<commit_message>
Avance Luis - funcion busqueda plaza vea
</commit_message>
<xml_diff>
--- a/Planificacion-proyecto-LPII.docx
+++ b/Planificacion-proyecto-LPII.docx
@@ -16,13 +16,7 @@
         <w:rPr>
           <w:sz w:val="36"/>
         </w:rPr>
-        <w:t>Trabajo Final -</w:t>
-      </w:r>
-      <w:r>
-        <w:rPr>
-          <w:sz w:val="36"/>
-        </w:rPr>
-        <w:t xml:space="preserve"> AVANCE.</w:t>
+        <w:t>Trabajo Final - AVANCE.</w:t>
       </w:r>
     </w:p>
     <w:p>
@@ -1399,7 +1393,11 @@
         <a:lstStyle/>
         <a:p>
           <a:r>
-            <a:rPr lang="es-PE"/>
+            <a:rPr lang="es-PE">
+              <a:solidFill>
+                <a:srgbClr val="FF0000"/>
+              </a:solidFill>
+            </a:rPr>
             <a:t>Planificacion del trabajo grupal </a:t>
           </a:r>
         </a:p>
@@ -1435,16 +1433,28 @@
         <a:lstStyle/>
         <a:p>
           <a:r>
-            <a:rPr lang="es-PE"/>
+            <a:rPr lang="es-PE">
+              <a:solidFill>
+                <a:srgbClr val="FF0000"/>
+              </a:solidFill>
+            </a:rPr>
             <a:t>Inspeccion de las paginas de los 3 supermecados.</a:t>
           </a:r>
         </a:p>
         <a:p>
           <a:r>
-            <a:rPr lang="es-PE" b="0" i="0"/>
+            <a:rPr lang="es-PE" b="0" i="0">
+              <a:solidFill>
+                <a:srgbClr val="FF0000"/>
+              </a:solidFill>
+            </a:rPr>
             <a:t>Codificando en jupyter noteboook: Instanciar un driver del navegador y hacer que el navegador cargue la página web.</a:t>
           </a:r>
-          <a:endParaRPr lang="es-PE"/>
+          <a:endParaRPr lang="es-PE">
+            <a:solidFill>
+              <a:srgbClr val="FF0000"/>
+            </a:solidFill>
+          </a:endParaRPr>
         </a:p>
       </dgm:t>
     </dgm:pt>
@@ -1661,7 +1671,6 @@
             <a:rPr lang="es-PE"/>
             <a:t>Unificar el scraper de los 3 supermercados</a:t>
           </a:r>
-          <a:endParaRPr lang="es-PE"/>
         </a:p>
       </dgm:t>
     </dgm:pt>
@@ -1695,10 +1704,18 @@
         <a:lstStyle/>
         <a:p>
           <a:r>
-            <a:rPr lang="es-PE" b="0" i="0"/>
+            <a:rPr lang="es-PE" b="0" i="0">
+              <a:solidFill>
+                <a:srgbClr val="FF0000"/>
+              </a:solidFill>
+            </a:rPr>
             <a:t>Extraer la información de la página de plaza vea con el producto ingresado = Azucar (A modo de prueba)</a:t>
           </a:r>
-          <a:endParaRPr lang="es-PE"/>
+          <a:endParaRPr lang="es-PE">
+            <a:solidFill>
+              <a:srgbClr val="FF0000"/>
+            </a:solidFill>
+          </a:endParaRPr>
         </a:p>
         <a:p>
           <a:r>
@@ -1731,6 +1748,76 @@
         </a:p>
       </dgm:t>
     </dgm:pt>
+    <dgm:pt modelId="{6350BA11-71A8-4345-B505-1008CE761026}">
+      <dgm:prSet/>
+      <dgm:spPr/>
+      <dgm:t>
+        <a:bodyPr/>
+        <a:lstStyle/>
+        <a:p>
+          <a:r>
+            <a:rPr lang="es-PE">
+              <a:solidFill>
+                <a:srgbClr val="FF0000"/>
+              </a:solidFill>
+            </a:rPr>
+            <a:t>funcion plaza vea</a:t>
+          </a:r>
+        </a:p>
+      </dgm:t>
+    </dgm:pt>
+    <dgm:pt modelId="{22D9D665-CD33-4329-8B8A-F59EE782B8F5}" type="parTrans" cxnId="{9FDF6F17-64AF-4C05-8887-AFBA248A7887}">
+      <dgm:prSet/>
+      <dgm:spPr/>
+    </dgm:pt>
+    <dgm:pt modelId="{9E497B14-DE65-4CF3-8390-061C0FFDC02E}" type="sibTrans" cxnId="{9FDF6F17-64AF-4C05-8887-AFBA248A7887}">
+      <dgm:prSet/>
+      <dgm:spPr/>
+    </dgm:pt>
+    <dgm:pt modelId="{73CB0AFD-CB1E-438D-A041-7DBFD14AB769}">
+      <dgm:prSet/>
+      <dgm:spPr/>
+      <dgm:t>
+        <a:bodyPr/>
+        <a:lstStyle/>
+        <a:p>
+          <a:r>
+            <a:rPr lang="es-PE"/>
+            <a:t>Totus</a:t>
+          </a:r>
+        </a:p>
+      </dgm:t>
+    </dgm:pt>
+    <dgm:pt modelId="{8E3F2D29-9CFB-4444-9140-E95CC7C333F4}" type="parTrans" cxnId="{ED2D9E87-C85F-4DB0-9A7A-6BF9748A9FEC}">
+      <dgm:prSet/>
+      <dgm:spPr/>
+    </dgm:pt>
+    <dgm:pt modelId="{526A1194-1A48-496E-8D86-C5D2AE37F92C}" type="sibTrans" cxnId="{ED2D9E87-C85F-4DB0-9A7A-6BF9748A9FEC}">
+      <dgm:prSet/>
+      <dgm:spPr/>
+    </dgm:pt>
+    <dgm:pt modelId="{6E988D01-0769-4839-83BC-2381E54A53CD}">
+      <dgm:prSet/>
+      <dgm:spPr/>
+      <dgm:t>
+        <a:bodyPr/>
+        <a:lstStyle/>
+        <a:p>
+          <a:r>
+            <a:rPr lang="es-PE"/>
+            <a:t>Metro</a:t>
+          </a:r>
+        </a:p>
+      </dgm:t>
+    </dgm:pt>
+    <dgm:pt modelId="{0C0909B5-D775-4FAE-8E14-8528D543F26D}" type="parTrans" cxnId="{61CE9E4B-806E-4107-9E33-0F6903716138}">
+      <dgm:prSet/>
+      <dgm:spPr/>
+    </dgm:pt>
+    <dgm:pt modelId="{6C3F6DA5-3654-4032-A0EF-504B3877F310}" type="sibTrans" cxnId="{61CE9E4B-806E-4107-9E33-0F6903716138}">
+      <dgm:prSet/>
+      <dgm:spPr/>
+    </dgm:pt>
     <dgm:pt modelId="{F6B841CA-BFE1-4B2B-9AD4-435E8CEF8969}" type="pres">
       <dgm:prSet presAssocID="{D7B75C32-8F87-411F-B984-874743ECA190}" presName="Name0" presStyleCnt="0">
         <dgm:presLayoutVars>
@@ -1740,6 +1827,13 @@
         </dgm:presLayoutVars>
       </dgm:prSet>
       <dgm:spPr/>
+      <dgm:t>
+        <a:bodyPr/>
+        <a:lstStyle/>
+        <a:p>
+          <a:endParaRPr lang="es-PE"/>
+        </a:p>
+      </dgm:t>
     </dgm:pt>
     <dgm:pt modelId="{79679875-031A-4906-ACE3-65D472FD8596}" type="pres">
       <dgm:prSet presAssocID="{DF62C84F-00AF-4F9B-81B9-0CDDCC08C048}" presName="parenttextcomposite" presStyleCnt="0"/>
@@ -1754,6 +1848,13 @@
         </dgm:presLayoutVars>
       </dgm:prSet>
       <dgm:spPr/>
+      <dgm:t>
+        <a:bodyPr/>
+        <a:lstStyle/>
+        <a:p>
+          <a:endParaRPr lang="es-PE"/>
+        </a:p>
+      </dgm:t>
     </dgm:pt>
     <dgm:pt modelId="{D7C0F832-F93F-465E-945B-D752371CF142}" type="pres">
       <dgm:prSet presAssocID="{DF62C84F-00AF-4F9B-81B9-0CDDCC08C048}" presName="composite" presStyleCnt="0"/>
@@ -1821,6 +1922,13 @@
         </dgm:presLayoutVars>
       </dgm:prSet>
       <dgm:spPr/>
+      <dgm:t>
+        <a:bodyPr/>
+        <a:lstStyle/>
+        <a:p>
+          <a:endParaRPr lang="es-PE"/>
+        </a:p>
+      </dgm:t>
     </dgm:pt>
     <dgm:pt modelId="{361524FE-1AE7-46D3-88C9-BFB88C9C2F35}" type="pres">
       <dgm:prSet presAssocID="{306C8646-9CFD-4BCA-B98B-9D231512D156}" presName="composite" presStyleCnt="0"/>
@@ -1888,6 +1996,13 @@
         </dgm:presLayoutVars>
       </dgm:prSet>
       <dgm:spPr/>
+      <dgm:t>
+        <a:bodyPr/>
+        <a:lstStyle/>
+        <a:p>
+          <a:endParaRPr lang="es-PE"/>
+        </a:p>
+      </dgm:t>
     </dgm:pt>
     <dgm:pt modelId="{DEE27EBF-3E85-4E9A-AABC-73B19B6200E1}" type="pres">
       <dgm:prSet presAssocID="{D27037BF-04C4-4DE3-AD31-014DD2D6C499}" presName="composite" presStyleCnt="0"/>
@@ -1940,62 +2055,68 @@
     </dgm:pt>
   </dgm:ptLst>
   <dgm:cxnLst>
+    <dgm:cxn modelId="{5A2A3C1A-010E-4B3E-846E-FF8F07048229}" srcId="{DF62C84F-00AF-4F9B-81B9-0CDDCC08C048}" destId="{B2308969-0A6B-4344-B87B-BD809982A37D}" srcOrd="0" destOrd="0" parTransId="{BC56AB93-2151-4956-AF33-5AAAE8C83569}" sibTransId="{3F16D2D9-83A0-4BBE-BC81-7C75E85F8564}"/>
+    <dgm:cxn modelId="{E0DDFECF-6379-46D9-A018-F5420E336458}" srcId="{306C8646-9CFD-4BCA-B98B-9D231512D156}" destId="{69661C16-D9A5-478E-B86B-9125A9C79E38}" srcOrd="1" destOrd="0" parTransId="{F3F5264F-37FD-4581-BD9E-722B5A92F03A}" sibTransId="{4E16FF04-9385-4DEF-9950-D52E4687A204}"/>
+    <dgm:cxn modelId="{ED2D9E87-C85F-4DB0-9A7A-6BF9748A9FEC}" srcId="{DF62C84F-00AF-4F9B-81B9-0CDDCC08C048}" destId="{73CB0AFD-CB1E-438D-A041-7DBFD14AB769}" srcOrd="4" destOrd="0" parTransId="{8E3F2D29-9CFB-4444-9140-E95CC7C333F4}" sibTransId="{526A1194-1A48-496E-8D86-C5D2AE37F92C}"/>
+    <dgm:cxn modelId="{6D27E57A-E6D2-4BDB-833E-27C167FC9A1B}" type="presOf" srcId="{2337CACA-5431-4CCA-BB2A-23F6CCCD4623}" destId="{B729A5AD-0296-493F-BD8B-6708B7FC32C9}" srcOrd="0" destOrd="0" presId="urn:microsoft.com/office/officeart/2008/layout/VerticalAccentList"/>
+    <dgm:cxn modelId="{B8E40AE0-9D90-40B8-9D2D-FEEF8F5E662F}" type="presOf" srcId="{73CB0AFD-CB1E-438D-A041-7DBFD14AB769}" destId="{69DF3239-1F99-4425-B3DF-5112E1087084}" srcOrd="0" destOrd="4" presId="urn:microsoft.com/office/officeart/2008/layout/VerticalAccentList"/>
+    <dgm:cxn modelId="{67485217-FEC4-4641-9E83-0294CA2FC492}" type="presOf" srcId="{306C8646-9CFD-4BCA-B98B-9D231512D156}" destId="{D14C891D-9AA4-4D7C-B2A3-DDB23D49280E}" srcOrd="0" destOrd="0" presId="urn:microsoft.com/office/officeart/2008/layout/VerticalAccentList"/>
+    <dgm:cxn modelId="{A58275D8-B77F-4677-A065-407D4E8C634B}" type="presOf" srcId="{D7B75C32-8F87-411F-B984-874743ECA190}" destId="{F6B841CA-BFE1-4B2B-9AD4-435E8CEF8969}" srcOrd="0" destOrd="0" presId="urn:microsoft.com/office/officeart/2008/layout/VerticalAccentList"/>
+    <dgm:cxn modelId="{15DD53AD-D18A-41EA-B0E8-B43FD19A9853}" type="presOf" srcId="{6350BA11-71A8-4345-B505-1008CE761026}" destId="{69DF3239-1F99-4425-B3DF-5112E1087084}" srcOrd="0" destOrd="3" presId="urn:microsoft.com/office/officeart/2008/layout/VerticalAccentList"/>
+    <dgm:cxn modelId="{F04B1DAE-6C90-43A3-8561-78A000559114}" srcId="{D7B75C32-8F87-411F-B984-874743ECA190}" destId="{DF62C84F-00AF-4F9B-81B9-0CDDCC08C048}" srcOrd="0" destOrd="0" parTransId="{7B44670F-F9F3-4AA9-AC81-3D28C1D6F9CF}" sibTransId="{C9BCF6DC-B3DA-419D-A917-EDA44857ACC5}"/>
+    <dgm:cxn modelId="{0CFF6AF7-9432-4842-BA20-4D9830F0780B}" type="presOf" srcId="{6E988D01-0769-4839-83BC-2381E54A53CD}" destId="{69DF3239-1F99-4425-B3DF-5112E1087084}" srcOrd="0" destOrd="5" presId="urn:microsoft.com/office/officeart/2008/layout/VerticalAccentList"/>
+    <dgm:cxn modelId="{6B07DB41-71F3-4C68-BF01-533BC529F61D}" type="presOf" srcId="{D27037BF-04C4-4DE3-AD31-014DD2D6C499}" destId="{035B9835-9D63-4701-90A1-57165E123790}" srcOrd="0" destOrd="0" presId="urn:microsoft.com/office/officeart/2008/layout/VerticalAccentList"/>
+    <dgm:cxn modelId="{3660CAC8-786F-47D9-8EDE-9A8541DD64AE}" type="presOf" srcId="{565BF54F-8488-4400-8EBF-6DAC3CA6D571}" destId="{B729A5AD-0296-493F-BD8B-6708B7FC32C9}" srcOrd="0" destOrd="1" presId="urn:microsoft.com/office/officeart/2008/layout/VerticalAccentList"/>
+    <dgm:cxn modelId="{FD44EFDB-BA39-4F76-95CD-A42FC5641866}" type="presOf" srcId="{D5CF4052-A874-4DEF-B9D8-665DD3192256}" destId="{69DF3239-1F99-4425-B3DF-5112E1087084}" srcOrd="0" destOrd="1" presId="urn:microsoft.com/office/officeart/2008/layout/VerticalAccentList"/>
+    <dgm:cxn modelId="{DA91D8F8-C074-4F47-BA6E-0301D8AECBE5}" srcId="{DF62C84F-00AF-4F9B-81B9-0CDDCC08C048}" destId="{C11FCFC8-C598-427F-88B2-A95E1E71DFAB}" srcOrd="2" destOrd="0" parTransId="{15C3BDE5-8300-4974-A648-4051397846FA}" sibTransId="{49F88020-7574-40D4-B960-8191DF51D26A}"/>
+    <dgm:cxn modelId="{9B04E121-FB27-43D9-9ECB-2BACCBAF99FC}" srcId="{D27037BF-04C4-4DE3-AD31-014DD2D6C499}" destId="{2337CACA-5431-4CCA-BB2A-23F6CCCD4623}" srcOrd="0" destOrd="0" parTransId="{049D6F15-202C-4C4C-BEEC-BD503EFB6EBD}" sibTransId="{F3F18D2C-15E9-465D-A4F6-CB9180DF2438}"/>
     <dgm:cxn modelId="{9E4033D7-40F8-41C0-AA7C-212AF387E2B1}" srcId="{D7B75C32-8F87-411F-B984-874743ECA190}" destId="{D27037BF-04C4-4DE3-AD31-014DD2D6C499}" srcOrd="2" destOrd="0" parTransId="{AC1DBD30-C131-4FEA-B018-6D38EA8C1634}" sibTransId="{9C8A0E7C-87B2-4E32-9B82-2D68EE642F26}"/>
-    <dgm:cxn modelId="{CBD3AEBF-D750-4F75-B336-C73A73697C47}" type="presOf" srcId="{2337CACA-5431-4CCA-BB2A-23F6CCCD4623}" destId="{B729A5AD-0296-493F-BD8B-6708B7FC32C9}" srcOrd="0" destOrd="0" presId="urn:microsoft.com/office/officeart/2008/layout/VerticalAccentList"/>
-    <dgm:cxn modelId="{59D80756-7A44-43EE-81F5-2E0FA7A732B5}" type="presOf" srcId="{D7B75C32-8F87-411F-B984-874743ECA190}" destId="{F6B841CA-BFE1-4B2B-9AD4-435E8CEF8969}" srcOrd="0" destOrd="0" presId="urn:microsoft.com/office/officeart/2008/layout/VerticalAccentList"/>
-    <dgm:cxn modelId="{29394C50-2309-4ACF-8E36-76CD57F69021}" type="presOf" srcId="{69661C16-D9A5-478E-B86B-9125A9C79E38}" destId="{68A2D395-1B30-4F75-B665-0FBB4D9340C8}" srcOrd="0" destOrd="1" presId="urn:microsoft.com/office/officeart/2008/layout/VerticalAccentList"/>
-    <dgm:cxn modelId="{E0DDFECF-6379-46D9-A018-F5420E336458}" srcId="{306C8646-9CFD-4BCA-B98B-9D231512D156}" destId="{69661C16-D9A5-478E-B86B-9125A9C79E38}" srcOrd="1" destOrd="0" parTransId="{F3F5264F-37FD-4581-BD9E-722B5A92F03A}" sibTransId="{4E16FF04-9385-4DEF-9950-D52E4687A204}"/>
-    <dgm:cxn modelId="{C5D3C94B-C7A1-454D-AF49-FD8C626EA546}" type="presOf" srcId="{C11FCFC8-C598-427F-88B2-A95E1E71DFAB}" destId="{69DF3239-1F99-4425-B3DF-5112E1087084}" srcOrd="0" destOrd="2" presId="urn:microsoft.com/office/officeart/2008/layout/VerticalAccentList"/>
-    <dgm:cxn modelId="{F04B1DAE-6C90-43A3-8561-78A000559114}" srcId="{D7B75C32-8F87-411F-B984-874743ECA190}" destId="{DF62C84F-00AF-4F9B-81B9-0CDDCC08C048}" srcOrd="0" destOrd="0" parTransId="{7B44670F-F9F3-4AA9-AC81-3D28C1D6F9CF}" sibTransId="{C9BCF6DC-B3DA-419D-A917-EDA44857ACC5}"/>
-    <dgm:cxn modelId="{5A2A3C1A-010E-4B3E-846E-FF8F07048229}" srcId="{DF62C84F-00AF-4F9B-81B9-0CDDCC08C048}" destId="{B2308969-0A6B-4344-B87B-BD809982A37D}" srcOrd="0" destOrd="0" parTransId="{BC56AB93-2151-4956-AF33-5AAAE8C83569}" sibTransId="{3F16D2D9-83A0-4BBE-BC81-7C75E85F8564}"/>
-    <dgm:cxn modelId="{DA91D8F8-C074-4F47-BA6E-0301D8AECBE5}" srcId="{DF62C84F-00AF-4F9B-81B9-0CDDCC08C048}" destId="{C11FCFC8-C598-427F-88B2-A95E1E71DFAB}" srcOrd="2" destOrd="0" parTransId="{15C3BDE5-8300-4974-A648-4051397846FA}" sibTransId="{49F88020-7574-40D4-B960-8191DF51D26A}"/>
+    <dgm:cxn modelId="{61CE9E4B-806E-4107-9E33-0F6903716138}" srcId="{DF62C84F-00AF-4F9B-81B9-0CDDCC08C048}" destId="{6E988D01-0769-4839-83BC-2381E54A53CD}" srcOrd="5" destOrd="0" parTransId="{0C0909B5-D775-4FAE-8E14-8528D543F26D}" sibTransId="{6C3F6DA5-3654-4032-A0EF-504B3877F310}"/>
+    <dgm:cxn modelId="{BF6F09FE-0389-4063-825C-10A765DFCC9E}" srcId="{DF62C84F-00AF-4F9B-81B9-0CDDCC08C048}" destId="{D5CF4052-A874-4DEF-B9D8-665DD3192256}" srcOrd="1" destOrd="0" parTransId="{A39D94D3-8F3B-401C-BA36-87A595F5E09D}" sibTransId="{C1FB273E-B1F6-40A7-BA80-C8FA76BBFB8B}"/>
+    <dgm:cxn modelId="{0D37C63F-7FC4-4CF6-BE5F-BC9810EB7E28}" srcId="{D27037BF-04C4-4DE3-AD31-014DD2D6C499}" destId="{565BF54F-8488-4400-8EBF-6DAC3CA6D571}" srcOrd="1" destOrd="0" parTransId="{D6522234-BB4D-4527-BFF9-B1AF37A91CD7}" sibTransId="{3EA6FE22-4A38-4EF2-8294-3E91C806DE9E}"/>
+    <dgm:cxn modelId="{4B935A7E-1C9E-45FC-9CDE-B6B5201B3AF1}" type="presOf" srcId="{C11FCFC8-C598-427F-88B2-A95E1E71DFAB}" destId="{69DF3239-1F99-4425-B3DF-5112E1087084}" srcOrd="0" destOrd="2" presId="urn:microsoft.com/office/officeart/2008/layout/VerticalAccentList"/>
+    <dgm:cxn modelId="{35A31730-463A-40AC-A8C8-E3B11FD98B3E}" type="presOf" srcId="{DF62C84F-00AF-4F9B-81B9-0CDDCC08C048}" destId="{08CE8FA7-F9AC-4FD2-A6F8-C2D1D13E1311}" srcOrd="0" destOrd="0" presId="urn:microsoft.com/office/officeart/2008/layout/VerticalAccentList"/>
+    <dgm:cxn modelId="{D2C6BA9F-AF11-421C-8E43-ACE23E88CDFF}" type="presOf" srcId="{69661C16-D9A5-478E-B86B-9125A9C79E38}" destId="{68A2D395-1B30-4F75-B665-0FBB4D9340C8}" srcOrd="0" destOrd="1" presId="urn:microsoft.com/office/officeart/2008/layout/VerticalAccentList"/>
+    <dgm:cxn modelId="{6F654241-912E-42AF-BD03-7F4EEFB77252}" type="presOf" srcId="{B2308969-0A6B-4344-B87B-BD809982A37D}" destId="{69DF3239-1F99-4425-B3DF-5112E1087084}" srcOrd="0" destOrd="0" presId="urn:microsoft.com/office/officeart/2008/layout/VerticalAccentList"/>
+    <dgm:cxn modelId="{4E7C4594-E935-4895-AA2D-56696C7371FF}" srcId="{D7B75C32-8F87-411F-B984-874743ECA190}" destId="{306C8646-9CFD-4BCA-B98B-9D231512D156}" srcOrd="1" destOrd="0" parTransId="{888FD958-1F97-44D7-99B8-B9C26757637C}" sibTransId="{35C703B9-AF6A-4935-B57C-C08C5FA40C0A}"/>
+    <dgm:cxn modelId="{9FDF6F17-64AF-4C05-8887-AFBA248A7887}" srcId="{DF62C84F-00AF-4F9B-81B9-0CDDCC08C048}" destId="{6350BA11-71A8-4345-B505-1008CE761026}" srcOrd="3" destOrd="0" parTransId="{22D9D665-CD33-4329-8B8A-F59EE782B8F5}" sibTransId="{9E497B14-DE65-4CF3-8390-061C0FFDC02E}"/>
     <dgm:cxn modelId="{44E99253-1C58-4116-95D3-A4421880CBAD}" srcId="{306C8646-9CFD-4BCA-B98B-9D231512D156}" destId="{FB84F691-9DB2-4A81-867A-0D21D957E9CE}" srcOrd="0" destOrd="0" parTransId="{2BFB9B4C-445F-4BBF-8636-3C3774EC391A}" sibTransId="{AF406DCC-8BE7-48F2-8B4F-E97CF85BAA92}"/>
-    <dgm:cxn modelId="{9B04E121-FB27-43D9-9ECB-2BACCBAF99FC}" srcId="{D27037BF-04C4-4DE3-AD31-014DD2D6C499}" destId="{2337CACA-5431-4CCA-BB2A-23F6CCCD4623}" srcOrd="0" destOrd="0" parTransId="{049D6F15-202C-4C4C-BEEC-BD503EFB6EBD}" sibTransId="{F3F18D2C-15E9-465D-A4F6-CB9180DF2438}"/>
-    <dgm:cxn modelId="{5D7AA502-FA64-41B3-9457-4633A84489B2}" type="presOf" srcId="{FB84F691-9DB2-4A81-867A-0D21D957E9CE}" destId="{68A2D395-1B30-4F75-B665-0FBB4D9340C8}" srcOrd="0" destOrd="0" presId="urn:microsoft.com/office/officeart/2008/layout/VerticalAccentList"/>
-    <dgm:cxn modelId="{E3BD9470-FD03-43EF-A19E-D00DA780CCB1}" type="presOf" srcId="{565BF54F-8488-4400-8EBF-6DAC3CA6D571}" destId="{B729A5AD-0296-493F-BD8B-6708B7FC32C9}" srcOrd="0" destOrd="1" presId="urn:microsoft.com/office/officeart/2008/layout/VerticalAccentList"/>
-    <dgm:cxn modelId="{FEF42DB2-F518-4A28-9686-698E56F986DB}" type="presOf" srcId="{D27037BF-04C4-4DE3-AD31-014DD2D6C499}" destId="{035B9835-9D63-4701-90A1-57165E123790}" srcOrd="0" destOrd="0" presId="urn:microsoft.com/office/officeart/2008/layout/VerticalAccentList"/>
-    <dgm:cxn modelId="{0D37C63F-7FC4-4CF6-BE5F-BC9810EB7E28}" srcId="{D27037BF-04C4-4DE3-AD31-014DD2D6C499}" destId="{565BF54F-8488-4400-8EBF-6DAC3CA6D571}" srcOrd="1" destOrd="0" parTransId="{D6522234-BB4D-4527-BFF9-B1AF37A91CD7}" sibTransId="{3EA6FE22-4A38-4EF2-8294-3E91C806DE9E}"/>
-    <dgm:cxn modelId="{BF6F09FE-0389-4063-825C-10A765DFCC9E}" srcId="{DF62C84F-00AF-4F9B-81B9-0CDDCC08C048}" destId="{D5CF4052-A874-4DEF-B9D8-665DD3192256}" srcOrd="1" destOrd="0" parTransId="{A39D94D3-8F3B-401C-BA36-87A595F5E09D}" sibTransId="{C1FB273E-B1F6-40A7-BA80-C8FA76BBFB8B}"/>
-    <dgm:cxn modelId="{4F7FD907-5F2E-4F74-BE45-857755EBB80A}" type="presOf" srcId="{B2308969-0A6B-4344-B87B-BD809982A37D}" destId="{69DF3239-1F99-4425-B3DF-5112E1087084}" srcOrd="0" destOrd="0" presId="urn:microsoft.com/office/officeart/2008/layout/VerticalAccentList"/>
-    <dgm:cxn modelId="{4E7C4594-E935-4895-AA2D-56696C7371FF}" srcId="{D7B75C32-8F87-411F-B984-874743ECA190}" destId="{306C8646-9CFD-4BCA-B98B-9D231512D156}" srcOrd="1" destOrd="0" parTransId="{888FD958-1F97-44D7-99B8-B9C26757637C}" sibTransId="{35C703B9-AF6A-4935-B57C-C08C5FA40C0A}"/>
-    <dgm:cxn modelId="{8B05520B-EE18-4F90-B76D-572C296B3287}" type="presOf" srcId="{DF62C84F-00AF-4F9B-81B9-0CDDCC08C048}" destId="{08CE8FA7-F9AC-4FD2-A6F8-C2D1D13E1311}" srcOrd="0" destOrd="0" presId="urn:microsoft.com/office/officeart/2008/layout/VerticalAccentList"/>
-    <dgm:cxn modelId="{2A816448-187D-454C-B2E5-09B918D29E46}" type="presOf" srcId="{306C8646-9CFD-4BCA-B98B-9D231512D156}" destId="{D14C891D-9AA4-4D7C-B2A3-DDB23D49280E}" srcOrd="0" destOrd="0" presId="urn:microsoft.com/office/officeart/2008/layout/VerticalAccentList"/>
-    <dgm:cxn modelId="{A37118A6-82EF-4311-B642-3DD87348B1EA}" type="presOf" srcId="{D5CF4052-A874-4DEF-B9D8-665DD3192256}" destId="{69DF3239-1F99-4425-B3DF-5112E1087084}" srcOrd="0" destOrd="1" presId="urn:microsoft.com/office/officeart/2008/layout/VerticalAccentList"/>
-    <dgm:cxn modelId="{B27884F8-227E-4CB2-917F-D76EA1C89852}" type="presParOf" srcId="{F6B841CA-BFE1-4B2B-9AD4-435E8CEF8969}" destId="{79679875-031A-4906-ACE3-65D472FD8596}" srcOrd="0" destOrd="0" presId="urn:microsoft.com/office/officeart/2008/layout/VerticalAccentList"/>
-    <dgm:cxn modelId="{06DE46A7-673C-4C63-94BF-3906E07B4B7B}" type="presParOf" srcId="{79679875-031A-4906-ACE3-65D472FD8596}" destId="{08CE8FA7-F9AC-4FD2-A6F8-C2D1D13E1311}" srcOrd="0" destOrd="0" presId="urn:microsoft.com/office/officeart/2008/layout/VerticalAccentList"/>
-    <dgm:cxn modelId="{FD5EBD8A-BBAF-480C-B7E4-97179E7B4446}" type="presParOf" srcId="{F6B841CA-BFE1-4B2B-9AD4-435E8CEF8969}" destId="{D7C0F832-F93F-465E-945B-D752371CF142}" srcOrd="1" destOrd="0" presId="urn:microsoft.com/office/officeart/2008/layout/VerticalAccentList"/>
-    <dgm:cxn modelId="{80C27584-481F-45F1-8588-2C2CA709A1F6}" type="presParOf" srcId="{D7C0F832-F93F-465E-945B-D752371CF142}" destId="{9D1477F7-047C-4A23-B5B2-3E9D981FB82D}" srcOrd="0" destOrd="0" presId="urn:microsoft.com/office/officeart/2008/layout/VerticalAccentList"/>
-    <dgm:cxn modelId="{CD3A0156-B5C9-4C7B-80F3-70178C33D5A5}" type="presParOf" srcId="{D7C0F832-F93F-465E-945B-D752371CF142}" destId="{7ACFA13D-9878-4F00-9A1B-6DD7FF9DA63C}" srcOrd="1" destOrd="0" presId="urn:microsoft.com/office/officeart/2008/layout/VerticalAccentList"/>
-    <dgm:cxn modelId="{D0ED03DE-32F1-4B94-AA1E-8478C177F24F}" type="presParOf" srcId="{D7C0F832-F93F-465E-945B-D752371CF142}" destId="{5B244AAE-A077-4020-9A34-77B05A4CC839}" srcOrd="2" destOrd="0" presId="urn:microsoft.com/office/officeart/2008/layout/VerticalAccentList"/>
-    <dgm:cxn modelId="{E1D018AA-FBBD-41CB-839D-45F57FFB6A60}" type="presParOf" srcId="{D7C0F832-F93F-465E-945B-D752371CF142}" destId="{51F057E1-9E2A-4FFB-8800-107C0E73FC58}" srcOrd="3" destOrd="0" presId="urn:microsoft.com/office/officeart/2008/layout/VerticalAccentList"/>
-    <dgm:cxn modelId="{C97EA72B-3FE0-46C9-ABA4-395D8452D2B4}" type="presParOf" srcId="{D7C0F832-F93F-465E-945B-D752371CF142}" destId="{21F01986-5247-4A83-A6D4-C80E37DD5C87}" srcOrd="4" destOrd="0" presId="urn:microsoft.com/office/officeart/2008/layout/VerticalAccentList"/>
-    <dgm:cxn modelId="{EFEA0734-C347-437C-896A-D4C3B22741DB}" type="presParOf" srcId="{D7C0F832-F93F-465E-945B-D752371CF142}" destId="{C55AEB53-037C-486B-8743-91C63531D00E}" srcOrd="5" destOrd="0" presId="urn:microsoft.com/office/officeart/2008/layout/VerticalAccentList"/>
-    <dgm:cxn modelId="{39AFA09C-F8FA-4869-967E-A0AABDC50F45}" type="presParOf" srcId="{D7C0F832-F93F-465E-945B-D752371CF142}" destId="{A6964F6C-46C9-456B-BA2E-8A35087632CC}" srcOrd="6" destOrd="0" presId="urn:microsoft.com/office/officeart/2008/layout/VerticalAccentList"/>
-    <dgm:cxn modelId="{C81283DF-6C18-478C-AD2B-94597E99D4F5}" type="presParOf" srcId="{D7C0F832-F93F-465E-945B-D752371CF142}" destId="{69DF3239-1F99-4425-B3DF-5112E1087084}" srcOrd="7" destOrd="0" presId="urn:microsoft.com/office/officeart/2008/layout/VerticalAccentList"/>
-    <dgm:cxn modelId="{6F96C961-CCC7-4963-99D6-AB44EE688580}" type="presParOf" srcId="{F6B841CA-BFE1-4B2B-9AD4-435E8CEF8969}" destId="{C4133916-CFD9-46C6-88F8-7C56C7CEACB3}" srcOrd="2" destOrd="0" presId="urn:microsoft.com/office/officeart/2008/layout/VerticalAccentList"/>
-    <dgm:cxn modelId="{2E80AA9E-29AD-4E6E-9380-226D1767AB3E}" type="presParOf" srcId="{F6B841CA-BFE1-4B2B-9AD4-435E8CEF8969}" destId="{AEEE71BF-C768-4893-AD8F-875463FC0DCA}" srcOrd="3" destOrd="0" presId="urn:microsoft.com/office/officeart/2008/layout/VerticalAccentList"/>
-    <dgm:cxn modelId="{16145561-CE9F-4BC9-8CD0-FC2E0A505013}" type="presParOf" srcId="{AEEE71BF-C768-4893-AD8F-875463FC0DCA}" destId="{D14C891D-9AA4-4D7C-B2A3-DDB23D49280E}" srcOrd="0" destOrd="0" presId="urn:microsoft.com/office/officeart/2008/layout/VerticalAccentList"/>
-    <dgm:cxn modelId="{9847573B-3CD1-4B37-838F-C1F321A3C28C}" type="presParOf" srcId="{F6B841CA-BFE1-4B2B-9AD4-435E8CEF8969}" destId="{361524FE-1AE7-46D3-88C9-BFB88C9C2F35}" srcOrd="4" destOrd="0" presId="urn:microsoft.com/office/officeart/2008/layout/VerticalAccentList"/>
-    <dgm:cxn modelId="{E8779002-9AC3-41A2-B592-F5AA6631BF84}" type="presParOf" srcId="{361524FE-1AE7-46D3-88C9-BFB88C9C2F35}" destId="{F6C8B6CF-3E1D-47AB-B95C-B2645023BD9F}" srcOrd="0" destOrd="0" presId="urn:microsoft.com/office/officeart/2008/layout/VerticalAccentList"/>
-    <dgm:cxn modelId="{5248FB84-7EA8-4C6E-89FC-D2521FFFE11D}" type="presParOf" srcId="{361524FE-1AE7-46D3-88C9-BFB88C9C2F35}" destId="{1CCAD808-DE37-4E59-A735-B1E19D96BCB4}" srcOrd="1" destOrd="0" presId="urn:microsoft.com/office/officeart/2008/layout/VerticalAccentList"/>
-    <dgm:cxn modelId="{5089BD73-02BF-4A4D-923C-7EF159A4937A}" type="presParOf" srcId="{361524FE-1AE7-46D3-88C9-BFB88C9C2F35}" destId="{8A1274C0-9429-4774-8A97-2E2DC922E525}" srcOrd="2" destOrd="0" presId="urn:microsoft.com/office/officeart/2008/layout/VerticalAccentList"/>
-    <dgm:cxn modelId="{052DEEE3-BF42-4CEE-BDDC-DBCC4380AE0B}" type="presParOf" srcId="{361524FE-1AE7-46D3-88C9-BFB88C9C2F35}" destId="{E5015BBB-9419-4DB5-9CAD-5466A86B2DCD}" srcOrd="3" destOrd="0" presId="urn:microsoft.com/office/officeart/2008/layout/VerticalAccentList"/>
-    <dgm:cxn modelId="{3E7A66D0-0FC1-4D18-A672-4A698AD31FEB}" type="presParOf" srcId="{361524FE-1AE7-46D3-88C9-BFB88C9C2F35}" destId="{64278D5A-3873-4F32-8B12-9D31A0B10BB1}" srcOrd="4" destOrd="0" presId="urn:microsoft.com/office/officeart/2008/layout/VerticalAccentList"/>
-    <dgm:cxn modelId="{463F193F-4930-4833-8CE7-5867C09DE94E}" type="presParOf" srcId="{361524FE-1AE7-46D3-88C9-BFB88C9C2F35}" destId="{362D78F6-AD8F-489D-A1E5-5DF94A47A468}" srcOrd="5" destOrd="0" presId="urn:microsoft.com/office/officeart/2008/layout/VerticalAccentList"/>
-    <dgm:cxn modelId="{DD2BE553-8D12-4810-9C11-8574DCB91D3C}" type="presParOf" srcId="{361524FE-1AE7-46D3-88C9-BFB88C9C2F35}" destId="{16B29E6B-BE14-43E7-9762-01FB459E61E9}" srcOrd="6" destOrd="0" presId="urn:microsoft.com/office/officeart/2008/layout/VerticalAccentList"/>
-    <dgm:cxn modelId="{D389318B-0385-4E69-9718-17D07314540E}" type="presParOf" srcId="{361524FE-1AE7-46D3-88C9-BFB88C9C2F35}" destId="{68A2D395-1B30-4F75-B665-0FBB4D9340C8}" srcOrd="7" destOrd="0" presId="urn:microsoft.com/office/officeart/2008/layout/VerticalAccentList"/>
-    <dgm:cxn modelId="{541D0705-D8EB-40E6-82F1-0588A66CA5CD}" type="presParOf" srcId="{F6B841CA-BFE1-4B2B-9AD4-435E8CEF8969}" destId="{7E97D4A6-AF54-4FB2-97A7-123483679BE2}" srcOrd="5" destOrd="0" presId="urn:microsoft.com/office/officeart/2008/layout/VerticalAccentList"/>
-    <dgm:cxn modelId="{5813CE0F-3359-4F3C-91EB-AF3A9C65403B}" type="presParOf" srcId="{F6B841CA-BFE1-4B2B-9AD4-435E8CEF8969}" destId="{22A29615-8679-498B-B9A9-CC6735748FD3}" srcOrd="6" destOrd="0" presId="urn:microsoft.com/office/officeart/2008/layout/VerticalAccentList"/>
-    <dgm:cxn modelId="{EEA2232C-2D77-458C-A24B-1B74BD77003E}" type="presParOf" srcId="{22A29615-8679-498B-B9A9-CC6735748FD3}" destId="{035B9835-9D63-4701-90A1-57165E123790}" srcOrd="0" destOrd="0" presId="urn:microsoft.com/office/officeart/2008/layout/VerticalAccentList"/>
-    <dgm:cxn modelId="{B6419064-AB16-4765-BEA1-7AAD755DF19F}" type="presParOf" srcId="{F6B841CA-BFE1-4B2B-9AD4-435E8CEF8969}" destId="{DEE27EBF-3E85-4E9A-AABC-73B19B6200E1}" srcOrd="7" destOrd="0" presId="urn:microsoft.com/office/officeart/2008/layout/VerticalAccentList"/>
-    <dgm:cxn modelId="{1DB2016C-49DD-4457-9206-821FF3568158}" type="presParOf" srcId="{DEE27EBF-3E85-4E9A-AABC-73B19B6200E1}" destId="{151D355F-A17F-4DBF-A4A7-3C185517BB6F}" srcOrd="0" destOrd="0" presId="urn:microsoft.com/office/officeart/2008/layout/VerticalAccentList"/>
-    <dgm:cxn modelId="{3A8C847D-5CE5-4AA5-A778-E606F58B2CE0}" type="presParOf" srcId="{DEE27EBF-3E85-4E9A-AABC-73B19B6200E1}" destId="{4EF318A1-C0DD-4891-8C36-9439533C9D7A}" srcOrd="1" destOrd="0" presId="urn:microsoft.com/office/officeart/2008/layout/VerticalAccentList"/>
-    <dgm:cxn modelId="{82BD0C90-44EA-41B9-B873-D4F5DA5ADE80}" type="presParOf" srcId="{DEE27EBF-3E85-4E9A-AABC-73B19B6200E1}" destId="{53EBBB8C-9B63-4F0B-9B9D-9C27672001EE}" srcOrd="2" destOrd="0" presId="urn:microsoft.com/office/officeart/2008/layout/VerticalAccentList"/>
-    <dgm:cxn modelId="{A7A9B1CE-C4D6-440E-B1C5-8C04DA005E2C}" type="presParOf" srcId="{DEE27EBF-3E85-4E9A-AABC-73B19B6200E1}" destId="{04A0C546-CA99-4CA1-95BA-108DA5547B64}" srcOrd="3" destOrd="0" presId="urn:microsoft.com/office/officeart/2008/layout/VerticalAccentList"/>
-    <dgm:cxn modelId="{6CCF65D0-2C9D-43B2-A2A7-ED80B5DF6072}" type="presParOf" srcId="{DEE27EBF-3E85-4E9A-AABC-73B19B6200E1}" destId="{3C85CA20-A5D4-449E-97BA-A366FFE5EF18}" srcOrd="4" destOrd="0" presId="urn:microsoft.com/office/officeart/2008/layout/VerticalAccentList"/>
-    <dgm:cxn modelId="{AE32875D-7C4B-4CDB-A6A1-C74C206FCAF4}" type="presParOf" srcId="{DEE27EBF-3E85-4E9A-AABC-73B19B6200E1}" destId="{A8854346-8FD5-4079-BDFE-CB155587B4A3}" srcOrd="5" destOrd="0" presId="urn:microsoft.com/office/officeart/2008/layout/VerticalAccentList"/>
-    <dgm:cxn modelId="{CC8B539F-68C4-4914-A479-12DDCDB4A8D9}" type="presParOf" srcId="{DEE27EBF-3E85-4E9A-AABC-73B19B6200E1}" destId="{54BD6091-77E6-4DD8-AC6C-83D084EC23C8}" srcOrd="6" destOrd="0" presId="urn:microsoft.com/office/officeart/2008/layout/VerticalAccentList"/>
-    <dgm:cxn modelId="{EDF7BA34-5B64-464D-9143-039C340146F3}" type="presParOf" srcId="{DEE27EBF-3E85-4E9A-AABC-73B19B6200E1}" destId="{B729A5AD-0296-493F-BD8B-6708B7FC32C9}" srcOrd="7" destOrd="0" presId="urn:microsoft.com/office/officeart/2008/layout/VerticalAccentList"/>
+    <dgm:cxn modelId="{CC8ADF67-057F-4253-B9E2-AF32401FC936}" type="presOf" srcId="{FB84F691-9DB2-4A81-867A-0D21D957E9CE}" destId="{68A2D395-1B30-4F75-B665-0FBB4D9340C8}" srcOrd="0" destOrd="0" presId="urn:microsoft.com/office/officeart/2008/layout/VerticalAccentList"/>
+    <dgm:cxn modelId="{8A48D4B6-189D-42EB-99C0-F1A866E0ABE1}" type="presParOf" srcId="{F6B841CA-BFE1-4B2B-9AD4-435E8CEF8969}" destId="{79679875-031A-4906-ACE3-65D472FD8596}" srcOrd="0" destOrd="0" presId="urn:microsoft.com/office/officeart/2008/layout/VerticalAccentList"/>
+    <dgm:cxn modelId="{960EBB71-0F72-4998-9C85-65F4C6A3238E}" type="presParOf" srcId="{79679875-031A-4906-ACE3-65D472FD8596}" destId="{08CE8FA7-F9AC-4FD2-A6F8-C2D1D13E1311}" srcOrd="0" destOrd="0" presId="urn:microsoft.com/office/officeart/2008/layout/VerticalAccentList"/>
+    <dgm:cxn modelId="{F140E71E-FB52-42D6-B693-B62FDEF9292D}" type="presParOf" srcId="{F6B841CA-BFE1-4B2B-9AD4-435E8CEF8969}" destId="{D7C0F832-F93F-465E-945B-D752371CF142}" srcOrd="1" destOrd="0" presId="urn:microsoft.com/office/officeart/2008/layout/VerticalAccentList"/>
+    <dgm:cxn modelId="{FA797775-0AF5-459F-93FC-4BA21AEF6BB6}" type="presParOf" srcId="{D7C0F832-F93F-465E-945B-D752371CF142}" destId="{9D1477F7-047C-4A23-B5B2-3E9D981FB82D}" srcOrd="0" destOrd="0" presId="urn:microsoft.com/office/officeart/2008/layout/VerticalAccentList"/>
+    <dgm:cxn modelId="{B734B76B-4DC4-400C-8410-7CA1C5DD6545}" type="presParOf" srcId="{D7C0F832-F93F-465E-945B-D752371CF142}" destId="{7ACFA13D-9878-4F00-9A1B-6DD7FF9DA63C}" srcOrd="1" destOrd="0" presId="urn:microsoft.com/office/officeart/2008/layout/VerticalAccentList"/>
+    <dgm:cxn modelId="{46990DF2-4EBB-4FC6-87C2-799C2C100A14}" type="presParOf" srcId="{D7C0F832-F93F-465E-945B-D752371CF142}" destId="{5B244AAE-A077-4020-9A34-77B05A4CC839}" srcOrd="2" destOrd="0" presId="urn:microsoft.com/office/officeart/2008/layout/VerticalAccentList"/>
+    <dgm:cxn modelId="{6B897076-7CEC-413F-8ADD-09864818084C}" type="presParOf" srcId="{D7C0F832-F93F-465E-945B-D752371CF142}" destId="{51F057E1-9E2A-4FFB-8800-107C0E73FC58}" srcOrd="3" destOrd="0" presId="urn:microsoft.com/office/officeart/2008/layout/VerticalAccentList"/>
+    <dgm:cxn modelId="{25715EE2-1810-4B06-BA4D-4CAA38EE0746}" type="presParOf" srcId="{D7C0F832-F93F-465E-945B-D752371CF142}" destId="{21F01986-5247-4A83-A6D4-C80E37DD5C87}" srcOrd="4" destOrd="0" presId="urn:microsoft.com/office/officeart/2008/layout/VerticalAccentList"/>
+    <dgm:cxn modelId="{DCBE7B1C-AC9C-4892-8631-CE9F8A2A0A7C}" type="presParOf" srcId="{D7C0F832-F93F-465E-945B-D752371CF142}" destId="{C55AEB53-037C-486B-8743-91C63531D00E}" srcOrd="5" destOrd="0" presId="urn:microsoft.com/office/officeart/2008/layout/VerticalAccentList"/>
+    <dgm:cxn modelId="{79E953CD-36E2-4639-9371-CA0E40A6ADC2}" type="presParOf" srcId="{D7C0F832-F93F-465E-945B-D752371CF142}" destId="{A6964F6C-46C9-456B-BA2E-8A35087632CC}" srcOrd="6" destOrd="0" presId="urn:microsoft.com/office/officeart/2008/layout/VerticalAccentList"/>
+    <dgm:cxn modelId="{3F67AD07-BF05-4CFC-AB91-D6887945CAD8}" type="presParOf" srcId="{D7C0F832-F93F-465E-945B-D752371CF142}" destId="{69DF3239-1F99-4425-B3DF-5112E1087084}" srcOrd="7" destOrd="0" presId="urn:microsoft.com/office/officeart/2008/layout/VerticalAccentList"/>
+    <dgm:cxn modelId="{3907399D-C740-46EC-A4DB-75DD83BEE1A3}" type="presParOf" srcId="{F6B841CA-BFE1-4B2B-9AD4-435E8CEF8969}" destId="{C4133916-CFD9-46C6-88F8-7C56C7CEACB3}" srcOrd="2" destOrd="0" presId="urn:microsoft.com/office/officeart/2008/layout/VerticalAccentList"/>
+    <dgm:cxn modelId="{F1F59258-25AB-49FF-9DDF-D07A9033DCC7}" type="presParOf" srcId="{F6B841CA-BFE1-4B2B-9AD4-435E8CEF8969}" destId="{AEEE71BF-C768-4893-AD8F-875463FC0DCA}" srcOrd="3" destOrd="0" presId="urn:microsoft.com/office/officeart/2008/layout/VerticalAccentList"/>
+    <dgm:cxn modelId="{A07887B4-D50C-4D4E-9B36-F263C9C64553}" type="presParOf" srcId="{AEEE71BF-C768-4893-AD8F-875463FC0DCA}" destId="{D14C891D-9AA4-4D7C-B2A3-DDB23D49280E}" srcOrd="0" destOrd="0" presId="urn:microsoft.com/office/officeart/2008/layout/VerticalAccentList"/>
+    <dgm:cxn modelId="{1F32ACF5-FA52-4721-8DE8-ABD2E084E5DF}" type="presParOf" srcId="{F6B841CA-BFE1-4B2B-9AD4-435E8CEF8969}" destId="{361524FE-1AE7-46D3-88C9-BFB88C9C2F35}" srcOrd="4" destOrd="0" presId="urn:microsoft.com/office/officeart/2008/layout/VerticalAccentList"/>
+    <dgm:cxn modelId="{FB7F3F03-9A60-4F1E-B31E-9B5D05663015}" type="presParOf" srcId="{361524FE-1AE7-46D3-88C9-BFB88C9C2F35}" destId="{F6C8B6CF-3E1D-47AB-B95C-B2645023BD9F}" srcOrd="0" destOrd="0" presId="urn:microsoft.com/office/officeart/2008/layout/VerticalAccentList"/>
+    <dgm:cxn modelId="{30083264-5E81-4055-B634-52FD213BFB37}" type="presParOf" srcId="{361524FE-1AE7-46D3-88C9-BFB88C9C2F35}" destId="{1CCAD808-DE37-4E59-A735-B1E19D96BCB4}" srcOrd="1" destOrd="0" presId="urn:microsoft.com/office/officeart/2008/layout/VerticalAccentList"/>
+    <dgm:cxn modelId="{94D589E7-684E-4B4A-A25D-10394617C667}" type="presParOf" srcId="{361524FE-1AE7-46D3-88C9-BFB88C9C2F35}" destId="{8A1274C0-9429-4774-8A97-2E2DC922E525}" srcOrd="2" destOrd="0" presId="urn:microsoft.com/office/officeart/2008/layout/VerticalAccentList"/>
+    <dgm:cxn modelId="{48923484-22BC-419B-9043-12A13D4B1E4B}" type="presParOf" srcId="{361524FE-1AE7-46D3-88C9-BFB88C9C2F35}" destId="{E5015BBB-9419-4DB5-9CAD-5466A86B2DCD}" srcOrd="3" destOrd="0" presId="urn:microsoft.com/office/officeart/2008/layout/VerticalAccentList"/>
+    <dgm:cxn modelId="{2CD1C82B-15AD-46AD-A296-BB81BA78B120}" type="presParOf" srcId="{361524FE-1AE7-46D3-88C9-BFB88C9C2F35}" destId="{64278D5A-3873-4F32-8B12-9D31A0B10BB1}" srcOrd="4" destOrd="0" presId="urn:microsoft.com/office/officeart/2008/layout/VerticalAccentList"/>
+    <dgm:cxn modelId="{391FE66E-B1FB-4B8E-9CB4-3984BAF20814}" type="presParOf" srcId="{361524FE-1AE7-46D3-88C9-BFB88C9C2F35}" destId="{362D78F6-AD8F-489D-A1E5-5DF94A47A468}" srcOrd="5" destOrd="0" presId="urn:microsoft.com/office/officeart/2008/layout/VerticalAccentList"/>
+    <dgm:cxn modelId="{E27C4B45-6CAE-4164-85D3-924BB7D0DF51}" type="presParOf" srcId="{361524FE-1AE7-46D3-88C9-BFB88C9C2F35}" destId="{16B29E6B-BE14-43E7-9762-01FB459E61E9}" srcOrd="6" destOrd="0" presId="urn:microsoft.com/office/officeart/2008/layout/VerticalAccentList"/>
+    <dgm:cxn modelId="{B8A985B0-3058-47A0-8EDB-7AFF256C6D82}" type="presParOf" srcId="{361524FE-1AE7-46D3-88C9-BFB88C9C2F35}" destId="{68A2D395-1B30-4F75-B665-0FBB4D9340C8}" srcOrd="7" destOrd="0" presId="urn:microsoft.com/office/officeart/2008/layout/VerticalAccentList"/>
+    <dgm:cxn modelId="{A85ED6CF-B69D-49AD-9201-E23A2BB1752B}" type="presParOf" srcId="{F6B841CA-BFE1-4B2B-9AD4-435E8CEF8969}" destId="{7E97D4A6-AF54-4FB2-97A7-123483679BE2}" srcOrd="5" destOrd="0" presId="urn:microsoft.com/office/officeart/2008/layout/VerticalAccentList"/>
+    <dgm:cxn modelId="{1EA15B20-0EED-4BF0-B07C-2C18BF70DA01}" type="presParOf" srcId="{F6B841CA-BFE1-4B2B-9AD4-435E8CEF8969}" destId="{22A29615-8679-498B-B9A9-CC6735748FD3}" srcOrd="6" destOrd="0" presId="urn:microsoft.com/office/officeart/2008/layout/VerticalAccentList"/>
+    <dgm:cxn modelId="{04C73EA8-CAF2-41D4-A12A-58D1546A561A}" type="presParOf" srcId="{22A29615-8679-498B-B9A9-CC6735748FD3}" destId="{035B9835-9D63-4701-90A1-57165E123790}" srcOrd="0" destOrd="0" presId="urn:microsoft.com/office/officeart/2008/layout/VerticalAccentList"/>
+    <dgm:cxn modelId="{5BF66F08-C170-4584-82FC-93E3A07F749F}" type="presParOf" srcId="{F6B841CA-BFE1-4B2B-9AD4-435E8CEF8969}" destId="{DEE27EBF-3E85-4E9A-AABC-73B19B6200E1}" srcOrd="7" destOrd="0" presId="urn:microsoft.com/office/officeart/2008/layout/VerticalAccentList"/>
+    <dgm:cxn modelId="{BD38224E-72FE-425B-AF57-F6886D90667B}" type="presParOf" srcId="{DEE27EBF-3E85-4E9A-AABC-73B19B6200E1}" destId="{151D355F-A17F-4DBF-A4A7-3C185517BB6F}" srcOrd="0" destOrd="0" presId="urn:microsoft.com/office/officeart/2008/layout/VerticalAccentList"/>
+    <dgm:cxn modelId="{145CA09A-DD5D-4B01-BF36-30D2733A4E4F}" type="presParOf" srcId="{DEE27EBF-3E85-4E9A-AABC-73B19B6200E1}" destId="{4EF318A1-C0DD-4891-8C36-9439533C9D7A}" srcOrd="1" destOrd="0" presId="urn:microsoft.com/office/officeart/2008/layout/VerticalAccentList"/>
+    <dgm:cxn modelId="{60AC5D09-D7EC-45C9-8C6F-5D19A8AC2A98}" type="presParOf" srcId="{DEE27EBF-3E85-4E9A-AABC-73B19B6200E1}" destId="{53EBBB8C-9B63-4F0B-9B9D-9C27672001EE}" srcOrd="2" destOrd="0" presId="urn:microsoft.com/office/officeart/2008/layout/VerticalAccentList"/>
+    <dgm:cxn modelId="{5D63C8F8-6322-47FF-A248-A41BD931E670}" type="presParOf" srcId="{DEE27EBF-3E85-4E9A-AABC-73B19B6200E1}" destId="{04A0C546-CA99-4CA1-95BA-108DA5547B64}" srcOrd="3" destOrd="0" presId="urn:microsoft.com/office/officeart/2008/layout/VerticalAccentList"/>
+    <dgm:cxn modelId="{6EFC92B7-DB68-4F6F-9DB6-2EEA99562BA0}" type="presParOf" srcId="{DEE27EBF-3E85-4E9A-AABC-73B19B6200E1}" destId="{3C85CA20-A5D4-449E-97BA-A366FFE5EF18}" srcOrd="4" destOrd="0" presId="urn:microsoft.com/office/officeart/2008/layout/VerticalAccentList"/>
+    <dgm:cxn modelId="{13A2B213-E888-4425-AD32-1AA5DFB20745}" type="presParOf" srcId="{DEE27EBF-3E85-4E9A-AABC-73B19B6200E1}" destId="{A8854346-8FD5-4079-BDFE-CB155587B4A3}" srcOrd="5" destOrd="0" presId="urn:microsoft.com/office/officeart/2008/layout/VerticalAccentList"/>
+    <dgm:cxn modelId="{87C73478-2621-45C3-9726-3156CDC64E03}" type="presParOf" srcId="{DEE27EBF-3E85-4E9A-AABC-73B19B6200E1}" destId="{54BD6091-77E6-4DD8-AC6C-83D084EC23C8}" srcOrd="6" destOrd="0" presId="urn:microsoft.com/office/officeart/2008/layout/VerticalAccentList"/>
+    <dgm:cxn modelId="{EE8F7C71-C344-4B17-AE0E-07C6ABD2A896}" type="presParOf" srcId="{DEE27EBF-3E85-4E9A-AABC-73B19B6200E1}" destId="{B729A5AD-0296-493F-BD8B-6708B7FC32C9}" srcOrd="7" destOrd="0" presId="urn:microsoft.com/office/officeart/2008/layout/VerticalAccentList"/>
   </dgm:cxnLst>
   <dgm:bg/>
   <dgm:whole/>
@@ -2490,12 +2611,12 @@
         <a:fontRef idx="minor"/>
       </dsp:style>
       <dsp:txBody>
-        <a:bodyPr spcFirstLastPara="0" vert="horz" wrap="square" lIns="33020" tIns="33020" rIns="33020" bIns="33020" numCol="1" spcCol="1270" anchor="ctr" anchorCtr="0">
+        <a:bodyPr spcFirstLastPara="0" vert="horz" wrap="square" lIns="20320" tIns="20320" rIns="20320" bIns="20320" numCol="1" spcCol="1270" anchor="ctr" anchorCtr="0">
           <a:noAutofit/>
         </a:bodyPr>
         <a:lstStyle/>
         <a:p>
-          <a:pPr lvl="0" algn="l" defTabSz="577850">
+          <a:pPr lvl="0" algn="l" defTabSz="355600">
             <a:lnSpc>
               <a:spcPct val="90000"/>
             </a:lnSpc>
@@ -2507,12 +2628,16 @@
             </a:spcAft>
           </a:pPr>
           <a:r>
-            <a:rPr lang="es-PE" sz="1300" kern="1200"/>
+            <a:rPr lang="es-PE" sz="800" kern="1200">
+              <a:solidFill>
+                <a:srgbClr val="FF0000"/>
+              </a:solidFill>
+            </a:rPr>
             <a:t>Planificacion del trabajo grupal </a:t>
           </a:r>
         </a:p>
         <a:p>
-          <a:pPr lvl="0" algn="l" defTabSz="577850">
+          <a:pPr lvl="0" algn="l" defTabSz="355600">
             <a:lnSpc>
               <a:spcPct val="90000"/>
             </a:lnSpc>
@@ -2524,12 +2649,16 @@
             </a:spcAft>
           </a:pPr>
           <a:r>
-            <a:rPr lang="es-PE" sz="1300" kern="1200"/>
+            <a:rPr lang="es-PE" sz="800" kern="1200">
+              <a:solidFill>
+                <a:srgbClr val="FF0000"/>
+              </a:solidFill>
+            </a:rPr>
             <a:t>Inspeccion de las paginas de los 3 supermecados.</a:t>
           </a:r>
         </a:p>
         <a:p>
-          <a:pPr lvl="0" algn="l" defTabSz="577850">
+          <a:pPr lvl="0" algn="l" defTabSz="355600">
             <a:lnSpc>
               <a:spcPct val="90000"/>
             </a:lnSpc>
@@ -2541,13 +2670,21 @@
             </a:spcAft>
           </a:pPr>
           <a:r>
-            <a:rPr lang="es-PE" sz="1300" b="0" i="0" kern="1200"/>
+            <a:rPr lang="es-PE" sz="800" b="0" i="0" kern="1200">
+              <a:solidFill>
+                <a:srgbClr val="FF0000"/>
+              </a:solidFill>
+            </a:rPr>
             <a:t>Codificando en jupyter noteboook: Instanciar un driver del navegador y hacer que el navegador cargue la página web.</a:t>
           </a:r>
-          <a:endParaRPr lang="es-PE" sz="1300" kern="1200"/>
+          <a:endParaRPr lang="es-PE" sz="800" kern="1200">
+            <a:solidFill>
+              <a:srgbClr val="FF0000"/>
+            </a:solidFill>
+          </a:endParaRPr>
         </a:p>
         <a:p>
-          <a:pPr lvl="0" algn="l" defTabSz="577850">
+          <a:pPr lvl="0" algn="l" defTabSz="355600">
             <a:lnSpc>
               <a:spcPct val="90000"/>
             </a:lnSpc>
@@ -2559,13 +2696,21 @@
             </a:spcAft>
           </a:pPr>
           <a:r>
-            <a:rPr lang="es-PE" sz="1300" b="0" i="0" kern="1200"/>
+            <a:rPr lang="es-PE" sz="800" b="0" i="0" kern="1200">
+              <a:solidFill>
+                <a:srgbClr val="FF0000"/>
+              </a:solidFill>
+            </a:rPr>
             <a:t>Extraer la información de la página de plaza vea con el producto ingresado = Azucar (A modo de prueba)</a:t>
           </a:r>
-          <a:endParaRPr lang="es-PE" sz="1300" kern="1200"/>
+          <a:endParaRPr lang="es-PE" sz="800" kern="1200">
+            <a:solidFill>
+              <a:srgbClr val="FF0000"/>
+            </a:solidFill>
+          </a:endParaRPr>
         </a:p>
         <a:p>
-          <a:pPr lvl="0" algn="l" defTabSz="577850">
+          <a:pPr lvl="0" algn="l" defTabSz="355600">
             <a:lnSpc>
               <a:spcPct val="90000"/>
             </a:lnSpc>
@@ -2577,10 +2722,65 @@
             </a:spcAft>
           </a:pPr>
           <a:r>
-            <a:rPr lang="es-PE" sz="1300" kern="1200"/>
+            <a:rPr lang="es-PE" sz="800" kern="1200"/>
             <a:t>Armaremos las funciones de busqueda en jupyter notebook para cada supermercado</a:t>
           </a:r>
-          <a:endParaRPr lang="es-PE" sz="1300" b="0" i="0" kern="1200"/>
+          <a:endParaRPr lang="es-PE" sz="800" b="0" i="0" kern="1200"/>
+        </a:p>
+        <a:p>
+          <a:pPr lvl="0" algn="l" defTabSz="355600">
+            <a:lnSpc>
+              <a:spcPct val="90000"/>
+            </a:lnSpc>
+            <a:spcBef>
+              <a:spcPct val="0"/>
+            </a:spcBef>
+            <a:spcAft>
+              <a:spcPct val="35000"/>
+            </a:spcAft>
+          </a:pPr>
+          <a:r>
+            <a:rPr lang="es-PE" sz="800" kern="1200">
+              <a:solidFill>
+                <a:srgbClr val="FF0000"/>
+              </a:solidFill>
+            </a:rPr>
+            <a:t>funcion plaza vea</a:t>
+          </a:r>
+        </a:p>
+        <a:p>
+          <a:pPr lvl="0" algn="l" defTabSz="355600">
+            <a:lnSpc>
+              <a:spcPct val="90000"/>
+            </a:lnSpc>
+            <a:spcBef>
+              <a:spcPct val="0"/>
+            </a:spcBef>
+            <a:spcAft>
+              <a:spcPct val="35000"/>
+            </a:spcAft>
+          </a:pPr>
+          <a:r>
+            <a:rPr lang="es-PE" sz="800" kern="1200"/>
+            <a:t>Totus</a:t>
+          </a:r>
+        </a:p>
+        <a:p>
+          <a:pPr lvl="0" algn="l" defTabSz="355600">
+            <a:lnSpc>
+              <a:spcPct val="90000"/>
+            </a:lnSpc>
+            <a:spcBef>
+              <a:spcPct val="0"/>
+            </a:spcBef>
+            <a:spcAft>
+              <a:spcPct val="35000"/>
+            </a:spcAft>
+          </a:pPr>
+          <a:r>
+            <a:rPr lang="es-PE" sz="800" kern="1200"/>
+            <a:t>Metro</a:t>
+          </a:r>
         </a:p>
       </dsp:txBody>
       <dsp:txXfrm>
@@ -3059,12 +3259,12 @@
         <a:fontRef idx="minor"/>
       </dsp:style>
       <dsp:txBody>
-        <a:bodyPr spcFirstLastPara="0" vert="horz" wrap="square" lIns="33020" tIns="33020" rIns="33020" bIns="33020" numCol="1" spcCol="1270" anchor="ctr" anchorCtr="0">
+        <a:bodyPr spcFirstLastPara="0" vert="horz" wrap="square" lIns="20320" tIns="20320" rIns="20320" bIns="20320" numCol="1" spcCol="1270" anchor="ctr" anchorCtr="0">
           <a:noAutofit/>
         </a:bodyPr>
         <a:lstStyle/>
         <a:p>
-          <a:pPr lvl="0" algn="l" defTabSz="577850">
+          <a:pPr lvl="0" algn="l" defTabSz="355600">
             <a:lnSpc>
               <a:spcPct val="90000"/>
             </a:lnSpc>
@@ -3076,13 +3276,12 @@
             </a:spcAft>
           </a:pPr>
           <a:r>
-            <a:rPr lang="es-PE" sz="1300" kern="1200"/>
+            <a:rPr lang="es-PE" sz="800" kern="1200"/>
             <a:t>Unificar el scraper de los 3 supermercados</a:t>
           </a:r>
-          <a:endParaRPr lang="es-PE" sz="1300" kern="1200"/>
         </a:p>
         <a:p>
-          <a:pPr lvl="0" algn="l" defTabSz="577850">
+          <a:pPr lvl="0" algn="l" defTabSz="355600">
             <a:lnSpc>
               <a:spcPct val="90000"/>
             </a:lnSpc>
@@ -3094,7 +3293,7 @@
             </a:spcAft>
           </a:pPr>
           <a:r>
-            <a:rPr lang="es-PE" sz="1300" kern="1200"/>
+            <a:rPr lang="es-PE" sz="800" kern="1200"/>
             <a:t>Ejecutaremos todo el codigo junto para no intervenir</a:t>
           </a:r>
         </a:p>
@@ -3575,12 +3774,12 @@
         <a:fontRef idx="minor"/>
       </dsp:style>
       <dsp:txBody>
-        <a:bodyPr spcFirstLastPara="0" vert="horz" wrap="square" lIns="33020" tIns="33020" rIns="33020" bIns="33020" numCol="1" spcCol="1270" anchor="ctr" anchorCtr="0">
+        <a:bodyPr spcFirstLastPara="0" vert="horz" wrap="square" lIns="20320" tIns="20320" rIns="20320" bIns="20320" numCol="1" spcCol="1270" anchor="ctr" anchorCtr="0">
           <a:noAutofit/>
         </a:bodyPr>
         <a:lstStyle/>
         <a:p>
-          <a:pPr lvl="0" algn="l" defTabSz="577850">
+          <a:pPr lvl="0" algn="l" defTabSz="355600">
             <a:lnSpc>
               <a:spcPct val="90000"/>
             </a:lnSpc>
@@ -3592,12 +3791,12 @@
             </a:spcAft>
           </a:pPr>
           <a:r>
-            <a:rPr lang="es-PE" sz="1300" kern="1200"/>
+            <a:rPr lang="es-PE" sz="800" kern="1200"/>
             <a:t>Uso de expresiones regulares para estructurar la informacion.</a:t>
           </a:r>
         </a:p>
         <a:p>
-          <a:pPr lvl="0" algn="l" defTabSz="577850">
+          <a:pPr lvl="0" algn="l" defTabSz="355600">
             <a:lnSpc>
               <a:spcPct val="90000"/>
             </a:lnSpc>
@@ -3609,7 +3808,7 @@
             </a:spcAft>
           </a:pPr>
           <a:r>
-            <a:rPr lang="es-PE" sz="1300" kern="1200"/>
+            <a:rPr lang="es-PE" sz="800" kern="1200"/>
             <a:t>Guardar la informacion en un excel para su proxima comparacion.</a:t>
           </a:r>
         </a:p>
@@ -5495,7 +5694,7 @@
 </file>
 
 <file path=customXml/itemProps1.xml><?xml version="1.0" encoding="utf-8"?>
-<ds:datastoreItem xmlns:ds="http://schemas.openxmlformats.org/officeDocument/2006/customXml" ds:itemID="{2E4469AF-18B9-437C-A129-AD1511357B9A}">
+<ds:datastoreItem xmlns:ds="http://schemas.openxmlformats.org/officeDocument/2006/customXml" ds:itemID="{C6B083F9-C6AB-4FC5-955C-412788A40011}">
   <ds:schemaRefs>
     <ds:schemaRef ds:uri="http://schemas.openxmlformats.org/officeDocument/2006/bibliography"/>
   </ds:schemaRefs>

</xml_diff>

<commit_message>
Avance Leslie - funcion busqueda tottus
</commit_message>
<xml_diff>
--- a/Planificacion-proyecto-LPII.docx
+++ b/Planificacion-proyecto-LPII.docx
@@ -1,6 +1,6 @@
 
 <file path=word/document.xml><?xml version="1.0" encoding="utf-8"?>
-<w:document xmlns:wpc="http://schemas.microsoft.com/office/word/2010/wordprocessingCanvas" xmlns:mc="http://schemas.openxmlformats.org/markup-compatibility/2006" xmlns:o="urn:schemas-microsoft-com:office:office" xmlns:r="http://schemas.openxmlformats.org/officeDocument/2006/relationships" xmlns:m="http://schemas.openxmlformats.org/officeDocument/2006/math" xmlns:v="urn:schemas-microsoft-com:vml" xmlns:wp14="http://schemas.microsoft.com/office/word/2010/wordprocessingDrawing" xmlns:wp="http://schemas.openxmlformats.org/drawingml/2006/wordprocessingDrawing" xmlns:w10="urn:schemas-microsoft-com:office:word" xmlns:w="http://schemas.openxmlformats.org/wordprocessingml/2006/main" xmlns:w14="http://schemas.microsoft.com/office/word/2010/wordml" xmlns:w15="http://schemas.microsoft.com/office/word/2012/wordml" xmlns:wpg="http://schemas.microsoft.com/office/word/2010/wordprocessingGroup" xmlns:wpi="http://schemas.microsoft.com/office/word/2010/wordprocessingInk" xmlns:wne="http://schemas.microsoft.com/office/word/2006/wordml" xmlns:wps="http://schemas.microsoft.com/office/word/2010/wordprocessingShape" mc:Ignorable="w14 w15 wp14">
+<w:document xmlns:wpc="http://schemas.microsoft.com/office/word/2010/wordprocessingCanvas" xmlns:cx="http://schemas.microsoft.com/office/drawing/2014/chartex" xmlns:cx1="http://schemas.microsoft.com/office/drawing/2015/9/8/chartex" xmlns:cx2="http://schemas.microsoft.com/office/drawing/2015/10/21/chartex" xmlns:cx3="http://schemas.microsoft.com/office/drawing/2016/5/9/chartex" xmlns:cx4="http://schemas.microsoft.com/office/drawing/2016/5/10/chartex" xmlns:cx5="http://schemas.microsoft.com/office/drawing/2016/5/11/chartex" xmlns:cx6="http://schemas.microsoft.com/office/drawing/2016/5/12/chartex" xmlns:cx7="http://schemas.microsoft.com/office/drawing/2016/5/13/chartex" xmlns:cx8="http://schemas.microsoft.com/office/drawing/2016/5/14/chartex" xmlns:mc="http://schemas.openxmlformats.org/markup-compatibility/2006" xmlns:aink="http://schemas.microsoft.com/office/drawing/2016/ink" xmlns:am3d="http://schemas.microsoft.com/office/drawing/2017/model3d" xmlns:o="urn:schemas-microsoft-com:office:office" xmlns:oel="http://schemas.microsoft.com/office/2019/extlst" xmlns:r="http://schemas.openxmlformats.org/officeDocument/2006/relationships" xmlns:m="http://schemas.openxmlformats.org/officeDocument/2006/math" xmlns:v="urn:schemas-microsoft-com:vml" xmlns:wp14="http://schemas.microsoft.com/office/word/2010/wordprocessingDrawing" xmlns:wp="http://schemas.openxmlformats.org/drawingml/2006/wordprocessingDrawing" xmlns:w10="urn:schemas-microsoft-com:office:word" xmlns:w="http://schemas.openxmlformats.org/wordprocessingml/2006/main" xmlns:w14="http://schemas.microsoft.com/office/word/2010/wordml" xmlns:w15="http://schemas.microsoft.com/office/word/2012/wordml" xmlns:w16cex="http://schemas.microsoft.com/office/word/2018/wordml/cex" xmlns:w16cid="http://schemas.microsoft.com/office/word/2016/wordml/cid" xmlns:w16="http://schemas.microsoft.com/office/word/2018/wordml" xmlns:w16sdtdh="http://schemas.microsoft.com/office/word/2020/wordml/sdtdatahash" xmlns:w16se="http://schemas.microsoft.com/office/word/2015/wordml/symex" xmlns:wpg="http://schemas.microsoft.com/office/word/2010/wordprocessingGroup" xmlns:wpi="http://schemas.microsoft.com/office/word/2010/wordprocessingInk" xmlns:wne="http://schemas.microsoft.com/office/word/2006/wordml" xmlns:wps="http://schemas.microsoft.com/office/word/2010/wordprocessingShape" mc:Ignorable="w14 w15 w16se w16cid w16 w16cex w16sdtdh wp14">
   <w:body>
     <w:p>
       <w:pPr>
@@ -10,8 +10,6 @@
           <w:lang w:val="es-ES"/>
         </w:rPr>
       </w:pPr>
-      <w:bookmarkStart w:id="0" w:name="_GoBack"/>
-      <w:bookmarkEnd w:id="0"/>
       <w:r>
         <w:rPr>
           <w:sz w:val="36"/>
@@ -35,7 +33,7 @@
           <w:lang w:eastAsia="es-PE"/>
         </w:rPr>
         <w:drawing>
-          <wp:inline distT="0" distB="0" distL="0" distR="0" wp14:anchorId="74EB9F2E" wp14:editId="0E469D6D">
+          <wp:inline distT="0" distB="0" distL="0" distR="0" wp14:anchorId="3DD92A4F" wp14:editId="23BD30B8">
             <wp:extent cx="10223500" cy="6323682"/>
             <wp:effectExtent l="0" t="0" r="0" b="20320"/>
             <wp:docPr id="1" name="Diagrama 1"/>
@@ -67,7 +65,7 @@
 </file>
 
 <file path=word/endnotes.xml><?xml version="1.0" encoding="utf-8"?>
-<w:endnotes xmlns:wpc="http://schemas.microsoft.com/office/word/2010/wordprocessingCanvas" xmlns:mc="http://schemas.openxmlformats.org/markup-compatibility/2006" xmlns:o="urn:schemas-microsoft-com:office:office" xmlns:r="http://schemas.openxmlformats.org/officeDocument/2006/relationships" xmlns:m="http://schemas.openxmlformats.org/officeDocument/2006/math" xmlns:v="urn:schemas-microsoft-com:vml" xmlns:wp14="http://schemas.microsoft.com/office/word/2010/wordprocessingDrawing" xmlns:wp="http://schemas.openxmlformats.org/drawingml/2006/wordprocessingDrawing" xmlns:w10="urn:schemas-microsoft-com:office:word" xmlns:w="http://schemas.openxmlformats.org/wordprocessingml/2006/main" xmlns:w14="http://schemas.microsoft.com/office/word/2010/wordml" xmlns:w15="http://schemas.microsoft.com/office/word/2012/wordml" xmlns:wpg="http://schemas.microsoft.com/office/word/2010/wordprocessingGroup" xmlns:wpi="http://schemas.microsoft.com/office/word/2010/wordprocessingInk" xmlns:wne="http://schemas.microsoft.com/office/word/2006/wordml" xmlns:wps="http://schemas.microsoft.com/office/word/2010/wordprocessingShape" mc:Ignorable="w14 w15 wp14">
+<w:endnotes xmlns:wpc="http://schemas.microsoft.com/office/word/2010/wordprocessingCanvas" xmlns:cx="http://schemas.microsoft.com/office/drawing/2014/chartex" xmlns:cx1="http://schemas.microsoft.com/office/drawing/2015/9/8/chartex" xmlns:cx2="http://schemas.microsoft.com/office/drawing/2015/10/21/chartex" xmlns:cx3="http://schemas.microsoft.com/office/drawing/2016/5/9/chartex" xmlns:cx4="http://schemas.microsoft.com/office/drawing/2016/5/10/chartex" xmlns:cx5="http://schemas.microsoft.com/office/drawing/2016/5/11/chartex" xmlns:cx6="http://schemas.microsoft.com/office/drawing/2016/5/12/chartex" xmlns:cx7="http://schemas.microsoft.com/office/drawing/2016/5/13/chartex" xmlns:cx8="http://schemas.microsoft.com/office/drawing/2016/5/14/chartex" xmlns:mc="http://schemas.openxmlformats.org/markup-compatibility/2006" xmlns:aink="http://schemas.microsoft.com/office/drawing/2016/ink" xmlns:am3d="http://schemas.microsoft.com/office/drawing/2017/model3d" xmlns:o="urn:schemas-microsoft-com:office:office" xmlns:oel="http://schemas.microsoft.com/office/2019/extlst" xmlns:r="http://schemas.openxmlformats.org/officeDocument/2006/relationships" xmlns:m="http://schemas.openxmlformats.org/officeDocument/2006/math" xmlns:v="urn:schemas-microsoft-com:vml" xmlns:wp14="http://schemas.microsoft.com/office/word/2010/wordprocessingDrawing" xmlns:wp="http://schemas.openxmlformats.org/drawingml/2006/wordprocessingDrawing" xmlns:w10="urn:schemas-microsoft-com:office:word" xmlns:w="http://schemas.openxmlformats.org/wordprocessingml/2006/main" xmlns:w14="http://schemas.microsoft.com/office/word/2010/wordml" xmlns:w15="http://schemas.microsoft.com/office/word/2012/wordml" xmlns:w16cex="http://schemas.microsoft.com/office/word/2018/wordml/cex" xmlns:w16cid="http://schemas.microsoft.com/office/word/2016/wordml/cid" xmlns:w16="http://schemas.microsoft.com/office/word/2018/wordml" xmlns:w16sdtdh="http://schemas.microsoft.com/office/word/2020/wordml/sdtdatahash" xmlns:w16se="http://schemas.microsoft.com/office/word/2015/wordml/symex" xmlns:wpg="http://schemas.microsoft.com/office/word/2010/wordprocessingGroup" xmlns:wpi="http://schemas.microsoft.com/office/word/2010/wordprocessingInk" xmlns:wne="http://schemas.microsoft.com/office/word/2006/wordml" xmlns:wps="http://schemas.microsoft.com/office/word/2010/wordprocessingShape" mc:Ignorable="w14 w15 w16se w16cid w16 w16cex w16sdtdh wp14">
   <w:endnote w:type="separator" w:id="-1">
     <w:p>
       <w:pPr>
@@ -92,7 +90,7 @@
 </file>
 
 <file path=word/footnotes.xml><?xml version="1.0" encoding="utf-8"?>
-<w:footnotes xmlns:wpc="http://schemas.microsoft.com/office/word/2010/wordprocessingCanvas" xmlns:mc="http://schemas.openxmlformats.org/markup-compatibility/2006" xmlns:o="urn:schemas-microsoft-com:office:office" xmlns:r="http://schemas.openxmlformats.org/officeDocument/2006/relationships" xmlns:m="http://schemas.openxmlformats.org/officeDocument/2006/math" xmlns:v="urn:schemas-microsoft-com:vml" xmlns:wp14="http://schemas.microsoft.com/office/word/2010/wordprocessingDrawing" xmlns:wp="http://schemas.openxmlformats.org/drawingml/2006/wordprocessingDrawing" xmlns:w10="urn:schemas-microsoft-com:office:word" xmlns:w="http://schemas.openxmlformats.org/wordprocessingml/2006/main" xmlns:w14="http://schemas.microsoft.com/office/word/2010/wordml" xmlns:w15="http://schemas.microsoft.com/office/word/2012/wordml" xmlns:wpg="http://schemas.microsoft.com/office/word/2010/wordprocessingGroup" xmlns:wpi="http://schemas.microsoft.com/office/word/2010/wordprocessingInk" xmlns:wne="http://schemas.microsoft.com/office/word/2006/wordml" xmlns:wps="http://schemas.microsoft.com/office/word/2010/wordprocessingShape" mc:Ignorable="w14 w15 wp14">
+<w:footnotes xmlns:wpc="http://schemas.microsoft.com/office/word/2010/wordprocessingCanvas" xmlns:cx="http://schemas.microsoft.com/office/drawing/2014/chartex" xmlns:cx1="http://schemas.microsoft.com/office/drawing/2015/9/8/chartex" xmlns:cx2="http://schemas.microsoft.com/office/drawing/2015/10/21/chartex" xmlns:cx3="http://schemas.microsoft.com/office/drawing/2016/5/9/chartex" xmlns:cx4="http://schemas.microsoft.com/office/drawing/2016/5/10/chartex" xmlns:cx5="http://schemas.microsoft.com/office/drawing/2016/5/11/chartex" xmlns:cx6="http://schemas.microsoft.com/office/drawing/2016/5/12/chartex" xmlns:cx7="http://schemas.microsoft.com/office/drawing/2016/5/13/chartex" xmlns:cx8="http://schemas.microsoft.com/office/drawing/2016/5/14/chartex" xmlns:mc="http://schemas.openxmlformats.org/markup-compatibility/2006" xmlns:aink="http://schemas.microsoft.com/office/drawing/2016/ink" xmlns:am3d="http://schemas.microsoft.com/office/drawing/2017/model3d" xmlns:o="urn:schemas-microsoft-com:office:office" xmlns:oel="http://schemas.microsoft.com/office/2019/extlst" xmlns:r="http://schemas.openxmlformats.org/officeDocument/2006/relationships" xmlns:m="http://schemas.openxmlformats.org/officeDocument/2006/math" xmlns:v="urn:schemas-microsoft-com:vml" xmlns:wp14="http://schemas.microsoft.com/office/word/2010/wordprocessingDrawing" xmlns:wp="http://schemas.openxmlformats.org/drawingml/2006/wordprocessingDrawing" xmlns:w10="urn:schemas-microsoft-com:office:word" xmlns:w="http://schemas.openxmlformats.org/wordprocessingml/2006/main" xmlns:w14="http://schemas.microsoft.com/office/word/2010/wordml" xmlns:w15="http://schemas.microsoft.com/office/word/2012/wordml" xmlns:w16cex="http://schemas.microsoft.com/office/word/2018/wordml/cex" xmlns:w16cid="http://schemas.microsoft.com/office/word/2016/wordml/cid" xmlns:w16="http://schemas.microsoft.com/office/word/2018/wordml" xmlns:w16sdtdh="http://schemas.microsoft.com/office/word/2020/wordml/sdtdatahash" xmlns:w16se="http://schemas.microsoft.com/office/word/2015/wordml/symex" xmlns:wpg="http://schemas.microsoft.com/office/word/2010/wordprocessingGroup" xmlns:wpi="http://schemas.microsoft.com/office/word/2010/wordprocessingInk" xmlns:wne="http://schemas.microsoft.com/office/word/2006/wordml" xmlns:wps="http://schemas.microsoft.com/office/word/2010/wordprocessingShape" mc:Ignorable="w14 w15 w16se w16cid w16 w16cex w16sdtdh wp14">
   <w:footnote w:type="separator" w:id="-1">
     <w:p>
       <w:pPr>
@@ -117,7 +115,7 @@
 </file>
 
 <file path=word/styles.xml><?xml version="1.0" encoding="utf-8"?>
-<w:styles xmlns:mc="http://schemas.openxmlformats.org/markup-compatibility/2006" xmlns:r="http://schemas.openxmlformats.org/officeDocument/2006/relationships" xmlns:w="http://schemas.openxmlformats.org/wordprocessingml/2006/main" xmlns:w14="http://schemas.microsoft.com/office/word/2010/wordml" xmlns:w15="http://schemas.microsoft.com/office/word/2012/wordml" mc:Ignorable="w14 w15">
+<w:styles xmlns:mc="http://schemas.openxmlformats.org/markup-compatibility/2006" xmlns:r="http://schemas.openxmlformats.org/officeDocument/2006/relationships" xmlns:w="http://schemas.openxmlformats.org/wordprocessingml/2006/main" xmlns:w14="http://schemas.microsoft.com/office/word/2010/wordml" xmlns:w15="http://schemas.microsoft.com/office/word/2012/wordml" xmlns:w16cex="http://schemas.microsoft.com/office/word/2018/wordml/cex" xmlns:w16cid="http://schemas.microsoft.com/office/word/2016/wordml/cid" xmlns:w16="http://schemas.microsoft.com/office/word/2018/wordml" xmlns:w16sdtdh="http://schemas.microsoft.com/office/word/2020/wordml/sdtdatahash" xmlns:w16se="http://schemas.microsoft.com/office/word/2015/wordml/symex" mc:Ignorable="w14 w15 w16se w16cid w16 w16cex w16sdtdh">
   <w:docDefaults>
     <w:rPrDefault>
       <w:rPr>
@@ -133,7 +131,7 @@
       </w:pPr>
     </w:pPrDefault>
   </w:docDefaults>
-  <w:latentStyles w:defLockedState="0" w:defUIPriority="99" w:defSemiHidden="0" w:defUnhideWhenUsed="0" w:defQFormat="0" w:count="371">
+  <w:latentStyles w:defLockedState="0" w:defUIPriority="99" w:defSemiHidden="0" w:defUnhideWhenUsed="0" w:defQFormat="0" w:count="376">
     <w:lsdException w:name="Normal" w:uiPriority="0" w:qFormat="1"/>
     <w:lsdException w:name="heading 1" w:uiPriority="9" w:qFormat="1"/>
     <w:lsdException w:name="heading 2" w:semiHidden="1" w:uiPriority="9" w:unhideWhenUsed="1" w:qFormat="1"/>
@@ -239,7 +237,6 @@
     <w:lsdException w:name="HTML Sample" w:semiHidden="1" w:unhideWhenUsed="1"/>
     <w:lsdException w:name="HTML Typewriter" w:semiHidden="1" w:unhideWhenUsed="1"/>
     <w:lsdException w:name="HTML Variable" w:semiHidden="1" w:unhideWhenUsed="1"/>
-    <w:lsdException w:name="Normal Table" w:semiHidden="1" w:unhideWhenUsed="1"/>
     <w:lsdException w:name="annotation subject" w:semiHidden="1" w:unhideWhenUsed="1"/>
     <w:lsdException w:name="No List" w:semiHidden="1" w:unhideWhenUsed="1"/>
     <w:lsdException w:name="Outline List 1" w:semiHidden="1" w:unhideWhenUsed="1"/>
@@ -282,11 +279,8 @@
     <w:lsdException w:name="Table Contemporary" w:semiHidden="1" w:unhideWhenUsed="1"/>
     <w:lsdException w:name="Table Elegant" w:semiHidden="1" w:unhideWhenUsed="1"/>
     <w:lsdException w:name="Table Professional" w:semiHidden="1" w:unhideWhenUsed="1"/>
-    <w:lsdException w:name="Table Subtle 1" w:semiHidden="1" w:unhideWhenUsed="1"/>
     <w:lsdException w:name="Table Subtle 2" w:semiHidden="1" w:unhideWhenUsed="1"/>
     <w:lsdException w:name="Table Web 1" w:semiHidden="1" w:unhideWhenUsed="1"/>
-    <w:lsdException w:name="Table Web 2" w:semiHidden="1" w:unhideWhenUsed="1"/>
-    <w:lsdException w:name="Table Web 3" w:semiHidden="1" w:unhideWhenUsed="1"/>
     <w:lsdException w:name="Balloon Text" w:semiHidden="1" w:unhideWhenUsed="1"/>
     <w:lsdException w:name="Table Grid" w:uiPriority="39"/>
     <w:lsdException w:name="Table Theme" w:semiHidden="1" w:unhideWhenUsed="1"/>
@@ -505,6 +499,11 @@
     <w:lsdException w:name="List Table 5 Dark Accent 6" w:uiPriority="50"/>
     <w:lsdException w:name="List Table 6 Colorful Accent 6" w:uiPriority="51"/>
     <w:lsdException w:name="List Table 7 Colorful Accent 6" w:uiPriority="52"/>
+    <w:lsdException w:name="Mention" w:semiHidden="1" w:unhideWhenUsed="1"/>
+    <w:lsdException w:name="Smart Hyperlink" w:semiHidden="1" w:unhideWhenUsed="1"/>
+    <w:lsdException w:name="Hashtag" w:semiHidden="1" w:unhideWhenUsed="1"/>
+    <w:lsdException w:name="Unresolved Mention" w:semiHidden="1" w:unhideWhenUsed="1"/>
+    <w:lsdException w:name="Smart Link" w:semiHidden="1" w:unhideWhenUsed="1"/>
   </w:latentStyles>
   <w:style w:type="paragraph" w:default="1" w:styleId="Normal">
     <w:name w:val="Normal"/>
@@ -1786,6 +1785,16 @@
             <a:t>Totus</a:t>
           </a:r>
         </a:p>
+        <a:p>
+          <a:r>
+            <a:rPr lang="es-PE">
+              <a:solidFill>
+                <a:srgbClr val="FF0000"/>
+              </a:solidFill>
+            </a:rPr>
+            <a:t>funcion tottus</a:t>
+          </a:r>
+        </a:p>
       </dgm:t>
     </dgm:pt>
     <dgm:pt modelId="{8E3F2D29-9CFB-4444-9140-E95CC7C333F4}" type="parTrans" cxnId="{ED2D9E87-C85F-4DB0-9A7A-6BF9748A9FEC}">
@@ -1827,13 +1836,6 @@
         </dgm:presLayoutVars>
       </dgm:prSet>
       <dgm:spPr/>
-      <dgm:t>
-        <a:bodyPr/>
-        <a:lstStyle/>
-        <a:p>
-          <a:endParaRPr lang="es-PE"/>
-        </a:p>
-      </dgm:t>
     </dgm:pt>
     <dgm:pt modelId="{79679875-031A-4906-ACE3-65D472FD8596}" type="pres">
       <dgm:prSet presAssocID="{DF62C84F-00AF-4F9B-81B9-0CDDCC08C048}" presName="parenttextcomposite" presStyleCnt="0"/>
@@ -1848,13 +1850,6 @@
         </dgm:presLayoutVars>
       </dgm:prSet>
       <dgm:spPr/>
-      <dgm:t>
-        <a:bodyPr/>
-        <a:lstStyle/>
-        <a:p>
-          <a:endParaRPr lang="es-PE"/>
-        </a:p>
-      </dgm:t>
     </dgm:pt>
     <dgm:pt modelId="{D7C0F832-F93F-465E-945B-D752371CF142}" type="pres">
       <dgm:prSet presAssocID="{DF62C84F-00AF-4F9B-81B9-0CDDCC08C048}" presName="composite" presStyleCnt="0"/>
@@ -1897,13 +1892,6 @@
         </dgm:presLayoutVars>
       </dgm:prSet>
       <dgm:spPr/>
-      <dgm:t>
-        <a:bodyPr/>
-        <a:lstStyle/>
-        <a:p>
-          <a:endParaRPr lang="es-PE"/>
-        </a:p>
-      </dgm:t>
     </dgm:pt>
     <dgm:pt modelId="{C4133916-CFD9-46C6-88F8-7C56C7CEACB3}" type="pres">
       <dgm:prSet presAssocID="{C9BCF6DC-B3DA-419D-A917-EDA44857ACC5}" presName="sibTrans" presStyleCnt="0"/>
@@ -1922,13 +1910,6 @@
         </dgm:presLayoutVars>
       </dgm:prSet>
       <dgm:spPr/>
-      <dgm:t>
-        <a:bodyPr/>
-        <a:lstStyle/>
-        <a:p>
-          <a:endParaRPr lang="es-PE"/>
-        </a:p>
-      </dgm:t>
     </dgm:pt>
     <dgm:pt modelId="{361524FE-1AE7-46D3-88C9-BFB88C9C2F35}" type="pres">
       <dgm:prSet presAssocID="{306C8646-9CFD-4BCA-B98B-9D231512D156}" presName="composite" presStyleCnt="0"/>
@@ -1971,13 +1952,6 @@
         </dgm:presLayoutVars>
       </dgm:prSet>
       <dgm:spPr/>
-      <dgm:t>
-        <a:bodyPr/>
-        <a:lstStyle/>
-        <a:p>
-          <a:endParaRPr lang="es-PE"/>
-        </a:p>
-      </dgm:t>
     </dgm:pt>
     <dgm:pt modelId="{7E97D4A6-AF54-4FB2-97A7-123483679BE2}" type="pres">
       <dgm:prSet presAssocID="{35C703B9-AF6A-4935-B57C-C08C5FA40C0A}" presName="sibTrans" presStyleCnt="0"/>
@@ -1996,13 +1970,6 @@
         </dgm:presLayoutVars>
       </dgm:prSet>
       <dgm:spPr/>
-      <dgm:t>
-        <a:bodyPr/>
-        <a:lstStyle/>
-        <a:p>
-          <a:endParaRPr lang="es-PE"/>
-        </a:p>
-      </dgm:t>
     </dgm:pt>
     <dgm:pt modelId="{DEE27EBF-3E85-4E9A-AABC-73B19B6200E1}" type="pres">
       <dgm:prSet presAssocID="{D27037BF-04C4-4DE3-AD31-014DD2D6C499}" presName="composite" presStyleCnt="0"/>
@@ -2045,43 +2012,36 @@
         </dgm:presLayoutVars>
       </dgm:prSet>
       <dgm:spPr/>
-      <dgm:t>
-        <a:bodyPr/>
-        <a:lstStyle/>
-        <a:p>
-          <a:endParaRPr lang="es-PE"/>
-        </a:p>
-      </dgm:t>
     </dgm:pt>
   </dgm:ptLst>
   <dgm:cxnLst>
+    <dgm:cxn modelId="{9FDF6F17-64AF-4C05-8887-AFBA248A7887}" srcId="{DF62C84F-00AF-4F9B-81B9-0CDDCC08C048}" destId="{6350BA11-71A8-4345-B505-1008CE761026}" srcOrd="3" destOrd="0" parTransId="{22D9D665-CD33-4329-8B8A-F59EE782B8F5}" sibTransId="{9E497B14-DE65-4CF3-8390-061C0FFDC02E}"/>
+    <dgm:cxn modelId="{67485217-FEC4-4641-9E83-0294CA2FC492}" type="presOf" srcId="{306C8646-9CFD-4BCA-B98B-9D231512D156}" destId="{D14C891D-9AA4-4D7C-B2A3-DDB23D49280E}" srcOrd="0" destOrd="0" presId="urn:microsoft.com/office/officeart/2008/layout/VerticalAccentList"/>
     <dgm:cxn modelId="{5A2A3C1A-010E-4B3E-846E-FF8F07048229}" srcId="{DF62C84F-00AF-4F9B-81B9-0CDDCC08C048}" destId="{B2308969-0A6B-4344-B87B-BD809982A37D}" srcOrd="0" destOrd="0" parTransId="{BC56AB93-2151-4956-AF33-5AAAE8C83569}" sibTransId="{3F16D2D9-83A0-4BBE-BC81-7C75E85F8564}"/>
-    <dgm:cxn modelId="{E0DDFECF-6379-46D9-A018-F5420E336458}" srcId="{306C8646-9CFD-4BCA-B98B-9D231512D156}" destId="{69661C16-D9A5-478E-B86B-9125A9C79E38}" srcOrd="1" destOrd="0" parTransId="{F3F5264F-37FD-4581-BD9E-722B5A92F03A}" sibTransId="{4E16FF04-9385-4DEF-9950-D52E4687A204}"/>
+    <dgm:cxn modelId="{9B04E121-FB27-43D9-9ECB-2BACCBAF99FC}" srcId="{D27037BF-04C4-4DE3-AD31-014DD2D6C499}" destId="{2337CACA-5431-4CCA-BB2A-23F6CCCD4623}" srcOrd="0" destOrd="0" parTransId="{049D6F15-202C-4C4C-BEEC-BD503EFB6EBD}" sibTransId="{F3F18D2C-15E9-465D-A4F6-CB9180DF2438}"/>
+    <dgm:cxn modelId="{35A31730-463A-40AC-A8C8-E3B11FD98B3E}" type="presOf" srcId="{DF62C84F-00AF-4F9B-81B9-0CDDCC08C048}" destId="{08CE8FA7-F9AC-4FD2-A6F8-C2D1D13E1311}" srcOrd="0" destOrd="0" presId="urn:microsoft.com/office/officeart/2008/layout/VerticalAccentList"/>
+    <dgm:cxn modelId="{0D37C63F-7FC4-4CF6-BE5F-BC9810EB7E28}" srcId="{D27037BF-04C4-4DE3-AD31-014DD2D6C499}" destId="{565BF54F-8488-4400-8EBF-6DAC3CA6D571}" srcOrd="1" destOrd="0" parTransId="{D6522234-BB4D-4527-BFF9-B1AF37A91CD7}" sibTransId="{3EA6FE22-4A38-4EF2-8294-3E91C806DE9E}"/>
+    <dgm:cxn modelId="{6F654241-912E-42AF-BD03-7F4EEFB77252}" type="presOf" srcId="{B2308969-0A6B-4344-B87B-BD809982A37D}" destId="{69DF3239-1F99-4425-B3DF-5112E1087084}" srcOrd="0" destOrd="0" presId="urn:microsoft.com/office/officeart/2008/layout/VerticalAccentList"/>
+    <dgm:cxn modelId="{6B07DB41-71F3-4C68-BF01-533BC529F61D}" type="presOf" srcId="{D27037BF-04C4-4DE3-AD31-014DD2D6C499}" destId="{035B9835-9D63-4701-90A1-57165E123790}" srcOrd="0" destOrd="0" presId="urn:microsoft.com/office/officeart/2008/layout/VerticalAccentList"/>
+    <dgm:cxn modelId="{CC8ADF67-057F-4253-B9E2-AF32401FC936}" type="presOf" srcId="{FB84F691-9DB2-4A81-867A-0D21D957E9CE}" destId="{68A2D395-1B30-4F75-B665-0FBB4D9340C8}" srcOrd="0" destOrd="0" presId="urn:microsoft.com/office/officeart/2008/layout/VerticalAccentList"/>
+    <dgm:cxn modelId="{61CE9E4B-806E-4107-9E33-0F6903716138}" srcId="{DF62C84F-00AF-4F9B-81B9-0CDDCC08C048}" destId="{6E988D01-0769-4839-83BC-2381E54A53CD}" srcOrd="5" destOrd="0" parTransId="{0C0909B5-D775-4FAE-8E14-8528D543F26D}" sibTransId="{6C3F6DA5-3654-4032-A0EF-504B3877F310}"/>
+    <dgm:cxn modelId="{44E99253-1C58-4116-95D3-A4421880CBAD}" srcId="{306C8646-9CFD-4BCA-B98B-9D231512D156}" destId="{FB84F691-9DB2-4A81-867A-0D21D957E9CE}" srcOrd="0" destOrd="0" parTransId="{2BFB9B4C-445F-4BBF-8636-3C3774EC391A}" sibTransId="{AF406DCC-8BE7-48F2-8B4F-E97CF85BAA92}"/>
+    <dgm:cxn modelId="{6D27E57A-E6D2-4BDB-833E-27C167FC9A1B}" type="presOf" srcId="{2337CACA-5431-4CCA-BB2A-23F6CCCD4623}" destId="{B729A5AD-0296-493F-BD8B-6708B7FC32C9}" srcOrd="0" destOrd="0" presId="urn:microsoft.com/office/officeart/2008/layout/VerticalAccentList"/>
+    <dgm:cxn modelId="{4B935A7E-1C9E-45FC-9CDE-B6B5201B3AF1}" type="presOf" srcId="{C11FCFC8-C598-427F-88B2-A95E1E71DFAB}" destId="{69DF3239-1F99-4425-B3DF-5112E1087084}" srcOrd="0" destOrd="2" presId="urn:microsoft.com/office/officeart/2008/layout/VerticalAccentList"/>
     <dgm:cxn modelId="{ED2D9E87-C85F-4DB0-9A7A-6BF9748A9FEC}" srcId="{DF62C84F-00AF-4F9B-81B9-0CDDCC08C048}" destId="{73CB0AFD-CB1E-438D-A041-7DBFD14AB769}" srcOrd="4" destOrd="0" parTransId="{8E3F2D29-9CFB-4444-9140-E95CC7C333F4}" sibTransId="{526A1194-1A48-496E-8D86-C5D2AE37F92C}"/>
-    <dgm:cxn modelId="{6D27E57A-E6D2-4BDB-833E-27C167FC9A1B}" type="presOf" srcId="{2337CACA-5431-4CCA-BB2A-23F6CCCD4623}" destId="{B729A5AD-0296-493F-BD8B-6708B7FC32C9}" srcOrd="0" destOrd="0" presId="urn:microsoft.com/office/officeart/2008/layout/VerticalAccentList"/>
-    <dgm:cxn modelId="{B8E40AE0-9D90-40B8-9D2D-FEEF8F5E662F}" type="presOf" srcId="{73CB0AFD-CB1E-438D-A041-7DBFD14AB769}" destId="{69DF3239-1F99-4425-B3DF-5112E1087084}" srcOrd="0" destOrd="4" presId="urn:microsoft.com/office/officeart/2008/layout/VerticalAccentList"/>
-    <dgm:cxn modelId="{67485217-FEC4-4641-9E83-0294CA2FC492}" type="presOf" srcId="{306C8646-9CFD-4BCA-B98B-9D231512D156}" destId="{D14C891D-9AA4-4D7C-B2A3-DDB23D49280E}" srcOrd="0" destOrd="0" presId="urn:microsoft.com/office/officeart/2008/layout/VerticalAccentList"/>
-    <dgm:cxn modelId="{A58275D8-B77F-4677-A065-407D4E8C634B}" type="presOf" srcId="{D7B75C32-8F87-411F-B984-874743ECA190}" destId="{F6B841CA-BFE1-4B2B-9AD4-435E8CEF8969}" srcOrd="0" destOrd="0" presId="urn:microsoft.com/office/officeart/2008/layout/VerticalAccentList"/>
+    <dgm:cxn modelId="{4E7C4594-E935-4895-AA2D-56696C7371FF}" srcId="{D7B75C32-8F87-411F-B984-874743ECA190}" destId="{306C8646-9CFD-4BCA-B98B-9D231512D156}" srcOrd="1" destOrd="0" parTransId="{888FD958-1F97-44D7-99B8-B9C26757637C}" sibTransId="{35C703B9-AF6A-4935-B57C-C08C5FA40C0A}"/>
+    <dgm:cxn modelId="{D2C6BA9F-AF11-421C-8E43-ACE23E88CDFF}" type="presOf" srcId="{69661C16-D9A5-478E-B86B-9125A9C79E38}" destId="{68A2D395-1B30-4F75-B665-0FBB4D9340C8}" srcOrd="0" destOrd="1" presId="urn:microsoft.com/office/officeart/2008/layout/VerticalAccentList"/>
     <dgm:cxn modelId="{15DD53AD-D18A-41EA-B0E8-B43FD19A9853}" type="presOf" srcId="{6350BA11-71A8-4345-B505-1008CE761026}" destId="{69DF3239-1F99-4425-B3DF-5112E1087084}" srcOrd="0" destOrd="3" presId="urn:microsoft.com/office/officeart/2008/layout/VerticalAccentList"/>
     <dgm:cxn modelId="{F04B1DAE-6C90-43A3-8561-78A000559114}" srcId="{D7B75C32-8F87-411F-B984-874743ECA190}" destId="{DF62C84F-00AF-4F9B-81B9-0CDDCC08C048}" srcOrd="0" destOrd="0" parTransId="{7B44670F-F9F3-4AA9-AC81-3D28C1D6F9CF}" sibTransId="{C9BCF6DC-B3DA-419D-A917-EDA44857ACC5}"/>
+    <dgm:cxn modelId="{3660CAC8-786F-47D9-8EDE-9A8541DD64AE}" type="presOf" srcId="{565BF54F-8488-4400-8EBF-6DAC3CA6D571}" destId="{B729A5AD-0296-493F-BD8B-6708B7FC32C9}" srcOrd="0" destOrd="1" presId="urn:microsoft.com/office/officeart/2008/layout/VerticalAccentList"/>
+    <dgm:cxn modelId="{E0DDFECF-6379-46D9-A018-F5420E336458}" srcId="{306C8646-9CFD-4BCA-B98B-9D231512D156}" destId="{69661C16-D9A5-478E-B86B-9125A9C79E38}" srcOrd="1" destOrd="0" parTransId="{F3F5264F-37FD-4581-BD9E-722B5A92F03A}" sibTransId="{4E16FF04-9385-4DEF-9950-D52E4687A204}"/>
+    <dgm:cxn modelId="{9E4033D7-40F8-41C0-AA7C-212AF387E2B1}" srcId="{D7B75C32-8F87-411F-B984-874743ECA190}" destId="{D27037BF-04C4-4DE3-AD31-014DD2D6C499}" srcOrd="2" destOrd="0" parTransId="{AC1DBD30-C131-4FEA-B018-6D38EA8C1634}" sibTransId="{9C8A0E7C-87B2-4E32-9B82-2D68EE642F26}"/>
+    <dgm:cxn modelId="{A58275D8-B77F-4677-A065-407D4E8C634B}" type="presOf" srcId="{D7B75C32-8F87-411F-B984-874743ECA190}" destId="{F6B841CA-BFE1-4B2B-9AD4-435E8CEF8969}" srcOrd="0" destOrd="0" presId="urn:microsoft.com/office/officeart/2008/layout/VerticalAccentList"/>
+    <dgm:cxn modelId="{FD44EFDB-BA39-4F76-95CD-A42FC5641866}" type="presOf" srcId="{D5CF4052-A874-4DEF-B9D8-665DD3192256}" destId="{69DF3239-1F99-4425-B3DF-5112E1087084}" srcOrd="0" destOrd="1" presId="urn:microsoft.com/office/officeart/2008/layout/VerticalAccentList"/>
+    <dgm:cxn modelId="{B8E40AE0-9D90-40B8-9D2D-FEEF8F5E662F}" type="presOf" srcId="{73CB0AFD-CB1E-438D-A041-7DBFD14AB769}" destId="{69DF3239-1F99-4425-B3DF-5112E1087084}" srcOrd="0" destOrd="4" presId="urn:microsoft.com/office/officeart/2008/layout/VerticalAccentList"/>
     <dgm:cxn modelId="{0CFF6AF7-9432-4842-BA20-4D9830F0780B}" type="presOf" srcId="{6E988D01-0769-4839-83BC-2381E54A53CD}" destId="{69DF3239-1F99-4425-B3DF-5112E1087084}" srcOrd="0" destOrd="5" presId="urn:microsoft.com/office/officeart/2008/layout/VerticalAccentList"/>
-    <dgm:cxn modelId="{6B07DB41-71F3-4C68-BF01-533BC529F61D}" type="presOf" srcId="{D27037BF-04C4-4DE3-AD31-014DD2D6C499}" destId="{035B9835-9D63-4701-90A1-57165E123790}" srcOrd="0" destOrd="0" presId="urn:microsoft.com/office/officeart/2008/layout/VerticalAccentList"/>
-    <dgm:cxn modelId="{3660CAC8-786F-47D9-8EDE-9A8541DD64AE}" type="presOf" srcId="{565BF54F-8488-4400-8EBF-6DAC3CA6D571}" destId="{B729A5AD-0296-493F-BD8B-6708B7FC32C9}" srcOrd="0" destOrd="1" presId="urn:microsoft.com/office/officeart/2008/layout/VerticalAccentList"/>
-    <dgm:cxn modelId="{FD44EFDB-BA39-4F76-95CD-A42FC5641866}" type="presOf" srcId="{D5CF4052-A874-4DEF-B9D8-665DD3192256}" destId="{69DF3239-1F99-4425-B3DF-5112E1087084}" srcOrd="0" destOrd="1" presId="urn:microsoft.com/office/officeart/2008/layout/VerticalAccentList"/>
     <dgm:cxn modelId="{DA91D8F8-C074-4F47-BA6E-0301D8AECBE5}" srcId="{DF62C84F-00AF-4F9B-81B9-0CDDCC08C048}" destId="{C11FCFC8-C598-427F-88B2-A95E1E71DFAB}" srcOrd="2" destOrd="0" parTransId="{15C3BDE5-8300-4974-A648-4051397846FA}" sibTransId="{49F88020-7574-40D4-B960-8191DF51D26A}"/>
-    <dgm:cxn modelId="{9B04E121-FB27-43D9-9ECB-2BACCBAF99FC}" srcId="{D27037BF-04C4-4DE3-AD31-014DD2D6C499}" destId="{2337CACA-5431-4CCA-BB2A-23F6CCCD4623}" srcOrd="0" destOrd="0" parTransId="{049D6F15-202C-4C4C-BEEC-BD503EFB6EBD}" sibTransId="{F3F18D2C-15E9-465D-A4F6-CB9180DF2438}"/>
-    <dgm:cxn modelId="{9E4033D7-40F8-41C0-AA7C-212AF387E2B1}" srcId="{D7B75C32-8F87-411F-B984-874743ECA190}" destId="{D27037BF-04C4-4DE3-AD31-014DD2D6C499}" srcOrd="2" destOrd="0" parTransId="{AC1DBD30-C131-4FEA-B018-6D38EA8C1634}" sibTransId="{9C8A0E7C-87B2-4E32-9B82-2D68EE642F26}"/>
-    <dgm:cxn modelId="{61CE9E4B-806E-4107-9E33-0F6903716138}" srcId="{DF62C84F-00AF-4F9B-81B9-0CDDCC08C048}" destId="{6E988D01-0769-4839-83BC-2381E54A53CD}" srcOrd="5" destOrd="0" parTransId="{0C0909B5-D775-4FAE-8E14-8528D543F26D}" sibTransId="{6C3F6DA5-3654-4032-A0EF-504B3877F310}"/>
     <dgm:cxn modelId="{BF6F09FE-0389-4063-825C-10A765DFCC9E}" srcId="{DF62C84F-00AF-4F9B-81B9-0CDDCC08C048}" destId="{D5CF4052-A874-4DEF-B9D8-665DD3192256}" srcOrd="1" destOrd="0" parTransId="{A39D94D3-8F3B-401C-BA36-87A595F5E09D}" sibTransId="{C1FB273E-B1F6-40A7-BA80-C8FA76BBFB8B}"/>
-    <dgm:cxn modelId="{0D37C63F-7FC4-4CF6-BE5F-BC9810EB7E28}" srcId="{D27037BF-04C4-4DE3-AD31-014DD2D6C499}" destId="{565BF54F-8488-4400-8EBF-6DAC3CA6D571}" srcOrd="1" destOrd="0" parTransId="{D6522234-BB4D-4527-BFF9-B1AF37A91CD7}" sibTransId="{3EA6FE22-4A38-4EF2-8294-3E91C806DE9E}"/>
-    <dgm:cxn modelId="{4B935A7E-1C9E-45FC-9CDE-B6B5201B3AF1}" type="presOf" srcId="{C11FCFC8-C598-427F-88B2-A95E1E71DFAB}" destId="{69DF3239-1F99-4425-B3DF-5112E1087084}" srcOrd="0" destOrd="2" presId="urn:microsoft.com/office/officeart/2008/layout/VerticalAccentList"/>
-    <dgm:cxn modelId="{35A31730-463A-40AC-A8C8-E3B11FD98B3E}" type="presOf" srcId="{DF62C84F-00AF-4F9B-81B9-0CDDCC08C048}" destId="{08CE8FA7-F9AC-4FD2-A6F8-C2D1D13E1311}" srcOrd="0" destOrd="0" presId="urn:microsoft.com/office/officeart/2008/layout/VerticalAccentList"/>
-    <dgm:cxn modelId="{D2C6BA9F-AF11-421C-8E43-ACE23E88CDFF}" type="presOf" srcId="{69661C16-D9A5-478E-B86B-9125A9C79E38}" destId="{68A2D395-1B30-4F75-B665-0FBB4D9340C8}" srcOrd="0" destOrd="1" presId="urn:microsoft.com/office/officeart/2008/layout/VerticalAccentList"/>
-    <dgm:cxn modelId="{6F654241-912E-42AF-BD03-7F4EEFB77252}" type="presOf" srcId="{B2308969-0A6B-4344-B87B-BD809982A37D}" destId="{69DF3239-1F99-4425-B3DF-5112E1087084}" srcOrd="0" destOrd="0" presId="urn:microsoft.com/office/officeart/2008/layout/VerticalAccentList"/>
-    <dgm:cxn modelId="{4E7C4594-E935-4895-AA2D-56696C7371FF}" srcId="{D7B75C32-8F87-411F-B984-874743ECA190}" destId="{306C8646-9CFD-4BCA-B98B-9D231512D156}" srcOrd="1" destOrd="0" parTransId="{888FD958-1F97-44D7-99B8-B9C26757637C}" sibTransId="{35C703B9-AF6A-4935-B57C-C08C5FA40C0A}"/>
-    <dgm:cxn modelId="{9FDF6F17-64AF-4C05-8887-AFBA248A7887}" srcId="{DF62C84F-00AF-4F9B-81B9-0CDDCC08C048}" destId="{6350BA11-71A8-4345-B505-1008CE761026}" srcOrd="3" destOrd="0" parTransId="{22D9D665-CD33-4329-8B8A-F59EE782B8F5}" sibTransId="{9E497B14-DE65-4CF3-8390-061C0FFDC02E}"/>
-    <dgm:cxn modelId="{44E99253-1C58-4116-95D3-A4421880CBAD}" srcId="{306C8646-9CFD-4BCA-B98B-9D231512D156}" destId="{FB84F691-9DB2-4A81-867A-0D21D957E9CE}" srcOrd="0" destOrd="0" parTransId="{2BFB9B4C-445F-4BBF-8636-3C3774EC391A}" sibTransId="{AF406DCC-8BE7-48F2-8B4F-E97CF85BAA92}"/>
-    <dgm:cxn modelId="{CC8ADF67-057F-4253-B9E2-AF32401FC936}" type="presOf" srcId="{FB84F691-9DB2-4A81-867A-0D21D957E9CE}" destId="{68A2D395-1B30-4F75-B665-0FBB4D9340C8}" srcOrd="0" destOrd="0" presId="urn:microsoft.com/office/officeart/2008/layout/VerticalAccentList"/>
     <dgm:cxn modelId="{8A48D4B6-189D-42EB-99C0-F1A866E0ABE1}" type="presParOf" srcId="{F6B841CA-BFE1-4B2B-9AD4-435E8CEF8969}" destId="{79679875-031A-4906-ACE3-65D472FD8596}" srcOrd="0" destOrd="0" presId="urn:microsoft.com/office/officeart/2008/layout/VerticalAccentList"/>
     <dgm:cxn modelId="{960EBB71-0F72-4998-9C85-65F4C6A3238E}" type="presParOf" srcId="{79679875-031A-4906-ACE3-65D472FD8596}" destId="{08CE8FA7-F9AC-4FD2-A6F8-C2D1D13E1311}" srcOrd="0" destOrd="0" presId="urn:microsoft.com/office/officeart/2008/layout/VerticalAccentList"/>
     <dgm:cxn modelId="{F140E71E-FB52-42D6-B693-B62FDEF9292D}" type="presParOf" srcId="{F6B841CA-BFE1-4B2B-9AD4-435E8CEF8969}" destId="{D7C0F832-F93F-465E-945B-D752371CF142}" srcOrd="1" destOrd="0" presId="urn:microsoft.com/office/officeart/2008/layout/VerticalAccentList"/>
@@ -2173,7 +2133,7 @@
         </a:bodyPr>
         <a:lstStyle/>
         <a:p>
-          <a:pPr lvl="0" algn="l" defTabSz="711200">
+          <a:pPr marL="0" lvl="0" indent="0" algn="l" defTabSz="711200">
             <a:lnSpc>
               <a:spcPct val="90000"/>
             </a:lnSpc>
@@ -2183,6 +2143,7 @@
             <a:spcAft>
               <a:spcPct val="35000"/>
             </a:spcAft>
+            <a:buNone/>
           </a:pPr>
           <a:r>
             <a:rPr lang="es-PE" sz="1600" kern="1200"/>
@@ -2611,12 +2572,12 @@
         <a:fontRef idx="minor"/>
       </dsp:style>
       <dsp:txBody>
-        <a:bodyPr spcFirstLastPara="0" vert="horz" wrap="square" lIns="20320" tIns="20320" rIns="20320" bIns="20320" numCol="1" spcCol="1270" anchor="ctr" anchorCtr="0">
+        <a:bodyPr spcFirstLastPara="0" vert="horz" wrap="square" lIns="17780" tIns="17780" rIns="17780" bIns="17780" numCol="1" spcCol="1270" anchor="ctr" anchorCtr="0">
           <a:noAutofit/>
         </a:bodyPr>
         <a:lstStyle/>
         <a:p>
-          <a:pPr lvl="0" algn="l" defTabSz="355600">
+          <a:pPr marL="0" lvl="0" indent="0" algn="l" defTabSz="311150">
             <a:lnSpc>
               <a:spcPct val="90000"/>
             </a:lnSpc>
@@ -2626,9 +2587,10 @@
             <a:spcAft>
               <a:spcPct val="35000"/>
             </a:spcAft>
+            <a:buNone/>
           </a:pPr>
           <a:r>
-            <a:rPr lang="es-PE" sz="800" kern="1200">
+            <a:rPr lang="es-PE" sz="700" kern="1200">
               <a:solidFill>
                 <a:srgbClr val="FF0000"/>
               </a:solidFill>
@@ -2637,7 +2599,7 @@
           </a:r>
         </a:p>
         <a:p>
-          <a:pPr lvl="0" algn="l" defTabSz="355600">
+          <a:pPr marL="0" lvl="0" indent="0" algn="l" defTabSz="311150">
             <a:lnSpc>
               <a:spcPct val="90000"/>
             </a:lnSpc>
@@ -2647,9 +2609,10 @@
             <a:spcAft>
               <a:spcPct val="35000"/>
             </a:spcAft>
+            <a:buNone/>
           </a:pPr>
           <a:r>
-            <a:rPr lang="es-PE" sz="800" kern="1200">
+            <a:rPr lang="es-PE" sz="700" kern="1200">
               <a:solidFill>
                 <a:srgbClr val="FF0000"/>
               </a:solidFill>
@@ -2658,7 +2621,7 @@
           </a:r>
         </a:p>
         <a:p>
-          <a:pPr lvl="0" algn="l" defTabSz="355600">
+          <a:pPr marL="0" lvl="0" indent="0" algn="l" defTabSz="311150">
             <a:lnSpc>
               <a:spcPct val="90000"/>
             </a:lnSpc>
@@ -2668,23 +2631,24 @@
             <a:spcAft>
               <a:spcPct val="35000"/>
             </a:spcAft>
+            <a:buNone/>
           </a:pPr>
           <a:r>
-            <a:rPr lang="es-PE" sz="800" b="0" i="0" kern="1200">
+            <a:rPr lang="es-PE" sz="700" b="0" i="0" kern="1200">
               <a:solidFill>
                 <a:srgbClr val="FF0000"/>
               </a:solidFill>
             </a:rPr>
             <a:t>Codificando en jupyter noteboook: Instanciar un driver del navegador y hacer que el navegador cargue la página web.</a:t>
           </a:r>
-          <a:endParaRPr lang="es-PE" sz="800" kern="1200">
+          <a:endParaRPr lang="es-PE" sz="700" kern="1200">
             <a:solidFill>
               <a:srgbClr val="FF0000"/>
             </a:solidFill>
           </a:endParaRPr>
         </a:p>
         <a:p>
-          <a:pPr lvl="0" algn="l" defTabSz="355600">
+          <a:pPr marL="0" lvl="0" indent="0" algn="l" defTabSz="311150">
             <a:lnSpc>
               <a:spcPct val="90000"/>
             </a:lnSpc>
@@ -2694,23 +2658,24 @@
             <a:spcAft>
               <a:spcPct val="35000"/>
             </a:spcAft>
+            <a:buNone/>
           </a:pPr>
           <a:r>
-            <a:rPr lang="es-PE" sz="800" b="0" i="0" kern="1200">
+            <a:rPr lang="es-PE" sz="700" b="0" i="0" kern="1200">
               <a:solidFill>
                 <a:srgbClr val="FF0000"/>
               </a:solidFill>
             </a:rPr>
             <a:t>Extraer la información de la página de plaza vea con el producto ingresado = Azucar (A modo de prueba)</a:t>
           </a:r>
-          <a:endParaRPr lang="es-PE" sz="800" kern="1200">
+          <a:endParaRPr lang="es-PE" sz="700" kern="1200">
             <a:solidFill>
               <a:srgbClr val="FF0000"/>
             </a:solidFill>
           </a:endParaRPr>
         </a:p>
         <a:p>
-          <a:pPr lvl="0" algn="l" defTabSz="355600">
+          <a:pPr marL="0" lvl="0" indent="0" algn="l" defTabSz="311150">
             <a:lnSpc>
               <a:spcPct val="90000"/>
             </a:lnSpc>
@@ -2720,15 +2685,16 @@
             <a:spcAft>
               <a:spcPct val="35000"/>
             </a:spcAft>
+            <a:buNone/>
           </a:pPr>
           <a:r>
-            <a:rPr lang="es-PE" sz="800" kern="1200"/>
+            <a:rPr lang="es-PE" sz="700" kern="1200"/>
             <a:t>Armaremos las funciones de busqueda en jupyter notebook para cada supermercado</a:t>
           </a:r>
-          <a:endParaRPr lang="es-PE" sz="800" b="0" i="0" kern="1200"/>
+          <a:endParaRPr lang="es-PE" sz="700" b="0" i="0" kern="1200"/>
         </a:p>
         <a:p>
-          <a:pPr lvl="0" algn="l" defTabSz="355600">
+          <a:pPr marL="0" lvl="0" indent="0" algn="l" defTabSz="311150">
             <a:lnSpc>
               <a:spcPct val="90000"/>
             </a:lnSpc>
@@ -2738,9 +2704,10 @@
             <a:spcAft>
               <a:spcPct val="35000"/>
             </a:spcAft>
+            <a:buNone/>
           </a:pPr>
           <a:r>
-            <a:rPr lang="es-PE" sz="800" kern="1200">
+            <a:rPr lang="es-PE" sz="700" kern="1200">
               <a:solidFill>
                 <a:srgbClr val="FF0000"/>
               </a:solidFill>
@@ -2749,7 +2716,7 @@
           </a:r>
         </a:p>
         <a:p>
-          <a:pPr lvl="0" algn="l" defTabSz="355600">
+          <a:pPr marL="0" lvl="0" indent="0" algn="l" defTabSz="311150">
             <a:lnSpc>
               <a:spcPct val="90000"/>
             </a:lnSpc>
@@ -2759,14 +2726,15 @@
             <a:spcAft>
               <a:spcPct val="35000"/>
             </a:spcAft>
+            <a:buNone/>
           </a:pPr>
           <a:r>
-            <a:rPr lang="es-PE" sz="800" kern="1200"/>
+            <a:rPr lang="es-PE" sz="700" kern="1200"/>
             <a:t>Totus</a:t>
           </a:r>
         </a:p>
         <a:p>
-          <a:pPr lvl="0" algn="l" defTabSz="355600">
+          <a:pPr marL="0" lvl="0" indent="0" algn="l" defTabSz="311150">
             <a:lnSpc>
               <a:spcPct val="90000"/>
             </a:lnSpc>
@@ -2776,9 +2744,32 @@
             <a:spcAft>
               <a:spcPct val="35000"/>
             </a:spcAft>
+            <a:buNone/>
           </a:pPr>
           <a:r>
-            <a:rPr lang="es-PE" sz="800" kern="1200"/>
+            <a:rPr lang="es-PE" sz="700" kern="1200">
+              <a:solidFill>
+                <a:srgbClr val="FF0000"/>
+              </a:solidFill>
+            </a:rPr>
+            <a:t>funcion tottus</a:t>
+          </a:r>
+        </a:p>
+        <a:p>
+          <a:pPr marL="0" lvl="0" indent="0" algn="l" defTabSz="311150">
+            <a:lnSpc>
+              <a:spcPct val="90000"/>
+            </a:lnSpc>
+            <a:spcBef>
+              <a:spcPct val="0"/>
+            </a:spcBef>
+            <a:spcAft>
+              <a:spcPct val="35000"/>
+            </a:spcAft>
+            <a:buNone/>
+          </a:pPr>
+          <a:r>
+            <a:rPr lang="es-PE" sz="700" kern="1200"/>
             <a:t>Metro</a:t>
           </a:r>
         </a:p>
@@ -2825,7 +2816,7 @@
         </a:bodyPr>
         <a:lstStyle/>
         <a:p>
-          <a:pPr lvl="0" algn="l" defTabSz="711200">
+          <a:pPr marL="0" lvl="0" indent="0" algn="l" defTabSz="711200">
             <a:lnSpc>
               <a:spcPct val="90000"/>
             </a:lnSpc>
@@ -2835,6 +2826,7 @@
             <a:spcAft>
               <a:spcPct val="35000"/>
             </a:spcAft>
+            <a:buNone/>
           </a:pPr>
           <a:r>
             <a:rPr lang="es-PE" sz="1600" kern="1200"/>
@@ -3259,12 +3251,12 @@
         <a:fontRef idx="minor"/>
       </dsp:style>
       <dsp:txBody>
-        <a:bodyPr spcFirstLastPara="0" vert="horz" wrap="square" lIns="20320" tIns="20320" rIns="20320" bIns="20320" numCol="1" spcCol="1270" anchor="ctr" anchorCtr="0">
+        <a:bodyPr spcFirstLastPara="0" vert="horz" wrap="square" lIns="17780" tIns="17780" rIns="17780" bIns="17780" numCol="1" spcCol="1270" anchor="ctr" anchorCtr="0">
           <a:noAutofit/>
         </a:bodyPr>
         <a:lstStyle/>
         <a:p>
-          <a:pPr lvl="0" algn="l" defTabSz="355600">
+          <a:pPr marL="0" lvl="0" indent="0" algn="l" defTabSz="311150">
             <a:lnSpc>
               <a:spcPct val="90000"/>
             </a:lnSpc>
@@ -3274,14 +3266,15 @@
             <a:spcAft>
               <a:spcPct val="35000"/>
             </a:spcAft>
+            <a:buNone/>
           </a:pPr>
           <a:r>
-            <a:rPr lang="es-PE" sz="800" kern="1200"/>
+            <a:rPr lang="es-PE" sz="700" kern="1200"/>
             <a:t>Unificar el scraper de los 3 supermercados</a:t>
           </a:r>
         </a:p>
         <a:p>
-          <a:pPr lvl="0" algn="l" defTabSz="355600">
+          <a:pPr marL="0" lvl="0" indent="0" algn="l" defTabSz="311150">
             <a:lnSpc>
               <a:spcPct val="90000"/>
             </a:lnSpc>
@@ -3291,9 +3284,10 @@
             <a:spcAft>
               <a:spcPct val="35000"/>
             </a:spcAft>
+            <a:buNone/>
           </a:pPr>
           <a:r>
-            <a:rPr lang="es-PE" sz="800" kern="1200"/>
+            <a:rPr lang="es-PE" sz="700" kern="1200"/>
             <a:t>Ejecutaremos todo el codigo junto para no intervenir</a:t>
           </a:r>
         </a:p>
@@ -3340,7 +3334,7 @@
         </a:bodyPr>
         <a:lstStyle/>
         <a:p>
-          <a:pPr lvl="0" algn="l" defTabSz="711200">
+          <a:pPr marL="0" lvl="0" indent="0" algn="l" defTabSz="711200">
             <a:lnSpc>
               <a:spcPct val="90000"/>
             </a:lnSpc>
@@ -3350,6 +3344,7 @@
             <a:spcAft>
               <a:spcPct val="35000"/>
             </a:spcAft>
+            <a:buNone/>
           </a:pPr>
           <a:r>
             <a:rPr lang="es-PE" sz="1600" kern="1200"/>
@@ -3774,12 +3769,12 @@
         <a:fontRef idx="minor"/>
       </dsp:style>
       <dsp:txBody>
-        <a:bodyPr spcFirstLastPara="0" vert="horz" wrap="square" lIns="20320" tIns="20320" rIns="20320" bIns="20320" numCol="1" spcCol="1270" anchor="ctr" anchorCtr="0">
+        <a:bodyPr spcFirstLastPara="0" vert="horz" wrap="square" lIns="17780" tIns="17780" rIns="17780" bIns="17780" numCol="1" spcCol="1270" anchor="ctr" anchorCtr="0">
           <a:noAutofit/>
         </a:bodyPr>
         <a:lstStyle/>
         <a:p>
-          <a:pPr lvl="0" algn="l" defTabSz="355600">
+          <a:pPr marL="0" lvl="0" indent="0" algn="l" defTabSz="311150">
             <a:lnSpc>
               <a:spcPct val="90000"/>
             </a:lnSpc>
@@ -3789,14 +3784,15 @@
             <a:spcAft>
               <a:spcPct val="35000"/>
             </a:spcAft>
+            <a:buNone/>
           </a:pPr>
           <a:r>
-            <a:rPr lang="es-PE" sz="800" kern="1200"/>
+            <a:rPr lang="es-PE" sz="700" kern="1200"/>
             <a:t>Uso de expresiones regulares para estructurar la informacion.</a:t>
           </a:r>
         </a:p>
         <a:p>
-          <a:pPr lvl="0" algn="l" defTabSz="355600">
+          <a:pPr marL="0" lvl="0" indent="0" algn="l" defTabSz="311150">
             <a:lnSpc>
               <a:spcPct val="90000"/>
             </a:lnSpc>
@@ -3806,9 +3802,10 @@
             <a:spcAft>
               <a:spcPct val="35000"/>
             </a:spcAft>
+            <a:buNone/>
           </a:pPr>
           <a:r>
-            <a:rPr lang="es-PE" sz="800" kern="1200"/>
+            <a:rPr lang="es-PE" sz="700" kern="1200"/>
             <a:t>Guardar la informacion en un excel para su proxima comparacion.</a:t>
           </a:r>
         </a:p>

</xml_diff>

<commit_message>
Agregando la funcion metro al proyecto
</commit_message>
<xml_diff>
--- a/Planificacion-proyecto-LPII.docx
+++ b/Planificacion-proyecto-LPII.docx
@@ -1,6 +1,6 @@
 
 <file path=word/document.xml><?xml version="1.0" encoding="utf-8"?>
-<w:document xmlns:wpc="http://schemas.microsoft.com/office/word/2010/wordprocessingCanvas" xmlns:cx="http://schemas.microsoft.com/office/drawing/2014/chartex" xmlns:cx1="http://schemas.microsoft.com/office/drawing/2015/9/8/chartex" xmlns:cx2="http://schemas.microsoft.com/office/drawing/2015/10/21/chartex" xmlns:cx3="http://schemas.microsoft.com/office/drawing/2016/5/9/chartex" xmlns:cx4="http://schemas.microsoft.com/office/drawing/2016/5/10/chartex" xmlns:cx5="http://schemas.microsoft.com/office/drawing/2016/5/11/chartex" xmlns:cx6="http://schemas.microsoft.com/office/drawing/2016/5/12/chartex" xmlns:cx7="http://schemas.microsoft.com/office/drawing/2016/5/13/chartex" xmlns:cx8="http://schemas.microsoft.com/office/drawing/2016/5/14/chartex" xmlns:mc="http://schemas.openxmlformats.org/markup-compatibility/2006" xmlns:aink="http://schemas.microsoft.com/office/drawing/2016/ink" xmlns:am3d="http://schemas.microsoft.com/office/drawing/2017/model3d" xmlns:o="urn:schemas-microsoft-com:office:office" xmlns:oel="http://schemas.microsoft.com/office/2019/extlst" xmlns:r="http://schemas.openxmlformats.org/officeDocument/2006/relationships" xmlns:m="http://schemas.openxmlformats.org/officeDocument/2006/math" xmlns:v="urn:schemas-microsoft-com:vml" xmlns:wp14="http://schemas.microsoft.com/office/word/2010/wordprocessingDrawing" xmlns:wp="http://schemas.openxmlformats.org/drawingml/2006/wordprocessingDrawing" xmlns:w10="urn:schemas-microsoft-com:office:word" xmlns:w="http://schemas.openxmlformats.org/wordprocessingml/2006/main" xmlns:w14="http://schemas.microsoft.com/office/word/2010/wordml" xmlns:w15="http://schemas.microsoft.com/office/word/2012/wordml" xmlns:w16cex="http://schemas.microsoft.com/office/word/2018/wordml/cex" xmlns:w16cid="http://schemas.microsoft.com/office/word/2016/wordml/cid" xmlns:w16="http://schemas.microsoft.com/office/word/2018/wordml" xmlns:w16sdtdh="http://schemas.microsoft.com/office/word/2020/wordml/sdtdatahash" xmlns:w16se="http://schemas.microsoft.com/office/word/2015/wordml/symex" xmlns:wpg="http://schemas.microsoft.com/office/word/2010/wordprocessingGroup" xmlns:wpi="http://schemas.microsoft.com/office/word/2010/wordprocessingInk" xmlns:wne="http://schemas.microsoft.com/office/word/2006/wordml" xmlns:wps="http://schemas.microsoft.com/office/word/2010/wordprocessingShape" mc:Ignorable="w14 w15 w16se w16cid w16 w16cex w16sdtdh wp14">
+<w:document xmlns:wpc="http://schemas.microsoft.com/office/word/2010/wordprocessingCanvas" xmlns:cx="http://schemas.microsoft.com/office/drawing/2014/chartex" xmlns:mc="http://schemas.openxmlformats.org/markup-compatibility/2006" xmlns:o="urn:schemas-microsoft-com:office:office" xmlns:r="http://schemas.openxmlformats.org/officeDocument/2006/relationships" xmlns:m="http://schemas.openxmlformats.org/officeDocument/2006/math" xmlns:v="urn:schemas-microsoft-com:vml" xmlns:wp14="http://schemas.microsoft.com/office/word/2010/wordprocessingDrawing" xmlns:wp="http://schemas.openxmlformats.org/drawingml/2006/wordprocessingDrawing" xmlns:w10="urn:schemas-microsoft-com:office:word" xmlns:w="http://schemas.openxmlformats.org/wordprocessingml/2006/main" xmlns:w14="http://schemas.microsoft.com/office/word/2010/wordml" xmlns:w15="http://schemas.microsoft.com/office/word/2012/wordml" xmlns:w16se="http://schemas.microsoft.com/office/word/2015/wordml/symex" xmlns:wpg="http://schemas.microsoft.com/office/word/2010/wordprocessingGroup" xmlns:wpi="http://schemas.microsoft.com/office/word/2010/wordprocessingInk" xmlns:wne="http://schemas.microsoft.com/office/word/2006/wordml" xmlns:wps="http://schemas.microsoft.com/office/word/2010/wordprocessingShape" mc:Ignorable="w14 w15 w16se wp14">
   <w:body>
     <w:p>
       <w:pPr>
@@ -27,13 +27,14 @@
           <w:lang w:val="es-ES"/>
         </w:rPr>
       </w:pPr>
+      <w:bookmarkStart w:id="0" w:name="_GoBack"/>
       <w:r>
         <w:rPr>
           <w:noProof/>
-          <w:lang w:eastAsia="es-PE"/>
+          <w:lang w:val="en-US"/>
         </w:rPr>
         <w:drawing>
-          <wp:inline distT="0" distB="0" distL="0" distR="0" wp14:anchorId="3DD92A4F" wp14:editId="23BD30B8">
+          <wp:inline distT="0" distB="0" distL="0" distR="0" wp14:anchorId="3DD92A4F" wp14:editId="2421CB8C">
             <wp:extent cx="10223500" cy="6323682"/>
             <wp:effectExtent l="0" t="0" r="0" b="20320"/>
             <wp:docPr id="1" name="Diagrama 1"/>
@@ -46,6 +47,7 @@
           </wp:inline>
         </w:drawing>
       </w:r>
+      <w:bookmarkEnd w:id="0"/>
     </w:p>
     <w:p>
       <w:pPr>
@@ -65,7 +67,7 @@
 </file>
 
 <file path=word/endnotes.xml><?xml version="1.0" encoding="utf-8"?>
-<w:endnotes xmlns:wpc="http://schemas.microsoft.com/office/word/2010/wordprocessingCanvas" xmlns:cx="http://schemas.microsoft.com/office/drawing/2014/chartex" xmlns:cx1="http://schemas.microsoft.com/office/drawing/2015/9/8/chartex" xmlns:cx2="http://schemas.microsoft.com/office/drawing/2015/10/21/chartex" xmlns:cx3="http://schemas.microsoft.com/office/drawing/2016/5/9/chartex" xmlns:cx4="http://schemas.microsoft.com/office/drawing/2016/5/10/chartex" xmlns:cx5="http://schemas.microsoft.com/office/drawing/2016/5/11/chartex" xmlns:cx6="http://schemas.microsoft.com/office/drawing/2016/5/12/chartex" xmlns:cx7="http://schemas.microsoft.com/office/drawing/2016/5/13/chartex" xmlns:cx8="http://schemas.microsoft.com/office/drawing/2016/5/14/chartex" xmlns:mc="http://schemas.openxmlformats.org/markup-compatibility/2006" xmlns:aink="http://schemas.microsoft.com/office/drawing/2016/ink" xmlns:am3d="http://schemas.microsoft.com/office/drawing/2017/model3d" xmlns:o="urn:schemas-microsoft-com:office:office" xmlns:oel="http://schemas.microsoft.com/office/2019/extlst" xmlns:r="http://schemas.openxmlformats.org/officeDocument/2006/relationships" xmlns:m="http://schemas.openxmlformats.org/officeDocument/2006/math" xmlns:v="urn:schemas-microsoft-com:vml" xmlns:wp14="http://schemas.microsoft.com/office/word/2010/wordprocessingDrawing" xmlns:wp="http://schemas.openxmlformats.org/drawingml/2006/wordprocessingDrawing" xmlns:w10="urn:schemas-microsoft-com:office:word" xmlns:w="http://schemas.openxmlformats.org/wordprocessingml/2006/main" xmlns:w14="http://schemas.microsoft.com/office/word/2010/wordml" xmlns:w15="http://schemas.microsoft.com/office/word/2012/wordml" xmlns:w16cex="http://schemas.microsoft.com/office/word/2018/wordml/cex" xmlns:w16cid="http://schemas.microsoft.com/office/word/2016/wordml/cid" xmlns:w16="http://schemas.microsoft.com/office/word/2018/wordml" xmlns:w16sdtdh="http://schemas.microsoft.com/office/word/2020/wordml/sdtdatahash" xmlns:w16se="http://schemas.microsoft.com/office/word/2015/wordml/symex" xmlns:wpg="http://schemas.microsoft.com/office/word/2010/wordprocessingGroup" xmlns:wpi="http://schemas.microsoft.com/office/word/2010/wordprocessingInk" xmlns:wne="http://schemas.microsoft.com/office/word/2006/wordml" xmlns:wps="http://schemas.microsoft.com/office/word/2010/wordprocessingShape" mc:Ignorable="w14 w15 w16se w16cid w16 w16cex w16sdtdh wp14">
+<w:endnotes xmlns:wpc="http://schemas.microsoft.com/office/word/2010/wordprocessingCanvas" xmlns:cx="http://schemas.microsoft.com/office/drawing/2014/chartex" xmlns:mc="http://schemas.openxmlformats.org/markup-compatibility/2006" xmlns:o="urn:schemas-microsoft-com:office:office" xmlns:r="http://schemas.openxmlformats.org/officeDocument/2006/relationships" xmlns:m="http://schemas.openxmlformats.org/officeDocument/2006/math" xmlns:v="urn:schemas-microsoft-com:vml" xmlns:wp14="http://schemas.microsoft.com/office/word/2010/wordprocessingDrawing" xmlns:wp="http://schemas.openxmlformats.org/drawingml/2006/wordprocessingDrawing" xmlns:w10="urn:schemas-microsoft-com:office:word" xmlns:w="http://schemas.openxmlformats.org/wordprocessingml/2006/main" xmlns:w14="http://schemas.microsoft.com/office/word/2010/wordml" xmlns:w15="http://schemas.microsoft.com/office/word/2012/wordml" xmlns:w16se="http://schemas.microsoft.com/office/word/2015/wordml/symex" xmlns:wpg="http://schemas.microsoft.com/office/word/2010/wordprocessingGroup" xmlns:wpi="http://schemas.microsoft.com/office/word/2010/wordprocessingInk" xmlns:wne="http://schemas.microsoft.com/office/word/2006/wordml" xmlns:wps="http://schemas.microsoft.com/office/word/2010/wordprocessingShape" mc:Ignorable="w14 w15 w16se wp14">
   <w:endnote w:type="separator" w:id="-1">
     <w:p>
       <w:pPr>
@@ -90,7 +92,7 @@
 </file>
 
 <file path=word/footnotes.xml><?xml version="1.0" encoding="utf-8"?>
-<w:footnotes xmlns:wpc="http://schemas.microsoft.com/office/word/2010/wordprocessingCanvas" xmlns:cx="http://schemas.microsoft.com/office/drawing/2014/chartex" xmlns:cx1="http://schemas.microsoft.com/office/drawing/2015/9/8/chartex" xmlns:cx2="http://schemas.microsoft.com/office/drawing/2015/10/21/chartex" xmlns:cx3="http://schemas.microsoft.com/office/drawing/2016/5/9/chartex" xmlns:cx4="http://schemas.microsoft.com/office/drawing/2016/5/10/chartex" xmlns:cx5="http://schemas.microsoft.com/office/drawing/2016/5/11/chartex" xmlns:cx6="http://schemas.microsoft.com/office/drawing/2016/5/12/chartex" xmlns:cx7="http://schemas.microsoft.com/office/drawing/2016/5/13/chartex" xmlns:cx8="http://schemas.microsoft.com/office/drawing/2016/5/14/chartex" xmlns:mc="http://schemas.openxmlformats.org/markup-compatibility/2006" xmlns:aink="http://schemas.microsoft.com/office/drawing/2016/ink" xmlns:am3d="http://schemas.microsoft.com/office/drawing/2017/model3d" xmlns:o="urn:schemas-microsoft-com:office:office" xmlns:oel="http://schemas.microsoft.com/office/2019/extlst" xmlns:r="http://schemas.openxmlformats.org/officeDocument/2006/relationships" xmlns:m="http://schemas.openxmlformats.org/officeDocument/2006/math" xmlns:v="urn:schemas-microsoft-com:vml" xmlns:wp14="http://schemas.microsoft.com/office/word/2010/wordprocessingDrawing" xmlns:wp="http://schemas.openxmlformats.org/drawingml/2006/wordprocessingDrawing" xmlns:w10="urn:schemas-microsoft-com:office:word" xmlns:w="http://schemas.openxmlformats.org/wordprocessingml/2006/main" xmlns:w14="http://schemas.microsoft.com/office/word/2010/wordml" xmlns:w15="http://schemas.microsoft.com/office/word/2012/wordml" xmlns:w16cex="http://schemas.microsoft.com/office/word/2018/wordml/cex" xmlns:w16cid="http://schemas.microsoft.com/office/word/2016/wordml/cid" xmlns:w16="http://schemas.microsoft.com/office/word/2018/wordml" xmlns:w16sdtdh="http://schemas.microsoft.com/office/word/2020/wordml/sdtdatahash" xmlns:w16se="http://schemas.microsoft.com/office/word/2015/wordml/symex" xmlns:wpg="http://schemas.microsoft.com/office/word/2010/wordprocessingGroup" xmlns:wpi="http://schemas.microsoft.com/office/word/2010/wordprocessingInk" xmlns:wne="http://schemas.microsoft.com/office/word/2006/wordml" xmlns:wps="http://schemas.microsoft.com/office/word/2010/wordprocessingShape" mc:Ignorable="w14 w15 w16se w16cid w16 w16cex w16sdtdh wp14">
+<w:footnotes xmlns:wpc="http://schemas.microsoft.com/office/word/2010/wordprocessingCanvas" xmlns:cx="http://schemas.microsoft.com/office/drawing/2014/chartex" xmlns:mc="http://schemas.openxmlformats.org/markup-compatibility/2006" xmlns:o="urn:schemas-microsoft-com:office:office" xmlns:r="http://schemas.openxmlformats.org/officeDocument/2006/relationships" xmlns:m="http://schemas.openxmlformats.org/officeDocument/2006/math" xmlns:v="urn:schemas-microsoft-com:vml" xmlns:wp14="http://schemas.microsoft.com/office/word/2010/wordprocessingDrawing" xmlns:wp="http://schemas.openxmlformats.org/drawingml/2006/wordprocessingDrawing" xmlns:w10="urn:schemas-microsoft-com:office:word" xmlns:w="http://schemas.openxmlformats.org/wordprocessingml/2006/main" xmlns:w14="http://schemas.microsoft.com/office/word/2010/wordml" xmlns:w15="http://schemas.microsoft.com/office/word/2012/wordml" xmlns:w16se="http://schemas.microsoft.com/office/word/2015/wordml/symex" xmlns:wpg="http://schemas.microsoft.com/office/word/2010/wordprocessingGroup" xmlns:wpi="http://schemas.microsoft.com/office/word/2010/wordprocessingInk" xmlns:wne="http://schemas.microsoft.com/office/word/2006/wordml" xmlns:wps="http://schemas.microsoft.com/office/word/2010/wordprocessingShape" mc:Ignorable="w14 w15 w16se wp14">
   <w:footnote w:type="separator" w:id="-1">
     <w:p>
       <w:pPr>
@@ -115,7 +117,7 @@
 </file>
 
 <file path=word/styles.xml><?xml version="1.0" encoding="utf-8"?>
-<w:styles xmlns:mc="http://schemas.openxmlformats.org/markup-compatibility/2006" xmlns:r="http://schemas.openxmlformats.org/officeDocument/2006/relationships" xmlns:w="http://schemas.openxmlformats.org/wordprocessingml/2006/main" xmlns:w14="http://schemas.microsoft.com/office/word/2010/wordml" xmlns:w15="http://schemas.microsoft.com/office/word/2012/wordml" xmlns:w16cex="http://schemas.microsoft.com/office/word/2018/wordml/cex" xmlns:w16cid="http://schemas.microsoft.com/office/word/2016/wordml/cid" xmlns:w16="http://schemas.microsoft.com/office/word/2018/wordml" xmlns:w16sdtdh="http://schemas.microsoft.com/office/word/2020/wordml/sdtdatahash" xmlns:w16se="http://schemas.microsoft.com/office/word/2015/wordml/symex" mc:Ignorable="w14 w15 w16se w16cid w16 w16cex w16sdtdh">
+<w:styles xmlns:mc="http://schemas.openxmlformats.org/markup-compatibility/2006" xmlns:r="http://schemas.openxmlformats.org/officeDocument/2006/relationships" xmlns:w="http://schemas.openxmlformats.org/wordprocessingml/2006/main" xmlns:w14="http://schemas.microsoft.com/office/word/2010/wordml" xmlns:w15="http://schemas.microsoft.com/office/word/2012/wordml" xmlns:w16se="http://schemas.microsoft.com/office/word/2015/wordml/symex" mc:Ignorable="w14 w15 w16se">
   <w:docDefaults>
     <w:rPrDefault>
       <w:rPr>
@@ -131,7 +133,7 @@
       </w:pPr>
     </w:pPrDefault>
   </w:docDefaults>
-  <w:latentStyles w:defLockedState="0" w:defUIPriority="99" w:defSemiHidden="0" w:defUnhideWhenUsed="0" w:defQFormat="0" w:count="376">
+  <w:latentStyles w:defLockedState="0" w:defUIPriority="99" w:defSemiHidden="0" w:defUnhideWhenUsed="0" w:defQFormat="0" w:count="371">
     <w:lsdException w:name="Normal" w:uiPriority="0" w:qFormat="1"/>
     <w:lsdException w:name="heading 1" w:uiPriority="9" w:qFormat="1"/>
     <w:lsdException w:name="heading 2" w:semiHidden="1" w:uiPriority="9" w:unhideWhenUsed="1" w:qFormat="1"/>
@@ -237,6 +239,7 @@
     <w:lsdException w:name="HTML Sample" w:semiHidden="1" w:unhideWhenUsed="1"/>
     <w:lsdException w:name="HTML Typewriter" w:semiHidden="1" w:unhideWhenUsed="1"/>
     <w:lsdException w:name="HTML Variable" w:semiHidden="1" w:unhideWhenUsed="1"/>
+    <w:lsdException w:name="Normal Table" w:semiHidden="1" w:unhideWhenUsed="1"/>
     <w:lsdException w:name="annotation subject" w:semiHidden="1" w:unhideWhenUsed="1"/>
     <w:lsdException w:name="No List" w:semiHidden="1" w:unhideWhenUsed="1"/>
     <w:lsdException w:name="Outline List 1" w:semiHidden="1" w:unhideWhenUsed="1"/>
@@ -279,8 +282,11 @@
     <w:lsdException w:name="Table Contemporary" w:semiHidden="1" w:unhideWhenUsed="1"/>
     <w:lsdException w:name="Table Elegant" w:semiHidden="1" w:unhideWhenUsed="1"/>
     <w:lsdException w:name="Table Professional" w:semiHidden="1" w:unhideWhenUsed="1"/>
+    <w:lsdException w:name="Table Subtle 1" w:semiHidden="1" w:unhideWhenUsed="1"/>
     <w:lsdException w:name="Table Subtle 2" w:semiHidden="1" w:unhideWhenUsed="1"/>
     <w:lsdException w:name="Table Web 1" w:semiHidden="1" w:unhideWhenUsed="1"/>
+    <w:lsdException w:name="Table Web 2" w:semiHidden="1" w:unhideWhenUsed="1"/>
+    <w:lsdException w:name="Table Web 3" w:semiHidden="1" w:unhideWhenUsed="1"/>
     <w:lsdException w:name="Balloon Text" w:semiHidden="1" w:unhideWhenUsed="1"/>
     <w:lsdException w:name="Table Grid" w:uiPriority="39"/>
     <w:lsdException w:name="Table Theme" w:semiHidden="1" w:unhideWhenUsed="1"/>
@@ -499,11 +505,6 @@
     <w:lsdException w:name="List Table 5 Dark Accent 6" w:uiPriority="50"/>
     <w:lsdException w:name="List Table 6 Colorful Accent 6" w:uiPriority="51"/>
     <w:lsdException w:name="List Table 7 Colorful Accent 6" w:uiPriority="52"/>
-    <w:lsdException w:name="Mention" w:semiHidden="1" w:unhideWhenUsed="1"/>
-    <w:lsdException w:name="Smart Hyperlink" w:semiHidden="1" w:unhideWhenUsed="1"/>
-    <w:lsdException w:name="Hashtag" w:semiHidden="1" w:unhideWhenUsed="1"/>
-    <w:lsdException w:name="Unresolved Mention" w:semiHidden="1" w:unhideWhenUsed="1"/>
-    <w:lsdException w:name="Smart Link" w:semiHidden="1" w:unhideWhenUsed="1"/>
   </w:latentStyles>
   <w:style w:type="paragraph" w:default="1" w:styleId="Normal">
     <w:name w:val="Normal"/>
@@ -1781,12 +1782,6 @@
         <a:lstStyle/>
         <a:p>
           <a:r>
-            <a:rPr lang="es-PE"/>
-            <a:t>Totus</a:t>
-          </a:r>
-        </a:p>
-        <a:p>
-          <a:r>
             <a:rPr lang="es-PE">
               <a:solidFill>
                 <a:srgbClr val="FF0000"/>
@@ -1813,9 +1808,14 @@
         <a:lstStyle/>
         <a:p>
           <a:r>
-            <a:rPr lang="es-PE"/>
-            <a:t>Metro</a:t>
+            <a:rPr lang="es-PE">
+              <a:solidFill>
+                <a:srgbClr val="FF0000"/>
+              </a:solidFill>
+            </a:rPr>
+            <a:t>funcion metro</a:t>
           </a:r>
+          <a:endParaRPr lang="es-PE"/>
         </a:p>
       </dgm:t>
     </dgm:pt>
@@ -1836,6 +1836,13 @@
         </dgm:presLayoutVars>
       </dgm:prSet>
       <dgm:spPr/>
+      <dgm:t>
+        <a:bodyPr/>
+        <a:lstStyle/>
+        <a:p>
+          <a:endParaRPr lang="es-ES"/>
+        </a:p>
+      </dgm:t>
     </dgm:pt>
     <dgm:pt modelId="{79679875-031A-4906-ACE3-65D472FD8596}" type="pres">
       <dgm:prSet presAssocID="{DF62C84F-00AF-4F9B-81B9-0CDDCC08C048}" presName="parenttextcomposite" presStyleCnt="0"/>
@@ -1850,6 +1857,13 @@
         </dgm:presLayoutVars>
       </dgm:prSet>
       <dgm:spPr/>
+      <dgm:t>
+        <a:bodyPr/>
+        <a:lstStyle/>
+        <a:p>
+          <a:endParaRPr lang="es-ES"/>
+        </a:p>
+      </dgm:t>
     </dgm:pt>
     <dgm:pt modelId="{D7C0F832-F93F-465E-945B-D752371CF142}" type="pres">
       <dgm:prSet presAssocID="{DF62C84F-00AF-4F9B-81B9-0CDDCC08C048}" presName="composite" presStyleCnt="0"/>
@@ -1892,6 +1906,13 @@
         </dgm:presLayoutVars>
       </dgm:prSet>
       <dgm:spPr/>
+      <dgm:t>
+        <a:bodyPr/>
+        <a:lstStyle/>
+        <a:p>
+          <a:endParaRPr lang="es-ES"/>
+        </a:p>
+      </dgm:t>
     </dgm:pt>
     <dgm:pt modelId="{C4133916-CFD9-46C6-88F8-7C56C7CEACB3}" type="pres">
       <dgm:prSet presAssocID="{C9BCF6DC-B3DA-419D-A917-EDA44857ACC5}" presName="sibTrans" presStyleCnt="0"/>
@@ -1910,6 +1931,13 @@
         </dgm:presLayoutVars>
       </dgm:prSet>
       <dgm:spPr/>
+      <dgm:t>
+        <a:bodyPr/>
+        <a:lstStyle/>
+        <a:p>
+          <a:endParaRPr lang="es-ES"/>
+        </a:p>
+      </dgm:t>
     </dgm:pt>
     <dgm:pt modelId="{361524FE-1AE7-46D3-88C9-BFB88C9C2F35}" type="pres">
       <dgm:prSet presAssocID="{306C8646-9CFD-4BCA-B98B-9D231512D156}" presName="composite" presStyleCnt="0"/>
@@ -1952,6 +1980,13 @@
         </dgm:presLayoutVars>
       </dgm:prSet>
       <dgm:spPr/>
+      <dgm:t>
+        <a:bodyPr/>
+        <a:lstStyle/>
+        <a:p>
+          <a:endParaRPr lang="es-ES"/>
+        </a:p>
+      </dgm:t>
     </dgm:pt>
     <dgm:pt modelId="{7E97D4A6-AF54-4FB2-97A7-123483679BE2}" type="pres">
       <dgm:prSet presAssocID="{35C703B9-AF6A-4935-B57C-C08C5FA40C0A}" presName="sibTrans" presStyleCnt="0"/>
@@ -1970,6 +2005,13 @@
         </dgm:presLayoutVars>
       </dgm:prSet>
       <dgm:spPr/>
+      <dgm:t>
+        <a:bodyPr/>
+        <a:lstStyle/>
+        <a:p>
+          <a:endParaRPr lang="es-ES"/>
+        </a:p>
+      </dgm:t>
     </dgm:pt>
     <dgm:pt modelId="{DEE27EBF-3E85-4E9A-AABC-73B19B6200E1}" type="pres">
       <dgm:prSet presAssocID="{D27037BF-04C4-4DE3-AD31-014DD2D6C499}" presName="composite" presStyleCnt="0"/>
@@ -2012,36 +2054,43 @@
         </dgm:presLayoutVars>
       </dgm:prSet>
       <dgm:spPr/>
+      <dgm:t>
+        <a:bodyPr/>
+        <a:lstStyle/>
+        <a:p>
+          <a:endParaRPr lang="es-ES"/>
+        </a:p>
+      </dgm:t>
     </dgm:pt>
   </dgm:ptLst>
   <dgm:cxnLst>
+    <dgm:cxn modelId="{DA91D8F8-C074-4F47-BA6E-0301D8AECBE5}" srcId="{DF62C84F-00AF-4F9B-81B9-0CDDCC08C048}" destId="{C11FCFC8-C598-427F-88B2-A95E1E71DFAB}" srcOrd="2" destOrd="0" parTransId="{15C3BDE5-8300-4974-A648-4051397846FA}" sibTransId="{49F88020-7574-40D4-B960-8191DF51D26A}"/>
+    <dgm:cxn modelId="{61CE9E4B-806E-4107-9E33-0F6903716138}" srcId="{DF62C84F-00AF-4F9B-81B9-0CDDCC08C048}" destId="{6E988D01-0769-4839-83BC-2381E54A53CD}" srcOrd="5" destOrd="0" parTransId="{0C0909B5-D775-4FAE-8E14-8528D543F26D}" sibTransId="{6C3F6DA5-3654-4032-A0EF-504B3877F310}"/>
+    <dgm:cxn modelId="{FD44EFDB-BA39-4F76-95CD-A42FC5641866}" type="presOf" srcId="{D5CF4052-A874-4DEF-B9D8-665DD3192256}" destId="{69DF3239-1F99-4425-B3DF-5112E1087084}" srcOrd="0" destOrd="1" presId="urn:microsoft.com/office/officeart/2008/layout/VerticalAccentList"/>
+    <dgm:cxn modelId="{3660CAC8-786F-47D9-8EDE-9A8541DD64AE}" type="presOf" srcId="{565BF54F-8488-4400-8EBF-6DAC3CA6D571}" destId="{B729A5AD-0296-493F-BD8B-6708B7FC32C9}" srcOrd="0" destOrd="1" presId="urn:microsoft.com/office/officeart/2008/layout/VerticalAccentList"/>
+    <dgm:cxn modelId="{4E7C4594-E935-4895-AA2D-56696C7371FF}" srcId="{D7B75C32-8F87-411F-B984-874743ECA190}" destId="{306C8646-9CFD-4BCA-B98B-9D231512D156}" srcOrd="1" destOrd="0" parTransId="{888FD958-1F97-44D7-99B8-B9C26757637C}" sibTransId="{35C703B9-AF6A-4935-B57C-C08C5FA40C0A}"/>
+    <dgm:cxn modelId="{15DD53AD-D18A-41EA-B0E8-B43FD19A9853}" type="presOf" srcId="{6350BA11-71A8-4345-B505-1008CE761026}" destId="{69DF3239-1F99-4425-B3DF-5112E1087084}" srcOrd="0" destOrd="3" presId="urn:microsoft.com/office/officeart/2008/layout/VerticalAccentList"/>
+    <dgm:cxn modelId="{D2C6BA9F-AF11-421C-8E43-ACE23E88CDFF}" type="presOf" srcId="{69661C16-D9A5-478E-B86B-9125A9C79E38}" destId="{68A2D395-1B30-4F75-B665-0FBB4D9340C8}" srcOrd="0" destOrd="1" presId="urn:microsoft.com/office/officeart/2008/layout/VerticalAccentList"/>
+    <dgm:cxn modelId="{ED2D9E87-C85F-4DB0-9A7A-6BF9748A9FEC}" srcId="{DF62C84F-00AF-4F9B-81B9-0CDDCC08C048}" destId="{73CB0AFD-CB1E-438D-A041-7DBFD14AB769}" srcOrd="4" destOrd="0" parTransId="{8E3F2D29-9CFB-4444-9140-E95CC7C333F4}" sibTransId="{526A1194-1A48-496E-8D86-C5D2AE37F92C}"/>
+    <dgm:cxn modelId="{9B04E121-FB27-43D9-9ECB-2BACCBAF99FC}" srcId="{D27037BF-04C4-4DE3-AD31-014DD2D6C499}" destId="{2337CACA-5431-4CCA-BB2A-23F6CCCD4623}" srcOrd="0" destOrd="0" parTransId="{049D6F15-202C-4C4C-BEEC-BD503EFB6EBD}" sibTransId="{F3F18D2C-15E9-465D-A4F6-CB9180DF2438}"/>
+    <dgm:cxn modelId="{F04B1DAE-6C90-43A3-8561-78A000559114}" srcId="{D7B75C32-8F87-411F-B984-874743ECA190}" destId="{DF62C84F-00AF-4F9B-81B9-0CDDCC08C048}" srcOrd="0" destOrd="0" parTransId="{7B44670F-F9F3-4AA9-AC81-3D28C1D6F9CF}" sibTransId="{C9BCF6DC-B3DA-419D-A917-EDA44857ACC5}"/>
+    <dgm:cxn modelId="{CC8ADF67-057F-4253-B9E2-AF32401FC936}" type="presOf" srcId="{FB84F691-9DB2-4A81-867A-0D21D957E9CE}" destId="{68A2D395-1B30-4F75-B665-0FBB4D9340C8}" srcOrd="0" destOrd="0" presId="urn:microsoft.com/office/officeart/2008/layout/VerticalAccentList"/>
+    <dgm:cxn modelId="{9E4033D7-40F8-41C0-AA7C-212AF387E2B1}" srcId="{D7B75C32-8F87-411F-B984-874743ECA190}" destId="{D27037BF-04C4-4DE3-AD31-014DD2D6C499}" srcOrd="2" destOrd="0" parTransId="{AC1DBD30-C131-4FEA-B018-6D38EA8C1634}" sibTransId="{9C8A0E7C-87B2-4E32-9B82-2D68EE642F26}"/>
+    <dgm:cxn modelId="{0D37C63F-7FC4-4CF6-BE5F-BC9810EB7E28}" srcId="{D27037BF-04C4-4DE3-AD31-014DD2D6C499}" destId="{565BF54F-8488-4400-8EBF-6DAC3CA6D571}" srcOrd="1" destOrd="0" parTransId="{D6522234-BB4D-4527-BFF9-B1AF37A91CD7}" sibTransId="{3EA6FE22-4A38-4EF2-8294-3E91C806DE9E}"/>
+    <dgm:cxn modelId="{B8E40AE0-9D90-40B8-9D2D-FEEF8F5E662F}" type="presOf" srcId="{73CB0AFD-CB1E-438D-A041-7DBFD14AB769}" destId="{69DF3239-1F99-4425-B3DF-5112E1087084}" srcOrd="0" destOrd="4" presId="urn:microsoft.com/office/officeart/2008/layout/VerticalAccentList"/>
+    <dgm:cxn modelId="{6D27E57A-E6D2-4BDB-833E-27C167FC9A1B}" type="presOf" srcId="{2337CACA-5431-4CCA-BB2A-23F6CCCD4623}" destId="{B729A5AD-0296-493F-BD8B-6708B7FC32C9}" srcOrd="0" destOrd="0" presId="urn:microsoft.com/office/officeart/2008/layout/VerticalAccentList"/>
+    <dgm:cxn modelId="{6B07DB41-71F3-4C68-BF01-533BC529F61D}" type="presOf" srcId="{D27037BF-04C4-4DE3-AD31-014DD2D6C499}" destId="{035B9835-9D63-4701-90A1-57165E123790}" srcOrd="0" destOrd="0" presId="urn:microsoft.com/office/officeart/2008/layout/VerticalAccentList"/>
+    <dgm:cxn modelId="{6F654241-912E-42AF-BD03-7F4EEFB77252}" type="presOf" srcId="{B2308969-0A6B-4344-B87B-BD809982A37D}" destId="{69DF3239-1F99-4425-B3DF-5112E1087084}" srcOrd="0" destOrd="0" presId="urn:microsoft.com/office/officeart/2008/layout/VerticalAccentList"/>
+    <dgm:cxn modelId="{35A31730-463A-40AC-A8C8-E3B11FD98B3E}" type="presOf" srcId="{DF62C84F-00AF-4F9B-81B9-0CDDCC08C048}" destId="{08CE8FA7-F9AC-4FD2-A6F8-C2D1D13E1311}" srcOrd="0" destOrd="0" presId="urn:microsoft.com/office/officeart/2008/layout/VerticalAccentList"/>
+    <dgm:cxn modelId="{4B935A7E-1C9E-45FC-9CDE-B6B5201B3AF1}" type="presOf" srcId="{C11FCFC8-C598-427F-88B2-A95E1E71DFAB}" destId="{69DF3239-1F99-4425-B3DF-5112E1087084}" srcOrd="0" destOrd="2" presId="urn:microsoft.com/office/officeart/2008/layout/VerticalAccentList"/>
+    <dgm:cxn modelId="{A58275D8-B77F-4677-A065-407D4E8C634B}" type="presOf" srcId="{D7B75C32-8F87-411F-B984-874743ECA190}" destId="{F6B841CA-BFE1-4B2B-9AD4-435E8CEF8969}" srcOrd="0" destOrd="0" presId="urn:microsoft.com/office/officeart/2008/layout/VerticalAccentList"/>
+    <dgm:cxn modelId="{5A2A3C1A-010E-4B3E-846E-FF8F07048229}" srcId="{DF62C84F-00AF-4F9B-81B9-0CDDCC08C048}" destId="{B2308969-0A6B-4344-B87B-BD809982A37D}" srcOrd="0" destOrd="0" parTransId="{BC56AB93-2151-4956-AF33-5AAAE8C83569}" sibTransId="{3F16D2D9-83A0-4BBE-BC81-7C75E85F8564}"/>
+    <dgm:cxn modelId="{0CFF6AF7-9432-4842-BA20-4D9830F0780B}" type="presOf" srcId="{6E988D01-0769-4839-83BC-2381E54A53CD}" destId="{69DF3239-1F99-4425-B3DF-5112E1087084}" srcOrd="0" destOrd="5" presId="urn:microsoft.com/office/officeart/2008/layout/VerticalAccentList"/>
+    <dgm:cxn modelId="{BF6F09FE-0389-4063-825C-10A765DFCC9E}" srcId="{DF62C84F-00AF-4F9B-81B9-0CDDCC08C048}" destId="{D5CF4052-A874-4DEF-B9D8-665DD3192256}" srcOrd="1" destOrd="0" parTransId="{A39D94D3-8F3B-401C-BA36-87A595F5E09D}" sibTransId="{C1FB273E-B1F6-40A7-BA80-C8FA76BBFB8B}"/>
+    <dgm:cxn modelId="{67485217-FEC4-4641-9E83-0294CA2FC492}" type="presOf" srcId="{306C8646-9CFD-4BCA-B98B-9D231512D156}" destId="{D14C891D-9AA4-4D7C-B2A3-DDB23D49280E}" srcOrd="0" destOrd="0" presId="urn:microsoft.com/office/officeart/2008/layout/VerticalAccentList"/>
     <dgm:cxn modelId="{9FDF6F17-64AF-4C05-8887-AFBA248A7887}" srcId="{DF62C84F-00AF-4F9B-81B9-0CDDCC08C048}" destId="{6350BA11-71A8-4345-B505-1008CE761026}" srcOrd="3" destOrd="0" parTransId="{22D9D665-CD33-4329-8B8A-F59EE782B8F5}" sibTransId="{9E497B14-DE65-4CF3-8390-061C0FFDC02E}"/>
-    <dgm:cxn modelId="{67485217-FEC4-4641-9E83-0294CA2FC492}" type="presOf" srcId="{306C8646-9CFD-4BCA-B98B-9D231512D156}" destId="{D14C891D-9AA4-4D7C-B2A3-DDB23D49280E}" srcOrd="0" destOrd="0" presId="urn:microsoft.com/office/officeart/2008/layout/VerticalAccentList"/>
-    <dgm:cxn modelId="{5A2A3C1A-010E-4B3E-846E-FF8F07048229}" srcId="{DF62C84F-00AF-4F9B-81B9-0CDDCC08C048}" destId="{B2308969-0A6B-4344-B87B-BD809982A37D}" srcOrd="0" destOrd="0" parTransId="{BC56AB93-2151-4956-AF33-5AAAE8C83569}" sibTransId="{3F16D2D9-83A0-4BBE-BC81-7C75E85F8564}"/>
-    <dgm:cxn modelId="{9B04E121-FB27-43D9-9ECB-2BACCBAF99FC}" srcId="{D27037BF-04C4-4DE3-AD31-014DD2D6C499}" destId="{2337CACA-5431-4CCA-BB2A-23F6CCCD4623}" srcOrd="0" destOrd="0" parTransId="{049D6F15-202C-4C4C-BEEC-BD503EFB6EBD}" sibTransId="{F3F18D2C-15E9-465D-A4F6-CB9180DF2438}"/>
-    <dgm:cxn modelId="{35A31730-463A-40AC-A8C8-E3B11FD98B3E}" type="presOf" srcId="{DF62C84F-00AF-4F9B-81B9-0CDDCC08C048}" destId="{08CE8FA7-F9AC-4FD2-A6F8-C2D1D13E1311}" srcOrd="0" destOrd="0" presId="urn:microsoft.com/office/officeart/2008/layout/VerticalAccentList"/>
-    <dgm:cxn modelId="{0D37C63F-7FC4-4CF6-BE5F-BC9810EB7E28}" srcId="{D27037BF-04C4-4DE3-AD31-014DD2D6C499}" destId="{565BF54F-8488-4400-8EBF-6DAC3CA6D571}" srcOrd="1" destOrd="0" parTransId="{D6522234-BB4D-4527-BFF9-B1AF37A91CD7}" sibTransId="{3EA6FE22-4A38-4EF2-8294-3E91C806DE9E}"/>
-    <dgm:cxn modelId="{6F654241-912E-42AF-BD03-7F4EEFB77252}" type="presOf" srcId="{B2308969-0A6B-4344-B87B-BD809982A37D}" destId="{69DF3239-1F99-4425-B3DF-5112E1087084}" srcOrd="0" destOrd="0" presId="urn:microsoft.com/office/officeart/2008/layout/VerticalAccentList"/>
-    <dgm:cxn modelId="{6B07DB41-71F3-4C68-BF01-533BC529F61D}" type="presOf" srcId="{D27037BF-04C4-4DE3-AD31-014DD2D6C499}" destId="{035B9835-9D63-4701-90A1-57165E123790}" srcOrd="0" destOrd="0" presId="urn:microsoft.com/office/officeart/2008/layout/VerticalAccentList"/>
-    <dgm:cxn modelId="{CC8ADF67-057F-4253-B9E2-AF32401FC936}" type="presOf" srcId="{FB84F691-9DB2-4A81-867A-0D21D957E9CE}" destId="{68A2D395-1B30-4F75-B665-0FBB4D9340C8}" srcOrd="0" destOrd="0" presId="urn:microsoft.com/office/officeart/2008/layout/VerticalAccentList"/>
-    <dgm:cxn modelId="{61CE9E4B-806E-4107-9E33-0F6903716138}" srcId="{DF62C84F-00AF-4F9B-81B9-0CDDCC08C048}" destId="{6E988D01-0769-4839-83BC-2381E54A53CD}" srcOrd="5" destOrd="0" parTransId="{0C0909B5-D775-4FAE-8E14-8528D543F26D}" sibTransId="{6C3F6DA5-3654-4032-A0EF-504B3877F310}"/>
     <dgm:cxn modelId="{44E99253-1C58-4116-95D3-A4421880CBAD}" srcId="{306C8646-9CFD-4BCA-B98B-9D231512D156}" destId="{FB84F691-9DB2-4A81-867A-0D21D957E9CE}" srcOrd="0" destOrd="0" parTransId="{2BFB9B4C-445F-4BBF-8636-3C3774EC391A}" sibTransId="{AF406DCC-8BE7-48F2-8B4F-E97CF85BAA92}"/>
-    <dgm:cxn modelId="{6D27E57A-E6D2-4BDB-833E-27C167FC9A1B}" type="presOf" srcId="{2337CACA-5431-4CCA-BB2A-23F6CCCD4623}" destId="{B729A5AD-0296-493F-BD8B-6708B7FC32C9}" srcOrd="0" destOrd="0" presId="urn:microsoft.com/office/officeart/2008/layout/VerticalAccentList"/>
-    <dgm:cxn modelId="{4B935A7E-1C9E-45FC-9CDE-B6B5201B3AF1}" type="presOf" srcId="{C11FCFC8-C598-427F-88B2-A95E1E71DFAB}" destId="{69DF3239-1F99-4425-B3DF-5112E1087084}" srcOrd="0" destOrd="2" presId="urn:microsoft.com/office/officeart/2008/layout/VerticalAccentList"/>
-    <dgm:cxn modelId="{ED2D9E87-C85F-4DB0-9A7A-6BF9748A9FEC}" srcId="{DF62C84F-00AF-4F9B-81B9-0CDDCC08C048}" destId="{73CB0AFD-CB1E-438D-A041-7DBFD14AB769}" srcOrd="4" destOrd="0" parTransId="{8E3F2D29-9CFB-4444-9140-E95CC7C333F4}" sibTransId="{526A1194-1A48-496E-8D86-C5D2AE37F92C}"/>
-    <dgm:cxn modelId="{4E7C4594-E935-4895-AA2D-56696C7371FF}" srcId="{D7B75C32-8F87-411F-B984-874743ECA190}" destId="{306C8646-9CFD-4BCA-B98B-9D231512D156}" srcOrd="1" destOrd="0" parTransId="{888FD958-1F97-44D7-99B8-B9C26757637C}" sibTransId="{35C703B9-AF6A-4935-B57C-C08C5FA40C0A}"/>
-    <dgm:cxn modelId="{D2C6BA9F-AF11-421C-8E43-ACE23E88CDFF}" type="presOf" srcId="{69661C16-D9A5-478E-B86B-9125A9C79E38}" destId="{68A2D395-1B30-4F75-B665-0FBB4D9340C8}" srcOrd="0" destOrd="1" presId="urn:microsoft.com/office/officeart/2008/layout/VerticalAccentList"/>
-    <dgm:cxn modelId="{15DD53AD-D18A-41EA-B0E8-B43FD19A9853}" type="presOf" srcId="{6350BA11-71A8-4345-B505-1008CE761026}" destId="{69DF3239-1F99-4425-B3DF-5112E1087084}" srcOrd="0" destOrd="3" presId="urn:microsoft.com/office/officeart/2008/layout/VerticalAccentList"/>
-    <dgm:cxn modelId="{F04B1DAE-6C90-43A3-8561-78A000559114}" srcId="{D7B75C32-8F87-411F-B984-874743ECA190}" destId="{DF62C84F-00AF-4F9B-81B9-0CDDCC08C048}" srcOrd="0" destOrd="0" parTransId="{7B44670F-F9F3-4AA9-AC81-3D28C1D6F9CF}" sibTransId="{C9BCF6DC-B3DA-419D-A917-EDA44857ACC5}"/>
-    <dgm:cxn modelId="{3660CAC8-786F-47D9-8EDE-9A8541DD64AE}" type="presOf" srcId="{565BF54F-8488-4400-8EBF-6DAC3CA6D571}" destId="{B729A5AD-0296-493F-BD8B-6708B7FC32C9}" srcOrd="0" destOrd="1" presId="urn:microsoft.com/office/officeart/2008/layout/VerticalAccentList"/>
     <dgm:cxn modelId="{E0DDFECF-6379-46D9-A018-F5420E336458}" srcId="{306C8646-9CFD-4BCA-B98B-9D231512D156}" destId="{69661C16-D9A5-478E-B86B-9125A9C79E38}" srcOrd="1" destOrd="0" parTransId="{F3F5264F-37FD-4581-BD9E-722B5A92F03A}" sibTransId="{4E16FF04-9385-4DEF-9950-D52E4687A204}"/>
-    <dgm:cxn modelId="{9E4033D7-40F8-41C0-AA7C-212AF387E2B1}" srcId="{D7B75C32-8F87-411F-B984-874743ECA190}" destId="{D27037BF-04C4-4DE3-AD31-014DD2D6C499}" srcOrd="2" destOrd="0" parTransId="{AC1DBD30-C131-4FEA-B018-6D38EA8C1634}" sibTransId="{9C8A0E7C-87B2-4E32-9B82-2D68EE642F26}"/>
-    <dgm:cxn modelId="{A58275D8-B77F-4677-A065-407D4E8C634B}" type="presOf" srcId="{D7B75C32-8F87-411F-B984-874743ECA190}" destId="{F6B841CA-BFE1-4B2B-9AD4-435E8CEF8969}" srcOrd="0" destOrd="0" presId="urn:microsoft.com/office/officeart/2008/layout/VerticalAccentList"/>
-    <dgm:cxn modelId="{FD44EFDB-BA39-4F76-95CD-A42FC5641866}" type="presOf" srcId="{D5CF4052-A874-4DEF-B9D8-665DD3192256}" destId="{69DF3239-1F99-4425-B3DF-5112E1087084}" srcOrd="0" destOrd="1" presId="urn:microsoft.com/office/officeart/2008/layout/VerticalAccentList"/>
-    <dgm:cxn modelId="{B8E40AE0-9D90-40B8-9D2D-FEEF8F5E662F}" type="presOf" srcId="{73CB0AFD-CB1E-438D-A041-7DBFD14AB769}" destId="{69DF3239-1F99-4425-B3DF-5112E1087084}" srcOrd="0" destOrd="4" presId="urn:microsoft.com/office/officeart/2008/layout/VerticalAccentList"/>
-    <dgm:cxn modelId="{0CFF6AF7-9432-4842-BA20-4D9830F0780B}" type="presOf" srcId="{6E988D01-0769-4839-83BC-2381E54A53CD}" destId="{69DF3239-1F99-4425-B3DF-5112E1087084}" srcOrd="0" destOrd="5" presId="urn:microsoft.com/office/officeart/2008/layout/VerticalAccentList"/>
-    <dgm:cxn modelId="{DA91D8F8-C074-4F47-BA6E-0301D8AECBE5}" srcId="{DF62C84F-00AF-4F9B-81B9-0CDDCC08C048}" destId="{C11FCFC8-C598-427F-88B2-A95E1E71DFAB}" srcOrd="2" destOrd="0" parTransId="{15C3BDE5-8300-4974-A648-4051397846FA}" sibTransId="{49F88020-7574-40D4-B960-8191DF51D26A}"/>
-    <dgm:cxn modelId="{BF6F09FE-0389-4063-825C-10A765DFCC9E}" srcId="{DF62C84F-00AF-4F9B-81B9-0CDDCC08C048}" destId="{D5CF4052-A874-4DEF-B9D8-665DD3192256}" srcOrd="1" destOrd="0" parTransId="{A39D94D3-8F3B-401C-BA36-87A595F5E09D}" sibTransId="{C1FB273E-B1F6-40A7-BA80-C8FA76BBFB8B}"/>
     <dgm:cxn modelId="{8A48D4B6-189D-42EB-99C0-F1A866E0ABE1}" type="presParOf" srcId="{F6B841CA-BFE1-4B2B-9AD4-435E8CEF8969}" destId="{79679875-031A-4906-ACE3-65D472FD8596}" srcOrd="0" destOrd="0" presId="urn:microsoft.com/office/officeart/2008/layout/VerticalAccentList"/>
     <dgm:cxn modelId="{960EBB71-0F72-4998-9C85-65F4C6A3238E}" type="presParOf" srcId="{79679875-031A-4906-ACE3-65D472FD8596}" destId="{08CE8FA7-F9AC-4FD2-A6F8-C2D1D13E1311}" srcOrd="0" destOrd="0" presId="urn:microsoft.com/office/officeart/2008/layout/VerticalAccentList"/>
     <dgm:cxn modelId="{F140E71E-FB52-42D6-B693-B62FDEF9292D}" type="presParOf" srcId="{F6B841CA-BFE1-4B2B-9AD4-435E8CEF8969}" destId="{D7C0F832-F93F-465E-945B-D752371CF142}" srcOrd="1" destOrd="0" presId="urn:microsoft.com/office/officeart/2008/layout/VerticalAccentList"/>
@@ -2133,7 +2182,7 @@
         </a:bodyPr>
         <a:lstStyle/>
         <a:p>
-          <a:pPr marL="0" lvl="0" indent="0" algn="l" defTabSz="711200">
+          <a:pPr lvl="0" algn="l" defTabSz="711200">
             <a:lnSpc>
               <a:spcPct val="90000"/>
             </a:lnSpc>
@@ -2143,7 +2192,6 @@
             <a:spcAft>
               <a:spcPct val="35000"/>
             </a:spcAft>
-            <a:buNone/>
           </a:pPr>
           <a:r>
             <a:rPr lang="es-PE" sz="1600" kern="1200"/>
@@ -2572,12 +2620,12 @@
         <a:fontRef idx="minor"/>
       </dsp:style>
       <dsp:txBody>
-        <a:bodyPr spcFirstLastPara="0" vert="horz" wrap="square" lIns="17780" tIns="17780" rIns="17780" bIns="17780" numCol="1" spcCol="1270" anchor="ctr" anchorCtr="0">
+        <a:bodyPr spcFirstLastPara="0" vert="horz" wrap="square" lIns="20320" tIns="20320" rIns="20320" bIns="20320" numCol="1" spcCol="1270" anchor="ctr" anchorCtr="0">
           <a:noAutofit/>
         </a:bodyPr>
         <a:lstStyle/>
         <a:p>
-          <a:pPr marL="0" lvl="0" indent="0" algn="l" defTabSz="311150">
+          <a:pPr lvl="0" algn="l" defTabSz="355600">
             <a:lnSpc>
               <a:spcPct val="90000"/>
             </a:lnSpc>
@@ -2587,10 +2635,9 @@
             <a:spcAft>
               <a:spcPct val="35000"/>
             </a:spcAft>
-            <a:buNone/>
           </a:pPr>
           <a:r>
-            <a:rPr lang="es-PE" sz="700" kern="1200">
+            <a:rPr lang="es-PE" sz="800" kern="1200">
               <a:solidFill>
                 <a:srgbClr val="FF0000"/>
               </a:solidFill>
@@ -2599,7 +2646,7 @@
           </a:r>
         </a:p>
         <a:p>
-          <a:pPr marL="0" lvl="0" indent="0" algn="l" defTabSz="311150">
+          <a:pPr lvl="0" algn="l" defTabSz="355600">
             <a:lnSpc>
               <a:spcPct val="90000"/>
             </a:lnSpc>
@@ -2609,10 +2656,9 @@
             <a:spcAft>
               <a:spcPct val="35000"/>
             </a:spcAft>
-            <a:buNone/>
           </a:pPr>
           <a:r>
-            <a:rPr lang="es-PE" sz="700" kern="1200">
+            <a:rPr lang="es-PE" sz="800" kern="1200">
               <a:solidFill>
                 <a:srgbClr val="FF0000"/>
               </a:solidFill>
@@ -2621,7 +2667,7 @@
           </a:r>
         </a:p>
         <a:p>
-          <a:pPr marL="0" lvl="0" indent="0" algn="l" defTabSz="311150">
+          <a:pPr lvl="0" algn="l" defTabSz="355600">
             <a:lnSpc>
               <a:spcPct val="90000"/>
             </a:lnSpc>
@@ -2631,24 +2677,23 @@
             <a:spcAft>
               <a:spcPct val="35000"/>
             </a:spcAft>
-            <a:buNone/>
           </a:pPr>
           <a:r>
-            <a:rPr lang="es-PE" sz="700" b="0" i="0" kern="1200">
+            <a:rPr lang="es-PE" sz="800" b="0" i="0" kern="1200">
               <a:solidFill>
                 <a:srgbClr val="FF0000"/>
               </a:solidFill>
             </a:rPr>
             <a:t>Codificando en jupyter noteboook: Instanciar un driver del navegador y hacer que el navegador cargue la página web.</a:t>
           </a:r>
-          <a:endParaRPr lang="es-PE" sz="700" kern="1200">
+          <a:endParaRPr lang="es-PE" sz="800" kern="1200">
             <a:solidFill>
               <a:srgbClr val="FF0000"/>
             </a:solidFill>
           </a:endParaRPr>
         </a:p>
         <a:p>
-          <a:pPr marL="0" lvl="0" indent="0" algn="l" defTabSz="311150">
+          <a:pPr lvl="0" algn="l" defTabSz="355600">
             <a:lnSpc>
               <a:spcPct val="90000"/>
             </a:lnSpc>
@@ -2658,24 +2703,23 @@
             <a:spcAft>
               <a:spcPct val="35000"/>
             </a:spcAft>
-            <a:buNone/>
           </a:pPr>
           <a:r>
-            <a:rPr lang="es-PE" sz="700" b="0" i="0" kern="1200">
+            <a:rPr lang="es-PE" sz="800" b="0" i="0" kern="1200">
               <a:solidFill>
                 <a:srgbClr val="FF0000"/>
               </a:solidFill>
             </a:rPr>
             <a:t>Extraer la información de la página de plaza vea con el producto ingresado = Azucar (A modo de prueba)</a:t>
           </a:r>
-          <a:endParaRPr lang="es-PE" sz="700" kern="1200">
+          <a:endParaRPr lang="es-PE" sz="800" kern="1200">
             <a:solidFill>
               <a:srgbClr val="FF0000"/>
             </a:solidFill>
           </a:endParaRPr>
         </a:p>
         <a:p>
-          <a:pPr marL="0" lvl="0" indent="0" algn="l" defTabSz="311150">
+          <a:pPr lvl="0" algn="l" defTabSz="355600">
             <a:lnSpc>
               <a:spcPct val="90000"/>
             </a:lnSpc>
@@ -2685,16 +2729,15 @@
             <a:spcAft>
               <a:spcPct val="35000"/>
             </a:spcAft>
-            <a:buNone/>
           </a:pPr>
           <a:r>
-            <a:rPr lang="es-PE" sz="700" kern="1200"/>
+            <a:rPr lang="es-PE" sz="800" kern="1200"/>
             <a:t>Armaremos las funciones de busqueda en jupyter notebook para cada supermercado</a:t>
           </a:r>
-          <a:endParaRPr lang="es-PE" sz="700" b="0" i="0" kern="1200"/>
+          <a:endParaRPr lang="es-PE" sz="800" b="0" i="0" kern="1200"/>
         </a:p>
         <a:p>
-          <a:pPr marL="0" lvl="0" indent="0" algn="l" defTabSz="311150">
+          <a:pPr lvl="0" algn="l" defTabSz="355600">
             <a:lnSpc>
               <a:spcPct val="90000"/>
             </a:lnSpc>
@@ -2704,10 +2747,9 @@
             <a:spcAft>
               <a:spcPct val="35000"/>
             </a:spcAft>
-            <a:buNone/>
           </a:pPr>
           <a:r>
-            <a:rPr lang="es-PE" sz="700" kern="1200">
+            <a:rPr lang="es-PE" sz="800" kern="1200">
               <a:solidFill>
                 <a:srgbClr val="FF0000"/>
               </a:solidFill>
@@ -2716,7 +2758,7 @@
           </a:r>
         </a:p>
         <a:p>
-          <a:pPr marL="0" lvl="0" indent="0" algn="l" defTabSz="311150">
+          <a:pPr lvl="0" algn="l" defTabSz="355600">
             <a:lnSpc>
               <a:spcPct val="90000"/>
             </a:lnSpc>
@@ -2726,15 +2768,18 @@
             <a:spcAft>
               <a:spcPct val="35000"/>
             </a:spcAft>
-            <a:buNone/>
           </a:pPr>
           <a:r>
-            <a:rPr lang="es-PE" sz="700" kern="1200"/>
-            <a:t>Totus</a:t>
+            <a:rPr lang="es-PE" sz="800" kern="1200">
+              <a:solidFill>
+                <a:srgbClr val="FF0000"/>
+              </a:solidFill>
+            </a:rPr>
+            <a:t>funcion tottus</a:t>
           </a:r>
         </a:p>
         <a:p>
-          <a:pPr marL="0" lvl="0" indent="0" algn="l" defTabSz="311150">
+          <a:pPr lvl="0" algn="l" defTabSz="355600">
             <a:lnSpc>
               <a:spcPct val="90000"/>
             </a:lnSpc>
@@ -2744,34 +2789,16 @@
             <a:spcAft>
               <a:spcPct val="35000"/>
             </a:spcAft>
-            <a:buNone/>
           </a:pPr>
           <a:r>
-            <a:rPr lang="es-PE" sz="700" kern="1200">
+            <a:rPr lang="es-PE" sz="800" kern="1200">
               <a:solidFill>
                 <a:srgbClr val="FF0000"/>
               </a:solidFill>
             </a:rPr>
-            <a:t>funcion tottus</a:t>
+            <a:t>funcion metro</a:t>
           </a:r>
-        </a:p>
-        <a:p>
-          <a:pPr marL="0" lvl="0" indent="0" algn="l" defTabSz="311150">
-            <a:lnSpc>
-              <a:spcPct val="90000"/>
-            </a:lnSpc>
-            <a:spcBef>
-              <a:spcPct val="0"/>
-            </a:spcBef>
-            <a:spcAft>
-              <a:spcPct val="35000"/>
-            </a:spcAft>
-            <a:buNone/>
-          </a:pPr>
-          <a:r>
-            <a:rPr lang="es-PE" sz="700" kern="1200"/>
-            <a:t>Metro</a:t>
-          </a:r>
+          <a:endParaRPr lang="es-PE" sz="800" kern="1200"/>
         </a:p>
       </dsp:txBody>
       <dsp:txXfrm>
@@ -2816,7 +2843,7 @@
         </a:bodyPr>
         <a:lstStyle/>
         <a:p>
-          <a:pPr marL="0" lvl="0" indent="0" algn="l" defTabSz="711200">
+          <a:pPr lvl="0" algn="l" defTabSz="711200">
             <a:lnSpc>
               <a:spcPct val="90000"/>
             </a:lnSpc>
@@ -2826,7 +2853,6 @@
             <a:spcAft>
               <a:spcPct val="35000"/>
             </a:spcAft>
-            <a:buNone/>
           </a:pPr>
           <a:r>
             <a:rPr lang="es-PE" sz="1600" kern="1200"/>
@@ -3251,12 +3277,12 @@
         <a:fontRef idx="minor"/>
       </dsp:style>
       <dsp:txBody>
-        <a:bodyPr spcFirstLastPara="0" vert="horz" wrap="square" lIns="17780" tIns="17780" rIns="17780" bIns="17780" numCol="1" spcCol="1270" anchor="ctr" anchorCtr="0">
+        <a:bodyPr spcFirstLastPara="0" vert="horz" wrap="square" lIns="20320" tIns="20320" rIns="20320" bIns="20320" numCol="1" spcCol="1270" anchor="ctr" anchorCtr="0">
           <a:noAutofit/>
         </a:bodyPr>
         <a:lstStyle/>
         <a:p>
-          <a:pPr marL="0" lvl="0" indent="0" algn="l" defTabSz="311150">
+          <a:pPr lvl="0" algn="l" defTabSz="355600">
             <a:lnSpc>
               <a:spcPct val="90000"/>
             </a:lnSpc>
@@ -3266,15 +3292,14 @@
             <a:spcAft>
               <a:spcPct val="35000"/>
             </a:spcAft>
-            <a:buNone/>
           </a:pPr>
           <a:r>
-            <a:rPr lang="es-PE" sz="700" kern="1200"/>
+            <a:rPr lang="es-PE" sz="800" kern="1200"/>
             <a:t>Unificar el scraper de los 3 supermercados</a:t>
           </a:r>
         </a:p>
         <a:p>
-          <a:pPr marL="0" lvl="0" indent="0" algn="l" defTabSz="311150">
+          <a:pPr lvl="0" algn="l" defTabSz="355600">
             <a:lnSpc>
               <a:spcPct val="90000"/>
             </a:lnSpc>
@@ -3284,10 +3309,9 @@
             <a:spcAft>
               <a:spcPct val="35000"/>
             </a:spcAft>
-            <a:buNone/>
           </a:pPr>
           <a:r>
-            <a:rPr lang="es-PE" sz="700" kern="1200"/>
+            <a:rPr lang="es-PE" sz="800" kern="1200"/>
             <a:t>Ejecutaremos todo el codigo junto para no intervenir</a:t>
           </a:r>
         </a:p>
@@ -3334,7 +3358,7 @@
         </a:bodyPr>
         <a:lstStyle/>
         <a:p>
-          <a:pPr marL="0" lvl="0" indent="0" algn="l" defTabSz="711200">
+          <a:pPr lvl="0" algn="l" defTabSz="711200">
             <a:lnSpc>
               <a:spcPct val="90000"/>
             </a:lnSpc>
@@ -3344,7 +3368,6 @@
             <a:spcAft>
               <a:spcPct val="35000"/>
             </a:spcAft>
-            <a:buNone/>
           </a:pPr>
           <a:r>
             <a:rPr lang="es-PE" sz="1600" kern="1200"/>
@@ -3769,12 +3792,12 @@
         <a:fontRef idx="minor"/>
       </dsp:style>
       <dsp:txBody>
-        <a:bodyPr spcFirstLastPara="0" vert="horz" wrap="square" lIns="17780" tIns="17780" rIns="17780" bIns="17780" numCol="1" spcCol="1270" anchor="ctr" anchorCtr="0">
+        <a:bodyPr spcFirstLastPara="0" vert="horz" wrap="square" lIns="20320" tIns="20320" rIns="20320" bIns="20320" numCol="1" spcCol="1270" anchor="ctr" anchorCtr="0">
           <a:noAutofit/>
         </a:bodyPr>
         <a:lstStyle/>
         <a:p>
-          <a:pPr marL="0" lvl="0" indent="0" algn="l" defTabSz="311150">
+          <a:pPr lvl="0" algn="l" defTabSz="355600">
             <a:lnSpc>
               <a:spcPct val="90000"/>
             </a:lnSpc>
@@ -3784,15 +3807,14 @@
             <a:spcAft>
               <a:spcPct val="35000"/>
             </a:spcAft>
-            <a:buNone/>
           </a:pPr>
           <a:r>
-            <a:rPr lang="es-PE" sz="700" kern="1200"/>
+            <a:rPr lang="es-PE" sz="800" kern="1200"/>
             <a:t>Uso de expresiones regulares para estructurar la informacion.</a:t>
           </a:r>
         </a:p>
         <a:p>
-          <a:pPr marL="0" lvl="0" indent="0" algn="l" defTabSz="311150">
+          <a:pPr lvl="0" algn="l" defTabSz="355600">
             <a:lnSpc>
               <a:spcPct val="90000"/>
             </a:lnSpc>
@@ -3802,10 +3824,9 @@
             <a:spcAft>
               <a:spcPct val="35000"/>
             </a:spcAft>
-            <a:buNone/>
           </a:pPr>
           <a:r>
-            <a:rPr lang="es-PE" sz="700" kern="1200"/>
+            <a:rPr lang="es-PE" sz="800" kern="1200"/>
             <a:t>Guardar la informacion en un excel para su proxima comparacion.</a:t>
           </a:r>
         </a:p>
@@ -5691,7 +5712,7 @@
 </file>
 
 <file path=customXml/itemProps1.xml><?xml version="1.0" encoding="utf-8"?>
-<ds:datastoreItem xmlns:ds="http://schemas.openxmlformats.org/officeDocument/2006/customXml" ds:itemID="{C6B083F9-C6AB-4FC5-955C-412788A40011}">
+<ds:datastoreItem xmlns:ds="http://schemas.openxmlformats.org/officeDocument/2006/customXml" ds:itemID="{EC0C7549-E2C6-464C-93E1-0E1DDD5E2EC5}">
   <ds:schemaRefs>
     <ds:schemaRef ds:uri="http://schemas.openxmlformats.org/officeDocument/2006/bibliography"/>
   </ds:schemaRefs>

</xml_diff>

<commit_message>
Avance Leslie - automatizacion plaza vea
</commit_message>
<xml_diff>
--- a/Planificacion-proyecto-LPII.docx
+++ b/Planificacion-proyecto-LPII.docx
@@ -1,6 +1,6 @@
 
 <file path=word/document.xml><?xml version="1.0" encoding="utf-8"?>
-<w:document xmlns:wpc="http://schemas.microsoft.com/office/word/2010/wordprocessingCanvas" xmlns:cx="http://schemas.microsoft.com/office/drawing/2014/chartex" xmlns:mc="http://schemas.openxmlformats.org/markup-compatibility/2006" xmlns:o="urn:schemas-microsoft-com:office:office" xmlns:r="http://schemas.openxmlformats.org/officeDocument/2006/relationships" xmlns:m="http://schemas.openxmlformats.org/officeDocument/2006/math" xmlns:v="urn:schemas-microsoft-com:vml" xmlns:wp14="http://schemas.microsoft.com/office/word/2010/wordprocessingDrawing" xmlns:wp="http://schemas.openxmlformats.org/drawingml/2006/wordprocessingDrawing" xmlns:w10="urn:schemas-microsoft-com:office:word" xmlns:w="http://schemas.openxmlformats.org/wordprocessingml/2006/main" xmlns:w14="http://schemas.microsoft.com/office/word/2010/wordml" xmlns:w15="http://schemas.microsoft.com/office/word/2012/wordml" xmlns:w16se="http://schemas.microsoft.com/office/word/2015/wordml/symex" xmlns:wpg="http://schemas.microsoft.com/office/word/2010/wordprocessingGroup" xmlns:wpi="http://schemas.microsoft.com/office/word/2010/wordprocessingInk" xmlns:wne="http://schemas.microsoft.com/office/word/2006/wordml" xmlns:wps="http://schemas.microsoft.com/office/word/2010/wordprocessingShape" mc:Ignorable="w14 w15 w16se wp14">
+<w:document xmlns:wpc="http://schemas.microsoft.com/office/word/2010/wordprocessingCanvas" xmlns:cx="http://schemas.microsoft.com/office/drawing/2014/chartex" xmlns:cx1="http://schemas.microsoft.com/office/drawing/2015/9/8/chartex" xmlns:cx2="http://schemas.microsoft.com/office/drawing/2015/10/21/chartex" xmlns:cx3="http://schemas.microsoft.com/office/drawing/2016/5/9/chartex" xmlns:cx4="http://schemas.microsoft.com/office/drawing/2016/5/10/chartex" xmlns:cx5="http://schemas.microsoft.com/office/drawing/2016/5/11/chartex" xmlns:cx6="http://schemas.microsoft.com/office/drawing/2016/5/12/chartex" xmlns:cx7="http://schemas.microsoft.com/office/drawing/2016/5/13/chartex" xmlns:cx8="http://schemas.microsoft.com/office/drawing/2016/5/14/chartex" xmlns:mc="http://schemas.openxmlformats.org/markup-compatibility/2006" xmlns:aink="http://schemas.microsoft.com/office/drawing/2016/ink" xmlns:am3d="http://schemas.microsoft.com/office/drawing/2017/model3d" xmlns:o="urn:schemas-microsoft-com:office:office" xmlns:oel="http://schemas.microsoft.com/office/2019/extlst" xmlns:r="http://schemas.openxmlformats.org/officeDocument/2006/relationships" xmlns:m="http://schemas.openxmlformats.org/officeDocument/2006/math" xmlns:v="urn:schemas-microsoft-com:vml" xmlns:wp14="http://schemas.microsoft.com/office/word/2010/wordprocessingDrawing" xmlns:wp="http://schemas.openxmlformats.org/drawingml/2006/wordprocessingDrawing" xmlns:w10="urn:schemas-microsoft-com:office:word" xmlns:w="http://schemas.openxmlformats.org/wordprocessingml/2006/main" xmlns:w14="http://schemas.microsoft.com/office/word/2010/wordml" xmlns:w15="http://schemas.microsoft.com/office/word/2012/wordml" xmlns:w16cex="http://schemas.microsoft.com/office/word/2018/wordml/cex" xmlns:w16cid="http://schemas.microsoft.com/office/word/2016/wordml/cid" xmlns:w16="http://schemas.microsoft.com/office/word/2018/wordml" xmlns:w16sdtdh="http://schemas.microsoft.com/office/word/2020/wordml/sdtdatahash" xmlns:w16se="http://schemas.microsoft.com/office/word/2015/wordml/symex" xmlns:wpg="http://schemas.microsoft.com/office/word/2010/wordprocessingGroup" xmlns:wpi="http://schemas.microsoft.com/office/word/2010/wordprocessingInk" xmlns:wne="http://schemas.microsoft.com/office/word/2006/wordml" xmlns:wps="http://schemas.microsoft.com/office/word/2010/wordprocessingShape" mc:Ignorable="w14 w15 w16se w16cid w16 w16cex w16sdtdh wp14">
   <w:body>
     <w:p>
       <w:pPr>
@@ -27,14 +27,13 @@
           <w:lang w:val="es-ES"/>
         </w:rPr>
       </w:pPr>
-      <w:bookmarkStart w:id="0" w:name="_GoBack"/>
       <w:r>
         <w:rPr>
           <w:noProof/>
           <w:lang w:val="en-US"/>
         </w:rPr>
         <w:drawing>
-          <wp:inline distT="0" distB="0" distL="0" distR="0" wp14:anchorId="3DD92A4F" wp14:editId="2421CB8C">
+          <wp:inline distT="0" distB="0" distL="0" distR="0" wp14:anchorId="3DD92A4F" wp14:editId="4F4EDB0D">
             <wp:extent cx="10223500" cy="6323682"/>
             <wp:effectExtent l="0" t="0" r="0" b="20320"/>
             <wp:docPr id="1" name="Diagrama 1"/>
@@ -47,7 +46,6 @@
           </wp:inline>
         </w:drawing>
       </w:r>
-      <w:bookmarkEnd w:id="0"/>
     </w:p>
     <w:p>
       <w:pPr>
@@ -67,7 +65,7 @@
 </file>
 
 <file path=word/endnotes.xml><?xml version="1.0" encoding="utf-8"?>
-<w:endnotes xmlns:wpc="http://schemas.microsoft.com/office/word/2010/wordprocessingCanvas" xmlns:cx="http://schemas.microsoft.com/office/drawing/2014/chartex" xmlns:mc="http://schemas.openxmlformats.org/markup-compatibility/2006" xmlns:o="urn:schemas-microsoft-com:office:office" xmlns:r="http://schemas.openxmlformats.org/officeDocument/2006/relationships" xmlns:m="http://schemas.openxmlformats.org/officeDocument/2006/math" xmlns:v="urn:schemas-microsoft-com:vml" xmlns:wp14="http://schemas.microsoft.com/office/word/2010/wordprocessingDrawing" xmlns:wp="http://schemas.openxmlformats.org/drawingml/2006/wordprocessingDrawing" xmlns:w10="urn:schemas-microsoft-com:office:word" xmlns:w="http://schemas.openxmlformats.org/wordprocessingml/2006/main" xmlns:w14="http://schemas.microsoft.com/office/word/2010/wordml" xmlns:w15="http://schemas.microsoft.com/office/word/2012/wordml" xmlns:w16se="http://schemas.microsoft.com/office/word/2015/wordml/symex" xmlns:wpg="http://schemas.microsoft.com/office/word/2010/wordprocessingGroup" xmlns:wpi="http://schemas.microsoft.com/office/word/2010/wordprocessingInk" xmlns:wne="http://schemas.microsoft.com/office/word/2006/wordml" xmlns:wps="http://schemas.microsoft.com/office/word/2010/wordprocessingShape" mc:Ignorable="w14 w15 w16se wp14">
+<w:endnotes xmlns:wpc="http://schemas.microsoft.com/office/word/2010/wordprocessingCanvas" xmlns:cx="http://schemas.microsoft.com/office/drawing/2014/chartex" xmlns:cx1="http://schemas.microsoft.com/office/drawing/2015/9/8/chartex" xmlns:cx2="http://schemas.microsoft.com/office/drawing/2015/10/21/chartex" xmlns:cx3="http://schemas.microsoft.com/office/drawing/2016/5/9/chartex" xmlns:cx4="http://schemas.microsoft.com/office/drawing/2016/5/10/chartex" xmlns:cx5="http://schemas.microsoft.com/office/drawing/2016/5/11/chartex" xmlns:cx6="http://schemas.microsoft.com/office/drawing/2016/5/12/chartex" xmlns:cx7="http://schemas.microsoft.com/office/drawing/2016/5/13/chartex" xmlns:cx8="http://schemas.microsoft.com/office/drawing/2016/5/14/chartex" xmlns:mc="http://schemas.openxmlformats.org/markup-compatibility/2006" xmlns:aink="http://schemas.microsoft.com/office/drawing/2016/ink" xmlns:am3d="http://schemas.microsoft.com/office/drawing/2017/model3d" xmlns:o="urn:schemas-microsoft-com:office:office" xmlns:oel="http://schemas.microsoft.com/office/2019/extlst" xmlns:r="http://schemas.openxmlformats.org/officeDocument/2006/relationships" xmlns:m="http://schemas.openxmlformats.org/officeDocument/2006/math" xmlns:v="urn:schemas-microsoft-com:vml" xmlns:wp14="http://schemas.microsoft.com/office/word/2010/wordprocessingDrawing" xmlns:wp="http://schemas.openxmlformats.org/drawingml/2006/wordprocessingDrawing" xmlns:w10="urn:schemas-microsoft-com:office:word" xmlns:w="http://schemas.openxmlformats.org/wordprocessingml/2006/main" xmlns:w14="http://schemas.microsoft.com/office/word/2010/wordml" xmlns:w15="http://schemas.microsoft.com/office/word/2012/wordml" xmlns:w16cex="http://schemas.microsoft.com/office/word/2018/wordml/cex" xmlns:w16cid="http://schemas.microsoft.com/office/word/2016/wordml/cid" xmlns:w16="http://schemas.microsoft.com/office/word/2018/wordml" xmlns:w16sdtdh="http://schemas.microsoft.com/office/word/2020/wordml/sdtdatahash" xmlns:w16se="http://schemas.microsoft.com/office/word/2015/wordml/symex" xmlns:wpg="http://schemas.microsoft.com/office/word/2010/wordprocessingGroup" xmlns:wpi="http://schemas.microsoft.com/office/word/2010/wordprocessingInk" xmlns:wne="http://schemas.microsoft.com/office/word/2006/wordml" xmlns:wps="http://schemas.microsoft.com/office/word/2010/wordprocessingShape" mc:Ignorable="w14 w15 w16se w16cid w16 w16cex w16sdtdh wp14">
   <w:endnote w:type="separator" w:id="-1">
     <w:p>
       <w:pPr>
@@ -92,7 +90,7 @@
 </file>
 
 <file path=word/footnotes.xml><?xml version="1.0" encoding="utf-8"?>
-<w:footnotes xmlns:wpc="http://schemas.microsoft.com/office/word/2010/wordprocessingCanvas" xmlns:cx="http://schemas.microsoft.com/office/drawing/2014/chartex" xmlns:mc="http://schemas.openxmlformats.org/markup-compatibility/2006" xmlns:o="urn:schemas-microsoft-com:office:office" xmlns:r="http://schemas.openxmlformats.org/officeDocument/2006/relationships" xmlns:m="http://schemas.openxmlformats.org/officeDocument/2006/math" xmlns:v="urn:schemas-microsoft-com:vml" xmlns:wp14="http://schemas.microsoft.com/office/word/2010/wordprocessingDrawing" xmlns:wp="http://schemas.openxmlformats.org/drawingml/2006/wordprocessingDrawing" xmlns:w10="urn:schemas-microsoft-com:office:word" xmlns:w="http://schemas.openxmlformats.org/wordprocessingml/2006/main" xmlns:w14="http://schemas.microsoft.com/office/word/2010/wordml" xmlns:w15="http://schemas.microsoft.com/office/word/2012/wordml" xmlns:w16se="http://schemas.microsoft.com/office/word/2015/wordml/symex" xmlns:wpg="http://schemas.microsoft.com/office/word/2010/wordprocessingGroup" xmlns:wpi="http://schemas.microsoft.com/office/word/2010/wordprocessingInk" xmlns:wne="http://schemas.microsoft.com/office/word/2006/wordml" xmlns:wps="http://schemas.microsoft.com/office/word/2010/wordprocessingShape" mc:Ignorable="w14 w15 w16se wp14">
+<w:footnotes xmlns:wpc="http://schemas.microsoft.com/office/word/2010/wordprocessingCanvas" xmlns:cx="http://schemas.microsoft.com/office/drawing/2014/chartex" xmlns:cx1="http://schemas.microsoft.com/office/drawing/2015/9/8/chartex" xmlns:cx2="http://schemas.microsoft.com/office/drawing/2015/10/21/chartex" xmlns:cx3="http://schemas.microsoft.com/office/drawing/2016/5/9/chartex" xmlns:cx4="http://schemas.microsoft.com/office/drawing/2016/5/10/chartex" xmlns:cx5="http://schemas.microsoft.com/office/drawing/2016/5/11/chartex" xmlns:cx6="http://schemas.microsoft.com/office/drawing/2016/5/12/chartex" xmlns:cx7="http://schemas.microsoft.com/office/drawing/2016/5/13/chartex" xmlns:cx8="http://schemas.microsoft.com/office/drawing/2016/5/14/chartex" xmlns:mc="http://schemas.openxmlformats.org/markup-compatibility/2006" xmlns:aink="http://schemas.microsoft.com/office/drawing/2016/ink" xmlns:am3d="http://schemas.microsoft.com/office/drawing/2017/model3d" xmlns:o="urn:schemas-microsoft-com:office:office" xmlns:oel="http://schemas.microsoft.com/office/2019/extlst" xmlns:r="http://schemas.openxmlformats.org/officeDocument/2006/relationships" xmlns:m="http://schemas.openxmlformats.org/officeDocument/2006/math" xmlns:v="urn:schemas-microsoft-com:vml" xmlns:wp14="http://schemas.microsoft.com/office/word/2010/wordprocessingDrawing" xmlns:wp="http://schemas.openxmlformats.org/drawingml/2006/wordprocessingDrawing" xmlns:w10="urn:schemas-microsoft-com:office:word" xmlns:w="http://schemas.openxmlformats.org/wordprocessingml/2006/main" xmlns:w14="http://schemas.microsoft.com/office/word/2010/wordml" xmlns:w15="http://schemas.microsoft.com/office/word/2012/wordml" xmlns:w16cex="http://schemas.microsoft.com/office/word/2018/wordml/cex" xmlns:w16cid="http://schemas.microsoft.com/office/word/2016/wordml/cid" xmlns:w16="http://schemas.microsoft.com/office/word/2018/wordml" xmlns:w16sdtdh="http://schemas.microsoft.com/office/word/2020/wordml/sdtdatahash" xmlns:w16se="http://schemas.microsoft.com/office/word/2015/wordml/symex" xmlns:wpg="http://schemas.microsoft.com/office/word/2010/wordprocessingGroup" xmlns:wpi="http://schemas.microsoft.com/office/word/2010/wordprocessingInk" xmlns:wne="http://schemas.microsoft.com/office/word/2006/wordml" xmlns:wps="http://schemas.microsoft.com/office/word/2010/wordprocessingShape" mc:Ignorable="w14 w15 w16se w16cid w16 w16cex w16sdtdh wp14">
   <w:footnote w:type="separator" w:id="-1">
     <w:p>
       <w:pPr>
@@ -117,7 +115,7 @@
 </file>
 
 <file path=word/styles.xml><?xml version="1.0" encoding="utf-8"?>
-<w:styles xmlns:mc="http://schemas.openxmlformats.org/markup-compatibility/2006" xmlns:r="http://schemas.openxmlformats.org/officeDocument/2006/relationships" xmlns:w="http://schemas.openxmlformats.org/wordprocessingml/2006/main" xmlns:w14="http://schemas.microsoft.com/office/word/2010/wordml" xmlns:w15="http://schemas.microsoft.com/office/word/2012/wordml" xmlns:w16se="http://schemas.microsoft.com/office/word/2015/wordml/symex" mc:Ignorable="w14 w15 w16se">
+<w:styles xmlns:mc="http://schemas.openxmlformats.org/markup-compatibility/2006" xmlns:r="http://schemas.openxmlformats.org/officeDocument/2006/relationships" xmlns:w="http://schemas.openxmlformats.org/wordprocessingml/2006/main" xmlns:w14="http://schemas.microsoft.com/office/word/2010/wordml" xmlns:w15="http://schemas.microsoft.com/office/word/2012/wordml" xmlns:w16cex="http://schemas.microsoft.com/office/word/2018/wordml/cex" xmlns:w16cid="http://schemas.microsoft.com/office/word/2016/wordml/cid" xmlns:w16="http://schemas.microsoft.com/office/word/2018/wordml" xmlns:w16sdtdh="http://schemas.microsoft.com/office/word/2020/wordml/sdtdatahash" xmlns:w16se="http://schemas.microsoft.com/office/word/2015/wordml/symex" mc:Ignorable="w14 w15 w16se w16cid w16 w16cex w16sdtdh">
   <w:docDefaults>
     <w:rPrDefault>
       <w:rPr>
@@ -133,7 +131,7 @@
       </w:pPr>
     </w:pPrDefault>
   </w:docDefaults>
-  <w:latentStyles w:defLockedState="0" w:defUIPriority="99" w:defSemiHidden="0" w:defUnhideWhenUsed="0" w:defQFormat="0" w:count="371">
+  <w:latentStyles w:defLockedState="0" w:defUIPriority="99" w:defSemiHidden="0" w:defUnhideWhenUsed="0" w:defQFormat="0" w:count="376">
     <w:lsdException w:name="Normal" w:uiPriority="0" w:qFormat="1"/>
     <w:lsdException w:name="heading 1" w:uiPriority="9" w:qFormat="1"/>
     <w:lsdException w:name="heading 2" w:semiHidden="1" w:uiPriority="9" w:unhideWhenUsed="1" w:qFormat="1"/>
@@ -239,7 +237,6 @@
     <w:lsdException w:name="HTML Sample" w:semiHidden="1" w:unhideWhenUsed="1"/>
     <w:lsdException w:name="HTML Typewriter" w:semiHidden="1" w:unhideWhenUsed="1"/>
     <w:lsdException w:name="HTML Variable" w:semiHidden="1" w:unhideWhenUsed="1"/>
-    <w:lsdException w:name="Normal Table" w:semiHidden="1" w:unhideWhenUsed="1"/>
     <w:lsdException w:name="annotation subject" w:semiHidden="1" w:unhideWhenUsed="1"/>
     <w:lsdException w:name="No List" w:semiHidden="1" w:unhideWhenUsed="1"/>
     <w:lsdException w:name="Outline List 1" w:semiHidden="1" w:unhideWhenUsed="1"/>
@@ -282,11 +279,8 @@
     <w:lsdException w:name="Table Contemporary" w:semiHidden="1" w:unhideWhenUsed="1"/>
     <w:lsdException w:name="Table Elegant" w:semiHidden="1" w:unhideWhenUsed="1"/>
     <w:lsdException w:name="Table Professional" w:semiHidden="1" w:unhideWhenUsed="1"/>
-    <w:lsdException w:name="Table Subtle 1" w:semiHidden="1" w:unhideWhenUsed="1"/>
     <w:lsdException w:name="Table Subtle 2" w:semiHidden="1" w:unhideWhenUsed="1"/>
     <w:lsdException w:name="Table Web 1" w:semiHidden="1" w:unhideWhenUsed="1"/>
-    <w:lsdException w:name="Table Web 2" w:semiHidden="1" w:unhideWhenUsed="1"/>
-    <w:lsdException w:name="Table Web 3" w:semiHidden="1" w:unhideWhenUsed="1"/>
     <w:lsdException w:name="Balloon Text" w:semiHidden="1" w:unhideWhenUsed="1"/>
     <w:lsdException w:name="Table Grid" w:uiPriority="39"/>
     <w:lsdException w:name="Table Theme" w:semiHidden="1" w:unhideWhenUsed="1"/>
@@ -505,6 +499,11 @@
     <w:lsdException w:name="List Table 5 Dark Accent 6" w:uiPriority="50"/>
     <w:lsdException w:name="List Table 6 Colorful Accent 6" w:uiPriority="51"/>
     <w:lsdException w:name="List Table 7 Colorful Accent 6" w:uiPriority="52"/>
+    <w:lsdException w:name="Mention" w:semiHidden="1" w:unhideWhenUsed="1"/>
+    <w:lsdException w:name="Smart Hyperlink" w:semiHidden="1" w:unhideWhenUsed="1"/>
+    <w:lsdException w:name="Hashtag" w:semiHidden="1" w:unhideWhenUsed="1"/>
+    <w:lsdException w:name="Unresolved Mention" w:semiHidden="1" w:unhideWhenUsed="1"/>
+    <w:lsdException w:name="Smart Link" w:semiHidden="1" w:unhideWhenUsed="1"/>
   </w:latentStyles>
   <w:style w:type="paragraph" w:default="1" w:styleId="Normal">
     <w:name w:val="Normal"/>
@@ -1672,6 +1671,16 @@
             <a:t>Unificar el scraper de los 3 supermercados</a:t>
           </a:r>
         </a:p>
+        <a:p>
+          <a:r>
+            <a:rPr lang="es-PE">
+              <a:solidFill>
+                <a:srgbClr val="FF0000"/>
+              </a:solidFill>
+            </a:rPr>
+            <a:t>Automatizando la búsqueda en plaza vea</a:t>
+          </a:r>
+        </a:p>
       </dgm:t>
     </dgm:pt>
     <dgm:pt modelId="{2BFB9B4C-445F-4BBF-8636-3C3774EC391A}" type="parTrans" cxnId="{44E99253-1C58-4116-95D3-A4421880CBAD}">
@@ -1836,13 +1845,6 @@
         </dgm:presLayoutVars>
       </dgm:prSet>
       <dgm:spPr/>
-      <dgm:t>
-        <a:bodyPr/>
-        <a:lstStyle/>
-        <a:p>
-          <a:endParaRPr lang="es-ES"/>
-        </a:p>
-      </dgm:t>
     </dgm:pt>
     <dgm:pt modelId="{79679875-031A-4906-ACE3-65D472FD8596}" type="pres">
       <dgm:prSet presAssocID="{DF62C84F-00AF-4F9B-81B9-0CDDCC08C048}" presName="parenttextcomposite" presStyleCnt="0"/>
@@ -1857,13 +1859,6 @@
         </dgm:presLayoutVars>
       </dgm:prSet>
       <dgm:spPr/>
-      <dgm:t>
-        <a:bodyPr/>
-        <a:lstStyle/>
-        <a:p>
-          <a:endParaRPr lang="es-ES"/>
-        </a:p>
-      </dgm:t>
     </dgm:pt>
     <dgm:pt modelId="{D7C0F832-F93F-465E-945B-D752371CF142}" type="pres">
       <dgm:prSet presAssocID="{DF62C84F-00AF-4F9B-81B9-0CDDCC08C048}" presName="composite" presStyleCnt="0"/>
@@ -1906,13 +1901,6 @@
         </dgm:presLayoutVars>
       </dgm:prSet>
       <dgm:spPr/>
-      <dgm:t>
-        <a:bodyPr/>
-        <a:lstStyle/>
-        <a:p>
-          <a:endParaRPr lang="es-ES"/>
-        </a:p>
-      </dgm:t>
     </dgm:pt>
     <dgm:pt modelId="{C4133916-CFD9-46C6-88F8-7C56C7CEACB3}" type="pres">
       <dgm:prSet presAssocID="{C9BCF6DC-B3DA-419D-A917-EDA44857ACC5}" presName="sibTrans" presStyleCnt="0"/>
@@ -1931,13 +1919,6 @@
         </dgm:presLayoutVars>
       </dgm:prSet>
       <dgm:spPr/>
-      <dgm:t>
-        <a:bodyPr/>
-        <a:lstStyle/>
-        <a:p>
-          <a:endParaRPr lang="es-ES"/>
-        </a:p>
-      </dgm:t>
     </dgm:pt>
     <dgm:pt modelId="{361524FE-1AE7-46D3-88C9-BFB88C9C2F35}" type="pres">
       <dgm:prSet presAssocID="{306C8646-9CFD-4BCA-B98B-9D231512D156}" presName="composite" presStyleCnt="0"/>
@@ -1980,13 +1961,6 @@
         </dgm:presLayoutVars>
       </dgm:prSet>
       <dgm:spPr/>
-      <dgm:t>
-        <a:bodyPr/>
-        <a:lstStyle/>
-        <a:p>
-          <a:endParaRPr lang="es-ES"/>
-        </a:p>
-      </dgm:t>
     </dgm:pt>
     <dgm:pt modelId="{7E97D4A6-AF54-4FB2-97A7-123483679BE2}" type="pres">
       <dgm:prSet presAssocID="{35C703B9-AF6A-4935-B57C-C08C5FA40C0A}" presName="sibTrans" presStyleCnt="0"/>
@@ -2005,13 +1979,6 @@
         </dgm:presLayoutVars>
       </dgm:prSet>
       <dgm:spPr/>
-      <dgm:t>
-        <a:bodyPr/>
-        <a:lstStyle/>
-        <a:p>
-          <a:endParaRPr lang="es-ES"/>
-        </a:p>
-      </dgm:t>
     </dgm:pt>
     <dgm:pt modelId="{DEE27EBF-3E85-4E9A-AABC-73B19B6200E1}" type="pres">
       <dgm:prSet presAssocID="{D27037BF-04C4-4DE3-AD31-014DD2D6C499}" presName="composite" presStyleCnt="0"/>
@@ -2054,43 +2021,36 @@
         </dgm:presLayoutVars>
       </dgm:prSet>
       <dgm:spPr/>
-      <dgm:t>
-        <a:bodyPr/>
-        <a:lstStyle/>
-        <a:p>
-          <a:endParaRPr lang="es-ES"/>
-        </a:p>
-      </dgm:t>
     </dgm:pt>
   </dgm:ptLst>
   <dgm:cxnLst>
+    <dgm:cxn modelId="{9FDF6F17-64AF-4C05-8887-AFBA248A7887}" srcId="{DF62C84F-00AF-4F9B-81B9-0CDDCC08C048}" destId="{6350BA11-71A8-4345-B505-1008CE761026}" srcOrd="3" destOrd="0" parTransId="{22D9D665-CD33-4329-8B8A-F59EE782B8F5}" sibTransId="{9E497B14-DE65-4CF3-8390-061C0FFDC02E}"/>
+    <dgm:cxn modelId="{67485217-FEC4-4641-9E83-0294CA2FC492}" type="presOf" srcId="{306C8646-9CFD-4BCA-B98B-9D231512D156}" destId="{D14C891D-9AA4-4D7C-B2A3-DDB23D49280E}" srcOrd="0" destOrd="0" presId="urn:microsoft.com/office/officeart/2008/layout/VerticalAccentList"/>
+    <dgm:cxn modelId="{5A2A3C1A-010E-4B3E-846E-FF8F07048229}" srcId="{DF62C84F-00AF-4F9B-81B9-0CDDCC08C048}" destId="{B2308969-0A6B-4344-B87B-BD809982A37D}" srcOrd="0" destOrd="0" parTransId="{BC56AB93-2151-4956-AF33-5AAAE8C83569}" sibTransId="{3F16D2D9-83A0-4BBE-BC81-7C75E85F8564}"/>
+    <dgm:cxn modelId="{9B04E121-FB27-43D9-9ECB-2BACCBAF99FC}" srcId="{D27037BF-04C4-4DE3-AD31-014DD2D6C499}" destId="{2337CACA-5431-4CCA-BB2A-23F6CCCD4623}" srcOrd="0" destOrd="0" parTransId="{049D6F15-202C-4C4C-BEEC-BD503EFB6EBD}" sibTransId="{F3F18D2C-15E9-465D-A4F6-CB9180DF2438}"/>
+    <dgm:cxn modelId="{35A31730-463A-40AC-A8C8-E3B11FD98B3E}" type="presOf" srcId="{DF62C84F-00AF-4F9B-81B9-0CDDCC08C048}" destId="{08CE8FA7-F9AC-4FD2-A6F8-C2D1D13E1311}" srcOrd="0" destOrd="0" presId="urn:microsoft.com/office/officeart/2008/layout/VerticalAccentList"/>
+    <dgm:cxn modelId="{0D37C63F-7FC4-4CF6-BE5F-BC9810EB7E28}" srcId="{D27037BF-04C4-4DE3-AD31-014DD2D6C499}" destId="{565BF54F-8488-4400-8EBF-6DAC3CA6D571}" srcOrd="1" destOrd="0" parTransId="{D6522234-BB4D-4527-BFF9-B1AF37A91CD7}" sibTransId="{3EA6FE22-4A38-4EF2-8294-3E91C806DE9E}"/>
+    <dgm:cxn modelId="{6F654241-912E-42AF-BD03-7F4EEFB77252}" type="presOf" srcId="{B2308969-0A6B-4344-B87B-BD809982A37D}" destId="{69DF3239-1F99-4425-B3DF-5112E1087084}" srcOrd="0" destOrd="0" presId="urn:microsoft.com/office/officeart/2008/layout/VerticalAccentList"/>
+    <dgm:cxn modelId="{6B07DB41-71F3-4C68-BF01-533BC529F61D}" type="presOf" srcId="{D27037BF-04C4-4DE3-AD31-014DD2D6C499}" destId="{035B9835-9D63-4701-90A1-57165E123790}" srcOrd="0" destOrd="0" presId="urn:microsoft.com/office/officeart/2008/layout/VerticalAccentList"/>
+    <dgm:cxn modelId="{CC8ADF67-057F-4253-B9E2-AF32401FC936}" type="presOf" srcId="{FB84F691-9DB2-4A81-867A-0D21D957E9CE}" destId="{68A2D395-1B30-4F75-B665-0FBB4D9340C8}" srcOrd="0" destOrd="0" presId="urn:microsoft.com/office/officeart/2008/layout/VerticalAccentList"/>
+    <dgm:cxn modelId="{61CE9E4B-806E-4107-9E33-0F6903716138}" srcId="{DF62C84F-00AF-4F9B-81B9-0CDDCC08C048}" destId="{6E988D01-0769-4839-83BC-2381E54A53CD}" srcOrd="5" destOrd="0" parTransId="{0C0909B5-D775-4FAE-8E14-8528D543F26D}" sibTransId="{6C3F6DA5-3654-4032-A0EF-504B3877F310}"/>
+    <dgm:cxn modelId="{44E99253-1C58-4116-95D3-A4421880CBAD}" srcId="{306C8646-9CFD-4BCA-B98B-9D231512D156}" destId="{FB84F691-9DB2-4A81-867A-0D21D957E9CE}" srcOrd="0" destOrd="0" parTransId="{2BFB9B4C-445F-4BBF-8636-3C3774EC391A}" sibTransId="{AF406DCC-8BE7-48F2-8B4F-E97CF85BAA92}"/>
+    <dgm:cxn modelId="{6D27E57A-E6D2-4BDB-833E-27C167FC9A1B}" type="presOf" srcId="{2337CACA-5431-4CCA-BB2A-23F6CCCD4623}" destId="{B729A5AD-0296-493F-BD8B-6708B7FC32C9}" srcOrd="0" destOrd="0" presId="urn:microsoft.com/office/officeart/2008/layout/VerticalAccentList"/>
+    <dgm:cxn modelId="{4B935A7E-1C9E-45FC-9CDE-B6B5201B3AF1}" type="presOf" srcId="{C11FCFC8-C598-427F-88B2-A95E1E71DFAB}" destId="{69DF3239-1F99-4425-B3DF-5112E1087084}" srcOrd="0" destOrd="2" presId="urn:microsoft.com/office/officeart/2008/layout/VerticalAccentList"/>
+    <dgm:cxn modelId="{ED2D9E87-C85F-4DB0-9A7A-6BF9748A9FEC}" srcId="{DF62C84F-00AF-4F9B-81B9-0CDDCC08C048}" destId="{73CB0AFD-CB1E-438D-A041-7DBFD14AB769}" srcOrd="4" destOrd="0" parTransId="{8E3F2D29-9CFB-4444-9140-E95CC7C333F4}" sibTransId="{526A1194-1A48-496E-8D86-C5D2AE37F92C}"/>
+    <dgm:cxn modelId="{4E7C4594-E935-4895-AA2D-56696C7371FF}" srcId="{D7B75C32-8F87-411F-B984-874743ECA190}" destId="{306C8646-9CFD-4BCA-B98B-9D231512D156}" srcOrd="1" destOrd="0" parTransId="{888FD958-1F97-44D7-99B8-B9C26757637C}" sibTransId="{35C703B9-AF6A-4935-B57C-C08C5FA40C0A}"/>
+    <dgm:cxn modelId="{D2C6BA9F-AF11-421C-8E43-ACE23E88CDFF}" type="presOf" srcId="{69661C16-D9A5-478E-B86B-9125A9C79E38}" destId="{68A2D395-1B30-4F75-B665-0FBB4D9340C8}" srcOrd="0" destOrd="1" presId="urn:microsoft.com/office/officeart/2008/layout/VerticalAccentList"/>
+    <dgm:cxn modelId="{15DD53AD-D18A-41EA-B0E8-B43FD19A9853}" type="presOf" srcId="{6350BA11-71A8-4345-B505-1008CE761026}" destId="{69DF3239-1F99-4425-B3DF-5112E1087084}" srcOrd="0" destOrd="3" presId="urn:microsoft.com/office/officeart/2008/layout/VerticalAccentList"/>
+    <dgm:cxn modelId="{F04B1DAE-6C90-43A3-8561-78A000559114}" srcId="{D7B75C32-8F87-411F-B984-874743ECA190}" destId="{DF62C84F-00AF-4F9B-81B9-0CDDCC08C048}" srcOrd="0" destOrd="0" parTransId="{7B44670F-F9F3-4AA9-AC81-3D28C1D6F9CF}" sibTransId="{C9BCF6DC-B3DA-419D-A917-EDA44857ACC5}"/>
+    <dgm:cxn modelId="{3660CAC8-786F-47D9-8EDE-9A8541DD64AE}" type="presOf" srcId="{565BF54F-8488-4400-8EBF-6DAC3CA6D571}" destId="{B729A5AD-0296-493F-BD8B-6708B7FC32C9}" srcOrd="0" destOrd="1" presId="urn:microsoft.com/office/officeart/2008/layout/VerticalAccentList"/>
+    <dgm:cxn modelId="{E0DDFECF-6379-46D9-A018-F5420E336458}" srcId="{306C8646-9CFD-4BCA-B98B-9D231512D156}" destId="{69661C16-D9A5-478E-B86B-9125A9C79E38}" srcOrd="1" destOrd="0" parTransId="{F3F5264F-37FD-4581-BD9E-722B5A92F03A}" sibTransId="{4E16FF04-9385-4DEF-9950-D52E4687A204}"/>
+    <dgm:cxn modelId="{9E4033D7-40F8-41C0-AA7C-212AF387E2B1}" srcId="{D7B75C32-8F87-411F-B984-874743ECA190}" destId="{D27037BF-04C4-4DE3-AD31-014DD2D6C499}" srcOrd="2" destOrd="0" parTransId="{AC1DBD30-C131-4FEA-B018-6D38EA8C1634}" sibTransId="{9C8A0E7C-87B2-4E32-9B82-2D68EE642F26}"/>
+    <dgm:cxn modelId="{A58275D8-B77F-4677-A065-407D4E8C634B}" type="presOf" srcId="{D7B75C32-8F87-411F-B984-874743ECA190}" destId="{F6B841CA-BFE1-4B2B-9AD4-435E8CEF8969}" srcOrd="0" destOrd="0" presId="urn:microsoft.com/office/officeart/2008/layout/VerticalAccentList"/>
+    <dgm:cxn modelId="{FD44EFDB-BA39-4F76-95CD-A42FC5641866}" type="presOf" srcId="{D5CF4052-A874-4DEF-B9D8-665DD3192256}" destId="{69DF3239-1F99-4425-B3DF-5112E1087084}" srcOrd="0" destOrd="1" presId="urn:microsoft.com/office/officeart/2008/layout/VerticalAccentList"/>
+    <dgm:cxn modelId="{B8E40AE0-9D90-40B8-9D2D-FEEF8F5E662F}" type="presOf" srcId="{73CB0AFD-CB1E-438D-A041-7DBFD14AB769}" destId="{69DF3239-1F99-4425-B3DF-5112E1087084}" srcOrd="0" destOrd="4" presId="urn:microsoft.com/office/officeart/2008/layout/VerticalAccentList"/>
+    <dgm:cxn modelId="{0CFF6AF7-9432-4842-BA20-4D9830F0780B}" type="presOf" srcId="{6E988D01-0769-4839-83BC-2381E54A53CD}" destId="{69DF3239-1F99-4425-B3DF-5112E1087084}" srcOrd="0" destOrd="5" presId="urn:microsoft.com/office/officeart/2008/layout/VerticalAccentList"/>
     <dgm:cxn modelId="{DA91D8F8-C074-4F47-BA6E-0301D8AECBE5}" srcId="{DF62C84F-00AF-4F9B-81B9-0CDDCC08C048}" destId="{C11FCFC8-C598-427F-88B2-A95E1E71DFAB}" srcOrd="2" destOrd="0" parTransId="{15C3BDE5-8300-4974-A648-4051397846FA}" sibTransId="{49F88020-7574-40D4-B960-8191DF51D26A}"/>
-    <dgm:cxn modelId="{61CE9E4B-806E-4107-9E33-0F6903716138}" srcId="{DF62C84F-00AF-4F9B-81B9-0CDDCC08C048}" destId="{6E988D01-0769-4839-83BC-2381E54A53CD}" srcOrd="5" destOrd="0" parTransId="{0C0909B5-D775-4FAE-8E14-8528D543F26D}" sibTransId="{6C3F6DA5-3654-4032-A0EF-504B3877F310}"/>
-    <dgm:cxn modelId="{FD44EFDB-BA39-4F76-95CD-A42FC5641866}" type="presOf" srcId="{D5CF4052-A874-4DEF-B9D8-665DD3192256}" destId="{69DF3239-1F99-4425-B3DF-5112E1087084}" srcOrd="0" destOrd="1" presId="urn:microsoft.com/office/officeart/2008/layout/VerticalAccentList"/>
-    <dgm:cxn modelId="{3660CAC8-786F-47D9-8EDE-9A8541DD64AE}" type="presOf" srcId="{565BF54F-8488-4400-8EBF-6DAC3CA6D571}" destId="{B729A5AD-0296-493F-BD8B-6708B7FC32C9}" srcOrd="0" destOrd="1" presId="urn:microsoft.com/office/officeart/2008/layout/VerticalAccentList"/>
-    <dgm:cxn modelId="{4E7C4594-E935-4895-AA2D-56696C7371FF}" srcId="{D7B75C32-8F87-411F-B984-874743ECA190}" destId="{306C8646-9CFD-4BCA-B98B-9D231512D156}" srcOrd="1" destOrd="0" parTransId="{888FD958-1F97-44D7-99B8-B9C26757637C}" sibTransId="{35C703B9-AF6A-4935-B57C-C08C5FA40C0A}"/>
-    <dgm:cxn modelId="{15DD53AD-D18A-41EA-B0E8-B43FD19A9853}" type="presOf" srcId="{6350BA11-71A8-4345-B505-1008CE761026}" destId="{69DF3239-1F99-4425-B3DF-5112E1087084}" srcOrd="0" destOrd="3" presId="urn:microsoft.com/office/officeart/2008/layout/VerticalAccentList"/>
-    <dgm:cxn modelId="{D2C6BA9F-AF11-421C-8E43-ACE23E88CDFF}" type="presOf" srcId="{69661C16-D9A5-478E-B86B-9125A9C79E38}" destId="{68A2D395-1B30-4F75-B665-0FBB4D9340C8}" srcOrd="0" destOrd="1" presId="urn:microsoft.com/office/officeart/2008/layout/VerticalAccentList"/>
-    <dgm:cxn modelId="{ED2D9E87-C85F-4DB0-9A7A-6BF9748A9FEC}" srcId="{DF62C84F-00AF-4F9B-81B9-0CDDCC08C048}" destId="{73CB0AFD-CB1E-438D-A041-7DBFD14AB769}" srcOrd="4" destOrd="0" parTransId="{8E3F2D29-9CFB-4444-9140-E95CC7C333F4}" sibTransId="{526A1194-1A48-496E-8D86-C5D2AE37F92C}"/>
-    <dgm:cxn modelId="{9B04E121-FB27-43D9-9ECB-2BACCBAF99FC}" srcId="{D27037BF-04C4-4DE3-AD31-014DD2D6C499}" destId="{2337CACA-5431-4CCA-BB2A-23F6CCCD4623}" srcOrd="0" destOrd="0" parTransId="{049D6F15-202C-4C4C-BEEC-BD503EFB6EBD}" sibTransId="{F3F18D2C-15E9-465D-A4F6-CB9180DF2438}"/>
-    <dgm:cxn modelId="{F04B1DAE-6C90-43A3-8561-78A000559114}" srcId="{D7B75C32-8F87-411F-B984-874743ECA190}" destId="{DF62C84F-00AF-4F9B-81B9-0CDDCC08C048}" srcOrd="0" destOrd="0" parTransId="{7B44670F-F9F3-4AA9-AC81-3D28C1D6F9CF}" sibTransId="{C9BCF6DC-B3DA-419D-A917-EDA44857ACC5}"/>
-    <dgm:cxn modelId="{CC8ADF67-057F-4253-B9E2-AF32401FC936}" type="presOf" srcId="{FB84F691-9DB2-4A81-867A-0D21D957E9CE}" destId="{68A2D395-1B30-4F75-B665-0FBB4D9340C8}" srcOrd="0" destOrd="0" presId="urn:microsoft.com/office/officeart/2008/layout/VerticalAccentList"/>
-    <dgm:cxn modelId="{9E4033D7-40F8-41C0-AA7C-212AF387E2B1}" srcId="{D7B75C32-8F87-411F-B984-874743ECA190}" destId="{D27037BF-04C4-4DE3-AD31-014DD2D6C499}" srcOrd="2" destOrd="0" parTransId="{AC1DBD30-C131-4FEA-B018-6D38EA8C1634}" sibTransId="{9C8A0E7C-87B2-4E32-9B82-2D68EE642F26}"/>
-    <dgm:cxn modelId="{0D37C63F-7FC4-4CF6-BE5F-BC9810EB7E28}" srcId="{D27037BF-04C4-4DE3-AD31-014DD2D6C499}" destId="{565BF54F-8488-4400-8EBF-6DAC3CA6D571}" srcOrd="1" destOrd="0" parTransId="{D6522234-BB4D-4527-BFF9-B1AF37A91CD7}" sibTransId="{3EA6FE22-4A38-4EF2-8294-3E91C806DE9E}"/>
-    <dgm:cxn modelId="{B8E40AE0-9D90-40B8-9D2D-FEEF8F5E662F}" type="presOf" srcId="{73CB0AFD-CB1E-438D-A041-7DBFD14AB769}" destId="{69DF3239-1F99-4425-B3DF-5112E1087084}" srcOrd="0" destOrd="4" presId="urn:microsoft.com/office/officeart/2008/layout/VerticalAccentList"/>
-    <dgm:cxn modelId="{6D27E57A-E6D2-4BDB-833E-27C167FC9A1B}" type="presOf" srcId="{2337CACA-5431-4CCA-BB2A-23F6CCCD4623}" destId="{B729A5AD-0296-493F-BD8B-6708B7FC32C9}" srcOrd="0" destOrd="0" presId="urn:microsoft.com/office/officeart/2008/layout/VerticalAccentList"/>
-    <dgm:cxn modelId="{6B07DB41-71F3-4C68-BF01-533BC529F61D}" type="presOf" srcId="{D27037BF-04C4-4DE3-AD31-014DD2D6C499}" destId="{035B9835-9D63-4701-90A1-57165E123790}" srcOrd="0" destOrd="0" presId="urn:microsoft.com/office/officeart/2008/layout/VerticalAccentList"/>
-    <dgm:cxn modelId="{6F654241-912E-42AF-BD03-7F4EEFB77252}" type="presOf" srcId="{B2308969-0A6B-4344-B87B-BD809982A37D}" destId="{69DF3239-1F99-4425-B3DF-5112E1087084}" srcOrd="0" destOrd="0" presId="urn:microsoft.com/office/officeart/2008/layout/VerticalAccentList"/>
-    <dgm:cxn modelId="{35A31730-463A-40AC-A8C8-E3B11FD98B3E}" type="presOf" srcId="{DF62C84F-00AF-4F9B-81B9-0CDDCC08C048}" destId="{08CE8FA7-F9AC-4FD2-A6F8-C2D1D13E1311}" srcOrd="0" destOrd="0" presId="urn:microsoft.com/office/officeart/2008/layout/VerticalAccentList"/>
-    <dgm:cxn modelId="{4B935A7E-1C9E-45FC-9CDE-B6B5201B3AF1}" type="presOf" srcId="{C11FCFC8-C598-427F-88B2-A95E1E71DFAB}" destId="{69DF3239-1F99-4425-B3DF-5112E1087084}" srcOrd="0" destOrd="2" presId="urn:microsoft.com/office/officeart/2008/layout/VerticalAccentList"/>
-    <dgm:cxn modelId="{A58275D8-B77F-4677-A065-407D4E8C634B}" type="presOf" srcId="{D7B75C32-8F87-411F-B984-874743ECA190}" destId="{F6B841CA-BFE1-4B2B-9AD4-435E8CEF8969}" srcOrd="0" destOrd="0" presId="urn:microsoft.com/office/officeart/2008/layout/VerticalAccentList"/>
-    <dgm:cxn modelId="{5A2A3C1A-010E-4B3E-846E-FF8F07048229}" srcId="{DF62C84F-00AF-4F9B-81B9-0CDDCC08C048}" destId="{B2308969-0A6B-4344-B87B-BD809982A37D}" srcOrd="0" destOrd="0" parTransId="{BC56AB93-2151-4956-AF33-5AAAE8C83569}" sibTransId="{3F16D2D9-83A0-4BBE-BC81-7C75E85F8564}"/>
-    <dgm:cxn modelId="{0CFF6AF7-9432-4842-BA20-4D9830F0780B}" type="presOf" srcId="{6E988D01-0769-4839-83BC-2381E54A53CD}" destId="{69DF3239-1F99-4425-B3DF-5112E1087084}" srcOrd="0" destOrd="5" presId="urn:microsoft.com/office/officeart/2008/layout/VerticalAccentList"/>
     <dgm:cxn modelId="{BF6F09FE-0389-4063-825C-10A765DFCC9E}" srcId="{DF62C84F-00AF-4F9B-81B9-0CDDCC08C048}" destId="{D5CF4052-A874-4DEF-B9D8-665DD3192256}" srcOrd="1" destOrd="0" parTransId="{A39D94D3-8F3B-401C-BA36-87A595F5E09D}" sibTransId="{C1FB273E-B1F6-40A7-BA80-C8FA76BBFB8B}"/>
-    <dgm:cxn modelId="{67485217-FEC4-4641-9E83-0294CA2FC492}" type="presOf" srcId="{306C8646-9CFD-4BCA-B98B-9D231512D156}" destId="{D14C891D-9AA4-4D7C-B2A3-DDB23D49280E}" srcOrd="0" destOrd="0" presId="urn:microsoft.com/office/officeart/2008/layout/VerticalAccentList"/>
-    <dgm:cxn modelId="{9FDF6F17-64AF-4C05-8887-AFBA248A7887}" srcId="{DF62C84F-00AF-4F9B-81B9-0CDDCC08C048}" destId="{6350BA11-71A8-4345-B505-1008CE761026}" srcOrd="3" destOrd="0" parTransId="{22D9D665-CD33-4329-8B8A-F59EE782B8F5}" sibTransId="{9E497B14-DE65-4CF3-8390-061C0FFDC02E}"/>
-    <dgm:cxn modelId="{44E99253-1C58-4116-95D3-A4421880CBAD}" srcId="{306C8646-9CFD-4BCA-B98B-9D231512D156}" destId="{FB84F691-9DB2-4A81-867A-0D21D957E9CE}" srcOrd="0" destOrd="0" parTransId="{2BFB9B4C-445F-4BBF-8636-3C3774EC391A}" sibTransId="{AF406DCC-8BE7-48F2-8B4F-E97CF85BAA92}"/>
-    <dgm:cxn modelId="{E0DDFECF-6379-46D9-A018-F5420E336458}" srcId="{306C8646-9CFD-4BCA-B98B-9D231512D156}" destId="{69661C16-D9A5-478E-B86B-9125A9C79E38}" srcOrd="1" destOrd="0" parTransId="{F3F5264F-37FD-4581-BD9E-722B5A92F03A}" sibTransId="{4E16FF04-9385-4DEF-9950-D52E4687A204}"/>
     <dgm:cxn modelId="{8A48D4B6-189D-42EB-99C0-F1A866E0ABE1}" type="presParOf" srcId="{F6B841CA-BFE1-4B2B-9AD4-435E8CEF8969}" destId="{79679875-031A-4906-ACE3-65D472FD8596}" srcOrd="0" destOrd="0" presId="urn:microsoft.com/office/officeart/2008/layout/VerticalAccentList"/>
     <dgm:cxn modelId="{960EBB71-0F72-4998-9C85-65F4C6A3238E}" type="presParOf" srcId="{79679875-031A-4906-ACE3-65D472FD8596}" destId="{08CE8FA7-F9AC-4FD2-A6F8-C2D1D13E1311}" srcOrd="0" destOrd="0" presId="urn:microsoft.com/office/officeart/2008/layout/VerticalAccentList"/>
     <dgm:cxn modelId="{F140E71E-FB52-42D6-B693-B62FDEF9292D}" type="presParOf" srcId="{F6B841CA-BFE1-4B2B-9AD4-435E8CEF8969}" destId="{D7C0F832-F93F-465E-945B-D752371CF142}" srcOrd="1" destOrd="0" presId="urn:microsoft.com/office/officeart/2008/layout/VerticalAccentList"/>
@@ -2182,7 +2142,7 @@
         </a:bodyPr>
         <a:lstStyle/>
         <a:p>
-          <a:pPr lvl="0" algn="l" defTabSz="711200">
+          <a:pPr marL="0" lvl="0" indent="0" algn="l" defTabSz="711200">
             <a:lnSpc>
               <a:spcPct val="90000"/>
             </a:lnSpc>
@@ -2192,6 +2152,7 @@
             <a:spcAft>
               <a:spcPct val="35000"/>
             </a:spcAft>
+            <a:buNone/>
           </a:pPr>
           <a:r>
             <a:rPr lang="es-PE" sz="1600" kern="1200"/>
@@ -2625,7 +2586,7 @@
         </a:bodyPr>
         <a:lstStyle/>
         <a:p>
-          <a:pPr lvl="0" algn="l" defTabSz="355600">
+          <a:pPr marL="0" lvl="0" indent="0" algn="l" defTabSz="355600">
             <a:lnSpc>
               <a:spcPct val="90000"/>
             </a:lnSpc>
@@ -2635,6 +2596,7 @@
             <a:spcAft>
               <a:spcPct val="35000"/>
             </a:spcAft>
+            <a:buNone/>
           </a:pPr>
           <a:r>
             <a:rPr lang="es-PE" sz="800" kern="1200">
@@ -2646,7 +2608,7 @@
           </a:r>
         </a:p>
         <a:p>
-          <a:pPr lvl="0" algn="l" defTabSz="355600">
+          <a:pPr marL="0" lvl="0" indent="0" algn="l" defTabSz="355600">
             <a:lnSpc>
               <a:spcPct val="90000"/>
             </a:lnSpc>
@@ -2656,6 +2618,7 @@
             <a:spcAft>
               <a:spcPct val="35000"/>
             </a:spcAft>
+            <a:buNone/>
           </a:pPr>
           <a:r>
             <a:rPr lang="es-PE" sz="800" kern="1200">
@@ -2667,7 +2630,7 @@
           </a:r>
         </a:p>
         <a:p>
-          <a:pPr lvl="0" algn="l" defTabSz="355600">
+          <a:pPr marL="0" lvl="0" indent="0" algn="l" defTabSz="355600">
             <a:lnSpc>
               <a:spcPct val="90000"/>
             </a:lnSpc>
@@ -2677,6 +2640,7 @@
             <a:spcAft>
               <a:spcPct val="35000"/>
             </a:spcAft>
+            <a:buNone/>
           </a:pPr>
           <a:r>
             <a:rPr lang="es-PE" sz="800" b="0" i="0" kern="1200">
@@ -2693,7 +2657,7 @@
           </a:endParaRPr>
         </a:p>
         <a:p>
-          <a:pPr lvl="0" algn="l" defTabSz="355600">
+          <a:pPr marL="0" lvl="0" indent="0" algn="l" defTabSz="355600">
             <a:lnSpc>
               <a:spcPct val="90000"/>
             </a:lnSpc>
@@ -2703,6 +2667,7 @@
             <a:spcAft>
               <a:spcPct val="35000"/>
             </a:spcAft>
+            <a:buNone/>
           </a:pPr>
           <a:r>
             <a:rPr lang="es-PE" sz="800" b="0" i="0" kern="1200">
@@ -2719,7 +2684,7 @@
           </a:endParaRPr>
         </a:p>
         <a:p>
-          <a:pPr lvl="0" algn="l" defTabSz="355600">
+          <a:pPr marL="0" lvl="0" indent="0" algn="l" defTabSz="355600">
             <a:lnSpc>
               <a:spcPct val="90000"/>
             </a:lnSpc>
@@ -2729,6 +2694,7 @@
             <a:spcAft>
               <a:spcPct val="35000"/>
             </a:spcAft>
+            <a:buNone/>
           </a:pPr>
           <a:r>
             <a:rPr lang="es-PE" sz="800" kern="1200"/>
@@ -2737,7 +2703,7 @@
           <a:endParaRPr lang="es-PE" sz="800" b="0" i="0" kern="1200"/>
         </a:p>
         <a:p>
-          <a:pPr lvl="0" algn="l" defTabSz="355600">
+          <a:pPr marL="0" lvl="0" indent="0" algn="l" defTabSz="355600">
             <a:lnSpc>
               <a:spcPct val="90000"/>
             </a:lnSpc>
@@ -2747,6 +2713,7 @@
             <a:spcAft>
               <a:spcPct val="35000"/>
             </a:spcAft>
+            <a:buNone/>
           </a:pPr>
           <a:r>
             <a:rPr lang="es-PE" sz="800" kern="1200">
@@ -2758,7 +2725,7 @@
           </a:r>
         </a:p>
         <a:p>
-          <a:pPr lvl="0" algn="l" defTabSz="355600">
+          <a:pPr marL="0" lvl="0" indent="0" algn="l" defTabSz="355600">
             <a:lnSpc>
               <a:spcPct val="90000"/>
             </a:lnSpc>
@@ -2768,6 +2735,7 @@
             <a:spcAft>
               <a:spcPct val="35000"/>
             </a:spcAft>
+            <a:buNone/>
           </a:pPr>
           <a:r>
             <a:rPr lang="es-PE" sz="800" kern="1200">
@@ -2779,7 +2747,7 @@
           </a:r>
         </a:p>
         <a:p>
-          <a:pPr lvl="0" algn="l" defTabSz="355600">
+          <a:pPr marL="0" lvl="0" indent="0" algn="l" defTabSz="355600">
             <a:lnSpc>
               <a:spcPct val="90000"/>
             </a:lnSpc>
@@ -2789,6 +2757,7 @@
             <a:spcAft>
               <a:spcPct val="35000"/>
             </a:spcAft>
+            <a:buNone/>
           </a:pPr>
           <a:r>
             <a:rPr lang="es-PE" sz="800" kern="1200">
@@ -2843,7 +2812,7 @@
         </a:bodyPr>
         <a:lstStyle/>
         <a:p>
-          <a:pPr lvl="0" algn="l" defTabSz="711200">
+          <a:pPr marL="0" lvl="0" indent="0" algn="l" defTabSz="711200">
             <a:lnSpc>
               <a:spcPct val="90000"/>
             </a:lnSpc>
@@ -2853,6 +2822,7 @@
             <a:spcAft>
               <a:spcPct val="35000"/>
             </a:spcAft>
+            <a:buNone/>
           </a:pPr>
           <a:r>
             <a:rPr lang="es-PE" sz="1600" kern="1200"/>
@@ -3282,7 +3252,7 @@
         </a:bodyPr>
         <a:lstStyle/>
         <a:p>
-          <a:pPr lvl="0" algn="l" defTabSz="355600">
+          <a:pPr marL="0" lvl="0" indent="0" algn="l" defTabSz="355600">
             <a:lnSpc>
               <a:spcPct val="90000"/>
             </a:lnSpc>
@@ -3292,6 +3262,7 @@
             <a:spcAft>
               <a:spcPct val="35000"/>
             </a:spcAft>
+            <a:buNone/>
           </a:pPr>
           <a:r>
             <a:rPr lang="es-PE" sz="800" kern="1200"/>
@@ -3299,7 +3270,7 @@
           </a:r>
         </a:p>
         <a:p>
-          <a:pPr lvl="0" algn="l" defTabSz="355600">
+          <a:pPr marL="0" lvl="0" indent="0" algn="l" defTabSz="355600">
             <a:lnSpc>
               <a:spcPct val="90000"/>
             </a:lnSpc>
@@ -3309,6 +3280,29 @@
             <a:spcAft>
               <a:spcPct val="35000"/>
             </a:spcAft>
+            <a:buNone/>
+          </a:pPr>
+          <a:r>
+            <a:rPr lang="es-PE" sz="800" kern="1200">
+              <a:solidFill>
+                <a:srgbClr val="FF0000"/>
+              </a:solidFill>
+            </a:rPr>
+            <a:t>Automatizando la búsqueda en plaza vea</a:t>
+          </a:r>
+        </a:p>
+        <a:p>
+          <a:pPr marL="0" lvl="0" indent="0" algn="l" defTabSz="355600">
+            <a:lnSpc>
+              <a:spcPct val="90000"/>
+            </a:lnSpc>
+            <a:spcBef>
+              <a:spcPct val="0"/>
+            </a:spcBef>
+            <a:spcAft>
+              <a:spcPct val="35000"/>
+            </a:spcAft>
+            <a:buNone/>
           </a:pPr>
           <a:r>
             <a:rPr lang="es-PE" sz="800" kern="1200"/>
@@ -3358,7 +3352,7 @@
         </a:bodyPr>
         <a:lstStyle/>
         <a:p>
-          <a:pPr lvl="0" algn="l" defTabSz="711200">
+          <a:pPr marL="0" lvl="0" indent="0" algn="l" defTabSz="711200">
             <a:lnSpc>
               <a:spcPct val="90000"/>
             </a:lnSpc>
@@ -3368,6 +3362,7 @@
             <a:spcAft>
               <a:spcPct val="35000"/>
             </a:spcAft>
+            <a:buNone/>
           </a:pPr>
           <a:r>
             <a:rPr lang="es-PE" sz="1600" kern="1200"/>
@@ -3797,7 +3792,7 @@
         </a:bodyPr>
         <a:lstStyle/>
         <a:p>
-          <a:pPr lvl="0" algn="l" defTabSz="355600">
+          <a:pPr marL="0" lvl="0" indent="0" algn="l" defTabSz="355600">
             <a:lnSpc>
               <a:spcPct val="90000"/>
             </a:lnSpc>
@@ -3807,6 +3802,7 @@
             <a:spcAft>
               <a:spcPct val="35000"/>
             </a:spcAft>
+            <a:buNone/>
           </a:pPr>
           <a:r>
             <a:rPr lang="es-PE" sz="800" kern="1200"/>
@@ -3814,7 +3810,7 @@
           </a:r>
         </a:p>
         <a:p>
-          <a:pPr lvl="0" algn="l" defTabSz="355600">
+          <a:pPr marL="0" lvl="0" indent="0" algn="l" defTabSz="355600">
             <a:lnSpc>
               <a:spcPct val="90000"/>
             </a:lnSpc>
@@ -3824,6 +3820,7 @@
             <a:spcAft>
               <a:spcPct val="35000"/>
             </a:spcAft>
+            <a:buNone/>
           </a:pPr>
           <a:r>
             <a:rPr lang="es-PE" sz="800" kern="1200"/>

</xml_diff>

<commit_message>
Agregando la automatizacion de Tottus
</commit_message>
<xml_diff>
--- a/Planificacion-proyecto-LPII.docx
+++ b/Planificacion-proyecto-LPII.docx
@@ -1,6 +1,6 @@
 
 <file path=word/document.xml><?xml version="1.0" encoding="utf-8"?>
-<w:document xmlns:wpc="http://schemas.microsoft.com/office/word/2010/wordprocessingCanvas" xmlns:cx="http://schemas.microsoft.com/office/drawing/2014/chartex" xmlns:cx1="http://schemas.microsoft.com/office/drawing/2015/9/8/chartex" xmlns:cx2="http://schemas.microsoft.com/office/drawing/2015/10/21/chartex" xmlns:cx3="http://schemas.microsoft.com/office/drawing/2016/5/9/chartex" xmlns:cx4="http://schemas.microsoft.com/office/drawing/2016/5/10/chartex" xmlns:cx5="http://schemas.microsoft.com/office/drawing/2016/5/11/chartex" xmlns:cx6="http://schemas.microsoft.com/office/drawing/2016/5/12/chartex" xmlns:cx7="http://schemas.microsoft.com/office/drawing/2016/5/13/chartex" xmlns:cx8="http://schemas.microsoft.com/office/drawing/2016/5/14/chartex" xmlns:mc="http://schemas.openxmlformats.org/markup-compatibility/2006" xmlns:aink="http://schemas.microsoft.com/office/drawing/2016/ink" xmlns:am3d="http://schemas.microsoft.com/office/drawing/2017/model3d" xmlns:o="urn:schemas-microsoft-com:office:office" xmlns:oel="http://schemas.microsoft.com/office/2019/extlst" xmlns:r="http://schemas.openxmlformats.org/officeDocument/2006/relationships" xmlns:m="http://schemas.openxmlformats.org/officeDocument/2006/math" xmlns:v="urn:schemas-microsoft-com:vml" xmlns:wp14="http://schemas.microsoft.com/office/word/2010/wordprocessingDrawing" xmlns:wp="http://schemas.openxmlformats.org/drawingml/2006/wordprocessingDrawing" xmlns:w10="urn:schemas-microsoft-com:office:word" xmlns:w="http://schemas.openxmlformats.org/wordprocessingml/2006/main" xmlns:w14="http://schemas.microsoft.com/office/word/2010/wordml" xmlns:w15="http://schemas.microsoft.com/office/word/2012/wordml" xmlns:w16cex="http://schemas.microsoft.com/office/word/2018/wordml/cex" xmlns:w16cid="http://schemas.microsoft.com/office/word/2016/wordml/cid" xmlns:w16="http://schemas.microsoft.com/office/word/2018/wordml" xmlns:w16sdtdh="http://schemas.microsoft.com/office/word/2020/wordml/sdtdatahash" xmlns:w16se="http://schemas.microsoft.com/office/word/2015/wordml/symex" xmlns:wpg="http://schemas.microsoft.com/office/word/2010/wordprocessingGroup" xmlns:wpi="http://schemas.microsoft.com/office/word/2010/wordprocessingInk" xmlns:wne="http://schemas.microsoft.com/office/word/2006/wordml" xmlns:wps="http://schemas.microsoft.com/office/word/2010/wordprocessingShape" mc:Ignorable="w14 w15 w16se w16cid w16 w16cex w16sdtdh wp14">
+<w:document xmlns:wpc="http://schemas.microsoft.com/office/word/2010/wordprocessingCanvas" xmlns:mc="http://schemas.openxmlformats.org/markup-compatibility/2006" xmlns:o="urn:schemas-microsoft-com:office:office" xmlns:r="http://schemas.openxmlformats.org/officeDocument/2006/relationships" xmlns:m="http://schemas.openxmlformats.org/officeDocument/2006/math" xmlns:v="urn:schemas-microsoft-com:vml" xmlns:wp14="http://schemas.microsoft.com/office/word/2010/wordprocessingDrawing" xmlns:wp="http://schemas.openxmlformats.org/drawingml/2006/wordprocessingDrawing" xmlns:w10="urn:schemas-microsoft-com:office:word" xmlns:w="http://schemas.openxmlformats.org/wordprocessingml/2006/main" xmlns:w14="http://schemas.microsoft.com/office/word/2010/wordml" xmlns:w15="http://schemas.microsoft.com/office/word/2012/wordml" xmlns:wpg="http://schemas.microsoft.com/office/word/2010/wordprocessingGroup" xmlns:wpi="http://schemas.microsoft.com/office/word/2010/wordprocessingInk" xmlns:wne="http://schemas.microsoft.com/office/word/2006/wordml" xmlns:wps="http://schemas.microsoft.com/office/word/2010/wordprocessingShape" mc:Ignorable="w14 w15 wp14">
   <w:body>
     <w:p>
       <w:pPr>
@@ -27,13 +27,14 @@
           <w:lang w:val="es-ES"/>
         </w:rPr>
       </w:pPr>
+      <w:bookmarkStart w:id="0" w:name="_GoBack"/>
       <w:r>
         <w:rPr>
           <w:noProof/>
-          <w:lang w:val="en-US"/>
+          <w:lang w:eastAsia="es-PE"/>
         </w:rPr>
         <w:drawing>
-          <wp:inline distT="0" distB="0" distL="0" distR="0" wp14:anchorId="3DD92A4F" wp14:editId="4F4EDB0D">
+          <wp:inline distT="0" distB="0" distL="0" distR="0" wp14:anchorId="3DD92A4F" wp14:editId="52720467">
             <wp:extent cx="10223500" cy="6323682"/>
             <wp:effectExtent l="0" t="0" r="0" b="20320"/>
             <wp:docPr id="1" name="Diagrama 1"/>
@@ -46,6 +47,7 @@
           </wp:inline>
         </w:drawing>
       </w:r>
+      <w:bookmarkEnd w:id="0"/>
     </w:p>
     <w:p>
       <w:pPr>
@@ -65,7 +67,7 @@
 </file>
 
 <file path=word/endnotes.xml><?xml version="1.0" encoding="utf-8"?>
-<w:endnotes xmlns:wpc="http://schemas.microsoft.com/office/word/2010/wordprocessingCanvas" xmlns:cx="http://schemas.microsoft.com/office/drawing/2014/chartex" xmlns:cx1="http://schemas.microsoft.com/office/drawing/2015/9/8/chartex" xmlns:cx2="http://schemas.microsoft.com/office/drawing/2015/10/21/chartex" xmlns:cx3="http://schemas.microsoft.com/office/drawing/2016/5/9/chartex" xmlns:cx4="http://schemas.microsoft.com/office/drawing/2016/5/10/chartex" xmlns:cx5="http://schemas.microsoft.com/office/drawing/2016/5/11/chartex" xmlns:cx6="http://schemas.microsoft.com/office/drawing/2016/5/12/chartex" xmlns:cx7="http://schemas.microsoft.com/office/drawing/2016/5/13/chartex" xmlns:cx8="http://schemas.microsoft.com/office/drawing/2016/5/14/chartex" xmlns:mc="http://schemas.openxmlformats.org/markup-compatibility/2006" xmlns:aink="http://schemas.microsoft.com/office/drawing/2016/ink" xmlns:am3d="http://schemas.microsoft.com/office/drawing/2017/model3d" xmlns:o="urn:schemas-microsoft-com:office:office" xmlns:oel="http://schemas.microsoft.com/office/2019/extlst" xmlns:r="http://schemas.openxmlformats.org/officeDocument/2006/relationships" xmlns:m="http://schemas.openxmlformats.org/officeDocument/2006/math" xmlns:v="urn:schemas-microsoft-com:vml" xmlns:wp14="http://schemas.microsoft.com/office/word/2010/wordprocessingDrawing" xmlns:wp="http://schemas.openxmlformats.org/drawingml/2006/wordprocessingDrawing" xmlns:w10="urn:schemas-microsoft-com:office:word" xmlns:w="http://schemas.openxmlformats.org/wordprocessingml/2006/main" xmlns:w14="http://schemas.microsoft.com/office/word/2010/wordml" xmlns:w15="http://schemas.microsoft.com/office/word/2012/wordml" xmlns:w16cex="http://schemas.microsoft.com/office/word/2018/wordml/cex" xmlns:w16cid="http://schemas.microsoft.com/office/word/2016/wordml/cid" xmlns:w16="http://schemas.microsoft.com/office/word/2018/wordml" xmlns:w16sdtdh="http://schemas.microsoft.com/office/word/2020/wordml/sdtdatahash" xmlns:w16se="http://schemas.microsoft.com/office/word/2015/wordml/symex" xmlns:wpg="http://schemas.microsoft.com/office/word/2010/wordprocessingGroup" xmlns:wpi="http://schemas.microsoft.com/office/word/2010/wordprocessingInk" xmlns:wne="http://schemas.microsoft.com/office/word/2006/wordml" xmlns:wps="http://schemas.microsoft.com/office/word/2010/wordprocessingShape" mc:Ignorable="w14 w15 w16se w16cid w16 w16cex w16sdtdh wp14">
+<w:endnotes xmlns:wpc="http://schemas.microsoft.com/office/word/2010/wordprocessingCanvas" xmlns:mc="http://schemas.openxmlformats.org/markup-compatibility/2006" xmlns:o="urn:schemas-microsoft-com:office:office" xmlns:r="http://schemas.openxmlformats.org/officeDocument/2006/relationships" xmlns:m="http://schemas.openxmlformats.org/officeDocument/2006/math" xmlns:v="urn:schemas-microsoft-com:vml" xmlns:wp14="http://schemas.microsoft.com/office/word/2010/wordprocessingDrawing" xmlns:wp="http://schemas.openxmlformats.org/drawingml/2006/wordprocessingDrawing" xmlns:w10="urn:schemas-microsoft-com:office:word" xmlns:w="http://schemas.openxmlformats.org/wordprocessingml/2006/main" xmlns:w14="http://schemas.microsoft.com/office/word/2010/wordml" xmlns:w15="http://schemas.microsoft.com/office/word/2012/wordml" xmlns:wpg="http://schemas.microsoft.com/office/word/2010/wordprocessingGroup" xmlns:wpi="http://schemas.microsoft.com/office/word/2010/wordprocessingInk" xmlns:wne="http://schemas.microsoft.com/office/word/2006/wordml" xmlns:wps="http://schemas.microsoft.com/office/word/2010/wordprocessingShape" mc:Ignorable="w14 w15 wp14">
   <w:endnote w:type="separator" w:id="-1">
     <w:p>
       <w:pPr>
@@ -90,7 +92,7 @@
 </file>
 
 <file path=word/footnotes.xml><?xml version="1.0" encoding="utf-8"?>
-<w:footnotes xmlns:wpc="http://schemas.microsoft.com/office/word/2010/wordprocessingCanvas" xmlns:cx="http://schemas.microsoft.com/office/drawing/2014/chartex" xmlns:cx1="http://schemas.microsoft.com/office/drawing/2015/9/8/chartex" xmlns:cx2="http://schemas.microsoft.com/office/drawing/2015/10/21/chartex" xmlns:cx3="http://schemas.microsoft.com/office/drawing/2016/5/9/chartex" xmlns:cx4="http://schemas.microsoft.com/office/drawing/2016/5/10/chartex" xmlns:cx5="http://schemas.microsoft.com/office/drawing/2016/5/11/chartex" xmlns:cx6="http://schemas.microsoft.com/office/drawing/2016/5/12/chartex" xmlns:cx7="http://schemas.microsoft.com/office/drawing/2016/5/13/chartex" xmlns:cx8="http://schemas.microsoft.com/office/drawing/2016/5/14/chartex" xmlns:mc="http://schemas.openxmlformats.org/markup-compatibility/2006" xmlns:aink="http://schemas.microsoft.com/office/drawing/2016/ink" xmlns:am3d="http://schemas.microsoft.com/office/drawing/2017/model3d" xmlns:o="urn:schemas-microsoft-com:office:office" xmlns:oel="http://schemas.microsoft.com/office/2019/extlst" xmlns:r="http://schemas.openxmlformats.org/officeDocument/2006/relationships" xmlns:m="http://schemas.openxmlformats.org/officeDocument/2006/math" xmlns:v="urn:schemas-microsoft-com:vml" xmlns:wp14="http://schemas.microsoft.com/office/word/2010/wordprocessingDrawing" xmlns:wp="http://schemas.openxmlformats.org/drawingml/2006/wordprocessingDrawing" xmlns:w10="urn:schemas-microsoft-com:office:word" xmlns:w="http://schemas.openxmlformats.org/wordprocessingml/2006/main" xmlns:w14="http://schemas.microsoft.com/office/word/2010/wordml" xmlns:w15="http://schemas.microsoft.com/office/word/2012/wordml" xmlns:w16cex="http://schemas.microsoft.com/office/word/2018/wordml/cex" xmlns:w16cid="http://schemas.microsoft.com/office/word/2016/wordml/cid" xmlns:w16="http://schemas.microsoft.com/office/word/2018/wordml" xmlns:w16sdtdh="http://schemas.microsoft.com/office/word/2020/wordml/sdtdatahash" xmlns:w16se="http://schemas.microsoft.com/office/word/2015/wordml/symex" xmlns:wpg="http://schemas.microsoft.com/office/word/2010/wordprocessingGroup" xmlns:wpi="http://schemas.microsoft.com/office/word/2010/wordprocessingInk" xmlns:wne="http://schemas.microsoft.com/office/word/2006/wordml" xmlns:wps="http://schemas.microsoft.com/office/word/2010/wordprocessingShape" mc:Ignorable="w14 w15 w16se w16cid w16 w16cex w16sdtdh wp14">
+<w:footnotes xmlns:wpc="http://schemas.microsoft.com/office/word/2010/wordprocessingCanvas" xmlns:mc="http://schemas.openxmlformats.org/markup-compatibility/2006" xmlns:o="urn:schemas-microsoft-com:office:office" xmlns:r="http://schemas.openxmlformats.org/officeDocument/2006/relationships" xmlns:m="http://schemas.openxmlformats.org/officeDocument/2006/math" xmlns:v="urn:schemas-microsoft-com:vml" xmlns:wp14="http://schemas.microsoft.com/office/word/2010/wordprocessingDrawing" xmlns:wp="http://schemas.openxmlformats.org/drawingml/2006/wordprocessingDrawing" xmlns:w10="urn:schemas-microsoft-com:office:word" xmlns:w="http://schemas.openxmlformats.org/wordprocessingml/2006/main" xmlns:w14="http://schemas.microsoft.com/office/word/2010/wordml" xmlns:w15="http://schemas.microsoft.com/office/word/2012/wordml" xmlns:wpg="http://schemas.microsoft.com/office/word/2010/wordprocessingGroup" xmlns:wpi="http://schemas.microsoft.com/office/word/2010/wordprocessingInk" xmlns:wne="http://schemas.microsoft.com/office/word/2006/wordml" xmlns:wps="http://schemas.microsoft.com/office/word/2010/wordprocessingShape" mc:Ignorable="w14 w15 wp14">
   <w:footnote w:type="separator" w:id="-1">
     <w:p>
       <w:pPr>
@@ -115,7 +117,7 @@
 </file>
 
 <file path=word/styles.xml><?xml version="1.0" encoding="utf-8"?>
-<w:styles xmlns:mc="http://schemas.openxmlformats.org/markup-compatibility/2006" xmlns:r="http://schemas.openxmlformats.org/officeDocument/2006/relationships" xmlns:w="http://schemas.openxmlformats.org/wordprocessingml/2006/main" xmlns:w14="http://schemas.microsoft.com/office/word/2010/wordml" xmlns:w15="http://schemas.microsoft.com/office/word/2012/wordml" xmlns:w16cex="http://schemas.microsoft.com/office/word/2018/wordml/cex" xmlns:w16cid="http://schemas.microsoft.com/office/word/2016/wordml/cid" xmlns:w16="http://schemas.microsoft.com/office/word/2018/wordml" xmlns:w16sdtdh="http://schemas.microsoft.com/office/word/2020/wordml/sdtdatahash" xmlns:w16se="http://schemas.microsoft.com/office/word/2015/wordml/symex" mc:Ignorable="w14 w15 w16se w16cid w16 w16cex w16sdtdh">
+<w:styles xmlns:mc="http://schemas.openxmlformats.org/markup-compatibility/2006" xmlns:r="http://schemas.openxmlformats.org/officeDocument/2006/relationships" xmlns:w="http://schemas.openxmlformats.org/wordprocessingml/2006/main" xmlns:w14="http://schemas.microsoft.com/office/word/2010/wordml" xmlns:w15="http://schemas.microsoft.com/office/word/2012/wordml" mc:Ignorable="w14 w15">
   <w:docDefaults>
     <w:rPrDefault>
       <w:rPr>
@@ -131,7 +133,7 @@
       </w:pPr>
     </w:pPrDefault>
   </w:docDefaults>
-  <w:latentStyles w:defLockedState="0" w:defUIPriority="99" w:defSemiHidden="0" w:defUnhideWhenUsed="0" w:defQFormat="0" w:count="376">
+  <w:latentStyles w:defLockedState="0" w:defUIPriority="99" w:defSemiHidden="0" w:defUnhideWhenUsed="0" w:defQFormat="0" w:count="371">
     <w:lsdException w:name="Normal" w:uiPriority="0" w:qFormat="1"/>
     <w:lsdException w:name="heading 1" w:uiPriority="9" w:qFormat="1"/>
     <w:lsdException w:name="heading 2" w:semiHidden="1" w:uiPriority="9" w:unhideWhenUsed="1" w:qFormat="1"/>
@@ -237,6 +239,7 @@
     <w:lsdException w:name="HTML Sample" w:semiHidden="1" w:unhideWhenUsed="1"/>
     <w:lsdException w:name="HTML Typewriter" w:semiHidden="1" w:unhideWhenUsed="1"/>
     <w:lsdException w:name="HTML Variable" w:semiHidden="1" w:unhideWhenUsed="1"/>
+    <w:lsdException w:name="Normal Table" w:semiHidden="1" w:unhideWhenUsed="1"/>
     <w:lsdException w:name="annotation subject" w:semiHidden="1" w:unhideWhenUsed="1"/>
     <w:lsdException w:name="No List" w:semiHidden="1" w:unhideWhenUsed="1"/>
     <w:lsdException w:name="Outline List 1" w:semiHidden="1" w:unhideWhenUsed="1"/>
@@ -279,8 +282,11 @@
     <w:lsdException w:name="Table Contemporary" w:semiHidden="1" w:unhideWhenUsed="1"/>
     <w:lsdException w:name="Table Elegant" w:semiHidden="1" w:unhideWhenUsed="1"/>
     <w:lsdException w:name="Table Professional" w:semiHidden="1" w:unhideWhenUsed="1"/>
+    <w:lsdException w:name="Table Subtle 1" w:semiHidden="1" w:unhideWhenUsed="1"/>
     <w:lsdException w:name="Table Subtle 2" w:semiHidden="1" w:unhideWhenUsed="1"/>
     <w:lsdException w:name="Table Web 1" w:semiHidden="1" w:unhideWhenUsed="1"/>
+    <w:lsdException w:name="Table Web 2" w:semiHidden="1" w:unhideWhenUsed="1"/>
+    <w:lsdException w:name="Table Web 3" w:semiHidden="1" w:unhideWhenUsed="1"/>
     <w:lsdException w:name="Balloon Text" w:semiHidden="1" w:unhideWhenUsed="1"/>
     <w:lsdException w:name="Table Grid" w:uiPriority="39"/>
     <w:lsdException w:name="Table Theme" w:semiHidden="1" w:unhideWhenUsed="1"/>
@@ -499,11 +505,6 @@
     <w:lsdException w:name="List Table 5 Dark Accent 6" w:uiPriority="50"/>
     <w:lsdException w:name="List Table 6 Colorful Accent 6" w:uiPriority="51"/>
     <w:lsdException w:name="List Table 7 Colorful Accent 6" w:uiPriority="52"/>
-    <w:lsdException w:name="Mention" w:semiHidden="1" w:unhideWhenUsed="1"/>
-    <w:lsdException w:name="Smart Hyperlink" w:semiHidden="1" w:unhideWhenUsed="1"/>
-    <w:lsdException w:name="Hashtag" w:semiHidden="1" w:unhideWhenUsed="1"/>
-    <w:lsdException w:name="Unresolved Mention" w:semiHidden="1" w:unhideWhenUsed="1"/>
-    <w:lsdException w:name="Smart Link" w:semiHidden="1" w:unhideWhenUsed="1"/>
   </w:latentStyles>
   <w:style w:type="paragraph" w:default="1" w:styleId="Normal">
     <w:name w:val="Normal"/>
@@ -1681,6 +1682,16 @@
             <a:t>Automatizando la búsqueda en plaza vea</a:t>
           </a:r>
         </a:p>
+        <a:p>
+          <a:r>
+            <a:rPr lang="es-PE">
+              <a:solidFill>
+                <a:srgbClr val="FF0000"/>
+              </a:solidFill>
+            </a:rPr>
+            <a:t>Automatizando la búsqueda en Tottus</a:t>
+          </a:r>
+        </a:p>
       </dgm:t>
     </dgm:pt>
     <dgm:pt modelId="{2BFB9B4C-445F-4BBF-8636-3C3774EC391A}" type="parTrans" cxnId="{44E99253-1C58-4116-95D3-A4421880CBAD}">
@@ -1845,6 +1856,13 @@
         </dgm:presLayoutVars>
       </dgm:prSet>
       <dgm:spPr/>
+      <dgm:t>
+        <a:bodyPr/>
+        <a:lstStyle/>
+        <a:p>
+          <a:endParaRPr lang="es-PE"/>
+        </a:p>
+      </dgm:t>
     </dgm:pt>
     <dgm:pt modelId="{79679875-031A-4906-ACE3-65D472FD8596}" type="pres">
       <dgm:prSet presAssocID="{DF62C84F-00AF-4F9B-81B9-0CDDCC08C048}" presName="parenttextcomposite" presStyleCnt="0"/>
@@ -1859,6 +1877,13 @@
         </dgm:presLayoutVars>
       </dgm:prSet>
       <dgm:spPr/>
+      <dgm:t>
+        <a:bodyPr/>
+        <a:lstStyle/>
+        <a:p>
+          <a:endParaRPr lang="es-PE"/>
+        </a:p>
+      </dgm:t>
     </dgm:pt>
     <dgm:pt modelId="{D7C0F832-F93F-465E-945B-D752371CF142}" type="pres">
       <dgm:prSet presAssocID="{DF62C84F-00AF-4F9B-81B9-0CDDCC08C048}" presName="composite" presStyleCnt="0"/>
@@ -1901,6 +1926,13 @@
         </dgm:presLayoutVars>
       </dgm:prSet>
       <dgm:spPr/>
+      <dgm:t>
+        <a:bodyPr/>
+        <a:lstStyle/>
+        <a:p>
+          <a:endParaRPr lang="es-PE"/>
+        </a:p>
+      </dgm:t>
     </dgm:pt>
     <dgm:pt modelId="{C4133916-CFD9-46C6-88F8-7C56C7CEACB3}" type="pres">
       <dgm:prSet presAssocID="{C9BCF6DC-B3DA-419D-A917-EDA44857ACC5}" presName="sibTrans" presStyleCnt="0"/>
@@ -1919,6 +1951,13 @@
         </dgm:presLayoutVars>
       </dgm:prSet>
       <dgm:spPr/>
+      <dgm:t>
+        <a:bodyPr/>
+        <a:lstStyle/>
+        <a:p>
+          <a:endParaRPr lang="es-PE"/>
+        </a:p>
+      </dgm:t>
     </dgm:pt>
     <dgm:pt modelId="{361524FE-1AE7-46D3-88C9-BFB88C9C2F35}" type="pres">
       <dgm:prSet presAssocID="{306C8646-9CFD-4BCA-B98B-9D231512D156}" presName="composite" presStyleCnt="0"/>
@@ -1961,6 +2000,13 @@
         </dgm:presLayoutVars>
       </dgm:prSet>
       <dgm:spPr/>
+      <dgm:t>
+        <a:bodyPr/>
+        <a:lstStyle/>
+        <a:p>
+          <a:endParaRPr lang="es-PE"/>
+        </a:p>
+      </dgm:t>
     </dgm:pt>
     <dgm:pt modelId="{7E97D4A6-AF54-4FB2-97A7-123483679BE2}" type="pres">
       <dgm:prSet presAssocID="{35C703B9-AF6A-4935-B57C-C08C5FA40C0A}" presName="sibTrans" presStyleCnt="0"/>
@@ -1979,6 +2025,13 @@
         </dgm:presLayoutVars>
       </dgm:prSet>
       <dgm:spPr/>
+      <dgm:t>
+        <a:bodyPr/>
+        <a:lstStyle/>
+        <a:p>
+          <a:endParaRPr lang="es-PE"/>
+        </a:p>
+      </dgm:t>
     </dgm:pt>
     <dgm:pt modelId="{DEE27EBF-3E85-4E9A-AABC-73B19B6200E1}" type="pres">
       <dgm:prSet presAssocID="{D27037BF-04C4-4DE3-AD31-014DD2D6C499}" presName="composite" presStyleCnt="0"/>
@@ -2021,71 +2074,78 @@
         </dgm:presLayoutVars>
       </dgm:prSet>
       <dgm:spPr/>
+      <dgm:t>
+        <a:bodyPr/>
+        <a:lstStyle/>
+        <a:p>
+          <a:endParaRPr lang="es-PE"/>
+        </a:p>
+      </dgm:t>
     </dgm:pt>
   </dgm:ptLst>
   <dgm:cxnLst>
+    <dgm:cxn modelId="{61C73254-94EB-473A-A2D7-30E079C79E0E}" type="presOf" srcId="{306C8646-9CFD-4BCA-B98B-9D231512D156}" destId="{D14C891D-9AA4-4D7C-B2A3-DDB23D49280E}" srcOrd="0" destOrd="0" presId="urn:microsoft.com/office/officeart/2008/layout/VerticalAccentList"/>
+    <dgm:cxn modelId="{4DBC1980-9495-4D90-9FFB-E783D80E6329}" type="presOf" srcId="{D27037BF-04C4-4DE3-AD31-014DD2D6C499}" destId="{035B9835-9D63-4701-90A1-57165E123790}" srcOrd="0" destOrd="0" presId="urn:microsoft.com/office/officeart/2008/layout/VerticalAccentList"/>
+    <dgm:cxn modelId="{9E4033D7-40F8-41C0-AA7C-212AF387E2B1}" srcId="{D7B75C32-8F87-411F-B984-874743ECA190}" destId="{D27037BF-04C4-4DE3-AD31-014DD2D6C499}" srcOrd="2" destOrd="0" parTransId="{AC1DBD30-C131-4FEA-B018-6D38EA8C1634}" sibTransId="{9C8A0E7C-87B2-4E32-9B82-2D68EE642F26}"/>
+    <dgm:cxn modelId="{E0DDFECF-6379-46D9-A018-F5420E336458}" srcId="{306C8646-9CFD-4BCA-B98B-9D231512D156}" destId="{69661C16-D9A5-478E-B86B-9125A9C79E38}" srcOrd="1" destOrd="0" parTransId="{F3F5264F-37FD-4581-BD9E-722B5A92F03A}" sibTransId="{4E16FF04-9385-4DEF-9950-D52E4687A204}"/>
+    <dgm:cxn modelId="{F04B1DAE-6C90-43A3-8561-78A000559114}" srcId="{D7B75C32-8F87-411F-B984-874743ECA190}" destId="{DF62C84F-00AF-4F9B-81B9-0CDDCC08C048}" srcOrd="0" destOrd="0" parTransId="{7B44670F-F9F3-4AA9-AC81-3D28C1D6F9CF}" sibTransId="{C9BCF6DC-B3DA-419D-A917-EDA44857ACC5}"/>
+    <dgm:cxn modelId="{5A2A3C1A-010E-4B3E-846E-FF8F07048229}" srcId="{DF62C84F-00AF-4F9B-81B9-0CDDCC08C048}" destId="{B2308969-0A6B-4344-B87B-BD809982A37D}" srcOrd="0" destOrd="0" parTransId="{BC56AB93-2151-4956-AF33-5AAAE8C83569}" sibTransId="{3F16D2D9-83A0-4BBE-BC81-7C75E85F8564}"/>
+    <dgm:cxn modelId="{DA91D8F8-C074-4F47-BA6E-0301D8AECBE5}" srcId="{DF62C84F-00AF-4F9B-81B9-0CDDCC08C048}" destId="{C11FCFC8-C598-427F-88B2-A95E1E71DFAB}" srcOrd="2" destOrd="0" parTransId="{15C3BDE5-8300-4974-A648-4051397846FA}" sibTransId="{49F88020-7574-40D4-B960-8191DF51D26A}"/>
+    <dgm:cxn modelId="{325224B7-DA03-4B11-9825-287820D91C75}" type="presOf" srcId="{FB84F691-9DB2-4A81-867A-0D21D957E9CE}" destId="{68A2D395-1B30-4F75-B665-0FBB4D9340C8}" srcOrd="0" destOrd="0" presId="urn:microsoft.com/office/officeart/2008/layout/VerticalAccentList"/>
+    <dgm:cxn modelId="{44E99253-1C58-4116-95D3-A4421880CBAD}" srcId="{306C8646-9CFD-4BCA-B98B-9D231512D156}" destId="{FB84F691-9DB2-4A81-867A-0D21D957E9CE}" srcOrd="0" destOrd="0" parTransId="{2BFB9B4C-445F-4BBF-8636-3C3774EC391A}" sibTransId="{AF406DCC-8BE7-48F2-8B4F-E97CF85BAA92}"/>
+    <dgm:cxn modelId="{9B04E121-FB27-43D9-9ECB-2BACCBAF99FC}" srcId="{D27037BF-04C4-4DE3-AD31-014DD2D6C499}" destId="{2337CACA-5431-4CCA-BB2A-23F6CCCD4623}" srcOrd="0" destOrd="0" parTransId="{049D6F15-202C-4C4C-BEEC-BD503EFB6EBD}" sibTransId="{F3F18D2C-15E9-465D-A4F6-CB9180DF2438}"/>
+    <dgm:cxn modelId="{A2EF92F0-E0C9-404E-8668-4A14C6836FD8}" type="presOf" srcId="{565BF54F-8488-4400-8EBF-6DAC3CA6D571}" destId="{B729A5AD-0296-493F-BD8B-6708B7FC32C9}" srcOrd="0" destOrd="1" presId="urn:microsoft.com/office/officeart/2008/layout/VerticalAccentList"/>
+    <dgm:cxn modelId="{6A914871-5FA5-4A7B-974F-D63BF51A5776}" type="presOf" srcId="{DF62C84F-00AF-4F9B-81B9-0CDDCC08C048}" destId="{08CE8FA7-F9AC-4FD2-A6F8-C2D1D13E1311}" srcOrd="0" destOrd="0" presId="urn:microsoft.com/office/officeart/2008/layout/VerticalAccentList"/>
+    <dgm:cxn modelId="{0D37C63F-7FC4-4CF6-BE5F-BC9810EB7E28}" srcId="{D27037BF-04C4-4DE3-AD31-014DD2D6C499}" destId="{565BF54F-8488-4400-8EBF-6DAC3CA6D571}" srcOrd="1" destOrd="0" parTransId="{D6522234-BB4D-4527-BFF9-B1AF37A91CD7}" sibTransId="{3EA6FE22-4A38-4EF2-8294-3E91C806DE9E}"/>
+    <dgm:cxn modelId="{BF6F09FE-0389-4063-825C-10A765DFCC9E}" srcId="{DF62C84F-00AF-4F9B-81B9-0CDDCC08C048}" destId="{D5CF4052-A874-4DEF-B9D8-665DD3192256}" srcOrd="1" destOrd="0" parTransId="{A39D94D3-8F3B-401C-BA36-87A595F5E09D}" sibTransId="{C1FB273E-B1F6-40A7-BA80-C8FA76BBFB8B}"/>
+    <dgm:cxn modelId="{6D31CE6C-EE69-4CFC-B1E6-E9C2C8A76C42}" type="presOf" srcId="{73CB0AFD-CB1E-438D-A041-7DBFD14AB769}" destId="{69DF3239-1F99-4425-B3DF-5112E1087084}" srcOrd="0" destOrd="4" presId="urn:microsoft.com/office/officeart/2008/layout/VerticalAccentList"/>
+    <dgm:cxn modelId="{27973448-3FD6-4880-B9EF-05C78E07FE1C}" type="presOf" srcId="{D7B75C32-8F87-411F-B984-874743ECA190}" destId="{F6B841CA-BFE1-4B2B-9AD4-435E8CEF8969}" srcOrd="0" destOrd="0" presId="urn:microsoft.com/office/officeart/2008/layout/VerticalAccentList"/>
     <dgm:cxn modelId="{9FDF6F17-64AF-4C05-8887-AFBA248A7887}" srcId="{DF62C84F-00AF-4F9B-81B9-0CDDCC08C048}" destId="{6350BA11-71A8-4345-B505-1008CE761026}" srcOrd="3" destOrd="0" parTransId="{22D9D665-CD33-4329-8B8A-F59EE782B8F5}" sibTransId="{9E497B14-DE65-4CF3-8390-061C0FFDC02E}"/>
-    <dgm:cxn modelId="{67485217-FEC4-4641-9E83-0294CA2FC492}" type="presOf" srcId="{306C8646-9CFD-4BCA-B98B-9D231512D156}" destId="{D14C891D-9AA4-4D7C-B2A3-DDB23D49280E}" srcOrd="0" destOrd="0" presId="urn:microsoft.com/office/officeart/2008/layout/VerticalAccentList"/>
-    <dgm:cxn modelId="{5A2A3C1A-010E-4B3E-846E-FF8F07048229}" srcId="{DF62C84F-00AF-4F9B-81B9-0CDDCC08C048}" destId="{B2308969-0A6B-4344-B87B-BD809982A37D}" srcOrd="0" destOrd="0" parTransId="{BC56AB93-2151-4956-AF33-5AAAE8C83569}" sibTransId="{3F16D2D9-83A0-4BBE-BC81-7C75E85F8564}"/>
-    <dgm:cxn modelId="{9B04E121-FB27-43D9-9ECB-2BACCBAF99FC}" srcId="{D27037BF-04C4-4DE3-AD31-014DD2D6C499}" destId="{2337CACA-5431-4CCA-BB2A-23F6CCCD4623}" srcOrd="0" destOrd="0" parTransId="{049D6F15-202C-4C4C-BEEC-BD503EFB6EBD}" sibTransId="{F3F18D2C-15E9-465D-A4F6-CB9180DF2438}"/>
-    <dgm:cxn modelId="{35A31730-463A-40AC-A8C8-E3B11FD98B3E}" type="presOf" srcId="{DF62C84F-00AF-4F9B-81B9-0CDDCC08C048}" destId="{08CE8FA7-F9AC-4FD2-A6F8-C2D1D13E1311}" srcOrd="0" destOrd="0" presId="urn:microsoft.com/office/officeart/2008/layout/VerticalAccentList"/>
-    <dgm:cxn modelId="{0D37C63F-7FC4-4CF6-BE5F-BC9810EB7E28}" srcId="{D27037BF-04C4-4DE3-AD31-014DD2D6C499}" destId="{565BF54F-8488-4400-8EBF-6DAC3CA6D571}" srcOrd="1" destOrd="0" parTransId="{D6522234-BB4D-4527-BFF9-B1AF37A91CD7}" sibTransId="{3EA6FE22-4A38-4EF2-8294-3E91C806DE9E}"/>
-    <dgm:cxn modelId="{6F654241-912E-42AF-BD03-7F4EEFB77252}" type="presOf" srcId="{B2308969-0A6B-4344-B87B-BD809982A37D}" destId="{69DF3239-1F99-4425-B3DF-5112E1087084}" srcOrd="0" destOrd="0" presId="urn:microsoft.com/office/officeart/2008/layout/VerticalAccentList"/>
-    <dgm:cxn modelId="{6B07DB41-71F3-4C68-BF01-533BC529F61D}" type="presOf" srcId="{D27037BF-04C4-4DE3-AD31-014DD2D6C499}" destId="{035B9835-9D63-4701-90A1-57165E123790}" srcOrd="0" destOrd="0" presId="urn:microsoft.com/office/officeart/2008/layout/VerticalAccentList"/>
-    <dgm:cxn modelId="{CC8ADF67-057F-4253-B9E2-AF32401FC936}" type="presOf" srcId="{FB84F691-9DB2-4A81-867A-0D21D957E9CE}" destId="{68A2D395-1B30-4F75-B665-0FBB4D9340C8}" srcOrd="0" destOrd="0" presId="urn:microsoft.com/office/officeart/2008/layout/VerticalAccentList"/>
+    <dgm:cxn modelId="{ED2D9E87-C85F-4DB0-9A7A-6BF9748A9FEC}" srcId="{DF62C84F-00AF-4F9B-81B9-0CDDCC08C048}" destId="{73CB0AFD-CB1E-438D-A041-7DBFD14AB769}" srcOrd="4" destOrd="0" parTransId="{8E3F2D29-9CFB-4444-9140-E95CC7C333F4}" sibTransId="{526A1194-1A48-496E-8D86-C5D2AE37F92C}"/>
+    <dgm:cxn modelId="{CE0BC3DD-6819-4D3C-9F74-3239041B2A30}" type="presOf" srcId="{D5CF4052-A874-4DEF-B9D8-665DD3192256}" destId="{69DF3239-1F99-4425-B3DF-5112E1087084}" srcOrd="0" destOrd="1" presId="urn:microsoft.com/office/officeart/2008/layout/VerticalAccentList"/>
+    <dgm:cxn modelId="{E1BC03AB-36E5-469E-9978-5ED8F00959AD}" type="presOf" srcId="{6E988D01-0769-4839-83BC-2381E54A53CD}" destId="{69DF3239-1F99-4425-B3DF-5112E1087084}" srcOrd="0" destOrd="5" presId="urn:microsoft.com/office/officeart/2008/layout/VerticalAccentList"/>
     <dgm:cxn modelId="{61CE9E4B-806E-4107-9E33-0F6903716138}" srcId="{DF62C84F-00AF-4F9B-81B9-0CDDCC08C048}" destId="{6E988D01-0769-4839-83BC-2381E54A53CD}" srcOrd="5" destOrd="0" parTransId="{0C0909B5-D775-4FAE-8E14-8528D543F26D}" sibTransId="{6C3F6DA5-3654-4032-A0EF-504B3877F310}"/>
-    <dgm:cxn modelId="{44E99253-1C58-4116-95D3-A4421880CBAD}" srcId="{306C8646-9CFD-4BCA-B98B-9D231512D156}" destId="{FB84F691-9DB2-4A81-867A-0D21D957E9CE}" srcOrd="0" destOrd="0" parTransId="{2BFB9B4C-445F-4BBF-8636-3C3774EC391A}" sibTransId="{AF406DCC-8BE7-48F2-8B4F-E97CF85BAA92}"/>
-    <dgm:cxn modelId="{6D27E57A-E6D2-4BDB-833E-27C167FC9A1B}" type="presOf" srcId="{2337CACA-5431-4CCA-BB2A-23F6CCCD4623}" destId="{B729A5AD-0296-493F-BD8B-6708B7FC32C9}" srcOrd="0" destOrd="0" presId="urn:microsoft.com/office/officeart/2008/layout/VerticalAccentList"/>
-    <dgm:cxn modelId="{4B935A7E-1C9E-45FC-9CDE-B6B5201B3AF1}" type="presOf" srcId="{C11FCFC8-C598-427F-88B2-A95E1E71DFAB}" destId="{69DF3239-1F99-4425-B3DF-5112E1087084}" srcOrd="0" destOrd="2" presId="urn:microsoft.com/office/officeart/2008/layout/VerticalAccentList"/>
-    <dgm:cxn modelId="{ED2D9E87-C85F-4DB0-9A7A-6BF9748A9FEC}" srcId="{DF62C84F-00AF-4F9B-81B9-0CDDCC08C048}" destId="{73CB0AFD-CB1E-438D-A041-7DBFD14AB769}" srcOrd="4" destOrd="0" parTransId="{8E3F2D29-9CFB-4444-9140-E95CC7C333F4}" sibTransId="{526A1194-1A48-496E-8D86-C5D2AE37F92C}"/>
+    <dgm:cxn modelId="{00AFD21F-C8F6-40DC-AB1A-933D6C7E4AC8}" type="presOf" srcId="{69661C16-D9A5-478E-B86B-9125A9C79E38}" destId="{68A2D395-1B30-4F75-B665-0FBB4D9340C8}" srcOrd="0" destOrd="1" presId="urn:microsoft.com/office/officeart/2008/layout/VerticalAccentList"/>
     <dgm:cxn modelId="{4E7C4594-E935-4895-AA2D-56696C7371FF}" srcId="{D7B75C32-8F87-411F-B984-874743ECA190}" destId="{306C8646-9CFD-4BCA-B98B-9D231512D156}" srcOrd="1" destOrd="0" parTransId="{888FD958-1F97-44D7-99B8-B9C26757637C}" sibTransId="{35C703B9-AF6A-4935-B57C-C08C5FA40C0A}"/>
-    <dgm:cxn modelId="{D2C6BA9F-AF11-421C-8E43-ACE23E88CDFF}" type="presOf" srcId="{69661C16-D9A5-478E-B86B-9125A9C79E38}" destId="{68A2D395-1B30-4F75-B665-0FBB4D9340C8}" srcOrd="0" destOrd="1" presId="urn:microsoft.com/office/officeart/2008/layout/VerticalAccentList"/>
-    <dgm:cxn modelId="{15DD53AD-D18A-41EA-B0E8-B43FD19A9853}" type="presOf" srcId="{6350BA11-71A8-4345-B505-1008CE761026}" destId="{69DF3239-1F99-4425-B3DF-5112E1087084}" srcOrd="0" destOrd="3" presId="urn:microsoft.com/office/officeart/2008/layout/VerticalAccentList"/>
-    <dgm:cxn modelId="{F04B1DAE-6C90-43A3-8561-78A000559114}" srcId="{D7B75C32-8F87-411F-B984-874743ECA190}" destId="{DF62C84F-00AF-4F9B-81B9-0CDDCC08C048}" srcOrd="0" destOrd="0" parTransId="{7B44670F-F9F3-4AA9-AC81-3D28C1D6F9CF}" sibTransId="{C9BCF6DC-B3DA-419D-A917-EDA44857ACC5}"/>
-    <dgm:cxn modelId="{3660CAC8-786F-47D9-8EDE-9A8541DD64AE}" type="presOf" srcId="{565BF54F-8488-4400-8EBF-6DAC3CA6D571}" destId="{B729A5AD-0296-493F-BD8B-6708B7FC32C9}" srcOrd="0" destOrd="1" presId="urn:microsoft.com/office/officeart/2008/layout/VerticalAccentList"/>
-    <dgm:cxn modelId="{E0DDFECF-6379-46D9-A018-F5420E336458}" srcId="{306C8646-9CFD-4BCA-B98B-9D231512D156}" destId="{69661C16-D9A5-478E-B86B-9125A9C79E38}" srcOrd="1" destOrd="0" parTransId="{F3F5264F-37FD-4581-BD9E-722B5A92F03A}" sibTransId="{4E16FF04-9385-4DEF-9950-D52E4687A204}"/>
-    <dgm:cxn modelId="{9E4033D7-40F8-41C0-AA7C-212AF387E2B1}" srcId="{D7B75C32-8F87-411F-B984-874743ECA190}" destId="{D27037BF-04C4-4DE3-AD31-014DD2D6C499}" srcOrd="2" destOrd="0" parTransId="{AC1DBD30-C131-4FEA-B018-6D38EA8C1634}" sibTransId="{9C8A0E7C-87B2-4E32-9B82-2D68EE642F26}"/>
-    <dgm:cxn modelId="{A58275D8-B77F-4677-A065-407D4E8C634B}" type="presOf" srcId="{D7B75C32-8F87-411F-B984-874743ECA190}" destId="{F6B841CA-BFE1-4B2B-9AD4-435E8CEF8969}" srcOrd="0" destOrd="0" presId="urn:microsoft.com/office/officeart/2008/layout/VerticalAccentList"/>
-    <dgm:cxn modelId="{FD44EFDB-BA39-4F76-95CD-A42FC5641866}" type="presOf" srcId="{D5CF4052-A874-4DEF-B9D8-665DD3192256}" destId="{69DF3239-1F99-4425-B3DF-5112E1087084}" srcOrd="0" destOrd="1" presId="urn:microsoft.com/office/officeart/2008/layout/VerticalAccentList"/>
-    <dgm:cxn modelId="{B8E40AE0-9D90-40B8-9D2D-FEEF8F5E662F}" type="presOf" srcId="{73CB0AFD-CB1E-438D-A041-7DBFD14AB769}" destId="{69DF3239-1F99-4425-B3DF-5112E1087084}" srcOrd="0" destOrd="4" presId="urn:microsoft.com/office/officeart/2008/layout/VerticalAccentList"/>
-    <dgm:cxn modelId="{0CFF6AF7-9432-4842-BA20-4D9830F0780B}" type="presOf" srcId="{6E988D01-0769-4839-83BC-2381E54A53CD}" destId="{69DF3239-1F99-4425-B3DF-5112E1087084}" srcOrd="0" destOrd="5" presId="urn:microsoft.com/office/officeart/2008/layout/VerticalAccentList"/>
-    <dgm:cxn modelId="{DA91D8F8-C074-4F47-BA6E-0301D8AECBE5}" srcId="{DF62C84F-00AF-4F9B-81B9-0CDDCC08C048}" destId="{C11FCFC8-C598-427F-88B2-A95E1E71DFAB}" srcOrd="2" destOrd="0" parTransId="{15C3BDE5-8300-4974-A648-4051397846FA}" sibTransId="{49F88020-7574-40D4-B960-8191DF51D26A}"/>
-    <dgm:cxn modelId="{BF6F09FE-0389-4063-825C-10A765DFCC9E}" srcId="{DF62C84F-00AF-4F9B-81B9-0CDDCC08C048}" destId="{D5CF4052-A874-4DEF-B9D8-665DD3192256}" srcOrd="1" destOrd="0" parTransId="{A39D94D3-8F3B-401C-BA36-87A595F5E09D}" sibTransId="{C1FB273E-B1F6-40A7-BA80-C8FA76BBFB8B}"/>
-    <dgm:cxn modelId="{8A48D4B6-189D-42EB-99C0-F1A866E0ABE1}" type="presParOf" srcId="{F6B841CA-BFE1-4B2B-9AD4-435E8CEF8969}" destId="{79679875-031A-4906-ACE3-65D472FD8596}" srcOrd="0" destOrd="0" presId="urn:microsoft.com/office/officeart/2008/layout/VerticalAccentList"/>
-    <dgm:cxn modelId="{960EBB71-0F72-4998-9C85-65F4C6A3238E}" type="presParOf" srcId="{79679875-031A-4906-ACE3-65D472FD8596}" destId="{08CE8FA7-F9AC-4FD2-A6F8-C2D1D13E1311}" srcOrd="0" destOrd="0" presId="urn:microsoft.com/office/officeart/2008/layout/VerticalAccentList"/>
-    <dgm:cxn modelId="{F140E71E-FB52-42D6-B693-B62FDEF9292D}" type="presParOf" srcId="{F6B841CA-BFE1-4B2B-9AD4-435E8CEF8969}" destId="{D7C0F832-F93F-465E-945B-D752371CF142}" srcOrd="1" destOrd="0" presId="urn:microsoft.com/office/officeart/2008/layout/VerticalAccentList"/>
-    <dgm:cxn modelId="{FA797775-0AF5-459F-93FC-4BA21AEF6BB6}" type="presParOf" srcId="{D7C0F832-F93F-465E-945B-D752371CF142}" destId="{9D1477F7-047C-4A23-B5B2-3E9D981FB82D}" srcOrd="0" destOrd="0" presId="urn:microsoft.com/office/officeart/2008/layout/VerticalAccentList"/>
-    <dgm:cxn modelId="{B734B76B-4DC4-400C-8410-7CA1C5DD6545}" type="presParOf" srcId="{D7C0F832-F93F-465E-945B-D752371CF142}" destId="{7ACFA13D-9878-4F00-9A1B-6DD7FF9DA63C}" srcOrd="1" destOrd="0" presId="urn:microsoft.com/office/officeart/2008/layout/VerticalAccentList"/>
-    <dgm:cxn modelId="{46990DF2-4EBB-4FC6-87C2-799C2C100A14}" type="presParOf" srcId="{D7C0F832-F93F-465E-945B-D752371CF142}" destId="{5B244AAE-A077-4020-9A34-77B05A4CC839}" srcOrd="2" destOrd="0" presId="urn:microsoft.com/office/officeart/2008/layout/VerticalAccentList"/>
-    <dgm:cxn modelId="{6B897076-7CEC-413F-8ADD-09864818084C}" type="presParOf" srcId="{D7C0F832-F93F-465E-945B-D752371CF142}" destId="{51F057E1-9E2A-4FFB-8800-107C0E73FC58}" srcOrd="3" destOrd="0" presId="urn:microsoft.com/office/officeart/2008/layout/VerticalAccentList"/>
-    <dgm:cxn modelId="{25715EE2-1810-4B06-BA4D-4CAA38EE0746}" type="presParOf" srcId="{D7C0F832-F93F-465E-945B-D752371CF142}" destId="{21F01986-5247-4A83-A6D4-C80E37DD5C87}" srcOrd="4" destOrd="0" presId="urn:microsoft.com/office/officeart/2008/layout/VerticalAccentList"/>
-    <dgm:cxn modelId="{DCBE7B1C-AC9C-4892-8631-CE9F8A2A0A7C}" type="presParOf" srcId="{D7C0F832-F93F-465E-945B-D752371CF142}" destId="{C55AEB53-037C-486B-8743-91C63531D00E}" srcOrd="5" destOrd="0" presId="urn:microsoft.com/office/officeart/2008/layout/VerticalAccentList"/>
-    <dgm:cxn modelId="{79E953CD-36E2-4639-9371-CA0E40A6ADC2}" type="presParOf" srcId="{D7C0F832-F93F-465E-945B-D752371CF142}" destId="{A6964F6C-46C9-456B-BA2E-8A35087632CC}" srcOrd="6" destOrd="0" presId="urn:microsoft.com/office/officeart/2008/layout/VerticalAccentList"/>
-    <dgm:cxn modelId="{3F67AD07-BF05-4CFC-AB91-D6887945CAD8}" type="presParOf" srcId="{D7C0F832-F93F-465E-945B-D752371CF142}" destId="{69DF3239-1F99-4425-B3DF-5112E1087084}" srcOrd="7" destOrd="0" presId="urn:microsoft.com/office/officeart/2008/layout/VerticalAccentList"/>
-    <dgm:cxn modelId="{3907399D-C740-46EC-A4DB-75DD83BEE1A3}" type="presParOf" srcId="{F6B841CA-BFE1-4B2B-9AD4-435E8CEF8969}" destId="{C4133916-CFD9-46C6-88F8-7C56C7CEACB3}" srcOrd="2" destOrd="0" presId="urn:microsoft.com/office/officeart/2008/layout/VerticalAccentList"/>
-    <dgm:cxn modelId="{F1F59258-25AB-49FF-9DDF-D07A9033DCC7}" type="presParOf" srcId="{F6B841CA-BFE1-4B2B-9AD4-435E8CEF8969}" destId="{AEEE71BF-C768-4893-AD8F-875463FC0DCA}" srcOrd="3" destOrd="0" presId="urn:microsoft.com/office/officeart/2008/layout/VerticalAccentList"/>
-    <dgm:cxn modelId="{A07887B4-D50C-4D4E-9B36-F263C9C64553}" type="presParOf" srcId="{AEEE71BF-C768-4893-AD8F-875463FC0DCA}" destId="{D14C891D-9AA4-4D7C-B2A3-DDB23D49280E}" srcOrd="0" destOrd="0" presId="urn:microsoft.com/office/officeart/2008/layout/VerticalAccentList"/>
-    <dgm:cxn modelId="{1F32ACF5-FA52-4721-8DE8-ABD2E084E5DF}" type="presParOf" srcId="{F6B841CA-BFE1-4B2B-9AD4-435E8CEF8969}" destId="{361524FE-1AE7-46D3-88C9-BFB88C9C2F35}" srcOrd="4" destOrd="0" presId="urn:microsoft.com/office/officeart/2008/layout/VerticalAccentList"/>
-    <dgm:cxn modelId="{FB7F3F03-9A60-4F1E-B31E-9B5D05663015}" type="presParOf" srcId="{361524FE-1AE7-46D3-88C9-BFB88C9C2F35}" destId="{F6C8B6CF-3E1D-47AB-B95C-B2645023BD9F}" srcOrd="0" destOrd="0" presId="urn:microsoft.com/office/officeart/2008/layout/VerticalAccentList"/>
-    <dgm:cxn modelId="{30083264-5E81-4055-B634-52FD213BFB37}" type="presParOf" srcId="{361524FE-1AE7-46D3-88C9-BFB88C9C2F35}" destId="{1CCAD808-DE37-4E59-A735-B1E19D96BCB4}" srcOrd="1" destOrd="0" presId="urn:microsoft.com/office/officeart/2008/layout/VerticalAccentList"/>
-    <dgm:cxn modelId="{94D589E7-684E-4B4A-A25D-10394617C667}" type="presParOf" srcId="{361524FE-1AE7-46D3-88C9-BFB88C9C2F35}" destId="{8A1274C0-9429-4774-8A97-2E2DC922E525}" srcOrd="2" destOrd="0" presId="urn:microsoft.com/office/officeart/2008/layout/VerticalAccentList"/>
-    <dgm:cxn modelId="{48923484-22BC-419B-9043-12A13D4B1E4B}" type="presParOf" srcId="{361524FE-1AE7-46D3-88C9-BFB88C9C2F35}" destId="{E5015BBB-9419-4DB5-9CAD-5466A86B2DCD}" srcOrd="3" destOrd="0" presId="urn:microsoft.com/office/officeart/2008/layout/VerticalAccentList"/>
-    <dgm:cxn modelId="{2CD1C82B-15AD-46AD-A296-BB81BA78B120}" type="presParOf" srcId="{361524FE-1AE7-46D3-88C9-BFB88C9C2F35}" destId="{64278D5A-3873-4F32-8B12-9D31A0B10BB1}" srcOrd="4" destOrd="0" presId="urn:microsoft.com/office/officeart/2008/layout/VerticalAccentList"/>
-    <dgm:cxn modelId="{391FE66E-B1FB-4B8E-9CB4-3984BAF20814}" type="presParOf" srcId="{361524FE-1AE7-46D3-88C9-BFB88C9C2F35}" destId="{362D78F6-AD8F-489D-A1E5-5DF94A47A468}" srcOrd="5" destOrd="0" presId="urn:microsoft.com/office/officeart/2008/layout/VerticalAccentList"/>
-    <dgm:cxn modelId="{E27C4B45-6CAE-4164-85D3-924BB7D0DF51}" type="presParOf" srcId="{361524FE-1AE7-46D3-88C9-BFB88C9C2F35}" destId="{16B29E6B-BE14-43E7-9762-01FB459E61E9}" srcOrd="6" destOrd="0" presId="urn:microsoft.com/office/officeart/2008/layout/VerticalAccentList"/>
-    <dgm:cxn modelId="{B8A985B0-3058-47A0-8EDB-7AFF256C6D82}" type="presParOf" srcId="{361524FE-1AE7-46D3-88C9-BFB88C9C2F35}" destId="{68A2D395-1B30-4F75-B665-0FBB4D9340C8}" srcOrd="7" destOrd="0" presId="urn:microsoft.com/office/officeart/2008/layout/VerticalAccentList"/>
-    <dgm:cxn modelId="{A85ED6CF-B69D-49AD-9201-E23A2BB1752B}" type="presParOf" srcId="{F6B841CA-BFE1-4B2B-9AD4-435E8CEF8969}" destId="{7E97D4A6-AF54-4FB2-97A7-123483679BE2}" srcOrd="5" destOrd="0" presId="urn:microsoft.com/office/officeart/2008/layout/VerticalAccentList"/>
-    <dgm:cxn modelId="{1EA15B20-0EED-4BF0-B07C-2C18BF70DA01}" type="presParOf" srcId="{F6B841CA-BFE1-4B2B-9AD4-435E8CEF8969}" destId="{22A29615-8679-498B-B9A9-CC6735748FD3}" srcOrd="6" destOrd="0" presId="urn:microsoft.com/office/officeart/2008/layout/VerticalAccentList"/>
-    <dgm:cxn modelId="{04C73EA8-CAF2-41D4-A12A-58D1546A561A}" type="presParOf" srcId="{22A29615-8679-498B-B9A9-CC6735748FD3}" destId="{035B9835-9D63-4701-90A1-57165E123790}" srcOrd="0" destOrd="0" presId="urn:microsoft.com/office/officeart/2008/layout/VerticalAccentList"/>
-    <dgm:cxn modelId="{5BF66F08-C170-4584-82FC-93E3A07F749F}" type="presParOf" srcId="{F6B841CA-BFE1-4B2B-9AD4-435E8CEF8969}" destId="{DEE27EBF-3E85-4E9A-AABC-73B19B6200E1}" srcOrd="7" destOrd="0" presId="urn:microsoft.com/office/officeart/2008/layout/VerticalAccentList"/>
-    <dgm:cxn modelId="{BD38224E-72FE-425B-AF57-F6886D90667B}" type="presParOf" srcId="{DEE27EBF-3E85-4E9A-AABC-73B19B6200E1}" destId="{151D355F-A17F-4DBF-A4A7-3C185517BB6F}" srcOrd="0" destOrd="0" presId="urn:microsoft.com/office/officeart/2008/layout/VerticalAccentList"/>
-    <dgm:cxn modelId="{145CA09A-DD5D-4B01-BF36-30D2733A4E4F}" type="presParOf" srcId="{DEE27EBF-3E85-4E9A-AABC-73B19B6200E1}" destId="{4EF318A1-C0DD-4891-8C36-9439533C9D7A}" srcOrd="1" destOrd="0" presId="urn:microsoft.com/office/officeart/2008/layout/VerticalAccentList"/>
-    <dgm:cxn modelId="{60AC5D09-D7EC-45C9-8C6F-5D19A8AC2A98}" type="presParOf" srcId="{DEE27EBF-3E85-4E9A-AABC-73B19B6200E1}" destId="{53EBBB8C-9B63-4F0B-9B9D-9C27672001EE}" srcOrd="2" destOrd="0" presId="urn:microsoft.com/office/officeart/2008/layout/VerticalAccentList"/>
-    <dgm:cxn modelId="{5D63C8F8-6322-47FF-A248-A41BD931E670}" type="presParOf" srcId="{DEE27EBF-3E85-4E9A-AABC-73B19B6200E1}" destId="{04A0C546-CA99-4CA1-95BA-108DA5547B64}" srcOrd="3" destOrd="0" presId="urn:microsoft.com/office/officeart/2008/layout/VerticalAccentList"/>
-    <dgm:cxn modelId="{6EFC92B7-DB68-4F6F-9DB6-2EEA99562BA0}" type="presParOf" srcId="{DEE27EBF-3E85-4E9A-AABC-73B19B6200E1}" destId="{3C85CA20-A5D4-449E-97BA-A366FFE5EF18}" srcOrd="4" destOrd="0" presId="urn:microsoft.com/office/officeart/2008/layout/VerticalAccentList"/>
-    <dgm:cxn modelId="{13A2B213-E888-4425-AD32-1AA5DFB20745}" type="presParOf" srcId="{DEE27EBF-3E85-4E9A-AABC-73B19B6200E1}" destId="{A8854346-8FD5-4079-BDFE-CB155587B4A3}" srcOrd="5" destOrd="0" presId="urn:microsoft.com/office/officeart/2008/layout/VerticalAccentList"/>
-    <dgm:cxn modelId="{87C73478-2621-45C3-9726-3156CDC64E03}" type="presParOf" srcId="{DEE27EBF-3E85-4E9A-AABC-73B19B6200E1}" destId="{54BD6091-77E6-4DD8-AC6C-83D084EC23C8}" srcOrd="6" destOrd="0" presId="urn:microsoft.com/office/officeart/2008/layout/VerticalAccentList"/>
-    <dgm:cxn modelId="{EE8F7C71-C344-4B17-AE0E-07C6ABD2A896}" type="presParOf" srcId="{DEE27EBF-3E85-4E9A-AABC-73B19B6200E1}" destId="{B729A5AD-0296-493F-BD8B-6708B7FC32C9}" srcOrd="7" destOrd="0" presId="urn:microsoft.com/office/officeart/2008/layout/VerticalAccentList"/>
+    <dgm:cxn modelId="{5A54C32F-F8A9-48E2-9D39-713C3B4ACDBC}" type="presOf" srcId="{B2308969-0A6B-4344-B87B-BD809982A37D}" destId="{69DF3239-1F99-4425-B3DF-5112E1087084}" srcOrd="0" destOrd="0" presId="urn:microsoft.com/office/officeart/2008/layout/VerticalAccentList"/>
+    <dgm:cxn modelId="{E5F7A772-332B-4D95-9D89-50CD46AFF497}" type="presOf" srcId="{6350BA11-71A8-4345-B505-1008CE761026}" destId="{69DF3239-1F99-4425-B3DF-5112E1087084}" srcOrd="0" destOrd="3" presId="urn:microsoft.com/office/officeart/2008/layout/VerticalAccentList"/>
+    <dgm:cxn modelId="{8E163786-A0A7-4166-8719-50E852F8E9F8}" type="presOf" srcId="{2337CACA-5431-4CCA-BB2A-23F6CCCD4623}" destId="{B729A5AD-0296-493F-BD8B-6708B7FC32C9}" srcOrd="0" destOrd="0" presId="urn:microsoft.com/office/officeart/2008/layout/VerticalAccentList"/>
+    <dgm:cxn modelId="{8923B3FB-49DD-4FDA-B3B0-48E59ACD8358}" type="presOf" srcId="{C11FCFC8-C598-427F-88B2-A95E1E71DFAB}" destId="{69DF3239-1F99-4425-B3DF-5112E1087084}" srcOrd="0" destOrd="2" presId="urn:microsoft.com/office/officeart/2008/layout/VerticalAccentList"/>
+    <dgm:cxn modelId="{75F50ECC-DE35-45D8-8F8D-0E7F57B98DED}" type="presParOf" srcId="{F6B841CA-BFE1-4B2B-9AD4-435E8CEF8969}" destId="{79679875-031A-4906-ACE3-65D472FD8596}" srcOrd="0" destOrd="0" presId="urn:microsoft.com/office/officeart/2008/layout/VerticalAccentList"/>
+    <dgm:cxn modelId="{2F99F05D-8A20-4A2C-84B3-2598BF7E68C5}" type="presParOf" srcId="{79679875-031A-4906-ACE3-65D472FD8596}" destId="{08CE8FA7-F9AC-4FD2-A6F8-C2D1D13E1311}" srcOrd="0" destOrd="0" presId="urn:microsoft.com/office/officeart/2008/layout/VerticalAccentList"/>
+    <dgm:cxn modelId="{5B3FC061-7A04-41E9-AB1F-59EFEA68A35A}" type="presParOf" srcId="{F6B841CA-BFE1-4B2B-9AD4-435E8CEF8969}" destId="{D7C0F832-F93F-465E-945B-D752371CF142}" srcOrd="1" destOrd="0" presId="urn:microsoft.com/office/officeart/2008/layout/VerticalAccentList"/>
+    <dgm:cxn modelId="{F1EAFAC3-B8FC-4E0B-8DB5-B4309F003D67}" type="presParOf" srcId="{D7C0F832-F93F-465E-945B-D752371CF142}" destId="{9D1477F7-047C-4A23-B5B2-3E9D981FB82D}" srcOrd="0" destOrd="0" presId="urn:microsoft.com/office/officeart/2008/layout/VerticalAccentList"/>
+    <dgm:cxn modelId="{88B8E8DE-5529-47E9-94D6-E10C9B62083B}" type="presParOf" srcId="{D7C0F832-F93F-465E-945B-D752371CF142}" destId="{7ACFA13D-9878-4F00-9A1B-6DD7FF9DA63C}" srcOrd="1" destOrd="0" presId="urn:microsoft.com/office/officeart/2008/layout/VerticalAccentList"/>
+    <dgm:cxn modelId="{151C2980-4339-43EB-925F-A404018A25B1}" type="presParOf" srcId="{D7C0F832-F93F-465E-945B-D752371CF142}" destId="{5B244AAE-A077-4020-9A34-77B05A4CC839}" srcOrd="2" destOrd="0" presId="urn:microsoft.com/office/officeart/2008/layout/VerticalAccentList"/>
+    <dgm:cxn modelId="{4889A554-86DE-4033-8A8A-53EF87C4A086}" type="presParOf" srcId="{D7C0F832-F93F-465E-945B-D752371CF142}" destId="{51F057E1-9E2A-4FFB-8800-107C0E73FC58}" srcOrd="3" destOrd="0" presId="urn:microsoft.com/office/officeart/2008/layout/VerticalAccentList"/>
+    <dgm:cxn modelId="{FAAB2F18-096B-45C3-86E5-C0D0BD9D844F}" type="presParOf" srcId="{D7C0F832-F93F-465E-945B-D752371CF142}" destId="{21F01986-5247-4A83-A6D4-C80E37DD5C87}" srcOrd="4" destOrd="0" presId="urn:microsoft.com/office/officeart/2008/layout/VerticalAccentList"/>
+    <dgm:cxn modelId="{BBDD4EDC-2F12-4555-854A-BCB6BA738F40}" type="presParOf" srcId="{D7C0F832-F93F-465E-945B-D752371CF142}" destId="{C55AEB53-037C-486B-8743-91C63531D00E}" srcOrd="5" destOrd="0" presId="urn:microsoft.com/office/officeart/2008/layout/VerticalAccentList"/>
+    <dgm:cxn modelId="{1EC2CEB8-745B-4CA1-826E-E66D66247EF0}" type="presParOf" srcId="{D7C0F832-F93F-465E-945B-D752371CF142}" destId="{A6964F6C-46C9-456B-BA2E-8A35087632CC}" srcOrd="6" destOrd="0" presId="urn:microsoft.com/office/officeart/2008/layout/VerticalAccentList"/>
+    <dgm:cxn modelId="{893C5FE9-5042-4F29-96D5-30F3C9E37743}" type="presParOf" srcId="{D7C0F832-F93F-465E-945B-D752371CF142}" destId="{69DF3239-1F99-4425-B3DF-5112E1087084}" srcOrd="7" destOrd="0" presId="urn:microsoft.com/office/officeart/2008/layout/VerticalAccentList"/>
+    <dgm:cxn modelId="{016CE500-E575-4601-9CBF-A6437B76FEBB}" type="presParOf" srcId="{F6B841CA-BFE1-4B2B-9AD4-435E8CEF8969}" destId="{C4133916-CFD9-46C6-88F8-7C56C7CEACB3}" srcOrd="2" destOrd="0" presId="urn:microsoft.com/office/officeart/2008/layout/VerticalAccentList"/>
+    <dgm:cxn modelId="{5D308A8C-8844-40F7-9061-5836BD3E1D98}" type="presParOf" srcId="{F6B841CA-BFE1-4B2B-9AD4-435E8CEF8969}" destId="{AEEE71BF-C768-4893-AD8F-875463FC0DCA}" srcOrd="3" destOrd="0" presId="urn:microsoft.com/office/officeart/2008/layout/VerticalAccentList"/>
+    <dgm:cxn modelId="{BC16E0B3-556D-491F-8923-74687230DA20}" type="presParOf" srcId="{AEEE71BF-C768-4893-AD8F-875463FC0DCA}" destId="{D14C891D-9AA4-4D7C-B2A3-DDB23D49280E}" srcOrd="0" destOrd="0" presId="urn:microsoft.com/office/officeart/2008/layout/VerticalAccentList"/>
+    <dgm:cxn modelId="{CFFF1E13-C54C-4DC4-BCFC-63323DF071A1}" type="presParOf" srcId="{F6B841CA-BFE1-4B2B-9AD4-435E8CEF8969}" destId="{361524FE-1AE7-46D3-88C9-BFB88C9C2F35}" srcOrd="4" destOrd="0" presId="urn:microsoft.com/office/officeart/2008/layout/VerticalAccentList"/>
+    <dgm:cxn modelId="{8909620A-D45F-4795-8268-1AE5528A2D3E}" type="presParOf" srcId="{361524FE-1AE7-46D3-88C9-BFB88C9C2F35}" destId="{F6C8B6CF-3E1D-47AB-B95C-B2645023BD9F}" srcOrd="0" destOrd="0" presId="urn:microsoft.com/office/officeart/2008/layout/VerticalAccentList"/>
+    <dgm:cxn modelId="{DF81BA9D-B06F-4DF4-AB80-1DB64F6D76DB}" type="presParOf" srcId="{361524FE-1AE7-46D3-88C9-BFB88C9C2F35}" destId="{1CCAD808-DE37-4E59-A735-B1E19D96BCB4}" srcOrd="1" destOrd="0" presId="urn:microsoft.com/office/officeart/2008/layout/VerticalAccentList"/>
+    <dgm:cxn modelId="{C78FEF9E-7FD4-4C5A-AC27-A31427064AFE}" type="presParOf" srcId="{361524FE-1AE7-46D3-88C9-BFB88C9C2F35}" destId="{8A1274C0-9429-4774-8A97-2E2DC922E525}" srcOrd="2" destOrd="0" presId="urn:microsoft.com/office/officeart/2008/layout/VerticalAccentList"/>
+    <dgm:cxn modelId="{135E3119-FBD6-427E-879C-ABB60CF0FFDB}" type="presParOf" srcId="{361524FE-1AE7-46D3-88C9-BFB88C9C2F35}" destId="{E5015BBB-9419-4DB5-9CAD-5466A86B2DCD}" srcOrd="3" destOrd="0" presId="urn:microsoft.com/office/officeart/2008/layout/VerticalAccentList"/>
+    <dgm:cxn modelId="{4FC92B21-96E3-49D9-AB72-F4F8C463DB55}" type="presParOf" srcId="{361524FE-1AE7-46D3-88C9-BFB88C9C2F35}" destId="{64278D5A-3873-4F32-8B12-9D31A0B10BB1}" srcOrd="4" destOrd="0" presId="urn:microsoft.com/office/officeart/2008/layout/VerticalAccentList"/>
+    <dgm:cxn modelId="{4DAD2726-9F75-4EAD-8B35-6D32B7686530}" type="presParOf" srcId="{361524FE-1AE7-46D3-88C9-BFB88C9C2F35}" destId="{362D78F6-AD8F-489D-A1E5-5DF94A47A468}" srcOrd="5" destOrd="0" presId="urn:microsoft.com/office/officeart/2008/layout/VerticalAccentList"/>
+    <dgm:cxn modelId="{9F6339FF-0546-446D-A4D8-49A7915FA4AC}" type="presParOf" srcId="{361524FE-1AE7-46D3-88C9-BFB88C9C2F35}" destId="{16B29E6B-BE14-43E7-9762-01FB459E61E9}" srcOrd="6" destOrd="0" presId="urn:microsoft.com/office/officeart/2008/layout/VerticalAccentList"/>
+    <dgm:cxn modelId="{6DB0BEBE-52F7-4BFD-921C-C4B1E01A30E4}" type="presParOf" srcId="{361524FE-1AE7-46D3-88C9-BFB88C9C2F35}" destId="{68A2D395-1B30-4F75-B665-0FBB4D9340C8}" srcOrd="7" destOrd="0" presId="urn:microsoft.com/office/officeart/2008/layout/VerticalAccentList"/>
+    <dgm:cxn modelId="{5073411B-D69C-496C-A464-DE08043C3960}" type="presParOf" srcId="{F6B841CA-BFE1-4B2B-9AD4-435E8CEF8969}" destId="{7E97D4A6-AF54-4FB2-97A7-123483679BE2}" srcOrd="5" destOrd="0" presId="urn:microsoft.com/office/officeart/2008/layout/VerticalAccentList"/>
+    <dgm:cxn modelId="{9AF8810E-4553-4438-BEB4-52F1AF2B2D74}" type="presParOf" srcId="{F6B841CA-BFE1-4B2B-9AD4-435E8CEF8969}" destId="{22A29615-8679-498B-B9A9-CC6735748FD3}" srcOrd="6" destOrd="0" presId="urn:microsoft.com/office/officeart/2008/layout/VerticalAccentList"/>
+    <dgm:cxn modelId="{0E75D435-AB2A-4EF7-9458-964F54103C42}" type="presParOf" srcId="{22A29615-8679-498B-B9A9-CC6735748FD3}" destId="{035B9835-9D63-4701-90A1-57165E123790}" srcOrd="0" destOrd="0" presId="urn:microsoft.com/office/officeart/2008/layout/VerticalAccentList"/>
+    <dgm:cxn modelId="{59D36AA8-F4C5-4CA5-8FC4-112E5C73C888}" type="presParOf" srcId="{F6B841CA-BFE1-4B2B-9AD4-435E8CEF8969}" destId="{DEE27EBF-3E85-4E9A-AABC-73B19B6200E1}" srcOrd="7" destOrd="0" presId="urn:microsoft.com/office/officeart/2008/layout/VerticalAccentList"/>
+    <dgm:cxn modelId="{FCAABFA1-362E-4955-8D55-9E00EFD7273B}" type="presParOf" srcId="{DEE27EBF-3E85-4E9A-AABC-73B19B6200E1}" destId="{151D355F-A17F-4DBF-A4A7-3C185517BB6F}" srcOrd="0" destOrd="0" presId="urn:microsoft.com/office/officeart/2008/layout/VerticalAccentList"/>
+    <dgm:cxn modelId="{99AC31C6-F25E-4EC6-88C2-FE0117F2065B}" type="presParOf" srcId="{DEE27EBF-3E85-4E9A-AABC-73B19B6200E1}" destId="{4EF318A1-C0DD-4891-8C36-9439533C9D7A}" srcOrd="1" destOrd="0" presId="urn:microsoft.com/office/officeart/2008/layout/VerticalAccentList"/>
+    <dgm:cxn modelId="{CC74C17E-3E19-4895-94AC-7BFE8E4A2F4D}" type="presParOf" srcId="{DEE27EBF-3E85-4E9A-AABC-73B19B6200E1}" destId="{53EBBB8C-9B63-4F0B-9B9D-9C27672001EE}" srcOrd="2" destOrd="0" presId="urn:microsoft.com/office/officeart/2008/layout/VerticalAccentList"/>
+    <dgm:cxn modelId="{452B155C-6318-45FE-B9E3-93E45F683DE8}" type="presParOf" srcId="{DEE27EBF-3E85-4E9A-AABC-73B19B6200E1}" destId="{04A0C546-CA99-4CA1-95BA-108DA5547B64}" srcOrd="3" destOrd="0" presId="urn:microsoft.com/office/officeart/2008/layout/VerticalAccentList"/>
+    <dgm:cxn modelId="{CEA82D52-784D-4C9D-8CDF-EDD541F75395}" type="presParOf" srcId="{DEE27EBF-3E85-4E9A-AABC-73B19B6200E1}" destId="{3C85CA20-A5D4-449E-97BA-A366FFE5EF18}" srcOrd="4" destOrd="0" presId="urn:microsoft.com/office/officeart/2008/layout/VerticalAccentList"/>
+    <dgm:cxn modelId="{C290CA5D-CD5D-4552-A757-C6B309394764}" type="presParOf" srcId="{DEE27EBF-3E85-4E9A-AABC-73B19B6200E1}" destId="{A8854346-8FD5-4079-BDFE-CB155587B4A3}" srcOrd="5" destOrd="0" presId="urn:microsoft.com/office/officeart/2008/layout/VerticalAccentList"/>
+    <dgm:cxn modelId="{A978F534-672F-4272-AD46-D1AF3999DCEE}" type="presParOf" srcId="{DEE27EBF-3E85-4E9A-AABC-73B19B6200E1}" destId="{54BD6091-77E6-4DD8-AC6C-83D084EC23C8}" srcOrd="6" destOrd="0" presId="urn:microsoft.com/office/officeart/2008/layout/VerticalAccentList"/>
+    <dgm:cxn modelId="{02CF4A17-E1C3-4D2F-9623-1EC1FE29F9BA}" type="presParOf" srcId="{DEE27EBF-3E85-4E9A-AABC-73B19B6200E1}" destId="{B729A5AD-0296-493F-BD8B-6708B7FC32C9}" srcOrd="7" destOrd="0" presId="urn:microsoft.com/office/officeart/2008/layout/VerticalAccentList"/>
   </dgm:cxnLst>
   <dgm:bg/>
   <dgm:whole/>
@@ -2142,7 +2202,7 @@
         </a:bodyPr>
         <a:lstStyle/>
         <a:p>
-          <a:pPr marL="0" lvl="0" indent="0" algn="l" defTabSz="711200">
+          <a:pPr lvl="0" algn="l" defTabSz="711200">
             <a:lnSpc>
               <a:spcPct val="90000"/>
             </a:lnSpc>
@@ -2152,7 +2212,6 @@
             <a:spcAft>
               <a:spcPct val="35000"/>
             </a:spcAft>
-            <a:buNone/>
           </a:pPr>
           <a:r>
             <a:rPr lang="es-PE" sz="1600" kern="1200"/>
@@ -2586,7 +2645,7 @@
         </a:bodyPr>
         <a:lstStyle/>
         <a:p>
-          <a:pPr marL="0" lvl="0" indent="0" algn="l" defTabSz="355600">
+          <a:pPr lvl="0" algn="l" defTabSz="355600">
             <a:lnSpc>
               <a:spcPct val="90000"/>
             </a:lnSpc>
@@ -2596,7 +2655,6 @@
             <a:spcAft>
               <a:spcPct val="35000"/>
             </a:spcAft>
-            <a:buNone/>
           </a:pPr>
           <a:r>
             <a:rPr lang="es-PE" sz="800" kern="1200">
@@ -2608,7 +2666,7 @@
           </a:r>
         </a:p>
         <a:p>
-          <a:pPr marL="0" lvl="0" indent="0" algn="l" defTabSz="355600">
+          <a:pPr lvl="0" algn="l" defTabSz="355600">
             <a:lnSpc>
               <a:spcPct val="90000"/>
             </a:lnSpc>
@@ -2618,7 +2676,6 @@
             <a:spcAft>
               <a:spcPct val="35000"/>
             </a:spcAft>
-            <a:buNone/>
           </a:pPr>
           <a:r>
             <a:rPr lang="es-PE" sz="800" kern="1200">
@@ -2630,7 +2687,7 @@
           </a:r>
         </a:p>
         <a:p>
-          <a:pPr marL="0" lvl="0" indent="0" algn="l" defTabSz="355600">
+          <a:pPr lvl="0" algn="l" defTabSz="355600">
             <a:lnSpc>
               <a:spcPct val="90000"/>
             </a:lnSpc>
@@ -2640,7 +2697,6 @@
             <a:spcAft>
               <a:spcPct val="35000"/>
             </a:spcAft>
-            <a:buNone/>
           </a:pPr>
           <a:r>
             <a:rPr lang="es-PE" sz="800" b="0" i="0" kern="1200">
@@ -2657,7 +2713,7 @@
           </a:endParaRPr>
         </a:p>
         <a:p>
-          <a:pPr marL="0" lvl="0" indent="0" algn="l" defTabSz="355600">
+          <a:pPr lvl="0" algn="l" defTabSz="355600">
             <a:lnSpc>
               <a:spcPct val="90000"/>
             </a:lnSpc>
@@ -2667,7 +2723,6 @@
             <a:spcAft>
               <a:spcPct val="35000"/>
             </a:spcAft>
-            <a:buNone/>
           </a:pPr>
           <a:r>
             <a:rPr lang="es-PE" sz="800" b="0" i="0" kern="1200">
@@ -2684,7 +2739,7 @@
           </a:endParaRPr>
         </a:p>
         <a:p>
-          <a:pPr marL="0" lvl="0" indent="0" algn="l" defTabSz="355600">
+          <a:pPr lvl="0" algn="l" defTabSz="355600">
             <a:lnSpc>
               <a:spcPct val="90000"/>
             </a:lnSpc>
@@ -2694,7 +2749,6 @@
             <a:spcAft>
               <a:spcPct val="35000"/>
             </a:spcAft>
-            <a:buNone/>
           </a:pPr>
           <a:r>
             <a:rPr lang="es-PE" sz="800" kern="1200"/>
@@ -2703,7 +2757,7 @@
           <a:endParaRPr lang="es-PE" sz="800" b="0" i="0" kern="1200"/>
         </a:p>
         <a:p>
-          <a:pPr marL="0" lvl="0" indent="0" algn="l" defTabSz="355600">
+          <a:pPr lvl="0" algn="l" defTabSz="355600">
             <a:lnSpc>
               <a:spcPct val="90000"/>
             </a:lnSpc>
@@ -2713,7 +2767,6 @@
             <a:spcAft>
               <a:spcPct val="35000"/>
             </a:spcAft>
-            <a:buNone/>
           </a:pPr>
           <a:r>
             <a:rPr lang="es-PE" sz="800" kern="1200">
@@ -2725,7 +2778,7 @@
           </a:r>
         </a:p>
         <a:p>
-          <a:pPr marL="0" lvl="0" indent="0" algn="l" defTabSz="355600">
+          <a:pPr lvl="0" algn="l" defTabSz="355600">
             <a:lnSpc>
               <a:spcPct val="90000"/>
             </a:lnSpc>
@@ -2735,7 +2788,6 @@
             <a:spcAft>
               <a:spcPct val="35000"/>
             </a:spcAft>
-            <a:buNone/>
           </a:pPr>
           <a:r>
             <a:rPr lang="es-PE" sz="800" kern="1200">
@@ -2747,7 +2799,7 @@
           </a:r>
         </a:p>
         <a:p>
-          <a:pPr marL="0" lvl="0" indent="0" algn="l" defTabSz="355600">
+          <a:pPr lvl="0" algn="l" defTabSz="355600">
             <a:lnSpc>
               <a:spcPct val="90000"/>
             </a:lnSpc>
@@ -2757,7 +2809,6 @@
             <a:spcAft>
               <a:spcPct val="35000"/>
             </a:spcAft>
-            <a:buNone/>
           </a:pPr>
           <a:r>
             <a:rPr lang="es-PE" sz="800" kern="1200">
@@ -2812,7 +2863,7 @@
         </a:bodyPr>
         <a:lstStyle/>
         <a:p>
-          <a:pPr marL="0" lvl="0" indent="0" algn="l" defTabSz="711200">
+          <a:pPr lvl="0" algn="l" defTabSz="711200">
             <a:lnSpc>
               <a:spcPct val="90000"/>
             </a:lnSpc>
@@ -2822,7 +2873,6 @@
             <a:spcAft>
               <a:spcPct val="35000"/>
             </a:spcAft>
-            <a:buNone/>
           </a:pPr>
           <a:r>
             <a:rPr lang="es-PE" sz="1600" kern="1200"/>
@@ -3252,7 +3302,7 @@
         </a:bodyPr>
         <a:lstStyle/>
         <a:p>
-          <a:pPr marL="0" lvl="0" indent="0" algn="l" defTabSz="355600">
+          <a:pPr lvl="0" algn="l" defTabSz="355600">
             <a:lnSpc>
               <a:spcPct val="90000"/>
             </a:lnSpc>
@@ -3262,7 +3312,6 @@
             <a:spcAft>
               <a:spcPct val="35000"/>
             </a:spcAft>
-            <a:buNone/>
           </a:pPr>
           <a:r>
             <a:rPr lang="es-PE" sz="800" kern="1200"/>
@@ -3270,7 +3319,7 @@
           </a:r>
         </a:p>
         <a:p>
-          <a:pPr marL="0" lvl="0" indent="0" algn="l" defTabSz="355600">
+          <a:pPr lvl="0" algn="l" defTabSz="355600">
             <a:lnSpc>
               <a:spcPct val="90000"/>
             </a:lnSpc>
@@ -3280,7 +3329,6 @@
             <a:spcAft>
               <a:spcPct val="35000"/>
             </a:spcAft>
-            <a:buNone/>
           </a:pPr>
           <a:r>
             <a:rPr lang="es-PE" sz="800" kern="1200">
@@ -3292,7 +3340,7 @@
           </a:r>
         </a:p>
         <a:p>
-          <a:pPr marL="0" lvl="0" indent="0" algn="l" defTabSz="355600">
+          <a:pPr lvl="0" algn="l" defTabSz="355600">
             <a:lnSpc>
               <a:spcPct val="90000"/>
             </a:lnSpc>
@@ -3302,7 +3350,27 @@
             <a:spcAft>
               <a:spcPct val="35000"/>
             </a:spcAft>
-            <a:buNone/>
+          </a:pPr>
+          <a:r>
+            <a:rPr lang="es-PE" sz="800" kern="1200">
+              <a:solidFill>
+                <a:srgbClr val="FF0000"/>
+              </a:solidFill>
+            </a:rPr>
+            <a:t>Automatizando la búsqueda en Tottus</a:t>
+          </a:r>
+        </a:p>
+        <a:p>
+          <a:pPr lvl="0" algn="l" defTabSz="355600">
+            <a:lnSpc>
+              <a:spcPct val="90000"/>
+            </a:lnSpc>
+            <a:spcBef>
+              <a:spcPct val="0"/>
+            </a:spcBef>
+            <a:spcAft>
+              <a:spcPct val="35000"/>
+            </a:spcAft>
           </a:pPr>
           <a:r>
             <a:rPr lang="es-PE" sz="800" kern="1200"/>
@@ -3352,7 +3420,7 @@
         </a:bodyPr>
         <a:lstStyle/>
         <a:p>
-          <a:pPr marL="0" lvl="0" indent="0" algn="l" defTabSz="711200">
+          <a:pPr lvl="0" algn="l" defTabSz="711200">
             <a:lnSpc>
               <a:spcPct val="90000"/>
             </a:lnSpc>
@@ -3362,7 +3430,6 @@
             <a:spcAft>
               <a:spcPct val="35000"/>
             </a:spcAft>
-            <a:buNone/>
           </a:pPr>
           <a:r>
             <a:rPr lang="es-PE" sz="1600" kern="1200"/>
@@ -3792,7 +3859,7 @@
         </a:bodyPr>
         <a:lstStyle/>
         <a:p>
-          <a:pPr marL="0" lvl="0" indent="0" algn="l" defTabSz="355600">
+          <a:pPr lvl="0" algn="l" defTabSz="355600">
             <a:lnSpc>
               <a:spcPct val="90000"/>
             </a:lnSpc>
@@ -3802,7 +3869,6 @@
             <a:spcAft>
               <a:spcPct val="35000"/>
             </a:spcAft>
-            <a:buNone/>
           </a:pPr>
           <a:r>
             <a:rPr lang="es-PE" sz="800" kern="1200"/>
@@ -3810,7 +3876,7 @@
           </a:r>
         </a:p>
         <a:p>
-          <a:pPr marL="0" lvl="0" indent="0" algn="l" defTabSz="355600">
+          <a:pPr lvl="0" algn="l" defTabSz="355600">
             <a:lnSpc>
               <a:spcPct val="90000"/>
             </a:lnSpc>
@@ -3820,7 +3886,6 @@
             <a:spcAft>
               <a:spcPct val="35000"/>
             </a:spcAft>
-            <a:buNone/>
           </a:pPr>
           <a:r>
             <a:rPr lang="es-PE" sz="800" kern="1200"/>
@@ -5709,7 +5774,7 @@
 </file>
 
 <file path=customXml/itemProps1.xml><?xml version="1.0" encoding="utf-8"?>
-<ds:datastoreItem xmlns:ds="http://schemas.openxmlformats.org/officeDocument/2006/customXml" ds:itemID="{EC0C7549-E2C6-464C-93E1-0E1DDD5E2EC5}">
+<ds:datastoreItem xmlns:ds="http://schemas.openxmlformats.org/officeDocument/2006/customXml" ds:itemID="{EC15F7BA-A9B3-4916-823A-F603657FB00D}">
   <ds:schemaRefs>
     <ds:schemaRef ds:uri="http://schemas.openxmlformats.org/officeDocument/2006/bibliography"/>
   </ds:schemaRefs>

</xml_diff>

<commit_message>
Avance Leslie - automatización de Metro
</commit_message>
<xml_diff>
--- a/Planificacion-proyecto-LPII.docx
+++ b/Planificacion-proyecto-LPII.docx
@@ -1,6 +1,6 @@
 
 <file path=word/document.xml><?xml version="1.0" encoding="utf-8"?>
-<w:document xmlns:wpc="http://schemas.microsoft.com/office/word/2010/wordprocessingCanvas" xmlns:mc="http://schemas.openxmlformats.org/markup-compatibility/2006" xmlns:o="urn:schemas-microsoft-com:office:office" xmlns:r="http://schemas.openxmlformats.org/officeDocument/2006/relationships" xmlns:m="http://schemas.openxmlformats.org/officeDocument/2006/math" xmlns:v="urn:schemas-microsoft-com:vml" xmlns:wp14="http://schemas.microsoft.com/office/word/2010/wordprocessingDrawing" xmlns:wp="http://schemas.openxmlformats.org/drawingml/2006/wordprocessingDrawing" xmlns:w10="urn:schemas-microsoft-com:office:word" xmlns:w="http://schemas.openxmlformats.org/wordprocessingml/2006/main" xmlns:w14="http://schemas.microsoft.com/office/word/2010/wordml" xmlns:w15="http://schemas.microsoft.com/office/word/2012/wordml" xmlns:wpg="http://schemas.microsoft.com/office/word/2010/wordprocessingGroup" xmlns:wpi="http://schemas.microsoft.com/office/word/2010/wordprocessingInk" xmlns:wne="http://schemas.microsoft.com/office/word/2006/wordml" xmlns:wps="http://schemas.microsoft.com/office/word/2010/wordprocessingShape" mc:Ignorable="w14 w15 wp14">
+<w:document xmlns:wpc="http://schemas.microsoft.com/office/word/2010/wordprocessingCanvas" xmlns:cx="http://schemas.microsoft.com/office/drawing/2014/chartex" xmlns:cx1="http://schemas.microsoft.com/office/drawing/2015/9/8/chartex" xmlns:cx2="http://schemas.microsoft.com/office/drawing/2015/10/21/chartex" xmlns:cx3="http://schemas.microsoft.com/office/drawing/2016/5/9/chartex" xmlns:cx4="http://schemas.microsoft.com/office/drawing/2016/5/10/chartex" xmlns:cx5="http://schemas.microsoft.com/office/drawing/2016/5/11/chartex" xmlns:cx6="http://schemas.microsoft.com/office/drawing/2016/5/12/chartex" xmlns:cx7="http://schemas.microsoft.com/office/drawing/2016/5/13/chartex" xmlns:cx8="http://schemas.microsoft.com/office/drawing/2016/5/14/chartex" xmlns:mc="http://schemas.openxmlformats.org/markup-compatibility/2006" xmlns:aink="http://schemas.microsoft.com/office/drawing/2016/ink" xmlns:am3d="http://schemas.microsoft.com/office/drawing/2017/model3d" xmlns:o="urn:schemas-microsoft-com:office:office" xmlns:oel="http://schemas.microsoft.com/office/2019/extlst" xmlns:r="http://schemas.openxmlformats.org/officeDocument/2006/relationships" xmlns:m="http://schemas.openxmlformats.org/officeDocument/2006/math" xmlns:v="urn:schemas-microsoft-com:vml" xmlns:wp14="http://schemas.microsoft.com/office/word/2010/wordprocessingDrawing" xmlns:wp="http://schemas.openxmlformats.org/drawingml/2006/wordprocessingDrawing" xmlns:w10="urn:schemas-microsoft-com:office:word" xmlns:w="http://schemas.openxmlformats.org/wordprocessingml/2006/main" xmlns:w14="http://schemas.microsoft.com/office/word/2010/wordml" xmlns:w15="http://schemas.microsoft.com/office/word/2012/wordml" xmlns:w16cex="http://schemas.microsoft.com/office/word/2018/wordml/cex" xmlns:w16cid="http://schemas.microsoft.com/office/word/2016/wordml/cid" xmlns:w16="http://schemas.microsoft.com/office/word/2018/wordml" xmlns:w16sdtdh="http://schemas.microsoft.com/office/word/2020/wordml/sdtdatahash" xmlns:w16se="http://schemas.microsoft.com/office/word/2015/wordml/symex" xmlns:wpg="http://schemas.microsoft.com/office/word/2010/wordprocessingGroup" xmlns:wpi="http://schemas.microsoft.com/office/word/2010/wordprocessingInk" xmlns:wne="http://schemas.microsoft.com/office/word/2006/wordml" xmlns:wps="http://schemas.microsoft.com/office/word/2010/wordprocessingShape" mc:Ignorable="w14 w15 w16se w16cid w16 w16cex w16sdtdh wp14">
   <w:body>
     <w:p>
       <w:pPr>
@@ -27,14 +27,13 @@
           <w:lang w:val="es-ES"/>
         </w:rPr>
       </w:pPr>
-      <w:bookmarkStart w:id="0" w:name="_GoBack"/>
       <w:r>
         <w:rPr>
           <w:noProof/>
           <w:lang w:eastAsia="es-PE"/>
         </w:rPr>
         <w:drawing>
-          <wp:inline distT="0" distB="0" distL="0" distR="0" wp14:anchorId="3DD92A4F" wp14:editId="52720467">
+          <wp:inline distT="0" distB="0" distL="0" distR="0" wp14:anchorId="3DD92A4F" wp14:editId="71E296A3">
             <wp:extent cx="10223500" cy="6323682"/>
             <wp:effectExtent l="0" t="0" r="0" b="20320"/>
             <wp:docPr id="1" name="Diagrama 1"/>
@@ -47,7 +46,6 @@
           </wp:inline>
         </w:drawing>
       </w:r>
-      <w:bookmarkEnd w:id="0"/>
     </w:p>
     <w:p>
       <w:pPr>
@@ -67,7 +65,7 @@
 </file>
 
 <file path=word/endnotes.xml><?xml version="1.0" encoding="utf-8"?>
-<w:endnotes xmlns:wpc="http://schemas.microsoft.com/office/word/2010/wordprocessingCanvas" xmlns:mc="http://schemas.openxmlformats.org/markup-compatibility/2006" xmlns:o="urn:schemas-microsoft-com:office:office" xmlns:r="http://schemas.openxmlformats.org/officeDocument/2006/relationships" xmlns:m="http://schemas.openxmlformats.org/officeDocument/2006/math" xmlns:v="urn:schemas-microsoft-com:vml" xmlns:wp14="http://schemas.microsoft.com/office/word/2010/wordprocessingDrawing" xmlns:wp="http://schemas.openxmlformats.org/drawingml/2006/wordprocessingDrawing" xmlns:w10="urn:schemas-microsoft-com:office:word" xmlns:w="http://schemas.openxmlformats.org/wordprocessingml/2006/main" xmlns:w14="http://schemas.microsoft.com/office/word/2010/wordml" xmlns:w15="http://schemas.microsoft.com/office/word/2012/wordml" xmlns:wpg="http://schemas.microsoft.com/office/word/2010/wordprocessingGroup" xmlns:wpi="http://schemas.microsoft.com/office/word/2010/wordprocessingInk" xmlns:wne="http://schemas.microsoft.com/office/word/2006/wordml" xmlns:wps="http://schemas.microsoft.com/office/word/2010/wordprocessingShape" mc:Ignorable="w14 w15 wp14">
+<w:endnotes xmlns:wpc="http://schemas.microsoft.com/office/word/2010/wordprocessingCanvas" xmlns:cx="http://schemas.microsoft.com/office/drawing/2014/chartex" xmlns:cx1="http://schemas.microsoft.com/office/drawing/2015/9/8/chartex" xmlns:cx2="http://schemas.microsoft.com/office/drawing/2015/10/21/chartex" xmlns:cx3="http://schemas.microsoft.com/office/drawing/2016/5/9/chartex" xmlns:cx4="http://schemas.microsoft.com/office/drawing/2016/5/10/chartex" xmlns:cx5="http://schemas.microsoft.com/office/drawing/2016/5/11/chartex" xmlns:cx6="http://schemas.microsoft.com/office/drawing/2016/5/12/chartex" xmlns:cx7="http://schemas.microsoft.com/office/drawing/2016/5/13/chartex" xmlns:cx8="http://schemas.microsoft.com/office/drawing/2016/5/14/chartex" xmlns:mc="http://schemas.openxmlformats.org/markup-compatibility/2006" xmlns:aink="http://schemas.microsoft.com/office/drawing/2016/ink" xmlns:am3d="http://schemas.microsoft.com/office/drawing/2017/model3d" xmlns:o="urn:schemas-microsoft-com:office:office" xmlns:oel="http://schemas.microsoft.com/office/2019/extlst" xmlns:r="http://schemas.openxmlformats.org/officeDocument/2006/relationships" xmlns:m="http://schemas.openxmlformats.org/officeDocument/2006/math" xmlns:v="urn:schemas-microsoft-com:vml" xmlns:wp14="http://schemas.microsoft.com/office/word/2010/wordprocessingDrawing" xmlns:wp="http://schemas.openxmlformats.org/drawingml/2006/wordprocessingDrawing" xmlns:w10="urn:schemas-microsoft-com:office:word" xmlns:w="http://schemas.openxmlformats.org/wordprocessingml/2006/main" xmlns:w14="http://schemas.microsoft.com/office/word/2010/wordml" xmlns:w15="http://schemas.microsoft.com/office/word/2012/wordml" xmlns:w16cex="http://schemas.microsoft.com/office/word/2018/wordml/cex" xmlns:w16cid="http://schemas.microsoft.com/office/word/2016/wordml/cid" xmlns:w16="http://schemas.microsoft.com/office/word/2018/wordml" xmlns:w16sdtdh="http://schemas.microsoft.com/office/word/2020/wordml/sdtdatahash" xmlns:w16se="http://schemas.microsoft.com/office/word/2015/wordml/symex" xmlns:wpg="http://schemas.microsoft.com/office/word/2010/wordprocessingGroup" xmlns:wpi="http://schemas.microsoft.com/office/word/2010/wordprocessingInk" xmlns:wne="http://schemas.microsoft.com/office/word/2006/wordml" xmlns:wps="http://schemas.microsoft.com/office/word/2010/wordprocessingShape" mc:Ignorable="w14 w15 w16se w16cid w16 w16cex w16sdtdh wp14">
   <w:endnote w:type="separator" w:id="-1">
     <w:p>
       <w:pPr>
@@ -92,7 +90,7 @@
 </file>
 
 <file path=word/footnotes.xml><?xml version="1.0" encoding="utf-8"?>
-<w:footnotes xmlns:wpc="http://schemas.microsoft.com/office/word/2010/wordprocessingCanvas" xmlns:mc="http://schemas.openxmlformats.org/markup-compatibility/2006" xmlns:o="urn:schemas-microsoft-com:office:office" xmlns:r="http://schemas.openxmlformats.org/officeDocument/2006/relationships" xmlns:m="http://schemas.openxmlformats.org/officeDocument/2006/math" xmlns:v="urn:schemas-microsoft-com:vml" xmlns:wp14="http://schemas.microsoft.com/office/word/2010/wordprocessingDrawing" xmlns:wp="http://schemas.openxmlformats.org/drawingml/2006/wordprocessingDrawing" xmlns:w10="urn:schemas-microsoft-com:office:word" xmlns:w="http://schemas.openxmlformats.org/wordprocessingml/2006/main" xmlns:w14="http://schemas.microsoft.com/office/word/2010/wordml" xmlns:w15="http://schemas.microsoft.com/office/word/2012/wordml" xmlns:wpg="http://schemas.microsoft.com/office/word/2010/wordprocessingGroup" xmlns:wpi="http://schemas.microsoft.com/office/word/2010/wordprocessingInk" xmlns:wne="http://schemas.microsoft.com/office/word/2006/wordml" xmlns:wps="http://schemas.microsoft.com/office/word/2010/wordprocessingShape" mc:Ignorable="w14 w15 wp14">
+<w:footnotes xmlns:wpc="http://schemas.microsoft.com/office/word/2010/wordprocessingCanvas" xmlns:cx="http://schemas.microsoft.com/office/drawing/2014/chartex" xmlns:cx1="http://schemas.microsoft.com/office/drawing/2015/9/8/chartex" xmlns:cx2="http://schemas.microsoft.com/office/drawing/2015/10/21/chartex" xmlns:cx3="http://schemas.microsoft.com/office/drawing/2016/5/9/chartex" xmlns:cx4="http://schemas.microsoft.com/office/drawing/2016/5/10/chartex" xmlns:cx5="http://schemas.microsoft.com/office/drawing/2016/5/11/chartex" xmlns:cx6="http://schemas.microsoft.com/office/drawing/2016/5/12/chartex" xmlns:cx7="http://schemas.microsoft.com/office/drawing/2016/5/13/chartex" xmlns:cx8="http://schemas.microsoft.com/office/drawing/2016/5/14/chartex" xmlns:mc="http://schemas.openxmlformats.org/markup-compatibility/2006" xmlns:aink="http://schemas.microsoft.com/office/drawing/2016/ink" xmlns:am3d="http://schemas.microsoft.com/office/drawing/2017/model3d" xmlns:o="urn:schemas-microsoft-com:office:office" xmlns:oel="http://schemas.microsoft.com/office/2019/extlst" xmlns:r="http://schemas.openxmlformats.org/officeDocument/2006/relationships" xmlns:m="http://schemas.openxmlformats.org/officeDocument/2006/math" xmlns:v="urn:schemas-microsoft-com:vml" xmlns:wp14="http://schemas.microsoft.com/office/word/2010/wordprocessingDrawing" xmlns:wp="http://schemas.openxmlformats.org/drawingml/2006/wordprocessingDrawing" xmlns:w10="urn:schemas-microsoft-com:office:word" xmlns:w="http://schemas.openxmlformats.org/wordprocessingml/2006/main" xmlns:w14="http://schemas.microsoft.com/office/word/2010/wordml" xmlns:w15="http://schemas.microsoft.com/office/word/2012/wordml" xmlns:w16cex="http://schemas.microsoft.com/office/word/2018/wordml/cex" xmlns:w16cid="http://schemas.microsoft.com/office/word/2016/wordml/cid" xmlns:w16="http://schemas.microsoft.com/office/word/2018/wordml" xmlns:w16sdtdh="http://schemas.microsoft.com/office/word/2020/wordml/sdtdatahash" xmlns:w16se="http://schemas.microsoft.com/office/word/2015/wordml/symex" xmlns:wpg="http://schemas.microsoft.com/office/word/2010/wordprocessingGroup" xmlns:wpi="http://schemas.microsoft.com/office/word/2010/wordprocessingInk" xmlns:wne="http://schemas.microsoft.com/office/word/2006/wordml" xmlns:wps="http://schemas.microsoft.com/office/word/2010/wordprocessingShape" mc:Ignorable="w14 w15 w16se w16cid w16 w16cex w16sdtdh wp14">
   <w:footnote w:type="separator" w:id="-1">
     <w:p>
       <w:pPr>
@@ -117,7 +115,7 @@
 </file>
 
 <file path=word/styles.xml><?xml version="1.0" encoding="utf-8"?>
-<w:styles xmlns:mc="http://schemas.openxmlformats.org/markup-compatibility/2006" xmlns:r="http://schemas.openxmlformats.org/officeDocument/2006/relationships" xmlns:w="http://schemas.openxmlformats.org/wordprocessingml/2006/main" xmlns:w14="http://schemas.microsoft.com/office/word/2010/wordml" xmlns:w15="http://schemas.microsoft.com/office/word/2012/wordml" mc:Ignorable="w14 w15">
+<w:styles xmlns:mc="http://schemas.openxmlformats.org/markup-compatibility/2006" xmlns:r="http://schemas.openxmlformats.org/officeDocument/2006/relationships" xmlns:w="http://schemas.openxmlformats.org/wordprocessingml/2006/main" xmlns:w14="http://schemas.microsoft.com/office/word/2010/wordml" xmlns:w15="http://schemas.microsoft.com/office/word/2012/wordml" xmlns:w16cex="http://schemas.microsoft.com/office/word/2018/wordml/cex" xmlns:w16cid="http://schemas.microsoft.com/office/word/2016/wordml/cid" xmlns:w16="http://schemas.microsoft.com/office/word/2018/wordml" xmlns:w16sdtdh="http://schemas.microsoft.com/office/word/2020/wordml/sdtdatahash" xmlns:w16se="http://schemas.microsoft.com/office/word/2015/wordml/symex" mc:Ignorable="w14 w15 w16se w16cid w16 w16cex w16sdtdh">
   <w:docDefaults>
     <w:rPrDefault>
       <w:rPr>
@@ -133,7 +131,7 @@
       </w:pPr>
     </w:pPrDefault>
   </w:docDefaults>
-  <w:latentStyles w:defLockedState="0" w:defUIPriority="99" w:defSemiHidden="0" w:defUnhideWhenUsed="0" w:defQFormat="0" w:count="371">
+  <w:latentStyles w:defLockedState="0" w:defUIPriority="99" w:defSemiHidden="0" w:defUnhideWhenUsed="0" w:defQFormat="0" w:count="376">
     <w:lsdException w:name="Normal" w:uiPriority="0" w:qFormat="1"/>
     <w:lsdException w:name="heading 1" w:uiPriority="9" w:qFormat="1"/>
     <w:lsdException w:name="heading 2" w:semiHidden="1" w:uiPriority="9" w:unhideWhenUsed="1" w:qFormat="1"/>
@@ -505,6 +503,11 @@
     <w:lsdException w:name="List Table 5 Dark Accent 6" w:uiPriority="50"/>
     <w:lsdException w:name="List Table 6 Colorful Accent 6" w:uiPriority="51"/>
     <w:lsdException w:name="List Table 7 Colorful Accent 6" w:uiPriority="52"/>
+    <w:lsdException w:name="Mention" w:semiHidden="1" w:unhideWhenUsed="1"/>
+    <w:lsdException w:name="Smart Hyperlink" w:semiHidden="1" w:unhideWhenUsed="1"/>
+    <w:lsdException w:name="Hashtag" w:semiHidden="1" w:unhideWhenUsed="1"/>
+    <w:lsdException w:name="Unresolved Mention" w:semiHidden="1" w:unhideWhenUsed="1"/>
+    <w:lsdException w:name="Smart Link" w:semiHidden="1" w:unhideWhenUsed="1"/>
   </w:latentStyles>
   <w:style w:type="paragraph" w:default="1" w:styleId="Normal">
     <w:name w:val="Normal"/>
@@ -1516,42 +1519,6 @@
         </a:p>
       </dgm:t>
     </dgm:pt>
-    <dgm:pt modelId="{69661C16-D9A5-478E-B86B-9125A9C79E38}">
-      <dgm:prSet phldrT="[Texto]"/>
-      <dgm:spPr/>
-      <dgm:t>
-        <a:bodyPr/>
-        <a:lstStyle/>
-        <a:p>
-          <a:r>
-            <a:rPr lang="es-PE"/>
-            <a:t>Ejecutaremos todo el codigo junto para no intervenir</a:t>
-          </a:r>
-        </a:p>
-      </dgm:t>
-    </dgm:pt>
-    <dgm:pt modelId="{F3F5264F-37FD-4581-BD9E-722B5A92F03A}" type="parTrans" cxnId="{E0DDFECF-6379-46D9-A018-F5420E336458}">
-      <dgm:prSet/>
-      <dgm:spPr/>
-      <dgm:t>
-        <a:bodyPr/>
-        <a:lstStyle/>
-        <a:p>
-          <a:endParaRPr lang="es-PE"/>
-        </a:p>
-      </dgm:t>
-    </dgm:pt>
-    <dgm:pt modelId="{4E16FF04-9385-4DEF-9950-D52E4687A204}" type="sibTrans" cxnId="{E0DDFECF-6379-46D9-A018-F5420E336458}">
-      <dgm:prSet/>
-      <dgm:spPr/>
-      <dgm:t>
-        <a:bodyPr/>
-        <a:lstStyle/>
-        <a:p>
-          <a:endParaRPr lang="es-PE"/>
-        </a:p>
-      </dgm:t>
-    </dgm:pt>
     <dgm:pt modelId="{D27037BF-04C4-4DE3-AD31-014DD2D6C499}">
       <dgm:prSet phldrT="[Texto]"/>
       <dgm:spPr/>
@@ -1692,6 +1659,27 @@
             <a:t>Automatizando la búsqueda en Tottus</a:t>
           </a:r>
         </a:p>
+        <a:p>
+          <a:r>
+            <a:rPr lang="es-PE">
+              <a:solidFill>
+                <a:srgbClr val="FF0000"/>
+              </a:solidFill>
+            </a:rPr>
+            <a:t>Automatizando la búsqueda en metro</a:t>
+          </a:r>
+        </a:p>
+        <a:p>
+          <a:r>
+            <a:rPr lang="es-PE"/>
+            <a:t>Ejecutaremos todo el codigo junto para no intervenir</a:t>
+          </a:r>
+          <a:endParaRPr lang="es-PE">
+            <a:solidFill>
+              <a:srgbClr val="FF0000"/>
+            </a:solidFill>
+          </a:endParaRPr>
+        </a:p>
       </dgm:t>
     </dgm:pt>
     <dgm:pt modelId="{2BFB9B4C-445F-4BBF-8636-3C3774EC391A}" type="parTrans" cxnId="{44E99253-1C58-4116-95D3-A4421880CBAD}">
@@ -1856,13 +1844,6 @@
         </dgm:presLayoutVars>
       </dgm:prSet>
       <dgm:spPr/>
-      <dgm:t>
-        <a:bodyPr/>
-        <a:lstStyle/>
-        <a:p>
-          <a:endParaRPr lang="es-PE"/>
-        </a:p>
-      </dgm:t>
     </dgm:pt>
     <dgm:pt modelId="{79679875-031A-4906-ACE3-65D472FD8596}" type="pres">
       <dgm:prSet presAssocID="{DF62C84F-00AF-4F9B-81B9-0CDDCC08C048}" presName="parenttextcomposite" presStyleCnt="0"/>
@@ -1877,13 +1858,6 @@
         </dgm:presLayoutVars>
       </dgm:prSet>
       <dgm:spPr/>
-      <dgm:t>
-        <a:bodyPr/>
-        <a:lstStyle/>
-        <a:p>
-          <a:endParaRPr lang="es-PE"/>
-        </a:p>
-      </dgm:t>
     </dgm:pt>
     <dgm:pt modelId="{D7C0F832-F93F-465E-945B-D752371CF142}" type="pres">
       <dgm:prSet presAssocID="{DF62C84F-00AF-4F9B-81B9-0CDDCC08C048}" presName="composite" presStyleCnt="0"/>
@@ -1926,13 +1900,6 @@
         </dgm:presLayoutVars>
       </dgm:prSet>
       <dgm:spPr/>
-      <dgm:t>
-        <a:bodyPr/>
-        <a:lstStyle/>
-        <a:p>
-          <a:endParaRPr lang="es-PE"/>
-        </a:p>
-      </dgm:t>
     </dgm:pt>
     <dgm:pt modelId="{C4133916-CFD9-46C6-88F8-7C56C7CEACB3}" type="pres">
       <dgm:prSet presAssocID="{C9BCF6DC-B3DA-419D-A917-EDA44857ACC5}" presName="sibTrans" presStyleCnt="0"/>
@@ -1951,13 +1918,6 @@
         </dgm:presLayoutVars>
       </dgm:prSet>
       <dgm:spPr/>
-      <dgm:t>
-        <a:bodyPr/>
-        <a:lstStyle/>
-        <a:p>
-          <a:endParaRPr lang="es-PE"/>
-        </a:p>
-      </dgm:t>
     </dgm:pt>
     <dgm:pt modelId="{361524FE-1AE7-46D3-88C9-BFB88C9C2F35}" type="pres">
       <dgm:prSet presAssocID="{306C8646-9CFD-4BCA-B98B-9D231512D156}" presName="composite" presStyleCnt="0"/>
@@ -2000,13 +1960,6 @@
         </dgm:presLayoutVars>
       </dgm:prSet>
       <dgm:spPr/>
-      <dgm:t>
-        <a:bodyPr/>
-        <a:lstStyle/>
-        <a:p>
-          <a:endParaRPr lang="es-PE"/>
-        </a:p>
-      </dgm:t>
     </dgm:pt>
     <dgm:pt modelId="{7E97D4A6-AF54-4FB2-97A7-123483679BE2}" type="pres">
       <dgm:prSet presAssocID="{35C703B9-AF6A-4935-B57C-C08C5FA40C0A}" presName="sibTrans" presStyleCnt="0"/>
@@ -2025,13 +1978,6 @@
         </dgm:presLayoutVars>
       </dgm:prSet>
       <dgm:spPr/>
-      <dgm:t>
-        <a:bodyPr/>
-        <a:lstStyle/>
-        <a:p>
-          <a:endParaRPr lang="es-PE"/>
-        </a:p>
-      </dgm:t>
     </dgm:pt>
     <dgm:pt modelId="{DEE27EBF-3E85-4E9A-AABC-73B19B6200E1}" type="pres">
       <dgm:prSet presAssocID="{D27037BF-04C4-4DE3-AD31-014DD2D6C499}" presName="composite" presStyleCnt="0"/>
@@ -2074,43 +2020,34 @@
         </dgm:presLayoutVars>
       </dgm:prSet>
       <dgm:spPr/>
-      <dgm:t>
-        <a:bodyPr/>
-        <a:lstStyle/>
-        <a:p>
-          <a:endParaRPr lang="es-PE"/>
-        </a:p>
-      </dgm:t>
     </dgm:pt>
   </dgm:ptLst>
   <dgm:cxnLst>
+    <dgm:cxn modelId="{9FDF6F17-64AF-4C05-8887-AFBA248A7887}" srcId="{DF62C84F-00AF-4F9B-81B9-0CDDCC08C048}" destId="{6350BA11-71A8-4345-B505-1008CE761026}" srcOrd="3" destOrd="0" parTransId="{22D9D665-CD33-4329-8B8A-F59EE782B8F5}" sibTransId="{9E497B14-DE65-4CF3-8390-061C0FFDC02E}"/>
+    <dgm:cxn modelId="{5A2A3C1A-010E-4B3E-846E-FF8F07048229}" srcId="{DF62C84F-00AF-4F9B-81B9-0CDDCC08C048}" destId="{B2308969-0A6B-4344-B87B-BD809982A37D}" srcOrd="0" destOrd="0" parTransId="{BC56AB93-2151-4956-AF33-5AAAE8C83569}" sibTransId="{3F16D2D9-83A0-4BBE-BC81-7C75E85F8564}"/>
+    <dgm:cxn modelId="{9B04E121-FB27-43D9-9ECB-2BACCBAF99FC}" srcId="{D27037BF-04C4-4DE3-AD31-014DD2D6C499}" destId="{2337CACA-5431-4CCA-BB2A-23F6CCCD4623}" srcOrd="0" destOrd="0" parTransId="{049D6F15-202C-4C4C-BEEC-BD503EFB6EBD}" sibTransId="{F3F18D2C-15E9-465D-A4F6-CB9180DF2438}"/>
+    <dgm:cxn modelId="{5A54C32F-F8A9-48E2-9D39-713C3B4ACDBC}" type="presOf" srcId="{B2308969-0A6B-4344-B87B-BD809982A37D}" destId="{69DF3239-1F99-4425-B3DF-5112E1087084}" srcOrd="0" destOrd="0" presId="urn:microsoft.com/office/officeart/2008/layout/VerticalAccentList"/>
+    <dgm:cxn modelId="{0D37C63F-7FC4-4CF6-BE5F-BC9810EB7E28}" srcId="{D27037BF-04C4-4DE3-AD31-014DD2D6C499}" destId="{565BF54F-8488-4400-8EBF-6DAC3CA6D571}" srcOrd="1" destOrd="0" parTransId="{D6522234-BB4D-4527-BFF9-B1AF37A91CD7}" sibTransId="{3EA6FE22-4A38-4EF2-8294-3E91C806DE9E}"/>
+    <dgm:cxn modelId="{27973448-3FD6-4880-B9EF-05C78E07FE1C}" type="presOf" srcId="{D7B75C32-8F87-411F-B984-874743ECA190}" destId="{F6B841CA-BFE1-4B2B-9AD4-435E8CEF8969}" srcOrd="0" destOrd="0" presId="urn:microsoft.com/office/officeart/2008/layout/VerticalAccentList"/>
+    <dgm:cxn modelId="{61CE9E4B-806E-4107-9E33-0F6903716138}" srcId="{DF62C84F-00AF-4F9B-81B9-0CDDCC08C048}" destId="{6E988D01-0769-4839-83BC-2381E54A53CD}" srcOrd="5" destOrd="0" parTransId="{0C0909B5-D775-4FAE-8E14-8528D543F26D}" sibTransId="{6C3F6DA5-3654-4032-A0EF-504B3877F310}"/>
+    <dgm:cxn modelId="{6D31CE6C-EE69-4CFC-B1E6-E9C2C8A76C42}" type="presOf" srcId="{73CB0AFD-CB1E-438D-A041-7DBFD14AB769}" destId="{69DF3239-1F99-4425-B3DF-5112E1087084}" srcOrd="0" destOrd="4" presId="urn:microsoft.com/office/officeart/2008/layout/VerticalAccentList"/>
+    <dgm:cxn modelId="{6A914871-5FA5-4A7B-974F-D63BF51A5776}" type="presOf" srcId="{DF62C84F-00AF-4F9B-81B9-0CDDCC08C048}" destId="{08CE8FA7-F9AC-4FD2-A6F8-C2D1D13E1311}" srcOrd="0" destOrd="0" presId="urn:microsoft.com/office/officeart/2008/layout/VerticalAccentList"/>
+    <dgm:cxn modelId="{E5F7A772-332B-4D95-9D89-50CD46AFF497}" type="presOf" srcId="{6350BA11-71A8-4345-B505-1008CE761026}" destId="{69DF3239-1F99-4425-B3DF-5112E1087084}" srcOrd="0" destOrd="3" presId="urn:microsoft.com/office/officeart/2008/layout/VerticalAccentList"/>
+    <dgm:cxn modelId="{44E99253-1C58-4116-95D3-A4421880CBAD}" srcId="{306C8646-9CFD-4BCA-B98B-9D231512D156}" destId="{FB84F691-9DB2-4A81-867A-0D21D957E9CE}" srcOrd="0" destOrd="0" parTransId="{2BFB9B4C-445F-4BBF-8636-3C3774EC391A}" sibTransId="{AF406DCC-8BE7-48F2-8B4F-E97CF85BAA92}"/>
     <dgm:cxn modelId="{61C73254-94EB-473A-A2D7-30E079C79E0E}" type="presOf" srcId="{306C8646-9CFD-4BCA-B98B-9D231512D156}" destId="{D14C891D-9AA4-4D7C-B2A3-DDB23D49280E}" srcOrd="0" destOrd="0" presId="urn:microsoft.com/office/officeart/2008/layout/VerticalAccentList"/>
     <dgm:cxn modelId="{4DBC1980-9495-4D90-9FFB-E783D80E6329}" type="presOf" srcId="{D27037BF-04C4-4DE3-AD31-014DD2D6C499}" destId="{035B9835-9D63-4701-90A1-57165E123790}" srcOrd="0" destOrd="0" presId="urn:microsoft.com/office/officeart/2008/layout/VerticalAccentList"/>
+    <dgm:cxn modelId="{8E163786-A0A7-4166-8719-50E852F8E9F8}" type="presOf" srcId="{2337CACA-5431-4CCA-BB2A-23F6CCCD4623}" destId="{B729A5AD-0296-493F-BD8B-6708B7FC32C9}" srcOrd="0" destOrd="0" presId="urn:microsoft.com/office/officeart/2008/layout/VerticalAccentList"/>
+    <dgm:cxn modelId="{ED2D9E87-C85F-4DB0-9A7A-6BF9748A9FEC}" srcId="{DF62C84F-00AF-4F9B-81B9-0CDDCC08C048}" destId="{73CB0AFD-CB1E-438D-A041-7DBFD14AB769}" srcOrd="4" destOrd="0" parTransId="{8E3F2D29-9CFB-4444-9140-E95CC7C333F4}" sibTransId="{526A1194-1A48-496E-8D86-C5D2AE37F92C}"/>
+    <dgm:cxn modelId="{4E7C4594-E935-4895-AA2D-56696C7371FF}" srcId="{D7B75C32-8F87-411F-B984-874743ECA190}" destId="{306C8646-9CFD-4BCA-B98B-9D231512D156}" srcOrd="1" destOrd="0" parTransId="{888FD958-1F97-44D7-99B8-B9C26757637C}" sibTransId="{35C703B9-AF6A-4935-B57C-C08C5FA40C0A}"/>
+    <dgm:cxn modelId="{E1BC03AB-36E5-469E-9978-5ED8F00959AD}" type="presOf" srcId="{6E988D01-0769-4839-83BC-2381E54A53CD}" destId="{69DF3239-1F99-4425-B3DF-5112E1087084}" srcOrd="0" destOrd="5" presId="urn:microsoft.com/office/officeart/2008/layout/VerticalAccentList"/>
+    <dgm:cxn modelId="{F04B1DAE-6C90-43A3-8561-78A000559114}" srcId="{D7B75C32-8F87-411F-B984-874743ECA190}" destId="{DF62C84F-00AF-4F9B-81B9-0CDDCC08C048}" srcOrd="0" destOrd="0" parTransId="{7B44670F-F9F3-4AA9-AC81-3D28C1D6F9CF}" sibTransId="{C9BCF6DC-B3DA-419D-A917-EDA44857ACC5}"/>
+    <dgm:cxn modelId="{325224B7-DA03-4B11-9825-287820D91C75}" type="presOf" srcId="{FB84F691-9DB2-4A81-867A-0D21D957E9CE}" destId="{68A2D395-1B30-4F75-B665-0FBB4D9340C8}" srcOrd="0" destOrd="0" presId="urn:microsoft.com/office/officeart/2008/layout/VerticalAccentList"/>
     <dgm:cxn modelId="{9E4033D7-40F8-41C0-AA7C-212AF387E2B1}" srcId="{D7B75C32-8F87-411F-B984-874743ECA190}" destId="{D27037BF-04C4-4DE3-AD31-014DD2D6C499}" srcOrd="2" destOrd="0" parTransId="{AC1DBD30-C131-4FEA-B018-6D38EA8C1634}" sibTransId="{9C8A0E7C-87B2-4E32-9B82-2D68EE642F26}"/>
-    <dgm:cxn modelId="{E0DDFECF-6379-46D9-A018-F5420E336458}" srcId="{306C8646-9CFD-4BCA-B98B-9D231512D156}" destId="{69661C16-D9A5-478E-B86B-9125A9C79E38}" srcOrd="1" destOrd="0" parTransId="{F3F5264F-37FD-4581-BD9E-722B5A92F03A}" sibTransId="{4E16FF04-9385-4DEF-9950-D52E4687A204}"/>
-    <dgm:cxn modelId="{F04B1DAE-6C90-43A3-8561-78A000559114}" srcId="{D7B75C32-8F87-411F-B984-874743ECA190}" destId="{DF62C84F-00AF-4F9B-81B9-0CDDCC08C048}" srcOrd="0" destOrd="0" parTransId="{7B44670F-F9F3-4AA9-AC81-3D28C1D6F9CF}" sibTransId="{C9BCF6DC-B3DA-419D-A917-EDA44857ACC5}"/>
-    <dgm:cxn modelId="{5A2A3C1A-010E-4B3E-846E-FF8F07048229}" srcId="{DF62C84F-00AF-4F9B-81B9-0CDDCC08C048}" destId="{B2308969-0A6B-4344-B87B-BD809982A37D}" srcOrd="0" destOrd="0" parTransId="{BC56AB93-2151-4956-AF33-5AAAE8C83569}" sibTransId="{3F16D2D9-83A0-4BBE-BC81-7C75E85F8564}"/>
+    <dgm:cxn modelId="{CE0BC3DD-6819-4D3C-9F74-3239041B2A30}" type="presOf" srcId="{D5CF4052-A874-4DEF-B9D8-665DD3192256}" destId="{69DF3239-1F99-4425-B3DF-5112E1087084}" srcOrd="0" destOrd="1" presId="urn:microsoft.com/office/officeart/2008/layout/VerticalAccentList"/>
+    <dgm:cxn modelId="{A2EF92F0-E0C9-404E-8668-4A14C6836FD8}" type="presOf" srcId="{565BF54F-8488-4400-8EBF-6DAC3CA6D571}" destId="{B729A5AD-0296-493F-BD8B-6708B7FC32C9}" srcOrd="0" destOrd="1" presId="urn:microsoft.com/office/officeart/2008/layout/VerticalAccentList"/>
     <dgm:cxn modelId="{DA91D8F8-C074-4F47-BA6E-0301D8AECBE5}" srcId="{DF62C84F-00AF-4F9B-81B9-0CDDCC08C048}" destId="{C11FCFC8-C598-427F-88B2-A95E1E71DFAB}" srcOrd="2" destOrd="0" parTransId="{15C3BDE5-8300-4974-A648-4051397846FA}" sibTransId="{49F88020-7574-40D4-B960-8191DF51D26A}"/>
-    <dgm:cxn modelId="{325224B7-DA03-4B11-9825-287820D91C75}" type="presOf" srcId="{FB84F691-9DB2-4A81-867A-0D21D957E9CE}" destId="{68A2D395-1B30-4F75-B665-0FBB4D9340C8}" srcOrd="0" destOrd="0" presId="urn:microsoft.com/office/officeart/2008/layout/VerticalAccentList"/>
-    <dgm:cxn modelId="{44E99253-1C58-4116-95D3-A4421880CBAD}" srcId="{306C8646-9CFD-4BCA-B98B-9D231512D156}" destId="{FB84F691-9DB2-4A81-867A-0D21D957E9CE}" srcOrd="0" destOrd="0" parTransId="{2BFB9B4C-445F-4BBF-8636-3C3774EC391A}" sibTransId="{AF406DCC-8BE7-48F2-8B4F-E97CF85BAA92}"/>
-    <dgm:cxn modelId="{9B04E121-FB27-43D9-9ECB-2BACCBAF99FC}" srcId="{D27037BF-04C4-4DE3-AD31-014DD2D6C499}" destId="{2337CACA-5431-4CCA-BB2A-23F6CCCD4623}" srcOrd="0" destOrd="0" parTransId="{049D6F15-202C-4C4C-BEEC-BD503EFB6EBD}" sibTransId="{F3F18D2C-15E9-465D-A4F6-CB9180DF2438}"/>
-    <dgm:cxn modelId="{A2EF92F0-E0C9-404E-8668-4A14C6836FD8}" type="presOf" srcId="{565BF54F-8488-4400-8EBF-6DAC3CA6D571}" destId="{B729A5AD-0296-493F-BD8B-6708B7FC32C9}" srcOrd="0" destOrd="1" presId="urn:microsoft.com/office/officeart/2008/layout/VerticalAccentList"/>
-    <dgm:cxn modelId="{6A914871-5FA5-4A7B-974F-D63BF51A5776}" type="presOf" srcId="{DF62C84F-00AF-4F9B-81B9-0CDDCC08C048}" destId="{08CE8FA7-F9AC-4FD2-A6F8-C2D1D13E1311}" srcOrd="0" destOrd="0" presId="urn:microsoft.com/office/officeart/2008/layout/VerticalAccentList"/>
-    <dgm:cxn modelId="{0D37C63F-7FC4-4CF6-BE5F-BC9810EB7E28}" srcId="{D27037BF-04C4-4DE3-AD31-014DD2D6C499}" destId="{565BF54F-8488-4400-8EBF-6DAC3CA6D571}" srcOrd="1" destOrd="0" parTransId="{D6522234-BB4D-4527-BFF9-B1AF37A91CD7}" sibTransId="{3EA6FE22-4A38-4EF2-8294-3E91C806DE9E}"/>
+    <dgm:cxn modelId="{8923B3FB-49DD-4FDA-B3B0-48E59ACD8358}" type="presOf" srcId="{C11FCFC8-C598-427F-88B2-A95E1E71DFAB}" destId="{69DF3239-1F99-4425-B3DF-5112E1087084}" srcOrd="0" destOrd="2" presId="urn:microsoft.com/office/officeart/2008/layout/VerticalAccentList"/>
     <dgm:cxn modelId="{BF6F09FE-0389-4063-825C-10A765DFCC9E}" srcId="{DF62C84F-00AF-4F9B-81B9-0CDDCC08C048}" destId="{D5CF4052-A874-4DEF-B9D8-665DD3192256}" srcOrd="1" destOrd="0" parTransId="{A39D94D3-8F3B-401C-BA36-87A595F5E09D}" sibTransId="{C1FB273E-B1F6-40A7-BA80-C8FA76BBFB8B}"/>
-    <dgm:cxn modelId="{6D31CE6C-EE69-4CFC-B1E6-E9C2C8A76C42}" type="presOf" srcId="{73CB0AFD-CB1E-438D-A041-7DBFD14AB769}" destId="{69DF3239-1F99-4425-B3DF-5112E1087084}" srcOrd="0" destOrd="4" presId="urn:microsoft.com/office/officeart/2008/layout/VerticalAccentList"/>
-    <dgm:cxn modelId="{27973448-3FD6-4880-B9EF-05C78E07FE1C}" type="presOf" srcId="{D7B75C32-8F87-411F-B984-874743ECA190}" destId="{F6B841CA-BFE1-4B2B-9AD4-435E8CEF8969}" srcOrd="0" destOrd="0" presId="urn:microsoft.com/office/officeart/2008/layout/VerticalAccentList"/>
-    <dgm:cxn modelId="{9FDF6F17-64AF-4C05-8887-AFBA248A7887}" srcId="{DF62C84F-00AF-4F9B-81B9-0CDDCC08C048}" destId="{6350BA11-71A8-4345-B505-1008CE761026}" srcOrd="3" destOrd="0" parTransId="{22D9D665-CD33-4329-8B8A-F59EE782B8F5}" sibTransId="{9E497B14-DE65-4CF3-8390-061C0FFDC02E}"/>
-    <dgm:cxn modelId="{ED2D9E87-C85F-4DB0-9A7A-6BF9748A9FEC}" srcId="{DF62C84F-00AF-4F9B-81B9-0CDDCC08C048}" destId="{73CB0AFD-CB1E-438D-A041-7DBFD14AB769}" srcOrd="4" destOrd="0" parTransId="{8E3F2D29-9CFB-4444-9140-E95CC7C333F4}" sibTransId="{526A1194-1A48-496E-8D86-C5D2AE37F92C}"/>
-    <dgm:cxn modelId="{CE0BC3DD-6819-4D3C-9F74-3239041B2A30}" type="presOf" srcId="{D5CF4052-A874-4DEF-B9D8-665DD3192256}" destId="{69DF3239-1F99-4425-B3DF-5112E1087084}" srcOrd="0" destOrd="1" presId="urn:microsoft.com/office/officeart/2008/layout/VerticalAccentList"/>
-    <dgm:cxn modelId="{E1BC03AB-36E5-469E-9978-5ED8F00959AD}" type="presOf" srcId="{6E988D01-0769-4839-83BC-2381E54A53CD}" destId="{69DF3239-1F99-4425-B3DF-5112E1087084}" srcOrd="0" destOrd="5" presId="urn:microsoft.com/office/officeart/2008/layout/VerticalAccentList"/>
-    <dgm:cxn modelId="{61CE9E4B-806E-4107-9E33-0F6903716138}" srcId="{DF62C84F-00AF-4F9B-81B9-0CDDCC08C048}" destId="{6E988D01-0769-4839-83BC-2381E54A53CD}" srcOrd="5" destOrd="0" parTransId="{0C0909B5-D775-4FAE-8E14-8528D543F26D}" sibTransId="{6C3F6DA5-3654-4032-A0EF-504B3877F310}"/>
-    <dgm:cxn modelId="{00AFD21F-C8F6-40DC-AB1A-933D6C7E4AC8}" type="presOf" srcId="{69661C16-D9A5-478E-B86B-9125A9C79E38}" destId="{68A2D395-1B30-4F75-B665-0FBB4D9340C8}" srcOrd="0" destOrd="1" presId="urn:microsoft.com/office/officeart/2008/layout/VerticalAccentList"/>
-    <dgm:cxn modelId="{4E7C4594-E935-4895-AA2D-56696C7371FF}" srcId="{D7B75C32-8F87-411F-B984-874743ECA190}" destId="{306C8646-9CFD-4BCA-B98B-9D231512D156}" srcOrd="1" destOrd="0" parTransId="{888FD958-1F97-44D7-99B8-B9C26757637C}" sibTransId="{35C703B9-AF6A-4935-B57C-C08C5FA40C0A}"/>
-    <dgm:cxn modelId="{5A54C32F-F8A9-48E2-9D39-713C3B4ACDBC}" type="presOf" srcId="{B2308969-0A6B-4344-B87B-BD809982A37D}" destId="{69DF3239-1F99-4425-B3DF-5112E1087084}" srcOrd="0" destOrd="0" presId="urn:microsoft.com/office/officeart/2008/layout/VerticalAccentList"/>
-    <dgm:cxn modelId="{E5F7A772-332B-4D95-9D89-50CD46AFF497}" type="presOf" srcId="{6350BA11-71A8-4345-B505-1008CE761026}" destId="{69DF3239-1F99-4425-B3DF-5112E1087084}" srcOrd="0" destOrd="3" presId="urn:microsoft.com/office/officeart/2008/layout/VerticalAccentList"/>
-    <dgm:cxn modelId="{8E163786-A0A7-4166-8719-50E852F8E9F8}" type="presOf" srcId="{2337CACA-5431-4CCA-BB2A-23F6CCCD4623}" destId="{B729A5AD-0296-493F-BD8B-6708B7FC32C9}" srcOrd="0" destOrd="0" presId="urn:microsoft.com/office/officeart/2008/layout/VerticalAccentList"/>
-    <dgm:cxn modelId="{8923B3FB-49DD-4FDA-B3B0-48E59ACD8358}" type="presOf" srcId="{C11FCFC8-C598-427F-88B2-A95E1E71DFAB}" destId="{69DF3239-1F99-4425-B3DF-5112E1087084}" srcOrd="0" destOrd="2" presId="urn:microsoft.com/office/officeart/2008/layout/VerticalAccentList"/>
     <dgm:cxn modelId="{75F50ECC-DE35-45D8-8F8D-0E7F57B98DED}" type="presParOf" srcId="{F6B841CA-BFE1-4B2B-9AD4-435E8CEF8969}" destId="{79679875-031A-4906-ACE3-65D472FD8596}" srcOrd="0" destOrd="0" presId="urn:microsoft.com/office/officeart/2008/layout/VerticalAccentList"/>
     <dgm:cxn modelId="{2F99F05D-8A20-4A2C-84B3-2598BF7E68C5}" type="presParOf" srcId="{79679875-031A-4906-ACE3-65D472FD8596}" destId="{08CE8FA7-F9AC-4FD2-A6F8-C2D1D13E1311}" srcOrd="0" destOrd="0" presId="urn:microsoft.com/office/officeart/2008/layout/VerticalAccentList"/>
     <dgm:cxn modelId="{5B3FC061-7A04-41E9-AB1F-59EFEA68A35A}" type="presParOf" srcId="{F6B841CA-BFE1-4B2B-9AD4-435E8CEF8969}" destId="{D7C0F832-F93F-465E-945B-D752371CF142}" srcOrd="1" destOrd="0" presId="urn:microsoft.com/office/officeart/2008/layout/VerticalAccentList"/>
@@ -2202,7 +2139,7 @@
         </a:bodyPr>
         <a:lstStyle/>
         <a:p>
-          <a:pPr lvl="0" algn="l" defTabSz="711200">
+          <a:pPr marL="0" lvl="0" indent="0" algn="l" defTabSz="711200">
             <a:lnSpc>
               <a:spcPct val="90000"/>
             </a:lnSpc>
@@ -2212,6 +2149,7 @@
             <a:spcAft>
               <a:spcPct val="35000"/>
             </a:spcAft>
+            <a:buNone/>
           </a:pPr>
           <a:r>
             <a:rPr lang="es-PE" sz="1600" kern="1200"/>
@@ -2645,7 +2583,7 @@
         </a:bodyPr>
         <a:lstStyle/>
         <a:p>
-          <a:pPr lvl="0" algn="l" defTabSz="355600">
+          <a:pPr marL="0" lvl="0" indent="0" algn="l" defTabSz="355600">
             <a:lnSpc>
               <a:spcPct val="90000"/>
             </a:lnSpc>
@@ -2655,6 +2593,7 @@
             <a:spcAft>
               <a:spcPct val="35000"/>
             </a:spcAft>
+            <a:buNone/>
           </a:pPr>
           <a:r>
             <a:rPr lang="es-PE" sz="800" kern="1200">
@@ -2666,7 +2605,7 @@
           </a:r>
         </a:p>
         <a:p>
-          <a:pPr lvl="0" algn="l" defTabSz="355600">
+          <a:pPr marL="0" lvl="0" indent="0" algn="l" defTabSz="355600">
             <a:lnSpc>
               <a:spcPct val="90000"/>
             </a:lnSpc>
@@ -2676,6 +2615,7 @@
             <a:spcAft>
               <a:spcPct val="35000"/>
             </a:spcAft>
+            <a:buNone/>
           </a:pPr>
           <a:r>
             <a:rPr lang="es-PE" sz="800" kern="1200">
@@ -2687,7 +2627,7 @@
           </a:r>
         </a:p>
         <a:p>
-          <a:pPr lvl="0" algn="l" defTabSz="355600">
+          <a:pPr marL="0" lvl="0" indent="0" algn="l" defTabSz="355600">
             <a:lnSpc>
               <a:spcPct val="90000"/>
             </a:lnSpc>
@@ -2697,6 +2637,7 @@
             <a:spcAft>
               <a:spcPct val="35000"/>
             </a:spcAft>
+            <a:buNone/>
           </a:pPr>
           <a:r>
             <a:rPr lang="es-PE" sz="800" b="0" i="0" kern="1200">
@@ -2713,7 +2654,7 @@
           </a:endParaRPr>
         </a:p>
         <a:p>
-          <a:pPr lvl="0" algn="l" defTabSz="355600">
+          <a:pPr marL="0" lvl="0" indent="0" algn="l" defTabSz="355600">
             <a:lnSpc>
               <a:spcPct val="90000"/>
             </a:lnSpc>
@@ -2723,6 +2664,7 @@
             <a:spcAft>
               <a:spcPct val="35000"/>
             </a:spcAft>
+            <a:buNone/>
           </a:pPr>
           <a:r>
             <a:rPr lang="es-PE" sz="800" b="0" i="0" kern="1200">
@@ -2739,7 +2681,7 @@
           </a:endParaRPr>
         </a:p>
         <a:p>
-          <a:pPr lvl="0" algn="l" defTabSz="355600">
+          <a:pPr marL="0" lvl="0" indent="0" algn="l" defTabSz="355600">
             <a:lnSpc>
               <a:spcPct val="90000"/>
             </a:lnSpc>
@@ -2749,6 +2691,7 @@
             <a:spcAft>
               <a:spcPct val="35000"/>
             </a:spcAft>
+            <a:buNone/>
           </a:pPr>
           <a:r>
             <a:rPr lang="es-PE" sz="800" kern="1200"/>
@@ -2757,7 +2700,7 @@
           <a:endParaRPr lang="es-PE" sz="800" b="0" i="0" kern="1200"/>
         </a:p>
         <a:p>
-          <a:pPr lvl="0" algn="l" defTabSz="355600">
+          <a:pPr marL="0" lvl="0" indent="0" algn="l" defTabSz="355600">
             <a:lnSpc>
               <a:spcPct val="90000"/>
             </a:lnSpc>
@@ -2767,6 +2710,7 @@
             <a:spcAft>
               <a:spcPct val="35000"/>
             </a:spcAft>
+            <a:buNone/>
           </a:pPr>
           <a:r>
             <a:rPr lang="es-PE" sz="800" kern="1200">
@@ -2778,7 +2722,7 @@
           </a:r>
         </a:p>
         <a:p>
-          <a:pPr lvl="0" algn="l" defTabSz="355600">
+          <a:pPr marL="0" lvl="0" indent="0" algn="l" defTabSz="355600">
             <a:lnSpc>
               <a:spcPct val="90000"/>
             </a:lnSpc>
@@ -2788,6 +2732,7 @@
             <a:spcAft>
               <a:spcPct val="35000"/>
             </a:spcAft>
+            <a:buNone/>
           </a:pPr>
           <a:r>
             <a:rPr lang="es-PE" sz="800" kern="1200">
@@ -2799,7 +2744,7 @@
           </a:r>
         </a:p>
         <a:p>
-          <a:pPr lvl="0" algn="l" defTabSz="355600">
+          <a:pPr marL="0" lvl="0" indent="0" algn="l" defTabSz="355600">
             <a:lnSpc>
               <a:spcPct val="90000"/>
             </a:lnSpc>
@@ -2809,6 +2754,7 @@
             <a:spcAft>
               <a:spcPct val="35000"/>
             </a:spcAft>
+            <a:buNone/>
           </a:pPr>
           <a:r>
             <a:rPr lang="es-PE" sz="800" kern="1200">
@@ -2863,7 +2809,7 @@
         </a:bodyPr>
         <a:lstStyle/>
         <a:p>
-          <a:pPr lvl="0" algn="l" defTabSz="711200">
+          <a:pPr marL="0" lvl="0" indent="0" algn="l" defTabSz="711200">
             <a:lnSpc>
               <a:spcPct val="90000"/>
             </a:lnSpc>
@@ -2873,6 +2819,7 @@
             <a:spcAft>
               <a:spcPct val="35000"/>
             </a:spcAft>
+            <a:buNone/>
           </a:pPr>
           <a:r>
             <a:rPr lang="es-PE" sz="1600" kern="1200"/>
@@ -3302,7 +3249,7 @@
         </a:bodyPr>
         <a:lstStyle/>
         <a:p>
-          <a:pPr lvl="0" algn="l" defTabSz="355600">
+          <a:pPr marL="0" lvl="0" indent="0" algn="l" defTabSz="355600">
             <a:lnSpc>
               <a:spcPct val="90000"/>
             </a:lnSpc>
@@ -3312,6 +3259,7 @@
             <a:spcAft>
               <a:spcPct val="35000"/>
             </a:spcAft>
+            <a:buNone/>
           </a:pPr>
           <a:r>
             <a:rPr lang="es-PE" sz="800" kern="1200"/>
@@ -3319,7 +3267,7 @@
           </a:r>
         </a:p>
         <a:p>
-          <a:pPr lvl="0" algn="l" defTabSz="355600">
+          <a:pPr marL="0" lvl="0" indent="0" algn="l" defTabSz="355600">
             <a:lnSpc>
               <a:spcPct val="90000"/>
             </a:lnSpc>
@@ -3329,6 +3277,7 @@
             <a:spcAft>
               <a:spcPct val="35000"/>
             </a:spcAft>
+            <a:buNone/>
           </a:pPr>
           <a:r>
             <a:rPr lang="es-PE" sz="800" kern="1200">
@@ -3340,7 +3289,7 @@
           </a:r>
         </a:p>
         <a:p>
-          <a:pPr lvl="0" algn="l" defTabSz="355600">
+          <a:pPr marL="0" lvl="0" indent="0" algn="l" defTabSz="355600">
             <a:lnSpc>
               <a:spcPct val="90000"/>
             </a:lnSpc>
@@ -3350,6 +3299,7 @@
             <a:spcAft>
               <a:spcPct val="35000"/>
             </a:spcAft>
+            <a:buNone/>
           </a:pPr>
           <a:r>
             <a:rPr lang="es-PE" sz="800" kern="1200">
@@ -3361,7 +3311,7 @@
           </a:r>
         </a:p>
         <a:p>
-          <a:pPr lvl="0" algn="l" defTabSz="355600">
+          <a:pPr marL="0" lvl="0" indent="0" algn="l" defTabSz="355600">
             <a:lnSpc>
               <a:spcPct val="90000"/>
             </a:lnSpc>
@@ -3371,11 +3321,39 @@
             <a:spcAft>
               <a:spcPct val="35000"/>
             </a:spcAft>
+            <a:buNone/>
+          </a:pPr>
+          <a:r>
+            <a:rPr lang="es-PE" sz="800" kern="1200">
+              <a:solidFill>
+                <a:srgbClr val="FF0000"/>
+              </a:solidFill>
+            </a:rPr>
+            <a:t>Automatizando la búsqueda en metro</a:t>
+          </a:r>
+        </a:p>
+        <a:p>
+          <a:pPr marL="0" lvl="0" indent="0" algn="l" defTabSz="355600">
+            <a:lnSpc>
+              <a:spcPct val="90000"/>
+            </a:lnSpc>
+            <a:spcBef>
+              <a:spcPct val="0"/>
+            </a:spcBef>
+            <a:spcAft>
+              <a:spcPct val="35000"/>
+            </a:spcAft>
+            <a:buNone/>
           </a:pPr>
           <a:r>
             <a:rPr lang="es-PE" sz="800" kern="1200"/>
             <a:t>Ejecutaremos todo el codigo junto para no intervenir</a:t>
           </a:r>
+          <a:endParaRPr lang="es-PE" sz="800" kern="1200">
+            <a:solidFill>
+              <a:srgbClr val="FF0000"/>
+            </a:solidFill>
+          </a:endParaRPr>
         </a:p>
       </dsp:txBody>
       <dsp:txXfrm>
@@ -3420,7 +3398,7 @@
         </a:bodyPr>
         <a:lstStyle/>
         <a:p>
-          <a:pPr lvl="0" algn="l" defTabSz="711200">
+          <a:pPr marL="0" lvl="0" indent="0" algn="l" defTabSz="711200">
             <a:lnSpc>
               <a:spcPct val="90000"/>
             </a:lnSpc>
@@ -3430,6 +3408,7 @@
             <a:spcAft>
               <a:spcPct val="35000"/>
             </a:spcAft>
+            <a:buNone/>
           </a:pPr>
           <a:r>
             <a:rPr lang="es-PE" sz="1600" kern="1200"/>
@@ -3859,7 +3838,7 @@
         </a:bodyPr>
         <a:lstStyle/>
         <a:p>
-          <a:pPr lvl="0" algn="l" defTabSz="355600">
+          <a:pPr marL="0" lvl="0" indent="0" algn="l" defTabSz="355600">
             <a:lnSpc>
               <a:spcPct val="90000"/>
             </a:lnSpc>
@@ -3869,6 +3848,7 @@
             <a:spcAft>
               <a:spcPct val="35000"/>
             </a:spcAft>
+            <a:buNone/>
           </a:pPr>
           <a:r>
             <a:rPr lang="es-PE" sz="800" kern="1200"/>
@@ -3876,7 +3856,7 @@
           </a:r>
         </a:p>
         <a:p>
-          <a:pPr lvl="0" algn="l" defTabSz="355600">
+          <a:pPr marL="0" lvl="0" indent="0" algn="l" defTabSz="355600">
             <a:lnSpc>
               <a:spcPct val="90000"/>
             </a:lnSpc>
@@ -3886,6 +3866,7 @@
             <a:spcAft>
               <a:spcPct val="35000"/>
             </a:spcAft>
+            <a:buNone/>
           </a:pPr>
           <a:r>
             <a:rPr lang="es-PE" sz="800" kern="1200"/>

</xml_diff>

<commit_message>
Automatizando la busqueda de los 3 supermercados
</commit_message>
<xml_diff>
--- a/Planificacion-proyecto-LPII.docx
+++ b/Planificacion-proyecto-LPII.docx
@@ -1,6 +1,6 @@
 
 <file path=word/document.xml><?xml version="1.0" encoding="utf-8"?>
-<w:document xmlns:wpc="http://schemas.microsoft.com/office/word/2010/wordprocessingCanvas" xmlns:cx="http://schemas.microsoft.com/office/drawing/2014/chartex" xmlns:cx1="http://schemas.microsoft.com/office/drawing/2015/9/8/chartex" xmlns:cx2="http://schemas.microsoft.com/office/drawing/2015/10/21/chartex" xmlns:cx3="http://schemas.microsoft.com/office/drawing/2016/5/9/chartex" xmlns:cx4="http://schemas.microsoft.com/office/drawing/2016/5/10/chartex" xmlns:cx5="http://schemas.microsoft.com/office/drawing/2016/5/11/chartex" xmlns:cx6="http://schemas.microsoft.com/office/drawing/2016/5/12/chartex" xmlns:cx7="http://schemas.microsoft.com/office/drawing/2016/5/13/chartex" xmlns:cx8="http://schemas.microsoft.com/office/drawing/2016/5/14/chartex" xmlns:mc="http://schemas.openxmlformats.org/markup-compatibility/2006" xmlns:aink="http://schemas.microsoft.com/office/drawing/2016/ink" xmlns:am3d="http://schemas.microsoft.com/office/drawing/2017/model3d" xmlns:o="urn:schemas-microsoft-com:office:office" xmlns:oel="http://schemas.microsoft.com/office/2019/extlst" xmlns:r="http://schemas.openxmlformats.org/officeDocument/2006/relationships" xmlns:m="http://schemas.openxmlformats.org/officeDocument/2006/math" xmlns:v="urn:schemas-microsoft-com:vml" xmlns:wp14="http://schemas.microsoft.com/office/word/2010/wordprocessingDrawing" xmlns:wp="http://schemas.openxmlformats.org/drawingml/2006/wordprocessingDrawing" xmlns:w10="urn:schemas-microsoft-com:office:word" xmlns:w="http://schemas.openxmlformats.org/wordprocessingml/2006/main" xmlns:w14="http://schemas.microsoft.com/office/word/2010/wordml" xmlns:w15="http://schemas.microsoft.com/office/word/2012/wordml" xmlns:w16cex="http://schemas.microsoft.com/office/word/2018/wordml/cex" xmlns:w16cid="http://schemas.microsoft.com/office/word/2016/wordml/cid" xmlns:w16="http://schemas.microsoft.com/office/word/2018/wordml" xmlns:w16sdtdh="http://schemas.microsoft.com/office/word/2020/wordml/sdtdatahash" xmlns:w16se="http://schemas.microsoft.com/office/word/2015/wordml/symex" xmlns:wpg="http://schemas.microsoft.com/office/word/2010/wordprocessingGroup" xmlns:wpi="http://schemas.microsoft.com/office/word/2010/wordprocessingInk" xmlns:wne="http://schemas.microsoft.com/office/word/2006/wordml" xmlns:wps="http://schemas.microsoft.com/office/word/2010/wordprocessingShape" mc:Ignorable="w14 w15 w16se w16cid w16 w16cex w16sdtdh wp14">
+<w:document xmlns:wpc="http://schemas.microsoft.com/office/word/2010/wordprocessingCanvas" xmlns:cx="http://schemas.microsoft.com/office/drawing/2014/chartex" xmlns:mc="http://schemas.openxmlformats.org/markup-compatibility/2006" xmlns:o="urn:schemas-microsoft-com:office:office" xmlns:r="http://schemas.openxmlformats.org/officeDocument/2006/relationships" xmlns:m="http://schemas.openxmlformats.org/officeDocument/2006/math" xmlns:v="urn:schemas-microsoft-com:vml" xmlns:wp14="http://schemas.microsoft.com/office/word/2010/wordprocessingDrawing" xmlns:wp="http://schemas.openxmlformats.org/drawingml/2006/wordprocessingDrawing" xmlns:w10="urn:schemas-microsoft-com:office:word" xmlns:w="http://schemas.openxmlformats.org/wordprocessingml/2006/main" xmlns:w14="http://schemas.microsoft.com/office/word/2010/wordml" xmlns:w15="http://schemas.microsoft.com/office/word/2012/wordml" xmlns:w16se="http://schemas.microsoft.com/office/word/2015/wordml/symex" xmlns:wpg="http://schemas.microsoft.com/office/word/2010/wordprocessingGroup" xmlns:wpi="http://schemas.microsoft.com/office/word/2010/wordprocessingInk" xmlns:wne="http://schemas.microsoft.com/office/word/2006/wordml" xmlns:wps="http://schemas.microsoft.com/office/word/2010/wordprocessingShape" mc:Ignorable="w14 w15 w16se wp14">
   <w:body>
     <w:p>
       <w:pPr>
@@ -30,11 +30,11 @@
       <w:r>
         <w:rPr>
           <w:noProof/>
-          <w:lang w:eastAsia="es-PE"/>
+          <w:lang w:val="en-US"/>
         </w:rPr>
         <w:drawing>
-          <wp:inline distT="0" distB="0" distL="0" distR="0" wp14:anchorId="3DD92A4F" wp14:editId="71E296A3">
-            <wp:extent cx="10223500" cy="6323682"/>
+          <wp:inline distT="0" distB="0" distL="0" distR="0" wp14:anchorId="3DD92A4F" wp14:editId="3DAAB13B">
+            <wp:extent cx="10620375" cy="6323330"/>
             <wp:effectExtent l="0" t="0" r="0" b="20320"/>
             <wp:docPr id="1" name="Diagrama 1"/>
             <wp:cNvGraphicFramePr/>
@@ -46,6 +46,8 @@
           </wp:inline>
         </w:drawing>
       </w:r>
+      <w:bookmarkStart w:id="0" w:name="_GoBack"/>
+      <w:bookmarkEnd w:id="0"/>
     </w:p>
     <w:p>
       <w:pPr>
@@ -65,7 +67,7 @@
 </file>
 
 <file path=word/endnotes.xml><?xml version="1.0" encoding="utf-8"?>
-<w:endnotes xmlns:wpc="http://schemas.microsoft.com/office/word/2010/wordprocessingCanvas" xmlns:cx="http://schemas.microsoft.com/office/drawing/2014/chartex" xmlns:cx1="http://schemas.microsoft.com/office/drawing/2015/9/8/chartex" xmlns:cx2="http://schemas.microsoft.com/office/drawing/2015/10/21/chartex" xmlns:cx3="http://schemas.microsoft.com/office/drawing/2016/5/9/chartex" xmlns:cx4="http://schemas.microsoft.com/office/drawing/2016/5/10/chartex" xmlns:cx5="http://schemas.microsoft.com/office/drawing/2016/5/11/chartex" xmlns:cx6="http://schemas.microsoft.com/office/drawing/2016/5/12/chartex" xmlns:cx7="http://schemas.microsoft.com/office/drawing/2016/5/13/chartex" xmlns:cx8="http://schemas.microsoft.com/office/drawing/2016/5/14/chartex" xmlns:mc="http://schemas.openxmlformats.org/markup-compatibility/2006" xmlns:aink="http://schemas.microsoft.com/office/drawing/2016/ink" xmlns:am3d="http://schemas.microsoft.com/office/drawing/2017/model3d" xmlns:o="urn:schemas-microsoft-com:office:office" xmlns:oel="http://schemas.microsoft.com/office/2019/extlst" xmlns:r="http://schemas.openxmlformats.org/officeDocument/2006/relationships" xmlns:m="http://schemas.openxmlformats.org/officeDocument/2006/math" xmlns:v="urn:schemas-microsoft-com:vml" xmlns:wp14="http://schemas.microsoft.com/office/word/2010/wordprocessingDrawing" xmlns:wp="http://schemas.openxmlformats.org/drawingml/2006/wordprocessingDrawing" xmlns:w10="urn:schemas-microsoft-com:office:word" xmlns:w="http://schemas.openxmlformats.org/wordprocessingml/2006/main" xmlns:w14="http://schemas.microsoft.com/office/word/2010/wordml" xmlns:w15="http://schemas.microsoft.com/office/word/2012/wordml" xmlns:w16cex="http://schemas.microsoft.com/office/word/2018/wordml/cex" xmlns:w16cid="http://schemas.microsoft.com/office/word/2016/wordml/cid" xmlns:w16="http://schemas.microsoft.com/office/word/2018/wordml" xmlns:w16sdtdh="http://schemas.microsoft.com/office/word/2020/wordml/sdtdatahash" xmlns:w16se="http://schemas.microsoft.com/office/word/2015/wordml/symex" xmlns:wpg="http://schemas.microsoft.com/office/word/2010/wordprocessingGroup" xmlns:wpi="http://schemas.microsoft.com/office/word/2010/wordprocessingInk" xmlns:wne="http://schemas.microsoft.com/office/word/2006/wordml" xmlns:wps="http://schemas.microsoft.com/office/word/2010/wordprocessingShape" mc:Ignorable="w14 w15 w16se w16cid w16 w16cex w16sdtdh wp14">
+<w:endnotes xmlns:wpc="http://schemas.microsoft.com/office/word/2010/wordprocessingCanvas" xmlns:cx="http://schemas.microsoft.com/office/drawing/2014/chartex" xmlns:mc="http://schemas.openxmlformats.org/markup-compatibility/2006" xmlns:o="urn:schemas-microsoft-com:office:office" xmlns:r="http://schemas.openxmlformats.org/officeDocument/2006/relationships" xmlns:m="http://schemas.openxmlformats.org/officeDocument/2006/math" xmlns:v="urn:schemas-microsoft-com:vml" xmlns:wp14="http://schemas.microsoft.com/office/word/2010/wordprocessingDrawing" xmlns:wp="http://schemas.openxmlformats.org/drawingml/2006/wordprocessingDrawing" xmlns:w10="urn:schemas-microsoft-com:office:word" xmlns:w="http://schemas.openxmlformats.org/wordprocessingml/2006/main" xmlns:w14="http://schemas.microsoft.com/office/word/2010/wordml" xmlns:w15="http://schemas.microsoft.com/office/word/2012/wordml" xmlns:w16se="http://schemas.microsoft.com/office/word/2015/wordml/symex" xmlns:wpg="http://schemas.microsoft.com/office/word/2010/wordprocessingGroup" xmlns:wpi="http://schemas.microsoft.com/office/word/2010/wordprocessingInk" xmlns:wne="http://schemas.microsoft.com/office/word/2006/wordml" xmlns:wps="http://schemas.microsoft.com/office/word/2010/wordprocessingShape" mc:Ignorable="w14 w15 w16se wp14">
   <w:endnote w:type="separator" w:id="-1">
     <w:p>
       <w:pPr>
@@ -90,7 +92,7 @@
 </file>
 
 <file path=word/footnotes.xml><?xml version="1.0" encoding="utf-8"?>
-<w:footnotes xmlns:wpc="http://schemas.microsoft.com/office/word/2010/wordprocessingCanvas" xmlns:cx="http://schemas.microsoft.com/office/drawing/2014/chartex" xmlns:cx1="http://schemas.microsoft.com/office/drawing/2015/9/8/chartex" xmlns:cx2="http://schemas.microsoft.com/office/drawing/2015/10/21/chartex" xmlns:cx3="http://schemas.microsoft.com/office/drawing/2016/5/9/chartex" xmlns:cx4="http://schemas.microsoft.com/office/drawing/2016/5/10/chartex" xmlns:cx5="http://schemas.microsoft.com/office/drawing/2016/5/11/chartex" xmlns:cx6="http://schemas.microsoft.com/office/drawing/2016/5/12/chartex" xmlns:cx7="http://schemas.microsoft.com/office/drawing/2016/5/13/chartex" xmlns:cx8="http://schemas.microsoft.com/office/drawing/2016/5/14/chartex" xmlns:mc="http://schemas.openxmlformats.org/markup-compatibility/2006" xmlns:aink="http://schemas.microsoft.com/office/drawing/2016/ink" xmlns:am3d="http://schemas.microsoft.com/office/drawing/2017/model3d" xmlns:o="urn:schemas-microsoft-com:office:office" xmlns:oel="http://schemas.microsoft.com/office/2019/extlst" xmlns:r="http://schemas.openxmlformats.org/officeDocument/2006/relationships" xmlns:m="http://schemas.openxmlformats.org/officeDocument/2006/math" xmlns:v="urn:schemas-microsoft-com:vml" xmlns:wp14="http://schemas.microsoft.com/office/word/2010/wordprocessingDrawing" xmlns:wp="http://schemas.openxmlformats.org/drawingml/2006/wordprocessingDrawing" xmlns:w10="urn:schemas-microsoft-com:office:word" xmlns:w="http://schemas.openxmlformats.org/wordprocessingml/2006/main" xmlns:w14="http://schemas.microsoft.com/office/word/2010/wordml" xmlns:w15="http://schemas.microsoft.com/office/word/2012/wordml" xmlns:w16cex="http://schemas.microsoft.com/office/word/2018/wordml/cex" xmlns:w16cid="http://schemas.microsoft.com/office/word/2016/wordml/cid" xmlns:w16="http://schemas.microsoft.com/office/word/2018/wordml" xmlns:w16sdtdh="http://schemas.microsoft.com/office/word/2020/wordml/sdtdatahash" xmlns:w16se="http://schemas.microsoft.com/office/word/2015/wordml/symex" xmlns:wpg="http://schemas.microsoft.com/office/word/2010/wordprocessingGroup" xmlns:wpi="http://schemas.microsoft.com/office/word/2010/wordprocessingInk" xmlns:wne="http://schemas.microsoft.com/office/word/2006/wordml" xmlns:wps="http://schemas.microsoft.com/office/word/2010/wordprocessingShape" mc:Ignorable="w14 w15 w16se w16cid w16 w16cex w16sdtdh wp14">
+<w:footnotes xmlns:wpc="http://schemas.microsoft.com/office/word/2010/wordprocessingCanvas" xmlns:cx="http://schemas.microsoft.com/office/drawing/2014/chartex" xmlns:mc="http://schemas.openxmlformats.org/markup-compatibility/2006" xmlns:o="urn:schemas-microsoft-com:office:office" xmlns:r="http://schemas.openxmlformats.org/officeDocument/2006/relationships" xmlns:m="http://schemas.openxmlformats.org/officeDocument/2006/math" xmlns:v="urn:schemas-microsoft-com:vml" xmlns:wp14="http://schemas.microsoft.com/office/word/2010/wordprocessingDrawing" xmlns:wp="http://schemas.openxmlformats.org/drawingml/2006/wordprocessingDrawing" xmlns:w10="urn:schemas-microsoft-com:office:word" xmlns:w="http://schemas.openxmlformats.org/wordprocessingml/2006/main" xmlns:w14="http://schemas.microsoft.com/office/word/2010/wordml" xmlns:w15="http://schemas.microsoft.com/office/word/2012/wordml" xmlns:w16se="http://schemas.microsoft.com/office/word/2015/wordml/symex" xmlns:wpg="http://schemas.microsoft.com/office/word/2010/wordprocessingGroup" xmlns:wpi="http://schemas.microsoft.com/office/word/2010/wordprocessingInk" xmlns:wne="http://schemas.microsoft.com/office/word/2006/wordml" xmlns:wps="http://schemas.microsoft.com/office/word/2010/wordprocessingShape" mc:Ignorable="w14 w15 w16se wp14">
   <w:footnote w:type="separator" w:id="-1">
     <w:p>
       <w:pPr>
@@ -115,7 +117,7 @@
 </file>
 
 <file path=word/styles.xml><?xml version="1.0" encoding="utf-8"?>
-<w:styles xmlns:mc="http://schemas.openxmlformats.org/markup-compatibility/2006" xmlns:r="http://schemas.openxmlformats.org/officeDocument/2006/relationships" xmlns:w="http://schemas.openxmlformats.org/wordprocessingml/2006/main" xmlns:w14="http://schemas.microsoft.com/office/word/2010/wordml" xmlns:w15="http://schemas.microsoft.com/office/word/2012/wordml" xmlns:w16cex="http://schemas.microsoft.com/office/word/2018/wordml/cex" xmlns:w16cid="http://schemas.microsoft.com/office/word/2016/wordml/cid" xmlns:w16="http://schemas.microsoft.com/office/word/2018/wordml" xmlns:w16sdtdh="http://schemas.microsoft.com/office/word/2020/wordml/sdtdatahash" xmlns:w16se="http://schemas.microsoft.com/office/word/2015/wordml/symex" mc:Ignorable="w14 w15 w16se w16cid w16 w16cex w16sdtdh">
+<w:styles xmlns:mc="http://schemas.openxmlformats.org/markup-compatibility/2006" xmlns:r="http://schemas.openxmlformats.org/officeDocument/2006/relationships" xmlns:w="http://schemas.openxmlformats.org/wordprocessingml/2006/main" xmlns:w14="http://schemas.microsoft.com/office/word/2010/wordml" xmlns:w15="http://schemas.microsoft.com/office/word/2012/wordml" xmlns:w16se="http://schemas.microsoft.com/office/word/2015/wordml/symex" mc:Ignorable="w14 w15 w16se">
   <w:docDefaults>
     <w:rPrDefault>
       <w:rPr>
@@ -131,7 +133,7 @@
       </w:pPr>
     </w:pPrDefault>
   </w:docDefaults>
-  <w:latentStyles w:defLockedState="0" w:defUIPriority="99" w:defSemiHidden="0" w:defUnhideWhenUsed="0" w:defQFormat="0" w:count="376">
+  <w:latentStyles w:defLockedState="0" w:defUIPriority="99" w:defSemiHidden="0" w:defUnhideWhenUsed="0" w:defQFormat="0" w:count="371">
     <w:lsdException w:name="Normal" w:uiPriority="0" w:qFormat="1"/>
     <w:lsdException w:name="heading 1" w:uiPriority="9" w:qFormat="1"/>
     <w:lsdException w:name="heading 2" w:semiHidden="1" w:uiPriority="9" w:unhideWhenUsed="1" w:qFormat="1"/>
@@ -503,11 +505,6 @@
     <w:lsdException w:name="List Table 5 Dark Accent 6" w:uiPriority="50"/>
     <w:lsdException w:name="List Table 6 Colorful Accent 6" w:uiPriority="51"/>
     <w:lsdException w:name="List Table 7 Colorful Accent 6" w:uiPriority="52"/>
-    <w:lsdException w:name="Mention" w:semiHidden="1" w:unhideWhenUsed="1"/>
-    <w:lsdException w:name="Smart Hyperlink" w:semiHidden="1" w:unhideWhenUsed="1"/>
-    <w:lsdException w:name="Hashtag" w:semiHidden="1" w:unhideWhenUsed="1"/>
-    <w:lsdException w:name="Unresolved Mention" w:semiHidden="1" w:unhideWhenUsed="1"/>
-    <w:lsdException w:name="Smart Link" w:semiHidden="1" w:unhideWhenUsed="1"/>
   </w:latentStyles>
   <w:style w:type="paragraph" w:default="1" w:styleId="Normal">
     <w:name w:val="Normal"/>
@@ -1646,7 +1643,7 @@
                 <a:srgbClr val="FF0000"/>
               </a:solidFill>
             </a:rPr>
-            <a:t>Automatizando la búsqueda en plaza vea</a:t>
+            <a:t>	Automatizando la búsqueda en plaza vea</a:t>
           </a:r>
         </a:p>
         <a:p>
@@ -1656,7 +1653,7 @@
                 <a:srgbClr val="FF0000"/>
               </a:solidFill>
             </a:rPr>
-            <a:t>Automatizando la búsqueda en Tottus</a:t>
+            <a:t>	Automatizando la búsqueda en Tottus</a:t>
           </a:r>
         </a:p>
         <a:p>
@@ -1666,19 +1663,28 @@
                 <a:srgbClr val="FF0000"/>
               </a:solidFill>
             </a:rPr>
-            <a:t>Automatizando la búsqueda en metro</a:t>
+            <a:t>	Automatizando la búsqueda en metro</a:t>
           </a:r>
         </a:p>
         <a:p>
           <a:r>
-            <a:rPr lang="es-PE"/>
-            <a:t>Ejecutaremos todo el codigo junto para no intervenir</a:t>
+            <a:rPr lang="es-PE">
+              <a:solidFill>
+                <a:srgbClr val="FF0000"/>
+              </a:solidFill>
+            </a:rPr>
+            <a:t>Ejecutaremos todo el codigo junto para no intervenir en la extraccion de la informacion de la 3 paginas</a:t>
           </a:r>
-          <a:endParaRPr lang="es-PE">
-            <a:solidFill>
-              <a:srgbClr val="FF0000"/>
-            </a:solidFill>
-          </a:endParaRPr>
+        </a:p>
+        <a:p>
+          <a:r>
+            <a:rPr lang="es-PE">
+              <a:solidFill>
+                <a:srgbClr val="FF0000"/>
+              </a:solidFill>
+            </a:rPr>
+            <a:t>Impresion de la informacion en bruta descargada de la pagina</a:t>
+          </a:r>
         </a:p>
       </dgm:t>
     </dgm:pt>
@@ -1769,7 +1775,7 @@
                 <a:srgbClr val="FF0000"/>
               </a:solidFill>
             </a:rPr>
-            <a:t>funcion plaza vea</a:t>
+            <a:t>     funcion plaza vea</a:t>
           </a:r>
         </a:p>
       </dgm:t>
@@ -1777,10 +1783,24 @@
     <dgm:pt modelId="{22D9D665-CD33-4329-8B8A-F59EE782B8F5}" type="parTrans" cxnId="{9FDF6F17-64AF-4C05-8887-AFBA248A7887}">
       <dgm:prSet/>
       <dgm:spPr/>
+      <dgm:t>
+        <a:bodyPr/>
+        <a:lstStyle/>
+        <a:p>
+          <a:endParaRPr lang="es-ES"/>
+        </a:p>
+      </dgm:t>
     </dgm:pt>
     <dgm:pt modelId="{9E497B14-DE65-4CF3-8390-061C0FFDC02E}" type="sibTrans" cxnId="{9FDF6F17-64AF-4C05-8887-AFBA248A7887}">
       <dgm:prSet/>
       <dgm:spPr/>
+      <dgm:t>
+        <a:bodyPr/>
+        <a:lstStyle/>
+        <a:p>
+          <a:endParaRPr lang="es-ES"/>
+        </a:p>
+      </dgm:t>
     </dgm:pt>
     <dgm:pt modelId="{73CB0AFD-CB1E-438D-A041-7DBFD14AB769}">
       <dgm:prSet/>
@@ -1795,7 +1815,7 @@
                 <a:srgbClr val="FF0000"/>
               </a:solidFill>
             </a:rPr>
-            <a:t>funcion tottus</a:t>
+            <a:t>     funcion tottus</a:t>
           </a:r>
         </a:p>
       </dgm:t>
@@ -1803,10 +1823,24 @@
     <dgm:pt modelId="{8E3F2D29-9CFB-4444-9140-E95CC7C333F4}" type="parTrans" cxnId="{ED2D9E87-C85F-4DB0-9A7A-6BF9748A9FEC}">
       <dgm:prSet/>
       <dgm:spPr/>
+      <dgm:t>
+        <a:bodyPr/>
+        <a:lstStyle/>
+        <a:p>
+          <a:endParaRPr lang="es-ES"/>
+        </a:p>
+      </dgm:t>
     </dgm:pt>
     <dgm:pt modelId="{526A1194-1A48-496E-8D86-C5D2AE37F92C}" type="sibTrans" cxnId="{ED2D9E87-C85F-4DB0-9A7A-6BF9748A9FEC}">
       <dgm:prSet/>
       <dgm:spPr/>
+      <dgm:t>
+        <a:bodyPr/>
+        <a:lstStyle/>
+        <a:p>
+          <a:endParaRPr lang="es-ES"/>
+        </a:p>
+      </dgm:t>
     </dgm:pt>
     <dgm:pt modelId="{6E988D01-0769-4839-83BC-2381E54A53CD}">
       <dgm:prSet/>
@@ -1821,7 +1855,7 @@
                 <a:srgbClr val="FF0000"/>
               </a:solidFill>
             </a:rPr>
-            <a:t>funcion metro</a:t>
+            <a:t>     funcion metro</a:t>
           </a:r>
           <a:endParaRPr lang="es-PE"/>
         </a:p>
@@ -1830,10 +1864,24 @@
     <dgm:pt modelId="{0C0909B5-D775-4FAE-8E14-8528D543F26D}" type="parTrans" cxnId="{61CE9E4B-806E-4107-9E33-0F6903716138}">
       <dgm:prSet/>
       <dgm:spPr/>
+      <dgm:t>
+        <a:bodyPr/>
+        <a:lstStyle/>
+        <a:p>
+          <a:endParaRPr lang="es-ES"/>
+        </a:p>
+      </dgm:t>
     </dgm:pt>
     <dgm:pt modelId="{6C3F6DA5-3654-4032-A0EF-504B3877F310}" type="sibTrans" cxnId="{61CE9E4B-806E-4107-9E33-0F6903716138}">
       <dgm:prSet/>
       <dgm:spPr/>
+      <dgm:t>
+        <a:bodyPr/>
+        <a:lstStyle/>
+        <a:p>
+          <a:endParaRPr lang="es-ES"/>
+        </a:p>
+      </dgm:t>
     </dgm:pt>
     <dgm:pt modelId="{F6B841CA-BFE1-4B2B-9AD4-435E8CEF8969}" type="pres">
       <dgm:prSet presAssocID="{D7B75C32-8F87-411F-B984-874743ECA190}" presName="Name0" presStyleCnt="0">
@@ -1844,6 +1892,13 @@
         </dgm:presLayoutVars>
       </dgm:prSet>
       <dgm:spPr/>
+      <dgm:t>
+        <a:bodyPr/>
+        <a:lstStyle/>
+        <a:p>
+          <a:endParaRPr lang="es-ES"/>
+        </a:p>
+      </dgm:t>
     </dgm:pt>
     <dgm:pt modelId="{79679875-031A-4906-ACE3-65D472FD8596}" type="pres">
       <dgm:prSet presAssocID="{DF62C84F-00AF-4F9B-81B9-0CDDCC08C048}" presName="parenttextcomposite" presStyleCnt="0"/>
@@ -1858,6 +1913,13 @@
         </dgm:presLayoutVars>
       </dgm:prSet>
       <dgm:spPr/>
+      <dgm:t>
+        <a:bodyPr/>
+        <a:lstStyle/>
+        <a:p>
+          <a:endParaRPr lang="es-ES"/>
+        </a:p>
+      </dgm:t>
     </dgm:pt>
     <dgm:pt modelId="{D7C0F832-F93F-465E-945B-D752371CF142}" type="pres">
       <dgm:prSet presAssocID="{DF62C84F-00AF-4F9B-81B9-0CDDCC08C048}" presName="composite" presStyleCnt="0"/>
@@ -1900,6 +1962,13 @@
         </dgm:presLayoutVars>
       </dgm:prSet>
       <dgm:spPr/>
+      <dgm:t>
+        <a:bodyPr/>
+        <a:lstStyle/>
+        <a:p>
+          <a:endParaRPr lang="es-ES"/>
+        </a:p>
+      </dgm:t>
     </dgm:pt>
     <dgm:pt modelId="{C4133916-CFD9-46C6-88F8-7C56C7CEACB3}" type="pres">
       <dgm:prSet presAssocID="{C9BCF6DC-B3DA-419D-A917-EDA44857ACC5}" presName="sibTrans" presStyleCnt="0"/>
@@ -1918,6 +1987,13 @@
         </dgm:presLayoutVars>
       </dgm:prSet>
       <dgm:spPr/>
+      <dgm:t>
+        <a:bodyPr/>
+        <a:lstStyle/>
+        <a:p>
+          <a:endParaRPr lang="es-ES"/>
+        </a:p>
+      </dgm:t>
     </dgm:pt>
     <dgm:pt modelId="{361524FE-1AE7-46D3-88C9-BFB88C9C2F35}" type="pres">
       <dgm:prSet presAssocID="{306C8646-9CFD-4BCA-B98B-9D231512D156}" presName="composite" presStyleCnt="0"/>
@@ -1960,6 +2036,13 @@
         </dgm:presLayoutVars>
       </dgm:prSet>
       <dgm:spPr/>
+      <dgm:t>
+        <a:bodyPr/>
+        <a:lstStyle/>
+        <a:p>
+          <a:endParaRPr lang="es-ES"/>
+        </a:p>
+      </dgm:t>
     </dgm:pt>
     <dgm:pt modelId="{7E97D4A6-AF54-4FB2-97A7-123483679BE2}" type="pres">
       <dgm:prSet presAssocID="{35C703B9-AF6A-4935-B57C-C08C5FA40C0A}" presName="sibTrans" presStyleCnt="0"/>
@@ -1978,6 +2061,13 @@
         </dgm:presLayoutVars>
       </dgm:prSet>
       <dgm:spPr/>
+      <dgm:t>
+        <a:bodyPr/>
+        <a:lstStyle/>
+        <a:p>
+          <a:endParaRPr lang="es-ES"/>
+        </a:p>
+      </dgm:t>
     </dgm:pt>
     <dgm:pt modelId="{DEE27EBF-3E85-4E9A-AABC-73B19B6200E1}" type="pres">
       <dgm:prSet presAssocID="{D27037BF-04C4-4DE3-AD31-014DD2D6C499}" presName="composite" presStyleCnt="0"/>
@@ -2020,34 +2110,41 @@
         </dgm:presLayoutVars>
       </dgm:prSet>
       <dgm:spPr/>
+      <dgm:t>
+        <a:bodyPr/>
+        <a:lstStyle/>
+        <a:p>
+          <a:endParaRPr lang="es-ES"/>
+        </a:p>
+      </dgm:t>
     </dgm:pt>
   </dgm:ptLst>
   <dgm:cxnLst>
-    <dgm:cxn modelId="{9FDF6F17-64AF-4C05-8887-AFBA248A7887}" srcId="{DF62C84F-00AF-4F9B-81B9-0CDDCC08C048}" destId="{6350BA11-71A8-4345-B505-1008CE761026}" srcOrd="3" destOrd="0" parTransId="{22D9D665-CD33-4329-8B8A-F59EE782B8F5}" sibTransId="{9E497B14-DE65-4CF3-8390-061C0FFDC02E}"/>
-    <dgm:cxn modelId="{5A2A3C1A-010E-4B3E-846E-FF8F07048229}" srcId="{DF62C84F-00AF-4F9B-81B9-0CDDCC08C048}" destId="{B2308969-0A6B-4344-B87B-BD809982A37D}" srcOrd="0" destOrd="0" parTransId="{BC56AB93-2151-4956-AF33-5AAAE8C83569}" sibTransId="{3F16D2D9-83A0-4BBE-BC81-7C75E85F8564}"/>
+    <dgm:cxn modelId="{DA91D8F8-C074-4F47-BA6E-0301D8AECBE5}" srcId="{DF62C84F-00AF-4F9B-81B9-0CDDCC08C048}" destId="{C11FCFC8-C598-427F-88B2-A95E1E71DFAB}" srcOrd="2" destOrd="0" parTransId="{15C3BDE5-8300-4974-A648-4051397846FA}" sibTransId="{49F88020-7574-40D4-B960-8191DF51D26A}"/>
+    <dgm:cxn modelId="{4DBC1980-9495-4D90-9FFB-E783D80E6329}" type="presOf" srcId="{D27037BF-04C4-4DE3-AD31-014DD2D6C499}" destId="{035B9835-9D63-4701-90A1-57165E123790}" srcOrd="0" destOrd="0" presId="urn:microsoft.com/office/officeart/2008/layout/VerticalAccentList"/>
+    <dgm:cxn modelId="{E1BC03AB-36E5-469E-9978-5ED8F00959AD}" type="presOf" srcId="{6E988D01-0769-4839-83BC-2381E54A53CD}" destId="{69DF3239-1F99-4425-B3DF-5112E1087084}" srcOrd="0" destOrd="5" presId="urn:microsoft.com/office/officeart/2008/layout/VerticalAccentList"/>
+    <dgm:cxn modelId="{61CE9E4B-806E-4107-9E33-0F6903716138}" srcId="{DF62C84F-00AF-4F9B-81B9-0CDDCC08C048}" destId="{6E988D01-0769-4839-83BC-2381E54A53CD}" srcOrd="5" destOrd="0" parTransId="{0C0909B5-D775-4FAE-8E14-8528D543F26D}" sibTransId="{6C3F6DA5-3654-4032-A0EF-504B3877F310}"/>
+    <dgm:cxn modelId="{61C73254-94EB-473A-A2D7-30E079C79E0E}" type="presOf" srcId="{306C8646-9CFD-4BCA-B98B-9D231512D156}" destId="{D14C891D-9AA4-4D7C-B2A3-DDB23D49280E}" srcOrd="0" destOrd="0" presId="urn:microsoft.com/office/officeart/2008/layout/VerticalAccentList"/>
+    <dgm:cxn modelId="{4E7C4594-E935-4895-AA2D-56696C7371FF}" srcId="{D7B75C32-8F87-411F-B984-874743ECA190}" destId="{306C8646-9CFD-4BCA-B98B-9D231512D156}" srcOrd="1" destOrd="0" parTransId="{888FD958-1F97-44D7-99B8-B9C26757637C}" sibTransId="{35C703B9-AF6A-4935-B57C-C08C5FA40C0A}"/>
+    <dgm:cxn modelId="{8E163786-A0A7-4166-8719-50E852F8E9F8}" type="presOf" srcId="{2337CACA-5431-4CCA-BB2A-23F6CCCD4623}" destId="{B729A5AD-0296-493F-BD8B-6708B7FC32C9}" srcOrd="0" destOrd="0" presId="urn:microsoft.com/office/officeart/2008/layout/VerticalAccentList"/>
     <dgm:cxn modelId="{9B04E121-FB27-43D9-9ECB-2BACCBAF99FC}" srcId="{D27037BF-04C4-4DE3-AD31-014DD2D6C499}" destId="{2337CACA-5431-4CCA-BB2A-23F6CCCD4623}" srcOrd="0" destOrd="0" parTransId="{049D6F15-202C-4C4C-BEEC-BD503EFB6EBD}" sibTransId="{F3F18D2C-15E9-465D-A4F6-CB9180DF2438}"/>
+    <dgm:cxn modelId="{ED2D9E87-C85F-4DB0-9A7A-6BF9748A9FEC}" srcId="{DF62C84F-00AF-4F9B-81B9-0CDDCC08C048}" destId="{73CB0AFD-CB1E-438D-A041-7DBFD14AB769}" srcOrd="4" destOrd="0" parTransId="{8E3F2D29-9CFB-4444-9140-E95CC7C333F4}" sibTransId="{526A1194-1A48-496E-8D86-C5D2AE37F92C}"/>
+    <dgm:cxn modelId="{F04B1DAE-6C90-43A3-8561-78A000559114}" srcId="{D7B75C32-8F87-411F-B984-874743ECA190}" destId="{DF62C84F-00AF-4F9B-81B9-0CDDCC08C048}" srcOrd="0" destOrd="0" parTransId="{7B44670F-F9F3-4AA9-AC81-3D28C1D6F9CF}" sibTransId="{C9BCF6DC-B3DA-419D-A917-EDA44857ACC5}"/>
     <dgm:cxn modelId="{5A54C32F-F8A9-48E2-9D39-713C3B4ACDBC}" type="presOf" srcId="{B2308969-0A6B-4344-B87B-BD809982A37D}" destId="{69DF3239-1F99-4425-B3DF-5112E1087084}" srcOrd="0" destOrd="0" presId="urn:microsoft.com/office/officeart/2008/layout/VerticalAccentList"/>
     <dgm:cxn modelId="{0D37C63F-7FC4-4CF6-BE5F-BC9810EB7E28}" srcId="{D27037BF-04C4-4DE3-AD31-014DD2D6C499}" destId="{565BF54F-8488-4400-8EBF-6DAC3CA6D571}" srcOrd="1" destOrd="0" parTransId="{D6522234-BB4D-4527-BFF9-B1AF37A91CD7}" sibTransId="{3EA6FE22-4A38-4EF2-8294-3E91C806DE9E}"/>
-    <dgm:cxn modelId="{27973448-3FD6-4880-B9EF-05C78E07FE1C}" type="presOf" srcId="{D7B75C32-8F87-411F-B984-874743ECA190}" destId="{F6B841CA-BFE1-4B2B-9AD4-435E8CEF8969}" srcOrd="0" destOrd="0" presId="urn:microsoft.com/office/officeart/2008/layout/VerticalAccentList"/>
-    <dgm:cxn modelId="{61CE9E4B-806E-4107-9E33-0F6903716138}" srcId="{DF62C84F-00AF-4F9B-81B9-0CDDCC08C048}" destId="{6E988D01-0769-4839-83BC-2381E54A53CD}" srcOrd="5" destOrd="0" parTransId="{0C0909B5-D775-4FAE-8E14-8528D543F26D}" sibTransId="{6C3F6DA5-3654-4032-A0EF-504B3877F310}"/>
-    <dgm:cxn modelId="{6D31CE6C-EE69-4CFC-B1E6-E9C2C8A76C42}" type="presOf" srcId="{73CB0AFD-CB1E-438D-A041-7DBFD14AB769}" destId="{69DF3239-1F99-4425-B3DF-5112E1087084}" srcOrd="0" destOrd="4" presId="urn:microsoft.com/office/officeart/2008/layout/VerticalAccentList"/>
-    <dgm:cxn modelId="{6A914871-5FA5-4A7B-974F-D63BF51A5776}" type="presOf" srcId="{DF62C84F-00AF-4F9B-81B9-0CDDCC08C048}" destId="{08CE8FA7-F9AC-4FD2-A6F8-C2D1D13E1311}" srcOrd="0" destOrd="0" presId="urn:microsoft.com/office/officeart/2008/layout/VerticalAccentList"/>
-    <dgm:cxn modelId="{E5F7A772-332B-4D95-9D89-50CD46AFF497}" type="presOf" srcId="{6350BA11-71A8-4345-B505-1008CE761026}" destId="{69DF3239-1F99-4425-B3DF-5112E1087084}" srcOrd="0" destOrd="3" presId="urn:microsoft.com/office/officeart/2008/layout/VerticalAccentList"/>
-    <dgm:cxn modelId="{44E99253-1C58-4116-95D3-A4421880CBAD}" srcId="{306C8646-9CFD-4BCA-B98B-9D231512D156}" destId="{FB84F691-9DB2-4A81-867A-0D21D957E9CE}" srcOrd="0" destOrd="0" parTransId="{2BFB9B4C-445F-4BBF-8636-3C3774EC391A}" sibTransId="{AF406DCC-8BE7-48F2-8B4F-E97CF85BAA92}"/>
-    <dgm:cxn modelId="{61C73254-94EB-473A-A2D7-30E079C79E0E}" type="presOf" srcId="{306C8646-9CFD-4BCA-B98B-9D231512D156}" destId="{D14C891D-9AA4-4D7C-B2A3-DDB23D49280E}" srcOrd="0" destOrd="0" presId="urn:microsoft.com/office/officeart/2008/layout/VerticalAccentList"/>
-    <dgm:cxn modelId="{4DBC1980-9495-4D90-9FFB-E783D80E6329}" type="presOf" srcId="{D27037BF-04C4-4DE3-AD31-014DD2D6C499}" destId="{035B9835-9D63-4701-90A1-57165E123790}" srcOrd="0" destOrd="0" presId="urn:microsoft.com/office/officeart/2008/layout/VerticalAccentList"/>
-    <dgm:cxn modelId="{8E163786-A0A7-4166-8719-50E852F8E9F8}" type="presOf" srcId="{2337CACA-5431-4CCA-BB2A-23F6CCCD4623}" destId="{B729A5AD-0296-493F-BD8B-6708B7FC32C9}" srcOrd="0" destOrd="0" presId="urn:microsoft.com/office/officeart/2008/layout/VerticalAccentList"/>
-    <dgm:cxn modelId="{ED2D9E87-C85F-4DB0-9A7A-6BF9748A9FEC}" srcId="{DF62C84F-00AF-4F9B-81B9-0CDDCC08C048}" destId="{73CB0AFD-CB1E-438D-A041-7DBFD14AB769}" srcOrd="4" destOrd="0" parTransId="{8E3F2D29-9CFB-4444-9140-E95CC7C333F4}" sibTransId="{526A1194-1A48-496E-8D86-C5D2AE37F92C}"/>
-    <dgm:cxn modelId="{4E7C4594-E935-4895-AA2D-56696C7371FF}" srcId="{D7B75C32-8F87-411F-B984-874743ECA190}" destId="{306C8646-9CFD-4BCA-B98B-9D231512D156}" srcOrd="1" destOrd="0" parTransId="{888FD958-1F97-44D7-99B8-B9C26757637C}" sibTransId="{35C703B9-AF6A-4935-B57C-C08C5FA40C0A}"/>
-    <dgm:cxn modelId="{E1BC03AB-36E5-469E-9978-5ED8F00959AD}" type="presOf" srcId="{6E988D01-0769-4839-83BC-2381E54A53CD}" destId="{69DF3239-1F99-4425-B3DF-5112E1087084}" srcOrd="0" destOrd="5" presId="urn:microsoft.com/office/officeart/2008/layout/VerticalAccentList"/>
-    <dgm:cxn modelId="{F04B1DAE-6C90-43A3-8561-78A000559114}" srcId="{D7B75C32-8F87-411F-B984-874743ECA190}" destId="{DF62C84F-00AF-4F9B-81B9-0CDDCC08C048}" srcOrd="0" destOrd="0" parTransId="{7B44670F-F9F3-4AA9-AC81-3D28C1D6F9CF}" sibTransId="{C9BCF6DC-B3DA-419D-A917-EDA44857ACC5}"/>
-    <dgm:cxn modelId="{325224B7-DA03-4B11-9825-287820D91C75}" type="presOf" srcId="{FB84F691-9DB2-4A81-867A-0D21D957E9CE}" destId="{68A2D395-1B30-4F75-B665-0FBB4D9340C8}" srcOrd="0" destOrd="0" presId="urn:microsoft.com/office/officeart/2008/layout/VerticalAccentList"/>
     <dgm:cxn modelId="{9E4033D7-40F8-41C0-AA7C-212AF387E2B1}" srcId="{D7B75C32-8F87-411F-B984-874743ECA190}" destId="{D27037BF-04C4-4DE3-AD31-014DD2D6C499}" srcOrd="2" destOrd="0" parTransId="{AC1DBD30-C131-4FEA-B018-6D38EA8C1634}" sibTransId="{9C8A0E7C-87B2-4E32-9B82-2D68EE642F26}"/>
     <dgm:cxn modelId="{CE0BC3DD-6819-4D3C-9F74-3239041B2A30}" type="presOf" srcId="{D5CF4052-A874-4DEF-B9D8-665DD3192256}" destId="{69DF3239-1F99-4425-B3DF-5112E1087084}" srcOrd="0" destOrd="1" presId="urn:microsoft.com/office/officeart/2008/layout/VerticalAccentList"/>
+    <dgm:cxn modelId="{6D31CE6C-EE69-4CFC-B1E6-E9C2C8A76C42}" type="presOf" srcId="{73CB0AFD-CB1E-438D-A041-7DBFD14AB769}" destId="{69DF3239-1F99-4425-B3DF-5112E1087084}" srcOrd="0" destOrd="4" presId="urn:microsoft.com/office/officeart/2008/layout/VerticalAccentList"/>
+    <dgm:cxn modelId="{27973448-3FD6-4880-B9EF-05C78E07FE1C}" type="presOf" srcId="{D7B75C32-8F87-411F-B984-874743ECA190}" destId="{F6B841CA-BFE1-4B2B-9AD4-435E8CEF8969}" srcOrd="0" destOrd="0" presId="urn:microsoft.com/office/officeart/2008/layout/VerticalAccentList"/>
+    <dgm:cxn modelId="{6A914871-5FA5-4A7B-974F-D63BF51A5776}" type="presOf" srcId="{DF62C84F-00AF-4F9B-81B9-0CDDCC08C048}" destId="{08CE8FA7-F9AC-4FD2-A6F8-C2D1D13E1311}" srcOrd="0" destOrd="0" presId="urn:microsoft.com/office/officeart/2008/layout/VerticalAccentList"/>
     <dgm:cxn modelId="{A2EF92F0-E0C9-404E-8668-4A14C6836FD8}" type="presOf" srcId="{565BF54F-8488-4400-8EBF-6DAC3CA6D571}" destId="{B729A5AD-0296-493F-BD8B-6708B7FC32C9}" srcOrd="0" destOrd="1" presId="urn:microsoft.com/office/officeart/2008/layout/VerticalAccentList"/>
-    <dgm:cxn modelId="{DA91D8F8-C074-4F47-BA6E-0301D8AECBE5}" srcId="{DF62C84F-00AF-4F9B-81B9-0CDDCC08C048}" destId="{C11FCFC8-C598-427F-88B2-A95E1E71DFAB}" srcOrd="2" destOrd="0" parTransId="{15C3BDE5-8300-4974-A648-4051397846FA}" sibTransId="{49F88020-7574-40D4-B960-8191DF51D26A}"/>
+    <dgm:cxn modelId="{E5F7A772-332B-4D95-9D89-50CD46AFF497}" type="presOf" srcId="{6350BA11-71A8-4345-B505-1008CE761026}" destId="{69DF3239-1F99-4425-B3DF-5112E1087084}" srcOrd="0" destOrd="3" presId="urn:microsoft.com/office/officeart/2008/layout/VerticalAccentList"/>
+    <dgm:cxn modelId="{5A2A3C1A-010E-4B3E-846E-FF8F07048229}" srcId="{DF62C84F-00AF-4F9B-81B9-0CDDCC08C048}" destId="{B2308969-0A6B-4344-B87B-BD809982A37D}" srcOrd="0" destOrd="0" parTransId="{BC56AB93-2151-4956-AF33-5AAAE8C83569}" sibTransId="{3F16D2D9-83A0-4BBE-BC81-7C75E85F8564}"/>
+    <dgm:cxn modelId="{BF6F09FE-0389-4063-825C-10A765DFCC9E}" srcId="{DF62C84F-00AF-4F9B-81B9-0CDDCC08C048}" destId="{D5CF4052-A874-4DEF-B9D8-665DD3192256}" srcOrd="1" destOrd="0" parTransId="{A39D94D3-8F3B-401C-BA36-87A595F5E09D}" sibTransId="{C1FB273E-B1F6-40A7-BA80-C8FA76BBFB8B}"/>
+    <dgm:cxn modelId="{325224B7-DA03-4B11-9825-287820D91C75}" type="presOf" srcId="{FB84F691-9DB2-4A81-867A-0D21D957E9CE}" destId="{68A2D395-1B30-4F75-B665-0FBB4D9340C8}" srcOrd="0" destOrd="0" presId="urn:microsoft.com/office/officeart/2008/layout/VerticalAccentList"/>
+    <dgm:cxn modelId="{9FDF6F17-64AF-4C05-8887-AFBA248A7887}" srcId="{DF62C84F-00AF-4F9B-81B9-0CDDCC08C048}" destId="{6350BA11-71A8-4345-B505-1008CE761026}" srcOrd="3" destOrd="0" parTransId="{22D9D665-CD33-4329-8B8A-F59EE782B8F5}" sibTransId="{9E497B14-DE65-4CF3-8390-061C0FFDC02E}"/>
+    <dgm:cxn modelId="{44E99253-1C58-4116-95D3-A4421880CBAD}" srcId="{306C8646-9CFD-4BCA-B98B-9D231512D156}" destId="{FB84F691-9DB2-4A81-867A-0D21D957E9CE}" srcOrd="0" destOrd="0" parTransId="{2BFB9B4C-445F-4BBF-8636-3C3774EC391A}" sibTransId="{AF406DCC-8BE7-48F2-8B4F-E97CF85BAA92}"/>
     <dgm:cxn modelId="{8923B3FB-49DD-4FDA-B3B0-48E59ACD8358}" type="presOf" srcId="{C11FCFC8-C598-427F-88B2-A95E1E71DFAB}" destId="{69DF3239-1F99-4425-B3DF-5112E1087084}" srcOrd="0" destOrd="2" presId="urn:microsoft.com/office/officeart/2008/layout/VerticalAccentList"/>
-    <dgm:cxn modelId="{BF6F09FE-0389-4063-825C-10A765DFCC9E}" srcId="{DF62C84F-00AF-4F9B-81B9-0CDDCC08C048}" destId="{D5CF4052-A874-4DEF-B9D8-665DD3192256}" srcOrd="1" destOrd="0" parTransId="{A39D94D3-8F3B-401C-BA36-87A595F5E09D}" sibTransId="{C1FB273E-B1F6-40A7-BA80-C8FA76BBFB8B}"/>
     <dgm:cxn modelId="{75F50ECC-DE35-45D8-8F8D-0E7F57B98DED}" type="presParOf" srcId="{F6B841CA-BFE1-4B2B-9AD4-435E8CEF8969}" destId="{79679875-031A-4906-ACE3-65D472FD8596}" srcOrd="0" destOrd="0" presId="urn:microsoft.com/office/officeart/2008/layout/VerticalAccentList"/>
     <dgm:cxn modelId="{2F99F05D-8A20-4A2C-84B3-2598BF7E68C5}" type="presParOf" srcId="{79679875-031A-4906-ACE3-65D472FD8596}" destId="{08CE8FA7-F9AC-4FD2-A6F8-C2D1D13E1311}" srcOrd="0" destOrd="0" presId="urn:microsoft.com/office/officeart/2008/layout/VerticalAccentList"/>
     <dgm:cxn modelId="{5B3FC061-7A04-41E9-AB1F-59EFEA68A35A}" type="presParOf" srcId="{F6B841CA-BFE1-4B2B-9AD4-435E8CEF8969}" destId="{D7C0F832-F93F-465E-945B-D752371CF142}" srcOrd="1" destOrd="0" presId="urn:microsoft.com/office/officeart/2008/layout/VerticalAccentList"/>
@@ -2109,8 +2206,8 @@
       </dsp:nvSpPr>
       <dsp:spPr>
         <a:xfrm>
-          <a:off x="284589" y="1690"/>
-          <a:ext cx="8958541" cy="320373"/>
+          <a:off x="476703" y="1989"/>
+          <a:ext cx="8970275" cy="320793"/>
         </a:xfrm>
         <a:prstGeom prst="rect">
           <a:avLst/>
@@ -2139,7 +2236,7 @@
         </a:bodyPr>
         <a:lstStyle/>
         <a:p>
-          <a:pPr marL="0" lvl="0" indent="0" algn="l" defTabSz="711200">
+          <a:pPr lvl="0" algn="l" defTabSz="711200">
             <a:lnSpc>
               <a:spcPct val="90000"/>
             </a:lnSpc>
@@ -2149,7 +2246,6 @@
             <a:spcAft>
               <a:spcPct val="35000"/>
             </a:spcAft>
-            <a:buNone/>
           </a:pPr>
           <a:r>
             <a:rPr lang="es-PE" sz="1600" kern="1200"/>
@@ -2162,8 +2258,8 @@
         </a:p>
       </dsp:txBody>
       <dsp:txXfrm>
-        <a:off x="284589" y="1690"/>
-        <a:ext cx="8958541" cy="320373"/>
+        <a:off x="476703" y="1989"/>
+        <a:ext cx="8970275" cy="320793"/>
       </dsp:txXfrm>
     </dsp:sp>
     <dsp:sp modelId="{9D1477F7-047C-4A23-B5B2-3E9D981FB82D}">
@@ -2173,8 +2269,8 @@
       </dsp:nvSpPr>
       <dsp:spPr>
         <a:xfrm>
-          <a:off x="284589" y="322064"/>
-          <a:ext cx="2096298" cy="1658989"/>
+          <a:off x="476703" y="322783"/>
+          <a:ext cx="2099044" cy="1661162"/>
         </a:xfrm>
         <a:prstGeom prst="chevron">
           <a:avLst>
@@ -2225,8 +2321,8 @@
       </dsp:nvSpPr>
       <dsp:spPr>
         <a:xfrm>
-          <a:off x="1543761" y="322064"/>
-          <a:ext cx="2096298" cy="1658989"/>
+          <a:off x="1737526" y="322783"/>
+          <a:ext cx="2099044" cy="1661162"/>
         </a:xfrm>
         <a:prstGeom prst="chevron">
           <a:avLst>
@@ -2277,8 +2373,8 @@
       </dsp:nvSpPr>
       <dsp:spPr>
         <a:xfrm>
-          <a:off x="2803930" y="322064"/>
-          <a:ext cx="2096298" cy="1658989"/>
+          <a:off x="2999344" y="322783"/>
+          <a:ext cx="2099044" cy="1661162"/>
         </a:xfrm>
         <a:prstGeom prst="chevron">
           <a:avLst>
@@ -2329,8 +2425,8 @@
       </dsp:nvSpPr>
       <dsp:spPr>
         <a:xfrm>
-          <a:off x="4063102" y="322064"/>
-          <a:ext cx="2096298" cy="1658989"/>
+          <a:off x="4260166" y="322783"/>
+          <a:ext cx="2099044" cy="1661162"/>
         </a:xfrm>
         <a:prstGeom prst="chevron">
           <a:avLst>
@@ -2381,8 +2477,8 @@
       </dsp:nvSpPr>
       <dsp:spPr>
         <a:xfrm>
-          <a:off x="5323271" y="322064"/>
-          <a:ext cx="2096298" cy="1658989"/>
+          <a:off x="5521985" y="322783"/>
+          <a:ext cx="2099044" cy="1661162"/>
         </a:xfrm>
         <a:prstGeom prst="chevron">
           <a:avLst>
@@ -2433,8 +2529,8 @@
       </dsp:nvSpPr>
       <dsp:spPr>
         <a:xfrm>
-          <a:off x="6582443" y="322064"/>
-          <a:ext cx="2096298" cy="1658989"/>
+          <a:off x="6782807" y="322783"/>
+          <a:ext cx="2099044" cy="1661162"/>
         </a:xfrm>
         <a:prstGeom prst="chevron">
           <a:avLst>
@@ -2485,8 +2581,8 @@
       </dsp:nvSpPr>
       <dsp:spPr>
         <a:xfrm>
-          <a:off x="7842612" y="322064"/>
-          <a:ext cx="2096298" cy="1658989"/>
+          <a:off x="8044626" y="322783"/>
+          <a:ext cx="2099044" cy="1661162"/>
         </a:xfrm>
         <a:prstGeom prst="chevron">
           <a:avLst>
@@ -2537,8 +2633,8 @@
       </dsp:nvSpPr>
       <dsp:spPr>
         <a:xfrm>
-          <a:off x="284589" y="487963"/>
-          <a:ext cx="9075002" cy="1327191"/>
+          <a:off x="476703" y="488899"/>
+          <a:ext cx="9086889" cy="1328929"/>
         </a:xfrm>
         <a:prstGeom prst="rect">
           <a:avLst/>
@@ -2583,7 +2679,7 @@
         </a:bodyPr>
         <a:lstStyle/>
         <a:p>
-          <a:pPr marL="0" lvl="0" indent="0" algn="l" defTabSz="355600">
+          <a:pPr lvl="0" algn="l" defTabSz="355600">
             <a:lnSpc>
               <a:spcPct val="90000"/>
             </a:lnSpc>
@@ -2593,7 +2689,6 @@
             <a:spcAft>
               <a:spcPct val="35000"/>
             </a:spcAft>
-            <a:buNone/>
           </a:pPr>
           <a:r>
             <a:rPr lang="es-PE" sz="800" kern="1200">
@@ -2605,7 +2700,7 @@
           </a:r>
         </a:p>
         <a:p>
-          <a:pPr marL="0" lvl="0" indent="0" algn="l" defTabSz="355600">
+          <a:pPr lvl="0" algn="l" defTabSz="355600">
             <a:lnSpc>
               <a:spcPct val="90000"/>
             </a:lnSpc>
@@ -2615,7 +2710,6 @@
             <a:spcAft>
               <a:spcPct val="35000"/>
             </a:spcAft>
-            <a:buNone/>
           </a:pPr>
           <a:r>
             <a:rPr lang="es-PE" sz="800" kern="1200">
@@ -2627,7 +2721,7 @@
           </a:r>
         </a:p>
         <a:p>
-          <a:pPr marL="0" lvl="0" indent="0" algn="l" defTabSz="355600">
+          <a:pPr lvl="0" algn="l" defTabSz="355600">
             <a:lnSpc>
               <a:spcPct val="90000"/>
             </a:lnSpc>
@@ -2637,7 +2731,6 @@
             <a:spcAft>
               <a:spcPct val="35000"/>
             </a:spcAft>
-            <a:buNone/>
           </a:pPr>
           <a:r>
             <a:rPr lang="es-PE" sz="800" b="0" i="0" kern="1200">
@@ -2654,7 +2747,7 @@
           </a:endParaRPr>
         </a:p>
         <a:p>
-          <a:pPr marL="0" lvl="0" indent="0" algn="l" defTabSz="355600">
+          <a:pPr lvl="0" algn="l" defTabSz="355600">
             <a:lnSpc>
               <a:spcPct val="90000"/>
             </a:lnSpc>
@@ -2664,7 +2757,6 @@
             <a:spcAft>
               <a:spcPct val="35000"/>
             </a:spcAft>
-            <a:buNone/>
           </a:pPr>
           <a:r>
             <a:rPr lang="es-PE" sz="800" b="0" i="0" kern="1200">
@@ -2681,7 +2773,7 @@
           </a:endParaRPr>
         </a:p>
         <a:p>
-          <a:pPr marL="0" lvl="0" indent="0" algn="l" defTabSz="355600">
+          <a:pPr lvl="0" algn="l" defTabSz="355600">
             <a:lnSpc>
               <a:spcPct val="90000"/>
             </a:lnSpc>
@@ -2691,7 +2783,6 @@
             <a:spcAft>
               <a:spcPct val="35000"/>
             </a:spcAft>
-            <a:buNone/>
           </a:pPr>
           <a:r>
             <a:rPr lang="es-PE" sz="800" kern="1200"/>
@@ -2700,7 +2791,7 @@
           <a:endParaRPr lang="es-PE" sz="800" b="0" i="0" kern="1200"/>
         </a:p>
         <a:p>
-          <a:pPr marL="0" lvl="0" indent="0" algn="l" defTabSz="355600">
+          <a:pPr lvl="0" algn="l" defTabSz="355600">
             <a:lnSpc>
               <a:spcPct val="90000"/>
             </a:lnSpc>
@@ -2710,7 +2801,6 @@
             <a:spcAft>
               <a:spcPct val="35000"/>
             </a:spcAft>
-            <a:buNone/>
           </a:pPr>
           <a:r>
             <a:rPr lang="es-PE" sz="800" kern="1200">
@@ -2718,11 +2808,11 @@
                 <a:srgbClr val="FF0000"/>
               </a:solidFill>
             </a:rPr>
-            <a:t>funcion plaza vea</a:t>
+            <a:t>     funcion plaza vea</a:t>
           </a:r>
         </a:p>
         <a:p>
-          <a:pPr marL="0" lvl="0" indent="0" algn="l" defTabSz="355600">
+          <a:pPr lvl="0" algn="l" defTabSz="355600">
             <a:lnSpc>
               <a:spcPct val="90000"/>
             </a:lnSpc>
@@ -2732,7 +2822,6 @@
             <a:spcAft>
               <a:spcPct val="35000"/>
             </a:spcAft>
-            <a:buNone/>
           </a:pPr>
           <a:r>
             <a:rPr lang="es-PE" sz="800" kern="1200">
@@ -2740,11 +2829,11 @@
                 <a:srgbClr val="FF0000"/>
               </a:solidFill>
             </a:rPr>
-            <a:t>funcion tottus</a:t>
+            <a:t>     funcion tottus</a:t>
           </a:r>
         </a:p>
         <a:p>
-          <a:pPr marL="0" lvl="0" indent="0" algn="l" defTabSz="355600">
+          <a:pPr lvl="0" algn="l" defTabSz="355600">
             <a:lnSpc>
               <a:spcPct val="90000"/>
             </a:lnSpc>
@@ -2754,7 +2843,6 @@
             <a:spcAft>
               <a:spcPct val="35000"/>
             </a:spcAft>
-            <a:buNone/>
           </a:pPr>
           <a:r>
             <a:rPr lang="es-PE" sz="800" kern="1200">
@@ -2762,14 +2850,14 @@
                 <a:srgbClr val="FF0000"/>
               </a:solidFill>
             </a:rPr>
-            <a:t>funcion metro</a:t>
+            <a:t>     funcion metro</a:t>
           </a:r>
           <a:endParaRPr lang="es-PE" sz="800" kern="1200"/>
         </a:p>
       </dsp:txBody>
       <dsp:txXfrm>
-        <a:off x="284589" y="487963"/>
-        <a:ext cx="9075002" cy="1327191"/>
+        <a:off x="476703" y="488899"/>
+        <a:ext cx="9086889" cy="1328929"/>
       </dsp:txXfrm>
     </dsp:sp>
     <dsp:sp modelId="{D14C891D-9AA4-4D7C-B2A3-DDB23D49280E}">
@@ -2779,8 +2867,8 @@
       </dsp:nvSpPr>
       <dsp:spPr>
         <a:xfrm>
-          <a:off x="284589" y="2104192"/>
-          <a:ext cx="8958541" cy="423413"/>
+          <a:off x="476703" y="2102631"/>
+          <a:ext cx="8970275" cy="423967"/>
         </a:xfrm>
         <a:prstGeom prst="rect">
           <a:avLst/>
@@ -2809,7 +2897,7 @@
         </a:bodyPr>
         <a:lstStyle/>
         <a:p>
-          <a:pPr marL="0" lvl="0" indent="0" algn="l" defTabSz="711200">
+          <a:pPr lvl="0" algn="l" defTabSz="711200">
             <a:lnSpc>
               <a:spcPct val="90000"/>
             </a:lnSpc>
@@ -2819,7 +2907,6 @@
             <a:spcAft>
               <a:spcPct val="35000"/>
             </a:spcAft>
-            <a:buNone/>
           </a:pPr>
           <a:r>
             <a:rPr lang="es-PE" sz="1600" kern="1200"/>
@@ -2828,8 +2915,8 @@
         </a:p>
       </dsp:txBody>
       <dsp:txXfrm>
-        <a:off x="284589" y="2104192"/>
-        <a:ext cx="8958541" cy="423413"/>
+        <a:off x="476703" y="2102631"/>
+        <a:ext cx="8970275" cy="423967"/>
       </dsp:txXfrm>
     </dsp:sp>
     <dsp:sp modelId="{F6C8B6CF-3E1D-47AB-B95C-B2645023BD9F}">
@@ -2839,8 +2926,8 @@
       </dsp:nvSpPr>
       <dsp:spPr>
         <a:xfrm>
-          <a:off x="284589" y="2527605"/>
-          <a:ext cx="2096298" cy="1658989"/>
+          <a:off x="476703" y="2526599"/>
+          <a:ext cx="2099044" cy="1661162"/>
         </a:xfrm>
         <a:prstGeom prst="chevron">
           <a:avLst>
@@ -2891,8 +2978,8 @@
       </dsp:nvSpPr>
       <dsp:spPr>
         <a:xfrm>
-          <a:off x="1543761" y="2527605"/>
-          <a:ext cx="2096298" cy="1658989"/>
+          <a:off x="1737526" y="2526599"/>
+          <a:ext cx="2099044" cy="1661162"/>
         </a:xfrm>
         <a:prstGeom prst="chevron">
           <a:avLst>
@@ -2943,8 +3030,8 @@
       </dsp:nvSpPr>
       <dsp:spPr>
         <a:xfrm>
-          <a:off x="2803930" y="2527605"/>
-          <a:ext cx="2096298" cy="1658989"/>
+          <a:off x="2999344" y="2526599"/>
+          <a:ext cx="2099044" cy="1661162"/>
         </a:xfrm>
         <a:prstGeom prst="chevron">
           <a:avLst>
@@ -2995,8 +3082,8 @@
       </dsp:nvSpPr>
       <dsp:spPr>
         <a:xfrm>
-          <a:off x="4063102" y="2527605"/>
-          <a:ext cx="2096298" cy="1658989"/>
+          <a:off x="4260166" y="2526599"/>
+          <a:ext cx="2099044" cy="1661162"/>
         </a:xfrm>
         <a:prstGeom prst="chevron">
           <a:avLst>
@@ -3047,8 +3134,8 @@
       </dsp:nvSpPr>
       <dsp:spPr>
         <a:xfrm>
-          <a:off x="5323271" y="2527605"/>
-          <a:ext cx="2096298" cy="1658989"/>
+          <a:off x="5521985" y="2526599"/>
+          <a:ext cx="2099044" cy="1661162"/>
         </a:xfrm>
         <a:prstGeom prst="chevron">
           <a:avLst>
@@ -3099,8 +3186,8 @@
       </dsp:nvSpPr>
       <dsp:spPr>
         <a:xfrm>
-          <a:off x="6582443" y="2527605"/>
-          <a:ext cx="2096298" cy="1658989"/>
+          <a:off x="6782807" y="2526599"/>
+          <a:ext cx="2099044" cy="1661162"/>
         </a:xfrm>
         <a:prstGeom prst="chevron">
           <a:avLst>
@@ -3151,8 +3238,8 @@
       </dsp:nvSpPr>
       <dsp:spPr>
         <a:xfrm>
-          <a:off x="7842612" y="2527605"/>
-          <a:ext cx="2096298" cy="1658989"/>
+          <a:off x="8044626" y="2526599"/>
+          <a:ext cx="2099044" cy="1661162"/>
         </a:xfrm>
         <a:prstGeom prst="chevron">
           <a:avLst>
@@ -3203,8 +3290,8 @@
       </dsp:nvSpPr>
       <dsp:spPr>
         <a:xfrm>
-          <a:off x="284589" y="2693504"/>
-          <a:ext cx="9075002" cy="1327191"/>
+          <a:off x="476703" y="2692715"/>
+          <a:ext cx="9086889" cy="1328929"/>
         </a:xfrm>
         <a:prstGeom prst="rect">
           <a:avLst/>
@@ -3249,7 +3336,7 @@
         </a:bodyPr>
         <a:lstStyle/>
         <a:p>
-          <a:pPr marL="0" lvl="0" indent="0" algn="l" defTabSz="355600">
+          <a:pPr lvl="0" algn="l" defTabSz="355600">
             <a:lnSpc>
               <a:spcPct val="90000"/>
             </a:lnSpc>
@@ -3259,7 +3346,6 @@
             <a:spcAft>
               <a:spcPct val="35000"/>
             </a:spcAft>
-            <a:buNone/>
           </a:pPr>
           <a:r>
             <a:rPr lang="es-PE" sz="800" kern="1200"/>
@@ -3267,7 +3353,7 @@
           </a:r>
         </a:p>
         <a:p>
-          <a:pPr marL="0" lvl="0" indent="0" algn="l" defTabSz="355600">
+          <a:pPr lvl="0" algn="l" defTabSz="355600">
             <a:lnSpc>
               <a:spcPct val="90000"/>
             </a:lnSpc>
@@ -3277,7 +3363,6 @@
             <a:spcAft>
               <a:spcPct val="35000"/>
             </a:spcAft>
-            <a:buNone/>
           </a:pPr>
           <a:r>
             <a:rPr lang="es-PE" sz="800" kern="1200">
@@ -3285,11 +3370,11 @@
                 <a:srgbClr val="FF0000"/>
               </a:solidFill>
             </a:rPr>
-            <a:t>Automatizando la búsqueda en plaza vea</a:t>
+            <a:t>	Automatizando la búsqueda en plaza vea</a:t>
           </a:r>
         </a:p>
         <a:p>
-          <a:pPr marL="0" lvl="0" indent="0" algn="l" defTabSz="355600">
+          <a:pPr lvl="0" algn="l" defTabSz="355600">
             <a:lnSpc>
               <a:spcPct val="90000"/>
             </a:lnSpc>
@@ -3299,7 +3384,6 @@
             <a:spcAft>
               <a:spcPct val="35000"/>
             </a:spcAft>
-            <a:buNone/>
           </a:pPr>
           <a:r>
             <a:rPr lang="es-PE" sz="800" kern="1200">
@@ -3307,11 +3391,11 @@
                 <a:srgbClr val="FF0000"/>
               </a:solidFill>
             </a:rPr>
-            <a:t>Automatizando la búsqueda en Tottus</a:t>
+            <a:t>	Automatizando la búsqueda en Tottus</a:t>
           </a:r>
         </a:p>
         <a:p>
-          <a:pPr marL="0" lvl="0" indent="0" algn="l" defTabSz="355600">
+          <a:pPr lvl="0" algn="l" defTabSz="355600">
             <a:lnSpc>
               <a:spcPct val="90000"/>
             </a:lnSpc>
@@ -3321,7 +3405,6 @@
             <a:spcAft>
               <a:spcPct val="35000"/>
             </a:spcAft>
-            <a:buNone/>
           </a:pPr>
           <a:r>
             <a:rPr lang="es-PE" sz="800" kern="1200">
@@ -3329,11 +3412,11 @@
                 <a:srgbClr val="FF0000"/>
               </a:solidFill>
             </a:rPr>
-            <a:t>Automatizando la búsqueda en metro</a:t>
+            <a:t>	Automatizando la búsqueda en metro</a:t>
           </a:r>
         </a:p>
         <a:p>
-          <a:pPr marL="0" lvl="0" indent="0" algn="l" defTabSz="355600">
+          <a:pPr lvl="0" algn="l" defTabSz="355600">
             <a:lnSpc>
               <a:spcPct val="90000"/>
             </a:lnSpc>
@@ -3343,22 +3426,41 @@
             <a:spcAft>
               <a:spcPct val="35000"/>
             </a:spcAft>
-            <a:buNone/>
           </a:pPr>
           <a:r>
-            <a:rPr lang="es-PE" sz="800" kern="1200"/>
-            <a:t>Ejecutaremos todo el codigo junto para no intervenir</a:t>
+            <a:rPr lang="es-PE" sz="800" kern="1200">
+              <a:solidFill>
+                <a:srgbClr val="FF0000"/>
+              </a:solidFill>
+            </a:rPr>
+            <a:t>Ejecutaremos todo el codigo junto para no intervenir en la extraccion de la informacion de la 3 paginas</a:t>
           </a:r>
-          <a:endParaRPr lang="es-PE" sz="800" kern="1200">
-            <a:solidFill>
-              <a:srgbClr val="FF0000"/>
-            </a:solidFill>
-          </a:endParaRPr>
+        </a:p>
+        <a:p>
+          <a:pPr lvl="0" algn="l" defTabSz="355600">
+            <a:lnSpc>
+              <a:spcPct val="90000"/>
+            </a:lnSpc>
+            <a:spcBef>
+              <a:spcPct val="0"/>
+            </a:spcBef>
+            <a:spcAft>
+              <a:spcPct val="35000"/>
+            </a:spcAft>
+          </a:pPr>
+          <a:r>
+            <a:rPr lang="es-PE" sz="800" kern="1200">
+              <a:solidFill>
+                <a:srgbClr val="FF0000"/>
+              </a:solidFill>
+            </a:rPr>
+            <a:t>Impresion de la informacion en bruta descargada de la pagina</a:t>
+          </a:r>
         </a:p>
       </dsp:txBody>
       <dsp:txXfrm>
-        <a:off x="284589" y="2693504"/>
-        <a:ext cx="9075002" cy="1327191"/>
+        <a:off x="476703" y="2692715"/>
+        <a:ext cx="9086889" cy="1328929"/>
       </dsp:txXfrm>
     </dsp:sp>
     <dsp:sp modelId="{035B9835-9D63-4701-90A1-57165E123790}">
@@ -3368,8 +3470,8 @@
       </dsp:nvSpPr>
       <dsp:spPr>
         <a:xfrm>
-          <a:off x="284589" y="4309734"/>
-          <a:ext cx="8958541" cy="353267"/>
+          <a:off x="476703" y="4306447"/>
+          <a:ext cx="8970275" cy="353730"/>
         </a:xfrm>
         <a:prstGeom prst="rect">
           <a:avLst/>
@@ -3398,7 +3500,7 @@
         </a:bodyPr>
         <a:lstStyle/>
         <a:p>
-          <a:pPr marL="0" lvl="0" indent="0" algn="l" defTabSz="711200">
+          <a:pPr lvl="0" algn="l" defTabSz="711200">
             <a:lnSpc>
               <a:spcPct val="90000"/>
             </a:lnSpc>
@@ -3408,7 +3510,6 @@
             <a:spcAft>
               <a:spcPct val="35000"/>
             </a:spcAft>
-            <a:buNone/>
           </a:pPr>
           <a:r>
             <a:rPr lang="es-PE" sz="1600" kern="1200"/>
@@ -3417,8 +3518,8 @@
         </a:p>
       </dsp:txBody>
       <dsp:txXfrm>
-        <a:off x="284589" y="4309734"/>
-        <a:ext cx="8958541" cy="353267"/>
+        <a:off x="476703" y="4306447"/>
+        <a:ext cx="8970275" cy="353730"/>
       </dsp:txXfrm>
     </dsp:sp>
     <dsp:sp modelId="{151D355F-A17F-4DBF-A4A7-3C185517BB6F}">
@@ -3428,8 +3529,8 @@
       </dsp:nvSpPr>
       <dsp:spPr>
         <a:xfrm>
-          <a:off x="284589" y="4663001"/>
-          <a:ext cx="2096298" cy="1658989"/>
+          <a:off x="476703" y="4660177"/>
+          <a:ext cx="2099044" cy="1661162"/>
         </a:xfrm>
         <a:prstGeom prst="chevron">
           <a:avLst>
@@ -3480,8 +3581,8 @@
       </dsp:nvSpPr>
       <dsp:spPr>
         <a:xfrm>
-          <a:off x="1543761" y="4663001"/>
-          <a:ext cx="2096298" cy="1658989"/>
+          <a:off x="1737526" y="4660177"/>
+          <a:ext cx="2099044" cy="1661162"/>
         </a:xfrm>
         <a:prstGeom prst="chevron">
           <a:avLst>
@@ -3532,8 +3633,8 @@
       </dsp:nvSpPr>
       <dsp:spPr>
         <a:xfrm>
-          <a:off x="2803930" y="4663001"/>
-          <a:ext cx="2096298" cy="1658989"/>
+          <a:off x="2999344" y="4660177"/>
+          <a:ext cx="2099044" cy="1661162"/>
         </a:xfrm>
         <a:prstGeom prst="chevron">
           <a:avLst>
@@ -3584,8 +3685,8 @@
       </dsp:nvSpPr>
       <dsp:spPr>
         <a:xfrm>
-          <a:off x="4063102" y="4663001"/>
-          <a:ext cx="2096298" cy="1658989"/>
+          <a:off x="4260166" y="4660177"/>
+          <a:ext cx="2099044" cy="1661162"/>
         </a:xfrm>
         <a:prstGeom prst="chevron">
           <a:avLst>
@@ -3636,8 +3737,8 @@
       </dsp:nvSpPr>
       <dsp:spPr>
         <a:xfrm>
-          <a:off x="5323271" y="4663001"/>
-          <a:ext cx="2096298" cy="1658989"/>
+          <a:off x="5521985" y="4660177"/>
+          <a:ext cx="2099044" cy="1661162"/>
         </a:xfrm>
         <a:prstGeom prst="chevron">
           <a:avLst>
@@ -3688,8 +3789,8 @@
       </dsp:nvSpPr>
       <dsp:spPr>
         <a:xfrm>
-          <a:off x="6582443" y="4663001"/>
-          <a:ext cx="2096298" cy="1658989"/>
+          <a:off x="6782807" y="4660177"/>
+          <a:ext cx="2099044" cy="1661162"/>
         </a:xfrm>
         <a:prstGeom prst="chevron">
           <a:avLst>
@@ -3740,8 +3841,8 @@
       </dsp:nvSpPr>
       <dsp:spPr>
         <a:xfrm>
-          <a:off x="7842612" y="4663001"/>
-          <a:ext cx="2096298" cy="1658989"/>
+          <a:off x="8044626" y="4660177"/>
+          <a:ext cx="2099044" cy="1661162"/>
         </a:xfrm>
         <a:prstGeom prst="chevron">
           <a:avLst>
@@ -3792,8 +3893,8 @@
       </dsp:nvSpPr>
       <dsp:spPr>
         <a:xfrm>
-          <a:off x="284589" y="4828900"/>
-          <a:ext cx="9075002" cy="1327191"/>
+          <a:off x="476703" y="4826294"/>
+          <a:ext cx="9086889" cy="1328929"/>
         </a:xfrm>
         <a:prstGeom prst="rect">
           <a:avLst/>
@@ -3838,7 +3939,7 @@
         </a:bodyPr>
         <a:lstStyle/>
         <a:p>
-          <a:pPr marL="0" lvl="0" indent="0" algn="l" defTabSz="355600">
+          <a:pPr lvl="0" algn="l" defTabSz="355600">
             <a:lnSpc>
               <a:spcPct val="90000"/>
             </a:lnSpc>
@@ -3848,7 +3949,6 @@
             <a:spcAft>
               <a:spcPct val="35000"/>
             </a:spcAft>
-            <a:buNone/>
           </a:pPr>
           <a:r>
             <a:rPr lang="es-PE" sz="800" kern="1200"/>
@@ -3856,7 +3956,7 @@
           </a:r>
         </a:p>
         <a:p>
-          <a:pPr marL="0" lvl="0" indent="0" algn="l" defTabSz="355600">
+          <a:pPr lvl="0" algn="l" defTabSz="355600">
             <a:lnSpc>
               <a:spcPct val="90000"/>
             </a:lnSpc>
@@ -3866,7 +3966,6 @@
             <a:spcAft>
               <a:spcPct val="35000"/>
             </a:spcAft>
-            <a:buNone/>
           </a:pPr>
           <a:r>
             <a:rPr lang="es-PE" sz="800" kern="1200"/>
@@ -3875,8 +3974,8 @@
         </a:p>
       </dsp:txBody>
       <dsp:txXfrm>
-        <a:off x="284589" y="4828900"/>
-        <a:ext cx="9075002" cy="1327191"/>
+        <a:off x="476703" y="4826294"/>
+        <a:ext cx="9086889" cy="1328929"/>
       </dsp:txXfrm>
     </dsp:sp>
   </dsp:spTree>
@@ -5755,7 +5854,7 @@
 </file>
 
 <file path=customXml/itemProps1.xml><?xml version="1.0" encoding="utf-8"?>
-<ds:datastoreItem xmlns:ds="http://schemas.openxmlformats.org/officeDocument/2006/customXml" ds:itemID="{EC15F7BA-A9B3-4916-823A-F603657FB00D}">
+<ds:datastoreItem xmlns:ds="http://schemas.openxmlformats.org/officeDocument/2006/customXml" ds:itemID="{145D93F8-FE38-4911-9FDB-B98E1C046121}">
   <ds:schemaRefs>
     <ds:schemaRef ds:uri="http://schemas.openxmlformats.org/officeDocument/2006/bibliography"/>
   </ds:schemaRefs>

</xml_diff>

<commit_message>
Avance Leslie - estructurando Plaza vea
</commit_message>
<xml_diff>
--- a/Planificacion-proyecto-LPII.docx
+++ b/Planificacion-proyecto-LPII.docx
@@ -1,6 +1,6 @@
 
 <file path=word/document.xml><?xml version="1.0" encoding="utf-8"?>
-<w:document xmlns:wpc="http://schemas.microsoft.com/office/word/2010/wordprocessingCanvas" xmlns:cx="http://schemas.microsoft.com/office/drawing/2014/chartex" xmlns:mc="http://schemas.openxmlformats.org/markup-compatibility/2006" xmlns:o="urn:schemas-microsoft-com:office:office" xmlns:r="http://schemas.openxmlformats.org/officeDocument/2006/relationships" xmlns:m="http://schemas.openxmlformats.org/officeDocument/2006/math" xmlns:v="urn:schemas-microsoft-com:vml" xmlns:wp14="http://schemas.microsoft.com/office/word/2010/wordprocessingDrawing" xmlns:wp="http://schemas.openxmlformats.org/drawingml/2006/wordprocessingDrawing" xmlns:w10="urn:schemas-microsoft-com:office:word" xmlns:w="http://schemas.openxmlformats.org/wordprocessingml/2006/main" xmlns:w14="http://schemas.microsoft.com/office/word/2010/wordml" xmlns:w15="http://schemas.microsoft.com/office/word/2012/wordml" xmlns:w16se="http://schemas.microsoft.com/office/word/2015/wordml/symex" xmlns:wpg="http://schemas.microsoft.com/office/word/2010/wordprocessingGroup" xmlns:wpi="http://schemas.microsoft.com/office/word/2010/wordprocessingInk" xmlns:wne="http://schemas.microsoft.com/office/word/2006/wordml" xmlns:wps="http://schemas.microsoft.com/office/word/2010/wordprocessingShape" mc:Ignorable="w14 w15 w16se wp14">
+<w:document xmlns:wpc="http://schemas.microsoft.com/office/word/2010/wordprocessingCanvas" xmlns:cx="http://schemas.microsoft.com/office/drawing/2014/chartex" xmlns:cx1="http://schemas.microsoft.com/office/drawing/2015/9/8/chartex" xmlns:cx2="http://schemas.microsoft.com/office/drawing/2015/10/21/chartex" xmlns:cx3="http://schemas.microsoft.com/office/drawing/2016/5/9/chartex" xmlns:cx4="http://schemas.microsoft.com/office/drawing/2016/5/10/chartex" xmlns:cx5="http://schemas.microsoft.com/office/drawing/2016/5/11/chartex" xmlns:cx6="http://schemas.microsoft.com/office/drawing/2016/5/12/chartex" xmlns:cx7="http://schemas.microsoft.com/office/drawing/2016/5/13/chartex" xmlns:cx8="http://schemas.microsoft.com/office/drawing/2016/5/14/chartex" xmlns:mc="http://schemas.openxmlformats.org/markup-compatibility/2006" xmlns:aink="http://schemas.microsoft.com/office/drawing/2016/ink" xmlns:am3d="http://schemas.microsoft.com/office/drawing/2017/model3d" xmlns:o="urn:schemas-microsoft-com:office:office" xmlns:oel="http://schemas.microsoft.com/office/2019/extlst" xmlns:r="http://schemas.openxmlformats.org/officeDocument/2006/relationships" xmlns:m="http://schemas.openxmlformats.org/officeDocument/2006/math" xmlns:v="urn:schemas-microsoft-com:vml" xmlns:wp14="http://schemas.microsoft.com/office/word/2010/wordprocessingDrawing" xmlns:wp="http://schemas.openxmlformats.org/drawingml/2006/wordprocessingDrawing" xmlns:w10="urn:schemas-microsoft-com:office:word" xmlns:w="http://schemas.openxmlformats.org/wordprocessingml/2006/main" xmlns:w14="http://schemas.microsoft.com/office/word/2010/wordml" xmlns:w15="http://schemas.microsoft.com/office/word/2012/wordml" xmlns:w16cex="http://schemas.microsoft.com/office/word/2018/wordml/cex" xmlns:w16cid="http://schemas.microsoft.com/office/word/2016/wordml/cid" xmlns:w16="http://schemas.microsoft.com/office/word/2018/wordml" xmlns:w16sdtdh="http://schemas.microsoft.com/office/word/2020/wordml/sdtdatahash" xmlns:w16se="http://schemas.microsoft.com/office/word/2015/wordml/symex" xmlns:wpg="http://schemas.microsoft.com/office/word/2010/wordprocessingGroup" xmlns:wpi="http://schemas.microsoft.com/office/word/2010/wordprocessingInk" xmlns:wne="http://schemas.microsoft.com/office/word/2006/wordml" xmlns:wps="http://schemas.microsoft.com/office/word/2010/wordprocessingShape" mc:Ignorable="w14 w15 w16se w16cid w16 w16cex w16sdtdh wp14">
   <w:body>
     <w:p>
       <w:pPr>
@@ -33,7 +33,7 @@
           <w:lang w:val="en-US"/>
         </w:rPr>
         <w:drawing>
-          <wp:inline distT="0" distB="0" distL="0" distR="0" wp14:anchorId="3DD92A4F" wp14:editId="3DAAB13B">
+          <wp:inline distT="0" distB="0" distL="0" distR="0" wp14:anchorId="3DD92A4F" wp14:editId="2E720E42">
             <wp:extent cx="10620375" cy="6323330"/>
             <wp:effectExtent l="0" t="0" r="0" b="20320"/>
             <wp:docPr id="1" name="Diagrama 1"/>
@@ -46,8 +46,6 @@
           </wp:inline>
         </w:drawing>
       </w:r>
-      <w:bookmarkStart w:id="0" w:name="_GoBack"/>
-      <w:bookmarkEnd w:id="0"/>
     </w:p>
     <w:p>
       <w:pPr>
@@ -67,7 +65,7 @@
 </file>
 
 <file path=word/endnotes.xml><?xml version="1.0" encoding="utf-8"?>
-<w:endnotes xmlns:wpc="http://schemas.microsoft.com/office/word/2010/wordprocessingCanvas" xmlns:cx="http://schemas.microsoft.com/office/drawing/2014/chartex" xmlns:mc="http://schemas.openxmlformats.org/markup-compatibility/2006" xmlns:o="urn:schemas-microsoft-com:office:office" xmlns:r="http://schemas.openxmlformats.org/officeDocument/2006/relationships" xmlns:m="http://schemas.openxmlformats.org/officeDocument/2006/math" xmlns:v="urn:schemas-microsoft-com:vml" xmlns:wp14="http://schemas.microsoft.com/office/word/2010/wordprocessingDrawing" xmlns:wp="http://schemas.openxmlformats.org/drawingml/2006/wordprocessingDrawing" xmlns:w10="urn:schemas-microsoft-com:office:word" xmlns:w="http://schemas.openxmlformats.org/wordprocessingml/2006/main" xmlns:w14="http://schemas.microsoft.com/office/word/2010/wordml" xmlns:w15="http://schemas.microsoft.com/office/word/2012/wordml" xmlns:w16se="http://schemas.microsoft.com/office/word/2015/wordml/symex" xmlns:wpg="http://schemas.microsoft.com/office/word/2010/wordprocessingGroup" xmlns:wpi="http://schemas.microsoft.com/office/word/2010/wordprocessingInk" xmlns:wne="http://schemas.microsoft.com/office/word/2006/wordml" xmlns:wps="http://schemas.microsoft.com/office/word/2010/wordprocessingShape" mc:Ignorable="w14 w15 w16se wp14">
+<w:endnotes xmlns:wpc="http://schemas.microsoft.com/office/word/2010/wordprocessingCanvas" xmlns:cx="http://schemas.microsoft.com/office/drawing/2014/chartex" xmlns:cx1="http://schemas.microsoft.com/office/drawing/2015/9/8/chartex" xmlns:cx2="http://schemas.microsoft.com/office/drawing/2015/10/21/chartex" xmlns:cx3="http://schemas.microsoft.com/office/drawing/2016/5/9/chartex" xmlns:cx4="http://schemas.microsoft.com/office/drawing/2016/5/10/chartex" xmlns:cx5="http://schemas.microsoft.com/office/drawing/2016/5/11/chartex" xmlns:cx6="http://schemas.microsoft.com/office/drawing/2016/5/12/chartex" xmlns:cx7="http://schemas.microsoft.com/office/drawing/2016/5/13/chartex" xmlns:cx8="http://schemas.microsoft.com/office/drawing/2016/5/14/chartex" xmlns:mc="http://schemas.openxmlformats.org/markup-compatibility/2006" xmlns:aink="http://schemas.microsoft.com/office/drawing/2016/ink" xmlns:am3d="http://schemas.microsoft.com/office/drawing/2017/model3d" xmlns:o="urn:schemas-microsoft-com:office:office" xmlns:oel="http://schemas.microsoft.com/office/2019/extlst" xmlns:r="http://schemas.openxmlformats.org/officeDocument/2006/relationships" xmlns:m="http://schemas.openxmlformats.org/officeDocument/2006/math" xmlns:v="urn:schemas-microsoft-com:vml" xmlns:wp14="http://schemas.microsoft.com/office/word/2010/wordprocessingDrawing" xmlns:wp="http://schemas.openxmlformats.org/drawingml/2006/wordprocessingDrawing" xmlns:w10="urn:schemas-microsoft-com:office:word" xmlns:w="http://schemas.openxmlformats.org/wordprocessingml/2006/main" xmlns:w14="http://schemas.microsoft.com/office/word/2010/wordml" xmlns:w15="http://schemas.microsoft.com/office/word/2012/wordml" xmlns:w16cex="http://schemas.microsoft.com/office/word/2018/wordml/cex" xmlns:w16cid="http://schemas.microsoft.com/office/word/2016/wordml/cid" xmlns:w16="http://schemas.microsoft.com/office/word/2018/wordml" xmlns:w16sdtdh="http://schemas.microsoft.com/office/word/2020/wordml/sdtdatahash" xmlns:w16se="http://schemas.microsoft.com/office/word/2015/wordml/symex" xmlns:wpg="http://schemas.microsoft.com/office/word/2010/wordprocessingGroup" xmlns:wpi="http://schemas.microsoft.com/office/word/2010/wordprocessingInk" xmlns:wne="http://schemas.microsoft.com/office/word/2006/wordml" xmlns:wps="http://schemas.microsoft.com/office/word/2010/wordprocessingShape" mc:Ignorable="w14 w15 w16se w16cid w16 w16cex w16sdtdh wp14">
   <w:endnote w:type="separator" w:id="-1">
     <w:p>
       <w:pPr>
@@ -92,7 +90,7 @@
 </file>
 
 <file path=word/footnotes.xml><?xml version="1.0" encoding="utf-8"?>
-<w:footnotes xmlns:wpc="http://schemas.microsoft.com/office/word/2010/wordprocessingCanvas" xmlns:cx="http://schemas.microsoft.com/office/drawing/2014/chartex" xmlns:mc="http://schemas.openxmlformats.org/markup-compatibility/2006" xmlns:o="urn:schemas-microsoft-com:office:office" xmlns:r="http://schemas.openxmlformats.org/officeDocument/2006/relationships" xmlns:m="http://schemas.openxmlformats.org/officeDocument/2006/math" xmlns:v="urn:schemas-microsoft-com:vml" xmlns:wp14="http://schemas.microsoft.com/office/word/2010/wordprocessingDrawing" xmlns:wp="http://schemas.openxmlformats.org/drawingml/2006/wordprocessingDrawing" xmlns:w10="urn:schemas-microsoft-com:office:word" xmlns:w="http://schemas.openxmlformats.org/wordprocessingml/2006/main" xmlns:w14="http://schemas.microsoft.com/office/word/2010/wordml" xmlns:w15="http://schemas.microsoft.com/office/word/2012/wordml" xmlns:w16se="http://schemas.microsoft.com/office/word/2015/wordml/symex" xmlns:wpg="http://schemas.microsoft.com/office/word/2010/wordprocessingGroup" xmlns:wpi="http://schemas.microsoft.com/office/word/2010/wordprocessingInk" xmlns:wne="http://schemas.microsoft.com/office/word/2006/wordml" xmlns:wps="http://schemas.microsoft.com/office/word/2010/wordprocessingShape" mc:Ignorable="w14 w15 w16se wp14">
+<w:footnotes xmlns:wpc="http://schemas.microsoft.com/office/word/2010/wordprocessingCanvas" xmlns:cx="http://schemas.microsoft.com/office/drawing/2014/chartex" xmlns:cx1="http://schemas.microsoft.com/office/drawing/2015/9/8/chartex" xmlns:cx2="http://schemas.microsoft.com/office/drawing/2015/10/21/chartex" xmlns:cx3="http://schemas.microsoft.com/office/drawing/2016/5/9/chartex" xmlns:cx4="http://schemas.microsoft.com/office/drawing/2016/5/10/chartex" xmlns:cx5="http://schemas.microsoft.com/office/drawing/2016/5/11/chartex" xmlns:cx6="http://schemas.microsoft.com/office/drawing/2016/5/12/chartex" xmlns:cx7="http://schemas.microsoft.com/office/drawing/2016/5/13/chartex" xmlns:cx8="http://schemas.microsoft.com/office/drawing/2016/5/14/chartex" xmlns:mc="http://schemas.openxmlformats.org/markup-compatibility/2006" xmlns:aink="http://schemas.microsoft.com/office/drawing/2016/ink" xmlns:am3d="http://schemas.microsoft.com/office/drawing/2017/model3d" xmlns:o="urn:schemas-microsoft-com:office:office" xmlns:oel="http://schemas.microsoft.com/office/2019/extlst" xmlns:r="http://schemas.openxmlformats.org/officeDocument/2006/relationships" xmlns:m="http://schemas.openxmlformats.org/officeDocument/2006/math" xmlns:v="urn:schemas-microsoft-com:vml" xmlns:wp14="http://schemas.microsoft.com/office/word/2010/wordprocessingDrawing" xmlns:wp="http://schemas.openxmlformats.org/drawingml/2006/wordprocessingDrawing" xmlns:w10="urn:schemas-microsoft-com:office:word" xmlns:w="http://schemas.openxmlformats.org/wordprocessingml/2006/main" xmlns:w14="http://schemas.microsoft.com/office/word/2010/wordml" xmlns:w15="http://schemas.microsoft.com/office/word/2012/wordml" xmlns:w16cex="http://schemas.microsoft.com/office/word/2018/wordml/cex" xmlns:w16cid="http://schemas.microsoft.com/office/word/2016/wordml/cid" xmlns:w16="http://schemas.microsoft.com/office/word/2018/wordml" xmlns:w16sdtdh="http://schemas.microsoft.com/office/word/2020/wordml/sdtdatahash" xmlns:w16se="http://schemas.microsoft.com/office/word/2015/wordml/symex" xmlns:wpg="http://schemas.microsoft.com/office/word/2010/wordprocessingGroup" xmlns:wpi="http://schemas.microsoft.com/office/word/2010/wordprocessingInk" xmlns:wne="http://schemas.microsoft.com/office/word/2006/wordml" xmlns:wps="http://schemas.microsoft.com/office/word/2010/wordprocessingShape" mc:Ignorable="w14 w15 w16se w16cid w16 w16cex w16sdtdh wp14">
   <w:footnote w:type="separator" w:id="-1">
     <w:p>
       <w:pPr>
@@ -117,7 +115,7 @@
 </file>
 
 <file path=word/styles.xml><?xml version="1.0" encoding="utf-8"?>
-<w:styles xmlns:mc="http://schemas.openxmlformats.org/markup-compatibility/2006" xmlns:r="http://schemas.openxmlformats.org/officeDocument/2006/relationships" xmlns:w="http://schemas.openxmlformats.org/wordprocessingml/2006/main" xmlns:w14="http://schemas.microsoft.com/office/word/2010/wordml" xmlns:w15="http://schemas.microsoft.com/office/word/2012/wordml" xmlns:w16se="http://schemas.microsoft.com/office/word/2015/wordml/symex" mc:Ignorable="w14 w15 w16se">
+<w:styles xmlns:mc="http://schemas.openxmlformats.org/markup-compatibility/2006" xmlns:r="http://schemas.openxmlformats.org/officeDocument/2006/relationships" xmlns:w="http://schemas.openxmlformats.org/wordprocessingml/2006/main" xmlns:w14="http://schemas.microsoft.com/office/word/2010/wordml" xmlns:w15="http://schemas.microsoft.com/office/word/2012/wordml" xmlns:w16cex="http://schemas.microsoft.com/office/word/2018/wordml/cex" xmlns:w16cid="http://schemas.microsoft.com/office/word/2016/wordml/cid" xmlns:w16="http://schemas.microsoft.com/office/word/2018/wordml" xmlns:w16sdtdh="http://schemas.microsoft.com/office/word/2020/wordml/sdtdatahash" xmlns:w16se="http://schemas.microsoft.com/office/word/2015/wordml/symex" mc:Ignorable="w14 w15 w16se w16cid w16 w16cex w16sdtdh">
   <w:docDefaults>
     <w:rPrDefault>
       <w:rPr>
@@ -133,7 +131,7 @@
       </w:pPr>
     </w:pPrDefault>
   </w:docDefaults>
-  <w:latentStyles w:defLockedState="0" w:defUIPriority="99" w:defSemiHidden="0" w:defUnhideWhenUsed="0" w:defQFormat="0" w:count="371">
+  <w:latentStyles w:defLockedState="0" w:defUIPriority="99" w:defSemiHidden="0" w:defUnhideWhenUsed="0" w:defQFormat="0" w:count="376">
     <w:lsdException w:name="Normal" w:uiPriority="0" w:qFormat="1"/>
     <w:lsdException w:name="heading 1" w:uiPriority="9" w:qFormat="1"/>
     <w:lsdException w:name="heading 2" w:semiHidden="1" w:uiPriority="9" w:unhideWhenUsed="1" w:qFormat="1"/>
@@ -239,7 +237,6 @@
     <w:lsdException w:name="HTML Sample" w:semiHidden="1" w:unhideWhenUsed="1"/>
     <w:lsdException w:name="HTML Typewriter" w:semiHidden="1" w:unhideWhenUsed="1"/>
     <w:lsdException w:name="HTML Variable" w:semiHidden="1" w:unhideWhenUsed="1"/>
-    <w:lsdException w:name="Normal Table" w:semiHidden="1" w:unhideWhenUsed="1"/>
     <w:lsdException w:name="annotation subject" w:semiHidden="1" w:unhideWhenUsed="1"/>
     <w:lsdException w:name="No List" w:semiHidden="1" w:unhideWhenUsed="1"/>
     <w:lsdException w:name="Outline List 1" w:semiHidden="1" w:unhideWhenUsed="1"/>
@@ -282,11 +279,8 @@
     <w:lsdException w:name="Table Contemporary" w:semiHidden="1" w:unhideWhenUsed="1"/>
     <w:lsdException w:name="Table Elegant" w:semiHidden="1" w:unhideWhenUsed="1"/>
     <w:lsdException w:name="Table Professional" w:semiHidden="1" w:unhideWhenUsed="1"/>
-    <w:lsdException w:name="Table Subtle 1" w:semiHidden="1" w:unhideWhenUsed="1"/>
     <w:lsdException w:name="Table Subtle 2" w:semiHidden="1" w:unhideWhenUsed="1"/>
     <w:lsdException w:name="Table Web 1" w:semiHidden="1" w:unhideWhenUsed="1"/>
-    <w:lsdException w:name="Table Web 2" w:semiHidden="1" w:unhideWhenUsed="1"/>
-    <w:lsdException w:name="Table Web 3" w:semiHidden="1" w:unhideWhenUsed="1"/>
     <w:lsdException w:name="Balloon Text" w:semiHidden="1" w:unhideWhenUsed="1"/>
     <w:lsdException w:name="Table Grid" w:uiPriority="39"/>
     <w:lsdException w:name="Table Theme" w:semiHidden="1" w:unhideWhenUsed="1"/>
@@ -505,6 +499,11 @@
     <w:lsdException w:name="List Table 5 Dark Accent 6" w:uiPriority="50"/>
     <w:lsdException w:name="List Table 6 Colorful Accent 6" w:uiPriority="51"/>
     <w:lsdException w:name="List Table 7 Colorful Accent 6" w:uiPriority="52"/>
+    <w:lsdException w:name="Mention" w:semiHidden="1" w:unhideWhenUsed="1"/>
+    <w:lsdException w:name="Smart Hyperlink" w:semiHidden="1" w:unhideWhenUsed="1"/>
+    <w:lsdException w:name="Hashtag" w:semiHidden="1" w:unhideWhenUsed="1"/>
+    <w:lsdException w:name="Unresolved Mention" w:semiHidden="1" w:unhideWhenUsed="1"/>
+    <w:lsdException w:name="Smart Link" w:semiHidden="1" w:unhideWhenUsed="1"/>
   </w:latentStyles>
   <w:style w:type="paragraph" w:default="1" w:styleId="Normal">
     <w:name w:val="Normal"/>
@@ -1561,7 +1560,17 @@
         <a:p>
           <a:r>
             <a:rPr lang="es-PE"/>
-            <a:t>Uso de expresiones regulares para estructurar la informacion.</a:t>
+            <a:t>Uso de expresiones regulares y funciones de texto para estructurar la informacion.</a:t>
+          </a:r>
+        </a:p>
+        <a:p>
+          <a:r>
+            <a:rPr lang="es-PE">
+              <a:solidFill>
+                <a:srgbClr val="FF0000"/>
+              </a:solidFill>
+            </a:rPr>
+            <a:t>Estructurando la tabla df_plazavea extraida de la pagina</a:t>
           </a:r>
         </a:p>
       </dgm:t>
@@ -1775,7 +1784,7 @@
                 <a:srgbClr val="FF0000"/>
               </a:solidFill>
             </a:rPr>
-            <a:t>     funcion plaza vea</a:t>
+            <a:t>     funcion plaza vea (actualizada)</a:t>
           </a:r>
         </a:p>
       </dgm:t>
@@ -1892,13 +1901,6 @@
         </dgm:presLayoutVars>
       </dgm:prSet>
       <dgm:spPr/>
-      <dgm:t>
-        <a:bodyPr/>
-        <a:lstStyle/>
-        <a:p>
-          <a:endParaRPr lang="es-ES"/>
-        </a:p>
-      </dgm:t>
     </dgm:pt>
     <dgm:pt modelId="{79679875-031A-4906-ACE3-65D472FD8596}" type="pres">
       <dgm:prSet presAssocID="{DF62C84F-00AF-4F9B-81B9-0CDDCC08C048}" presName="parenttextcomposite" presStyleCnt="0"/>
@@ -1913,13 +1915,6 @@
         </dgm:presLayoutVars>
       </dgm:prSet>
       <dgm:spPr/>
-      <dgm:t>
-        <a:bodyPr/>
-        <a:lstStyle/>
-        <a:p>
-          <a:endParaRPr lang="es-ES"/>
-        </a:p>
-      </dgm:t>
     </dgm:pt>
     <dgm:pt modelId="{D7C0F832-F93F-465E-945B-D752371CF142}" type="pres">
       <dgm:prSet presAssocID="{DF62C84F-00AF-4F9B-81B9-0CDDCC08C048}" presName="composite" presStyleCnt="0"/>
@@ -1962,13 +1957,6 @@
         </dgm:presLayoutVars>
       </dgm:prSet>
       <dgm:spPr/>
-      <dgm:t>
-        <a:bodyPr/>
-        <a:lstStyle/>
-        <a:p>
-          <a:endParaRPr lang="es-ES"/>
-        </a:p>
-      </dgm:t>
     </dgm:pt>
     <dgm:pt modelId="{C4133916-CFD9-46C6-88F8-7C56C7CEACB3}" type="pres">
       <dgm:prSet presAssocID="{C9BCF6DC-B3DA-419D-A917-EDA44857ACC5}" presName="sibTrans" presStyleCnt="0"/>
@@ -1987,13 +1975,6 @@
         </dgm:presLayoutVars>
       </dgm:prSet>
       <dgm:spPr/>
-      <dgm:t>
-        <a:bodyPr/>
-        <a:lstStyle/>
-        <a:p>
-          <a:endParaRPr lang="es-ES"/>
-        </a:p>
-      </dgm:t>
     </dgm:pt>
     <dgm:pt modelId="{361524FE-1AE7-46D3-88C9-BFB88C9C2F35}" type="pres">
       <dgm:prSet presAssocID="{306C8646-9CFD-4BCA-B98B-9D231512D156}" presName="composite" presStyleCnt="0"/>
@@ -2036,13 +2017,6 @@
         </dgm:presLayoutVars>
       </dgm:prSet>
       <dgm:spPr/>
-      <dgm:t>
-        <a:bodyPr/>
-        <a:lstStyle/>
-        <a:p>
-          <a:endParaRPr lang="es-ES"/>
-        </a:p>
-      </dgm:t>
     </dgm:pt>
     <dgm:pt modelId="{7E97D4A6-AF54-4FB2-97A7-123483679BE2}" type="pres">
       <dgm:prSet presAssocID="{35C703B9-AF6A-4935-B57C-C08C5FA40C0A}" presName="sibTrans" presStyleCnt="0"/>
@@ -2061,13 +2035,6 @@
         </dgm:presLayoutVars>
       </dgm:prSet>
       <dgm:spPr/>
-      <dgm:t>
-        <a:bodyPr/>
-        <a:lstStyle/>
-        <a:p>
-          <a:endParaRPr lang="es-ES"/>
-        </a:p>
-      </dgm:t>
     </dgm:pt>
     <dgm:pt modelId="{DEE27EBF-3E85-4E9A-AABC-73B19B6200E1}" type="pres">
       <dgm:prSet presAssocID="{D27037BF-04C4-4DE3-AD31-014DD2D6C499}" presName="composite" presStyleCnt="0"/>
@@ -2110,41 +2077,34 @@
         </dgm:presLayoutVars>
       </dgm:prSet>
       <dgm:spPr/>
-      <dgm:t>
-        <a:bodyPr/>
-        <a:lstStyle/>
-        <a:p>
-          <a:endParaRPr lang="es-ES"/>
-        </a:p>
-      </dgm:t>
     </dgm:pt>
   </dgm:ptLst>
   <dgm:cxnLst>
-    <dgm:cxn modelId="{DA91D8F8-C074-4F47-BA6E-0301D8AECBE5}" srcId="{DF62C84F-00AF-4F9B-81B9-0CDDCC08C048}" destId="{C11FCFC8-C598-427F-88B2-A95E1E71DFAB}" srcOrd="2" destOrd="0" parTransId="{15C3BDE5-8300-4974-A648-4051397846FA}" sibTransId="{49F88020-7574-40D4-B960-8191DF51D26A}"/>
-    <dgm:cxn modelId="{4DBC1980-9495-4D90-9FFB-E783D80E6329}" type="presOf" srcId="{D27037BF-04C4-4DE3-AD31-014DD2D6C499}" destId="{035B9835-9D63-4701-90A1-57165E123790}" srcOrd="0" destOrd="0" presId="urn:microsoft.com/office/officeart/2008/layout/VerticalAccentList"/>
-    <dgm:cxn modelId="{E1BC03AB-36E5-469E-9978-5ED8F00959AD}" type="presOf" srcId="{6E988D01-0769-4839-83BC-2381E54A53CD}" destId="{69DF3239-1F99-4425-B3DF-5112E1087084}" srcOrd="0" destOrd="5" presId="urn:microsoft.com/office/officeart/2008/layout/VerticalAccentList"/>
-    <dgm:cxn modelId="{61CE9E4B-806E-4107-9E33-0F6903716138}" srcId="{DF62C84F-00AF-4F9B-81B9-0CDDCC08C048}" destId="{6E988D01-0769-4839-83BC-2381E54A53CD}" srcOrd="5" destOrd="0" parTransId="{0C0909B5-D775-4FAE-8E14-8528D543F26D}" sibTransId="{6C3F6DA5-3654-4032-A0EF-504B3877F310}"/>
-    <dgm:cxn modelId="{61C73254-94EB-473A-A2D7-30E079C79E0E}" type="presOf" srcId="{306C8646-9CFD-4BCA-B98B-9D231512D156}" destId="{D14C891D-9AA4-4D7C-B2A3-DDB23D49280E}" srcOrd="0" destOrd="0" presId="urn:microsoft.com/office/officeart/2008/layout/VerticalAccentList"/>
-    <dgm:cxn modelId="{4E7C4594-E935-4895-AA2D-56696C7371FF}" srcId="{D7B75C32-8F87-411F-B984-874743ECA190}" destId="{306C8646-9CFD-4BCA-B98B-9D231512D156}" srcOrd="1" destOrd="0" parTransId="{888FD958-1F97-44D7-99B8-B9C26757637C}" sibTransId="{35C703B9-AF6A-4935-B57C-C08C5FA40C0A}"/>
-    <dgm:cxn modelId="{8E163786-A0A7-4166-8719-50E852F8E9F8}" type="presOf" srcId="{2337CACA-5431-4CCA-BB2A-23F6CCCD4623}" destId="{B729A5AD-0296-493F-BD8B-6708B7FC32C9}" srcOrd="0" destOrd="0" presId="urn:microsoft.com/office/officeart/2008/layout/VerticalAccentList"/>
+    <dgm:cxn modelId="{9FDF6F17-64AF-4C05-8887-AFBA248A7887}" srcId="{DF62C84F-00AF-4F9B-81B9-0CDDCC08C048}" destId="{6350BA11-71A8-4345-B505-1008CE761026}" srcOrd="3" destOrd="0" parTransId="{22D9D665-CD33-4329-8B8A-F59EE782B8F5}" sibTransId="{9E497B14-DE65-4CF3-8390-061C0FFDC02E}"/>
+    <dgm:cxn modelId="{5A2A3C1A-010E-4B3E-846E-FF8F07048229}" srcId="{DF62C84F-00AF-4F9B-81B9-0CDDCC08C048}" destId="{B2308969-0A6B-4344-B87B-BD809982A37D}" srcOrd="0" destOrd="0" parTransId="{BC56AB93-2151-4956-AF33-5AAAE8C83569}" sibTransId="{3F16D2D9-83A0-4BBE-BC81-7C75E85F8564}"/>
     <dgm:cxn modelId="{9B04E121-FB27-43D9-9ECB-2BACCBAF99FC}" srcId="{D27037BF-04C4-4DE3-AD31-014DD2D6C499}" destId="{2337CACA-5431-4CCA-BB2A-23F6CCCD4623}" srcOrd="0" destOrd="0" parTransId="{049D6F15-202C-4C4C-BEEC-BD503EFB6EBD}" sibTransId="{F3F18D2C-15E9-465D-A4F6-CB9180DF2438}"/>
-    <dgm:cxn modelId="{ED2D9E87-C85F-4DB0-9A7A-6BF9748A9FEC}" srcId="{DF62C84F-00AF-4F9B-81B9-0CDDCC08C048}" destId="{73CB0AFD-CB1E-438D-A041-7DBFD14AB769}" srcOrd="4" destOrd="0" parTransId="{8E3F2D29-9CFB-4444-9140-E95CC7C333F4}" sibTransId="{526A1194-1A48-496E-8D86-C5D2AE37F92C}"/>
-    <dgm:cxn modelId="{F04B1DAE-6C90-43A3-8561-78A000559114}" srcId="{D7B75C32-8F87-411F-B984-874743ECA190}" destId="{DF62C84F-00AF-4F9B-81B9-0CDDCC08C048}" srcOrd="0" destOrd="0" parTransId="{7B44670F-F9F3-4AA9-AC81-3D28C1D6F9CF}" sibTransId="{C9BCF6DC-B3DA-419D-A917-EDA44857ACC5}"/>
     <dgm:cxn modelId="{5A54C32F-F8A9-48E2-9D39-713C3B4ACDBC}" type="presOf" srcId="{B2308969-0A6B-4344-B87B-BD809982A37D}" destId="{69DF3239-1F99-4425-B3DF-5112E1087084}" srcOrd="0" destOrd="0" presId="urn:microsoft.com/office/officeart/2008/layout/VerticalAccentList"/>
     <dgm:cxn modelId="{0D37C63F-7FC4-4CF6-BE5F-BC9810EB7E28}" srcId="{D27037BF-04C4-4DE3-AD31-014DD2D6C499}" destId="{565BF54F-8488-4400-8EBF-6DAC3CA6D571}" srcOrd="1" destOrd="0" parTransId="{D6522234-BB4D-4527-BFF9-B1AF37A91CD7}" sibTransId="{3EA6FE22-4A38-4EF2-8294-3E91C806DE9E}"/>
+    <dgm:cxn modelId="{27973448-3FD6-4880-B9EF-05C78E07FE1C}" type="presOf" srcId="{D7B75C32-8F87-411F-B984-874743ECA190}" destId="{F6B841CA-BFE1-4B2B-9AD4-435E8CEF8969}" srcOrd="0" destOrd="0" presId="urn:microsoft.com/office/officeart/2008/layout/VerticalAccentList"/>
+    <dgm:cxn modelId="{61CE9E4B-806E-4107-9E33-0F6903716138}" srcId="{DF62C84F-00AF-4F9B-81B9-0CDDCC08C048}" destId="{6E988D01-0769-4839-83BC-2381E54A53CD}" srcOrd="5" destOrd="0" parTransId="{0C0909B5-D775-4FAE-8E14-8528D543F26D}" sibTransId="{6C3F6DA5-3654-4032-A0EF-504B3877F310}"/>
+    <dgm:cxn modelId="{6D31CE6C-EE69-4CFC-B1E6-E9C2C8A76C42}" type="presOf" srcId="{73CB0AFD-CB1E-438D-A041-7DBFD14AB769}" destId="{69DF3239-1F99-4425-B3DF-5112E1087084}" srcOrd="0" destOrd="4" presId="urn:microsoft.com/office/officeart/2008/layout/VerticalAccentList"/>
+    <dgm:cxn modelId="{6A914871-5FA5-4A7B-974F-D63BF51A5776}" type="presOf" srcId="{DF62C84F-00AF-4F9B-81B9-0CDDCC08C048}" destId="{08CE8FA7-F9AC-4FD2-A6F8-C2D1D13E1311}" srcOrd="0" destOrd="0" presId="urn:microsoft.com/office/officeart/2008/layout/VerticalAccentList"/>
+    <dgm:cxn modelId="{E5F7A772-332B-4D95-9D89-50CD46AFF497}" type="presOf" srcId="{6350BA11-71A8-4345-B505-1008CE761026}" destId="{69DF3239-1F99-4425-B3DF-5112E1087084}" srcOrd="0" destOrd="3" presId="urn:microsoft.com/office/officeart/2008/layout/VerticalAccentList"/>
+    <dgm:cxn modelId="{44E99253-1C58-4116-95D3-A4421880CBAD}" srcId="{306C8646-9CFD-4BCA-B98B-9D231512D156}" destId="{FB84F691-9DB2-4A81-867A-0D21D957E9CE}" srcOrd="0" destOrd="0" parTransId="{2BFB9B4C-445F-4BBF-8636-3C3774EC391A}" sibTransId="{AF406DCC-8BE7-48F2-8B4F-E97CF85BAA92}"/>
+    <dgm:cxn modelId="{61C73254-94EB-473A-A2D7-30E079C79E0E}" type="presOf" srcId="{306C8646-9CFD-4BCA-B98B-9D231512D156}" destId="{D14C891D-9AA4-4D7C-B2A3-DDB23D49280E}" srcOrd="0" destOrd="0" presId="urn:microsoft.com/office/officeart/2008/layout/VerticalAccentList"/>
+    <dgm:cxn modelId="{4DBC1980-9495-4D90-9FFB-E783D80E6329}" type="presOf" srcId="{D27037BF-04C4-4DE3-AD31-014DD2D6C499}" destId="{035B9835-9D63-4701-90A1-57165E123790}" srcOrd="0" destOrd="0" presId="urn:microsoft.com/office/officeart/2008/layout/VerticalAccentList"/>
+    <dgm:cxn modelId="{8E163786-A0A7-4166-8719-50E852F8E9F8}" type="presOf" srcId="{2337CACA-5431-4CCA-BB2A-23F6CCCD4623}" destId="{B729A5AD-0296-493F-BD8B-6708B7FC32C9}" srcOrd="0" destOrd="0" presId="urn:microsoft.com/office/officeart/2008/layout/VerticalAccentList"/>
+    <dgm:cxn modelId="{ED2D9E87-C85F-4DB0-9A7A-6BF9748A9FEC}" srcId="{DF62C84F-00AF-4F9B-81B9-0CDDCC08C048}" destId="{73CB0AFD-CB1E-438D-A041-7DBFD14AB769}" srcOrd="4" destOrd="0" parTransId="{8E3F2D29-9CFB-4444-9140-E95CC7C333F4}" sibTransId="{526A1194-1A48-496E-8D86-C5D2AE37F92C}"/>
+    <dgm:cxn modelId="{4E7C4594-E935-4895-AA2D-56696C7371FF}" srcId="{D7B75C32-8F87-411F-B984-874743ECA190}" destId="{306C8646-9CFD-4BCA-B98B-9D231512D156}" srcOrd="1" destOrd="0" parTransId="{888FD958-1F97-44D7-99B8-B9C26757637C}" sibTransId="{35C703B9-AF6A-4935-B57C-C08C5FA40C0A}"/>
+    <dgm:cxn modelId="{E1BC03AB-36E5-469E-9978-5ED8F00959AD}" type="presOf" srcId="{6E988D01-0769-4839-83BC-2381E54A53CD}" destId="{69DF3239-1F99-4425-B3DF-5112E1087084}" srcOrd="0" destOrd="5" presId="urn:microsoft.com/office/officeart/2008/layout/VerticalAccentList"/>
+    <dgm:cxn modelId="{F04B1DAE-6C90-43A3-8561-78A000559114}" srcId="{D7B75C32-8F87-411F-B984-874743ECA190}" destId="{DF62C84F-00AF-4F9B-81B9-0CDDCC08C048}" srcOrd="0" destOrd="0" parTransId="{7B44670F-F9F3-4AA9-AC81-3D28C1D6F9CF}" sibTransId="{C9BCF6DC-B3DA-419D-A917-EDA44857ACC5}"/>
+    <dgm:cxn modelId="{325224B7-DA03-4B11-9825-287820D91C75}" type="presOf" srcId="{FB84F691-9DB2-4A81-867A-0D21D957E9CE}" destId="{68A2D395-1B30-4F75-B665-0FBB4D9340C8}" srcOrd="0" destOrd="0" presId="urn:microsoft.com/office/officeart/2008/layout/VerticalAccentList"/>
     <dgm:cxn modelId="{9E4033D7-40F8-41C0-AA7C-212AF387E2B1}" srcId="{D7B75C32-8F87-411F-B984-874743ECA190}" destId="{D27037BF-04C4-4DE3-AD31-014DD2D6C499}" srcOrd="2" destOrd="0" parTransId="{AC1DBD30-C131-4FEA-B018-6D38EA8C1634}" sibTransId="{9C8A0E7C-87B2-4E32-9B82-2D68EE642F26}"/>
     <dgm:cxn modelId="{CE0BC3DD-6819-4D3C-9F74-3239041B2A30}" type="presOf" srcId="{D5CF4052-A874-4DEF-B9D8-665DD3192256}" destId="{69DF3239-1F99-4425-B3DF-5112E1087084}" srcOrd="0" destOrd="1" presId="urn:microsoft.com/office/officeart/2008/layout/VerticalAccentList"/>
-    <dgm:cxn modelId="{6D31CE6C-EE69-4CFC-B1E6-E9C2C8A76C42}" type="presOf" srcId="{73CB0AFD-CB1E-438D-A041-7DBFD14AB769}" destId="{69DF3239-1F99-4425-B3DF-5112E1087084}" srcOrd="0" destOrd="4" presId="urn:microsoft.com/office/officeart/2008/layout/VerticalAccentList"/>
-    <dgm:cxn modelId="{27973448-3FD6-4880-B9EF-05C78E07FE1C}" type="presOf" srcId="{D7B75C32-8F87-411F-B984-874743ECA190}" destId="{F6B841CA-BFE1-4B2B-9AD4-435E8CEF8969}" srcOrd="0" destOrd="0" presId="urn:microsoft.com/office/officeart/2008/layout/VerticalAccentList"/>
-    <dgm:cxn modelId="{6A914871-5FA5-4A7B-974F-D63BF51A5776}" type="presOf" srcId="{DF62C84F-00AF-4F9B-81B9-0CDDCC08C048}" destId="{08CE8FA7-F9AC-4FD2-A6F8-C2D1D13E1311}" srcOrd="0" destOrd="0" presId="urn:microsoft.com/office/officeart/2008/layout/VerticalAccentList"/>
     <dgm:cxn modelId="{A2EF92F0-E0C9-404E-8668-4A14C6836FD8}" type="presOf" srcId="{565BF54F-8488-4400-8EBF-6DAC3CA6D571}" destId="{B729A5AD-0296-493F-BD8B-6708B7FC32C9}" srcOrd="0" destOrd="1" presId="urn:microsoft.com/office/officeart/2008/layout/VerticalAccentList"/>
-    <dgm:cxn modelId="{E5F7A772-332B-4D95-9D89-50CD46AFF497}" type="presOf" srcId="{6350BA11-71A8-4345-B505-1008CE761026}" destId="{69DF3239-1F99-4425-B3DF-5112E1087084}" srcOrd="0" destOrd="3" presId="urn:microsoft.com/office/officeart/2008/layout/VerticalAccentList"/>
-    <dgm:cxn modelId="{5A2A3C1A-010E-4B3E-846E-FF8F07048229}" srcId="{DF62C84F-00AF-4F9B-81B9-0CDDCC08C048}" destId="{B2308969-0A6B-4344-B87B-BD809982A37D}" srcOrd="0" destOrd="0" parTransId="{BC56AB93-2151-4956-AF33-5AAAE8C83569}" sibTransId="{3F16D2D9-83A0-4BBE-BC81-7C75E85F8564}"/>
+    <dgm:cxn modelId="{DA91D8F8-C074-4F47-BA6E-0301D8AECBE5}" srcId="{DF62C84F-00AF-4F9B-81B9-0CDDCC08C048}" destId="{C11FCFC8-C598-427F-88B2-A95E1E71DFAB}" srcOrd="2" destOrd="0" parTransId="{15C3BDE5-8300-4974-A648-4051397846FA}" sibTransId="{49F88020-7574-40D4-B960-8191DF51D26A}"/>
+    <dgm:cxn modelId="{8923B3FB-49DD-4FDA-B3B0-48E59ACD8358}" type="presOf" srcId="{C11FCFC8-C598-427F-88B2-A95E1E71DFAB}" destId="{69DF3239-1F99-4425-B3DF-5112E1087084}" srcOrd="0" destOrd="2" presId="urn:microsoft.com/office/officeart/2008/layout/VerticalAccentList"/>
     <dgm:cxn modelId="{BF6F09FE-0389-4063-825C-10A765DFCC9E}" srcId="{DF62C84F-00AF-4F9B-81B9-0CDDCC08C048}" destId="{D5CF4052-A874-4DEF-B9D8-665DD3192256}" srcOrd="1" destOrd="0" parTransId="{A39D94D3-8F3B-401C-BA36-87A595F5E09D}" sibTransId="{C1FB273E-B1F6-40A7-BA80-C8FA76BBFB8B}"/>
-    <dgm:cxn modelId="{325224B7-DA03-4B11-9825-287820D91C75}" type="presOf" srcId="{FB84F691-9DB2-4A81-867A-0D21D957E9CE}" destId="{68A2D395-1B30-4F75-B665-0FBB4D9340C8}" srcOrd="0" destOrd="0" presId="urn:microsoft.com/office/officeart/2008/layout/VerticalAccentList"/>
-    <dgm:cxn modelId="{9FDF6F17-64AF-4C05-8887-AFBA248A7887}" srcId="{DF62C84F-00AF-4F9B-81B9-0CDDCC08C048}" destId="{6350BA11-71A8-4345-B505-1008CE761026}" srcOrd="3" destOrd="0" parTransId="{22D9D665-CD33-4329-8B8A-F59EE782B8F5}" sibTransId="{9E497B14-DE65-4CF3-8390-061C0FFDC02E}"/>
-    <dgm:cxn modelId="{44E99253-1C58-4116-95D3-A4421880CBAD}" srcId="{306C8646-9CFD-4BCA-B98B-9D231512D156}" destId="{FB84F691-9DB2-4A81-867A-0D21D957E9CE}" srcOrd="0" destOrd="0" parTransId="{2BFB9B4C-445F-4BBF-8636-3C3774EC391A}" sibTransId="{AF406DCC-8BE7-48F2-8B4F-E97CF85BAA92}"/>
-    <dgm:cxn modelId="{8923B3FB-49DD-4FDA-B3B0-48E59ACD8358}" type="presOf" srcId="{C11FCFC8-C598-427F-88B2-A95E1E71DFAB}" destId="{69DF3239-1F99-4425-B3DF-5112E1087084}" srcOrd="0" destOrd="2" presId="urn:microsoft.com/office/officeart/2008/layout/VerticalAccentList"/>
     <dgm:cxn modelId="{75F50ECC-DE35-45D8-8F8D-0E7F57B98DED}" type="presParOf" srcId="{F6B841CA-BFE1-4B2B-9AD4-435E8CEF8969}" destId="{79679875-031A-4906-ACE3-65D472FD8596}" srcOrd="0" destOrd="0" presId="urn:microsoft.com/office/officeart/2008/layout/VerticalAccentList"/>
     <dgm:cxn modelId="{2F99F05D-8A20-4A2C-84B3-2598BF7E68C5}" type="presParOf" srcId="{79679875-031A-4906-ACE3-65D472FD8596}" destId="{08CE8FA7-F9AC-4FD2-A6F8-C2D1D13E1311}" srcOrd="0" destOrd="0" presId="urn:microsoft.com/office/officeart/2008/layout/VerticalAccentList"/>
     <dgm:cxn modelId="{5B3FC061-7A04-41E9-AB1F-59EFEA68A35A}" type="presParOf" srcId="{F6B841CA-BFE1-4B2B-9AD4-435E8CEF8969}" destId="{D7C0F832-F93F-465E-945B-D752371CF142}" srcOrd="1" destOrd="0" presId="urn:microsoft.com/office/officeart/2008/layout/VerticalAccentList"/>
@@ -2236,7 +2196,7 @@
         </a:bodyPr>
         <a:lstStyle/>
         <a:p>
-          <a:pPr lvl="0" algn="l" defTabSz="711200">
+          <a:pPr marL="0" lvl="0" indent="0" algn="l" defTabSz="711200">
             <a:lnSpc>
               <a:spcPct val="90000"/>
             </a:lnSpc>
@@ -2246,6 +2206,7 @@
             <a:spcAft>
               <a:spcPct val="35000"/>
             </a:spcAft>
+            <a:buNone/>
           </a:pPr>
           <a:r>
             <a:rPr lang="es-PE" sz="1600" kern="1200"/>
@@ -2679,7 +2640,7 @@
         </a:bodyPr>
         <a:lstStyle/>
         <a:p>
-          <a:pPr lvl="0" algn="l" defTabSz="355600">
+          <a:pPr marL="0" lvl="0" indent="0" algn="l" defTabSz="355600">
             <a:lnSpc>
               <a:spcPct val="90000"/>
             </a:lnSpc>
@@ -2689,6 +2650,7 @@
             <a:spcAft>
               <a:spcPct val="35000"/>
             </a:spcAft>
+            <a:buNone/>
           </a:pPr>
           <a:r>
             <a:rPr lang="es-PE" sz="800" kern="1200">
@@ -2700,7 +2662,7 @@
           </a:r>
         </a:p>
         <a:p>
-          <a:pPr lvl="0" algn="l" defTabSz="355600">
+          <a:pPr marL="0" lvl="0" indent="0" algn="l" defTabSz="355600">
             <a:lnSpc>
               <a:spcPct val="90000"/>
             </a:lnSpc>
@@ -2710,6 +2672,7 @@
             <a:spcAft>
               <a:spcPct val="35000"/>
             </a:spcAft>
+            <a:buNone/>
           </a:pPr>
           <a:r>
             <a:rPr lang="es-PE" sz="800" kern="1200">
@@ -2721,7 +2684,7 @@
           </a:r>
         </a:p>
         <a:p>
-          <a:pPr lvl="0" algn="l" defTabSz="355600">
+          <a:pPr marL="0" lvl="0" indent="0" algn="l" defTabSz="355600">
             <a:lnSpc>
               <a:spcPct val="90000"/>
             </a:lnSpc>
@@ -2731,6 +2694,7 @@
             <a:spcAft>
               <a:spcPct val="35000"/>
             </a:spcAft>
+            <a:buNone/>
           </a:pPr>
           <a:r>
             <a:rPr lang="es-PE" sz="800" b="0" i="0" kern="1200">
@@ -2747,7 +2711,7 @@
           </a:endParaRPr>
         </a:p>
         <a:p>
-          <a:pPr lvl="0" algn="l" defTabSz="355600">
+          <a:pPr marL="0" lvl="0" indent="0" algn="l" defTabSz="355600">
             <a:lnSpc>
               <a:spcPct val="90000"/>
             </a:lnSpc>
@@ -2757,6 +2721,7 @@
             <a:spcAft>
               <a:spcPct val="35000"/>
             </a:spcAft>
+            <a:buNone/>
           </a:pPr>
           <a:r>
             <a:rPr lang="es-PE" sz="800" b="0" i="0" kern="1200">
@@ -2773,7 +2738,7 @@
           </a:endParaRPr>
         </a:p>
         <a:p>
-          <a:pPr lvl="0" algn="l" defTabSz="355600">
+          <a:pPr marL="0" lvl="0" indent="0" algn="l" defTabSz="355600">
             <a:lnSpc>
               <a:spcPct val="90000"/>
             </a:lnSpc>
@@ -2783,6 +2748,7 @@
             <a:spcAft>
               <a:spcPct val="35000"/>
             </a:spcAft>
+            <a:buNone/>
           </a:pPr>
           <a:r>
             <a:rPr lang="es-PE" sz="800" kern="1200"/>
@@ -2791,7 +2757,7 @@
           <a:endParaRPr lang="es-PE" sz="800" b="0" i="0" kern="1200"/>
         </a:p>
         <a:p>
-          <a:pPr lvl="0" algn="l" defTabSz="355600">
+          <a:pPr marL="0" lvl="0" indent="0" algn="l" defTabSz="355600">
             <a:lnSpc>
               <a:spcPct val="90000"/>
             </a:lnSpc>
@@ -2801,6 +2767,7 @@
             <a:spcAft>
               <a:spcPct val="35000"/>
             </a:spcAft>
+            <a:buNone/>
           </a:pPr>
           <a:r>
             <a:rPr lang="es-PE" sz="800" kern="1200">
@@ -2808,11 +2775,11 @@
                 <a:srgbClr val="FF0000"/>
               </a:solidFill>
             </a:rPr>
-            <a:t>     funcion plaza vea</a:t>
+            <a:t>     funcion plaza vea (actualizada)</a:t>
           </a:r>
         </a:p>
         <a:p>
-          <a:pPr lvl="0" algn="l" defTabSz="355600">
+          <a:pPr marL="0" lvl="0" indent="0" algn="l" defTabSz="355600">
             <a:lnSpc>
               <a:spcPct val="90000"/>
             </a:lnSpc>
@@ -2822,6 +2789,7 @@
             <a:spcAft>
               <a:spcPct val="35000"/>
             </a:spcAft>
+            <a:buNone/>
           </a:pPr>
           <a:r>
             <a:rPr lang="es-PE" sz="800" kern="1200">
@@ -2833,7 +2801,7 @@
           </a:r>
         </a:p>
         <a:p>
-          <a:pPr lvl="0" algn="l" defTabSz="355600">
+          <a:pPr marL="0" lvl="0" indent="0" algn="l" defTabSz="355600">
             <a:lnSpc>
               <a:spcPct val="90000"/>
             </a:lnSpc>
@@ -2843,6 +2811,7 @@
             <a:spcAft>
               <a:spcPct val="35000"/>
             </a:spcAft>
+            <a:buNone/>
           </a:pPr>
           <a:r>
             <a:rPr lang="es-PE" sz="800" kern="1200">
@@ -2897,7 +2866,7 @@
         </a:bodyPr>
         <a:lstStyle/>
         <a:p>
-          <a:pPr lvl="0" algn="l" defTabSz="711200">
+          <a:pPr marL="0" lvl="0" indent="0" algn="l" defTabSz="711200">
             <a:lnSpc>
               <a:spcPct val="90000"/>
             </a:lnSpc>
@@ -2907,6 +2876,7 @@
             <a:spcAft>
               <a:spcPct val="35000"/>
             </a:spcAft>
+            <a:buNone/>
           </a:pPr>
           <a:r>
             <a:rPr lang="es-PE" sz="1600" kern="1200"/>
@@ -3336,7 +3306,7 @@
         </a:bodyPr>
         <a:lstStyle/>
         <a:p>
-          <a:pPr lvl="0" algn="l" defTabSz="355600">
+          <a:pPr marL="0" lvl="0" indent="0" algn="l" defTabSz="355600">
             <a:lnSpc>
               <a:spcPct val="90000"/>
             </a:lnSpc>
@@ -3346,6 +3316,7 @@
             <a:spcAft>
               <a:spcPct val="35000"/>
             </a:spcAft>
+            <a:buNone/>
           </a:pPr>
           <a:r>
             <a:rPr lang="es-PE" sz="800" kern="1200"/>
@@ -3353,7 +3324,7 @@
           </a:r>
         </a:p>
         <a:p>
-          <a:pPr lvl="0" algn="l" defTabSz="355600">
+          <a:pPr marL="0" lvl="0" indent="0" algn="l" defTabSz="355600">
             <a:lnSpc>
               <a:spcPct val="90000"/>
             </a:lnSpc>
@@ -3363,6 +3334,7 @@
             <a:spcAft>
               <a:spcPct val="35000"/>
             </a:spcAft>
+            <a:buNone/>
           </a:pPr>
           <a:r>
             <a:rPr lang="es-PE" sz="800" kern="1200">
@@ -3374,7 +3346,7 @@
           </a:r>
         </a:p>
         <a:p>
-          <a:pPr lvl="0" algn="l" defTabSz="355600">
+          <a:pPr marL="0" lvl="0" indent="0" algn="l" defTabSz="355600">
             <a:lnSpc>
               <a:spcPct val="90000"/>
             </a:lnSpc>
@@ -3384,6 +3356,7 @@
             <a:spcAft>
               <a:spcPct val="35000"/>
             </a:spcAft>
+            <a:buNone/>
           </a:pPr>
           <a:r>
             <a:rPr lang="es-PE" sz="800" kern="1200">
@@ -3395,7 +3368,7 @@
           </a:r>
         </a:p>
         <a:p>
-          <a:pPr lvl="0" algn="l" defTabSz="355600">
+          <a:pPr marL="0" lvl="0" indent="0" algn="l" defTabSz="355600">
             <a:lnSpc>
               <a:spcPct val="90000"/>
             </a:lnSpc>
@@ -3405,6 +3378,7 @@
             <a:spcAft>
               <a:spcPct val="35000"/>
             </a:spcAft>
+            <a:buNone/>
           </a:pPr>
           <a:r>
             <a:rPr lang="es-PE" sz="800" kern="1200">
@@ -3416,7 +3390,7 @@
           </a:r>
         </a:p>
         <a:p>
-          <a:pPr lvl="0" algn="l" defTabSz="355600">
+          <a:pPr marL="0" lvl="0" indent="0" algn="l" defTabSz="355600">
             <a:lnSpc>
               <a:spcPct val="90000"/>
             </a:lnSpc>
@@ -3426,6 +3400,7 @@
             <a:spcAft>
               <a:spcPct val="35000"/>
             </a:spcAft>
+            <a:buNone/>
           </a:pPr>
           <a:r>
             <a:rPr lang="es-PE" sz="800" kern="1200">
@@ -3437,7 +3412,7 @@
           </a:r>
         </a:p>
         <a:p>
-          <a:pPr lvl="0" algn="l" defTabSz="355600">
+          <a:pPr marL="0" lvl="0" indent="0" algn="l" defTabSz="355600">
             <a:lnSpc>
               <a:spcPct val="90000"/>
             </a:lnSpc>
@@ -3447,6 +3422,7 @@
             <a:spcAft>
               <a:spcPct val="35000"/>
             </a:spcAft>
+            <a:buNone/>
           </a:pPr>
           <a:r>
             <a:rPr lang="es-PE" sz="800" kern="1200">
@@ -3500,7 +3476,7 @@
         </a:bodyPr>
         <a:lstStyle/>
         <a:p>
-          <a:pPr lvl="0" algn="l" defTabSz="711200">
+          <a:pPr marL="0" lvl="0" indent="0" algn="l" defTabSz="711200">
             <a:lnSpc>
               <a:spcPct val="90000"/>
             </a:lnSpc>
@@ -3510,6 +3486,7 @@
             <a:spcAft>
               <a:spcPct val="35000"/>
             </a:spcAft>
+            <a:buNone/>
           </a:pPr>
           <a:r>
             <a:rPr lang="es-PE" sz="1600" kern="1200"/>
@@ -3939,7 +3916,7 @@
         </a:bodyPr>
         <a:lstStyle/>
         <a:p>
-          <a:pPr lvl="0" algn="l" defTabSz="355600">
+          <a:pPr marL="0" lvl="0" indent="0" algn="l" defTabSz="355600">
             <a:lnSpc>
               <a:spcPct val="90000"/>
             </a:lnSpc>
@@ -3949,14 +3926,15 @@
             <a:spcAft>
               <a:spcPct val="35000"/>
             </a:spcAft>
+            <a:buNone/>
           </a:pPr>
           <a:r>
             <a:rPr lang="es-PE" sz="800" kern="1200"/>
-            <a:t>Uso de expresiones regulares para estructurar la informacion.</a:t>
+            <a:t>Uso de expresiones regulares y funciones de texto para estructurar la informacion.</a:t>
           </a:r>
         </a:p>
         <a:p>
-          <a:pPr lvl="0" algn="l" defTabSz="355600">
+          <a:pPr marL="0" lvl="0" indent="0" algn="l" defTabSz="355600">
             <a:lnSpc>
               <a:spcPct val="90000"/>
             </a:lnSpc>
@@ -3966,6 +3944,29 @@
             <a:spcAft>
               <a:spcPct val="35000"/>
             </a:spcAft>
+            <a:buNone/>
+          </a:pPr>
+          <a:r>
+            <a:rPr lang="es-PE" sz="800" kern="1200">
+              <a:solidFill>
+                <a:srgbClr val="FF0000"/>
+              </a:solidFill>
+            </a:rPr>
+            <a:t>Estructurando la tabla df_plazavea extraida de la pagina</a:t>
+          </a:r>
+        </a:p>
+        <a:p>
+          <a:pPr marL="0" lvl="0" indent="0" algn="l" defTabSz="355600">
+            <a:lnSpc>
+              <a:spcPct val="90000"/>
+            </a:lnSpc>
+            <a:spcBef>
+              <a:spcPct val="0"/>
+            </a:spcBef>
+            <a:spcAft>
+              <a:spcPct val="35000"/>
+            </a:spcAft>
+            <a:buNone/>
           </a:pPr>
           <a:r>
             <a:rPr lang="es-PE" sz="800" kern="1200"/>

</xml_diff>

<commit_message>
Estructurando la tabla de Tottus
</commit_message>
<xml_diff>
--- a/Planificacion-proyecto-LPII.docx
+++ b/Planificacion-proyecto-LPII.docx
@@ -1,6 +1,6 @@
 
 <file path=word/document.xml><?xml version="1.0" encoding="utf-8"?>
-<w:document xmlns:wpc="http://schemas.microsoft.com/office/word/2010/wordprocessingCanvas" xmlns:cx="http://schemas.microsoft.com/office/drawing/2014/chartex" xmlns:cx1="http://schemas.microsoft.com/office/drawing/2015/9/8/chartex" xmlns:cx2="http://schemas.microsoft.com/office/drawing/2015/10/21/chartex" xmlns:cx3="http://schemas.microsoft.com/office/drawing/2016/5/9/chartex" xmlns:cx4="http://schemas.microsoft.com/office/drawing/2016/5/10/chartex" xmlns:cx5="http://schemas.microsoft.com/office/drawing/2016/5/11/chartex" xmlns:cx6="http://schemas.microsoft.com/office/drawing/2016/5/12/chartex" xmlns:cx7="http://schemas.microsoft.com/office/drawing/2016/5/13/chartex" xmlns:cx8="http://schemas.microsoft.com/office/drawing/2016/5/14/chartex" xmlns:mc="http://schemas.openxmlformats.org/markup-compatibility/2006" xmlns:aink="http://schemas.microsoft.com/office/drawing/2016/ink" xmlns:am3d="http://schemas.microsoft.com/office/drawing/2017/model3d" xmlns:o="urn:schemas-microsoft-com:office:office" xmlns:oel="http://schemas.microsoft.com/office/2019/extlst" xmlns:r="http://schemas.openxmlformats.org/officeDocument/2006/relationships" xmlns:m="http://schemas.openxmlformats.org/officeDocument/2006/math" xmlns:v="urn:schemas-microsoft-com:vml" xmlns:wp14="http://schemas.microsoft.com/office/word/2010/wordprocessingDrawing" xmlns:wp="http://schemas.openxmlformats.org/drawingml/2006/wordprocessingDrawing" xmlns:w10="urn:schemas-microsoft-com:office:word" xmlns:w="http://schemas.openxmlformats.org/wordprocessingml/2006/main" xmlns:w14="http://schemas.microsoft.com/office/word/2010/wordml" xmlns:w15="http://schemas.microsoft.com/office/word/2012/wordml" xmlns:w16cex="http://schemas.microsoft.com/office/word/2018/wordml/cex" xmlns:w16cid="http://schemas.microsoft.com/office/word/2016/wordml/cid" xmlns:w16="http://schemas.microsoft.com/office/word/2018/wordml" xmlns:w16sdtdh="http://schemas.microsoft.com/office/word/2020/wordml/sdtdatahash" xmlns:w16se="http://schemas.microsoft.com/office/word/2015/wordml/symex" xmlns:wpg="http://schemas.microsoft.com/office/word/2010/wordprocessingGroup" xmlns:wpi="http://schemas.microsoft.com/office/word/2010/wordprocessingInk" xmlns:wne="http://schemas.microsoft.com/office/word/2006/wordml" xmlns:wps="http://schemas.microsoft.com/office/word/2010/wordprocessingShape" mc:Ignorable="w14 w15 w16se w16cid w16 w16cex w16sdtdh wp14">
+<w:document xmlns:wpc="http://schemas.microsoft.com/office/word/2010/wordprocessingCanvas" xmlns:mc="http://schemas.openxmlformats.org/markup-compatibility/2006" xmlns:o="urn:schemas-microsoft-com:office:office" xmlns:r="http://schemas.openxmlformats.org/officeDocument/2006/relationships" xmlns:m="http://schemas.openxmlformats.org/officeDocument/2006/math" xmlns:v="urn:schemas-microsoft-com:vml" xmlns:wp14="http://schemas.microsoft.com/office/word/2010/wordprocessingDrawing" xmlns:wp="http://schemas.openxmlformats.org/drawingml/2006/wordprocessingDrawing" xmlns:w10="urn:schemas-microsoft-com:office:word" xmlns:w="http://schemas.openxmlformats.org/wordprocessingml/2006/main" xmlns:w14="http://schemas.microsoft.com/office/word/2010/wordml" xmlns:w15="http://schemas.microsoft.com/office/word/2012/wordml" xmlns:wpg="http://schemas.microsoft.com/office/word/2010/wordprocessingGroup" xmlns:wpi="http://schemas.microsoft.com/office/word/2010/wordprocessingInk" xmlns:wne="http://schemas.microsoft.com/office/word/2006/wordml" xmlns:wps="http://schemas.microsoft.com/office/word/2010/wordprocessingShape" mc:Ignorable="w14 w15 wp14">
   <w:body>
     <w:p>
       <w:pPr>
@@ -27,13 +27,14 @@
           <w:lang w:val="es-ES"/>
         </w:rPr>
       </w:pPr>
+      <w:bookmarkStart w:id="0" w:name="_GoBack"/>
       <w:r>
         <w:rPr>
           <w:noProof/>
-          <w:lang w:val="en-US"/>
+          <w:lang w:eastAsia="es-PE"/>
         </w:rPr>
         <w:drawing>
-          <wp:inline distT="0" distB="0" distL="0" distR="0" wp14:anchorId="3DD92A4F" wp14:editId="2E720E42">
+          <wp:inline distT="0" distB="0" distL="0" distR="0" wp14:anchorId="3DD92A4F" wp14:editId="5824B6A6">
             <wp:extent cx="10620375" cy="6323330"/>
             <wp:effectExtent l="0" t="0" r="0" b="20320"/>
             <wp:docPr id="1" name="Diagrama 1"/>
@@ -46,6 +47,7 @@
           </wp:inline>
         </w:drawing>
       </w:r>
+      <w:bookmarkEnd w:id="0"/>
     </w:p>
     <w:p>
       <w:pPr>
@@ -65,7 +67,7 @@
 </file>
 
 <file path=word/endnotes.xml><?xml version="1.0" encoding="utf-8"?>
-<w:endnotes xmlns:wpc="http://schemas.microsoft.com/office/word/2010/wordprocessingCanvas" xmlns:cx="http://schemas.microsoft.com/office/drawing/2014/chartex" xmlns:cx1="http://schemas.microsoft.com/office/drawing/2015/9/8/chartex" xmlns:cx2="http://schemas.microsoft.com/office/drawing/2015/10/21/chartex" xmlns:cx3="http://schemas.microsoft.com/office/drawing/2016/5/9/chartex" xmlns:cx4="http://schemas.microsoft.com/office/drawing/2016/5/10/chartex" xmlns:cx5="http://schemas.microsoft.com/office/drawing/2016/5/11/chartex" xmlns:cx6="http://schemas.microsoft.com/office/drawing/2016/5/12/chartex" xmlns:cx7="http://schemas.microsoft.com/office/drawing/2016/5/13/chartex" xmlns:cx8="http://schemas.microsoft.com/office/drawing/2016/5/14/chartex" xmlns:mc="http://schemas.openxmlformats.org/markup-compatibility/2006" xmlns:aink="http://schemas.microsoft.com/office/drawing/2016/ink" xmlns:am3d="http://schemas.microsoft.com/office/drawing/2017/model3d" xmlns:o="urn:schemas-microsoft-com:office:office" xmlns:oel="http://schemas.microsoft.com/office/2019/extlst" xmlns:r="http://schemas.openxmlformats.org/officeDocument/2006/relationships" xmlns:m="http://schemas.openxmlformats.org/officeDocument/2006/math" xmlns:v="urn:schemas-microsoft-com:vml" xmlns:wp14="http://schemas.microsoft.com/office/word/2010/wordprocessingDrawing" xmlns:wp="http://schemas.openxmlformats.org/drawingml/2006/wordprocessingDrawing" xmlns:w10="urn:schemas-microsoft-com:office:word" xmlns:w="http://schemas.openxmlformats.org/wordprocessingml/2006/main" xmlns:w14="http://schemas.microsoft.com/office/word/2010/wordml" xmlns:w15="http://schemas.microsoft.com/office/word/2012/wordml" xmlns:w16cex="http://schemas.microsoft.com/office/word/2018/wordml/cex" xmlns:w16cid="http://schemas.microsoft.com/office/word/2016/wordml/cid" xmlns:w16="http://schemas.microsoft.com/office/word/2018/wordml" xmlns:w16sdtdh="http://schemas.microsoft.com/office/word/2020/wordml/sdtdatahash" xmlns:w16se="http://schemas.microsoft.com/office/word/2015/wordml/symex" xmlns:wpg="http://schemas.microsoft.com/office/word/2010/wordprocessingGroup" xmlns:wpi="http://schemas.microsoft.com/office/word/2010/wordprocessingInk" xmlns:wne="http://schemas.microsoft.com/office/word/2006/wordml" xmlns:wps="http://schemas.microsoft.com/office/word/2010/wordprocessingShape" mc:Ignorable="w14 w15 w16se w16cid w16 w16cex w16sdtdh wp14">
+<w:endnotes xmlns:wpc="http://schemas.microsoft.com/office/word/2010/wordprocessingCanvas" xmlns:mc="http://schemas.openxmlformats.org/markup-compatibility/2006" xmlns:o="urn:schemas-microsoft-com:office:office" xmlns:r="http://schemas.openxmlformats.org/officeDocument/2006/relationships" xmlns:m="http://schemas.openxmlformats.org/officeDocument/2006/math" xmlns:v="urn:schemas-microsoft-com:vml" xmlns:wp14="http://schemas.microsoft.com/office/word/2010/wordprocessingDrawing" xmlns:wp="http://schemas.openxmlformats.org/drawingml/2006/wordprocessingDrawing" xmlns:w10="urn:schemas-microsoft-com:office:word" xmlns:w="http://schemas.openxmlformats.org/wordprocessingml/2006/main" xmlns:w14="http://schemas.microsoft.com/office/word/2010/wordml" xmlns:w15="http://schemas.microsoft.com/office/word/2012/wordml" xmlns:wpg="http://schemas.microsoft.com/office/word/2010/wordprocessingGroup" xmlns:wpi="http://schemas.microsoft.com/office/word/2010/wordprocessingInk" xmlns:wne="http://schemas.microsoft.com/office/word/2006/wordml" xmlns:wps="http://schemas.microsoft.com/office/word/2010/wordprocessingShape" mc:Ignorable="w14 w15 wp14">
   <w:endnote w:type="separator" w:id="-1">
     <w:p>
       <w:pPr>
@@ -90,7 +92,7 @@
 </file>
 
 <file path=word/footnotes.xml><?xml version="1.0" encoding="utf-8"?>
-<w:footnotes xmlns:wpc="http://schemas.microsoft.com/office/word/2010/wordprocessingCanvas" xmlns:cx="http://schemas.microsoft.com/office/drawing/2014/chartex" xmlns:cx1="http://schemas.microsoft.com/office/drawing/2015/9/8/chartex" xmlns:cx2="http://schemas.microsoft.com/office/drawing/2015/10/21/chartex" xmlns:cx3="http://schemas.microsoft.com/office/drawing/2016/5/9/chartex" xmlns:cx4="http://schemas.microsoft.com/office/drawing/2016/5/10/chartex" xmlns:cx5="http://schemas.microsoft.com/office/drawing/2016/5/11/chartex" xmlns:cx6="http://schemas.microsoft.com/office/drawing/2016/5/12/chartex" xmlns:cx7="http://schemas.microsoft.com/office/drawing/2016/5/13/chartex" xmlns:cx8="http://schemas.microsoft.com/office/drawing/2016/5/14/chartex" xmlns:mc="http://schemas.openxmlformats.org/markup-compatibility/2006" xmlns:aink="http://schemas.microsoft.com/office/drawing/2016/ink" xmlns:am3d="http://schemas.microsoft.com/office/drawing/2017/model3d" xmlns:o="urn:schemas-microsoft-com:office:office" xmlns:oel="http://schemas.microsoft.com/office/2019/extlst" xmlns:r="http://schemas.openxmlformats.org/officeDocument/2006/relationships" xmlns:m="http://schemas.openxmlformats.org/officeDocument/2006/math" xmlns:v="urn:schemas-microsoft-com:vml" xmlns:wp14="http://schemas.microsoft.com/office/word/2010/wordprocessingDrawing" xmlns:wp="http://schemas.openxmlformats.org/drawingml/2006/wordprocessingDrawing" xmlns:w10="urn:schemas-microsoft-com:office:word" xmlns:w="http://schemas.openxmlformats.org/wordprocessingml/2006/main" xmlns:w14="http://schemas.microsoft.com/office/word/2010/wordml" xmlns:w15="http://schemas.microsoft.com/office/word/2012/wordml" xmlns:w16cex="http://schemas.microsoft.com/office/word/2018/wordml/cex" xmlns:w16cid="http://schemas.microsoft.com/office/word/2016/wordml/cid" xmlns:w16="http://schemas.microsoft.com/office/word/2018/wordml" xmlns:w16sdtdh="http://schemas.microsoft.com/office/word/2020/wordml/sdtdatahash" xmlns:w16se="http://schemas.microsoft.com/office/word/2015/wordml/symex" xmlns:wpg="http://schemas.microsoft.com/office/word/2010/wordprocessingGroup" xmlns:wpi="http://schemas.microsoft.com/office/word/2010/wordprocessingInk" xmlns:wne="http://schemas.microsoft.com/office/word/2006/wordml" xmlns:wps="http://schemas.microsoft.com/office/word/2010/wordprocessingShape" mc:Ignorable="w14 w15 w16se w16cid w16 w16cex w16sdtdh wp14">
+<w:footnotes xmlns:wpc="http://schemas.microsoft.com/office/word/2010/wordprocessingCanvas" xmlns:mc="http://schemas.openxmlformats.org/markup-compatibility/2006" xmlns:o="urn:schemas-microsoft-com:office:office" xmlns:r="http://schemas.openxmlformats.org/officeDocument/2006/relationships" xmlns:m="http://schemas.openxmlformats.org/officeDocument/2006/math" xmlns:v="urn:schemas-microsoft-com:vml" xmlns:wp14="http://schemas.microsoft.com/office/word/2010/wordprocessingDrawing" xmlns:wp="http://schemas.openxmlformats.org/drawingml/2006/wordprocessingDrawing" xmlns:w10="urn:schemas-microsoft-com:office:word" xmlns:w="http://schemas.openxmlformats.org/wordprocessingml/2006/main" xmlns:w14="http://schemas.microsoft.com/office/word/2010/wordml" xmlns:w15="http://schemas.microsoft.com/office/word/2012/wordml" xmlns:wpg="http://schemas.microsoft.com/office/word/2010/wordprocessingGroup" xmlns:wpi="http://schemas.microsoft.com/office/word/2010/wordprocessingInk" xmlns:wne="http://schemas.microsoft.com/office/word/2006/wordml" xmlns:wps="http://schemas.microsoft.com/office/word/2010/wordprocessingShape" mc:Ignorable="w14 w15 wp14">
   <w:footnote w:type="separator" w:id="-1">
     <w:p>
       <w:pPr>
@@ -115,7 +117,7 @@
 </file>
 
 <file path=word/styles.xml><?xml version="1.0" encoding="utf-8"?>
-<w:styles xmlns:mc="http://schemas.openxmlformats.org/markup-compatibility/2006" xmlns:r="http://schemas.openxmlformats.org/officeDocument/2006/relationships" xmlns:w="http://schemas.openxmlformats.org/wordprocessingml/2006/main" xmlns:w14="http://schemas.microsoft.com/office/word/2010/wordml" xmlns:w15="http://schemas.microsoft.com/office/word/2012/wordml" xmlns:w16cex="http://schemas.microsoft.com/office/word/2018/wordml/cex" xmlns:w16cid="http://schemas.microsoft.com/office/word/2016/wordml/cid" xmlns:w16="http://schemas.microsoft.com/office/word/2018/wordml" xmlns:w16sdtdh="http://schemas.microsoft.com/office/word/2020/wordml/sdtdatahash" xmlns:w16se="http://schemas.microsoft.com/office/word/2015/wordml/symex" mc:Ignorable="w14 w15 w16se w16cid w16 w16cex w16sdtdh">
+<w:styles xmlns:mc="http://schemas.openxmlformats.org/markup-compatibility/2006" xmlns:r="http://schemas.openxmlformats.org/officeDocument/2006/relationships" xmlns:w="http://schemas.openxmlformats.org/wordprocessingml/2006/main" xmlns:w14="http://schemas.microsoft.com/office/word/2010/wordml" xmlns:w15="http://schemas.microsoft.com/office/word/2012/wordml" mc:Ignorable="w14 w15">
   <w:docDefaults>
     <w:rPrDefault>
       <w:rPr>
@@ -131,7 +133,7 @@
       </w:pPr>
     </w:pPrDefault>
   </w:docDefaults>
-  <w:latentStyles w:defLockedState="0" w:defUIPriority="99" w:defSemiHidden="0" w:defUnhideWhenUsed="0" w:defQFormat="0" w:count="376">
+  <w:latentStyles w:defLockedState="0" w:defUIPriority="99" w:defSemiHidden="0" w:defUnhideWhenUsed="0" w:defQFormat="0" w:count="371">
     <w:lsdException w:name="Normal" w:uiPriority="0" w:qFormat="1"/>
     <w:lsdException w:name="heading 1" w:uiPriority="9" w:qFormat="1"/>
     <w:lsdException w:name="heading 2" w:semiHidden="1" w:uiPriority="9" w:unhideWhenUsed="1" w:qFormat="1"/>
@@ -237,6 +239,7 @@
     <w:lsdException w:name="HTML Sample" w:semiHidden="1" w:unhideWhenUsed="1"/>
     <w:lsdException w:name="HTML Typewriter" w:semiHidden="1" w:unhideWhenUsed="1"/>
     <w:lsdException w:name="HTML Variable" w:semiHidden="1" w:unhideWhenUsed="1"/>
+    <w:lsdException w:name="Normal Table" w:semiHidden="1" w:unhideWhenUsed="1"/>
     <w:lsdException w:name="annotation subject" w:semiHidden="1" w:unhideWhenUsed="1"/>
     <w:lsdException w:name="No List" w:semiHidden="1" w:unhideWhenUsed="1"/>
     <w:lsdException w:name="Outline List 1" w:semiHidden="1" w:unhideWhenUsed="1"/>
@@ -279,8 +282,11 @@
     <w:lsdException w:name="Table Contemporary" w:semiHidden="1" w:unhideWhenUsed="1"/>
     <w:lsdException w:name="Table Elegant" w:semiHidden="1" w:unhideWhenUsed="1"/>
     <w:lsdException w:name="Table Professional" w:semiHidden="1" w:unhideWhenUsed="1"/>
+    <w:lsdException w:name="Table Subtle 1" w:semiHidden="1" w:unhideWhenUsed="1"/>
     <w:lsdException w:name="Table Subtle 2" w:semiHidden="1" w:unhideWhenUsed="1"/>
     <w:lsdException w:name="Table Web 1" w:semiHidden="1" w:unhideWhenUsed="1"/>
+    <w:lsdException w:name="Table Web 2" w:semiHidden="1" w:unhideWhenUsed="1"/>
+    <w:lsdException w:name="Table Web 3" w:semiHidden="1" w:unhideWhenUsed="1"/>
     <w:lsdException w:name="Balloon Text" w:semiHidden="1" w:unhideWhenUsed="1"/>
     <w:lsdException w:name="Table Grid" w:uiPriority="39"/>
     <w:lsdException w:name="Table Theme" w:semiHidden="1" w:unhideWhenUsed="1"/>
@@ -499,11 +505,6 @@
     <w:lsdException w:name="List Table 5 Dark Accent 6" w:uiPriority="50"/>
     <w:lsdException w:name="List Table 6 Colorful Accent 6" w:uiPriority="51"/>
     <w:lsdException w:name="List Table 7 Colorful Accent 6" w:uiPriority="52"/>
-    <w:lsdException w:name="Mention" w:semiHidden="1" w:unhideWhenUsed="1"/>
-    <w:lsdException w:name="Smart Hyperlink" w:semiHidden="1" w:unhideWhenUsed="1"/>
-    <w:lsdException w:name="Hashtag" w:semiHidden="1" w:unhideWhenUsed="1"/>
-    <w:lsdException w:name="Unresolved Mention" w:semiHidden="1" w:unhideWhenUsed="1"/>
-    <w:lsdException w:name="Smart Link" w:semiHidden="1" w:unhideWhenUsed="1"/>
   </w:latentStyles>
   <w:style w:type="paragraph" w:default="1" w:styleId="Normal">
     <w:name w:val="Normal"/>
@@ -1570,8 +1571,39 @@
                 <a:srgbClr val="FF0000"/>
               </a:solidFill>
             </a:rPr>
-            <a:t>Estructurando la tabla df_plazavea extraida de la pagina</a:t>
+            <a:t>            Estructurando la tabla df_plazavea extraida de la pagina (prueba producto arroz)</a:t>
           </a:r>
+        </a:p>
+        <a:p>
+          <a:r>
+            <a:rPr lang="es-PE">
+              <a:solidFill>
+                <a:srgbClr val="FF0000"/>
+              </a:solidFill>
+            </a:rPr>
+            <a:t>            Estructurando la tabla df_tottus (prueba producto arroz)</a:t>
+          </a:r>
+        </a:p>
+        <a:p>
+          <a:r>
+            <a:rPr lang="es-PE">
+              <a:solidFill>
+                <a:schemeClr val="tx1"/>
+              </a:solidFill>
+            </a:rPr>
+            <a:t>            Estructurando la tabla df_metro (prueba producto arroz)</a:t>
+          </a:r>
+        </a:p>
+        <a:p>
+          <a:r>
+            <a:rPr lang="es-PE"/>
+            <a:t>Guardar la informacion en un excel u otro para su proxima comparacion.</a:t>
+          </a:r>
+          <a:endParaRPr lang="es-PE">
+            <a:solidFill>
+              <a:srgbClr val="FF0000"/>
+            </a:solidFill>
+          </a:endParaRPr>
         </a:p>
       </dgm:t>
     </dgm:pt>
@@ -1587,42 +1619,6 @@
       </dgm:t>
     </dgm:pt>
     <dgm:pt modelId="{F3F18D2C-15E9-465D-A4F6-CB9180DF2438}" type="sibTrans" cxnId="{9B04E121-FB27-43D9-9ECB-2BACCBAF99FC}">
-      <dgm:prSet/>
-      <dgm:spPr/>
-      <dgm:t>
-        <a:bodyPr/>
-        <a:lstStyle/>
-        <a:p>
-          <a:endParaRPr lang="es-PE"/>
-        </a:p>
-      </dgm:t>
-    </dgm:pt>
-    <dgm:pt modelId="{565BF54F-8488-4400-8EBF-6DAC3CA6D571}">
-      <dgm:prSet phldrT="[Texto]"/>
-      <dgm:spPr/>
-      <dgm:t>
-        <a:bodyPr/>
-        <a:lstStyle/>
-        <a:p>
-          <a:r>
-            <a:rPr lang="es-PE"/>
-            <a:t>Guardar la informacion en un excel para su proxima comparacion.</a:t>
-          </a:r>
-        </a:p>
-      </dgm:t>
-    </dgm:pt>
-    <dgm:pt modelId="{D6522234-BB4D-4527-BFF9-B1AF37A91CD7}" type="parTrans" cxnId="{0D37C63F-7FC4-4CF6-BE5F-BC9810EB7E28}">
-      <dgm:prSet/>
-      <dgm:spPr/>
-      <dgm:t>
-        <a:bodyPr/>
-        <a:lstStyle/>
-        <a:p>
-          <a:endParaRPr lang="es-PE"/>
-        </a:p>
-      </dgm:t>
-    </dgm:pt>
-    <dgm:pt modelId="{3EA6FE22-4A38-4EF2-8294-3E91C806DE9E}" type="sibTrans" cxnId="{0D37C63F-7FC4-4CF6-BE5F-BC9810EB7E28}">
       <dgm:prSet/>
       <dgm:spPr/>
       <dgm:t>
@@ -1901,6 +1897,13 @@
         </dgm:presLayoutVars>
       </dgm:prSet>
       <dgm:spPr/>
+      <dgm:t>
+        <a:bodyPr/>
+        <a:lstStyle/>
+        <a:p>
+          <a:endParaRPr lang="es-PE"/>
+        </a:p>
+      </dgm:t>
     </dgm:pt>
     <dgm:pt modelId="{79679875-031A-4906-ACE3-65D472FD8596}" type="pres">
       <dgm:prSet presAssocID="{DF62C84F-00AF-4F9B-81B9-0CDDCC08C048}" presName="parenttextcomposite" presStyleCnt="0"/>
@@ -1915,6 +1918,13 @@
         </dgm:presLayoutVars>
       </dgm:prSet>
       <dgm:spPr/>
+      <dgm:t>
+        <a:bodyPr/>
+        <a:lstStyle/>
+        <a:p>
+          <a:endParaRPr lang="es-PE"/>
+        </a:p>
+      </dgm:t>
     </dgm:pt>
     <dgm:pt modelId="{D7C0F832-F93F-465E-945B-D752371CF142}" type="pres">
       <dgm:prSet presAssocID="{DF62C84F-00AF-4F9B-81B9-0CDDCC08C048}" presName="composite" presStyleCnt="0"/>
@@ -1957,6 +1967,13 @@
         </dgm:presLayoutVars>
       </dgm:prSet>
       <dgm:spPr/>
+      <dgm:t>
+        <a:bodyPr/>
+        <a:lstStyle/>
+        <a:p>
+          <a:endParaRPr lang="es-PE"/>
+        </a:p>
+      </dgm:t>
     </dgm:pt>
     <dgm:pt modelId="{C4133916-CFD9-46C6-88F8-7C56C7CEACB3}" type="pres">
       <dgm:prSet presAssocID="{C9BCF6DC-B3DA-419D-A917-EDA44857ACC5}" presName="sibTrans" presStyleCnt="0"/>
@@ -1975,6 +1992,13 @@
         </dgm:presLayoutVars>
       </dgm:prSet>
       <dgm:spPr/>
+      <dgm:t>
+        <a:bodyPr/>
+        <a:lstStyle/>
+        <a:p>
+          <a:endParaRPr lang="es-PE"/>
+        </a:p>
+      </dgm:t>
     </dgm:pt>
     <dgm:pt modelId="{361524FE-1AE7-46D3-88C9-BFB88C9C2F35}" type="pres">
       <dgm:prSet presAssocID="{306C8646-9CFD-4BCA-B98B-9D231512D156}" presName="composite" presStyleCnt="0"/>
@@ -2017,6 +2041,13 @@
         </dgm:presLayoutVars>
       </dgm:prSet>
       <dgm:spPr/>
+      <dgm:t>
+        <a:bodyPr/>
+        <a:lstStyle/>
+        <a:p>
+          <a:endParaRPr lang="es-PE"/>
+        </a:p>
+      </dgm:t>
     </dgm:pt>
     <dgm:pt modelId="{7E97D4A6-AF54-4FB2-97A7-123483679BE2}" type="pres">
       <dgm:prSet presAssocID="{35C703B9-AF6A-4935-B57C-C08C5FA40C0A}" presName="sibTrans" presStyleCnt="0"/>
@@ -2035,6 +2066,13 @@
         </dgm:presLayoutVars>
       </dgm:prSet>
       <dgm:spPr/>
+      <dgm:t>
+        <a:bodyPr/>
+        <a:lstStyle/>
+        <a:p>
+          <a:endParaRPr lang="es-PE"/>
+        </a:p>
+      </dgm:t>
     </dgm:pt>
     <dgm:pt modelId="{DEE27EBF-3E85-4E9A-AABC-73B19B6200E1}" type="pres">
       <dgm:prSet presAssocID="{D27037BF-04C4-4DE3-AD31-014DD2D6C499}" presName="composite" presStyleCnt="0"/>
@@ -2077,69 +2115,74 @@
         </dgm:presLayoutVars>
       </dgm:prSet>
       <dgm:spPr/>
+      <dgm:t>
+        <a:bodyPr/>
+        <a:lstStyle/>
+        <a:p>
+          <a:endParaRPr lang="es-PE"/>
+        </a:p>
+      </dgm:t>
     </dgm:pt>
   </dgm:ptLst>
   <dgm:cxnLst>
+    <dgm:cxn modelId="{5A2A3C1A-010E-4B3E-846E-FF8F07048229}" srcId="{DF62C84F-00AF-4F9B-81B9-0CDDCC08C048}" destId="{B2308969-0A6B-4344-B87B-BD809982A37D}" srcOrd="0" destOrd="0" parTransId="{BC56AB93-2151-4956-AF33-5AAAE8C83569}" sibTransId="{3F16D2D9-83A0-4BBE-BC81-7C75E85F8564}"/>
+    <dgm:cxn modelId="{0DD571D6-29D3-4DEE-BD13-CFCD8E956C3C}" type="presOf" srcId="{DF62C84F-00AF-4F9B-81B9-0CDDCC08C048}" destId="{08CE8FA7-F9AC-4FD2-A6F8-C2D1D13E1311}" srcOrd="0" destOrd="0" presId="urn:microsoft.com/office/officeart/2008/layout/VerticalAccentList"/>
+    <dgm:cxn modelId="{856E010D-0E1E-4196-9A61-187790BDB60F}" type="presOf" srcId="{FB84F691-9DB2-4A81-867A-0D21D957E9CE}" destId="{68A2D395-1B30-4F75-B665-0FBB4D9340C8}" srcOrd="0" destOrd="0" presId="urn:microsoft.com/office/officeart/2008/layout/VerticalAccentList"/>
+    <dgm:cxn modelId="{ED2D9E87-C85F-4DB0-9A7A-6BF9748A9FEC}" srcId="{DF62C84F-00AF-4F9B-81B9-0CDDCC08C048}" destId="{73CB0AFD-CB1E-438D-A041-7DBFD14AB769}" srcOrd="4" destOrd="0" parTransId="{8E3F2D29-9CFB-4444-9140-E95CC7C333F4}" sibTransId="{526A1194-1A48-496E-8D86-C5D2AE37F92C}"/>
+    <dgm:cxn modelId="{F04B1DAE-6C90-43A3-8561-78A000559114}" srcId="{D7B75C32-8F87-411F-B984-874743ECA190}" destId="{DF62C84F-00AF-4F9B-81B9-0CDDCC08C048}" srcOrd="0" destOrd="0" parTransId="{7B44670F-F9F3-4AA9-AC81-3D28C1D6F9CF}" sibTransId="{C9BCF6DC-B3DA-419D-A917-EDA44857ACC5}"/>
+    <dgm:cxn modelId="{92A05B0A-5EEB-4408-B161-B0144B53F177}" type="presOf" srcId="{306C8646-9CFD-4BCA-B98B-9D231512D156}" destId="{D14C891D-9AA4-4D7C-B2A3-DDB23D49280E}" srcOrd="0" destOrd="0" presId="urn:microsoft.com/office/officeart/2008/layout/VerticalAccentList"/>
+    <dgm:cxn modelId="{AABEF780-1AC1-4E02-BF12-178262D9539A}" type="presOf" srcId="{D7B75C32-8F87-411F-B984-874743ECA190}" destId="{F6B841CA-BFE1-4B2B-9AD4-435E8CEF8969}" srcOrd="0" destOrd="0" presId="urn:microsoft.com/office/officeart/2008/layout/VerticalAccentList"/>
+    <dgm:cxn modelId="{637809CF-208A-4C0A-A974-DD6AFF635CDA}" type="presOf" srcId="{D5CF4052-A874-4DEF-B9D8-665DD3192256}" destId="{69DF3239-1F99-4425-B3DF-5112E1087084}" srcOrd="0" destOrd="1" presId="urn:microsoft.com/office/officeart/2008/layout/VerticalAccentList"/>
+    <dgm:cxn modelId="{52E0308D-8F56-4528-946B-C88B43DFB6C5}" type="presOf" srcId="{6350BA11-71A8-4345-B505-1008CE761026}" destId="{69DF3239-1F99-4425-B3DF-5112E1087084}" srcOrd="0" destOrd="3" presId="urn:microsoft.com/office/officeart/2008/layout/VerticalAccentList"/>
+    <dgm:cxn modelId="{DA91D8F8-C074-4F47-BA6E-0301D8AECBE5}" srcId="{DF62C84F-00AF-4F9B-81B9-0CDDCC08C048}" destId="{C11FCFC8-C598-427F-88B2-A95E1E71DFAB}" srcOrd="2" destOrd="0" parTransId="{15C3BDE5-8300-4974-A648-4051397846FA}" sibTransId="{49F88020-7574-40D4-B960-8191DF51D26A}"/>
+    <dgm:cxn modelId="{9B04E121-FB27-43D9-9ECB-2BACCBAF99FC}" srcId="{D27037BF-04C4-4DE3-AD31-014DD2D6C499}" destId="{2337CACA-5431-4CCA-BB2A-23F6CCCD4623}" srcOrd="0" destOrd="0" parTransId="{049D6F15-202C-4C4C-BEEC-BD503EFB6EBD}" sibTransId="{F3F18D2C-15E9-465D-A4F6-CB9180DF2438}"/>
+    <dgm:cxn modelId="{1B931FB2-76EC-46CC-A375-B0C4E2DD9EAB}" type="presOf" srcId="{C11FCFC8-C598-427F-88B2-A95E1E71DFAB}" destId="{69DF3239-1F99-4425-B3DF-5112E1087084}" srcOrd="0" destOrd="2" presId="urn:microsoft.com/office/officeart/2008/layout/VerticalAccentList"/>
+    <dgm:cxn modelId="{3714D4AA-AC76-4066-961B-730A1EA8CD91}" type="presOf" srcId="{6E988D01-0769-4839-83BC-2381E54A53CD}" destId="{69DF3239-1F99-4425-B3DF-5112E1087084}" srcOrd="0" destOrd="5" presId="urn:microsoft.com/office/officeart/2008/layout/VerticalAccentList"/>
+    <dgm:cxn modelId="{322D8CDE-C668-4A46-BCEB-6A1F968623EC}" type="presOf" srcId="{73CB0AFD-CB1E-438D-A041-7DBFD14AB769}" destId="{69DF3239-1F99-4425-B3DF-5112E1087084}" srcOrd="0" destOrd="4" presId="urn:microsoft.com/office/officeart/2008/layout/VerticalAccentList"/>
+    <dgm:cxn modelId="{C20694A3-FA4D-46DC-BB81-ADDE8CD4038F}" type="presOf" srcId="{2337CACA-5431-4CCA-BB2A-23F6CCCD4623}" destId="{B729A5AD-0296-493F-BD8B-6708B7FC32C9}" srcOrd="0" destOrd="0" presId="urn:microsoft.com/office/officeart/2008/layout/VerticalAccentList"/>
+    <dgm:cxn modelId="{B9AD79D1-86EC-40B5-ADF5-6EAD83E301B0}" type="presOf" srcId="{D27037BF-04C4-4DE3-AD31-014DD2D6C499}" destId="{035B9835-9D63-4701-90A1-57165E123790}" srcOrd="0" destOrd="0" presId="urn:microsoft.com/office/officeart/2008/layout/VerticalAccentList"/>
+    <dgm:cxn modelId="{9E4033D7-40F8-41C0-AA7C-212AF387E2B1}" srcId="{D7B75C32-8F87-411F-B984-874743ECA190}" destId="{D27037BF-04C4-4DE3-AD31-014DD2D6C499}" srcOrd="2" destOrd="0" parTransId="{AC1DBD30-C131-4FEA-B018-6D38EA8C1634}" sibTransId="{9C8A0E7C-87B2-4E32-9B82-2D68EE642F26}"/>
+    <dgm:cxn modelId="{61CE9E4B-806E-4107-9E33-0F6903716138}" srcId="{DF62C84F-00AF-4F9B-81B9-0CDDCC08C048}" destId="{6E988D01-0769-4839-83BC-2381E54A53CD}" srcOrd="5" destOrd="0" parTransId="{0C0909B5-D775-4FAE-8E14-8528D543F26D}" sibTransId="{6C3F6DA5-3654-4032-A0EF-504B3877F310}"/>
+    <dgm:cxn modelId="{BF6F09FE-0389-4063-825C-10A765DFCC9E}" srcId="{DF62C84F-00AF-4F9B-81B9-0CDDCC08C048}" destId="{D5CF4052-A874-4DEF-B9D8-665DD3192256}" srcOrd="1" destOrd="0" parTransId="{A39D94D3-8F3B-401C-BA36-87A595F5E09D}" sibTransId="{C1FB273E-B1F6-40A7-BA80-C8FA76BBFB8B}"/>
+    <dgm:cxn modelId="{C92F02A8-D768-4401-855B-D9B585D0E8AF}" type="presOf" srcId="{B2308969-0A6B-4344-B87B-BD809982A37D}" destId="{69DF3239-1F99-4425-B3DF-5112E1087084}" srcOrd="0" destOrd="0" presId="urn:microsoft.com/office/officeart/2008/layout/VerticalAccentList"/>
+    <dgm:cxn modelId="{4E7C4594-E935-4895-AA2D-56696C7371FF}" srcId="{D7B75C32-8F87-411F-B984-874743ECA190}" destId="{306C8646-9CFD-4BCA-B98B-9D231512D156}" srcOrd="1" destOrd="0" parTransId="{888FD958-1F97-44D7-99B8-B9C26757637C}" sibTransId="{35C703B9-AF6A-4935-B57C-C08C5FA40C0A}"/>
     <dgm:cxn modelId="{9FDF6F17-64AF-4C05-8887-AFBA248A7887}" srcId="{DF62C84F-00AF-4F9B-81B9-0CDDCC08C048}" destId="{6350BA11-71A8-4345-B505-1008CE761026}" srcOrd="3" destOrd="0" parTransId="{22D9D665-CD33-4329-8B8A-F59EE782B8F5}" sibTransId="{9E497B14-DE65-4CF3-8390-061C0FFDC02E}"/>
-    <dgm:cxn modelId="{5A2A3C1A-010E-4B3E-846E-FF8F07048229}" srcId="{DF62C84F-00AF-4F9B-81B9-0CDDCC08C048}" destId="{B2308969-0A6B-4344-B87B-BD809982A37D}" srcOrd="0" destOrd="0" parTransId="{BC56AB93-2151-4956-AF33-5AAAE8C83569}" sibTransId="{3F16D2D9-83A0-4BBE-BC81-7C75E85F8564}"/>
-    <dgm:cxn modelId="{9B04E121-FB27-43D9-9ECB-2BACCBAF99FC}" srcId="{D27037BF-04C4-4DE3-AD31-014DD2D6C499}" destId="{2337CACA-5431-4CCA-BB2A-23F6CCCD4623}" srcOrd="0" destOrd="0" parTransId="{049D6F15-202C-4C4C-BEEC-BD503EFB6EBD}" sibTransId="{F3F18D2C-15E9-465D-A4F6-CB9180DF2438}"/>
-    <dgm:cxn modelId="{5A54C32F-F8A9-48E2-9D39-713C3B4ACDBC}" type="presOf" srcId="{B2308969-0A6B-4344-B87B-BD809982A37D}" destId="{69DF3239-1F99-4425-B3DF-5112E1087084}" srcOrd="0" destOrd="0" presId="urn:microsoft.com/office/officeart/2008/layout/VerticalAccentList"/>
-    <dgm:cxn modelId="{0D37C63F-7FC4-4CF6-BE5F-BC9810EB7E28}" srcId="{D27037BF-04C4-4DE3-AD31-014DD2D6C499}" destId="{565BF54F-8488-4400-8EBF-6DAC3CA6D571}" srcOrd="1" destOrd="0" parTransId="{D6522234-BB4D-4527-BFF9-B1AF37A91CD7}" sibTransId="{3EA6FE22-4A38-4EF2-8294-3E91C806DE9E}"/>
-    <dgm:cxn modelId="{27973448-3FD6-4880-B9EF-05C78E07FE1C}" type="presOf" srcId="{D7B75C32-8F87-411F-B984-874743ECA190}" destId="{F6B841CA-BFE1-4B2B-9AD4-435E8CEF8969}" srcOrd="0" destOrd="0" presId="urn:microsoft.com/office/officeart/2008/layout/VerticalAccentList"/>
-    <dgm:cxn modelId="{61CE9E4B-806E-4107-9E33-0F6903716138}" srcId="{DF62C84F-00AF-4F9B-81B9-0CDDCC08C048}" destId="{6E988D01-0769-4839-83BC-2381E54A53CD}" srcOrd="5" destOrd="0" parTransId="{0C0909B5-D775-4FAE-8E14-8528D543F26D}" sibTransId="{6C3F6DA5-3654-4032-A0EF-504B3877F310}"/>
-    <dgm:cxn modelId="{6D31CE6C-EE69-4CFC-B1E6-E9C2C8A76C42}" type="presOf" srcId="{73CB0AFD-CB1E-438D-A041-7DBFD14AB769}" destId="{69DF3239-1F99-4425-B3DF-5112E1087084}" srcOrd="0" destOrd="4" presId="urn:microsoft.com/office/officeart/2008/layout/VerticalAccentList"/>
-    <dgm:cxn modelId="{6A914871-5FA5-4A7B-974F-D63BF51A5776}" type="presOf" srcId="{DF62C84F-00AF-4F9B-81B9-0CDDCC08C048}" destId="{08CE8FA7-F9AC-4FD2-A6F8-C2D1D13E1311}" srcOrd="0" destOrd="0" presId="urn:microsoft.com/office/officeart/2008/layout/VerticalAccentList"/>
-    <dgm:cxn modelId="{E5F7A772-332B-4D95-9D89-50CD46AFF497}" type="presOf" srcId="{6350BA11-71A8-4345-B505-1008CE761026}" destId="{69DF3239-1F99-4425-B3DF-5112E1087084}" srcOrd="0" destOrd="3" presId="urn:microsoft.com/office/officeart/2008/layout/VerticalAccentList"/>
     <dgm:cxn modelId="{44E99253-1C58-4116-95D3-A4421880CBAD}" srcId="{306C8646-9CFD-4BCA-B98B-9D231512D156}" destId="{FB84F691-9DB2-4A81-867A-0D21D957E9CE}" srcOrd="0" destOrd="0" parTransId="{2BFB9B4C-445F-4BBF-8636-3C3774EC391A}" sibTransId="{AF406DCC-8BE7-48F2-8B4F-E97CF85BAA92}"/>
-    <dgm:cxn modelId="{61C73254-94EB-473A-A2D7-30E079C79E0E}" type="presOf" srcId="{306C8646-9CFD-4BCA-B98B-9D231512D156}" destId="{D14C891D-9AA4-4D7C-B2A3-DDB23D49280E}" srcOrd="0" destOrd="0" presId="urn:microsoft.com/office/officeart/2008/layout/VerticalAccentList"/>
-    <dgm:cxn modelId="{4DBC1980-9495-4D90-9FFB-E783D80E6329}" type="presOf" srcId="{D27037BF-04C4-4DE3-AD31-014DD2D6C499}" destId="{035B9835-9D63-4701-90A1-57165E123790}" srcOrd="0" destOrd="0" presId="urn:microsoft.com/office/officeart/2008/layout/VerticalAccentList"/>
-    <dgm:cxn modelId="{8E163786-A0A7-4166-8719-50E852F8E9F8}" type="presOf" srcId="{2337CACA-5431-4CCA-BB2A-23F6CCCD4623}" destId="{B729A5AD-0296-493F-BD8B-6708B7FC32C9}" srcOrd="0" destOrd="0" presId="urn:microsoft.com/office/officeart/2008/layout/VerticalAccentList"/>
-    <dgm:cxn modelId="{ED2D9E87-C85F-4DB0-9A7A-6BF9748A9FEC}" srcId="{DF62C84F-00AF-4F9B-81B9-0CDDCC08C048}" destId="{73CB0AFD-CB1E-438D-A041-7DBFD14AB769}" srcOrd="4" destOrd="0" parTransId="{8E3F2D29-9CFB-4444-9140-E95CC7C333F4}" sibTransId="{526A1194-1A48-496E-8D86-C5D2AE37F92C}"/>
-    <dgm:cxn modelId="{4E7C4594-E935-4895-AA2D-56696C7371FF}" srcId="{D7B75C32-8F87-411F-B984-874743ECA190}" destId="{306C8646-9CFD-4BCA-B98B-9D231512D156}" srcOrd="1" destOrd="0" parTransId="{888FD958-1F97-44D7-99B8-B9C26757637C}" sibTransId="{35C703B9-AF6A-4935-B57C-C08C5FA40C0A}"/>
-    <dgm:cxn modelId="{E1BC03AB-36E5-469E-9978-5ED8F00959AD}" type="presOf" srcId="{6E988D01-0769-4839-83BC-2381E54A53CD}" destId="{69DF3239-1F99-4425-B3DF-5112E1087084}" srcOrd="0" destOrd="5" presId="urn:microsoft.com/office/officeart/2008/layout/VerticalAccentList"/>
-    <dgm:cxn modelId="{F04B1DAE-6C90-43A3-8561-78A000559114}" srcId="{D7B75C32-8F87-411F-B984-874743ECA190}" destId="{DF62C84F-00AF-4F9B-81B9-0CDDCC08C048}" srcOrd="0" destOrd="0" parTransId="{7B44670F-F9F3-4AA9-AC81-3D28C1D6F9CF}" sibTransId="{C9BCF6DC-B3DA-419D-A917-EDA44857ACC5}"/>
-    <dgm:cxn modelId="{325224B7-DA03-4B11-9825-287820D91C75}" type="presOf" srcId="{FB84F691-9DB2-4A81-867A-0D21D957E9CE}" destId="{68A2D395-1B30-4F75-B665-0FBB4D9340C8}" srcOrd="0" destOrd="0" presId="urn:microsoft.com/office/officeart/2008/layout/VerticalAccentList"/>
-    <dgm:cxn modelId="{9E4033D7-40F8-41C0-AA7C-212AF387E2B1}" srcId="{D7B75C32-8F87-411F-B984-874743ECA190}" destId="{D27037BF-04C4-4DE3-AD31-014DD2D6C499}" srcOrd="2" destOrd="0" parTransId="{AC1DBD30-C131-4FEA-B018-6D38EA8C1634}" sibTransId="{9C8A0E7C-87B2-4E32-9B82-2D68EE642F26}"/>
-    <dgm:cxn modelId="{CE0BC3DD-6819-4D3C-9F74-3239041B2A30}" type="presOf" srcId="{D5CF4052-A874-4DEF-B9D8-665DD3192256}" destId="{69DF3239-1F99-4425-B3DF-5112E1087084}" srcOrd="0" destOrd="1" presId="urn:microsoft.com/office/officeart/2008/layout/VerticalAccentList"/>
-    <dgm:cxn modelId="{A2EF92F0-E0C9-404E-8668-4A14C6836FD8}" type="presOf" srcId="{565BF54F-8488-4400-8EBF-6DAC3CA6D571}" destId="{B729A5AD-0296-493F-BD8B-6708B7FC32C9}" srcOrd="0" destOrd="1" presId="urn:microsoft.com/office/officeart/2008/layout/VerticalAccentList"/>
-    <dgm:cxn modelId="{DA91D8F8-C074-4F47-BA6E-0301D8AECBE5}" srcId="{DF62C84F-00AF-4F9B-81B9-0CDDCC08C048}" destId="{C11FCFC8-C598-427F-88B2-A95E1E71DFAB}" srcOrd="2" destOrd="0" parTransId="{15C3BDE5-8300-4974-A648-4051397846FA}" sibTransId="{49F88020-7574-40D4-B960-8191DF51D26A}"/>
-    <dgm:cxn modelId="{8923B3FB-49DD-4FDA-B3B0-48E59ACD8358}" type="presOf" srcId="{C11FCFC8-C598-427F-88B2-A95E1E71DFAB}" destId="{69DF3239-1F99-4425-B3DF-5112E1087084}" srcOrd="0" destOrd="2" presId="urn:microsoft.com/office/officeart/2008/layout/VerticalAccentList"/>
-    <dgm:cxn modelId="{BF6F09FE-0389-4063-825C-10A765DFCC9E}" srcId="{DF62C84F-00AF-4F9B-81B9-0CDDCC08C048}" destId="{D5CF4052-A874-4DEF-B9D8-665DD3192256}" srcOrd="1" destOrd="0" parTransId="{A39D94D3-8F3B-401C-BA36-87A595F5E09D}" sibTransId="{C1FB273E-B1F6-40A7-BA80-C8FA76BBFB8B}"/>
-    <dgm:cxn modelId="{75F50ECC-DE35-45D8-8F8D-0E7F57B98DED}" type="presParOf" srcId="{F6B841CA-BFE1-4B2B-9AD4-435E8CEF8969}" destId="{79679875-031A-4906-ACE3-65D472FD8596}" srcOrd="0" destOrd="0" presId="urn:microsoft.com/office/officeart/2008/layout/VerticalAccentList"/>
-    <dgm:cxn modelId="{2F99F05D-8A20-4A2C-84B3-2598BF7E68C5}" type="presParOf" srcId="{79679875-031A-4906-ACE3-65D472FD8596}" destId="{08CE8FA7-F9AC-4FD2-A6F8-C2D1D13E1311}" srcOrd="0" destOrd="0" presId="urn:microsoft.com/office/officeart/2008/layout/VerticalAccentList"/>
-    <dgm:cxn modelId="{5B3FC061-7A04-41E9-AB1F-59EFEA68A35A}" type="presParOf" srcId="{F6B841CA-BFE1-4B2B-9AD4-435E8CEF8969}" destId="{D7C0F832-F93F-465E-945B-D752371CF142}" srcOrd="1" destOrd="0" presId="urn:microsoft.com/office/officeart/2008/layout/VerticalAccentList"/>
-    <dgm:cxn modelId="{F1EAFAC3-B8FC-4E0B-8DB5-B4309F003D67}" type="presParOf" srcId="{D7C0F832-F93F-465E-945B-D752371CF142}" destId="{9D1477F7-047C-4A23-B5B2-3E9D981FB82D}" srcOrd="0" destOrd="0" presId="urn:microsoft.com/office/officeart/2008/layout/VerticalAccentList"/>
-    <dgm:cxn modelId="{88B8E8DE-5529-47E9-94D6-E10C9B62083B}" type="presParOf" srcId="{D7C0F832-F93F-465E-945B-D752371CF142}" destId="{7ACFA13D-9878-4F00-9A1B-6DD7FF9DA63C}" srcOrd="1" destOrd="0" presId="urn:microsoft.com/office/officeart/2008/layout/VerticalAccentList"/>
-    <dgm:cxn modelId="{151C2980-4339-43EB-925F-A404018A25B1}" type="presParOf" srcId="{D7C0F832-F93F-465E-945B-D752371CF142}" destId="{5B244AAE-A077-4020-9A34-77B05A4CC839}" srcOrd="2" destOrd="0" presId="urn:microsoft.com/office/officeart/2008/layout/VerticalAccentList"/>
-    <dgm:cxn modelId="{4889A554-86DE-4033-8A8A-53EF87C4A086}" type="presParOf" srcId="{D7C0F832-F93F-465E-945B-D752371CF142}" destId="{51F057E1-9E2A-4FFB-8800-107C0E73FC58}" srcOrd="3" destOrd="0" presId="urn:microsoft.com/office/officeart/2008/layout/VerticalAccentList"/>
-    <dgm:cxn modelId="{FAAB2F18-096B-45C3-86E5-C0D0BD9D844F}" type="presParOf" srcId="{D7C0F832-F93F-465E-945B-D752371CF142}" destId="{21F01986-5247-4A83-A6D4-C80E37DD5C87}" srcOrd="4" destOrd="0" presId="urn:microsoft.com/office/officeart/2008/layout/VerticalAccentList"/>
-    <dgm:cxn modelId="{BBDD4EDC-2F12-4555-854A-BCB6BA738F40}" type="presParOf" srcId="{D7C0F832-F93F-465E-945B-D752371CF142}" destId="{C55AEB53-037C-486B-8743-91C63531D00E}" srcOrd="5" destOrd="0" presId="urn:microsoft.com/office/officeart/2008/layout/VerticalAccentList"/>
-    <dgm:cxn modelId="{1EC2CEB8-745B-4CA1-826E-E66D66247EF0}" type="presParOf" srcId="{D7C0F832-F93F-465E-945B-D752371CF142}" destId="{A6964F6C-46C9-456B-BA2E-8A35087632CC}" srcOrd="6" destOrd="0" presId="urn:microsoft.com/office/officeart/2008/layout/VerticalAccentList"/>
-    <dgm:cxn modelId="{893C5FE9-5042-4F29-96D5-30F3C9E37743}" type="presParOf" srcId="{D7C0F832-F93F-465E-945B-D752371CF142}" destId="{69DF3239-1F99-4425-B3DF-5112E1087084}" srcOrd="7" destOrd="0" presId="urn:microsoft.com/office/officeart/2008/layout/VerticalAccentList"/>
-    <dgm:cxn modelId="{016CE500-E575-4601-9CBF-A6437B76FEBB}" type="presParOf" srcId="{F6B841CA-BFE1-4B2B-9AD4-435E8CEF8969}" destId="{C4133916-CFD9-46C6-88F8-7C56C7CEACB3}" srcOrd="2" destOrd="0" presId="urn:microsoft.com/office/officeart/2008/layout/VerticalAccentList"/>
-    <dgm:cxn modelId="{5D308A8C-8844-40F7-9061-5836BD3E1D98}" type="presParOf" srcId="{F6B841CA-BFE1-4B2B-9AD4-435E8CEF8969}" destId="{AEEE71BF-C768-4893-AD8F-875463FC0DCA}" srcOrd="3" destOrd="0" presId="urn:microsoft.com/office/officeart/2008/layout/VerticalAccentList"/>
-    <dgm:cxn modelId="{BC16E0B3-556D-491F-8923-74687230DA20}" type="presParOf" srcId="{AEEE71BF-C768-4893-AD8F-875463FC0DCA}" destId="{D14C891D-9AA4-4D7C-B2A3-DDB23D49280E}" srcOrd="0" destOrd="0" presId="urn:microsoft.com/office/officeart/2008/layout/VerticalAccentList"/>
-    <dgm:cxn modelId="{CFFF1E13-C54C-4DC4-BCFC-63323DF071A1}" type="presParOf" srcId="{F6B841CA-BFE1-4B2B-9AD4-435E8CEF8969}" destId="{361524FE-1AE7-46D3-88C9-BFB88C9C2F35}" srcOrd="4" destOrd="0" presId="urn:microsoft.com/office/officeart/2008/layout/VerticalAccentList"/>
-    <dgm:cxn modelId="{8909620A-D45F-4795-8268-1AE5528A2D3E}" type="presParOf" srcId="{361524FE-1AE7-46D3-88C9-BFB88C9C2F35}" destId="{F6C8B6CF-3E1D-47AB-B95C-B2645023BD9F}" srcOrd="0" destOrd="0" presId="urn:microsoft.com/office/officeart/2008/layout/VerticalAccentList"/>
-    <dgm:cxn modelId="{DF81BA9D-B06F-4DF4-AB80-1DB64F6D76DB}" type="presParOf" srcId="{361524FE-1AE7-46D3-88C9-BFB88C9C2F35}" destId="{1CCAD808-DE37-4E59-A735-B1E19D96BCB4}" srcOrd="1" destOrd="0" presId="urn:microsoft.com/office/officeart/2008/layout/VerticalAccentList"/>
-    <dgm:cxn modelId="{C78FEF9E-7FD4-4C5A-AC27-A31427064AFE}" type="presParOf" srcId="{361524FE-1AE7-46D3-88C9-BFB88C9C2F35}" destId="{8A1274C0-9429-4774-8A97-2E2DC922E525}" srcOrd="2" destOrd="0" presId="urn:microsoft.com/office/officeart/2008/layout/VerticalAccentList"/>
-    <dgm:cxn modelId="{135E3119-FBD6-427E-879C-ABB60CF0FFDB}" type="presParOf" srcId="{361524FE-1AE7-46D3-88C9-BFB88C9C2F35}" destId="{E5015BBB-9419-4DB5-9CAD-5466A86B2DCD}" srcOrd="3" destOrd="0" presId="urn:microsoft.com/office/officeart/2008/layout/VerticalAccentList"/>
-    <dgm:cxn modelId="{4FC92B21-96E3-49D9-AB72-F4F8C463DB55}" type="presParOf" srcId="{361524FE-1AE7-46D3-88C9-BFB88C9C2F35}" destId="{64278D5A-3873-4F32-8B12-9D31A0B10BB1}" srcOrd="4" destOrd="0" presId="urn:microsoft.com/office/officeart/2008/layout/VerticalAccentList"/>
-    <dgm:cxn modelId="{4DAD2726-9F75-4EAD-8B35-6D32B7686530}" type="presParOf" srcId="{361524FE-1AE7-46D3-88C9-BFB88C9C2F35}" destId="{362D78F6-AD8F-489D-A1E5-5DF94A47A468}" srcOrd="5" destOrd="0" presId="urn:microsoft.com/office/officeart/2008/layout/VerticalAccentList"/>
-    <dgm:cxn modelId="{9F6339FF-0546-446D-A4D8-49A7915FA4AC}" type="presParOf" srcId="{361524FE-1AE7-46D3-88C9-BFB88C9C2F35}" destId="{16B29E6B-BE14-43E7-9762-01FB459E61E9}" srcOrd="6" destOrd="0" presId="urn:microsoft.com/office/officeart/2008/layout/VerticalAccentList"/>
-    <dgm:cxn modelId="{6DB0BEBE-52F7-4BFD-921C-C4B1E01A30E4}" type="presParOf" srcId="{361524FE-1AE7-46D3-88C9-BFB88C9C2F35}" destId="{68A2D395-1B30-4F75-B665-0FBB4D9340C8}" srcOrd="7" destOrd="0" presId="urn:microsoft.com/office/officeart/2008/layout/VerticalAccentList"/>
-    <dgm:cxn modelId="{5073411B-D69C-496C-A464-DE08043C3960}" type="presParOf" srcId="{F6B841CA-BFE1-4B2B-9AD4-435E8CEF8969}" destId="{7E97D4A6-AF54-4FB2-97A7-123483679BE2}" srcOrd="5" destOrd="0" presId="urn:microsoft.com/office/officeart/2008/layout/VerticalAccentList"/>
-    <dgm:cxn modelId="{9AF8810E-4553-4438-BEB4-52F1AF2B2D74}" type="presParOf" srcId="{F6B841CA-BFE1-4B2B-9AD4-435E8CEF8969}" destId="{22A29615-8679-498B-B9A9-CC6735748FD3}" srcOrd="6" destOrd="0" presId="urn:microsoft.com/office/officeart/2008/layout/VerticalAccentList"/>
-    <dgm:cxn modelId="{0E75D435-AB2A-4EF7-9458-964F54103C42}" type="presParOf" srcId="{22A29615-8679-498B-B9A9-CC6735748FD3}" destId="{035B9835-9D63-4701-90A1-57165E123790}" srcOrd="0" destOrd="0" presId="urn:microsoft.com/office/officeart/2008/layout/VerticalAccentList"/>
-    <dgm:cxn modelId="{59D36AA8-F4C5-4CA5-8FC4-112E5C73C888}" type="presParOf" srcId="{F6B841CA-BFE1-4B2B-9AD4-435E8CEF8969}" destId="{DEE27EBF-3E85-4E9A-AABC-73B19B6200E1}" srcOrd="7" destOrd="0" presId="urn:microsoft.com/office/officeart/2008/layout/VerticalAccentList"/>
-    <dgm:cxn modelId="{FCAABFA1-362E-4955-8D55-9E00EFD7273B}" type="presParOf" srcId="{DEE27EBF-3E85-4E9A-AABC-73B19B6200E1}" destId="{151D355F-A17F-4DBF-A4A7-3C185517BB6F}" srcOrd="0" destOrd="0" presId="urn:microsoft.com/office/officeart/2008/layout/VerticalAccentList"/>
-    <dgm:cxn modelId="{99AC31C6-F25E-4EC6-88C2-FE0117F2065B}" type="presParOf" srcId="{DEE27EBF-3E85-4E9A-AABC-73B19B6200E1}" destId="{4EF318A1-C0DD-4891-8C36-9439533C9D7A}" srcOrd="1" destOrd="0" presId="urn:microsoft.com/office/officeart/2008/layout/VerticalAccentList"/>
-    <dgm:cxn modelId="{CC74C17E-3E19-4895-94AC-7BFE8E4A2F4D}" type="presParOf" srcId="{DEE27EBF-3E85-4E9A-AABC-73B19B6200E1}" destId="{53EBBB8C-9B63-4F0B-9B9D-9C27672001EE}" srcOrd="2" destOrd="0" presId="urn:microsoft.com/office/officeart/2008/layout/VerticalAccentList"/>
-    <dgm:cxn modelId="{452B155C-6318-45FE-B9E3-93E45F683DE8}" type="presParOf" srcId="{DEE27EBF-3E85-4E9A-AABC-73B19B6200E1}" destId="{04A0C546-CA99-4CA1-95BA-108DA5547B64}" srcOrd="3" destOrd="0" presId="urn:microsoft.com/office/officeart/2008/layout/VerticalAccentList"/>
-    <dgm:cxn modelId="{CEA82D52-784D-4C9D-8CDF-EDD541F75395}" type="presParOf" srcId="{DEE27EBF-3E85-4E9A-AABC-73B19B6200E1}" destId="{3C85CA20-A5D4-449E-97BA-A366FFE5EF18}" srcOrd="4" destOrd="0" presId="urn:microsoft.com/office/officeart/2008/layout/VerticalAccentList"/>
-    <dgm:cxn modelId="{C290CA5D-CD5D-4552-A757-C6B309394764}" type="presParOf" srcId="{DEE27EBF-3E85-4E9A-AABC-73B19B6200E1}" destId="{A8854346-8FD5-4079-BDFE-CB155587B4A3}" srcOrd="5" destOrd="0" presId="urn:microsoft.com/office/officeart/2008/layout/VerticalAccentList"/>
-    <dgm:cxn modelId="{A978F534-672F-4272-AD46-D1AF3999DCEE}" type="presParOf" srcId="{DEE27EBF-3E85-4E9A-AABC-73B19B6200E1}" destId="{54BD6091-77E6-4DD8-AC6C-83D084EC23C8}" srcOrd="6" destOrd="0" presId="urn:microsoft.com/office/officeart/2008/layout/VerticalAccentList"/>
-    <dgm:cxn modelId="{02CF4A17-E1C3-4D2F-9623-1EC1FE29F9BA}" type="presParOf" srcId="{DEE27EBF-3E85-4E9A-AABC-73B19B6200E1}" destId="{B729A5AD-0296-493F-BD8B-6708B7FC32C9}" srcOrd="7" destOrd="0" presId="urn:microsoft.com/office/officeart/2008/layout/VerticalAccentList"/>
+    <dgm:cxn modelId="{321B260E-1F83-4610-9ADB-256D32CA9D37}" type="presParOf" srcId="{F6B841CA-BFE1-4B2B-9AD4-435E8CEF8969}" destId="{79679875-031A-4906-ACE3-65D472FD8596}" srcOrd="0" destOrd="0" presId="urn:microsoft.com/office/officeart/2008/layout/VerticalAccentList"/>
+    <dgm:cxn modelId="{5BC21179-62BF-49D8-95E1-D4C8827C4C45}" type="presParOf" srcId="{79679875-031A-4906-ACE3-65D472FD8596}" destId="{08CE8FA7-F9AC-4FD2-A6F8-C2D1D13E1311}" srcOrd="0" destOrd="0" presId="urn:microsoft.com/office/officeart/2008/layout/VerticalAccentList"/>
+    <dgm:cxn modelId="{653D7BFE-AC4A-488B-AD12-9DC18415CAE0}" type="presParOf" srcId="{F6B841CA-BFE1-4B2B-9AD4-435E8CEF8969}" destId="{D7C0F832-F93F-465E-945B-D752371CF142}" srcOrd="1" destOrd="0" presId="urn:microsoft.com/office/officeart/2008/layout/VerticalAccentList"/>
+    <dgm:cxn modelId="{3B001F86-24B3-490F-9956-586FB2F6817B}" type="presParOf" srcId="{D7C0F832-F93F-465E-945B-D752371CF142}" destId="{9D1477F7-047C-4A23-B5B2-3E9D981FB82D}" srcOrd="0" destOrd="0" presId="urn:microsoft.com/office/officeart/2008/layout/VerticalAccentList"/>
+    <dgm:cxn modelId="{8F193C31-B86B-4B79-AA17-2EDA1E25847F}" type="presParOf" srcId="{D7C0F832-F93F-465E-945B-D752371CF142}" destId="{7ACFA13D-9878-4F00-9A1B-6DD7FF9DA63C}" srcOrd="1" destOrd="0" presId="urn:microsoft.com/office/officeart/2008/layout/VerticalAccentList"/>
+    <dgm:cxn modelId="{530D4BD2-92B4-4035-B4CC-6400472BF071}" type="presParOf" srcId="{D7C0F832-F93F-465E-945B-D752371CF142}" destId="{5B244AAE-A077-4020-9A34-77B05A4CC839}" srcOrd="2" destOrd="0" presId="urn:microsoft.com/office/officeart/2008/layout/VerticalAccentList"/>
+    <dgm:cxn modelId="{259169D2-62A9-45E2-B6C0-DD050C479A96}" type="presParOf" srcId="{D7C0F832-F93F-465E-945B-D752371CF142}" destId="{51F057E1-9E2A-4FFB-8800-107C0E73FC58}" srcOrd="3" destOrd="0" presId="urn:microsoft.com/office/officeart/2008/layout/VerticalAccentList"/>
+    <dgm:cxn modelId="{8C968B48-12AA-4A70-9C8D-DD17867E55DC}" type="presParOf" srcId="{D7C0F832-F93F-465E-945B-D752371CF142}" destId="{21F01986-5247-4A83-A6D4-C80E37DD5C87}" srcOrd="4" destOrd="0" presId="urn:microsoft.com/office/officeart/2008/layout/VerticalAccentList"/>
+    <dgm:cxn modelId="{0555707E-608F-41B5-AE67-A9CAFA856230}" type="presParOf" srcId="{D7C0F832-F93F-465E-945B-D752371CF142}" destId="{C55AEB53-037C-486B-8743-91C63531D00E}" srcOrd="5" destOrd="0" presId="urn:microsoft.com/office/officeart/2008/layout/VerticalAccentList"/>
+    <dgm:cxn modelId="{6280BB24-0C15-4095-9826-FCA0B88F5D33}" type="presParOf" srcId="{D7C0F832-F93F-465E-945B-D752371CF142}" destId="{A6964F6C-46C9-456B-BA2E-8A35087632CC}" srcOrd="6" destOrd="0" presId="urn:microsoft.com/office/officeart/2008/layout/VerticalAccentList"/>
+    <dgm:cxn modelId="{B5E82672-F83E-47A5-B726-3C8DC8D01EB9}" type="presParOf" srcId="{D7C0F832-F93F-465E-945B-D752371CF142}" destId="{69DF3239-1F99-4425-B3DF-5112E1087084}" srcOrd="7" destOrd="0" presId="urn:microsoft.com/office/officeart/2008/layout/VerticalAccentList"/>
+    <dgm:cxn modelId="{EE634953-23DA-40E6-8BDF-2443EE9B00FA}" type="presParOf" srcId="{F6B841CA-BFE1-4B2B-9AD4-435E8CEF8969}" destId="{C4133916-CFD9-46C6-88F8-7C56C7CEACB3}" srcOrd="2" destOrd="0" presId="urn:microsoft.com/office/officeart/2008/layout/VerticalAccentList"/>
+    <dgm:cxn modelId="{7207B9CC-6B2A-41E2-BA93-2FC4FED8BA66}" type="presParOf" srcId="{F6B841CA-BFE1-4B2B-9AD4-435E8CEF8969}" destId="{AEEE71BF-C768-4893-AD8F-875463FC0DCA}" srcOrd="3" destOrd="0" presId="urn:microsoft.com/office/officeart/2008/layout/VerticalAccentList"/>
+    <dgm:cxn modelId="{85C99D20-480D-494B-A8F6-8BC1BA0E048B}" type="presParOf" srcId="{AEEE71BF-C768-4893-AD8F-875463FC0DCA}" destId="{D14C891D-9AA4-4D7C-B2A3-DDB23D49280E}" srcOrd="0" destOrd="0" presId="urn:microsoft.com/office/officeart/2008/layout/VerticalAccentList"/>
+    <dgm:cxn modelId="{840B969E-A21E-4ACA-878F-315817708835}" type="presParOf" srcId="{F6B841CA-BFE1-4B2B-9AD4-435E8CEF8969}" destId="{361524FE-1AE7-46D3-88C9-BFB88C9C2F35}" srcOrd="4" destOrd="0" presId="urn:microsoft.com/office/officeart/2008/layout/VerticalAccentList"/>
+    <dgm:cxn modelId="{F2B43136-B72F-46C4-A942-D5CC03BDE58D}" type="presParOf" srcId="{361524FE-1AE7-46D3-88C9-BFB88C9C2F35}" destId="{F6C8B6CF-3E1D-47AB-B95C-B2645023BD9F}" srcOrd="0" destOrd="0" presId="urn:microsoft.com/office/officeart/2008/layout/VerticalAccentList"/>
+    <dgm:cxn modelId="{B8CC2070-1C24-4E50-A2E0-A0061BE4DC02}" type="presParOf" srcId="{361524FE-1AE7-46D3-88C9-BFB88C9C2F35}" destId="{1CCAD808-DE37-4E59-A735-B1E19D96BCB4}" srcOrd="1" destOrd="0" presId="urn:microsoft.com/office/officeart/2008/layout/VerticalAccentList"/>
+    <dgm:cxn modelId="{4C6DF744-EFB2-42D0-8B6D-6D84AABE0D9B}" type="presParOf" srcId="{361524FE-1AE7-46D3-88C9-BFB88C9C2F35}" destId="{8A1274C0-9429-4774-8A97-2E2DC922E525}" srcOrd="2" destOrd="0" presId="urn:microsoft.com/office/officeart/2008/layout/VerticalAccentList"/>
+    <dgm:cxn modelId="{D61FD030-C7BA-43B8-9990-FF14746086EF}" type="presParOf" srcId="{361524FE-1AE7-46D3-88C9-BFB88C9C2F35}" destId="{E5015BBB-9419-4DB5-9CAD-5466A86B2DCD}" srcOrd="3" destOrd="0" presId="urn:microsoft.com/office/officeart/2008/layout/VerticalAccentList"/>
+    <dgm:cxn modelId="{5AC080E9-383D-46AB-9E30-436E4B708362}" type="presParOf" srcId="{361524FE-1AE7-46D3-88C9-BFB88C9C2F35}" destId="{64278D5A-3873-4F32-8B12-9D31A0B10BB1}" srcOrd="4" destOrd="0" presId="urn:microsoft.com/office/officeart/2008/layout/VerticalAccentList"/>
+    <dgm:cxn modelId="{F5D9AD71-A0B2-4ECF-96D2-91BAB6B67515}" type="presParOf" srcId="{361524FE-1AE7-46D3-88C9-BFB88C9C2F35}" destId="{362D78F6-AD8F-489D-A1E5-5DF94A47A468}" srcOrd="5" destOrd="0" presId="urn:microsoft.com/office/officeart/2008/layout/VerticalAccentList"/>
+    <dgm:cxn modelId="{F1D04959-95D2-4889-BD9C-365FF07C136F}" type="presParOf" srcId="{361524FE-1AE7-46D3-88C9-BFB88C9C2F35}" destId="{16B29E6B-BE14-43E7-9762-01FB459E61E9}" srcOrd="6" destOrd="0" presId="urn:microsoft.com/office/officeart/2008/layout/VerticalAccentList"/>
+    <dgm:cxn modelId="{688E60AE-9F0F-4253-A0B3-5A2AD961C0E2}" type="presParOf" srcId="{361524FE-1AE7-46D3-88C9-BFB88C9C2F35}" destId="{68A2D395-1B30-4F75-B665-0FBB4D9340C8}" srcOrd="7" destOrd="0" presId="urn:microsoft.com/office/officeart/2008/layout/VerticalAccentList"/>
+    <dgm:cxn modelId="{343F5295-679A-4C0F-82A9-4D12D907F76F}" type="presParOf" srcId="{F6B841CA-BFE1-4B2B-9AD4-435E8CEF8969}" destId="{7E97D4A6-AF54-4FB2-97A7-123483679BE2}" srcOrd="5" destOrd="0" presId="urn:microsoft.com/office/officeart/2008/layout/VerticalAccentList"/>
+    <dgm:cxn modelId="{65202BA8-B629-4BFA-BEAD-F4BE75249353}" type="presParOf" srcId="{F6B841CA-BFE1-4B2B-9AD4-435E8CEF8969}" destId="{22A29615-8679-498B-B9A9-CC6735748FD3}" srcOrd="6" destOrd="0" presId="urn:microsoft.com/office/officeart/2008/layout/VerticalAccentList"/>
+    <dgm:cxn modelId="{2FC026D9-5AC4-445D-A08B-FFE7FFF8CB7C}" type="presParOf" srcId="{22A29615-8679-498B-B9A9-CC6735748FD3}" destId="{035B9835-9D63-4701-90A1-57165E123790}" srcOrd="0" destOrd="0" presId="urn:microsoft.com/office/officeart/2008/layout/VerticalAccentList"/>
+    <dgm:cxn modelId="{C19F1B56-EEA3-4A1C-A2A0-0603BE1AC50F}" type="presParOf" srcId="{F6B841CA-BFE1-4B2B-9AD4-435E8CEF8969}" destId="{DEE27EBF-3E85-4E9A-AABC-73B19B6200E1}" srcOrd="7" destOrd="0" presId="urn:microsoft.com/office/officeart/2008/layout/VerticalAccentList"/>
+    <dgm:cxn modelId="{284E5A35-9AA6-49AD-B8BF-CC1C1877AA31}" type="presParOf" srcId="{DEE27EBF-3E85-4E9A-AABC-73B19B6200E1}" destId="{151D355F-A17F-4DBF-A4A7-3C185517BB6F}" srcOrd="0" destOrd="0" presId="urn:microsoft.com/office/officeart/2008/layout/VerticalAccentList"/>
+    <dgm:cxn modelId="{014941A1-A386-4687-954D-8B827669ADA8}" type="presParOf" srcId="{DEE27EBF-3E85-4E9A-AABC-73B19B6200E1}" destId="{4EF318A1-C0DD-4891-8C36-9439533C9D7A}" srcOrd="1" destOrd="0" presId="urn:microsoft.com/office/officeart/2008/layout/VerticalAccentList"/>
+    <dgm:cxn modelId="{5F897801-1693-4DFB-85D8-1088A07D2B12}" type="presParOf" srcId="{DEE27EBF-3E85-4E9A-AABC-73B19B6200E1}" destId="{53EBBB8C-9B63-4F0B-9B9D-9C27672001EE}" srcOrd="2" destOrd="0" presId="urn:microsoft.com/office/officeart/2008/layout/VerticalAccentList"/>
+    <dgm:cxn modelId="{91DB5852-90AB-4C42-9331-35F241593A85}" type="presParOf" srcId="{DEE27EBF-3E85-4E9A-AABC-73B19B6200E1}" destId="{04A0C546-CA99-4CA1-95BA-108DA5547B64}" srcOrd="3" destOrd="0" presId="urn:microsoft.com/office/officeart/2008/layout/VerticalAccentList"/>
+    <dgm:cxn modelId="{0D67615D-5C57-4F23-9B5F-E6505B2665BA}" type="presParOf" srcId="{DEE27EBF-3E85-4E9A-AABC-73B19B6200E1}" destId="{3C85CA20-A5D4-449E-97BA-A366FFE5EF18}" srcOrd="4" destOrd="0" presId="urn:microsoft.com/office/officeart/2008/layout/VerticalAccentList"/>
+    <dgm:cxn modelId="{41DD26C7-5F5B-46E0-89CC-A8AF90CC0CBD}" type="presParOf" srcId="{DEE27EBF-3E85-4E9A-AABC-73B19B6200E1}" destId="{A8854346-8FD5-4079-BDFE-CB155587B4A3}" srcOrd="5" destOrd="0" presId="urn:microsoft.com/office/officeart/2008/layout/VerticalAccentList"/>
+    <dgm:cxn modelId="{1CD628B4-0ABA-4760-8521-73F920D17C7A}" type="presParOf" srcId="{DEE27EBF-3E85-4E9A-AABC-73B19B6200E1}" destId="{54BD6091-77E6-4DD8-AC6C-83D084EC23C8}" srcOrd="6" destOrd="0" presId="urn:microsoft.com/office/officeart/2008/layout/VerticalAccentList"/>
+    <dgm:cxn modelId="{37A4F149-D5BB-4C5F-85FB-C4F1678ADA3F}" type="presParOf" srcId="{DEE27EBF-3E85-4E9A-AABC-73B19B6200E1}" destId="{B729A5AD-0296-493F-BD8B-6708B7FC32C9}" srcOrd="7" destOrd="0" presId="urn:microsoft.com/office/officeart/2008/layout/VerticalAccentList"/>
   </dgm:cxnLst>
   <dgm:bg/>
   <dgm:whole/>
@@ -2196,7 +2239,7 @@
         </a:bodyPr>
         <a:lstStyle/>
         <a:p>
-          <a:pPr marL="0" lvl="0" indent="0" algn="l" defTabSz="711200">
+          <a:pPr lvl="0" algn="l" defTabSz="711200">
             <a:lnSpc>
               <a:spcPct val="90000"/>
             </a:lnSpc>
@@ -2206,7 +2249,6 @@
             <a:spcAft>
               <a:spcPct val="35000"/>
             </a:spcAft>
-            <a:buNone/>
           </a:pPr>
           <a:r>
             <a:rPr lang="es-PE" sz="1600" kern="1200"/>
@@ -2640,7 +2682,7 @@
         </a:bodyPr>
         <a:lstStyle/>
         <a:p>
-          <a:pPr marL="0" lvl="0" indent="0" algn="l" defTabSz="355600">
+          <a:pPr lvl="0" algn="l" defTabSz="355600">
             <a:lnSpc>
               <a:spcPct val="90000"/>
             </a:lnSpc>
@@ -2650,7 +2692,6 @@
             <a:spcAft>
               <a:spcPct val="35000"/>
             </a:spcAft>
-            <a:buNone/>
           </a:pPr>
           <a:r>
             <a:rPr lang="es-PE" sz="800" kern="1200">
@@ -2662,7 +2703,7 @@
           </a:r>
         </a:p>
         <a:p>
-          <a:pPr marL="0" lvl="0" indent="0" algn="l" defTabSz="355600">
+          <a:pPr lvl="0" algn="l" defTabSz="355600">
             <a:lnSpc>
               <a:spcPct val="90000"/>
             </a:lnSpc>
@@ -2672,7 +2713,6 @@
             <a:spcAft>
               <a:spcPct val="35000"/>
             </a:spcAft>
-            <a:buNone/>
           </a:pPr>
           <a:r>
             <a:rPr lang="es-PE" sz="800" kern="1200">
@@ -2684,7 +2724,7 @@
           </a:r>
         </a:p>
         <a:p>
-          <a:pPr marL="0" lvl="0" indent="0" algn="l" defTabSz="355600">
+          <a:pPr lvl="0" algn="l" defTabSz="355600">
             <a:lnSpc>
               <a:spcPct val="90000"/>
             </a:lnSpc>
@@ -2694,7 +2734,6 @@
             <a:spcAft>
               <a:spcPct val="35000"/>
             </a:spcAft>
-            <a:buNone/>
           </a:pPr>
           <a:r>
             <a:rPr lang="es-PE" sz="800" b="0" i="0" kern="1200">
@@ -2711,7 +2750,7 @@
           </a:endParaRPr>
         </a:p>
         <a:p>
-          <a:pPr marL="0" lvl="0" indent="0" algn="l" defTabSz="355600">
+          <a:pPr lvl="0" algn="l" defTabSz="355600">
             <a:lnSpc>
               <a:spcPct val="90000"/>
             </a:lnSpc>
@@ -2721,7 +2760,6 @@
             <a:spcAft>
               <a:spcPct val="35000"/>
             </a:spcAft>
-            <a:buNone/>
           </a:pPr>
           <a:r>
             <a:rPr lang="es-PE" sz="800" b="0" i="0" kern="1200">
@@ -2738,7 +2776,7 @@
           </a:endParaRPr>
         </a:p>
         <a:p>
-          <a:pPr marL="0" lvl="0" indent="0" algn="l" defTabSz="355600">
+          <a:pPr lvl="0" algn="l" defTabSz="355600">
             <a:lnSpc>
               <a:spcPct val="90000"/>
             </a:lnSpc>
@@ -2748,7 +2786,6 @@
             <a:spcAft>
               <a:spcPct val="35000"/>
             </a:spcAft>
-            <a:buNone/>
           </a:pPr>
           <a:r>
             <a:rPr lang="es-PE" sz="800" kern="1200"/>
@@ -2757,7 +2794,7 @@
           <a:endParaRPr lang="es-PE" sz="800" b="0" i="0" kern="1200"/>
         </a:p>
         <a:p>
-          <a:pPr marL="0" lvl="0" indent="0" algn="l" defTabSz="355600">
+          <a:pPr lvl="0" algn="l" defTabSz="355600">
             <a:lnSpc>
               <a:spcPct val="90000"/>
             </a:lnSpc>
@@ -2767,7 +2804,6 @@
             <a:spcAft>
               <a:spcPct val="35000"/>
             </a:spcAft>
-            <a:buNone/>
           </a:pPr>
           <a:r>
             <a:rPr lang="es-PE" sz="800" kern="1200">
@@ -2779,7 +2815,7 @@
           </a:r>
         </a:p>
         <a:p>
-          <a:pPr marL="0" lvl="0" indent="0" algn="l" defTabSz="355600">
+          <a:pPr lvl="0" algn="l" defTabSz="355600">
             <a:lnSpc>
               <a:spcPct val="90000"/>
             </a:lnSpc>
@@ -2789,7 +2825,6 @@
             <a:spcAft>
               <a:spcPct val="35000"/>
             </a:spcAft>
-            <a:buNone/>
           </a:pPr>
           <a:r>
             <a:rPr lang="es-PE" sz="800" kern="1200">
@@ -2801,7 +2836,7 @@
           </a:r>
         </a:p>
         <a:p>
-          <a:pPr marL="0" lvl="0" indent="0" algn="l" defTabSz="355600">
+          <a:pPr lvl="0" algn="l" defTabSz="355600">
             <a:lnSpc>
               <a:spcPct val="90000"/>
             </a:lnSpc>
@@ -2811,7 +2846,6 @@
             <a:spcAft>
               <a:spcPct val="35000"/>
             </a:spcAft>
-            <a:buNone/>
           </a:pPr>
           <a:r>
             <a:rPr lang="es-PE" sz="800" kern="1200">
@@ -2866,7 +2900,7 @@
         </a:bodyPr>
         <a:lstStyle/>
         <a:p>
-          <a:pPr marL="0" lvl="0" indent="0" algn="l" defTabSz="711200">
+          <a:pPr lvl="0" algn="l" defTabSz="711200">
             <a:lnSpc>
               <a:spcPct val="90000"/>
             </a:lnSpc>
@@ -2876,7 +2910,6 @@
             <a:spcAft>
               <a:spcPct val="35000"/>
             </a:spcAft>
-            <a:buNone/>
           </a:pPr>
           <a:r>
             <a:rPr lang="es-PE" sz="1600" kern="1200"/>
@@ -3306,7 +3339,7 @@
         </a:bodyPr>
         <a:lstStyle/>
         <a:p>
-          <a:pPr marL="0" lvl="0" indent="0" algn="l" defTabSz="355600">
+          <a:pPr lvl="0" algn="l" defTabSz="355600">
             <a:lnSpc>
               <a:spcPct val="90000"/>
             </a:lnSpc>
@@ -3316,7 +3349,6 @@
             <a:spcAft>
               <a:spcPct val="35000"/>
             </a:spcAft>
-            <a:buNone/>
           </a:pPr>
           <a:r>
             <a:rPr lang="es-PE" sz="800" kern="1200"/>
@@ -3324,7 +3356,7 @@
           </a:r>
         </a:p>
         <a:p>
-          <a:pPr marL="0" lvl="0" indent="0" algn="l" defTabSz="355600">
+          <a:pPr lvl="0" algn="l" defTabSz="355600">
             <a:lnSpc>
               <a:spcPct val="90000"/>
             </a:lnSpc>
@@ -3334,7 +3366,6 @@
             <a:spcAft>
               <a:spcPct val="35000"/>
             </a:spcAft>
-            <a:buNone/>
           </a:pPr>
           <a:r>
             <a:rPr lang="es-PE" sz="800" kern="1200">
@@ -3346,7 +3377,7 @@
           </a:r>
         </a:p>
         <a:p>
-          <a:pPr marL="0" lvl="0" indent="0" algn="l" defTabSz="355600">
+          <a:pPr lvl="0" algn="l" defTabSz="355600">
             <a:lnSpc>
               <a:spcPct val="90000"/>
             </a:lnSpc>
@@ -3356,7 +3387,6 @@
             <a:spcAft>
               <a:spcPct val="35000"/>
             </a:spcAft>
-            <a:buNone/>
           </a:pPr>
           <a:r>
             <a:rPr lang="es-PE" sz="800" kern="1200">
@@ -3368,7 +3398,7 @@
           </a:r>
         </a:p>
         <a:p>
-          <a:pPr marL="0" lvl="0" indent="0" algn="l" defTabSz="355600">
+          <a:pPr lvl="0" algn="l" defTabSz="355600">
             <a:lnSpc>
               <a:spcPct val="90000"/>
             </a:lnSpc>
@@ -3378,7 +3408,6 @@
             <a:spcAft>
               <a:spcPct val="35000"/>
             </a:spcAft>
-            <a:buNone/>
           </a:pPr>
           <a:r>
             <a:rPr lang="es-PE" sz="800" kern="1200">
@@ -3390,7 +3419,7 @@
           </a:r>
         </a:p>
         <a:p>
-          <a:pPr marL="0" lvl="0" indent="0" algn="l" defTabSz="355600">
+          <a:pPr lvl="0" algn="l" defTabSz="355600">
             <a:lnSpc>
               <a:spcPct val="90000"/>
             </a:lnSpc>
@@ -3400,7 +3429,6 @@
             <a:spcAft>
               <a:spcPct val="35000"/>
             </a:spcAft>
-            <a:buNone/>
           </a:pPr>
           <a:r>
             <a:rPr lang="es-PE" sz="800" kern="1200">
@@ -3412,7 +3440,7 @@
           </a:r>
         </a:p>
         <a:p>
-          <a:pPr marL="0" lvl="0" indent="0" algn="l" defTabSz="355600">
+          <a:pPr lvl="0" algn="l" defTabSz="355600">
             <a:lnSpc>
               <a:spcPct val="90000"/>
             </a:lnSpc>
@@ -3422,7 +3450,6 @@
             <a:spcAft>
               <a:spcPct val="35000"/>
             </a:spcAft>
-            <a:buNone/>
           </a:pPr>
           <a:r>
             <a:rPr lang="es-PE" sz="800" kern="1200">
@@ -3476,7 +3503,7 @@
         </a:bodyPr>
         <a:lstStyle/>
         <a:p>
-          <a:pPr marL="0" lvl="0" indent="0" algn="l" defTabSz="711200">
+          <a:pPr lvl="0" algn="l" defTabSz="711200">
             <a:lnSpc>
               <a:spcPct val="90000"/>
             </a:lnSpc>
@@ -3486,7 +3513,6 @@
             <a:spcAft>
               <a:spcPct val="35000"/>
             </a:spcAft>
-            <a:buNone/>
           </a:pPr>
           <a:r>
             <a:rPr lang="es-PE" sz="1600" kern="1200"/>
@@ -3916,7 +3942,7 @@
         </a:bodyPr>
         <a:lstStyle/>
         <a:p>
-          <a:pPr marL="0" lvl="0" indent="0" algn="l" defTabSz="355600">
+          <a:pPr lvl="0" algn="l" defTabSz="355600">
             <a:lnSpc>
               <a:spcPct val="90000"/>
             </a:lnSpc>
@@ -3926,7 +3952,6 @@
             <a:spcAft>
               <a:spcPct val="35000"/>
             </a:spcAft>
-            <a:buNone/>
           </a:pPr>
           <a:r>
             <a:rPr lang="es-PE" sz="800" kern="1200"/>
@@ -3934,7 +3959,7 @@
           </a:r>
         </a:p>
         <a:p>
-          <a:pPr marL="0" lvl="0" indent="0" algn="l" defTabSz="355600">
+          <a:pPr lvl="0" algn="l" defTabSz="355600">
             <a:lnSpc>
               <a:spcPct val="90000"/>
             </a:lnSpc>
@@ -3944,7 +3969,6 @@
             <a:spcAft>
               <a:spcPct val="35000"/>
             </a:spcAft>
-            <a:buNone/>
           </a:pPr>
           <a:r>
             <a:rPr lang="es-PE" sz="800" kern="1200">
@@ -3952,11 +3976,11 @@
                 <a:srgbClr val="FF0000"/>
               </a:solidFill>
             </a:rPr>
-            <a:t>Estructurando la tabla df_plazavea extraida de la pagina</a:t>
+            <a:t>            Estructurando la tabla df_plazavea extraida de la pagina (prueba producto arroz)</a:t>
           </a:r>
         </a:p>
         <a:p>
-          <a:pPr marL="0" lvl="0" indent="0" algn="l" defTabSz="355600">
+          <a:pPr lvl="0" algn="l" defTabSz="355600">
             <a:lnSpc>
               <a:spcPct val="90000"/>
             </a:lnSpc>
@@ -3966,12 +3990,58 @@
             <a:spcAft>
               <a:spcPct val="35000"/>
             </a:spcAft>
-            <a:buNone/>
+          </a:pPr>
+          <a:r>
+            <a:rPr lang="es-PE" sz="800" kern="1200">
+              <a:solidFill>
+                <a:srgbClr val="FF0000"/>
+              </a:solidFill>
+            </a:rPr>
+            <a:t>            Estructurando la tabla df_tottus (prueba producto arroz)</a:t>
+          </a:r>
+        </a:p>
+        <a:p>
+          <a:pPr lvl="0" algn="l" defTabSz="355600">
+            <a:lnSpc>
+              <a:spcPct val="90000"/>
+            </a:lnSpc>
+            <a:spcBef>
+              <a:spcPct val="0"/>
+            </a:spcBef>
+            <a:spcAft>
+              <a:spcPct val="35000"/>
+            </a:spcAft>
+          </a:pPr>
+          <a:r>
+            <a:rPr lang="es-PE" sz="800" kern="1200">
+              <a:solidFill>
+                <a:schemeClr val="tx1"/>
+              </a:solidFill>
+            </a:rPr>
+            <a:t>            Estructurando la tabla df_metro (prueba producto arroz)</a:t>
+          </a:r>
+        </a:p>
+        <a:p>
+          <a:pPr lvl="0" algn="l" defTabSz="355600">
+            <a:lnSpc>
+              <a:spcPct val="90000"/>
+            </a:lnSpc>
+            <a:spcBef>
+              <a:spcPct val="0"/>
+            </a:spcBef>
+            <a:spcAft>
+              <a:spcPct val="35000"/>
+            </a:spcAft>
           </a:pPr>
           <a:r>
             <a:rPr lang="es-PE" sz="800" kern="1200"/>
-            <a:t>Guardar la informacion en un excel para su proxima comparacion.</a:t>
+            <a:t>Guardar la informacion en un excel u otro para su proxima comparacion.</a:t>
           </a:r>
+          <a:endParaRPr lang="es-PE" sz="800" kern="1200">
+            <a:solidFill>
+              <a:srgbClr val="FF0000"/>
+            </a:solidFill>
+          </a:endParaRPr>
         </a:p>
       </dsp:txBody>
       <dsp:txXfrm>
@@ -5855,7 +5925,7 @@
 </file>
 
 <file path=customXml/itemProps1.xml><?xml version="1.0" encoding="utf-8"?>
-<ds:datastoreItem xmlns:ds="http://schemas.openxmlformats.org/officeDocument/2006/customXml" ds:itemID="{145D93F8-FE38-4911-9FDB-B98E1C046121}">
+<ds:datastoreItem xmlns:ds="http://schemas.openxmlformats.org/officeDocument/2006/customXml" ds:itemID="{557416D0-6031-4881-8660-2536F886CBAE}">
   <ds:schemaRefs>
     <ds:schemaRef ds:uri="http://schemas.openxmlformats.org/officeDocument/2006/bibliography"/>
   </ds:schemaRefs>

</xml_diff>

<commit_message>
Avance Leslie - estructurando la tabla de Metro
</commit_message>
<xml_diff>
--- a/Planificacion-proyecto-LPII.docx
+++ b/Planificacion-proyecto-LPII.docx
@@ -1,6 +1,6 @@
 
 <file path=word/document.xml><?xml version="1.0" encoding="utf-8"?>
-<w:document xmlns:wpc="http://schemas.microsoft.com/office/word/2010/wordprocessingCanvas" xmlns:mc="http://schemas.openxmlformats.org/markup-compatibility/2006" xmlns:o="urn:schemas-microsoft-com:office:office" xmlns:r="http://schemas.openxmlformats.org/officeDocument/2006/relationships" xmlns:m="http://schemas.openxmlformats.org/officeDocument/2006/math" xmlns:v="urn:schemas-microsoft-com:vml" xmlns:wp14="http://schemas.microsoft.com/office/word/2010/wordprocessingDrawing" xmlns:wp="http://schemas.openxmlformats.org/drawingml/2006/wordprocessingDrawing" xmlns:w10="urn:schemas-microsoft-com:office:word" xmlns:w="http://schemas.openxmlformats.org/wordprocessingml/2006/main" xmlns:w14="http://schemas.microsoft.com/office/word/2010/wordml" xmlns:w15="http://schemas.microsoft.com/office/word/2012/wordml" xmlns:wpg="http://schemas.microsoft.com/office/word/2010/wordprocessingGroup" xmlns:wpi="http://schemas.microsoft.com/office/word/2010/wordprocessingInk" xmlns:wne="http://schemas.microsoft.com/office/word/2006/wordml" xmlns:wps="http://schemas.microsoft.com/office/word/2010/wordprocessingShape" mc:Ignorable="w14 w15 wp14">
+<w:document xmlns:wpc="http://schemas.microsoft.com/office/word/2010/wordprocessingCanvas" xmlns:cx="http://schemas.microsoft.com/office/drawing/2014/chartex" xmlns:cx1="http://schemas.microsoft.com/office/drawing/2015/9/8/chartex" xmlns:cx2="http://schemas.microsoft.com/office/drawing/2015/10/21/chartex" xmlns:cx3="http://schemas.microsoft.com/office/drawing/2016/5/9/chartex" xmlns:cx4="http://schemas.microsoft.com/office/drawing/2016/5/10/chartex" xmlns:cx5="http://schemas.microsoft.com/office/drawing/2016/5/11/chartex" xmlns:cx6="http://schemas.microsoft.com/office/drawing/2016/5/12/chartex" xmlns:cx7="http://schemas.microsoft.com/office/drawing/2016/5/13/chartex" xmlns:cx8="http://schemas.microsoft.com/office/drawing/2016/5/14/chartex" xmlns:mc="http://schemas.openxmlformats.org/markup-compatibility/2006" xmlns:aink="http://schemas.microsoft.com/office/drawing/2016/ink" xmlns:am3d="http://schemas.microsoft.com/office/drawing/2017/model3d" xmlns:o="urn:schemas-microsoft-com:office:office" xmlns:oel="http://schemas.microsoft.com/office/2019/extlst" xmlns:r="http://schemas.openxmlformats.org/officeDocument/2006/relationships" xmlns:m="http://schemas.openxmlformats.org/officeDocument/2006/math" xmlns:v="urn:schemas-microsoft-com:vml" xmlns:wp14="http://schemas.microsoft.com/office/word/2010/wordprocessingDrawing" xmlns:wp="http://schemas.openxmlformats.org/drawingml/2006/wordprocessingDrawing" xmlns:w10="urn:schemas-microsoft-com:office:word" xmlns:w="http://schemas.openxmlformats.org/wordprocessingml/2006/main" xmlns:w14="http://schemas.microsoft.com/office/word/2010/wordml" xmlns:w15="http://schemas.microsoft.com/office/word/2012/wordml" xmlns:w16cex="http://schemas.microsoft.com/office/word/2018/wordml/cex" xmlns:w16cid="http://schemas.microsoft.com/office/word/2016/wordml/cid" xmlns:w16="http://schemas.microsoft.com/office/word/2018/wordml" xmlns:w16sdtdh="http://schemas.microsoft.com/office/word/2020/wordml/sdtdatahash" xmlns:w16se="http://schemas.microsoft.com/office/word/2015/wordml/symex" xmlns:wpg="http://schemas.microsoft.com/office/word/2010/wordprocessingGroup" xmlns:wpi="http://schemas.microsoft.com/office/word/2010/wordprocessingInk" xmlns:wne="http://schemas.microsoft.com/office/word/2006/wordml" xmlns:wps="http://schemas.microsoft.com/office/word/2010/wordprocessingShape" mc:Ignorable="w14 w15 w16se w16cid w16 w16cex w16sdtdh wp14">
   <w:body>
     <w:p>
       <w:pPr>
@@ -27,14 +27,13 @@
           <w:lang w:val="es-ES"/>
         </w:rPr>
       </w:pPr>
-      <w:bookmarkStart w:id="0" w:name="_GoBack"/>
       <w:r>
         <w:rPr>
           <w:noProof/>
           <w:lang w:eastAsia="es-PE"/>
         </w:rPr>
         <w:drawing>
-          <wp:inline distT="0" distB="0" distL="0" distR="0" wp14:anchorId="3DD92A4F" wp14:editId="5824B6A6">
+          <wp:inline distT="0" distB="0" distL="0" distR="0" wp14:anchorId="3DD92A4F" wp14:editId="59B137ED">
             <wp:extent cx="10620375" cy="6323330"/>
             <wp:effectExtent l="0" t="0" r="0" b="20320"/>
             <wp:docPr id="1" name="Diagrama 1"/>
@@ -47,7 +46,6 @@
           </wp:inline>
         </w:drawing>
       </w:r>
-      <w:bookmarkEnd w:id="0"/>
     </w:p>
     <w:p>
       <w:pPr>
@@ -67,7 +65,7 @@
 </file>
 
 <file path=word/endnotes.xml><?xml version="1.0" encoding="utf-8"?>
-<w:endnotes xmlns:wpc="http://schemas.microsoft.com/office/word/2010/wordprocessingCanvas" xmlns:mc="http://schemas.openxmlformats.org/markup-compatibility/2006" xmlns:o="urn:schemas-microsoft-com:office:office" xmlns:r="http://schemas.openxmlformats.org/officeDocument/2006/relationships" xmlns:m="http://schemas.openxmlformats.org/officeDocument/2006/math" xmlns:v="urn:schemas-microsoft-com:vml" xmlns:wp14="http://schemas.microsoft.com/office/word/2010/wordprocessingDrawing" xmlns:wp="http://schemas.openxmlformats.org/drawingml/2006/wordprocessingDrawing" xmlns:w10="urn:schemas-microsoft-com:office:word" xmlns:w="http://schemas.openxmlformats.org/wordprocessingml/2006/main" xmlns:w14="http://schemas.microsoft.com/office/word/2010/wordml" xmlns:w15="http://schemas.microsoft.com/office/word/2012/wordml" xmlns:wpg="http://schemas.microsoft.com/office/word/2010/wordprocessingGroup" xmlns:wpi="http://schemas.microsoft.com/office/word/2010/wordprocessingInk" xmlns:wne="http://schemas.microsoft.com/office/word/2006/wordml" xmlns:wps="http://schemas.microsoft.com/office/word/2010/wordprocessingShape" mc:Ignorable="w14 w15 wp14">
+<w:endnotes xmlns:wpc="http://schemas.microsoft.com/office/word/2010/wordprocessingCanvas" xmlns:cx="http://schemas.microsoft.com/office/drawing/2014/chartex" xmlns:cx1="http://schemas.microsoft.com/office/drawing/2015/9/8/chartex" xmlns:cx2="http://schemas.microsoft.com/office/drawing/2015/10/21/chartex" xmlns:cx3="http://schemas.microsoft.com/office/drawing/2016/5/9/chartex" xmlns:cx4="http://schemas.microsoft.com/office/drawing/2016/5/10/chartex" xmlns:cx5="http://schemas.microsoft.com/office/drawing/2016/5/11/chartex" xmlns:cx6="http://schemas.microsoft.com/office/drawing/2016/5/12/chartex" xmlns:cx7="http://schemas.microsoft.com/office/drawing/2016/5/13/chartex" xmlns:cx8="http://schemas.microsoft.com/office/drawing/2016/5/14/chartex" xmlns:mc="http://schemas.openxmlformats.org/markup-compatibility/2006" xmlns:aink="http://schemas.microsoft.com/office/drawing/2016/ink" xmlns:am3d="http://schemas.microsoft.com/office/drawing/2017/model3d" xmlns:o="urn:schemas-microsoft-com:office:office" xmlns:oel="http://schemas.microsoft.com/office/2019/extlst" xmlns:r="http://schemas.openxmlformats.org/officeDocument/2006/relationships" xmlns:m="http://schemas.openxmlformats.org/officeDocument/2006/math" xmlns:v="urn:schemas-microsoft-com:vml" xmlns:wp14="http://schemas.microsoft.com/office/word/2010/wordprocessingDrawing" xmlns:wp="http://schemas.openxmlformats.org/drawingml/2006/wordprocessingDrawing" xmlns:w10="urn:schemas-microsoft-com:office:word" xmlns:w="http://schemas.openxmlformats.org/wordprocessingml/2006/main" xmlns:w14="http://schemas.microsoft.com/office/word/2010/wordml" xmlns:w15="http://schemas.microsoft.com/office/word/2012/wordml" xmlns:w16cex="http://schemas.microsoft.com/office/word/2018/wordml/cex" xmlns:w16cid="http://schemas.microsoft.com/office/word/2016/wordml/cid" xmlns:w16="http://schemas.microsoft.com/office/word/2018/wordml" xmlns:w16sdtdh="http://schemas.microsoft.com/office/word/2020/wordml/sdtdatahash" xmlns:w16se="http://schemas.microsoft.com/office/word/2015/wordml/symex" xmlns:wpg="http://schemas.microsoft.com/office/word/2010/wordprocessingGroup" xmlns:wpi="http://schemas.microsoft.com/office/word/2010/wordprocessingInk" xmlns:wne="http://schemas.microsoft.com/office/word/2006/wordml" xmlns:wps="http://schemas.microsoft.com/office/word/2010/wordprocessingShape" mc:Ignorable="w14 w15 w16se w16cid w16 w16cex w16sdtdh wp14">
   <w:endnote w:type="separator" w:id="-1">
     <w:p>
       <w:pPr>
@@ -92,7 +90,7 @@
 </file>
 
 <file path=word/footnotes.xml><?xml version="1.0" encoding="utf-8"?>
-<w:footnotes xmlns:wpc="http://schemas.microsoft.com/office/word/2010/wordprocessingCanvas" xmlns:mc="http://schemas.openxmlformats.org/markup-compatibility/2006" xmlns:o="urn:schemas-microsoft-com:office:office" xmlns:r="http://schemas.openxmlformats.org/officeDocument/2006/relationships" xmlns:m="http://schemas.openxmlformats.org/officeDocument/2006/math" xmlns:v="urn:schemas-microsoft-com:vml" xmlns:wp14="http://schemas.microsoft.com/office/word/2010/wordprocessingDrawing" xmlns:wp="http://schemas.openxmlformats.org/drawingml/2006/wordprocessingDrawing" xmlns:w10="urn:schemas-microsoft-com:office:word" xmlns:w="http://schemas.openxmlformats.org/wordprocessingml/2006/main" xmlns:w14="http://schemas.microsoft.com/office/word/2010/wordml" xmlns:w15="http://schemas.microsoft.com/office/word/2012/wordml" xmlns:wpg="http://schemas.microsoft.com/office/word/2010/wordprocessingGroup" xmlns:wpi="http://schemas.microsoft.com/office/word/2010/wordprocessingInk" xmlns:wne="http://schemas.microsoft.com/office/word/2006/wordml" xmlns:wps="http://schemas.microsoft.com/office/word/2010/wordprocessingShape" mc:Ignorable="w14 w15 wp14">
+<w:footnotes xmlns:wpc="http://schemas.microsoft.com/office/word/2010/wordprocessingCanvas" xmlns:cx="http://schemas.microsoft.com/office/drawing/2014/chartex" xmlns:cx1="http://schemas.microsoft.com/office/drawing/2015/9/8/chartex" xmlns:cx2="http://schemas.microsoft.com/office/drawing/2015/10/21/chartex" xmlns:cx3="http://schemas.microsoft.com/office/drawing/2016/5/9/chartex" xmlns:cx4="http://schemas.microsoft.com/office/drawing/2016/5/10/chartex" xmlns:cx5="http://schemas.microsoft.com/office/drawing/2016/5/11/chartex" xmlns:cx6="http://schemas.microsoft.com/office/drawing/2016/5/12/chartex" xmlns:cx7="http://schemas.microsoft.com/office/drawing/2016/5/13/chartex" xmlns:cx8="http://schemas.microsoft.com/office/drawing/2016/5/14/chartex" xmlns:mc="http://schemas.openxmlformats.org/markup-compatibility/2006" xmlns:aink="http://schemas.microsoft.com/office/drawing/2016/ink" xmlns:am3d="http://schemas.microsoft.com/office/drawing/2017/model3d" xmlns:o="urn:schemas-microsoft-com:office:office" xmlns:oel="http://schemas.microsoft.com/office/2019/extlst" xmlns:r="http://schemas.openxmlformats.org/officeDocument/2006/relationships" xmlns:m="http://schemas.openxmlformats.org/officeDocument/2006/math" xmlns:v="urn:schemas-microsoft-com:vml" xmlns:wp14="http://schemas.microsoft.com/office/word/2010/wordprocessingDrawing" xmlns:wp="http://schemas.openxmlformats.org/drawingml/2006/wordprocessingDrawing" xmlns:w10="urn:schemas-microsoft-com:office:word" xmlns:w="http://schemas.openxmlformats.org/wordprocessingml/2006/main" xmlns:w14="http://schemas.microsoft.com/office/word/2010/wordml" xmlns:w15="http://schemas.microsoft.com/office/word/2012/wordml" xmlns:w16cex="http://schemas.microsoft.com/office/word/2018/wordml/cex" xmlns:w16cid="http://schemas.microsoft.com/office/word/2016/wordml/cid" xmlns:w16="http://schemas.microsoft.com/office/word/2018/wordml" xmlns:w16sdtdh="http://schemas.microsoft.com/office/word/2020/wordml/sdtdatahash" xmlns:w16se="http://schemas.microsoft.com/office/word/2015/wordml/symex" xmlns:wpg="http://schemas.microsoft.com/office/word/2010/wordprocessingGroup" xmlns:wpi="http://schemas.microsoft.com/office/word/2010/wordprocessingInk" xmlns:wne="http://schemas.microsoft.com/office/word/2006/wordml" xmlns:wps="http://schemas.microsoft.com/office/word/2010/wordprocessingShape" mc:Ignorable="w14 w15 w16se w16cid w16 w16cex w16sdtdh wp14">
   <w:footnote w:type="separator" w:id="-1">
     <w:p>
       <w:pPr>
@@ -117,7 +115,7 @@
 </file>
 
 <file path=word/styles.xml><?xml version="1.0" encoding="utf-8"?>
-<w:styles xmlns:mc="http://schemas.openxmlformats.org/markup-compatibility/2006" xmlns:r="http://schemas.openxmlformats.org/officeDocument/2006/relationships" xmlns:w="http://schemas.openxmlformats.org/wordprocessingml/2006/main" xmlns:w14="http://schemas.microsoft.com/office/word/2010/wordml" xmlns:w15="http://schemas.microsoft.com/office/word/2012/wordml" mc:Ignorable="w14 w15">
+<w:styles xmlns:mc="http://schemas.openxmlformats.org/markup-compatibility/2006" xmlns:r="http://schemas.openxmlformats.org/officeDocument/2006/relationships" xmlns:w="http://schemas.openxmlformats.org/wordprocessingml/2006/main" xmlns:w14="http://schemas.microsoft.com/office/word/2010/wordml" xmlns:w15="http://schemas.microsoft.com/office/word/2012/wordml" xmlns:w16cex="http://schemas.microsoft.com/office/word/2018/wordml/cex" xmlns:w16cid="http://schemas.microsoft.com/office/word/2016/wordml/cid" xmlns:w16="http://schemas.microsoft.com/office/word/2018/wordml" xmlns:w16sdtdh="http://schemas.microsoft.com/office/word/2020/wordml/sdtdatahash" xmlns:w16se="http://schemas.microsoft.com/office/word/2015/wordml/symex" mc:Ignorable="w14 w15 w16se w16cid w16 w16cex w16sdtdh">
   <w:docDefaults>
     <w:rPrDefault>
       <w:rPr>
@@ -133,7 +131,7 @@
       </w:pPr>
     </w:pPrDefault>
   </w:docDefaults>
-  <w:latentStyles w:defLockedState="0" w:defUIPriority="99" w:defSemiHidden="0" w:defUnhideWhenUsed="0" w:defQFormat="0" w:count="371">
+  <w:latentStyles w:defLockedState="0" w:defUIPriority="99" w:defSemiHidden="0" w:defUnhideWhenUsed="0" w:defQFormat="0" w:count="376">
     <w:lsdException w:name="Normal" w:uiPriority="0" w:qFormat="1"/>
     <w:lsdException w:name="heading 1" w:uiPriority="9" w:qFormat="1"/>
     <w:lsdException w:name="heading 2" w:semiHidden="1" w:uiPriority="9" w:unhideWhenUsed="1" w:qFormat="1"/>
@@ -239,7 +237,6 @@
     <w:lsdException w:name="HTML Sample" w:semiHidden="1" w:unhideWhenUsed="1"/>
     <w:lsdException w:name="HTML Typewriter" w:semiHidden="1" w:unhideWhenUsed="1"/>
     <w:lsdException w:name="HTML Variable" w:semiHidden="1" w:unhideWhenUsed="1"/>
-    <w:lsdException w:name="Normal Table" w:semiHidden="1" w:unhideWhenUsed="1"/>
     <w:lsdException w:name="annotation subject" w:semiHidden="1" w:unhideWhenUsed="1"/>
     <w:lsdException w:name="No List" w:semiHidden="1" w:unhideWhenUsed="1"/>
     <w:lsdException w:name="Outline List 1" w:semiHidden="1" w:unhideWhenUsed="1"/>
@@ -282,11 +279,8 @@
     <w:lsdException w:name="Table Contemporary" w:semiHidden="1" w:unhideWhenUsed="1"/>
     <w:lsdException w:name="Table Elegant" w:semiHidden="1" w:unhideWhenUsed="1"/>
     <w:lsdException w:name="Table Professional" w:semiHidden="1" w:unhideWhenUsed="1"/>
-    <w:lsdException w:name="Table Subtle 1" w:semiHidden="1" w:unhideWhenUsed="1"/>
     <w:lsdException w:name="Table Subtle 2" w:semiHidden="1" w:unhideWhenUsed="1"/>
     <w:lsdException w:name="Table Web 1" w:semiHidden="1" w:unhideWhenUsed="1"/>
-    <w:lsdException w:name="Table Web 2" w:semiHidden="1" w:unhideWhenUsed="1"/>
-    <w:lsdException w:name="Table Web 3" w:semiHidden="1" w:unhideWhenUsed="1"/>
     <w:lsdException w:name="Balloon Text" w:semiHidden="1" w:unhideWhenUsed="1"/>
     <w:lsdException w:name="Table Grid" w:uiPriority="39"/>
     <w:lsdException w:name="Table Theme" w:semiHidden="1" w:unhideWhenUsed="1"/>
@@ -505,6 +499,11 @@
     <w:lsdException w:name="List Table 5 Dark Accent 6" w:uiPriority="50"/>
     <w:lsdException w:name="List Table 6 Colorful Accent 6" w:uiPriority="51"/>
     <w:lsdException w:name="List Table 7 Colorful Accent 6" w:uiPriority="52"/>
+    <w:lsdException w:name="Mention" w:semiHidden="1" w:unhideWhenUsed="1"/>
+    <w:lsdException w:name="Smart Hyperlink" w:semiHidden="1" w:unhideWhenUsed="1"/>
+    <w:lsdException w:name="Hashtag" w:semiHidden="1" w:unhideWhenUsed="1"/>
+    <w:lsdException w:name="Unresolved Mention" w:semiHidden="1" w:unhideWhenUsed="1"/>
+    <w:lsdException w:name="Smart Link" w:semiHidden="1" w:unhideWhenUsed="1"/>
   </w:latentStyles>
   <w:style w:type="paragraph" w:default="1" w:styleId="Normal">
     <w:name w:val="Normal"/>
@@ -1591,7 +1590,15 @@
                 <a:schemeClr val="tx1"/>
               </a:solidFill>
             </a:rPr>
-            <a:t>            Estructurando la tabla df_metro (prueba producto arroz)</a:t>
+            <a:t>            </a:t>
+          </a:r>
+          <a:r>
+            <a:rPr lang="es-PE">
+              <a:solidFill>
+                <a:srgbClr val="FF0000"/>
+              </a:solidFill>
+            </a:rPr>
+            <a:t>Estructurando la tabla df_metro (prueba producto arroz)</a:t>
           </a:r>
         </a:p>
         <a:p>
@@ -1897,13 +1904,6 @@
         </dgm:presLayoutVars>
       </dgm:prSet>
       <dgm:spPr/>
-      <dgm:t>
-        <a:bodyPr/>
-        <a:lstStyle/>
-        <a:p>
-          <a:endParaRPr lang="es-PE"/>
-        </a:p>
-      </dgm:t>
     </dgm:pt>
     <dgm:pt modelId="{79679875-031A-4906-ACE3-65D472FD8596}" type="pres">
       <dgm:prSet presAssocID="{DF62C84F-00AF-4F9B-81B9-0CDDCC08C048}" presName="parenttextcomposite" presStyleCnt="0"/>
@@ -1918,13 +1918,6 @@
         </dgm:presLayoutVars>
       </dgm:prSet>
       <dgm:spPr/>
-      <dgm:t>
-        <a:bodyPr/>
-        <a:lstStyle/>
-        <a:p>
-          <a:endParaRPr lang="es-PE"/>
-        </a:p>
-      </dgm:t>
     </dgm:pt>
     <dgm:pt modelId="{D7C0F832-F93F-465E-945B-D752371CF142}" type="pres">
       <dgm:prSet presAssocID="{DF62C84F-00AF-4F9B-81B9-0CDDCC08C048}" presName="composite" presStyleCnt="0"/>
@@ -1967,13 +1960,6 @@
         </dgm:presLayoutVars>
       </dgm:prSet>
       <dgm:spPr/>
-      <dgm:t>
-        <a:bodyPr/>
-        <a:lstStyle/>
-        <a:p>
-          <a:endParaRPr lang="es-PE"/>
-        </a:p>
-      </dgm:t>
     </dgm:pt>
     <dgm:pt modelId="{C4133916-CFD9-46C6-88F8-7C56C7CEACB3}" type="pres">
       <dgm:prSet presAssocID="{C9BCF6DC-B3DA-419D-A917-EDA44857ACC5}" presName="sibTrans" presStyleCnt="0"/>
@@ -1992,13 +1978,6 @@
         </dgm:presLayoutVars>
       </dgm:prSet>
       <dgm:spPr/>
-      <dgm:t>
-        <a:bodyPr/>
-        <a:lstStyle/>
-        <a:p>
-          <a:endParaRPr lang="es-PE"/>
-        </a:p>
-      </dgm:t>
     </dgm:pt>
     <dgm:pt modelId="{361524FE-1AE7-46D3-88C9-BFB88C9C2F35}" type="pres">
       <dgm:prSet presAssocID="{306C8646-9CFD-4BCA-B98B-9D231512D156}" presName="composite" presStyleCnt="0"/>
@@ -2041,13 +2020,6 @@
         </dgm:presLayoutVars>
       </dgm:prSet>
       <dgm:spPr/>
-      <dgm:t>
-        <a:bodyPr/>
-        <a:lstStyle/>
-        <a:p>
-          <a:endParaRPr lang="es-PE"/>
-        </a:p>
-      </dgm:t>
     </dgm:pt>
     <dgm:pt modelId="{7E97D4A6-AF54-4FB2-97A7-123483679BE2}" type="pres">
       <dgm:prSet presAssocID="{35C703B9-AF6A-4935-B57C-C08C5FA40C0A}" presName="sibTrans" presStyleCnt="0"/>
@@ -2066,13 +2038,6 @@
         </dgm:presLayoutVars>
       </dgm:prSet>
       <dgm:spPr/>
-      <dgm:t>
-        <a:bodyPr/>
-        <a:lstStyle/>
-        <a:p>
-          <a:endParaRPr lang="es-PE"/>
-        </a:p>
-      </dgm:t>
     </dgm:pt>
     <dgm:pt modelId="{DEE27EBF-3E85-4E9A-AABC-73B19B6200E1}" type="pres">
       <dgm:prSet presAssocID="{D27037BF-04C4-4DE3-AD31-014DD2D6C499}" presName="composite" presStyleCnt="0"/>
@@ -2115,39 +2080,32 @@
         </dgm:presLayoutVars>
       </dgm:prSet>
       <dgm:spPr/>
-      <dgm:t>
-        <a:bodyPr/>
-        <a:lstStyle/>
-        <a:p>
-          <a:endParaRPr lang="es-PE"/>
-        </a:p>
-      </dgm:t>
     </dgm:pt>
   </dgm:ptLst>
   <dgm:cxnLst>
+    <dgm:cxn modelId="{92A05B0A-5EEB-4408-B161-B0144B53F177}" type="presOf" srcId="{306C8646-9CFD-4BCA-B98B-9D231512D156}" destId="{D14C891D-9AA4-4D7C-B2A3-DDB23D49280E}" srcOrd="0" destOrd="0" presId="urn:microsoft.com/office/officeart/2008/layout/VerticalAccentList"/>
+    <dgm:cxn modelId="{856E010D-0E1E-4196-9A61-187790BDB60F}" type="presOf" srcId="{FB84F691-9DB2-4A81-867A-0D21D957E9CE}" destId="{68A2D395-1B30-4F75-B665-0FBB4D9340C8}" srcOrd="0" destOrd="0" presId="urn:microsoft.com/office/officeart/2008/layout/VerticalAccentList"/>
+    <dgm:cxn modelId="{9FDF6F17-64AF-4C05-8887-AFBA248A7887}" srcId="{DF62C84F-00AF-4F9B-81B9-0CDDCC08C048}" destId="{6350BA11-71A8-4345-B505-1008CE761026}" srcOrd="3" destOrd="0" parTransId="{22D9D665-CD33-4329-8B8A-F59EE782B8F5}" sibTransId="{9E497B14-DE65-4CF3-8390-061C0FFDC02E}"/>
     <dgm:cxn modelId="{5A2A3C1A-010E-4B3E-846E-FF8F07048229}" srcId="{DF62C84F-00AF-4F9B-81B9-0CDDCC08C048}" destId="{B2308969-0A6B-4344-B87B-BD809982A37D}" srcOrd="0" destOrd="0" parTransId="{BC56AB93-2151-4956-AF33-5AAAE8C83569}" sibTransId="{3F16D2D9-83A0-4BBE-BC81-7C75E85F8564}"/>
+    <dgm:cxn modelId="{9B04E121-FB27-43D9-9ECB-2BACCBAF99FC}" srcId="{D27037BF-04C4-4DE3-AD31-014DD2D6C499}" destId="{2337CACA-5431-4CCA-BB2A-23F6CCCD4623}" srcOrd="0" destOrd="0" parTransId="{049D6F15-202C-4C4C-BEEC-BD503EFB6EBD}" sibTransId="{F3F18D2C-15E9-465D-A4F6-CB9180DF2438}"/>
+    <dgm:cxn modelId="{61CE9E4B-806E-4107-9E33-0F6903716138}" srcId="{DF62C84F-00AF-4F9B-81B9-0CDDCC08C048}" destId="{6E988D01-0769-4839-83BC-2381E54A53CD}" srcOrd="5" destOrd="0" parTransId="{0C0909B5-D775-4FAE-8E14-8528D543F26D}" sibTransId="{6C3F6DA5-3654-4032-A0EF-504B3877F310}"/>
+    <dgm:cxn modelId="{44E99253-1C58-4116-95D3-A4421880CBAD}" srcId="{306C8646-9CFD-4BCA-B98B-9D231512D156}" destId="{FB84F691-9DB2-4A81-867A-0D21D957E9CE}" srcOrd="0" destOrd="0" parTransId="{2BFB9B4C-445F-4BBF-8636-3C3774EC391A}" sibTransId="{AF406DCC-8BE7-48F2-8B4F-E97CF85BAA92}"/>
+    <dgm:cxn modelId="{AABEF780-1AC1-4E02-BF12-178262D9539A}" type="presOf" srcId="{D7B75C32-8F87-411F-B984-874743ECA190}" destId="{F6B841CA-BFE1-4B2B-9AD4-435E8CEF8969}" srcOrd="0" destOrd="0" presId="urn:microsoft.com/office/officeart/2008/layout/VerticalAccentList"/>
+    <dgm:cxn modelId="{ED2D9E87-C85F-4DB0-9A7A-6BF9748A9FEC}" srcId="{DF62C84F-00AF-4F9B-81B9-0CDDCC08C048}" destId="{73CB0AFD-CB1E-438D-A041-7DBFD14AB769}" srcOrd="4" destOrd="0" parTransId="{8E3F2D29-9CFB-4444-9140-E95CC7C333F4}" sibTransId="{526A1194-1A48-496E-8D86-C5D2AE37F92C}"/>
+    <dgm:cxn modelId="{52E0308D-8F56-4528-946B-C88B43DFB6C5}" type="presOf" srcId="{6350BA11-71A8-4345-B505-1008CE761026}" destId="{69DF3239-1F99-4425-B3DF-5112E1087084}" srcOrd="0" destOrd="3" presId="urn:microsoft.com/office/officeart/2008/layout/VerticalAccentList"/>
+    <dgm:cxn modelId="{4E7C4594-E935-4895-AA2D-56696C7371FF}" srcId="{D7B75C32-8F87-411F-B984-874743ECA190}" destId="{306C8646-9CFD-4BCA-B98B-9D231512D156}" srcOrd="1" destOrd="0" parTransId="{888FD958-1F97-44D7-99B8-B9C26757637C}" sibTransId="{35C703B9-AF6A-4935-B57C-C08C5FA40C0A}"/>
+    <dgm:cxn modelId="{C20694A3-FA4D-46DC-BB81-ADDE8CD4038F}" type="presOf" srcId="{2337CACA-5431-4CCA-BB2A-23F6CCCD4623}" destId="{B729A5AD-0296-493F-BD8B-6708B7FC32C9}" srcOrd="0" destOrd="0" presId="urn:microsoft.com/office/officeart/2008/layout/VerticalAccentList"/>
+    <dgm:cxn modelId="{C92F02A8-D768-4401-855B-D9B585D0E8AF}" type="presOf" srcId="{B2308969-0A6B-4344-B87B-BD809982A37D}" destId="{69DF3239-1F99-4425-B3DF-5112E1087084}" srcOrd="0" destOrd="0" presId="urn:microsoft.com/office/officeart/2008/layout/VerticalAccentList"/>
+    <dgm:cxn modelId="{3714D4AA-AC76-4066-961B-730A1EA8CD91}" type="presOf" srcId="{6E988D01-0769-4839-83BC-2381E54A53CD}" destId="{69DF3239-1F99-4425-B3DF-5112E1087084}" srcOrd="0" destOrd="5" presId="urn:microsoft.com/office/officeart/2008/layout/VerticalAccentList"/>
+    <dgm:cxn modelId="{F04B1DAE-6C90-43A3-8561-78A000559114}" srcId="{D7B75C32-8F87-411F-B984-874743ECA190}" destId="{DF62C84F-00AF-4F9B-81B9-0CDDCC08C048}" srcOrd="0" destOrd="0" parTransId="{7B44670F-F9F3-4AA9-AC81-3D28C1D6F9CF}" sibTransId="{C9BCF6DC-B3DA-419D-A917-EDA44857ACC5}"/>
+    <dgm:cxn modelId="{1B931FB2-76EC-46CC-A375-B0C4E2DD9EAB}" type="presOf" srcId="{C11FCFC8-C598-427F-88B2-A95E1E71DFAB}" destId="{69DF3239-1F99-4425-B3DF-5112E1087084}" srcOrd="0" destOrd="2" presId="urn:microsoft.com/office/officeart/2008/layout/VerticalAccentList"/>
+    <dgm:cxn modelId="{637809CF-208A-4C0A-A974-DD6AFF635CDA}" type="presOf" srcId="{D5CF4052-A874-4DEF-B9D8-665DD3192256}" destId="{69DF3239-1F99-4425-B3DF-5112E1087084}" srcOrd="0" destOrd="1" presId="urn:microsoft.com/office/officeart/2008/layout/VerticalAccentList"/>
+    <dgm:cxn modelId="{B9AD79D1-86EC-40B5-ADF5-6EAD83E301B0}" type="presOf" srcId="{D27037BF-04C4-4DE3-AD31-014DD2D6C499}" destId="{035B9835-9D63-4701-90A1-57165E123790}" srcOrd="0" destOrd="0" presId="urn:microsoft.com/office/officeart/2008/layout/VerticalAccentList"/>
     <dgm:cxn modelId="{0DD571D6-29D3-4DEE-BD13-CFCD8E956C3C}" type="presOf" srcId="{DF62C84F-00AF-4F9B-81B9-0CDDCC08C048}" destId="{08CE8FA7-F9AC-4FD2-A6F8-C2D1D13E1311}" srcOrd="0" destOrd="0" presId="urn:microsoft.com/office/officeart/2008/layout/VerticalAccentList"/>
-    <dgm:cxn modelId="{856E010D-0E1E-4196-9A61-187790BDB60F}" type="presOf" srcId="{FB84F691-9DB2-4A81-867A-0D21D957E9CE}" destId="{68A2D395-1B30-4F75-B665-0FBB4D9340C8}" srcOrd="0" destOrd="0" presId="urn:microsoft.com/office/officeart/2008/layout/VerticalAccentList"/>
-    <dgm:cxn modelId="{ED2D9E87-C85F-4DB0-9A7A-6BF9748A9FEC}" srcId="{DF62C84F-00AF-4F9B-81B9-0CDDCC08C048}" destId="{73CB0AFD-CB1E-438D-A041-7DBFD14AB769}" srcOrd="4" destOrd="0" parTransId="{8E3F2D29-9CFB-4444-9140-E95CC7C333F4}" sibTransId="{526A1194-1A48-496E-8D86-C5D2AE37F92C}"/>
-    <dgm:cxn modelId="{F04B1DAE-6C90-43A3-8561-78A000559114}" srcId="{D7B75C32-8F87-411F-B984-874743ECA190}" destId="{DF62C84F-00AF-4F9B-81B9-0CDDCC08C048}" srcOrd="0" destOrd="0" parTransId="{7B44670F-F9F3-4AA9-AC81-3D28C1D6F9CF}" sibTransId="{C9BCF6DC-B3DA-419D-A917-EDA44857ACC5}"/>
-    <dgm:cxn modelId="{92A05B0A-5EEB-4408-B161-B0144B53F177}" type="presOf" srcId="{306C8646-9CFD-4BCA-B98B-9D231512D156}" destId="{D14C891D-9AA4-4D7C-B2A3-DDB23D49280E}" srcOrd="0" destOrd="0" presId="urn:microsoft.com/office/officeart/2008/layout/VerticalAccentList"/>
-    <dgm:cxn modelId="{AABEF780-1AC1-4E02-BF12-178262D9539A}" type="presOf" srcId="{D7B75C32-8F87-411F-B984-874743ECA190}" destId="{F6B841CA-BFE1-4B2B-9AD4-435E8CEF8969}" srcOrd="0" destOrd="0" presId="urn:microsoft.com/office/officeart/2008/layout/VerticalAccentList"/>
-    <dgm:cxn modelId="{637809CF-208A-4C0A-A974-DD6AFF635CDA}" type="presOf" srcId="{D5CF4052-A874-4DEF-B9D8-665DD3192256}" destId="{69DF3239-1F99-4425-B3DF-5112E1087084}" srcOrd="0" destOrd="1" presId="urn:microsoft.com/office/officeart/2008/layout/VerticalAccentList"/>
-    <dgm:cxn modelId="{52E0308D-8F56-4528-946B-C88B43DFB6C5}" type="presOf" srcId="{6350BA11-71A8-4345-B505-1008CE761026}" destId="{69DF3239-1F99-4425-B3DF-5112E1087084}" srcOrd="0" destOrd="3" presId="urn:microsoft.com/office/officeart/2008/layout/VerticalAccentList"/>
+    <dgm:cxn modelId="{9E4033D7-40F8-41C0-AA7C-212AF387E2B1}" srcId="{D7B75C32-8F87-411F-B984-874743ECA190}" destId="{D27037BF-04C4-4DE3-AD31-014DD2D6C499}" srcOrd="2" destOrd="0" parTransId="{AC1DBD30-C131-4FEA-B018-6D38EA8C1634}" sibTransId="{9C8A0E7C-87B2-4E32-9B82-2D68EE642F26}"/>
+    <dgm:cxn modelId="{322D8CDE-C668-4A46-BCEB-6A1F968623EC}" type="presOf" srcId="{73CB0AFD-CB1E-438D-A041-7DBFD14AB769}" destId="{69DF3239-1F99-4425-B3DF-5112E1087084}" srcOrd="0" destOrd="4" presId="urn:microsoft.com/office/officeart/2008/layout/VerticalAccentList"/>
     <dgm:cxn modelId="{DA91D8F8-C074-4F47-BA6E-0301D8AECBE5}" srcId="{DF62C84F-00AF-4F9B-81B9-0CDDCC08C048}" destId="{C11FCFC8-C598-427F-88B2-A95E1E71DFAB}" srcOrd="2" destOrd="0" parTransId="{15C3BDE5-8300-4974-A648-4051397846FA}" sibTransId="{49F88020-7574-40D4-B960-8191DF51D26A}"/>
-    <dgm:cxn modelId="{9B04E121-FB27-43D9-9ECB-2BACCBAF99FC}" srcId="{D27037BF-04C4-4DE3-AD31-014DD2D6C499}" destId="{2337CACA-5431-4CCA-BB2A-23F6CCCD4623}" srcOrd="0" destOrd="0" parTransId="{049D6F15-202C-4C4C-BEEC-BD503EFB6EBD}" sibTransId="{F3F18D2C-15E9-465D-A4F6-CB9180DF2438}"/>
-    <dgm:cxn modelId="{1B931FB2-76EC-46CC-A375-B0C4E2DD9EAB}" type="presOf" srcId="{C11FCFC8-C598-427F-88B2-A95E1E71DFAB}" destId="{69DF3239-1F99-4425-B3DF-5112E1087084}" srcOrd="0" destOrd="2" presId="urn:microsoft.com/office/officeart/2008/layout/VerticalAccentList"/>
-    <dgm:cxn modelId="{3714D4AA-AC76-4066-961B-730A1EA8CD91}" type="presOf" srcId="{6E988D01-0769-4839-83BC-2381E54A53CD}" destId="{69DF3239-1F99-4425-B3DF-5112E1087084}" srcOrd="0" destOrd="5" presId="urn:microsoft.com/office/officeart/2008/layout/VerticalAccentList"/>
-    <dgm:cxn modelId="{322D8CDE-C668-4A46-BCEB-6A1F968623EC}" type="presOf" srcId="{73CB0AFD-CB1E-438D-A041-7DBFD14AB769}" destId="{69DF3239-1F99-4425-B3DF-5112E1087084}" srcOrd="0" destOrd="4" presId="urn:microsoft.com/office/officeart/2008/layout/VerticalAccentList"/>
-    <dgm:cxn modelId="{C20694A3-FA4D-46DC-BB81-ADDE8CD4038F}" type="presOf" srcId="{2337CACA-5431-4CCA-BB2A-23F6CCCD4623}" destId="{B729A5AD-0296-493F-BD8B-6708B7FC32C9}" srcOrd="0" destOrd="0" presId="urn:microsoft.com/office/officeart/2008/layout/VerticalAccentList"/>
-    <dgm:cxn modelId="{B9AD79D1-86EC-40B5-ADF5-6EAD83E301B0}" type="presOf" srcId="{D27037BF-04C4-4DE3-AD31-014DD2D6C499}" destId="{035B9835-9D63-4701-90A1-57165E123790}" srcOrd="0" destOrd="0" presId="urn:microsoft.com/office/officeart/2008/layout/VerticalAccentList"/>
-    <dgm:cxn modelId="{9E4033D7-40F8-41C0-AA7C-212AF387E2B1}" srcId="{D7B75C32-8F87-411F-B984-874743ECA190}" destId="{D27037BF-04C4-4DE3-AD31-014DD2D6C499}" srcOrd="2" destOrd="0" parTransId="{AC1DBD30-C131-4FEA-B018-6D38EA8C1634}" sibTransId="{9C8A0E7C-87B2-4E32-9B82-2D68EE642F26}"/>
-    <dgm:cxn modelId="{61CE9E4B-806E-4107-9E33-0F6903716138}" srcId="{DF62C84F-00AF-4F9B-81B9-0CDDCC08C048}" destId="{6E988D01-0769-4839-83BC-2381E54A53CD}" srcOrd="5" destOrd="0" parTransId="{0C0909B5-D775-4FAE-8E14-8528D543F26D}" sibTransId="{6C3F6DA5-3654-4032-A0EF-504B3877F310}"/>
     <dgm:cxn modelId="{BF6F09FE-0389-4063-825C-10A765DFCC9E}" srcId="{DF62C84F-00AF-4F9B-81B9-0CDDCC08C048}" destId="{D5CF4052-A874-4DEF-B9D8-665DD3192256}" srcOrd="1" destOrd="0" parTransId="{A39D94D3-8F3B-401C-BA36-87A595F5E09D}" sibTransId="{C1FB273E-B1F6-40A7-BA80-C8FA76BBFB8B}"/>
-    <dgm:cxn modelId="{C92F02A8-D768-4401-855B-D9B585D0E8AF}" type="presOf" srcId="{B2308969-0A6B-4344-B87B-BD809982A37D}" destId="{69DF3239-1F99-4425-B3DF-5112E1087084}" srcOrd="0" destOrd="0" presId="urn:microsoft.com/office/officeart/2008/layout/VerticalAccentList"/>
-    <dgm:cxn modelId="{4E7C4594-E935-4895-AA2D-56696C7371FF}" srcId="{D7B75C32-8F87-411F-B984-874743ECA190}" destId="{306C8646-9CFD-4BCA-B98B-9D231512D156}" srcOrd="1" destOrd="0" parTransId="{888FD958-1F97-44D7-99B8-B9C26757637C}" sibTransId="{35C703B9-AF6A-4935-B57C-C08C5FA40C0A}"/>
-    <dgm:cxn modelId="{9FDF6F17-64AF-4C05-8887-AFBA248A7887}" srcId="{DF62C84F-00AF-4F9B-81B9-0CDDCC08C048}" destId="{6350BA11-71A8-4345-B505-1008CE761026}" srcOrd="3" destOrd="0" parTransId="{22D9D665-CD33-4329-8B8A-F59EE782B8F5}" sibTransId="{9E497B14-DE65-4CF3-8390-061C0FFDC02E}"/>
-    <dgm:cxn modelId="{44E99253-1C58-4116-95D3-A4421880CBAD}" srcId="{306C8646-9CFD-4BCA-B98B-9D231512D156}" destId="{FB84F691-9DB2-4A81-867A-0D21D957E9CE}" srcOrd="0" destOrd="0" parTransId="{2BFB9B4C-445F-4BBF-8636-3C3774EC391A}" sibTransId="{AF406DCC-8BE7-48F2-8B4F-E97CF85BAA92}"/>
     <dgm:cxn modelId="{321B260E-1F83-4610-9ADB-256D32CA9D37}" type="presParOf" srcId="{F6B841CA-BFE1-4B2B-9AD4-435E8CEF8969}" destId="{79679875-031A-4906-ACE3-65D472FD8596}" srcOrd="0" destOrd="0" presId="urn:microsoft.com/office/officeart/2008/layout/VerticalAccentList"/>
     <dgm:cxn modelId="{5BC21179-62BF-49D8-95E1-D4C8827C4C45}" type="presParOf" srcId="{79679875-031A-4906-ACE3-65D472FD8596}" destId="{08CE8FA7-F9AC-4FD2-A6F8-C2D1D13E1311}" srcOrd="0" destOrd="0" presId="urn:microsoft.com/office/officeart/2008/layout/VerticalAccentList"/>
     <dgm:cxn modelId="{653D7BFE-AC4A-488B-AD12-9DC18415CAE0}" type="presParOf" srcId="{F6B841CA-BFE1-4B2B-9AD4-435E8CEF8969}" destId="{D7C0F832-F93F-465E-945B-D752371CF142}" srcOrd="1" destOrd="0" presId="urn:microsoft.com/office/officeart/2008/layout/VerticalAccentList"/>
@@ -2239,7 +2197,7 @@
         </a:bodyPr>
         <a:lstStyle/>
         <a:p>
-          <a:pPr lvl="0" algn="l" defTabSz="711200">
+          <a:pPr marL="0" lvl="0" indent="0" algn="l" defTabSz="711200">
             <a:lnSpc>
               <a:spcPct val="90000"/>
             </a:lnSpc>
@@ -2249,6 +2207,7 @@
             <a:spcAft>
               <a:spcPct val="35000"/>
             </a:spcAft>
+            <a:buNone/>
           </a:pPr>
           <a:r>
             <a:rPr lang="es-PE" sz="1600" kern="1200"/>
@@ -2682,7 +2641,7 @@
         </a:bodyPr>
         <a:lstStyle/>
         <a:p>
-          <a:pPr lvl="0" algn="l" defTabSz="355600">
+          <a:pPr marL="0" lvl="0" indent="0" algn="l" defTabSz="355600">
             <a:lnSpc>
               <a:spcPct val="90000"/>
             </a:lnSpc>
@@ -2692,6 +2651,7 @@
             <a:spcAft>
               <a:spcPct val="35000"/>
             </a:spcAft>
+            <a:buNone/>
           </a:pPr>
           <a:r>
             <a:rPr lang="es-PE" sz="800" kern="1200">
@@ -2703,7 +2663,7 @@
           </a:r>
         </a:p>
         <a:p>
-          <a:pPr lvl="0" algn="l" defTabSz="355600">
+          <a:pPr marL="0" lvl="0" indent="0" algn="l" defTabSz="355600">
             <a:lnSpc>
               <a:spcPct val="90000"/>
             </a:lnSpc>
@@ -2713,6 +2673,7 @@
             <a:spcAft>
               <a:spcPct val="35000"/>
             </a:spcAft>
+            <a:buNone/>
           </a:pPr>
           <a:r>
             <a:rPr lang="es-PE" sz="800" kern="1200">
@@ -2724,7 +2685,7 @@
           </a:r>
         </a:p>
         <a:p>
-          <a:pPr lvl="0" algn="l" defTabSz="355600">
+          <a:pPr marL="0" lvl="0" indent="0" algn="l" defTabSz="355600">
             <a:lnSpc>
               <a:spcPct val="90000"/>
             </a:lnSpc>
@@ -2734,6 +2695,7 @@
             <a:spcAft>
               <a:spcPct val="35000"/>
             </a:spcAft>
+            <a:buNone/>
           </a:pPr>
           <a:r>
             <a:rPr lang="es-PE" sz="800" b="0" i="0" kern="1200">
@@ -2750,7 +2712,7 @@
           </a:endParaRPr>
         </a:p>
         <a:p>
-          <a:pPr lvl="0" algn="l" defTabSz="355600">
+          <a:pPr marL="0" lvl="0" indent="0" algn="l" defTabSz="355600">
             <a:lnSpc>
               <a:spcPct val="90000"/>
             </a:lnSpc>
@@ -2760,6 +2722,7 @@
             <a:spcAft>
               <a:spcPct val="35000"/>
             </a:spcAft>
+            <a:buNone/>
           </a:pPr>
           <a:r>
             <a:rPr lang="es-PE" sz="800" b="0" i="0" kern="1200">
@@ -2776,7 +2739,7 @@
           </a:endParaRPr>
         </a:p>
         <a:p>
-          <a:pPr lvl="0" algn="l" defTabSz="355600">
+          <a:pPr marL="0" lvl="0" indent="0" algn="l" defTabSz="355600">
             <a:lnSpc>
               <a:spcPct val="90000"/>
             </a:lnSpc>
@@ -2786,6 +2749,7 @@
             <a:spcAft>
               <a:spcPct val="35000"/>
             </a:spcAft>
+            <a:buNone/>
           </a:pPr>
           <a:r>
             <a:rPr lang="es-PE" sz="800" kern="1200"/>
@@ -2794,7 +2758,7 @@
           <a:endParaRPr lang="es-PE" sz="800" b="0" i="0" kern="1200"/>
         </a:p>
         <a:p>
-          <a:pPr lvl="0" algn="l" defTabSz="355600">
+          <a:pPr marL="0" lvl="0" indent="0" algn="l" defTabSz="355600">
             <a:lnSpc>
               <a:spcPct val="90000"/>
             </a:lnSpc>
@@ -2804,6 +2768,7 @@
             <a:spcAft>
               <a:spcPct val="35000"/>
             </a:spcAft>
+            <a:buNone/>
           </a:pPr>
           <a:r>
             <a:rPr lang="es-PE" sz="800" kern="1200">
@@ -2815,7 +2780,7 @@
           </a:r>
         </a:p>
         <a:p>
-          <a:pPr lvl="0" algn="l" defTabSz="355600">
+          <a:pPr marL="0" lvl="0" indent="0" algn="l" defTabSz="355600">
             <a:lnSpc>
               <a:spcPct val="90000"/>
             </a:lnSpc>
@@ -2825,6 +2790,7 @@
             <a:spcAft>
               <a:spcPct val="35000"/>
             </a:spcAft>
+            <a:buNone/>
           </a:pPr>
           <a:r>
             <a:rPr lang="es-PE" sz="800" kern="1200">
@@ -2836,7 +2802,7 @@
           </a:r>
         </a:p>
         <a:p>
-          <a:pPr lvl="0" algn="l" defTabSz="355600">
+          <a:pPr marL="0" lvl="0" indent="0" algn="l" defTabSz="355600">
             <a:lnSpc>
               <a:spcPct val="90000"/>
             </a:lnSpc>
@@ -2846,6 +2812,7 @@
             <a:spcAft>
               <a:spcPct val="35000"/>
             </a:spcAft>
+            <a:buNone/>
           </a:pPr>
           <a:r>
             <a:rPr lang="es-PE" sz="800" kern="1200">
@@ -2900,7 +2867,7 @@
         </a:bodyPr>
         <a:lstStyle/>
         <a:p>
-          <a:pPr lvl="0" algn="l" defTabSz="711200">
+          <a:pPr marL="0" lvl="0" indent="0" algn="l" defTabSz="711200">
             <a:lnSpc>
               <a:spcPct val="90000"/>
             </a:lnSpc>
@@ -2910,6 +2877,7 @@
             <a:spcAft>
               <a:spcPct val="35000"/>
             </a:spcAft>
+            <a:buNone/>
           </a:pPr>
           <a:r>
             <a:rPr lang="es-PE" sz="1600" kern="1200"/>
@@ -3339,7 +3307,7 @@
         </a:bodyPr>
         <a:lstStyle/>
         <a:p>
-          <a:pPr lvl="0" algn="l" defTabSz="355600">
+          <a:pPr marL="0" lvl="0" indent="0" algn="l" defTabSz="355600">
             <a:lnSpc>
               <a:spcPct val="90000"/>
             </a:lnSpc>
@@ -3349,6 +3317,7 @@
             <a:spcAft>
               <a:spcPct val="35000"/>
             </a:spcAft>
+            <a:buNone/>
           </a:pPr>
           <a:r>
             <a:rPr lang="es-PE" sz="800" kern="1200"/>
@@ -3356,7 +3325,7 @@
           </a:r>
         </a:p>
         <a:p>
-          <a:pPr lvl="0" algn="l" defTabSz="355600">
+          <a:pPr marL="0" lvl="0" indent="0" algn="l" defTabSz="355600">
             <a:lnSpc>
               <a:spcPct val="90000"/>
             </a:lnSpc>
@@ -3366,6 +3335,7 @@
             <a:spcAft>
               <a:spcPct val="35000"/>
             </a:spcAft>
+            <a:buNone/>
           </a:pPr>
           <a:r>
             <a:rPr lang="es-PE" sz="800" kern="1200">
@@ -3377,7 +3347,7 @@
           </a:r>
         </a:p>
         <a:p>
-          <a:pPr lvl="0" algn="l" defTabSz="355600">
+          <a:pPr marL="0" lvl="0" indent="0" algn="l" defTabSz="355600">
             <a:lnSpc>
               <a:spcPct val="90000"/>
             </a:lnSpc>
@@ -3387,6 +3357,7 @@
             <a:spcAft>
               <a:spcPct val="35000"/>
             </a:spcAft>
+            <a:buNone/>
           </a:pPr>
           <a:r>
             <a:rPr lang="es-PE" sz="800" kern="1200">
@@ -3398,7 +3369,7 @@
           </a:r>
         </a:p>
         <a:p>
-          <a:pPr lvl="0" algn="l" defTabSz="355600">
+          <a:pPr marL="0" lvl="0" indent="0" algn="l" defTabSz="355600">
             <a:lnSpc>
               <a:spcPct val="90000"/>
             </a:lnSpc>
@@ -3408,6 +3379,7 @@
             <a:spcAft>
               <a:spcPct val="35000"/>
             </a:spcAft>
+            <a:buNone/>
           </a:pPr>
           <a:r>
             <a:rPr lang="es-PE" sz="800" kern="1200">
@@ -3419,7 +3391,7 @@
           </a:r>
         </a:p>
         <a:p>
-          <a:pPr lvl="0" algn="l" defTabSz="355600">
+          <a:pPr marL="0" lvl="0" indent="0" algn="l" defTabSz="355600">
             <a:lnSpc>
               <a:spcPct val="90000"/>
             </a:lnSpc>
@@ -3429,6 +3401,7 @@
             <a:spcAft>
               <a:spcPct val="35000"/>
             </a:spcAft>
+            <a:buNone/>
           </a:pPr>
           <a:r>
             <a:rPr lang="es-PE" sz="800" kern="1200">
@@ -3440,7 +3413,7 @@
           </a:r>
         </a:p>
         <a:p>
-          <a:pPr lvl="0" algn="l" defTabSz="355600">
+          <a:pPr marL="0" lvl="0" indent="0" algn="l" defTabSz="355600">
             <a:lnSpc>
               <a:spcPct val="90000"/>
             </a:lnSpc>
@@ -3450,6 +3423,7 @@
             <a:spcAft>
               <a:spcPct val="35000"/>
             </a:spcAft>
+            <a:buNone/>
           </a:pPr>
           <a:r>
             <a:rPr lang="es-PE" sz="800" kern="1200">
@@ -3503,7 +3477,7 @@
         </a:bodyPr>
         <a:lstStyle/>
         <a:p>
-          <a:pPr lvl="0" algn="l" defTabSz="711200">
+          <a:pPr marL="0" lvl="0" indent="0" algn="l" defTabSz="711200">
             <a:lnSpc>
               <a:spcPct val="90000"/>
             </a:lnSpc>
@@ -3513,6 +3487,7 @@
             <a:spcAft>
               <a:spcPct val="35000"/>
             </a:spcAft>
+            <a:buNone/>
           </a:pPr>
           <a:r>
             <a:rPr lang="es-PE" sz="1600" kern="1200"/>
@@ -3942,7 +3917,7 @@
         </a:bodyPr>
         <a:lstStyle/>
         <a:p>
-          <a:pPr lvl="0" algn="l" defTabSz="355600">
+          <a:pPr marL="0" lvl="0" indent="0" algn="l" defTabSz="355600">
             <a:lnSpc>
               <a:spcPct val="90000"/>
             </a:lnSpc>
@@ -3952,6 +3927,7 @@
             <a:spcAft>
               <a:spcPct val="35000"/>
             </a:spcAft>
+            <a:buNone/>
           </a:pPr>
           <a:r>
             <a:rPr lang="es-PE" sz="800" kern="1200"/>
@@ -3959,7 +3935,7 @@
           </a:r>
         </a:p>
         <a:p>
-          <a:pPr lvl="0" algn="l" defTabSz="355600">
+          <a:pPr marL="0" lvl="0" indent="0" algn="l" defTabSz="355600">
             <a:lnSpc>
               <a:spcPct val="90000"/>
             </a:lnSpc>
@@ -3969,6 +3945,7 @@
             <a:spcAft>
               <a:spcPct val="35000"/>
             </a:spcAft>
+            <a:buNone/>
           </a:pPr>
           <a:r>
             <a:rPr lang="es-PE" sz="800" kern="1200">
@@ -3980,7 +3957,7 @@
           </a:r>
         </a:p>
         <a:p>
-          <a:pPr lvl="0" algn="l" defTabSz="355600">
+          <a:pPr marL="0" lvl="0" indent="0" algn="l" defTabSz="355600">
             <a:lnSpc>
               <a:spcPct val="90000"/>
             </a:lnSpc>
@@ -3990,6 +3967,7 @@
             <a:spcAft>
               <a:spcPct val="35000"/>
             </a:spcAft>
+            <a:buNone/>
           </a:pPr>
           <a:r>
             <a:rPr lang="es-PE" sz="800" kern="1200">
@@ -4001,7 +3979,7 @@
           </a:r>
         </a:p>
         <a:p>
-          <a:pPr lvl="0" algn="l" defTabSz="355600">
+          <a:pPr marL="0" lvl="0" indent="0" algn="l" defTabSz="355600">
             <a:lnSpc>
               <a:spcPct val="90000"/>
             </a:lnSpc>
@@ -4011,6 +3989,7 @@
             <a:spcAft>
               <a:spcPct val="35000"/>
             </a:spcAft>
+            <a:buNone/>
           </a:pPr>
           <a:r>
             <a:rPr lang="es-PE" sz="800" kern="1200">
@@ -4018,11 +3997,19 @@
                 <a:schemeClr val="tx1"/>
               </a:solidFill>
             </a:rPr>
-            <a:t>            Estructurando la tabla df_metro (prueba producto arroz)</a:t>
+            <a:t>            </a:t>
           </a:r>
-        </a:p>
-        <a:p>
-          <a:pPr lvl="0" algn="l" defTabSz="355600">
+          <a:r>
+            <a:rPr lang="es-PE" sz="800" kern="1200">
+              <a:solidFill>
+                <a:srgbClr val="FF0000"/>
+              </a:solidFill>
+            </a:rPr>
+            <a:t>Estructurando la tabla df_metro (prueba producto arroz)</a:t>
+          </a:r>
+        </a:p>
+        <a:p>
+          <a:pPr marL="0" lvl="0" indent="0" algn="l" defTabSz="355600">
             <a:lnSpc>
               <a:spcPct val="90000"/>
             </a:lnSpc>
@@ -4032,6 +4019,7 @@
             <a:spcAft>
               <a:spcPct val="35000"/>
             </a:spcAft>
+            <a:buNone/>
           </a:pPr>
           <a:r>
             <a:rPr lang="es-PE" sz="800" kern="1200"/>

</xml_diff>

<commit_message>
Agregando documentacion faltante y unificando el trabajo
</commit_message>
<xml_diff>
--- a/Planificacion-proyecto-LPII.docx
+++ b/Planificacion-proyecto-LPII.docx
@@ -1,6 +1,6 @@
 
 <file path=word/document.xml><?xml version="1.0" encoding="utf-8"?>
-<w:document xmlns:wpc="http://schemas.microsoft.com/office/word/2010/wordprocessingCanvas" xmlns:cx="http://schemas.microsoft.com/office/drawing/2014/chartex" xmlns:cx1="http://schemas.microsoft.com/office/drawing/2015/9/8/chartex" xmlns:cx2="http://schemas.microsoft.com/office/drawing/2015/10/21/chartex" xmlns:cx3="http://schemas.microsoft.com/office/drawing/2016/5/9/chartex" xmlns:cx4="http://schemas.microsoft.com/office/drawing/2016/5/10/chartex" xmlns:cx5="http://schemas.microsoft.com/office/drawing/2016/5/11/chartex" xmlns:cx6="http://schemas.microsoft.com/office/drawing/2016/5/12/chartex" xmlns:cx7="http://schemas.microsoft.com/office/drawing/2016/5/13/chartex" xmlns:cx8="http://schemas.microsoft.com/office/drawing/2016/5/14/chartex" xmlns:mc="http://schemas.openxmlformats.org/markup-compatibility/2006" xmlns:aink="http://schemas.microsoft.com/office/drawing/2016/ink" xmlns:am3d="http://schemas.microsoft.com/office/drawing/2017/model3d" xmlns:o="urn:schemas-microsoft-com:office:office" xmlns:oel="http://schemas.microsoft.com/office/2019/extlst" xmlns:r="http://schemas.openxmlformats.org/officeDocument/2006/relationships" xmlns:m="http://schemas.openxmlformats.org/officeDocument/2006/math" xmlns:v="urn:schemas-microsoft-com:vml" xmlns:wp14="http://schemas.microsoft.com/office/word/2010/wordprocessingDrawing" xmlns:wp="http://schemas.openxmlformats.org/drawingml/2006/wordprocessingDrawing" xmlns:w10="urn:schemas-microsoft-com:office:word" xmlns:w="http://schemas.openxmlformats.org/wordprocessingml/2006/main" xmlns:w14="http://schemas.microsoft.com/office/word/2010/wordml" xmlns:w15="http://schemas.microsoft.com/office/word/2012/wordml" xmlns:w16cex="http://schemas.microsoft.com/office/word/2018/wordml/cex" xmlns:w16cid="http://schemas.microsoft.com/office/word/2016/wordml/cid" xmlns:w16="http://schemas.microsoft.com/office/word/2018/wordml" xmlns:w16sdtdh="http://schemas.microsoft.com/office/word/2020/wordml/sdtdatahash" xmlns:w16se="http://schemas.microsoft.com/office/word/2015/wordml/symex" xmlns:wpg="http://schemas.microsoft.com/office/word/2010/wordprocessingGroup" xmlns:wpi="http://schemas.microsoft.com/office/word/2010/wordprocessingInk" xmlns:wne="http://schemas.microsoft.com/office/word/2006/wordml" xmlns:wps="http://schemas.microsoft.com/office/word/2010/wordprocessingShape" mc:Ignorable="w14 w15 w16se w16cid w16 w16cex w16sdtdh wp14">
+<w:document xmlns:wpc="http://schemas.microsoft.com/office/word/2010/wordprocessingCanvas" xmlns:mc="http://schemas.openxmlformats.org/markup-compatibility/2006" xmlns:o="urn:schemas-microsoft-com:office:office" xmlns:r="http://schemas.openxmlformats.org/officeDocument/2006/relationships" xmlns:m="http://schemas.openxmlformats.org/officeDocument/2006/math" xmlns:v="urn:schemas-microsoft-com:vml" xmlns:wp14="http://schemas.microsoft.com/office/word/2010/wordprocessingDrawing" xmlns:wp="http://schemas.openxmlformats.org/drawingml/2006/wordprocessingDrawing" xmlns:w10="urn:schemas-microsoft-com:office:word" xmlns:w="http://schemas.openxmlformats.org/wordprocessingml/2006/main" xmlns:w14="http://schemas.microsoft.com/office/word/2010/wordml" xmlns:w15="http://schemas.microsoft.com/office/word/2012/wordml" xmlns:wpg="http://schemas.microsoft.com/office/word/2010/wordprocessingGroup" xmlns:wpi="http://schemas.microsoft.com/office/word/2010/wordprocessingInk" xmlns:wne="http://schemas.microsoft.com/office/word/2006/wordml" xmlns:wps="http://schemas.microsoft.com/office/word/2010/wordprocessingShape" mc:Ignorable="w14 w15 wp14">
   <w:body>
     <w:p>
       <w:pPr>
@@ -27,13 +27,14 @@
           <w:lang w:val="es-ES"/>
         </w:rPr>
       </w:pPr>
+      <w:bookmarkStart w:id="0" w:name="_GoBack"/>
       <w:r>
         <w:rPr>
           <w:noProof/>
           <w:lang w:eastAsia="es-PE"/>
         </w:rPr>
         <w:drawing>
-          <wp:inline distT="0" distB="0" distL="0" distR="0" wp14:anchorId="3DD92A4F" wp14:editId="59B137ED">
+          <wp:inline distT="0" distB="0" distL="0" distR="0" wp14:anchorId="3DD92A4F" wp14:editId="0C8B822C">
             <wp:extent cx="10620375" cy="6323330"/>
             <wp:effectExtent l="0" t="0" r="0" b="20320"/>
             <wp:docPr id="1" name="Diagrama 1"/>
@@ -46,6 +47,7 @@
           </wp:inline>
         </w:drawing>
       </w:r>
+      <w:bookmarkEnd w:id="0"/>
     </w:p>
     <w:p>
       <w:pPr>
@@ -65,7 +67,7 @@
 </file>
 
 <file path=word/endnotes.xml><?xml version="1.0" encoding="utf-8"?>
-<w:endnotes xmlns:wpc="http://schemas.microsoft.com/office/word/2010/wordprocessingCanvas" xmlns:cx="http://schemas.microsoft.com/office/drawing/2014/chartex" xmlns:cx1="http://schemas.microsoft.com/office/drawing/2015/9/8/chartex" xmlns:cx2="http://schemas.microsoft.com/office/drawing/2015/10/21/chartex" xmlns:cx3="http://schemas.microsoft.com/office/drawing/2016/5/9/chartex" xmlns:cx4="http://schemas.microsoft.com/office/drawing/2016/5/10/chartex" xmlns:cx5="http://schemas.microsoft.com/office/drawing/2016/5/11/chartex" xmlns:cx6="http://schemas.microsoft.com/office/drawing/2016/5/12/chartex" xmlns:cx7="http://schemas.microsoft.com/office/drawing/2016/5/13/chartex" xmlns:cx8="http://schemas.microsoft.com/office/drawing/2016/5/14/chartex" xmlns:mc="http://schemas.openxmlformats.org/markup-compatibility/2006" xmlns:aink="http://schemas.microsoft.com/office/drawing/2016/ink" xmlns:am3d="http://schemas.microsoft.com/office/drawing/2017/model3d" xmlns:o="urn:schemas-microsoft-com:office:office" xmlns:oel="http://schemas.microsoft.com/office/2019/extlst" xmlns:r="http://schemas.openxmlformats.org/officeDocument/2006/relationships" xmlns:m="http://schemas.openxmlformats.org/officeDocument/2006/math" xmlns:v="urn:schemas-microsoft-com:vml" xmlns:wp14="http://schemas.microsoft.com/office/word/2010/wordprocessingDrawing" xmlns:wp="http://schemas.openxmlformats.org/drawingml/2006/wordprocessingDrawing" xmlns:w10="urn:schemas-microsoft-com:office:word" xmlns:w="http://schemas.openxmlformats.org/wordprocessingml/2006/main" xmlns:w14="http://schemas.microsoft.com/office/word/2010/wordml" xmlns:w15="http://schemas.microsoft.com/office/word/2012/wordml" xmlns:w16cex="http://schemas.microsoft.com/office/word/2018/wordml/cex" xmlns:w16cid="http://schemas.microsoft.com/office/word/2016/wordml/cid" xmlns:w16="http://schemas.microsoft.com/office/word/2018/wordml" xmlns:w16sdtdh="http://schemas.microsoft.com/office/word/2020/wordml/sdtdatahash" xmlns:w16se="http://schemas.microsoft.com/office/word/2015/wordml/symex" xmlns:wpg="http://schemas.microsoft.com/office/word/2010/wordprocessingGroup" xmlns:wpi="http://schemas.microsoft.com/office/word/2010/wordprocessingInk" xmlns:wne="http://schemas.microsoft.com/office/word/2006/wordml" xmlns:wps="http://schemas.microsoft.com/office/word/2010/wordprocessingShape" mc:Ignorable="w14 w15 w16se w16cid w16 w16cex w16sdtdh wp14">
+<w:endnotes xmlns:wpc="http://schemas.microsoft.com/office/word/2010/wordprocessingCanvas" xmlns:mc="http://schemas.openxmlformats.org/markup-compatibility/2006" xmlns:o="urn:schemas-microsoft-com:office:office" xmlns:r="http://schemas.openxmlformats.org/officeDocument/2006/relationships" xmlns:m="http://schemas.openxmlformats.org/officeDocument/2006/math" xmlns:v="urn:schemas-microsoft-com:vml" xmlns:wp14="http://schemas.microsoft.com/office/word/2010/wordprocessingDrawing" xmlns:wp="http://schemas.openxmlformats.org/drawingml/2006/wordprocessingDrawing" xmlns:w10="urn:schemas-microsoft-com:office:word" xmlns:w="http://schemas.openxmlformats.org/wordprocessingml/2006/main" xmlns:w14="http://schemas.microsoft.com/office/word/2010/wordml" xmlns:w15="http://schemas.microsoft.com/office/word/2012/wordml" xmlns:wpg="http://schemas.microsoft.com/office/word/2010/wordprocessingGroup" xmlns:wpi="http://schemas.microsoft.com/office/word/2010/wordprocessingInk" xmlns:wne="http://schemas.microsoft.com/office/word/2006/wordml" xmlns:wps="http://schemas.microsoft.com/office/word/2010/wordprocessingShape" mc:Ignorable="w14 w15 wp14">
   <w:endnote w:type="separator" w:id="-1">
     <w:p>
       <w:pPr>
@@ -90,7 +92,7 @@
 </file>
 
 <file path=word/footnotes.xml><?xml version="1.0" encoding="utf-8"?>
-<w:footnotes xmlns:wpc="http://schemas.microsoft.com/office/word/2010/wordprocessingCanvas" xmlns:cx="http://schemas.microsoft.com/office/drawing/2014/chartex" xmlns:cx1="http://schemas.microsoft.com/office/drawing/2015/9/8/chartex" xmlns:cx2="http://schemas.microsoft.com/office/drawing/2015/10/21/chartex" xmlns:cx3="http://schemas.microsoft.com/office/drawing/2016/5/9/chartex" xmlns:cx4="http://schemas.microsoft.com/office/drawing/2016/5/10/chartex" xmlns:cx5="http://schemas.microsoft.com/office/drawing/2016/5/11/chartex" xmlns:cx6="http://schemas.microsoft.com/office/drawing/2016/5/12/chartex" xmlns:cx7="http://schemas.microsoft.com/office/drawing/2016/5/13/chartex" xmlns:cx8="http://schemas.microsoft.com/office/drawing/2016/5/14/chartex" xmlns:mc="http://schemas.openxmlformats.org/markup-compatibility/2006" xmlns:aink="http://schemas.microsoft.com/office/drawing/2016/ink" xmlns:am3d="http://schemas.microsoft.com/office/drawing/2017/model3d" xmlns:o="urn:schemas-microsoft-com:office:office" xmlns:oel="http://schemas.microsoft.com/office/2019/extlst" xmlns:r="http://schemas.openxmlformats.org/officeDocument/2006/relationships" xmlns:m="http://schemas.openxmlformats.org/officeDocument/2006/math" xmlns:v="urn:schemas-microsoft-com:vml" xmlns:wp14="http://schemas.microsoft.com/office/word/2010/wordprocessingDrawing" xmlns:wp="http://schemas.openxmlformats.org/drawingml/2006/wordprocessingDrawing" xmlns:w10="urn:schemas-microsoft-com:office:word" xmlns:w="http://schemas.openxmlformats.org/wordprocessingml/2006/main" xmlns:w14="http://schemas.microsoft.com/office/word/2010/wordml" xmlns:w15="http://schemas.microsoft.com/office/word/2012/wordml" xmlns:w16cex="http://schemas.microsoft.com/office/word/2018/wordml/cex" xmlns:w16cid="http://schemas.microsoft.com/office/word/2016/wordml/cid" xmlns:w16="http://schemas.microsoft.com/office/word/2018/wordml" xmlns:w16sdtdh="http://schemas.microsoft.com/office/word/2020/wordml/sdtdatahash" xmlns:w16se="http://schemas.microsoft.com/office/word/2015/wordml/symex" xmlns:wpg="http://schemas.microsoft.com/office/word/2010/wordprocessingGroup" xmlns:wpi="http://schemas.microsoft.com/office/word/2010/wordprocessingInk" xmlns:wne="http://schemas.microsoft.com/office/word/2006/wordml" xmlns:wps="http://schemas.microsoft.com/office/word/2010/wordprocessingShape" mc:Ignorable="w14 w15 w16se w16cid w16 w16cex w16sdtdh wp14">
+<w:footnotes xmlns:wpc="http://schemas.microsoft.com/office/word/2010/wordprocessingCanvas" xmlns:mc="http://schemas.openxmlformats.org/markup-compatibility/2006" xmlns:o="urn:schemas-microsoft-com:office:office" xmlns:r="http://schemas.openxmlformats.org/officeDocument/2006/relationships" xmlns:m="http://schemas.openxmlformats.org/officeDocument/2006/math" xmlns:v="urn:schemas-microsoft-com:vml" xmlns:wp14="http://schemas.microsoft.com/office/word/2010/wordprocessingDrawing" xmlns:wp="http://schemas.openxmlformats.org/drawingml/2006/wordprocessingDrawing" xmlns:w10="urn:schemas-microsoft-com:office:word" xmlns:w="http://schemas.openxmlformats.org/wordprocessingml/2006/main" xmlns:w14="http://schemas.microsoft.com/office/word/2010/wordml" xmlns:w15="http://schemas.microsoft.com/office/word/2012/wordml" xmlns:wpg="http://schemas.microsoft.com/office/word/2010/wordprocessingGroup" xmlns:wpi="http://schemas.microsoft.com/office/word/2010/wordprocessingInk" xmlns:wne="http://schemas.microsoft.com/office/word/2006/wordml" xmlns:wps="http://schemas.microsoft.com/office/word/2010/wordprocessingShape" mc:Ignorable="w14 w15 wp14">
   <w:footnote w:type="separator" w:id="-1">
     <w:p>
       <w:pPr>
@@ -115,7 +117,7 @@
 </file>
 
 <file path=word/styles.xml><?xml version="1.0" encoding="utf-8"?>
-<w:styles xmlns:mc="http://schemas.openxmlformats.org/markup-compatibility/2006" xmlns:r="http://schemas.openxmlformats.org/officeDocument/2006/relationships" xmlns:w="http://schemas.openxmlformats.org/wordprocessingml/2006/main" xmlns:w14="http://schemas.microsoft.com/office/word/2010/wordml" xmlns:w15="http://schemas.microsoft.com/office/word/2012/wordml" xmlns:w16cex="http://schemas.microsoft.com/office/word/2018/wordml/cex" xmlns:w16cid="http://schemas.microsoft.com/office/word/2016/wordml/cid" xmlns:w16="http://schemas.microsoft.com/office/word/2018/wordml" xmlns:w16sdtdh="http://schemas.microsoft.com/office/word/2020/wordml/sdtdatahash" xmlns:w16se="http://schemas.microsoft.com/office/word/2015/wordml/symex" mc:Ignorable="w14 w15 w16se w16cid w16 w16cex w16sdtdh">
+<w:styles xmlns:mc="http://schemas.openxmlformats.org/markup-compatibility/2006" xmlns:r="http://schemas.openxmlformats.org/officeDocument/2006/relationships" xmlns:w="http://schemas.openxmlformats.org/wordprocessingml/2006/main" xmlns:w14="http://schemas.microsoft.com/office/word/2010/wordml" xmlns:w15="http://schemas.microsoft.com/office/word/2012/wordml" mc:Ignorable="w14 w15">
   <w:docDefaults>
     <w:rPrDefault>
       <w:rPr>
@@ -131,7 +133,7 @@
       </w:pPr>
     </w:pPrDefault>
   </w:docDefaults>
-  <w:latentStyles w:defLockedState="0" w:defUIPriority="99" w:defSemiHidden="0" w:defUnhideWhenUsed="0" w:defQFormat="0" w:count="376">
+  <w:latentStyles w:defLockedState="0" w:defUIPriority="99" w:defSemiHidden="0" w:defUnhideWhenUsed="0" w:defQFormat="0" w:count="371">
     <w:lsdException w:name="Normal" w:uiPriority="0" w:qFormat="1"/>
     <w:lsdException w:name="heading 1" w:uiPriority="9" w:qFormat="1"/>
     <w:lsdException w:name="heading 2" w:semiHidden="1" w:uiPriority="9" w:unhideWhenUsed="1" w:qFormat="1"/>
@@ -237,6 +239,7 @@
     <w:lsdException w:name="HTML Sample" w:semiHidden="1" w:unhideWhenUsed="1"/>
     <w:lsdException w:name="HTML Typewriter" w:semiHidden="1" w:unhideWhenUsed="1"/>
     <w:lsdException w:name="HTML Variable" w:semiHidden="1" w:unhideWhenUsed="1"/>
+    <w:lsdException w:name="Normal Table" w:semiHidden="1" w:unhideWhenUsed="1"/>
     <w:lsdException w:name="annotation subject" w:semiHidden="1" w:unhideWhenUsed="1"/>
     <w:lsdException w:name="No List" w:semiHidden="1" w:unhideWhenUsed="1"/>
     <w:lsdException w:name="Outline List 1" w:semiHidden="1" w:unhideWhenUsed="1"/>
@@ -279,8 +282,11 @@
     <w:lsdException w:name="Table Contemporary" w:semiHidden="1" w:unhideWhenUsed="1"/>
     <w:lsdException w:name="Table Elegant" w:semiHidden="1" w:unhideWhenUsed="1"/>
     <w:lsdException w:name="Table Professional" w:semiHidden="1" w:unhideWhenUsed="1"/>
+    <w:lsdException w:name="Table Subtle 1" w:semiHidden="1" w:unhideWhenUsed="1"/>
     <w:lsdException w:name="Table Subtle 2" w:semiHidden="1" w:unhideWhenUsed="1"/>
     <w:lsdException w:name="Table Web 1" w:semiHidden="1" w:unhideWhenUsed="1"/>
+    <w:lsdException w:name="Table Web 2" w:semiHidden="1" w:unhideWhenUsed="1"/>
+    <w:lsdException w:name="Table Web 3" w:semiHidden="1" w:unhideWhenUsed="1"/>
     <w:lsdException w:name="Balloon Text" w:semiHidden="1" w:unhideWhenUsed="1"/>
     <w:lsdException w:name="Table Grid" w:uiPriority="39"/>
     <w:lsdException w:name="Table Theme" w:semiHidden="1" w:unhideWhenUsed="1"/>
@@ -499,11 +505,6 @@
     <w:lsdException w:name="List Table 5 Dark Accent 6" w:uiPriority="50"/>
     <w:lsdException w:name="List Table 6 Colorful Accent 6" w:uiPriority="51"/>
     <w:lsdException w:name="List Table 7 Colorful Accent 6" w:uiPriority="52"/>
-    <w:lsdException w:name="Mention" w:semiHidden="1" w:unhideWhenUsed="1"/>
-    <w:lsdException w:name="Smart Hyperlink" w:semiHidden="1" w:unhideWhenUsed="1"/>
-    <w:lsdException w:name="Hashtag" w:semiHidden="1" w:unhideWhenUsed="1"/>
-    <w:lsdException w:name="Unresolved Mention" w:semiHidden="1" w:unhideWhenUsed="1"/>
-    <w:lsdException w:name="Smart Link" w:semiHidden="1" w:unhideWhenUsed="1"/>
   </w:latentStyles>
   <w:style w:type="paragraph" w:default="1" w:styleId="Normal">
     <w:name w:val="Normal"/>
@@ -1559,7 +1560,11 @@
         <a:lstStyle/>
         <a:p>
           <a:r>
-            <a:rPr lang="es-PE"/>
+            <a:rPr lang="es-PE">
+              <a:solidFill>
+                <a:srgbClr val="FF0000"/>
+              </a:solidFill>
+            </a:rPr>
             <a:t>Uso de expresiones regulares y funciones de texto para estructurar la informacion.</a:t>
           </a:r>
         </a:p>
@@ -1603,14 +1608,23 @@
         </a:p>
         <a:p>
           <a:r>
-            <a:rPr lang="es-PE"/>
-            <a:t>Guardar la informacion en un excel u otro para su proxima comparacion.</a:t>
+            <a:rPr lang="es-PE">
+              <a:solidFill>
+                <a:srgbClr val="FF0000"/>
+              </a:solidFill>
+            </a:rPr>
+            <a:t>Presentacion dela informacion estructurada prueba producto (prueba producto arroz)</a:t>
           </a:r>
-          <a:endParaRPr lang="es-PE">
-            <a:solidFill>
-              <a:srgbClr val="FF0000"/>
-            </a:solidFill>
-          </a:endParaRPr>
+        </a:p>
+        <a:p>
+          <a:r>
+            <a:rPr lang="es-PE">
+              <a:solidFill>
+                <a:srgbClr val="FF0000"/>
+              </a:solidFill>
+            </a:rPr>
+            <a:t>Agregando documentacion faltante al resto del codigo del trabajo</a:t>
+          </a:r>
         </a:p>
       </dgm:t>
     </dgm:pt>
@@ -1644,7 +1658,11 @@
         <a:lstStyle/>
         <a:p>
           <a:r>
-            <a:rPr lang="es-PE"/>
+            <a:rPr lang="es-PE">
+              <a:solidFill>
+                <a:srgbClr val="FF0000"/>
+              </a:solidFill>
+            </a:rPr>
             <a:t>Unificar el scraper de los 3 supermercados</a:t>
           </a:r>
         </a:p>
@@ -1745,10 +1763,18 @@
         </a:p>
         <a:p>
           <a:r>
-            <a:rPr lang="es-PE"/>
+            <a:rPr lang="es-PE">
+              <a:solidFill>
+                <a:srgbClr val="FF0000"/>
+              </a:solidFill>
+            </a:rPr>
             <a:t>Armaremos las funciones de busqueda en jupyter notebook para cada supermercado</a:t>
           </a:r>
-          <a:endParaRPr lang="es-PE" b="0" i="0"/>
+          <a:endParaRPr lang="es-PE" b="0" i="0">
+            <a:solidFill>
+              <a:srgbClr val="FF0000"/>
+            </a:solidFill>
+          </a:endParaRPr>
         </a:p>
       </dgm:t>
     </dgm:pt>
@@ -1904,6 +1930,13 @@
         </dgm:presLayoutVars>
       </dgm:prSet>
       <dgm:spPr/>
+      <dgm:t>
+        <a:bodyPr/>
+        <a:lstStyle/>
+        <a:p>
+          <a:endParaRPr lang="es-PE"/>
+        </a:p>
+      </dgm:t>
     </dgm:pt>
     <dgm:pt modelId="{79679875-031A-4906-ACE3-65D472FD8596}" type="pres">
       <dgm:prSet presAssocID="{DF62C84F-00AF-4F9B-81B9-0CDDCC08C048}" presName="parenttextcomposite" presStyleCnt="0"/>
@@ -1918,6 +1951,13 @@
         </dgm:presLayoutVars>
       </dgm:prSet>
       <dgm:spPr/>
+      <dgm:t>
+        <a:bodyPr/>
+        <a:lstStyle/>
+        <a:p>
+          <a:endParaRPr lang="es-PE"/>
+        </a:p>
+      </dgm:t>
     </dgm:pt>
     <dgm:pt modelId="{D7C0F832-F93F-465E-945B-D752371CF142}" type="pres">
       <dgm:prSet presAssocID="{DF62C84F-00AF-4F9B-81B9-0CDDCC08C048}" presName="composite" presStyleCnt="0"/>
@@ -1960,6 +2000,13 @@
         </dgm:presLayoutVars>
       </dgm:prSet>
       <dgm:spPr/>
+      <dgm:t>
+        <a:bodyPr/>
+        <a:lstStyle/>
+        <a:p>
+          <a:endParaRPr lang="es-PE"/>
+        </a:p>
+      </dgm:t>
     </dgm:pt>
     <dgm:pt modelId="{C4133916-CFD9-46C6-88F8-7C56C7CEACB3}" type="pres">
       <dgm:prSet presAssocID="{C9BCF6DC-B3DA-419D-A917-EDA44857ACC5}" presName="sibTrans" presStyleCnt="0"/>
@@ -1978,6 +2025,13 @@
         </dgm:presLayoutVars>
       </dgm:prSet>
       <dgm:spPr/>
+      <dgm:t>
+        <a:bodyPr/>
+        <a:lstStyle/>
+        <a:p>
+          <a:endParaRPr lang="es-PE"/>
+        </a:p>
+      </dgm:t>
     </dgm:pt>
     <dgm:pt modelId="{361524FE-1AE7-46D3-88C9-BFB88C9C2F35}" type="pres">
       <dgm:prSet presAssocID="{306C8646-9CFD-4BCA-B98B-9D231512D156}" presName="composite" presStyleCnt="0"/>
@@ -2020,6 +2074,13 @@
         </dgm:presLayoutVars>
       </dgm:prSet>
       <dgm:spPr/>
+      <dgm:t>
+        <a:bodyPr/>
+        <a:lstStyle/>
+        <a:p>
+          <a:endParaRPr lang="es-PE"/>
+        </a:p>
+      </dgm:t>
     </dgm:pt>
     <dgm:pt modelId="{7E97D4A6-AF54-4FB2-97A7-123483679BE2}" type="pres">
       <dgm:prSet presAssocID="{35C703B9-AF6A-4935-B57C-C08C5FA40C0A}" presName="sibTrans" presStyleCnt="0"/>
@@ -2038,6 +2099,13 @@
         </dgm:presLayoutVars>
       </dgm:prSet>
       <dgm:spPr/>
+      <dgm:t>
+        <a:bodyPr/>
+        <a:lstStyle/>
+        <a:p>
+          <a:endParaRPr lang="es-PE"/>
+        </a:p>
+      </dgm:t>
     </dgm:pt>
     <dgm:pt modelId="{DEE27EBF-3E85-4E9A-AABC-73B19B6200E1}" type="pres">
       <dgm:prSet presAssocID="{D27037BF-04C4-4DE3-AD31-014DD2D6C499}" presName="composite" presStyleCnt="0"/>
@@ -2080,67 +2148,74 @@
         </dgm:presLayoutVars>
       </dgm:prSet>
       <dgm:spPr/>
+      <dgm:t>
+        <a:bodyPr/>
+        <a:lstStyle/>
+        <a:p>
+          <a:endParaRPr lang="es-PE"/>
+        </a:p>
+      </dgm:t>
     </dgm:pt>
   </dgm:ptLst>
   <dgm:cxnLst>
-    <dgm:cxn modelId="{92A05B0A-5EEB-4408-B161-B0144B53F177}" type="presOf" srcId="{306C8646-9CFD-4BCA-B98B-9D231512D156}" destId="{D14C891D-9AA4-4D7C-B2A3-DDB23D49280E}" srcOrd="0" destOrd="0" presId="urn:microsoft.com/office/officeart/2008/layout/VerticalAccentList"/>
-    <dgm:cxn modelId="{856E010D-0E1E-4196-9A61-187790BDB60F}" type="presOf" srcId="{FB84F691-9DB2-4A81-867A-0D21D957E9CE}" destId="{68A2D395-1B30-4F75-B665-0FBB4D9340C8}" srcOrd="0" destOrd="0" presId="urn:microsoft.com/office/officeart/2008/layout/VerticalAccentList"/>
+    <dgm:cxn modelId="{5A2A3C1A-010E-4B3E-846E-FF8F07048229}" srcId="{DF62C84F-00AF-4F9B-81B9-0CDDCC08C048}" destId="{B2308969-0A6B-4344-B87B-BD809982A37D}" srcOrd="0" destOrd="0" parTransId="{BC56AB93-2151-4956-AF33-5AAAE8C83569}" sibTransId="{3F16D2D9-83A0-4BBE-BC81-7C75E85F8564}"/>
+    <dgm:cxn modelId="{ED2D9E87-C85F-4DB0-9A7A-6BF9748A9FEC}" srcId="{DF62C84F-00AF-4F9B-81B9-0CDDCC08C048}" destId="{73CB0AFD-CB1E-438D-A041-7DBFD14AB769}" srcOrd="4" destOrd="0" parTransId="{8E3F2D29-9CFB-4444-9140-E95CC7C333F4}" sibTransId="{526A1194-1A48-496E-8D86-C5D2AE37F92C}"/>
+    <dgm:cxn modelId="{7B3B33A2-DB1B-4688-AD5E-C4FA80E852A2}" type="presOf" srcId="{FB84F691-9DB2-4A81-867A-0D21D957E9CE}" destId="{68A2D395-1B30-4F75-B665-0FBB4D9340C8}" srcOrd="0" destOrd="0" presId="urn:microsoft.com/office/officeart/2008/layout/VerticalAccentList"/>
+    <dgm:cxn modelId="{F04B1DAE-6C90-43A3-8561-78A000559114}" srcId="{D7B75C32-8F87-411F-B984-874743ECA190}" destId="{DF62C84F-00AF-4F9B-81B9-0CDDCC08C048}" srcOrd="0" destOrd="0" parTransId="{7B44670F-F9F3-4AA9-AC81-3D28C1D6F9CF}" sibTransId="{C9BCF6DC-B3DA-419D-A917-EDA44857ACC5}"/>
+    <dgm:cxn modelId="{B85290EE-24EA-4235-BCBC-D88B6BD1B2C4}" type="presOf" srcId="{6350BA11-71A8-4345-B505-1008CE761026}" destId="{69DF3239-1F99-4425-B3DF-5112E1087084}" srcOrd="0" destOrd="3" presId="urn:microsoft.com/office/officeart/2008/layout/VerticalAccentList"/>
+    <dgm:cxn modelId="{11112683-4F98-4982-B85D-0B7B36EC5FE6}" type="presOf" srcId="{D27037BF-04C4-4DE3-AD31-014DD2D6C499}" destId="{035B9835-9D63-4701-90A1-57165E123790}" srcOrd="0" destOrd="0" presId="urn:microsoft.com/office/officeart/2008/layout/VerticalAccentList"/>
+    <dgm:cxn modelId="{DA91D8F8-C074-4F47-BA6E-0301D8AECBE5}" srcId="{DF62C84F-00AF-4F9B-81B9-0CDDCC08C048}" destId="{C11FCFC8-C598-427F-88B2-A95E1E71DFAB}" srcOrd="2" destOrd="0" parTransId="{15C3BDE5-8300-4974-A648-4051397846FA}" sibTransId="{49F88020-7574-40D4-B960-8191DF51D26A}"/>
+    <dgm:cxn modelId="{9B04E121-FB27-43D9-9ECB-2BACCBAF99FC}" srcId="{D27037BF-04C4-4DE3-AD31-014DD2D6C499}" destId="{2337CACA-5431-4CCA-BB2A-23F6CCCD4623}" srcOrd="0" destOrd="0" parTransId="{049D6F15-202C-4C4C-BEEC-BD503EFB6EBD}" sibTransId="{F3F18D2C-15E9-465D-A4F6-CB9180DF2438}"/>
+    <dgm:cxn modelId="{624F9DDD-6617-4422-811D-19919134C4EA}" type="presOf" srcId="{6E988D01-0769-4839-83BC-2381E54A53CD}" destId="{69DF3239-1F99-4425-B3DF-5112E1087084}" srcOrd="0" destOrd="5" presId="urn:microsoft.com/office/officeart/2008/layout/VerticalAccentList"/>
+    <dgm:cxn modelId="{A8944AEE-8E1A-4C80-8529-EC5E2C06118C}" type="presOf" srcId="{D7B75C32-8F87-411F-B984-874743ECA190}" destId="{F6B841CA-BFE1-4B2B-9AD4-435E8CEF8969}" srcOrd="0" destOrd="0" presId="urn:microsoft.com/office/officeart/2008/layout/VerticalAccentList"/>
+    <dgm:cxn modelId="{9E4033D7-40F8-41C0-AA7C-212AF387E2B1}" srcId="{D7B75C32-8F87-411F-B984-874743ECA190}" destId="{D27037BF-04C4-4DE3-AD31-014DD2D6C499}" srcOrd="2" destOrd="0" parTransId="{AC1DBD30-C131-4FEA-B018-6D38EA8C1634}" sibTransId="{9C8A0E7C-87B2-4E32-9B82-2D68EE642F26}"/>
+    <dgm:cxn modelId="{40023175-57E7-4DD0-AADD-7F613DF7B798}" type="presOf" srcId="{306C8646-9CFD-4BCA-B98B-9D231512D156}" destId="{D14C891D-9AA4-4D7C-B2A3-DDB23D49280E}" srcOrd="0" destOrd="0" presId="urn:microsoft.com/office/officeart/2008/layout/VerticalAccentList"/>
+    <dgm:cxn modelId="{61CE9E4B-806E-4107-9E33-0F6903716138}" srcId="{DF62C84F-00AF-4F9B-81B9-0CDDCC08C048}" destId="{6E988D01-0769-4839-83BC-2381E54A53CD}" srcOrd="5" destOrd="0" parTransId="{0C0909B5-D775-4FAE-8E14-8528D543F26D}" sibTransId="{6C3F6DA5-3654-4032-A0EF-504B3877F310}"/>
+    <dgm:cxn modelId="{1F769A0A-0491-4DE9-BC27-1116019009BB}" type="presOf" srcId="{C11FCFC8-C598-427F-88B2-A95E1E71DFAB}" destId="{69DF3239-1F99-4425-B3DF-5112E1087084}" srcOrd="0" destOrd="2" presId="urn:microsoft.com/office/officeart/2008/layout/VerticalAccentList"/>
+    <dgm:cxn modelId="{BF6F09FE-0389-4063-825C-10A765DFCC9E}" srcId="{DF62C84F-00AF-4F9B-81B9-0CDDCC08C048}" destId="{D5CF4052-A874-4DEF-B9D8-665DD3192256}" srcOrd="1" destOrd="0" parTransId="{A39D94D3-8F3B-401C-BA36-87A595F5E09D}" sibTransId="{C1FB273E-B1F6-40A7-BA80-C8FA76BBFB8B}"/>
+    <dgm:cxn modelId="{26B72C17-9297-426B-BE0D-180A538BF9BC}" type="presOf" srcId="{D5CF4052-A874-4DEF-B9D8-665DD3192256}" destId="{69DF3239-1F99-4425-B3DF-5112E1087084}" srcOrd="0" destOrd="1" presId="urn:microsoft.com/office/officeart/2008/layout/VerticalAccentList"/>
+    <dgm:cxn modelId="{4E7C4594-E935-4895-AA2D-56696C7371FF}" srcId="{D7B75C32-8F87-411F-B984-874743ECA190}" destId="{306C8646-9CFD-4BCA-B98B-9D231512D156}" srcOrd="1" destOrd="0" parTransId="{888FD958-1F97-44D7-99B8-B9C26757637C}" sibTransId="{35C703B9-AF6A-4935-B57C-C08C5FA40C0A}"/>
     <dgm:cxn modelId="{9FDF6F17-64AF-4C05-8887-AFBA248A7887}" srcId="{DF62C84F-00AF-4F9B-81B9-0CDDCC08C048}" destId="{6350BA11-71A8-4345-B505-1008CE761026}" srcOrd="3" destOrd="0" parTransId="{22D9D665-CD33-4329-8B8A-F59EE782B8F5}" sibTransId="{9E497B14-DE65-4CF3-8390-061C0FFDC02E}"/>
-    <dgm:cxn modelId="{5A2A3C1A-010E-4B3E-846E-FF8F07048229}" srcId="{DF62C84F-00AF-4F9B-81B9-0CDDCC08C048}" destId="{B2308969-0A6B-4344-B87B-BD809982A37D}" srcOrd="0" destOrd="0" parTransId="{BC56AB93-2151-4956-AF33-5AAAE8C83569}" sibTransId="{3F16D2D9-83A0-4BBE-BC81-7C75E85F8564}"/>
-    <dgm:cxn modelId="{9B04E121-FB27-43D9-9ECB-2BACCBAF99FC}" srcId="{D27037BF-04C4-4DE3-AD31-014DD2D6C499}" destId="{2337CACA-5431-4CCA-BB2A-23F6CCCD4623}" srcOrd="0" destOrd="0" parTransId="{049D6F15-202C-4C4C-BEEC-BD503EFB6EBD}" sibTransId="{F3F18D2C-15E9-465D-A4F6-CB9180DF2438}"/>
-    <dgm:cxn modelId="{61CE9E4B-806E-4107-9E33-0F6903716138}" srcId="{DF62C84F-00AF-4F9B-81B9-0CDDCC08C048}" destId="{6E988D01-0769-4839-83BC-2381E54A53CD}" srcOrd="5" destOrd="0" parTransId="{0C0909B5-D775-4FAE-8E14-8528D543F26D}" sibTransId="{6C3F6DA5-3654-4032-A0EF-504B3877F310}"/>
+    <dgm:cxn modelId="{81AC68E6-FFCD-4511-8B54-4376825A2C61}" type="presOf" srcId="{2337CACA-5431-4CCA-BB2A-23F6CCCD4623}" destId="{B729A5AD-0296-493F-BD8B-6708B7FC32C9}" srcOrd="0" destOrd="0" presId="urn:microsoft.com/office/officeart/2008/layout/VerticalAccentList"/>
+    <dgm:cxn modelId="{76A7E7FC-801B-4897-B8F2-18716D8C172E}" type="presOf" srcId="{B2308969-0A6B-4344-B87B-BD809982A37D}" destId="{69DF3239-1F99-4425-B3DF-5112E1087084}" srcOrd="0" destOrd="0" presId="urn:microsoft.com/office/officeart/2008/layout/VerticalAccentList"/>
+    <dgm:cxn modelId="{12D79EB0-1376-442B-A824-509CAFE24E03}" type="presOf" srcId="{DF62C84F-00AF-4F9B-81B9-0CDDCC08C048}" destId="{08CE8FA7-F9AC-4FD2-A6F8-C2D1D13E1311}" srcOrd="0" destOrd="0" presId="urn:microsoft.com/office/officeart/2008/layout/VerticalAccentList"/>
+    <dgm:cxn modelId="{A4FE482F-A335-4C69-B179-6F16B060DC87}" type="presOf" srcId="{73CB0AFD-CB1E-438D-A041-7DBFD14AB769}" destId="{69DF3239-1F99-4425-B3DF-5112E1087084}" srcOrd="0" destOrd="4" presId="urn:microsoft.com/office/officeart/2008/layout/VerticalAccentList"/>
     <dgm:cxn modelId="{44E99253-1C58-4116-95D3-A4421880CBAD}" srcId="{306C8646-9CFD-4BCA-B98B-9D231512D156}" destId="{FB84F691-9DB2-4A81-867A-0D21D957E9CE}" srcOrd="0" destOrd="0" parTransId="{2BFB9B4C-445F-4BBF-8636-3C3774EC391A}" sibTransId="{AF406DCC-8BE7-48F2-8B4F-E97CF85BAA92}"/>
-    <dgm:cxn modelId="{AABEF780-1AC1-4E02-BF12-178262D9539A}" type="presOf" srcId="{D7B75C32-8F87-411F-B984-874743ECA190}" destId="{F6B841CA-BFE1-4B2B-9AD4-435E8CEF8969}" srcOrd="0" destOrd="0" presId="urn:microsoft.com/office/officeart/2008/layout/VerticalAccentList"/>
-    <dgm:cxn modelId="{ED2D9E87-C85F-4DB0-9A7A-6BF9748A9FEC}" srcId="{DF62C84F-00AF-4F9B-81B9-0CDDCC08C048}" destId="{73CB0AFD-CB1E-438D-A041-7DBFD14AB769}" srcOrd="4" destOrd="0" parTransId="{8E3F2D29-9CFB-4444-9140-E95CC7C333F4}" sibTransId="{526A1194-1A48-496E-8D86-C5D2AE37F92C}"/>
-    <dgm:cxn modelId="{52E0308D-8F56-4528-946B-C88B43DFB6C5}" type="presOf" srcId="{6350BA11-71A8-4345-B505-1008CE761026}" destId="{69DF3239-1F99-4425-B3DF-5112E1087084}" srcOrd="0" destOrd="3" presId="urn:microsoft.com/office/officeart/2008/layout/VerticalAccentList"/>
-    <dgm:cxn modelId="{4E7C4594-E935-4895-AA2D-56696C7371FF}" srcId="{D7B75C32-8F87-411F-B984-874743ECA190}" destId="{306C8646-9CFD-4BCA-B98B-9D231512D156}" srcOrd="1" destOrd="0" parTransId="{888FD958-1F97-44D7-99B8-B9C26757637C}" sibTransId="{35C703B9-AF6A-4935-B57C-C08C5FA40C0A}"/>
-    <dgm:cxn modelId="{C20694A3-FA4D-46DC-BB81-ADDE8CD4038F}" type="presOf" srcId="{2337CACA-5431-4CCA-BB2A-23F6CCCD4623}" destId="{B729A5AD-0296-493F-BD8B-6708B7FC32C9}" srcOrd="0" destOrd="0" presId="urn:microsoft.com/office/officeart/2008/layout/VerticalAccentList"/>
-    <dgm:cxn modelId="{C92F02A8-D768-4401-855B-D9B585D0E8AF}" type="presOf" srcId="{B2308969-0A6B-4344-B87B-BD809982A37D}" destId="{69DF3239-1F99-4425-B3DF-5112E1087084}" srcOrd="0" destOrd="0" presId="urn:microsoft.com/office/officeart/2008/layout/VerticalAccentList"/>
-    <dgm:cxn modelId="{3714D4AA-AC76-4066-961B-730A1EA8CD91}" type="presOf" srcId="{6E988D01-0769-4839-83BC-2381E54A53CD}" destId="{69DF3239-1F99-4425-B3DF-5112E1087084}" srcOrd="0" destOrd="5" presId="urn:microsoft.com/office/officeart/2008/layout/VerticalAccentList"/>
-    <dgm:cxn modelId="{F04B1DAE-6C90-43A3-8561-78A000559114}" srcId="{D7B75C32-8F87-411F-B984-874743ECA190}" destId="{DF62C84F-00AF-4F9B-81B9-0CDDCC08C048}" srcOrd="0" destOrd="0" parTransId="{7B44670F-F9F3-4AA9-AC81-3D28C1D6F9CF}" sibTransId="{C9BCF6DC-B3DA-419D-A917-EDA44857ACC5}"/>
-    <dgm:cxn modelId="{1B931FB2-76EC-46CC-A375-B0C4E2DD9EAB}" type="presOf" srcId="{C11FCFC8-C598-427F-88B2-A95E1E71DFAB}" destId="{69DF3239-1F99-4425-B3DF-5112E1087084}" srcOrd="0" destOrd="2" presId="urn:microsoft.com/office/officeart/2008/layout/VerticalAccentList"/>
-    <dgm:cxn modelId="{637809CF-208A-4C0A-A974-DD6AFF635CDA}" type="presOf" srcId="{D5CF4052-A874-4DEF-B9D8-665DD3192256}" destId="{69DF3239-1F99-4425-B3DF-5112E1087084}" srcOrd="0" destOrd="1" presId="urn:microsoft.com/office/officeart/2008/layout/VerticalAccentList"/>
-    <dgm:cxn modelId="{B9AD79D1-86EC-40B5-ADF5-6EAD83E301B0}" type="presOf" srcId="{D27037BF-04C4-4DE3-AD31-014DD2D6C499}" destId="{035B9835-9D63-4701-90A1-57165E123790}" srcOrd="0" destOrd="0" presId="urn:microsoft.com/office/officeart/2008/layout/VerticalAccentList"/>
-    <dgm:cxn modelId="{0DD571D6-29D3-4DEE-BD13-CFCD8E956C3C}" type="presOf" srcId="{DF62C84F-00AF-4F9B-81B9-0CDDCC08C048}" destId="{08CE8FA7-F9AC-4FD2-A6F8-C2D1D13E1311}" srcOrd="0" destOrd="0" presId="urn:microsoft.com/office/officeart/2008/layout/VerticalAccentList"/>
-    <dgm:cxn modelId="{9E4033D7-40F8-41C0-AA7C-212AF387E2B1}" srcId="{D7B75C32-8F87-411F-B984-874743ECA190}" destId="{D27037BF-04C4-4DE3-AD31-014DD2D6C499}" srcOrd="2" destOrd="0" parTransId="{AC1DBD30-C131-4FEA-B018-6D38EA8C1634}" sibTransId="{9C8A0E7C-87B2-4E32-9B82-2D68EE642F26}"/>
-    <dgm:cxn modelId="{322D8CDE-C668-4A46-BCEB-6A1F968623EC}" type="presOf" srcId="{73CB0AFD-CB1E-438D-A041-7DBFD14AB769}" destId="{69DF3239-1F99-4425-B3DF-5112E1087084}" srcOrd="0" destOrd="4" presId="urn:microsoft.com/office/officeart/2008/layout/VerticalAccentList"/>
-    <dgm:cxn modelId="{DA91D8F8-C074-4F47-BA6E-0301D8AECBE5}" srcId="{DF62C84F-00AF-4F9B-81B9-0CDDCC08C048}" destId="{C11FCFC8-C598-427F-88B2-A95E1E71DFAB}" srcOrd="2" destOrd="0" parTransId="{15C3BDE5-8300-4974-A648-4051397846FA}" sibTransId="{49F88020-7574-40D4-B960-8191DF51D26A}"/>
-    <dgm:cxn modelId="{BF6F09FE-0389-4063-825C-10A765DFCC9E}" srcId="{DF62C84F-00AF-4F9B-81B9-0CDDCC08C048}" destId="{D5CF4052-A874-4DEF-B9D8-665DD3192256}" srcOrd="1" destOrd="0" parTransId="{A39D94D3-8F3B-401C-BA36-87A595F5E09D}" sibTransId="{C1FB273E-B1F6-40A7-BA80-C8FA76BBFB8B}"/>
-    <dgm:cxn modelId="{321B260E-1F83-4610-9ADB-256D32CA9D37}" type="presParOf" srcId="{F6B841CA-BFE1-4B2B-9AD4-435E8CEF8969}" destId="{79679875-031A-4906-ACE3-65D472FD8596}" srcOrd="0" destOrd="0" presId="urn:microsoft.com/office/officeart/2008/layout/VerticalAccentList"/>
-    <dgm:cxn modelId="{5BC21179-62BF-49D8-95E1-D4C8827C4C45}" type="presParOf" srcId="{79679875-031A-4906-ACE3-65D472FD8596}" destId="{08CE8FA7-F9AC-4FD2-A6F8-C2D1D13E1311}" srcOrd="0" destOrd="0" presId="urn:microsoft.com/office/officeart/2008/layout/VerticalAccentList"/>
-    <dgm:cxn modelId="{653D7BFE-AC4A-488B-AD12-9DC18415CAE0}" type="presParOf" srcId="{F6B841CA-BFE1-4B2B-9AD4-435E8CEF8969}" destId="{D7C0F832-F93F-465E-945B-D752371CF142}" srcOrd="1" destOrd="0" presId="urn:microsoft.com/office/officeart/2008/layout/VerticalAccentList"/>
-    <dgm:cxn modelId="{3B001F86-24B3-490F-9956-586FB2F6817B}" type="presParOf" srcId="{D7C0F832-F93F-465E-945B-D752371CF142}" destId="{9D1477F7-047C-4A23-B5B2-3E9D981FB82D}" srcOrd="0" destOrd="0" presId="urn:microsoft.com/office/officeart/2008/layout/VerticalAccentList"/>
-    <dgm:cxn modelId="{8F193C31-B86B-4B79-AA17-2EDA1E25847F}" type="presParOf" srcId="{D7C0F832-F93F-465E-945B-D752371CF142}" destId="{7ACFA13D-9878-4F00-9A1B-6DD7FF9DA63C}" srcOrd="1" destOrd="0" presId="urn:microsoft.com/office/officeart/2008/layout/VerticalAccentList"/>
-    <dgm:cxn modelId="{530D4BD2-92B4-4035-B4CC-6400472BF071}" type="presParOf" srcId="{D7C0F832-F93F-465E-945B-D752371CF142}" destId="{5B244AAE-A077-4020-9A34-77B05A4CC839}" srcOrd="2" destOrd="0" presId="urn:microsoft.com/office/officeart/2008/layout/VerticalAccentList"/>
-    <dgm:cxn modelId="{259169D2-62A9-45E2-B6C0-DD050C479A96}" type="presParOf" srcId="{D7C0F832-F93F-465E-945B-D752371CF142}" destId="{51F057E1-9E2A-4FFB-8800-107C0E73FC58}" srcOrd="3" destOrd="0" presId="urn:microsoft.com/office/officeart/2008/layout/VerticalAccentList"/>
-    <dgm:cxn modelId="{8C968B48-12AA-4A70-9C8D-DD17867E55DC}" type="presParOf" srcId="{D7C0F832-F93F-465E-945B-D752371CF142}" destId="{21F01986-5247-4A83-A6D4-C80E37DD5C87}" srcOrd="4" destOrd="0" presId="urn:microsoft.com/office/officeart/2008/layout/VerticalAccentList"/>
-    <dgm:cxn modelId="{0555707E-608F-41B5-AE67-A9CAFA856230}" type="presParOf" srcId="{D7C0F832-F93F-465E-945B-D752371CF142}" destId="{C55AEB53-037C-486B-8743-91C63531D00E}" srcOrd="5" destOrd="0" presId="urn:microsoft.com/office/officeart/2008/layout/VerticalAccentList"/>
-    <dgm:cxn modelId="{6280BB24-0C15-4095-9826-FCA0B88F5D33}" type="presParOf" srcId="{D7C0F832-F93F-465E-945B-D752371CF142}" destId="{A6964F6C-46C9-456B-BA2E-8A35087632CC}" srcOrd="6" destOrd="0" presId="urn:microsoft.com/office/officeart/2008/layout/VerticalAccentList"/>
-    <dgm:cxn modelId="{B5E82672-F83E-47A5-B726-3C8DC8D01EB9}" type="presParOf" srcId="{D7C0F832-F93F-465E-945B-D752371CF142}" destId="{69DF3239-1F99-4425-B3DF-5112E1087084}" srcOrd="7" destOrd="0" presId="urn:microsoft.com/office/officeart/2008/layout/VerticalAccentList"/>
-    <dgm:cxn modelId="{EE634953-23DA-40E6-8BDF-2443EE9B00FA}" type="presParOf" srcId="{F6B841CA-BFE1-4B2B-9AD4-435E8CEF8969}" destId="{C4133916-CFD9-46C6-88F8-7C56C7CEACB3}" srcOrd="2" destOrd="0" presId="urn:microsoft.com/office/officeart/2008/layout/VerticalAccentList"/>
-    <dgm:cxn modelId="{7207B9CC-6B2A-41E2-BA93-2FC4FED8BA66}" type="presParOf" srcId="{F6B841CA-BFE1-4B2B-9AD4-435E8CEF8969}" destId="{AEEE71BF-C768-4893-AD8F-875463FC0DCA}" srcOrd="3" destOrd="0" presId="urn:microsoft.com/office/officeart/2008/layout/VerticalAccentList"/>
-    <dgm:cxn modelId="{85C99D20-480D-494B-A8F6-8BC1BA0E048B}" type="presParOf" srcId="{AEEE71BF-C768-4893-AD8F-875463FC0DCA}" destId="{D14C891D-9AA4-4D7C-B2A3-DDB23D49280E}" srcOrd="0" destOrd="0" presId="urn:microsoft.com/office/officeart/2008/layout/VerticalAccentList"/>
-    <dgm:cxn modelId="{840B969E-A21E-4ACA-878F-315817708835}" type="presParOf" srcId="{F6B841CA-BFE1-4B2B-9AD4-435E8CEF8969}" destId="{361524FE-1AE7-46D3-88C9-BFB88C9C2F35}" srcOrd="4" destOrd="0" presId="urn:microsoft.com/office/officeart/2008/layout/VerticalAccentList"/>
-    <dgm:cxn modelId="{F2B43136-B72F-46C4-A942-D5CC03BDE58D}" type="presParOf" srcId="{361524FE-1AE7-46D3-88C9-BFB88C9C2F35}" destId="{F6C8B6CF-3E1D-47AB-B95C-B2645023BD9F}" srcOrd="0" destOrd="0" presId="urn:microsoft.com/office/officeart/2008/layout/VerticalAccentList"/>
-    <dgm:cxn modelId="{B8CC2070-1C24-4E50-A2E0-A0061BE4DC02}" type="presParOf" srcId="{361524FE-1AE7-46D3-88C9-BFB88C9C2F35}" destId="{1CCAD808-DE37-4E59-A735-B1E19D96BCB4}" srcOrd="1" destOrd="0" presId="urn:microsoft.com/office/officeart/2008/layout/VerticalAccentList"/>
-    <dgm:cxn modelId="{4C6DF744-EFB2-42D0-8B6D-6D84AABE0D9B}" type="presParOf" srcId="{361524FE-1AE7-46D3-88C9-BFB88C9C2F35}" destId="{8A1274C0-9429-4774-8A97-2E2DC922E525}" srcOrd="2" destOrd="0" presId="urn:microsoft.com/office/officeart/2008/layout/VerticalAccentList"/>
-    <dgm:cxn modelId="{D61FD030-C7BA-43B8-9990-FF14746086EF}" type="presParOf" srcId="{361524FE-1AE7-46D3-88C9-BFB88C9C2F35}" destId="{E5015BBB-9419-4DB5-9CAD-5466A86B2DCD}" srcOrd="3" destOrd="0" presId="urn:microsoft.com/office/officeart/2008/layout/VerticalAccentList"/>
-    <dgm:cxn modelId="{5AC080E9-383D-46AB-9E30-436E4B708362}" type="presParOf" srcId="{361524FE-1AE7-46D3-88C9-BFB88C9C2F35}" destId="{64278D5A-3873-4F32-8B12-9D31A0B10BB1}" srcOrd="4" destOrd="0" presId="urn:microsoft.com/office/officeart/2008/layout/VerticalAccentList"/>
-    <dgm:cxn modelId="{F5D9AD71-A0B2-4ECF-96D2-91BAB6B67515}" type="presParOf" srcId="{361524FE-1AE7-46D3-88C9-BFB88C9C2F35}" destId="{362D78F6-AD8F-489D-A1E5-5DF94A47A468}" srcOrd="5" destOrd="0" presId="urn:microsoft.com/office/officeart/2008/layout/VerticalAccentList"/>
-    <dgm:cxn modelId="{F1D04959-95D2-4889-BD9C-365FF07C136F}" type="presParOf" srcId="{361524FE-1AE7-46D3-88C9-BFB88C9C2F35}" destId="{16B29E6B-BE14-43E7-9762-01FB459E61E9}" srcOrd="6" destOrd="0" presId="urn:microsoft.com/office/officeart/2008/layout/VerticalAccentList"/>
-    <dgm:cxn modelId="{688E60AE-9F0F-4253-A0B3-5A2AD961C0E2}" type="presParOf" srcId="{361524FE-1AE7-46D3-88C9-BFB88C9C2F35}" destId="{68A2D395-1B30-4F75-B665-0FBB4D9340C8}" srcOrd="7" destOrd="0" presId="urn:microsoft.com/office/officeart/2008/layout/VerticalAccentList"/>
-    <dgm:cxn modelId="{343F5295-679A-4C0F-82A9-4D12D907F76F}" type="presParOf" srcId="{F6B841CA-BFE1-4B2B-9AD4-435E8CEF8969}" destId="{7E97D4A6-AF54-4FB2-97A7-123483679BE2}" srcOrd="5" destOrd="0" presId="urn:microsoft.com/office/officeart/2008/layout/VerticalAccentList"/>
-    <dgm:cxn modelId="{65202BA8-B629-4BFA-BEAD-F4BE75249353}" type="presParOf" srcId="{F6B841CA-BFE1-4B2B-9AD4-435E8CEF8969}" destId="{22A29615-8679-498B-B9A9-CC6735748FD3}" srcOrd="6" destOrd="0" presId="urn:microsoft.com/office/officeart/2008/layout/VerticalAccentList"/>
-    <dgm:cxn modelId="{2FC026D9-5AC4-445D-A08B-FFE7FFF8CB7C}" type="presParOf" srcId="{22A29615-8679-498B-B9A9-CC6735748FD3}" destId="{035B9835-9D63-4701-90A1-57165E123790}" srcOrd="0" destOrd="0" presId="urn:microsoft.com/office/officeart/2008/layout/VerticalAccentList"/>
-    <dgm:cxn modelId="{C19F1B56-EEA3-4A1C-A2A0-0603BE1AC50F}" type="presParOf" srcId="{F6B841CA-BFE1-4B2B-9AD4-435E8CEF8969}" destId="{DEE27EBF-3E85-4E9A-AABC-73B19B6200E1}" srcOrd="7" destOrd="0" presId="urn:microsoft.com/office/officeart/2008/layout/VerticalAccentList"/>
-    <dgm:cxn modelId="{284E5A35-9AA6-49AD-B8BF-CC1C1877AA31}" type="presParOf" srcId="{DEE27EBF-3E85-4E9A-AABC-73B19B6200E1}" destId="{151D355F-A17F-4DBF-A4A7-3C185517BB6F}" srcOrd="0" destOrd="0" presId="urn:microsoft.com/office/officeart/2008/layout/VerticalAccentList"/>
-    <dgm:cxn modelId="{014941A1-A386-4687-954D-8B827669ADA8}" type="presParOf" srcId="{DEE27EBF-3E85-4E9A-AABC-73B19B6200E1}" destId="{4EF318A1-C0DD-4891-8C36-9439533C9D7A}" srcOrd="1" destOrd="0" presId="urn:microsoft.com/office/officeart/2008/layout/VerticalAccentList"/>
-    <dgm:cxn modelId="{5F897801-1693-4DFB-85D8-1088A07D2B12}" type="presParOf" srcId="{DEE27EBF-3E85-4E9A-AABC-73B19B6200E1}" destId="{53EBBB8C-9B63-4F0B-9B9D-9C27672001EE}" srcOrd="2" destOrd="0" presId="urn:microsoft.com/office/officeart/2008/layout/VerticalAccentList"/>
-    <dgm:cxn modelId="{91DB5852-90AB-4C42-9331-35F241593A85}" type="presParOf" srcId="{DEE27EBF-3E85-4E9A-AABC-73B19B6200E1}" destId="{04A0C546-CA99-4CA1-95BA-108DA5547B64}" srcOrd="3" destOrd="0" presId="urn:microsoft.com/office/officeart/2008/layout/VerticalAccentList"/>
-    <dgm:cxn modelId="{0D67615D-5C57-4F23-9B5F-E6505B2665BA}" type="presParOf" srcId="{DEE27EBF-3E85-4E9A-AABC-73B19B6200E1}" destId="{3C85CA20-A5D4-449E-97BA-A366FFE5EF18}" srcOrd="4" destOrd="0" presId="urn:microsoft.com/office/officeart/2008/layout/VerticalAccentList"/>
-    <dgm:cxn modelId="{41DD26C7-5F5B-46E0-89CC-A8AF90CC0CBD}" type="presParOf" srcId="{DEE27EBF-3E85-4E9A-AABC-73B19B6200E1}" destId="{A8854346-8FD5-4079-BDFE-CB155587B4A3}" srcOrd="5" destOrd="0" presId="urn:microsoft.com/office/officeart/2008/layout/VerticalAccentList"/>
-    <dgm:cxn modelId="{1CD628B4-0ABA-4760-8521-73F920D17C7A}" type="presParOf" srcId="{DEE27EBF-3E85-4E9A-AABC-73B19B6200E1}" destId="{54BD6091-77E6-4DD8-AC6C-83D084EC23C8}" srcOrd="6" destOrd="0" presId="urn:microsoft.com/office/officeart/2008/layout/VerticalAccentList"/>
-    <dgm:cxn modelId="{37A4F149-D5BB-4C5F-85FB-C4F1678ADA3F}" type="presParOf" srcId="{DEE27EBF-3E85-4E9A-AABC-73B19B6200E1}" destId="{B729A5AD-0296-493F-BD8B-6708B7FC32C9}" srcOrd="7" destOrd="0" presId="urn:microsoft.com/office/officeart/2008/layout/VerticalAccentList"/>
+    <dgm:cxn modelId="{904F42EA-2B20-462C-AB5B-953A3FB5B7A9}" type="presParOf" srcId="{F6B841CA-BFE1-4B2B-9AD4-435E8CEF8969}" destId="{79679875-031A-4906-ACE3-65D472FD8596}" srcOrd="0" destOrd="0" presId="urn:microsoft.com/office/officeart/2008/layout/VerticalAccentList"/>
+    <dgm:cxn modelId="{47CEA3CB-9939-4DC4-B123-F0C75C56BDE0}" type="presParOf" srcId="{79679875-031A-4906-ACE3-65D472FD8596}" destId="{08CE8FA7-F9AC-4FD2-A6F8-C2D1D13E1311}" srcOrd="0" destOrd="0" presId="urn:microsoft.com/office/officeart/2008/layout/VerticalAccentList"/>
+    <dgm:cxn modelId="{84778971-99EC-49AE-91A4-5514275826EB}" type="presParOf" srcId="{F6B841CA-BFE1-4B2B-9AD4-435E8CEF8969}" destId="{D7C0F832-F93F-465E-945B-D752371CF142}" srcOrd="1" destOrd="0" presId="urn:microsoft.com/office/officeart/2008/layout/VerticalAccentList"/>
+    <dgm:cxn modelId="{D6DB4373-E353-40DA-B78F-C8DBC92E6421}" type="presParOf" srcId="{D7C0F832-F93F-465E-945B-D752371CF142}" destId="{9D1477F7-047C-4A23-B5B2-3E9D981FB82D}" srcOrd="0" destOrd="0" presId="urn:microsoft.com/office/officeart/2008/layout/VerticalAccentList"/>
+    <dgm:cxn modelId="{7EBEB136-A117-4B5A-82F5-D66C63173C82}" type="presParOf" srcId="{D7C0F832-F93F-465E-945B-D752371CF142}" destId="{7ACFA13D-9878-4F00-9A1B-6DD7FF9DA63C}" srcOrd="1" destOrd="0" presId="urn:microsoft.com/office/officeart/2008/layout/VerticalAccentList"/>
+    <dgm:cxn modelId="{15D4F897-1DE7-42AF-B60D-1C1380CA8B78}" type="presParOf" srcId="{D7C0F832-F93F-465E-945B-D752371CF142}" destId="{5B244AAE-A077-4020-9A34-77B05A4CC839}" srcOrd="2" destOrd="0" presId="urn:microsoft.com/office/officeart/2008/layout/VerticalAccentList"/>
+    <dgm:cxn modelId="{354A8A75-C8AA-475A-B0B9-7974720F761A}" type="presParOf" srcId="{D7C0F832-F93F-465E-945B-D752371CF142}" destId="{51F057E1-9E2A-4FFB-8800-107C0E73FC58}" srcOrd="3" destOrd="0" presId="urn:microsoft.com/office/officeart/2008/layout/VerticalAccentList"/>
+    <dgm:cxn modelId="{23C2C6D9-52A4-4B49-B9AB-38A94FF0E523}" type="presParOf" srcId="{D7C0F832-F93F-465E-945B-D752371CF142}" destId="{21F01986-5247-4A83-A6D4-C80E37DD5C87}" srcOrd="4" destOrd="0" presId="urn:microsoft.com/office/officeart/2008/layout/VerticalAccentList"/>
+    <dgm:cxn modelId="{C7026C00-ECF5-482B-8A5B-D299BA1ECBA9}" type="presParOf" srcId="{D7C0F832-F93F-465E-945B-D752371CF142}" destId="{C55AEB53-037C-486B-8743-91C63531D00E}" srcOrd="5" destOrd="0" presId="urn:microsoft.com/office/officeart/2008/layout/VerticalAccentList"/>
+    <dgm:cxn modelId="{31374911-94FD-44A8-BC09-A17B4AD0AADA}" type="presParOf" srcId="{D7C0F832-F93F-465E-945B-D752371CF142}" destId="{A6964F6C-46C9-456B-BA2E-8A35087632CC}" srcOrd="6" destOrd="0" presId="urn:microsoft.com/office/officeart/2008/layout/VerticalAccentList"/>
+    <dgm:cxn modelId="{6B03DD45-8E49-49F3-9EC7-038EAB3934A4}" type="presParOf" srcId="{D7C0F832-F93F-465E-945B-D752371CF142}" destId="{69DF3239-1F99-4425-B3DF-5112E1087084}" srcOrd="7" destOrd="0" presId="urn:microsoft.com/office/officeart/2008/layout/VerticalAccentList"/>
+    <dgm:cxn modelId="{6FA64FB9-09A5-4443-89C0-5D01752BF7F4}" type="presParOf" srcId="{F6B841CA-BFE1-4B2B-9AD4-435E8CEF8969}" destId="{C4133916-CFD9-46C6-88F8-7C56C7CEACB3}" srcOrd="2" destOrd="0" presId="urn:microsoft.com/office/officeart/2008/layout/VerticalAccentList"/>
+    <dgm:cxn modelId="{4989D3C0-5C59-470E-AA73-43986D7ADEE4}" type="presParOf" srcId="{F6B841CA-BFE1-4B2B-9AD4-435E8CEF8969}" destId="{AEEE71BF-C768-4893-AD8F-875463FC0DCA}" srcOrd="3" destOrd="0" presId="urn:microsoft.com/office/officeart/2008/layout/VerticalAccentList"/>
+    <dgm:cxn modelId="{94842E77-7A83-4F53-9DB0-FF6B520584D3}" type="presParOf" srcId="{AEEE71BF-C768-4893-AD8F-875463FC0DCA}" destId="{D14C891D-9AA4-4D7C-B2A3-DDB23D49280E}" srcOrd="0" destOrd="0" presId="urn:microsoft.com/office/officeart/2008/layout/VerticalAccentList"/>
+    <dgm:cxn modelId="{4EC405C8-4FDA-4581-82EF-B51D3A9AE9C7}" type="presParOf" srcId="{F6B841CA-BFE1-4B2B-9AD4-435E8CEF8969}" destId="{361524FE-1AE7-46D3-88C9-BFB88C9C2F35}" srcOrd="4" destOrd="0" presId="urn:microsoft.com/office/officeart/2008/layout/VerticalAccentList"/>
+    <dgm:cxn modelId="{2C9C55EA-CB77-43F4-B1F0-CDD53904277B}" type="presParOf" srcId="{361524FE-1AE7-46D3-88C9-BFB88C9C2F35}" destId="{F6C8B6CF-3E1D-47AB-B95C-B2645023BD9F}" srcOrd="0" destOrd="0" presId="urn:microsoft.com/office/officeart/2008/layout/VerticalAccentList"/>
+    <dgm:cxn modelId="{A5EB7FDD-50B6-476D-BF6D-B0B9C33F7998}" type="presParOf" srcId="{361524FE-1AE7-46D3-88C9-BFB88C9C2F35}" destId="{1CCAD808-DE37-4E59-A735-B1E19D96BCB4}" srcOrd="1" destOrd="0" presId="urn:microsoft.com/office/officeart/2008/layout/VerticalAccentList"/>
+    <dgm:cxn modelId="{D8C2B10C-5226-435D-A08E-FF7A016D56BE}" type="presParOf" srcId="{361524FE-1AE7-46D3-88C9-BFB88C9C2F35}" destId="{8A1274C0-9429-4774-8A97-2E2DC922E525}" srcOrd="2" destOrd="0" presId="urn:microsoft.com/office/officeart/2008/layout/VerticalAccentList"/>
+    <dgm:cxn modelId="{9541DBC5-ED04-489A-89BC-34C4B89D2DF9}" type="presParOf" srcId="{361524FE-1AE7-46D3-88C9-BFB88C9C2F35}" destId="{E5015BBB-9419-4DB5-9CAD-5466A86B2DCD}" srcOrd="3" destOrd="0" presId="urn:microsoft.com/office/officeart/2008/layout/VerticalAccentList"/>
+    <dgm:cxn modelId="{84B4D024-E9E8-4141-874A-F25FF36E6AE1}" type="presParOf" srcId="{361524FE-1AE7-46D3-88C9-BFB88C9C2F35}" destId="{64278D5A-3873-4F32-8B12-9D31A0B10BB1}" srcOrd="4" destOrd="0" presId="urn:microsoft.com/office/officeart/2008/layout/VerticalAccentList"/>
+    <dgm:cxn modelId="{004C5825-C893-4DBE-809C-EDDD68B7FF29}" type="presParOf" srcId="{361524FE-1AE7-46D3-88C9-BFB88C9C2F35}" destId="{362D78F6-AD8F-489D-A1E5-5DF94A47A468}" srcOrd="5" destOrd="0" presId="urn:microsoft.com/office/officeart/2008/layout/VerticalAccentList"/>
+    <dgm:cxn modelId="{9772933D-F326-49E6-AC32-A86024261561}" type="presParOf" srcId="{361524FE-1AE7-46D3-88C9-BFB88C9C2F35}" destId="{16B29E6B-BE14-43E7-9762-01FB459E61E9}" srcOrd="6" destOrd="0" presId="urn:microsoft.com/office/officeart/2008/layout/VerticalAccentList"/>
+    <dgm:cxn modelId="{6E8B6488-0915-4662-A3C1-0A091315CAF8}" type="presParOf" srcId="{361524FE-1AE7-46D3-88C9-BFB88C9C2F35}" destId="{68A2D395-1B30-4F75-B665-0FBB4D9340C8}" srcOrd="7" destOrd="0" presId="urn:microsoft.com/office/officeart/2008/layout/VerticalAccentList"/>
+    <dgm:cxn modelId="{45CC28CE-9621-4033-AB1F-2C7380883220}" type="presParOf" srcId="{F6B841CA-BFE1-4B2B-9AD4-435E8CEF8969}" destId="{7E97D4A6-AF54-4FB2-97A7-123483679BE2}" srcOrd="5" destOrd="0" presId="urn:microsoft.com/office/officeart/2008/layout/VerticalAccentList"/>
+    <dgm:cxn modelId="{D8F5C3BE-35F9-4DFB-A3FB-DD736CBE0F2B}" type="presParOf" srcId="{F6B841CA-BFE1-4B2B-9AD4-435E8CEF8969}" destId="{22A29615-8679-498B-B9A9-CC6735748FD3}" srcOrd="6" destOrd="0" presId="urn:microsoft.com/office/officeart/2008/layout/VerticalAccentList"/>
+    <dgm:cxn modelId="{BAF0B047-C65C-41F8-B96C-A4ADA1C1A130}" type="presParOf" srcId="{22A29615-8679-498B-B9A9-CC6735748FD3}" destId="{035B9835-9D63-4701-90A1-57165E123790}" srcOrd="0" destOrd="0" presId="urn:microsoft.com/office/officeart/2008/layout/VerticalAccentList"/>
+    <dgm:cxn modelId="{0CFBCB7F-E8C1-4C93-B20C-BF435C526D07}" type="presParOf" srcId="{F6B841CA-BFE1-4B2B-9AD4-435E8CEF8969}" destId="{DEE27EBF-3E85-4E9A-AABC-73B19B6200E1}" srcOrd="7" destOrd="0" presId="urn:microsoft.com/office/officeart/2008/layout/VerticalAccentList"/>
+    <dgm:cxn modelId="{FBA1E3E8-D987-4278-9C62-08875BFA14E0}" type="presParOf" srcId="{DEE27EBF-3E85-4E9A-AABC-73B19B6200E1}" destId="{151D355F-A17F-4DBF-A4A7-3C185517BB6F}" srcOrd="0" destOrd="0" presId="urn:microsoft.com/office/officeart/2008/layout/VerticalAccentList"/>
+    <dgm:cxn modelId="{80C9C140-50E5-4B89-9BE6-8B55EC4B61CF}" type="presParOf" srcId="{DEE27EBF-3E85-4E9A-AABC-73B19B6200E1}" destId="{4EF318A1-C0DD-4891-8C36-9439533C9D7A}" srcOrd="1" destOrd="0" presId="urn:microsoft.com/office/officeart/2008/layout/VerticalAccentList"/>
+    <dgm:cxn modelId="{1538EE94-D194-4ADC-B2CB-0305984B861B}" type="presParOf" srcId="{DEE27EBF-3E85-4E9A-AABC-73B19B6200E1}" destId="{53EBBB8C-9B63-4F0B-9B9D-9C27672001EE}" srcOrd="2" destOrd="0" presId="urn:microsoft.com/office/officeart/2008/layout/VerticalAccentList"/>
+    <dgm:cxn modelId="{53E1BEC7-83AB-4E5F-8429-58FE7F823DED}" type="presParOf" srcId="{DEE27EBF-3E85-4E9A-AABC-73B19B6200E1}" destId="{04A0C546-CA99-4CA1-95BA-108DA5547B64}" srcOrd="3" destOrd="0" presId="urn:microsoft.com/office/officeart/2008/layout/VerticalAccentList"/>
+    <dgm:cxn modelId="{04A2D2E1-E809-4C30-88FD-34755CD29323}" type="presParOf" srcId="{DEE27EBF-3E85-4E9A-AABC-73B19B6200E1}" destId="{3C85CA20-A5D4-449E-97BA-A366FFE5EF18}" srcOrd="4" destOrd="0" presId="urn:microsoft.com/office/officeart/2008/layout/VerticalAccentList"/>
+    <dgm:cxn modelId="{78E133BB-F873-4639-8205-F7A08AB6CBD9}" type="presParOf" srcId="{DEE27EBF-3E85-4E9A-AABC-73B19B6200E1}" destId="{A8854346-8FD5-4079-BDFE-CB155587B4A3}" srcOrd="5" destOrd="0" presId="urn:microsoft.com/office/officeart/2008/layout/VerticalAccentList"/>
+    <dgm:cxn modelId="{396E1DE4-DCA7-4FE4-BDA7-8E57A556257C}" type="presParOf" srcId="{DEE27EBF-3E85-4E9A-AABC-73B19B6200E1}" destId="{54BD6091-77E6-4DD8-AC6C-83D084EC23C8}" srcOrd="6" destOrd="0" presId="urn:microsoft.com/office/officeart/2008/layout/VerticalAccentList"/>
+    <dgm:cxn modelId="{91B5DD3B-6834-4E57-A5C7-C9AA1F47BD52}" type="presParOf" srcId="{DEE27EBF-3E85-4E9A-AABC-73B19B6200E1}" destId="{B729A5AD-0296-493F-BD8B-6708B7FC32C9}" srcOrd="7" destOrd="0" presId="urn:microsoft.com/office/officeart/2008/layout/VerticalAccentList"/>
   </dgm:cxnLst>
   <dgm:bg/>
   <dgm:whole/>
@@ -2197,7 +2272,7 @@
         </a:bodyPr>
         <a:lstStyle/>
         <a:p>
-          <a:pPr marL="0" lvl="0" indent="0" algn="l" defTabSz="711200">
+          <a:pPr lvl="0" algn="l" defTabSz="711200">
             <a:lnSpc>
               <a:spcPct val="90000"/>
             </a:lnSpc>
@@ -2207,7 +2282,6 @@
             <a:spcAft>
               <a:spcPct val="35000"/>
             </a:spcAft>
-            <a:buNone/>
           </a:pPr>
           <a:r>
             <a:rPr lang="es-PE" sz="1600" kern="1200"/>
@@ -2641,7 +2715,7 @@
         </a:bodyPr>
         <a:lstStyle/>
         <a:p>
-          <a:pPr marL="0" lvl="0" indent="0" algn="l" defTabSz="355600">
+          <a:pPr lvl="0" algn="l" defTabSz="355600">
             <a:lnSpc>
               <a:spcPct val="90000"/>
             </a:lnSpc>
@@ -2651,7 +2725,6 @@
             <a:spcAft>
               <a:spcPct val="35000"/>
             </a:spcAft>
-            <a:buNone/>
           </a:pPr>
           <a:r>
             <a:rPr lang="es-PE" sz="800" kern="1200">
@@ -2663,7 +2736,7 @@
           </a:r>
         </a:p>
         <a:p>
-          <a:pPr marL="0" lvl="0" indent="0" algn="l" defTabSz="355600">
+          <a:pPr lvl="0" algn="l" defTabSz="355600">
             <a:lnSpc>
               <a:spcPct val="90000"/>
             </a:lnSpc>
@@ -2673,7 +2746,6 @@
             <a:spcAft>
               <a:spcPct val="35000"/>
             </a:spcAft>
-            <a:buNone/>
           </a:pPr>
           <a:r>
             <a:rPr lang="es-PE" sz="800" kern="1200">
@@ -2685,7 +2757,7 @@
           </a:r>
         </a:p>
         <a:p>
-          <a:pPr marL="0" lvl="0" indent="0" algn="l" defTabSz="355600">
+          <a:pPr lvl="0" algn="l" defTabSz="355600">
             <a:lnSpc>
               <a:spcPct val="90000"/>
             </a:lnSpc>
@@ -2695,7 +2767,6 @@
             <a:spcAft>
               <a:spcPct val="35000"/>
             </a:spcAft>
-            <a:buNone/>
           </a:pPr>
           <a:r>
             <a:rPr lang="es-PE" sz="800" b="0" i="0" kern="1200">
@@ -2712,7 +2783,7 @@
           </a:endParaRPr>
         </a:p>
         <a:p>
-          <a:pPr marL="0" lvl="0" indent="0" algn="l" defTabSz="355600">
+          <a:pPr lvl="0" algn="l" defTabSz="355600">
             <a:lnSpc>
               <a:spcPct val="90000"/>
             </a:lnSpc>
@@ -2722,7 +2793,6 @@
             <a:spcAft>
               <a:spcPct val="35000"/>
             </a:spcAft>
-            <a:buNone/>
           </a:pPr>
           <a:r>
             <a:rPr lang="es-PE" sz="800" b="0" i="0" kern="1200">
@@ -2739,7 +2809,7 @@
           </a:endParaRPr>
         </a:p>
         <a:p>
-          <a:pPr marL="0" lvl="0" indent="0" algn="l" defTabSz="355600">
+          <a:pPr lvl="0" algn="l" defTabSz="355600">
             <a:lnSpc>
               <a:spcPct val="90000"/>
             </a:lnSpc>
@@ -2749,16 +2819,23 @@
             <a:spcAft>
               <a:spcPct val="35000"/>
             </a:spcAft>
-            <a:buNone/>
           </a:pPr>
           <a:r>
-            <a:rPr lang="es-PE" sz="800" kern="1200"/>
+            <a:rPr lang="es-PE" sz="800" kern="1200">
+              <a:solidFill>
+                <a:srgbClr val="FF0000"/>
+              </a:solidFill>
+            </a:rPr>
             <a:t>Armaremos las funciones de busqueda en jupyter notebook para cada supermercado</a:t>
           </a:r>
-          <a:endParaRPr lang="es-PE" sz="800" b="0" i="0" kern="1200"/>
-        </a:p>
-        <a:p>
-          <a:pPr marL="0" lvl="0" indent="0" algn="l" defTabSz="355600">
+          <a:endParaRPr lang="es-PE" sz="800" b="0" i="0" kern="1200">
+            <a:solidFill>
+              <a:srgbClr val="FF0000"/>
+            </a:solidFill>
+          </a:endParaRPr>
+        </a:p>
+        <a:p>
+          <a:pPr lvl="0" algn="l" defTabSz="355600">
             <a:lnSpc>
               <a:spcPct val="90000"/>
             </a:lnSpc>
@@ -2768,7 +2845,6 @@
             <a:spcAft>
               <a:spcPct val="35000"/>
             </a:spcAft>
-            <a:buNone/>
           </a:pPr>
           <a:r>
             <a:rPr lang="es-PE" sz="800" kern="1200">
@@ -2780,7 +2856,7 @@
           </a:r>
         </a:p>
         <a:p>
-          <a:pPr marL="0" lvl="0" indent="0" algn="l" defTabSz="355600">
+          <a:pPr lvl="0" algn="l" defTabSz="355600">
             <a:lnSpc>
               <a:spcPct val="90000"/>
             </a:lnSpc>
@@ -2790,7 +2866,6 @@
             <a:spcAft>
               <a:spcPct val="35000"/>
             </a:spcAft>
-            <a:buNone/>
           </a:pPr>
           <a:r>
             <a:rPr lang="es-PE" sz="800" kern="1200">
@@ -2802,7 +2877,7 @@
           </a:r>
         </a:p>
         <a:p>
-          <a:pPr marL="0" lvl="0" indent="0" algn="l" defTabSz="355600">
+          <a:pPr lvl="0" algn="l" defTabSz="355600">
             <a:lnSpc>
               <a:spcPct val="90000"/>
             </a:lnSpc>
@@ -2812,7 +2887,6 @@
             <a:spcAft>
               <a:spcPct val="35000"/>
             </a:spcAft>
-            <a:buNone/>
           </a:pPr>
           <a:r>
             <a:rPr lang="es-PE" sz="800" kern="1200">
@@ -2867,7 +2941,7 @@
         </a:bodyPr>
         <a:lstStyle/>
         <a:p>
-          <a:pPr marL="0" lvl="0" indent="0" algn="l" defTabSz="711200">
+          <a:pPr lvl="0" algn="l" defTabSz="711200">
             <a:lnSpc>
               <a:spcPct val="90000"/>
             </a:lnSpc>
@@ -2877,7 +2951,6 @@
             <a:spcAft>
               <a:spcPct val="35000"/>
             </a:spcAft>
-            <a:buNone/>
           </a:pPr>
           <a:r>
             <a:rPr lang="es-PE" sz="1600" kern="1200"/>
@@ -3307,7 +3380,7 @@
         </a:bodyPr>
         <a:lstStyle/>
         <a:p>
-          <a:pPr marL="0" lvl="0" indent="0" algn="l" defTabSz="355600">
+          <a:pPr lvl="0" algn="l" defTabSz="355600">
             <a:lnSpc>
               <a:spcPct val="90000"/>
             </a:lnSpc>
@@ -3317,15 +3390,18 @@
             <a:spcAft>
               <a:spcPct val="35000"/>
             </a:spcAft>
-            <a:buNone/>
           </a:pPr>
           <a:r>
-            <a:rPr lang="es-PE" sz="800" kern="1200"/>
+            <a:rPr lang="es-PE" sz="800" kern="1200">
+              <a:solidFill>
+                <a:srgbClr val="FF0000"/>
+              </a:solidFill>
+            </a:rPr>
             <a:t>Unificar el scraper de los 3 supermercados</a:t>
           </a:r>
         </a:p>
         <a:p>
-          <a:pPr marL="0" lvl="0" indent="0" algn="l" defTabSz="355600">
+          <a:pPr lvl="0" algn="l" defTabSz="355600">
             <a:lnSpc>
               <a:spcPct val="90000"/>
             </a:lnSpc>
@@ -3335,7 +3411,6 @@
             <a:spcAft>
               <a:spcPct val="35000"/>
             </a:spcAft>
-            <a:buNone/>
           </a:pPr>
           <a:r>
             <a:rPr lang="es-PE" sz="800" kern="1200">
@@ -3347,7 +3422,7 @@
           </a:r>
         </a:p>
         <a:p>
-          <a:pPr marL="0" lvl="0" indent="0" algn="l" defTabSz="355600">
+          <a:pPr lvl="0" algn="l" defTabSz="355600">
             <a:lnSpc>
               <a:spcPct val="90000"/>
             </a:lnSpc>
@@ -3357,7 +3432,6 @@
             <a:spcAft>
               <a:spcPct val="35000"/>
             </a:spcAft>
-            <a:buNone/>
           </a:pPr>
           <a:r>
             <a:rPr lang="es-PE" sz="800" kern="1200">
@@ -3369,7 +3443,7 @@
           </a:r>
         </a:p>
         <a:p>
-          <a:pPr marL="0" lvl="0" indent="0" algn="l" defTabSz="355600">
+          <a:pPr lvl="0" algn="l" defTabSz="355600">
             <a:lnSpc>
               <a:spcPct val="90000"/>
             </a:lnSpc>
@@ -3379,7 +3453,6 @@
             <a:spcAft>
               <a:spcPct val="35000"/>
             </a:spcAft>
-            <a:buNone/>
           </a:pPr>
           <a:r>
             <a:rPr lang="es-PE" sz="800" kern="1200">
@@ -3391,7 +3464,7 @@
           </a:r>
         </a:p>
         <a:p>
-          <a:pPr marL="0" lvl="0" indent="0" algn="l" defTabSz="355600">
+          <a:pPr lvl="0" algn="l" defTabSz="355600">
             <a:lnSpc>
               <a:spcPct val="90000"/>
             </a:lnSpc>
@@ -3401,7 +3474,6 @@
             <a:spcAft>
               <a:spcPct val="35000"/>
             </a:spcAft>
-            <a:buNone/>
           </a:pPr>
           <a:r>
             <a:rPr lang="es-PE" sz="800" kern="1200">
@@ -3413,7 +3485,7 @@
           </a:r>
         </a:p>
         <a:p>
-          <a:pPr marL="0" lvl="0" indent="0" algn="l" defTabSz="355600">
+          <a:pPr lvl="0" algn="l" defTabSz="355600">
             <a:lnSpc>
               <a:spcPct val="90000"/>
             </a:lnSpc>
@@ -3423,7 +3495,6 @@
             <a:spcAft>
               <a:spcPct val="35000"/>
             </a:spcAft>
-            <a:buNone/>
           </a:pPr>
           <a:r>
             <a:rPr lang="es-PE" sz="800" kern="1200">
@@ -3477,7 +3548,7 @@
         </a:bodyPr>
         <a:lstStyle/>
         <a:p>
-          <a:pPr marL="0" lvl="0" indent="0" algn="l" defTabSz="711200">
+          <a:pPr lvl="0" algn="l" defTabSz="711200">
             <a:lnSpc>
               <a:spcPct val="90000"/>
             </a:lnSpc>
@@ -3487,7 +3558,6 @@
             <a:spcAft>
               <a:spcPct val="35000"/>
             </a:spcAft>
-            <a:buNone/>
           </a:pPr>
           <a:r>
             <a:rPr lang="es-PE" sz="1600" kern="1200"/>
@@ -3917,7 +3987,7 @@
         </a:bodyPr>
         <a:lstStyle/>
         <a:p>
-          <a:pPr marL="0" lvl="0" indent="0" algn="l" defTabSz="355600">
+          <a:pPr lvl="0" algn="l" defTabSz="355600">
             <a:lnSpc>
               <a:spcPct val="90000"/>
             </a:lnSpc>
@@ -3927,15 +3997,18 @@
             <a:spcAft>
               <a:spcPct val="35000"/>
             </a:spcAft>
-            <a:buNone/>
           </a:pPr>
           <a:r>
-            <a:rPr lang="es-PE" sz="800" kern="1200"/>
+            <a:rPr lang="es-PE" sz="800" kern="1200">
+              <a:solidFill>
+                <a:srgbClr val="FF0000"/>
+              </a:solidFill>
+            </a:rPr>
             <a:t>Uso de expresiones regulares y funciones de texto para estructurar la informacion.</a:t>
           </a:r>
         </a:p>
         <a:p>
-          <a:pPr marL="0" lvl="0" indent="0" algn="l" defTabSz="355600">
+          <a:pPr lvl="0" algn="l" defTabSz="355600">
             <a:lnSpc>
               <a:spcPct val="90000"/>
             </a:lnSpc>
@@ -3945,7 +4018,6 @@
             <a:spcAft>
               <a:spcPct val="35000"/>
             </a:spcAft>
-            <a:buNone/>
           </a:pPr>
           <a:r>
             <a:rPr lang="es-PE" sz="800" kern="1200">
@@ -3957,7 +4029,7 @@
           </a:r>
         </a:p>
         <a:p>
-          <a:pPr marL="0" lvl="0" indent="0" algn="l" defTabSz="355600">
+          <a:pPr lvl="0" algn="l" defTabSz="355600">
             <a:lnSpc>
               <a:spcPct val="90000"/>
             </a:lnSpc>
@@ -3967,7 +4039,6 @@
             <a:spcAft>
               <a:spcPct val="35000"/>
             </a:spcAft>
-            <a:buNone/>
           </a:pPr>
           <a:r>
             <a:rPr lang="es-PE" sz="800" kern="1200">
@@ -3979,7 +4050,7 @@
           </a:r>
         </a:p>
         <a:p>
-          <a:pPr marL="0" lvl="0" indent="0" algn="l" defTabSz="355600">
+          <a:pPr lvl="0" algn="l" defTabSz="355600">
             <a:lnSpc>
               <a:spcPct val="90000"/>
             </a:lnSpc>
@@ -3989,7 +4060,6 @@
             <a:spcAft>
               <a:spcPct val="35000"/>
             </a:spcAft>
-            <a:buNone/>
           </a:pPr>
           <a:r>
             <a:rPr lang="es-PE" sz="800" kern="1200">
@@ -4009,7 +4079,7 @@
           </a:r>
         </a:p>
         <a:p>
-          <a:pPr marL="0" lvl="0" indent="0" algn="l" defTabSz="355600">
+          <a:pPr lvl="0" algn="l" defTabSz="355600">
             <a:lnSpc>
               <a:spcPct val="90000"/>
             </a:lnSpc>
@@ -4019,17 +4089,36 @@
             <a:spcAft>
               <a:spcPct val="35000"/>
             </a:spcAft>
-            <a:buNone/>
           </a:pPr>
           <a:r>
-            <a:rPr lang="es-PE" sz="800" kern="1200"/>
-            <a:t>Guardar la informacion en un excel u otro para su proxima comparacion.</a:t>
+            <a:rPr lang="es-PE" sz="800" kern="1200">
+              <a:solidFill>
+                <a:srgbClr val="FF0000"/>
+              </a:solidFill>
+            </a:rPr>
+            <a:t>Presentacion dela informacion estructurada prueba producto (prueba producto arroz)</a:t>
           </a:r>
-          <a:endParaRPr lang="es-PE" sz="800" kern="1200">
-            <a:solidFill>
-              <a:srgbClr val="FF0000"/>
-            </a:solidFill>
-          </a:endParaRPr>
+        </a:p>
+        <a:p>
+          <a:pPr lvl="0" algn="l" defTabSz="355600">
+            <a:lnSpc>
+              <a:spcPct val="90000"/>
+            </a:lnSpc>
+            <a:spcBef>
+              <a:spcPct val="0"/>
+            </a:spcBef>
+            <a:spcAft>
+              <a:spcPct val="35000"/>
+            </a:spcAft>
+          </a:pPr>
+          <a:r>
+            <a:rPr lang="es-PE" sz="800" kern="1200">
+              <a:solidFill>
+                <a:srgbClr val="FF0000"/>
+              </a:solidFill>
+            </a:rPr>
+            <a:t>Agregando documentacion faltante al resto del codigo del trabajo</a:t>
+          </a:r>
         </a:p>
       </dsp:txBody>
       <dsp:txXfrm>
@@ -5913,7 +6002,7 @@
 </file>
 
 <file path=customXml/itemProps1.xml><?xml version="1.0" encoding="utf-8"?>
-<ds:datastoreItem xmlns:ds="http://schemas.openxmlformats.org/officeDocument/2006/customXml" ds:itemID="{557416D0-6031-4881-8660-2536F886CBAE}">
+<ds:datastoreItem xmlns:ds="http://schemas.openxmlformats.org/officeDocument/2006/customXml" ds:itemID="{3844B3F0-C712-497D-98EF-FA5C71356A7D}">
   <ds:schemaRefs>
     <ds:schemaRef ds:uri="http://schemas.openxmlformats.org/officeDocument/2006/bibliography"/>
   </ds:schemaRefs>

</xml_diff>

<commit_message>
Avance Leslie - ingresar el correo electrónico
</commit_message>
<xml_diff>
--- a/Planificacion-proyecto-LPII.docx
+++ b/Planificacion-proyecto-LPII.docx
@@ -1,6 +1,6 @@
 
 <file path=word/document.xml><?xml version="1.0" encoding="utf-8"?>
-<w:document xmlns:wpc="http://schemas.microsoft.com/office/word/2010/wordprocessingCanvas" xmlns:mc="http://schemas.openxmlformats.org/markup-compatibility/2006" xmlns:o="urn:schemas-microsoft-com:office:office" xmlns:r="http://schemas.openxmlformats.org/officeDocument/2006/relationships" xmlns:m="http://schemas.openxmlformats.org/officeDocument/2006/math" xmlns:v="urn:schemas-microsoft-com:vml" xmlns:wp14="http://schemas.microsoft.com/office/word/2010/wordprocessingDrawing" xmlns:wp="http://schemas.openxmlformats.org/drawingml/2006/wordprocessingDrawing" xmlns:w10="urn:schemas-microsoft-com:office:word" xmlns:w="http://schemas.openxmlformats.org/wordprocessingml/2006/main" xmlns:w14="http://schemas.microsoft.com/office/word/2010/wordml" xmlns:w15="http://schemas.microsoft.com/office/word/2012/wordml" xmlns:wpg="http://schemas.microsoft.com/office/word/2010/wordprocessingGroup" xmlns:wpi="http://schemas.microsoft.com/office/word/2010/wordprocessingInk" xmlns:wne="http://schemas.microsoft.com/office/word/2006/wordml" xmlns:wps="http://schemas.microsoft.com/office/word/2010/wordprocessingShape" mc:Ignorable="w14 w15 wp14">
+<w:document xmlns:wpc="http://schemas.microsoft.com/office/word/2010/wordprocessingCanvas" xmlns:cx="http://schemas.microsoft.com/office/drawing/2014/chartex" xmlns:cx1="http://schemas.microsoft.com/office/drawing/2015/9/8/chartex" xmlns:cx2="http://schemas.microsoft.com/office/drawing/2015/10/21/chartex" xmlns:cx3="http://schemas.microsoft.com/office/drawing/2016/5/9/chartex" xmlns:cx4="http://schemas.microsoft.com/office/drawing/2016/5/10/chartex" xmlns:cx5="http://schemas.microsoft.com/office/drawing/2016/5/11/chartex" xmlns:cx6="http://schemas.microsoft.com/office/drawing/2016/5/12/chartex" xmlns:cx7="http://schemas.microsoft.com/office/drawing/2016/5/13/chartex" xmlns:cx8="http://schemas.microsoft.com/office/drawing/2016/5/14/chartex" xmlns:mc="http://schemas.openxmlformats.org/markup-compatibility/2006" xmlns:aink="http://schemas.microsoft.com/office/drawing/2016/ink" xmlns:am3d="http://schemas.microsoft.com/office/drawing/2017/model3d" xmlns:o="urn:schemas-microsoft-com:office:office" xmlns:oel="http://schemas.microsoft.com/office/2019/extlst" xmlns:r="http://schemas.openxmlformats.org/officeDocument/2006/relationships" xmlns:m="http://schemas.openxmlformats.org/officeDocument/2006/math" xmlns:v="urn:schemas-microsoft-com:vml" xmlns:wp14="http://schemas.microsoft.com/office/word/2010/wordprocessingDrawing" xmlns:wp="http://schemas.openxmlformats.org/drawingml/2006/wordprocessingDrawing" xmlns:w10="urn:schemas-microsoft-com:office:word" xmlns:w="http://schemas.openxmlformats.org/wordprocessingml/2006/main" xmlns:w14="http://schemas.microsoft.com/office/word/2010/wordml" xmlns:w15="http://schemas.microsoft.com/office/word/2012/wordml" xmlns:w16cex="http://schemas.microsoft.com/office/word/2018/wordml/cex" xmlns:w16cid="http://schemas.microsoft.com/office/word/2016/wordml/cid" xmlns:w16="http://schemas.microsoft.com/office/word/2018/wordml" xmlns:w16sdtdh="http://schemas.microsoft.com/office/word/2020/wordml/sdtdatahash" xmlns:w16se="http://schemas.microsoft.com/office/word/2015/wordml/symex" xmlns:wpg="http://schemas.microsoft.com/office/word/2010/wordprocessingGroup" xmlns:wpi="http://schemas.microsoft.com/office/word/2010/wordprocessingInk" xmlns:wne="http://schemas.microsoft.com/office/word/2006/wordml" xmlns:wps="http://schemas.microsoft.com/office/word/2010/wordprocessingShape" mc:Ignorable="w14 w15 w16se w16cid w16 w16cex w16sdtdh wp14">
   <w:body>
     <w:p>
       <w:pPr>
@@ -27,14 +27,13 @@
           <w:lang w:val="es-ES"/>
         </w:rPr>
       </w:pPr>
-      <w:bookmarkStart w:id="0" w:name="_GoBack"/>
       <w:r>
         <w:rPr>
           <w:noProof/>
           <w:lang w:eastAsia="es-PE"/>
         </w:rPr>
         <w:drawing>
-          <wp:inline distT="0" distB="0" distL="0" distR="0" wp14:anchorId="3DD92A4F" wp14:editId="0C8B822C">
+          <wp:inline distT="0" distB="0" distL="0" distR="0" wp14:anchorId="3DD92A4F" wp14:editId="287521A5">
             <wp:extent cx="10620375" cy="6323330"/>
             <wp:effectExtent l="0" t="0" r="0" b="20320"/>
             <wp:docPr id="1" name="Diagrama 1"/>
@@ -47,7 +46,6 @@
           </wp:inline>
         </w:drawing>
       </w:r>
-      <w:bookmarkEnd w:id="0"/>
     </w:p>
     <w:p>
       <w:pPr>
@@ -67,7 +65,7 @@
 </file>
 
 <file path=word/endnotes.xml><?xml version="1.0" encoding="utf-8"?>
-<w:endnotes xmlns:wpc="http://schemas.microsoft.com/office/word/2010/wordprocessingCanvas" xmlns:mc="http://schemas.openxmlformats.org/markup-compatibility/2006" xmlns:o="urn:schemas-microsoft-com:office:office" xmlns:r="http://schemas.openxmlformats.org/officeDocument/2006/relationships" xmlns:m="http://schemas.openxmlformats.org/officeDocument/2006/math" xmlns:v="urn:schemas-microsoft-com:vml" xmlns:wp14="http://schemas.microsoft.com/office/word/2010/wordprocessingDrawing" xmlns:wp="http://schemas.openxmlformats.org/drawingml/2006/wordprocessingDrawing" xmlns:w10="urn:schemas-microsoft-com:office:word" xmlns:w="http://schemas.openxmlformats.org/wordprocessingml/2006/main" xmlns:w14="http://schemas.microsoft.com/office/word/2010/wordml" xmlns:w15="http://schemas.microsoft.com/office/word/2012/wordml" xmlns:wpg="http://schemas.microsoft.com/office/word/2010/wordprocessingGroup" xmlns:wpi="http://schemas.microsoft.com/office/word/2010/wordprocessingInk" xmlns:wne="http://schemas.microsoft.com/office/word/2006/wordml" xmlns:wps="http://schemas.microsoft.com/office/word/2010/wordprocessingShape" mc:Ignorable="w14 w15 wp14">
+<w:endnotes xmlns:wpc="http://schemas.microsoft.com/office/word/2010/wordprocessingCanvas" xmlns:cx="http://schemas.microsoft.com/office/drawing/2014/chartex" xmlns:cx1="http://schemas.microsoft.com/office/drawing/2015/9/8/chartex" xmlns:cx2="http://schemas.microsoft.com/office/drawing/2015/10/21/chartex" xmlns:cx3="http://schemas.microsoft.com/office/drawing/2016/5/9/chartex" xmlns:cx4="http://schemas.microsoft.com/office/drawing/2016/5/10/chartex" xmlns:cx5="http://schemas.microsoft.com/office/drawing/2016/5/11/chartex" xmlns:cx6="http://schemas.microsoft.com/office/drawing/2016/5/12/chartex" xmlns:cx7="http://schemas.microsoft.com/office/drawing/2016/5/13/chartex" xmlns:cx8="http://schemas.microsoft.com/office/drawing/2016/5/14/chartex" xmlns:mc="http://schemas.openxmlformats.org/markup-compatibility/2006" xmlns:aink="http://schemas.microsoft.com/office/drawing/2016/ink" xmlns:am3d="http://schemas.microsoft.com/office/drawing/2017/model3d" xmlns:o="urn:schemas-microsoft-com:office:office" xmlns:oel="http://schemas.microsoft.com/office/2019/extlst" xmlns:r="http://schemas.openxmlformats.org/officeDocument/2006/relationships" xmlns:m="http://schemas.openxmlformats.org/officeDocument/2006/math" xmlns:v="urn:schemas-microsoft-com:vml" xmlns:wp14="http://schemas.microsoft.com/office/word/2010/wordprocessingDrawing" xmlns:wp="http://schemas.openxmlformats.org/drawingml/2006/wordprocessingDrawing" xmlns:w10="urn:schemas-microsoft-com:office:word" xmlns:w="http://schemas.openxmlformats.org/wordprocessingml/2006/main" xmlns:w14="http://schemas.microsoft.com/office/word/2010/wordml" xmlns:w15="http://schemas.microsoft.com/office/word/2012/wordml" xmlns:w16cex="http://schemas.microsoft.com/office/word/2018/wordml/cex" xmlns:w16cid="http://schemas.microsoft.com/office/word/2016/wordml/cid" xmlns:w16="http://schemas.microsoft.com/office/word/2018/wordml" xmlns:w16sdtdh="http://schemas.microsoft.com/office/word/2020/wordml/sdtdatahash" xmlns:w16se="http://schemas.microsoft.com/office/word/2015/wordml/symex" xmlns:wpg="http://schemas.microsoft.com/office/word/2010/wordprocessingGroup" xmlns:wpi="http://schemas.microsoft.com/office/word/2010/wordprocessingInk" xmlns:wne="http://schemas.microsoft.com/office/word/2006/wordml" xmlns:wps="http://schemas.microsoft.com/office/word/2010/wordprocessingShape" mc:Ignorable="w14 w15 w16se w16cid w16 w16cex w16sdtdh wp14">
   <w:endnote w:type="separator" w:id="-1">
     <w:p>
       <w:pPr>
@@ -92,7 +90,7 @@
 </file>
 
 <file path=word/footnotes.xml><?xml version="1.0" encoding="utf-8"?>
-<w:footnotes xmlns:wpc="http://schemas.microsoft.com/office/word/2010/wordprocessingCanvas" xmlns:mc="http://schemas.openxmlformats.org/markup-compatibility/2006" xmlns:o="urn:schemas-microsoft-com:office:office" xmlns:r="http://schemas.openxmlformats.org/officeDocument/2006/relationships" xmlns:m="http://schemas.openxmlformats.org/officeDocument/2006/math" xmlns:v="urn:schemas-microsoft-com:vml" xmlns:wp14="http://schemas.microsoft.com/office/word/2010/wordprocessingDrawing" xmlns:wp="http://schemas.openxmlformats.org/drawingml/2006/wordprocessingDrawing" xmlns:w10="urn:schemas-microsoft-com:office:word" xmlns:w="http://schemas.openxmlformats.org/wordprocessingml/2006/main" xmlns:w14="http://schemas.microsoft.com/office/word/2010/wordml" xmlns:w15="http://schemas.microsoft.com/office/word/2012/wordml" xmlns:wpg="http://schemas.microsoft.com/office/word/2010/wordprocessingGroup" xmlns:wpi="http://schemas.microsoft.com/office/word/2010/wordprocessingInk" xmlns:wne="http://schemas.microsoft.com/office/word/2006/wordml" xmlns:wps="http://schemas.microsoft.com/office/word/2010/wordprocessingShape" mc:Ignorable="w14 w15 wp14">
+<w:footnotes xmlns:wpc="http://schemas.microsoft.com/office/word/2010/wordprocessingCanvas" xmlns:cx="http://schemas.microsoft.com/office/drawing/2014/chartex" xmlns:cx1="http://schemas.microsoft.com/office/drawing/2015/9/8/chartex" xmlns:cx2="http://schemas.microsoft.com/office/drawing/2015/10/21/chartex" xmlns:cx3="http://schemas.microsoft.com/office/drawing/2016/5/9/chartex" xmlns:cx4="http://schemas.microsoft.com/office/drawing/2016/5/10/chartex" xmlns:cx5="http://schemas.microsoft.com/office/drawing/2016/5/11/chartex" xmlns:cx6="http://schemas.microsoft.com/office/drawing/2016/5/12/chartex" xmlns:cx7="http://schemas.microsoft.com/office/drawing/2016/5/13/chartex" xmlns:cx8="http://schemas.microsoft.com/office/drawing/2016/5/14/chartex" xmlns:mc="http://schemas.openxmlformats.org/markup-compatibility/2006" xmlns:aink="http://schemas.microsoft.com/office/drawing/2016/ink" xmlns:am3d="http://schemas.microsoft.com/office/drawing/2017/model3d" xmlns:o="urn:schemas-microsoft-com:office:office" xmlns:oel="http://schemas.microsoft.com/office/2019/extlst" xmlns:r="http://schemas.openxmlformats.org/officeDocument/2006/relationships" xmlns:m="http://schemas.openxmlformats.org/officeDocument/2006/math" xmlns:v="urn:schemas-microsoft-com:vml" xmlns:wp14="http://schemas.microsoft.com/office/word/2010/wordprocessingDrawing" xmlns:wp="http://schemas.openxmlformats.org/drawingml/2006/wordprocessingDrawing" xmlns:w10="urn:schemas-microsoft-com:office:word" xmlns:w="http://schemas.openxmlformats.org/wordprocessingml/2006/main" xmlns:w14="http://schemas.microsoft.com/office/word/2010/wordml" xmlns:w15="http://schemas.microsoft.com/office/word/2012/wordml" xmlns:w16cex="http://schemas.microsoft.com/office/word/2018/wordml/cex" xmlns:w16cid="http://schemas.microsoft.com/office/word/2016/wordml/cid" xmlns:w16="http://schemas.microsoft.com/office/word/2018/wordml" xmlns:w16sdtdh="http://schemas.microsoft.com/office/word/2020/wordml/sdtdatahash" xmlns:w16se="http://schemas.microsoft.com/office/word/2015/wordml/symex" xmlns:wpg="http://schemas.microsoft.com/office/word/2010/wordprocessingGroup" xmlns:wpi="http://schemas.microsoft.com/office/word/2010/wordprocessingInk" xmlns:wne="http://schemas.microsoft.com/office/word/2006/wordml" xmlns:wps="http://schemas.microsoft.com/office/word/2010/wordprocessingShape" mc:Ignorable="w14 w15 w16se w16cid w16 w16cex w16sdtdh wp14">
   <w:footnote w:type="separator" w:id="-1">
     <w:p>
       <w:pPr>
@@ -117,7 +115,7 @@
 </file>
 
 <file path=word/styles.xml><?xml version="1.0" encoding="utf-8"?>
-<w:styles xmlns:mc="http://schemas.openxmlformats.org/markup-compatibility/2006" xmlns:r="http://schemas.openxmlformats.org/officeDocument/2006/relationships" xmlns:w="http://schemas.openxmlformats.org/wordprocessingml/2006/main" xmlns:w14="http://schemas.microsoft.com/office/word/2010/wordml" xmlns:w15="http://schemas.microsoft.com/office/word/2012/wordml" mc:Ignorable="w14 w15">
+<w:styles xmlns:mc="http://schemas.openxmlformats.org/markup-compatibility/2006" xmlns:r="http://schemas.openxmlformats.org/officeDocument/2006/relationships" xmlns:w="http://schemas.openxmlformats.org/wordprocessingml/2006/main" xmlns:w14="http://schemas.microsoft.com/office/word/2010/wordml" xmlns:w15="http://schemas.microsoft.com/office/word/2012/wordml" xmlns:w16cex="http://schemas.microsoft.com/office/word/2018/wordml/cex" xmlns:w16cid="http://schemas.microsoft.com/office/word/2016/wordml/cid" xmlns:w16="http://schemas.microsoft.com/office/word/2018/wordml" xmlns:w16sdtdh="http://schemas.microsoft.com/office/word/2020/wordml/sdtdatahash" xmlns:w16se="http://schemas.microsoft.com/office/word/2015/wordml/symex" mc:Ignorable="w14 w15 w16se w16cid w16 w16cex w16sdtdh">
   <w:docDefaults>
     <w:rPrDefault>
       <w:rPr>
@@ -133,7 +131,7 @@
       </w:pPr>
     </w:pPrDefault>
   </w:docDefaults>
-  <w:latentStyles w:defLockedState="0" w:defUIPriority="99" w:defSemiHidden="0" w:defUnhideWhenUsed="0" w:defQFormat="0" w:count="371">
+  <w:latentStyles w:defLockedState="0" w:defUIPriority="99" w:defSemiHidden="0" w:defUnhideWhenUsed="0" w:defQFormat="0" w:count="376">
     <w:lsdException w:name="Normal" w:uiPriority="0" w:qFormat="1"/>
     <w:lsdException w:name="heading 1" w:uiPriority="9" w:qFormat="1"/>
     <w:lsdException w:name="heading 2" w:semiHidden="1" w:uiPriority="9" w:unhideWhenUsed="1" w:qFormat="1"/>
@@ -239,7 +237,6 @@
     <w:lsdException w:name="HTML Sample" w:semiHidden="1" w:unhideWhenUsed="1"/>
     <w:lsdException w:name="HTML Typewriter" w:semiHidden="1" w:unhideWhenUsed="1"/>
     <w:lsdException w:name="HTML Variable" w:semiHidden="1" w:unhideWhenUsed="1"/>
-    <w:lsdException w:name="Normal Table" w:semiHidden="1" w:unhideWhenUsed="1"/>
     <w:lsdException w:name="annotation subject" w:semiHidden="1" w:unhideWhenUsed="1"/>
     <w:lsdException w:name="No List" w:semiHidden="1" w:unhideWhenUsed="1"/>
     <w:lsdException w:name="Outline List 1" w:semiHidden="1" w:unhideWhenUsed="1"/>
@@ -282,11 +279,8 @@
     <w:lsdException w:name="Table Contemporary" w:semiHidden="1" w:unhideWhenUsed="1"/>
     <w:lsdException w:name="Table Elegant" w:semiHidden="1" w:unhideWhenUsed="1"/>
     <w:lsdException w:name="Table Professional" w:semiHidden="1" w:unhideWhenUsed="1"/>
-    <w:lsdException w:name="Table Subtle 1" w:semiHidden="1" w:unhideWhenUsed="1"/>
     <w:lsdException w:name="Table Subtle 2" w:semiHidden="1" w:unhideWhenUsed="1"/>
     <w:lsdException w:name="Table Web 1" w:semiHidden="1" w:unhideWhenUsed="1"/>
-    <w:lsdException w:name="Table Web 2" w:semiHidden="1" w:unhideWhenUsed="1"/>
-    <w:lsdException w:name="Table Web 3" w:semiHidden="1" w:unhideWhenUsed="1"/>
     <w:lsdException w:name="Balloon Text" w:semiHidden="1" w:unhideWhenUsed="1"/>
     <w:lsdException w:name="Table Grid" w:uiPriority="39"/>
     <w:lsdException w:name="Table Theme" w:semiHidden="1" w:unhideWhenUsed="1"/>
@@ -505,6 +499,11 @@
     <w:lsdException w:name="List Table 5 Dark Accent 6" w:uiPriority="50"/>
     <w:lsdException w:name="List Table 6 Colorful Accent 6" w:uiPriority="51"/>
     <w:lsdException w:name="List Table 7 Colorful Accent 6" w:uiPriority="52"/>
+    <w:lsdException w:name="Mention" w:semiHidden="1" w:unhideWhenUsed="1"/>
+    <w:lsdException w:name="Smart Hyperlink" w:semiHidden="1" w:unhideWhenUsed="1"/>
+    <w:lsdException w:name="Hashtag" w:semiHidden="1" w:unhideWhenUsed="1"/>
+    <w:lsdException w:name="Unresolved Mention" w:semiHidden="1" w:unhideWhenUsed="1"/>
+    <w:lsdException w:name="Smart Link" w:semiHidden="1" w:unhideWhenUsed="1"/>
   </w:latentStyles>
   <w:style w:type="paragraph" w:default="1" w:styleId="Normal">
     <w:name w:val="Normal"/>
@@ -1626,6 +1625,16 @@
             <a:t>Agregando documentacion faltante al resto del codigo del trabajo</a:t>
           </a:r>
         </a:p>
+        <a:p>
+          <a:r>
+            <a:rPr lang="es-PE">
+              <a:solidFill>
+                <a:srgbClr val="FF0000"/>
+              </a:solidFill>
+            </a:rPr>
+            <a:t>Ingresar el correo electrónico del usuario consultor</a:t>
+          </a:r>
+        </a:p>
       </dgm:t>
     </dgm:pt>
     <dgm:pt modelId="{049D6F15-202C-4C4C-BEEC-BD503EFB6EBD}" type="parTrans" cxnId="{9B04E121-FB27-43D9-9ECB-2BACCBAF99FC}">
@@ -1930,13 +1939,6 @@
         </dgm:presLayoutVars>
       </dgm:prSet>
       <dgm:spPr/>
-      <dgm:t>
-        <a:bodyPr/>
-        <a:lstStyle/>
-        <a:p>
-          <a:endParaRPr lang="es-PE"/>
-        </a:p>
-      </dgm:t>
     </dgm:pt>
     <dgm:pt modelId="{79679875-031A-4906-ACE3-65D472FD8596}" type="pres">
       <dgm:prSet presAssocID="{DF62C84F-00AF-4F9B-81B9-0CDDCC08C048}" presName="parenttextcomposite" presStyleCnt="0"/>
@@ -1951,13 +1953,6 @@
         </dgm:presLayoutVars>
       </dgm:prSet>
       <dgm:spPr/>
-      <dgm:t>
-        <a:bodyPr/>
-        <a:lstStyle/>
-        <a:p>
-          <a:endParaRPr lang="es-PE"/>
-        </a:p>
-      </dgm:t>
     </dgm:pt>
     <dgm:pt modelId="{D7C0F832-F93F-465E-945B-D752371CF142}" type="pres">
       <dgm:prSet presAssocID="{DF62C84F-00AF-4F9B-81B9-0CDDCC08C048}" presName="composite" presStyleCnt="0"/>
@@ -2000,13 +1995,6 @@
         </dgm:presLayoutVars>
       </dgm:prSet>
       <dgm:spPr/>
-      <dgm:t>
-        <a:bodyPr/>
-        <a:lstStyle/>
-        <a:p>
-          <a:endParaRPr lang="es-PE"/>
-        </a:p>
-      </dgm:t>
     </dgm:pt>
     <dgm:pt modelId="{C4133916-CFD9-46C6-88F8-7C56C7CEACB3}" type="pres">
       <dgm:prSet presAssocID="{C9BCF6DC-B3DA-419D-A917-EDA44857ACC5}" presName="sibTrans" presStyleCnt="0"/>
@@ -2025,13 +2013,6 @@
         </dgm:presLayoutVars>
       </dgm:prSet>
       <dgm:spPr/>
-      <dgm:t>
-        <a:bodyPr/>
-        <a:lstStyle/>
-        <a:p>
-          <a:endParaRPr lang="es-PE"/>
-        </a:p>
-      </dgm:t>
     </dgm:pt>
     <dgm:pt modelId="{361524FE-1AE7-46D3-88C9-BFB88C9C2F35}" type="pres">
       <dgm:prSet presAssocID="{306C8646-9CFD-4BCA-B98B-9D231512D156}" presName="composite" presStyleCnt="0"/>
@@ -2074,13 +2055,6 @@
         </dgm:presLayoutVars>
       </dgm:prSet>
       <dgm:spPr/>
-      <dgm:t>
-        <a:bodyPr/>
-        <a:lstStyle/>
-        <a:p>
-          <a:endParaRPr lang="es-PE"/>
-        </a:p>
-      </dgm:t>
     </dgm:pt>
     <dgm:pt modelId="{7E97D4A6-AF54-4FB2-97A7-123483679BE2}" type="pres">
       <dgm:prSet presAssocID="{35C703B9-AF6A-4935-B57C-C08C5FA40C0A}" presName="sibTrans" presStyleCnt="0"/>
@@ -2099,13 +2073,6 @@
         </dgm:presLayoutVars>
       </dgm:prSet>
       <dgm:spPr/>
-      <dgm:t>
-        <a:bodyPr/>
-        <a:lstStyle/>
-        <a:p>
-          <a:endParaRPr lang="es-PE"/>
-        </a:p>
-      </dgm:t>
     </dgm:pt>
     <dgm:pt modelId="{DEE27EBF-3E85-4E9A-AABC-73B19B6200E1}" type="pres">
       <dgm:prSet presAssocID="{D27037BF-04C4-4DE3-AD31-014DD2D6C499}" presName="composite" presStyleCnt="0"/>
@@ -2148,39 +2115,32 @@
         </dgm:presLayoutVars>
       </dgm:prSet>
       <dgm:spPr/>
-      <dgm:t>
-        <a:bodyPr/>
-        <a:lstStyle/>
-        <a:p>
-          <a:endParaRPr lang="es-PE"/>
-        </a:p>
-      </dgm:t>
     </dgm:pt>
   </dgm:ptLst>
   <dgm:cxnLst>
+    <dgm:cxn modelId="{1F769A0A-0491-4DE9-BC27-1116019009BB}" type="presOf" srcId="{C11FCFC8-C598-427F-88B2-A95E1E71DFAB}" destId="{69DF3239-1F99-4425-B3DF-5112E1087084}" srcOrd="0" destOrd="2" presId="urn:microsoft.com/office/officeart/2008/layout/VerticalAccentList"/>
+    <dgm:cxn modelId="{26B72C17-9297-426B-BE0D-180A538BF9BC}" type="presOf" srcId="{D5CF4052-A874-4DEF-B9D8-665DD3192256}" destId="{69DF3239-1F99-4425-B3DF-5112E1087084}" srcOrd="0" destOrd="1" presId="urn:microsoft.com/office/officeart/2008/layout/VerticalAccentList"/>
+    <dgm:cxn modelId="{9FDF6F17-64AF-4C05-8887-AFBA248A7887}" srcId="{DF62C84F-00AF-4F9B-81B9-0CDDCC08C048}" destId="{6350BA11-71A8-4345-B505-1008CE761026}" srcOrd="3" destOrd="0" parTransId="{22D9D665-CD33-4329-8B8A-F59EE782B8F5}" sibTransId="{9E497B14-DE65-4CF3-8390-061C0FFDC02E}"/>
     <dgm:cxn modelId="{5A2A3C1A-010E-4B3E-846E-FF8F07048229}" srcId="{DF62C84F-00AF-4F9B-81B9-0CDDCC08C048}" destId="{B2308969-0A6B-4344-B87B-BD809982A37D}" srcOrd="0" destOrd="0" parTransId="{BC56AB93-2151-4956-AF33-5AAAE8C83569}" sibTransId="{3F16D2D9-83A0-4BBE-BC81-7C75E85F8564}"/>
+    <dgm:cxn modelId="{9B04E121-FB27-43D9-9ECB-2BACCBAF99FC}" srcId="{D27037BF-04C4-4DE3-AD31-014DD2D6C499}" destId="{2337CACA-5431-4CCA-BB2A-23F6CCCD4623}" srcOrd="0" destOrd="0" parTransId="{049D6F15-202C-4C4C-BEEC-BD503EFB6EBD}" sibTransId="{F3F18D2C-15E9-465D-A4F6-CB9180DF2438}"/>
+    <dgm:cxn modelId="{A4FE482F-A335-4C69-B179-6F16B060DC87}" type="presOf" srcId="{73CB0AFD-CB1E-438D-A041-7DBFD14AB769}" destId="{69DF3239-1F99-4425-B3DF-5112E1087084}" srcOrd="0" destOrd="4" presId="urn:microsoft.com/office/officeart/2008/layout/VerticalAccentList"/>
+    <dgm:cxn modelId="{61CE9E4B-806E-4107-9E33-0F6903716138}" srcId="{DF62C84F-00AF-4F9B-81B9-0CDDCC08C048}" destId="{6E988D01-0769-4839-83BC-2381E54A53CD}" srcOrd="5" destOrd="0" parTransId="{0C0909B5-D775-4FAE-8E14-8528D543F26D}" sibTransId="{6C3F6DA5-3654-4032-A0EF-504B3877F310}"/>
+    <dgm:cxn modelId="{44E99253-1C58-4116-95D3-A4421880CBAD}" srcId="{306C8646-9CFD-4BCA-B98B-9D231512D156}" destId="{FB84F691-9DB2-4A81-867A-0D21D957E9CE}" srcOrd="0" destOrd="0" parTransId="{2BFB9B4C-445F-4BBF-8636-3C3774EC391A}" sibTransId="{AF406DCC-8BE7-48F2-8B4F-E97CF85BAA92}"/>
+    <dgm:cxn modelId="{40023175-57E7-4DD0-AADD-7F613DF7B798}" type="presOf" srcId="{306C8646-9CFD-4BCA-B98B-9D231512D156}" destId="{D14C891D-9AA4-4D7C-B2A3-DDB23D49280E}" srcOrd="0" destOrd="0" presId="urn:microsoft.com/office/officeart/2008/layout/VerticalAccentList"/>
+    <dgm:cxn modelId="{11112683-4F98-4982-B85D-0B7B36EC5FE6}" type="presOf" srcId="{D27037BF-04C4-4DE3-AD31-014DD2D6C499}" destId="{035B9835-9D63-4701-90A1-57165E123790}" srcOrd="0" destOrd="0" presId="urn:microsoft.com/office/officeart/2008/layout/VerticalAccentList"/>
     <dgm:cxn modelId="{ED2D9E87-C85F-4DB0-9A7A-6BF9748A9FEC}" srcId="{DF62C84F-00AF-4F9B-81B9-0CDDCC08C048}" destId="{73CB0AFD-CB1E-438D-A041-7DBFD14AB769}" srcOrd="4" destOrd="0" parTransId="{8E3F2D29-9CFB-4444-9140-E95CC7C333F4}" sibTransId="{526A1194-1A48-496E-8D86-C5D2AE37F92C}"/>
+    <dgm:cxn modelId="{4E7C4594-E935-4895-AA2D-56696C7371FF}" srcId="{D7B75C32-8F87-411F-B984-874743ECA190}" destId="{306C8646-9CFD-4BCA-B98B-9D231512D156}" srcOrd="1" destOrd="0" parTransId="{888FD958-1F97-44D7-99B8-B9C26757637C}" sibTransId="{35C703B9-AF6A-4935-B57C-C08C5FA40C0A}"/>
     <dgm:cxn modelId="{7B3B33A2-DB1B-4688-AD5E-C4FA80E852A2}" type="presOf" srcId="{FB84F691-9DB2-4A81-867A-0D21D957E9CE}" destId="{68A2D395-1B30-4F75-B665-0FBB4D9340C8}" srcOrd="0" destOrd="0" presId="urn:microsoft.com/office/officeart/2008/layout/VerticalAccentList"/>
     <dgm:cxn modelId="{F04B1DAE-6C90-43A3-8561-78A000559114}" srcId="{D7B75C32-8F87-411F-B984-874743ECA190}" destId="{DF62C84F-00AF-4F9B-81B9-0CDDCC08C048}" srcOrd="0" destOrd="0" parTransId="{7B44670F-F9F3-4AA9-AC81-3D28C1D6F9CF}" sibTransId="{C9BCF6DC-B3DA-419D-A917-EDA44857ACC5}"/>
+    <dgm:cxn modelId="{12D79EB0-1376-442B-A824-509CAFE24E03}" type="presOf" srcId="{DF62C84F-00AF-4F9B-81B9-0CDDCC08C048}" destId="{08CE8FA7-F9AC-4FD2-A6F8-C2D1D13E1311}" srcOrd="0" destOrd="0" presId="urn:microsoft.com/office/officeart/2008/layout/VerticalAccentList"/>
+    <dgm:cxn modelId="{9E4033D7-40F8-41C0-AA7C-212AF387E2B1}" srcId="{D7B75C32-8F87-411F-B984-874743ECA190}" destId="{D27037BF-04C4-4DE3-AD31-014DD2D6C499}" srcOrd="2" destOrd="0" parTransId="{AC1DBD30-C131-4FEA-B018-6D38EA8C1634}" sibTransId="{9C8A0E7C-87B2-4E32-9B82-2D68EE642F26}"/>
+    <dgm:cxn modelId="{624F9DDD-6617-4422-811D-19919134C4EA}" type="presOf" srcId="{6E988D01-0769-4839-83BC-2381E54A53CD}" destId="{69DF3239-1F99-4425-B3DF-5112E1087084}" srcOrd="0" destOrd="5" presId="urn:microsoft.com/office/officeart/2008/layout/VerticalAccentList"/>
+    <dgm:cxn modelId="{81AC68E6-FFCD-4511-8B54-4376825A2C61}" type="presOf" srcId="{2337CACA-5431-4CCA-BB2A-23F6CCCD4623}" destId="{B729A5AD-0296-493F-BD8B-6708B7FC32C9}" srcOrd="0" destOrd="0" presId="urn:microsoft.com/office/officeart/2008/layout/VerticalAccentList"/>
+    <dgm:cxn modelId="{A8944AEE-8E1A-4C80-8529-EC5E2C06118C}" type="presOf" srcId="{D7B75C32-8F87-411F-B984-874743ECA190}" destId="{F6B841CA-BFE1-4B2B-9AD4-435E8CEF8969}" srcOrd="0" destOrd="0" presId="urn:microsoft.com/office/officeart/2008/layout/VerticalAccentList"/>
     <dgm:cxn modelId="{B85290EE-24EA-4235-BCBC-D88B6BD1B2C4}" type="presOf" srcId="{6350BA11-71A8-4345-B505-1008CE761026}" destId="{69DF3239-1F99-4425-B3DF-5112E1087084}" srcOrd="0" destOrd="3" presId="urn:microsoft.com/office/officeart/2008/layout/VerticalAccentList"/>
-    <dgm:cxn modelId="{11112683-4F98-4982-B85D-0B7B36EC5FE6}" type="presOf" srcId="{D27037BF-04C4-4DE3-AD31-014DD2D6C499}" destId="{035B9835-9D63-4701-90A1-57165E123790}" srcOrd="0" destOrd="0" presId="urn:microsoft.com/office/officeart/2008/layout/VerticalAccentList"/>
     <dgm:cxn modelId="{DA91D8F8-C074-4F47-BA6E-0301D8AECBE5}" srcId="{DF62C84F-00AF-4F9B-81B9-0CDDCC08C048}" destId="{C11FCFC8-C598-427F-88B2-A95E1E71DFAB}" srcOrd="2" destOrd="0" parTransId="{15C3BDE5-8300-4974-A648-4051397846FA}" sibTransId="{49F88020-7574-40D4-B960-8191DF51D26A}"/>
-    <dgm:cxn modelId="{9B04E121-FB27-43D9-9ECB-2BACCBAF99FC}" srcId="{D27037BF-04C4-4DE3-AD31-014DD2D6C499}" destId="{2337CACA-5431-4CCA-BB2A-23F6CCCD4623}" srcOrd="0" destOrd="0" parTransId="{049D6F15-202C-4C4C-BEEC-BD503EFB6EBD}" sibTransId="{F3F18D2C-15E9-465D-A4F6-CB9180DF2438}"/>
-    <dgm:cxn modelId="{624F9DDD-6617-4422-811D-19919134C4EA}" type="presOf" srcId="{6E988D01-0769-4839-83BC-2381E54A53CD}" destId="{69DF3239-1F99-4425-B3DF-5112E1087084}" srcOrd="0" destOrd="5" presId="urn:microsoft.com/office/officeart/2008/layout/VerticalAccentList"/>
-    <dgm:cxn modelId="{A8944AEE-8E1A-4C80-8529-EC5E2C06118C}" type="presOf" srcId="{D7B75C32-8F87-411F-B984-874743ECA190}" destId="{F6B841CA-BFE1-4B2B-9AD4-435E8CEF8969}" srcOrd="0" destOrd="0" presId="urn:microsoft.com/office/officeart/2008/layout/VerticalAccentList"/>
-    <dgm:cxn modelId="{9E4033D7-40F8-41C0-AA7C-212AF387E2B1}" srcId="{D7B75C32-8F87-411F-B984-874743ECA190}" destId="{D27037BF-04C4-4DE3-AD31-014DD2D6C499}" srcOrd="2" destOrd="0" parTransId="{AC1DBD30-C131-4FEA-B018-6D38EA8C1634}" sibTransId="{9C8A0E7C-87B2-4E32-9B82-2D68EE642F26}"/>
-    <dgm:cxn modelId="{40023175-57E7-4DD0-AADD-7F613DF7B798}" type="presOf" srcId="{306C8646-9CFD-4BCA-B98B-9D231512D156}" destId="{D14C891D-9AA4-4D7C-B2A3-DDB23D49280E}" srcOrd="0" destOrd="0" presId="urn:microsoft.com/office/officeart/2008/layout/VerticalAccentList"/>
-    <dgm:cxn modelId="{61CE9E4B-806E-4107-9E33-0F6903716138}" srcId="{DF62C84F-00AF-4F9B-81B9-0CDDCC08C048}" destId="{6E988D01-0769-4839-83BC-2381E54A53CD}" srcOrd="5" destOrd="0" parTransId="{0C0909B5-D775-4FAE-8E14-8528D543F26D}" sibTransId="{6C3F6DA5-3654-4032-A0EF-504B3877F310}"/>
-    <dgm:cxn modelId="{1F769A0A-0491-4DE9-BC27-1116019009BB}" type="presOf" srcId="{C11FCFC8-C598-427F-88B2-A95E1E71DFAB}" destId="{69DF3239-1F99-4425-B3DF-5112E1087084}" srcOrd="0" destOrd="2" presId="urn:microsoft.com/office/officeart/2008/layout/VerticalAccentList"/>
+    <dgm:cxn modelId="{76A7E7FC-801B-4897-B8F2-18716D8C172E}" type="presOf" srcId="{B2308969-0A6B-4344-B87B-BD809982A37D}" destId="{69DF3239-1F99-4425-B3DF-5112E1087084}" srcOrd="0" destOrd="0" presId="urn:microsoft.com/office/officeart/2008/layout/VerticalAccentList"/>
     <dgm:cxn modelId="{BF6F09FE-0389-4063-825C-10A765DFCC9E}" srcId="{DF62C84F-00AF-4F9B-81B9-0CDDCC08C048}" destId="{D5CF4052-A874-4DEF-B9D8-665DD3192256}" srcOrd="1" destOrd="0" parTransId="{A39D94D3-8F3B-401C-BA36-87A595F5E09D}" sibTransId="{C1FB273E-B1F6-40A7-BA80-C8FA76BBFB8B}"/>
-    <dgm:cxn modelId="{26B72C17-9297-426B-BE0D-180A538BF9BC}" type="presOf" srcId="{D5CF4052-A874-4DEF-B9D8-665DD3192256}" destId="{69DF3239-1F99-4425-B3DF-5112E1087084}" srcOrd="0" destOrd="1" presId="urn:microsoft.com/office/officeart/2008/layout/VerticalAccentList"/>
-    <dgm:cxn modelId="{4E7C4594-E935-4895-AA2D-56696C7371FF}" srcId="{D7B75C32-8F87-411F-B984-874743ECA190}" destId="{306C8646-9CFD-4BCA-B98B-9D231512D156}" srcOrd="1" destOrd="0" parTransId="{888FD958-1F97-44D7-99B8-B9C26757637C}" sibTransId="{35C703B9-AF6A-4935-B57C-C08C5FA40C0A}"/>
-    <dgm:cxn modelId="{9FDF6F17-64AF-4C05-8887-AFBA248A7887}" srcId="{DF62C84F-00AF-4F9B-81B9-0CDDCC08C048}" destId="{6350BA11-71A8-4345-B505-1008CE761026}" srcOrd="3" destOrd="0" parTransId="{22D9D665-CD33-4329-8B8A-F59EE782B8F5}" sibTransId="{9E497B14-DE65-4CF3-8390-061C0FFDC02E}"/>
-    <dgm:cxn modelId="{81AC68E6-FFCD-4511-8B54-4376825A2C61}" type="presOf" srcId="{2337CACA-5431-4CCA-BB2A-23F6CCCD4623}" destId="{B729A5AD-0296-493F-BD8B-6708B7FC32C9}" srcOrd="0" destOrd="0" presId="urn:microsoft.com/office/officeart/2008/layout/VerticalAccentList"/>
-    <dgm:cxn modelId="{76A7E7FC-801B-4897-B8F2-18716D8C172E}" type="presOf" srcId="{B2308969-0A6B-4344-B87B-BD809982A37D}" destId="{69DF3239-1F99-4425-B3DF-5112E1087084}" srcOrd="0" destOrd="0" presId="urn:microsoft.com/office/officeart/2008/layout/VerticalAccentList"/>
-    <dgm:cxn modelId="{12D79EB0-1376-442B-A824-509CAFE24E03}" type="presOf" srcId="{DF62C84F-00AF-4F9B-81B9-0CDDCC08C048}" destId="{08CE8FA7-F9AC-4FD2-A6F8-C2D1D13E1311}" srcOrd="0" destOrd="0" presId="urn:microsoft.com/office/officeart/2008/layout/VerticalAccentList"/>
-    <dgm:cxn modelId="{A4FE482F-A335-4C69-B179-6F16B060DC87}" type="presOf" srcId="{73CB0AFD-CB1E-438D-A041-7DBFD14AB769}" destId="{69DF3239-1F99-4425-B3DF-5112E1087084}" srcOrd="0" destOrd="4" presId="urn:microsoft.com/office/officeart/2008/layout/VerticalAccentList"/>
-    <dgm:cxn modelId="{44E99253-1C58-4116-95D3-A4421880CBAD}" srcId="{306C8646-9CFD-4BCA-B98B-9D231512D156}" destId="{FB84F691-9DB2-4A81-867A-0D21D957E9CE}" srcOrd="0" destOrd="0" parTransId="{2BFB9B4C-445F-4BBF-8636-3C3774EC391A}" sibTransId="{AF406DCC-8BE7-48F2-8B4F-E97CF85BAA92}"/>
     <dgm:cxn modelId="{904F42EA-2B20-462C-AB5B-953A3FB5B7A9}" type="presParOf" srcId="{F6B841CA-BFE1-4B2B-9AD4-435E8CEF8969}" destId="{79679875-031A-4906-ACE3-65D472FD8596}" srcOrd="0" destOrd="0" presId="urn:microsoft.com/office/officeart/2008/layout/VerticalAccentList"/>
     <dgm:cxn modelId="{47CEA3CB-9939-4DC4-B123-F0C75C56BDE0}" type="presParOf" srcId="{79679875-031A-4906-ACE3-65D472FD8596}" destId="{08CE8FA7-F9AC-4FD2-A6F8-C2D1D13E1311}" srcOrd="0" destOrd="0" presId="urn:microsoft.com/office/officeart/2008/layout/VerticalAccentList"/>
     <dgm:cxn modelId="{84778971-99EC-49AE-91A4-5514275826EB}" type="presParOf" srcId="{F6B841CA-BFE1-4B2B-9AD4-435E8CEF8969}" destId="{D7C0F832-F93F-465E-945B-D752371CF142}" srcOrd="1" destOrd="0" presId="urn:microsoft.com/office/officeart/2008/layout/VerticalAccentList"/>
@@ -2272,7 +2232,7 @@
         </a:bodyPr>
         <a:lstStyle/>
         <a:p>
-          <a:pPr lvl="0" algn="l" defTabSz="711200">
+          <a:pPr marL="0" lvl="0" indent="0" algn="l" defTabSz="711200">
             <a:lnSpc>
               <a:spcPct val="90000"/>
             </a:lnSpc>
@@ -2282,6 +2242,7 @@
             <a:spcAft>
               <a:spcPct val="35000"/>
             </a:spcAft>
+            <a:buNone/>
           </a:pPr>
           <a:r>
             <a:rPr lang="es-PE" sz="1600" kern="1200"/>
@@ -2715,7 +2676,7 @@
         </a:bodyPr>
         <a:lstStyle/>
         <a:p>
-          <a:pPr lvl="0" algn="l" defTabSz="355600">
+          <a:pPr marL="0" lvl="0" indent="0" algn="l" defTabSz="355600">
             <a:lnSpc>
               <a:spcPct val="90000"/>
             </a:lnSpc>
@@ -2725,6 +2686,7 @@
             <a:spcAft>
               <a:spcPct val="35000"/>
             </a:spcAft>
+            <a:buNone/>
           </a:pPr>
           <a:r>
             <a:rPr lang="es-PE" sz="800" kern="1200">
@@ -2736,7 +2698,7 @@
           </a:r>
         </a:p>
         <a:p>
-          <a:pPr lvl="0" algn="l" defTabSz="355600">
+          <a:pPr marL="0" lvl="0" indent="0" algn="l" defTabSz="355600">
             <a:lnSpc>
               <a:spcPct val="90000"/>
             </a:lnSpc>
@@ -2746,6 +2708,7 @@
             <a:spcAft>
               <a:spcPct val="35000"/>
             </a:spcAft>
+            <a:buNone/>
           </a:pPr>
           <a:r>
             <a:rPr lang="es-PE" sz="800" kern="1200">
@@ -2757,7 +2720,7 @@
           </a:r>
         </a:p>
         <a:p>
-          <a:pPr lvl="0" algn="l" defTabSz="355600">
+          <a:pPr marL="0" lvl="0" indent="0" algn="l" defTabSz="355600">
             <a:lnSpc>
               <a:spcPct val="90000"/>
             </a:lnSpc>
@@ -2767,6 +2730,7 @@
             <a:spcAft>
               <a:spcPct val="35000"/>
             </a:spcAft>
+            <a:buNone/>
           </a:pPr>
           <a:r>
             <a:rPr lang="es-PE" sz="800" b="0" i="0" kern="1200">
@@ -2783,7 +2747,7 @@
           </a:endParaRPr>
         </a:p>
         <a:p>
-          <a:pPr lvl="0" algn="l" defTabSz="355600">
+          <a:pPr marL="0" lvl="0" indent="0" algn="l" defTabSz="355600">
             <a:lnSpc>
               <a:spcPct val="90000"/>
             </a:lnSpc>
@@ -2793,6 +2757,7 @@
             <a:spcAft>
               <a:spcPct val="35000"/>
             </a:spcAft>
+            <a:buNone/>
           </a:pPr>
           <a:r>
             <a:rPr lang="es-PE" sz="800" b="0" i="0" kern="1200">
@@ -2809,7 +2774,7 @@
           </a:endParaRPr>
         </a:p>
         <a:p>
-          <a:pPr lvl="0" algn="l" defTabSz="355600">
+          <a:pPr marL="0" lvl="0" indent="0" algn="l" defTabSz="355600">
             <a:lnSpc>
               <a:spcPct val="90000"/>
             </a:lnSpc>
@@ -2819,6 +2784,7 @@
             <a:spcAft>
               <a:spcPct val="35000"/>
             </a:spcAft>
+            <a:buNone/>
           </a:pPr>
           <a:r>
             <a:rPr lang="es-PE" sz="800" kern="1200">
@@ -2835,7 +2801,7 @@
           </a:endParaRPr>
         </a:p>
         <a:p>
-          <a:pPr lvl="0" algn="l" defTabSz="355600">
+          <a:pPr marL="0" lvl="0" indent="0" algn="l" defTabSz="355600">
             <a:lnSpc>
               <a:spcPct val="90000"/>
             </a:lnSpc>
@@ -2845,6 +2811,7 @@
             <a:spcAft>
               <a:spcPct val="35000"/>
             </a:spcAft>
+            <a:buNone/>
           </a:pPr>
           <a:r>
             <a:rPr lang="es-PE" sz="800" kern="1200">
@@ -2856,7 +2823,7 @@
           </a:r>
         </a:p>
         <a:p>
-          <a:pPr lvl="0" algn="l" defTabSz="355600">
+          <a:pPr marL="0" lvl="0" indent="0" algn="l" defTabSz="355600">
             <a:lnSpc>
               <a:spcPct val="90000"/>
             </a:lnSpc>
@@ -2866,6 +2833,7 @@
             <a:spcAft>
               <a:spcPct val="35000"/>
             </a:spcAft>
+            <a:buNone/>
           </a:pPr>
           <a:r>
             <a:rPr lang="es-PE" sz="800" kern="1200">
@@ -2877,7 +2845,7 @@
           </a:r>
         </a:p>
         <a:p>
-          <a:pPr lvl="0" algn="l" defTabSz="355600">
+          <a:pPr marL="0" lvl="0" indent="0" algn="l" defTabSz="355600">
             <a:lnSpc>
               <a:spcPct val="90000"/>
             </a:lnSpc>
@@ -2887,6 +2855,7 @@
             <a:spcAft>
               <a:spcPct val="35000"/>
             </a:spcAft>
+            <a:buNone/>
           </a:pPr>
           <a:r>
             <a:rPr lang="es-PE" sz="800" kern="1200">
@@ -2941,7 +2910,7 @@
         </a:bodyPr>
         <a:lstStyle/>
         <a:p>
-          <a:pPr lvl="0" algn="l" defTabSz="711200">
+          <a:pPr marL="0" lvl="0" indent="0" algn="l" defTabSz="711200">
             <a:lnSpc>
               <a:spcPct val="90000"/>
             </a:lnSpc>
@@ -2951,6 +2920,7 @@
             <a:spcAft>
               <a:spcPct val="35000"/>
             </a:spcAft>
+            <a:buNone/>
           </a:pPr>
           <a:r>
             <a:rPr lang="es-PE" sz="1600" kern="1200"/>
@@ -3380,7 +3350,7 @@
         </a:bodyPr>
         <a:lstStyle/>
         <a:p>
-          <a:pPr lvl="0" algn="l" defTabSz="355600">
+          <a:pPr marL="0" lvl="0" indent="0" algn="l" defTabSz="355600">
             <a:lnSpc>
               <a:spcPct val="90000"/>
             </a:lnSpc>
@@ -3390,6 +3360,7 @@
             <a:spcAft>
               <a:spcPct val="35000"/>
             </a:spcAft>
+            <a:buNone/>
           </a:pPr>
           <a:r>
             <a:rPr lang="es-PE" sz="800" kern="1200">
@@ -3401,7 +3372,7 @@
           </a:r>
         </a:p>
         <a:p>
-          <a:pPr lvl="0" algn="l" defTabSz="355600">
+          <a:pPr marL="0" lvl="0" indent="0" algn="l" defTabSz="355600">
             <a:lnSpc>
               <a:spcPct val="90000"/>
             </a:lnSpc>
@@ -3411,6 +3382,7 @@
             <a:spcAft>
               <a:spcPct val="35000"/>
             </a:spcAft>
+            <a:buNone/>
           </a:pPr>
           <a:r>
             <a:rPr lang="es-PE" sz="800" kern="1200">
@@ -3422,7 +3394,7 @@
           </a:r>
         </a:p>
         <a:p>
-          <a:pPr lvl="0" algn="l" defTabSz="355600">
+          <a:pPr marL="0" lvl="0" indent="0" algn="l" defTabSz="355600">
             <a:lnSpc>
               <a:spcPct val="90000"/>
             </a:lnSpc>
@@ -3432,6 +3404,7 @@
             <a:spcAft>
               <a:spcPct val="35000"/>
             </a:spcAft>
+            <a:buNone/>
           </a:pPr>
           <a:r>
             <a:rPr lang="es-PE" sz="800" kern="1200">
@@ -3443,7 +3416,7 @@
           </a:r>
         </a:p>
         <a:p>
-          <a:pPr lvl="0" algn="l" defTabSz="355600">
+          <a:pPr marL="0" lvl="0" indent="0" algn="l" defTabSz="355600">
             <a:lnSpc>
               <a:spcPct val="90000"/>
             </a:lnSpc>
@@ -3453,6 +3426,7 @@
             <a:spcAft>
               <a:spcPct val="35000"/>
             </a:spcAft>
+            <a:buNone/>
           </a:pPr>
           <a:r>
             <a:rPr lang="es-PE" sz="800" kern="1200">
@@ -3464,7 +3438,7 @@
           </a:r>
         </a:p>
         <a:p>
-          <a:pPr lvl="0" algn="l" defTabSz="355600">
+          <a:pPr marL="0" lvl="0" indent="0" algn="l" defTabSz="355600">
             <a:lnSpc>
               <a:spcPct val="90000"/>
             </a:lnSpc>
@@ -3474,6 +3448,7 @@
             <a:spcAft>
               <a:spcPct val="35000"/>
             </a:spcAft>
+            <a:buNone/>
           </a:pPr>
           <a:r>
             <a:rPr lang="es-PE" sz="800" kern="1200">
@@ -3485,7 +3460,7 @@
           </a:r>
         </a:p>
         <a:p>
-          <a:pPr lvl="0" algn="l" defTabSz="355600">
+          <a:pPr marL="0" lvl="0" indent="0" algn="l" defTabSz="355600">
             <a:lnSpc>
               <a:spcPct val="90000"/>
             </a:lnSpc>
@@ -3495,6 +3470,7 @@
             <a:spcAft>
               <a:spcPct val="35000"/>
             </a:spcAft>
+            <a:buNone/>
           </a:pPr>
           <a:r>
             <a:rPr lang="es-PE" sz="800" kern="1200">
@@ -3548,7 +3524,7 @@
         </a:bodyPr>
         <a:lstStyle/>
         <a:p>
-          <a:pPr lvl="0" algn="l" defTabSz="711200">
+          <a:pPr marL="0" lvl="0" indent="0" algn="l" defTabSz="711200">
             <a:lnSpc>
               <a:spcPct val="90000"/>
             </a:lnSpc>
@@ -3558,6 +3534,7 @@
             <a:spcAft>
               <a:spcPct val="35000"/>
             </a:spcAft>
+            <a:buNone/>
           </a:pPr>
           <a:r>
             <a:rPr lang="es-PE" sz="1600" kern="1200"/>
@@ -3987,7 +3964,7 @@
         </a:bodyPr>
         <a:lstStyle/>
         <a:p>
-          <a:pPr lvl="0" algn="l" defTabSz="355600">
+          <a:pPr marL="0" lvl="0" indent="0" algn="l" defTabSz="355600">
             <a:lnSpc>
               <a:spcPct val="90000"/>
             </a:lnSpc>
@@ -3997,6 +3974,7 @@
             <a:spcAft>
               <a:spcPct val="35000"/>
             </a:spcAft>
+            <a:buNone/>
           </a:pPr>
           <a:r>
             <a:rPr lang="es-PE" sz="800" kern="1200">
@@ -4008,7 +3986,7 @@
           </a:r>
         </a:p>
         <a:p>
-          <a:pPr lvl="0" algn="l" defTabSz="355600">
+          <a:pPr marL="0" lvl="0" indent="0" algn="l" defTabSz="355600">
             <a:lnSpc>
               <a:spcPct val="90000"/>
             </a:lnSpc>
@@ -4018,6 +3996,7 @@
             <a:spcAft>
               <a:spcPct val="35000"/>
             </a:spcAft>
+            <a:buNone/>
           </a:pPr>
           <a:r>
             <a:rPr lang="es-PE" sz="800" kern="1200">
@@ -4029,7 +4008,7 @@
           </a:r>
         </a:p>
         <a:p>
-          <a:pPr lvl="0" algn="l" defTabSz="355600">
+          <a:pPr marL="0" lvl="0" indent="0" algn="l" defTabSz="355600">
             <a:lnSpc>
               <a:spcPct val="90000"/>
             </a:lnSpc>
@@ -4039,6 +4018,7 @@
             <a:spcAft>
               <a:spcPct val="35000"/>
             </a:spcAft>
+            <a:buNone/>
           </a:pPr>
           <a:r>
             <a:rPr lang="es-PE" sz="800" kern="1200">
@@ -4050,7 +4030,7 @@
           </a:r>
         </a:p>
         <a:p>
-          <a:pPr lvl="0" algn="l" defTabSz="355600">
+          <a:pPr marL="0" lvl="0" indent="0" algn="l" defTabSz="355600">
             <a:lnSpc>
               <a:spcPct val="90000"/>
             </a:lnSpc>
@@ -4060,6 +4040,7 @@
             <a:spcAft>
               <a:spcPct val="35000"/>
             </a:spcAft>
+            <a:buNone/>
           </a:pPr>
           <a:r>
             <a:rPr lang="es-PE" sz="800" kern="1200">
@@ -4079,7 +4060,7 @@
           </a:r>
         </a:p>
         <a:p>
-          <a:pPr lvl="0" algn="l" defTabSz="355600">
+          <a:pPr marL="0" lvl="0" indent="0" algn="l" defTabSz="355600">
             <a:lnSpc>
               <a:spcPct val="90000"/>
             </a:lnSpc>
@@ -4089,6 +4070,7 @@
             <a:spcAft>
               <a:spcPct val="35000"/>
             </a:spcAft>
+            <a:buNone/>
           </a:pPr>
           <a:r>
             <a:rPr lang="es-PE" sz="800" kern="1200">
@@ -4100,7 +4082,7 @@
           </a:r>
         </a:p>
         <a:p>
-          <a:pPr lvl="0" algn="l" defTabSz="355600">
+          <a:pPr marL="0" lvl="0" indent="0" algn="l" defTabSz="355600">
             <a:lnSpc>
               <a:spcPct val="90000"/>
             </a:lnSpc>
@@ -4110,6 +4092,7 @@
             <a:spcAft>
               <a:spcPct val="35000"/>
             </a:spcAft>
+            <a:buNone/>
           </a:pPr>
           <a:r>
             <a:rPr lang="es-PE" sz="800" kern="1200">
@@ -4118,6 +4101,28 @@
               </a:solidFill>
             </a:rPr>
             <a:t>Agregando documentacion faltante al resto del codigo del trabajo</a:t>
+          </a:r>
+        </a:p>
+        <a:p>
+          <a:pPr marL="0" lvl="0" indent="0" algn="l" defTabSz="355600">
+            <a:lnSpc>
+              <a:spcPct val="90000"/>
+            </a:lnSpc>
+            <a:spcBef>
+              <a:spcPct val="0"/>
+            </a:spcBef>
+            <a:spcAft>
+              <a:spcPct val="35000"/>
+            </a:spcAft>
+            <a:buNone/>
+          </a:pPr>
+          <a:r>
+            <a:rPr lang="es-PE" sz="800" kern="1200">
+              <a:solidFill>
+                <a:srgbClr val="FF0000"/>
+              </a:solidFill>
+            </a:rPr>
+            <a:t>Ingresar el correo electrónico del usuario consultor</a:t>
           </a:r>
         </a:p>
       </dsp:txBody>

</xml_diff>

<commit_message>
Creando funciones sin tildes y convertir a mayusculas
</commit_message>
<xml_diff>
--- a/Planificacion-proyecto-LPII.docx
+++ b/Planificacion-proyecto-LPII.docx
@@ -1,6 +1,6 @@
 
 <file path=word/document.xml><?xml version="1.0" encoding="utf-8"?>
-<w:document xmlns:wpc="http://schemas.microsoft.com/office/word/2010/wordprocessingCanvas" xmlns:cx="http://schemas.microsoft.com/office/drawing/2014/chartex" xmlns:cx1="http://schemas.microsoft.com/office/drawing/2015/9/8/chartex" xmlns:cx2="http://schemas.microsoft.com/office/drawing/2015/10/21/chartex" xmlns:cx3="http://schemas.microsoft.com/office/drawing/2016/5/9/chartex" xmlns:cx4="http://schemas.microsoft.com/office/drawing/2016/5/10/chartex" xmlns:cx5="http://schemas.microsoft.com/office/drawing/2016/5/11/chartex" xmlns:cx6="http://schemas.microsoft.com/office/drawing/2016/5/12/chartex" xmlns:cx7="http://schemas.microsoft.com/office/drawing/2016/5/13/chartex" xmlns:cx8="http://schemas.microsoft.com/office/drawing/2016/5/14/chartex" xmlns:mc="http://schemas.openxmlformats.org/markup-compatibility/2006" xmlns:aink="http://schemas.microsoft.com/office/drawing/2016/ink" xmlns:am3d="http://schemas.microsoft.com/office/drawing/2017/model3d" xmlns:o="urn:schemas-microsoft-com:office:office" xmlns:oel="http://schemas.microsoft.com/office/2019/extlst" xmlns:r="http://schemas.openxmlformats.org/officeDocument/2006/relationships" xmlns:m="http://schemas.openxmlformats.org/officeDocument/2006/math" xmlns:v="urn:schemas-microsoft-com:vml" xmlns:wp14="http://schemas.microsoft.com/office/word/2010/wordprocessingDrawing" xmlns:wp="http://schemas.openxmlformats.org/drawingml/2006/wordprocessingDrawing" xmlns:w10="urn:schemas-microsoft-com:office:word" xmlns:w="http://schemas.openxmlformats.org/wordprocessingml/2006/main" xmlns:w14="http://schemas.microsoft.com/office/word/2010/wordml" xmlns:w15="http://schemas.microsoft.com/office/word/2012/wordml" xmlns:w16cex="http://schemas.microsoft.com/office/word/2018/wordml/cex" xmlns:w16cid="http://schemas.microsoft.com/office/word/2016/wordml/cid" xmlns:w16="http://schemas.microsoft.com/office/word/2018/wordml" xmlns:w16sdtdh="http://schemas.microsoft.com/office/word/2020/wordml/sdtdatahash" xmlns:w16se="http://schemas.microsoft.com/office/word/2015/wordml/symex" xmlns:wpg="http://schemas.microsoft.com/office/word/2010/wordprocessingGroup" xmlns:wpi="http://schemas.microsoft.com/office/word/2010/wordprocessingInk" xmlns:wne="http://schemas.microsoft.com/office/word/2006/wordml" xmlns:wps="http://schemas.microsoft.com/office/word/2010/wordprocessingShape" mc:Ignorable="w14 w15 w16se w16cid w16 w16cex w16sdtdh wp14">
+<w:document xmlns:wpc="http://schemas.microsoft.com/office/word/2010/wordprocessingCanvas" xmlns:cx="http://schemas.microsoft.com/office/drawing/2014/chartex" xmlns:mc="http://schemas.openxmlformats.org/markup-compatibility/2006" xmlns:o="urn:schemas-microsoft-com:office:office" xmlns:r="http://schemas.openxmlformats.org/officeDocument/2006/relationships" xmlns:m="http://schemas.openxmlformats.org/officeDocument/2006/math" xmlns:v="urn:schemas-microsoft-com:vml" xmlns:wp14="http://schemas.microsoft.com/office/word/2010/wordprocessingDrawing" xmlns:wp="http://schemas.openxmlformats.org/drawingml/2006/wordprocessingDrawing" xmlns:w10="urn:schemas-microsoft-com:office:word" xmlns:w="http://schemas.openxmlformats.org/wordprocessingml/2006/main" xmlns:w14="http://schemas.microsoft.com/office/word/2010/wordml" xmlns:w15="http://schemas.microsoft.com/office/word/2012/wordml" xmlns:w16se="http://schemas.microsoft.com/office/word/2015/wordml/symex" xmlns:wpg="http://schemas.microsoft.com/office/word/2010/wordprocessingGroup" xmlns:wpi="http://schemas.microsoft.com/office/word/2010/wordprocessingInk" xmlns:wne="http://schemas.microsoft.com/office/word/2006/wordml" xmlns:wps="http://schemas.microsoft.com/office/word/2010/wordprocessingShape" mc:Ignorable="w14 w15 w16se wp14">
   <w:body>
     <w:p>
       <w:pPr>
@@ -30,7 +30,7 @@
       <w:r>
         <w:rPr>
           <w:noProof/>
-          <w:lang w:eastAsia="es-PE"/>
+          <w:lang w:val="en-US"/>
         </w:rPr>
         <w:drawing>
           <wp:inline distT="0" distB="0" distL="0" distR="0" wp14:anchorId="3DD92A4F" wp14:editId="287521A5">
@@ -54,6 +54,56 @@
         </w:rPr>
       </w:pPr>
     </w:p>
+    <w:p>
+      <w:pPr>
+        <w:jc w:val="center"/>
+        <w:rPr>
+          <w:sz w:val="36"/>
+          <w:lang w:val="es-ES"/>
+        </w:rPr>
+      </w:pPr>
+      <w:r>
+        <w:rPr>
+          <w:sz w:val="36"/>
+        </w:rPr>
+        <w:lastRenderedPageBreak/>
+        <w:t>Examen</w:t>
+      </w:r>
+      <w:r>
+        <w:rPr>
+          <w:sz w:val="36"/>
+        </w:rPr>
+        <w:t xml:space="preserve"> Final - AVANCE.</w:t>
+      </w:r>
+    </w:p>
+    <w:p>
+      <w:pPr>
+        <w:rPr>
+          <w:lang w:val="es-ES"/>
+        </w:rPr>
+      </w:pPr>
+      <w:r>
+        <w:rPr>
+          <w:noProof/>
+          <w:lang w:val="en-US"/>
+        </w:rPr>
+        <w:drawing>
+          <wp:inline distT="0" distB="0" distL="0" distR="0" wp14:anchorId="23AE973D" wp14:editId="008BFA99">
+            <wp:extent cx="10351135" cy="6163026"/>
+            <wp:effectExtent l="0" t="0" r="0" b="0"/>
+            <wp:docPr id="2" name="Diagrama 2"/>
+            <wp:cNvGraphicFramePr/>
+            <a:graphic xmlns:a="http://schemas.openxmlformats.org/drawingml/2006/main">
+              <a:graphicData uri="http://schemas.openxmlformats.org/drawingml/2006/diagram">
+                <dgm:relIds xmlns:dgm="http://schemas.openxmlformats.org/drawingml/2006/diagram" xmlns:r="http://schemas.openxmlformats.org/officeDocument/2006/relationships" r:dm="rId12" r:lo="rId13" r:qs="rId14" r:cs="rId15"/>
+              </a:graphicData>
+            </a:graphic>
+          </wp:inline>
+        </w:drawing>
+      </w:r>
+      <w:bookmarkStart w:id="0" w:name="_GoBack"/>
+      <w:bookmarkEnd w:id="0"/>
+    </w:p>
     <w:sectPr>
       <w:pgSz w:w="16838" w:h="11906" w:orient="landscape"/>
       <w:pgMar w:top="284" w:right="253" w:bottom="284" w:left="284" w:header="708" w:footer="708" w:gutter="0"/>
@@ -65,7 +115,7 @@
 </file>
 
 <file path=word/endnotes.xml><?xml version="1.0" encoding="utf-8"?>
-<w:endnotes xmlns:wpc="http://schemas.microsoft.com/office/word/2010/wordprocessingCanvas" xmlns:cx="http://schemas.microsoft.com/office/drawing/2014/chartex" xmlns:cx1="http://schemas.microsoft.com/office/drawing/2015/9/8/chartex" xmlns:cx2="http://schemas.microsoft.com/office/drawing/2015/10/21/chartex" xmlns:cx3="http://schemas.microsoft.com/office/drawing/2016/5/9/chartex" xmlns:cx4="http://schemas.microsoft.com/office/drawing/2016/5/10/chartex" xmlns:cx5="http://schemas.microsoft.com/office/drawing/2016/5/11/chartex" xmlns:cx6="http://schemas.microsoft.com/office/drawing/2016/5/12/chartex" xmlns:cx7="http://schemas.microsoft.com/office/drawing/2016/5/13/chartex" xmlns:cx8="http://schemas.microsoft.com/office/drawing/2016/5/14/chartex" xmlns:mc="http://schemas.openxmlformats.org/markup-compatibility/2006" xmlns:aink="http://schemas.microsoft.com/office/drawing/2016/ink" xmlns:am3d="http://schemas.microsoft.com/office/drawing/2017/model3d" xmlns:o="urn:schemas-microsoft-com:office:office" xmlns:oel="http://schemas.microsoft.com/office/2019/extlst" xmlns:r="http://schemas.openxmlformats.org/officeDocument/2006/relationships" xmlns:m="http://schemas.openxmlformats.org/officeDocument/2006/math" xmlns:v="urn:schemas-microsoft-com:vml" xmlns:wp14="http://schemas.microsoft.com/office/word/2010/wordprocessingDrawing" xmlns:wp="http://schemas.openxmlformats.org/drawingml/2006/wordprocessingDrawing" xmlns:w10="urn:schemas-microsoft-com:office:word" xmlns:w="http://schemas.openxmlformats.org/wordprocessingml/2006/main" xmlns:w14="http://schemas.microsoft.com/office/word/2010/wordml" xmlns:w15="http://schemas.microsoft.com/office/word/2012/wordml" xmlns:w16cex="http://schemas.microsoft.com/office/word/2018/wordml/cex" xmlns:w16cid="http://schemas.microsoft.com/office/word/2016/wordml/cid" xmlns:w16="http://schemas.microsoft.com/office/word/2018/wordml" xmlns:w16sdtdh="http://schemas.microsoft.com/office/word/2020/wordml/sdtdatahash" xmlns:w16se="http://schemas.microsoft.com/office/word/2015/wordml/symex" xmlns:wpg="http://schemas.microsoft.com/office/word/2010/wordprocessingGroup" xmlns:wpi="http://schemas.microsoft.com/office/word/2010/wordprocessingInk" xmlns:wne="http://schemas.microsoft.com/office/word/2006/wordml" xmlns:wps="http://schemas.microsoft.com/office/word/2010/wordprocessingShape" mc:Ignorable="w14 w15 w16se w16cid w16 w16cex w16sdtdh wp14">
+<w:endnotes xmlns:wpc="http://schemas.microsoft.com/office/word/2010/wordprocessingCanvas" xmlns:cx="http://schemas.microsoft.com/office/drawing/2014/chartex" xmlns:mc="http://schemas.openxmlformats.org/markup-compatibility/2006" xmlns:o="urn:schemas-microsoft-com:office:office" xmlns:r="http://schemas.openxmlformats.org/officeDocument/2006/relationships" xmlns:m="http://schemas.openxmlformats.org/officeDocument/2006/math" xmlns:v="urn:schemas-microsoft-com:vml" xmlns:wp14="http://schemas.microsoft.com/office/word/2010/wordprocessingDrawing" xmlns:wp="http://schemas.openxmlformats.org/drawingml/2006/wordprocessingDrawing" xmlns:w10="urn:schemas-microsoft-com:office:word" xmlns:w="http://schemas.openxmlformats.org/wordprocessingml/2006/main" xmlns:w14="http://schemas.microsoft.com/office/word/2010/wordml" xmlns:w15="http://schemas.microsoft.com/office/word/2012/wordml" xmlns:w16se="http://schemas.microsoft.com/office/word/2015/wordml/symex" xmlns:wpg="http://schemas.microsoft.com/office/word/2010/wordprocessingGroup" xmlns:wpi="http://schemas.microsoft.com/office/word/2010/wordprocessingInk" xmlns:wne="http://schemas.microsoft.com/office/word/2006/wordml" xmlns:wps="http://schemas.microsoft.com/office/word/2010/wordprocessingShape" mc:Ignorable="w14 w15 w16se wp14">
   <w:endnote w:type="separator" w:id="-1">
     <w:p>
       <w:pPr>
@@ -90,7 +140,7 @@
 </file>
 
 <file path=word/footnotes.xml><?xml version="1.0" encoding="utf-8"?>
-<w:footnotes xmlns:wpc="http://schemas.microsoft.com/office/word/2010/wordprocessingCanvas" xmlns:cx="http://schemas.microsoft.com/office/drawing/2014/chartex" xmlns:cx1="http://schemas.microsoft.com/office/drawing/2015/9/8/chartex" xmlns:cx2="http://schemas.microsoft.com/office/drawing/2015/10/21/chartex" xmlns:cx3="http://schemas.microsoft.com/office/drawing/2016/5/9/chartex" xmlns:cx4="http://schemas.microsoft.com/office/drawing/2016/5/10/chartex" xmlns:cx5="http://schemas.microsoft.com/office/drawing/2016/5/11/chartex" xmlns:cx6="http://schemas.microsoft.com/office/drawing/2016/5/12/chartex" xmlns:cx7="http://schemas.microsoft.com/office/drawing/2016/5/13/chartex" xmlns:cx8="http://schemas.microsoft.com/office/drawing/2016/5/14/chartex" xmlns:mc="http://schemas.openxmlformats.org/markup-compatibility/2006" xmlns:aink="http://schemas.microsoft.com/office/drawing/2016/ink" xmlns:am3d="http://schemas.microsoft.com/office/drawing/2017/model3d" xmlns:o="urn:schemas-microsoft-com:office:office" xmlns:oel="http://schemas.microsoft.com/office/2019/extlst" xmlns:r="http://schemas.openxmlformats.org/officeDocument/2006/relationships" xmlns:m="http://schemas.openxmlformats.org/officeDocument/2006/math" xmlns:v="urn:schemas-microsoft-com:vml" xmlns:wp14="http://schemas.microsoft.com/office/word/2010/wordprocessingDrawing" xmlns:wp="http://schemas.openxmlformats.org/drawingml/2006/wordprocessingDrawing" xmlns:w10="urn:schemas-microsoft-com:office:word" xmlns:w="http://schemas.openxmlformats.org/wordprocessingml/2006/main" xmlns:w14="http://schemas.microsoft.com/office/word/2010/wordml" xmlns:w15="http://schemas.microsoft.com/office/word/2012/wordml" xmlns:w16cex="http://schemas.microsoft.com/office/word/2018/wordml/cex" xmlns:w16cid="http://schemas.microsoft.com/office/word/2016/wordml/cid" xmlns:w16="http://schemas.microsoft.com/office/word/2018/wordml" xmlns:w16sdtdh="http://schemas.microsoft.com/office/word/2020/wordml/sdtdatahash" xmlns:w16se="http://schemas.microsoft.com/office/word/2015/wordml/symex" xmlns:wpg="http://schemas.microsoft.com/office/word/2010/wordprocessingGroup" xmlns:wpi="http://schemas.microsoft.com/office/word/2010/wordprocessingInk" xmlns:wne="http://schemas.microsoft.com/office/word/2006/wordml" xmlns:wps="http://schemas.microsoft.com/office/word/2010/wordprocessingShape" mc:Ignorable="w14 w15 w16se w16cid w16 w16cex w16sdtdh wp14">
+<w:footnotes xmlns:wpc="http://schemas.microsoft.com/office/word/2010/wordprocessingCanvas" xmlns:cx="http://schemas.microsoft.com/office/drawing/2014/chartex" xmlns:mc="http://schemas.openxmlformats.org/markup-compatibility/2006" xmlns:o="urn:schemas-microsoft-com:office:office" xmlns:r="http://schemas.openxmlformats.org/officeDocument/2006/relationships" xmlns:m="http://schemas.openxmlformats.org/officeDocument/2006/math" xmlns:v="urn:schemas-microsoft-com:vml" xmlns:wp14="http://schemas.microsoft.com/office/word/2010/wordprocessingDrawing" xmlns:wp="http://schemas.openxmlformats.org/drawingml/2006/wordprocessingDrawing" xmlns:w10="urn:schemas-microsoft-com:office:word" xmlns:w="http://schemas.openxmlformats.org/wordprocessingml/2006/main" xmlns:w14="http://schemas.microsoft.com/office/word/2010/wordml" xmlns:w15="http://schemas.microsoft.com/office/word/2012/wordml" xmlns:w16se="http://schemas.microsoft.com/office/word/2015/wordml/symex" xmlns:wpg="http://schemas.microsoft.com/office/word/2010/wordprocessingGroup" xmlns:wpi="http://schemas.microsoft.com/office/word/2010/wordprocessingInk" xmlns:wne="http://schemas.microsoft.com/office/word/2006/wordml" xmlns:wps="http://schemas.microsoft.com/office/word/2010/wordprocessingShape" mc:Ignorable="w14 w15 w16se wp14">
   <w:footnote w:type="separator" w:id="-1">
     <w:p>
       <w:pPr>
@@ -115,7 +165,7 @@
 </file>
 
 <file path=word/styles.xml><?xml version="1.0" encoding="utf-8"?>
-<w:styles xmlns:mc="http://schemas.openxmlformats.org/markup-compatibility/2006" xmlns:r="http://schemas.openxmlformats.org/officeDocument/2006/relationships" xmlns:w="http://schemas.openxmlformats.org/wordprocessingml/2006/main" xmlns:w14="http://schemas.microsoft.com/office/word/2010/wordml" xmlns:w15="http://schemas.microsoft.com/office/word/2012/wordml" xmlns:w16cex="http://schemas.microsoft.com/office/word/2018/wordml/cex" xmlns:w16cid="http://schemas.microsoft.com/office/word/2016/wordml/cid" xmlns:w16="http://schemas.microsoft.com/office/word/2018/wordml" xmlns:w16sdtdh="http://schemas.microsoft.com/office/word/2020/wordml/sdtdatahash" xmlns:w16se="http://schemas.microsoft.com/office/word/2015/wordml/symex" mc:Ignorable="w14 w15 w16se w16cid w16 w16cex w16sdtdh">
+<w:styles xmlns:mc="http://schemas.openxmlformats.org/markup-compatibility/2006" xmlns:r="http://schemas.openxmlformats.org/officeDocument/2006/relationships" xmlns:w="http://schemas.openxmlformats.org/wordprocessingml/2006/main" xmlns:w14="http://schemas.microsoft.com/office/word/2010/wordml" xmlns:w15="http://schemas.microsoft.com/office/word/2012/wordml" xmlns:w16se="http://schemas.microsoft.com/office/word/2015/wordml/symex" mc:Ignorable="w14 w15 w16se">
   <w:docDefaults>
     <w:rPrDefault>
       <w:rPr>
@@ -131,7 +181,7 @@
       </w:pPr>
     </w:pPrDefault>
   </w:docDefaults>
-  <w:latentStyles w:defLockedState="0" w:defUIPriority="99" w:defSemiHidden="0" w:defUnhideWhenUsed="0" w:defQFormat="0" w:count="376">
+  <w:latentStyles w:defLockedState="0" w:defUIPriority="99" w:defSemiHidden="0" w:defUnhideWhenUsed="0" w:defQFormat="0" w:count="371">
     <w:lsdException w:name="Normal" w:uiPriority="0" w:qFormat="1"/>
     <w:lsdException w:name="heading 1" w:uiPriority="9" w:qFormat="1"/>
     <w:lsdException w:name="heading 2" w:semiHidden="1" w:uiPriority="9" w:unhideWhenUsed="1" w:qFormat="1"/>
@@ -237,6 +287,7 @@
     <w:lsdException w:name="HTML Sample" w:semiHidden="1" w:unhideWhenUsed="1"/>
     <w:lsdException w:name="HTML Typewriter" w:semiHidden="1" w:unhideWhenUsed="1"/>
     <w:lsdException w:name="HTML Variable" w:semiHidden="1" w:unhideWhenUsed="1"/>
+    <w:lsdException w:name="Normal Table" w:semiHidden="1" w:unhideWhenUsed="1"/>
     <w:lsdException w:name="annotation subject" w:semiHidden="1" w:unhideWhenUsed="1"/>
     <w:lsdException w:name="No List" w:semiHidden="1" w:unhideWhenUsed="1"/>
     <w:lsdException w:name="Outline List 1" w:semiHidden="1" w:unhideWhenUsed="1"/>
@@ -279,8 +330,11 @@
     <w:lsdException w:name="Table Contemporary" w:semiHidden="1" w:unhideWhenUsed="1"/>
     <w:lsdException w:name="Table Elegant" w:semiHidden="1" w:unhideWhenUsed="1"/>
     <w:lsdException w:name="Table Professional" w:semiHidden="1" w:unhideWhenUsed="1"/>
+    <w:lsdException w:name="Table Subtle 1" w:semiHidden="1" w:unhideWhenUsed="1"/>
     <w:lsdException w:name="Table Subtle 2" w:semiHidden="1" w:unhideWhenUsed="1"/>
     <w:lsdException w:name="Table Web 1" w:semiHidden="1" w:unhideWhenUsed="1"/>
+    <w:lsdException w:name="Table Web 2" w:semiHidden="1" w:unhideWhenUsed="1"/>
+    <w:lsdException w:name="Table Web 3" w:semiHidden="1" w:unhideWhenUsed="1"/>
     <w:lsdException w:name="Balloon Text" w:semiHidden="1" w:unhideWhenUsed="1"/>
     <w:lsdException w:name="Table Grid" w:uiPriority="39"/>
     <w:lsdException w:name="Table Theme" w:semiHidden="1" w:unhideWhenUsed="1"/>
@@ -499,15 +553,11 @@
     <w:lsdException w:name="List Table 5 Dark Accent 6" w:uiPriority="50"/>
     <w:lsdException w:name="List Table 6 Colorful Accent 6" w:uiPriority="51"/>
     <w:lsdException w:name="List Table 7 Colorful Accent 6" w:uiPriority="52"/>
-    <w:lsdException w:name="Mention" w:semiHidden="1" w:unhideWhenUsed="1"/>
-    <w:lsdException w:name="Smart Hyperlink" w:semiHidden="1" w:unhideWhenUsed="1"/>
-    <w:lsdException w:name="Hashtag" w:semiHidden="1" w:unhideWhenUsed="1"/>
-    <w:lsdException w:name="Unresolved Mention" w:semiHidden="1" w:unhideWhenUsed="1"/>
-    <w:lsdException w:name="Smart Link" w:semiHidden="1" w:unhideWhenUsed="1"/>
   </w:latentStyles>
   <w:style w:type="paragraph" w:default="1" w:styleId="Normal">
     <w:name w:val="Normal"/>
     <w:qFormat/>
+    <w:rsid w:val="003A305B"/>
   </w:style>
   <w:style w:type="character" w:default="1" w:styleId="Fuentedeprrafopredeter">
     <w:name w:val="Default Paragraph Font"/>
@@ -1330,6 +1380,753 @@
 </dgm:colorsDef>
 </file>
 
+<file path=word/diagrams/colors2.xml><?xml version="1.0" encoding="utf-8"?>
+<dgm:colorsDef xmlns:dgm="http://schemas.openxmlformats.org/drawingml/2006/diagram" xmlns:a="http://schemas.openxmlformats.org/drawingml/2006/main" uniqueId="urn:microsoft.com/office/officeart/2005/8/colors/accent1_2">
+  <dgm:title val=""/>
+  <dgm:desc val=""/>
+  <dgm:catLst>
+    <dgm:cat type="accent1" pri="11200"/>
+  </dgm:catLst>
+  <dgm:styleLbl name="node0">
+    <dgm:fillClrLst meth="repeat">
+      <a:schemeClr val="accent1"/>
+    </dgm:fillClrLst>
+    <dgm:linClrLst meth="repeat">
+      <a:schemeClr val="lt1"/>
+    </dgm:linClrLst>
+    <dgm:effectClrLst/>
+    <dgm:txLinClrLst/>
+    <dgm:txFillClrLst/>
+    <dgm:txEffectClrLst/>
+  </dgm:styleLbl>
+  <dgm:styleLbl name="alignNode1">
+    <dgm:fillClrLst meth="repeat">
+      <a:schemeClr val="accent1"/>
+    </dgm:fillClrLst>
+    <dgm:linClrLst meth="repeat">
+      <a:schemeClr val="accent1"/>
+    </dgm:linClrLst>
+    <dgm:effectClrLst/>
+    <dgm:txLinClrLst/>
+    <dgm:txFillClrLst/>
+    <dgm:txEffectClrLst/>
+  </dgm:styleLbl>
+  <dgm:styleLbl name="node1">
+    <dgm:fillClrLst meth="repeat">
+      <a:schemeClr val="accent1"/>
+    </dgm:fillClrLst>
+    <dgm:linClrLst meth="repeat">
+      <a:schemeClr val="lt1"/>
+    </dgm:linClrLst>
+    <dgm:effectClrLst/>
+    <dgm:txLinClrLst/>
+    <dgm:txFillClrLst/>
+    <dgm:txEffectClrLst/>
+  </dgm:styleLbl>
+  <dgm:styleLbl name="lnNode1">
+    <dgm:fillClrLst meth="repeat">
+      <a:schemeClr val="accent1"/>
+    </dgm:fillClrLst>
+    <dgm:linClrLst meth="repeat">
+      <a:schemeClr val="lt1"/>
+    </dgm:linClrLst>
+    <dgm:effectClrLst/>
+    <dgm:txLinClrLst/>
+    <dgm:txFillClrLst/>
+    <dgm:txEffectClrLst/>
+  </dgm:styleLbl>
+  <dgm:styleLbl name="vennNode1">
+    <dgm:fillClrLst meth="repeat">
+      <a:schemeClr val="accent1">
+        <a:alpha val="50000"/>
+      </a:schemeClr>
+    </dgm:fillClrLst>
+    <dgm:linClrLst meth="repeat">
+      <a:schemeClr val="lt1"/>
+    </dgm:linClrLst>
+    <dgm:effectClrLst/>
+    <dgm:txLinClrLst/>
+    <dgm:txFillClrLst/>
+    <dgm:txEffectClrLst/>
+  </dgm:styleLbl>
+  <dgm:styleLbl name="node2">
+    <dgm:fillClrLst meth="repeat">
+      <a:schemeClr val="accent1"/>
+    </dgm:fillClrLst>
+    <dgm:linClrLst meth="repeat">
+      <a:schemeClr val="lt1"/>
+    </dgm:linClrLst>
+    <dgm:effectClrLst/>
+    <dgm:txLinClrLst/>
+    <dgm:txFillClrLst/>
+    <dgm:txEffectClrLst/>
+  </dgm:styleLbl>
+  <dgm:styleLbl name="node3">
+    <dgm:fillClrLst meth="repeat">
+      <a:schemeClr val="accent1"/>
+    </dgm:fillClrLst>
+    <dgm:linClrLst meth="repeat">
+      <a:schemeClr val="lt1"/>
+    </dgm:linClrLst>
+    <dgm:effectClrLst/>
+    <dgm:txLinClrLst/>
+    <dgm:txFillClrLst/>
+    <dgm:txEffectClrLst/>
+  </dgm:styleLbl>
+  <dgm:styleLbl name="node4">
+    <dgm:fillClrLst meth="repeat">
+      <a:schemeClr val="accent1"/>
+    </dgm:fillClrLst>
+    <dgm:linClrLst meth="repeat">
+      <a:schemeClr val="lt1"/>
+    </dgm:linClrLst>
+    <dgm:effectClrLst/>
+    <dgm:txLinClrLst/>
+    <dgm:txFillClrLst/>
+    <dgm:txEffectClrLst/>
+  </dgm:styleLbl>
+  <dgm:styleLbl name="fgImgPlace1">
+    <dgm:fillClrLst meth="repeat">
+      <a:schemeClr val="accent1">
+        <a:tint val="50000"/>
+      </a:schemeClr>
+    </dgm:fillClrLst>
+    <dgm:linClrLst meth="repeat">
+      <a:schemeClr val="lt1"/>
+    </dgm:linClrLst>
+    <dgm:effectClrLst/>
+    <dgm:txLinClrLst/>
+    <dgm:txFillClrLst meth="repeat">
+      <a:schemeClr val="lt1"/>
+    </dgm:txFillClrLst>
+    <dgm:txEffectClrLst/>
+  </dgm:styleLbl>
+  <dgm:styleLbl name="alignImgPlace1">
+    <dgm:fillClrLst meth="repeat">
+      <a:schemeClr val="accent1">
+        <a:tint val="50000"/>
+      </a:schemeClr>
+    </dgm:fillClrLst>
+    <dgm:linClrLst meth="repeat">
+      <a:schemeClr val="lt1"/>
+    </dgm:linClrLst>
+    <dgm:effectClrLst/>
+    <dgm:txLinClrLst/>
+    <dgm:txFillClrLst meth="repeat">
+      <a:schemeClr val="lt1"/>
+    </dgm:txFillClrLst>
+    <dgm:txEffectClrLst/>
+  </dgm:styleLbl>
+  <dgm:styleLbl name="bgImgPlace1">
+    <dgm:fillClrLst meth="repeat">
+      <a:schemeClr val="accent1">
+        <a:tint val="50000"/>
+      </a:schemeClr>
+    </dgm:fillClrLst>
+    <dgm:linClrLst meth="repeat">
+      <a:schemeClr val="lt1"/>
+    </dgm:linClrLst>
+    <dgm:effectClrLst/>
+    <dgm:txLinClrLst/>
+    <dgm:txFillClrLst meth="repeat">
+      <a:schemeClr val="lt1"/>
+    </dgm:txFillClrLst>
+    <dgm:txEffectClrLst/>
+  </dgm:styleLbl>
+  <dgm:styleLbl name="sibTrans2D1">
+    <dgm:fillClrLst meth="repeat">
+      <a:schemeClr val="accent1">
+        <a:tint val="60000"/>
+      </a:schemeClr>
+    </dgm:fillClrLst>
+    <dgm:linClrLst meth="repeat">
+      <a:schemeClr val="accent1">
+        <a:tint val="60000"/>
+      </a:schemeClr>
+    </dgm:linClrLst>
+    <dgm:effectClrLst/>
+    <dgm:txLinClrLst/>
+    <dgm:txFillClrLst/>
+    <dgm:txEffectClrLst/>
+  </dgm:styleLbl>
+  <dgm:styleLbl name="fgSibTrans2D1">
+    <dgm:fillClrLst meth="repeat">
+      <a:schemeClr val="accent1">
+        <a:tint val="60000"/>
+      </a:schemeClr>
+    </dgm:fillClrLst>
+    <dgm:linClrLst meth="repeat">
+      <a:schemeClr val="accent1">
+        <a:tint val="60000"/>
+      </a:schemeClr>
+    </dgm:linClrLst>
+    <dgm:effectClrLst/>
+    <dgm:txLinClrLst/>
+    <dgm:txFillClrLst/>
+    <dgm:txEffectClrLst/>
+  </dgm:styleLbl>
+  <dgm:styleLbl name="bgSibTrans2D1">
+    <dgm:fillClrLst meth="repeat">
+      <a:schemeClr val="accent1">
+        <a:tint val="60000"/>
+      </a:schemeClr>
+    </dgm:fillClrLst>
+    <dgm:linClrLst meth="repeat">
+      <a:schemeClr val="accent1">
+        <a:tint val="60000"/>
+      </a:schemeClr>
+    </dgm:linClrLst>
+    <dgm:effectClrLst/>
+    <dgm:txLinClrLst/>
+    <dgm:txFillClrLst/>
+    <dgm:txEffectClrLst/>
+  </dgm:styleLbl>
+  <dgm:styleLbl name="sibTrans1D1">
+    <dgm:fillClrLst meth="repeat">
+      <a:schemeClr val="accent1"/>
+    </dgm:fillClrLst>
+    <dgm:linClrLst meth="repeat">
+      <a:schemeClr val="accent1"/>
+    </dgm:linClrLst>
+    <dgm:effectClrLst/>
+    <dgm:txLinClrLst/>
+    <dgm:txFillClrLst meth="repeat">
+      <a:schemeClr val="tx1"/>
+    </dgm:txFillClrLst>
+    <dgm:txEffectClrLst/>
+  </dgm:styleLbl>
+  <dgm:styleLbl name="callout">
+    <dgm:fillClrLst meth="repeat">
+      <a:schemeClr val="accent1"/>
+    </dgm:fillClrLst>
+    <dgm:linClrLst meth="repeat">
+      <a:schemeClr val="accent1">
+        <a:tint val="50000"/>
+      </a:schemeClr>
+    </dgm:linClrLst>
+    <dgm:effectClrLst/>
+    <dgm:txLinClrLst/>
+    <dgm:txFillClrLst meth="repeat">
+      <a:schemeClr val="tx1"/>
+    </dgm:txFillClrLst>
+    <dgm:txEffectClrLst/>
+  </dgm:styleLbl>
+  <dgm:styleLbl name="asst0">
+    <dgm:fillClrLst meth="repeat">
+      <a:schemeClr val="accent1"/>
+    </dgm:fillClrLst>
+    <dgm:linClrLst meth="repeat">
+      <a:schemeClr val="lt1"/>
+    </dgm:linClrLst>
+    <dgm:effectClrLst/>
+    <dgm:txLinClrLst/>
+    <dgm:txFillClrLst/>
+    <dgm:txEffectClrLst/>
+  </dgm:styleLbl>
+  <dgm:styleLbl name="asst1">
+    <dgm:fillClrLst meth="repeat">
+      <a:schemeClr val="accent1"/>
+    </dgm:fillClrLst>
+    <dgm:linClrLst meth="repeat">
+      <a:schemeClr val="lt1"/>
+    </dgm:linClrLst>
+    <dgm:effectClrLst/>
+    <dgm:txLinClrLst/>
+    <dgm:txFillClrLst/>
+    <dgm:txEffectClrLst/>
+  </dgm:styleLbl>
+  <dgm:styleLbl name="asst2">
+    <dgm:fillClrLst meth="repeat">
+      <a:schemeClr val="accent1"/>
+    </dgm:fillClrLst>
+    <dgm:linClrLst meth="repeat">
+      <a:schemeClr val="lt1"/>
+    </dgm:linClrLst>
+    <dgm:effectClrLst/>
+    <dgm:txLinClrLst/>
+    <dgm:txFillClrLst/>
+    <dgm:txEffectClrLst/>
+  </dgm:styleLbl>
+  <dgm:styleLbl name="asst3">
+    <dgm:fillClrLst meth="repeat">
+      <a:schemeClr val="accent1"/>
+    </dgm:fillClrLst>
+    <dgm:linClrLst meth="repeat">
+      <a:schemeClr val="lt1"/>
+    </dgm:linClrLst>
+    <dgm:effectClrLst/>
+    <dgm:txLinClrLst/>
+    <dgm:txFillClrLst/>
+    <dgm:txEffectClrLst/>
+  </dgm:styleLbl>
+  <dgm:styleLbl name="asst4">
+    <dgm:fillClrLst meth="repeat">
+      <a:schemeClr val="accent1"/>
+    </dgm:fillClrLst>
+    <dgm:linClrLst meth="repeat">
+      <a:schemeClr val="lt1"/>
+    </dgm:linClrLst>
+    <dgm:effectClrLst/>
+    <dgm:txLinClrLst/>
+    <dgm:txFillClrLst/>
+    <dgm:txEffectClrLst/>
+  </dgm:styleLbl>
+  <dgm:styleLbl name="parChTrans2D1">
+    <dgm:fillClrLst meth="repeat">
+      <a:schemeClr val="accent1">
+        <a:tint val="60000"/>
+      </a:schemeClr>
+    </dgm:fillClrLst>
+    <dgm:linClrLst meth="repeat">
+      <a:schemeClr val="accent1">
+        <a:tint val="60000"/>
+      </a:schemeClr>
+    </dgm:linClrLst>
+    <dgm:effectClrLst/>
+    <dgm:txLinClrLst/>
+    <dgm:txFillClrLst meth="repeat">
+      <a:schemeClr val="lt1"/>
+    </dgm:txFillClrLst>
+    <dgm:txEffectClrLst/>
+  </dgm:styleLbl>
+  <dgm:styleLbl name="parChTrans2D2">
+    <dgm:fillClrLst meth="repeat">
+      <a:schemeClr val="accent1"/>
+    </dgm:fillClrLst>
+    <dgm:linClrLst meth="repeat">
+      <a:schemeClr val="accent1"/>
+    </dgm:linClrLst>
+    <dgm:effectClrLst/>
+    <dgm:txLinClrLst/>
+    <dgm:txFillClrLst meth="repeat">
+      <a:schemeClr val="lt1"/>
+    </dgm:txFillClrLst>
+    <dgm:txEffectClrLst/>
+  </dgm:styleLbl>
+  <dgm:styleLbl name="parChTrans2D3">
+    <dgm:fillClrLst meth="repeat">
+      <a:schemeClr val="accent1"/>
+    </dgm:fillClrLst>
+    <dgm:linClrLst meth="repeat">
+      <a:schemeClr val="accent1"/>
+    </dgm:linClrLst>
+    <dgm:effectClrLst/>
+    <dgm:txLinClrLst/>
+    <dgm:txFillClrLst meth="repeat">
+      <a:schemeClr val="lt1"/>
+    </dgm:txFillClrLst>
+    <dgm:txEffectClrLst/>
+  </dgm:styleLbl>
+  <dgm:styleLbl name="parChTrans2D4">
+    <dgm:fillClrLst meth="repeat">
+      <a:schemeClr val="accent1"/>
+    </dgm:fillClrLst>
+    <dgm:linClrLst meth="repeat">
+      <a:schemeClr val="accent1"/>
+    </dgm:linClrLst>
+    <dgm:effectClrLst/>
+    <dgm:txLinClrLst/>
+    <dgm:txFillClrLst meth="repeat">
+      <a:schemeClr val="lt1"/>
+    </dgm:txFillClrLst>
+    <dgm:txEffectClrLst/>
+  </dgm:styleLbl>
+  <dgm:styleLbl name="parChTrans1D1">
+    <dgm:fillClrLst meth="repeat">
+      <a:schemeClr val="accent1"/>
+    </dgm:fillClrLst>
+    <dgm:linClrLst meth="repeat">
+      <a:schemeClr val="accent1">
+        <a:shade val="60000"/>
+      </a:schemeClr>
+    </dgm:linClrLst>
+    <dgm:effectClrLst/>
+    <dgm:txLinClrLst/>
+    <dgm:txFillClrLst meth="repeat">
+      <a:schemeClr val="tx1"/>
+    </dgm:txFillClrLst>
+    <dgm:txEffectClrLst/>
+  </dgm:styleLbl>
+  <dgm:styleLbl name="parChTrans1D2">
+    <dgm:fillClrLst meth="repeat">
+      <a:schemeClr val="accent1"/>
+    </dgm:fillClrLst>
+    <dgm:linClrLst meth="repeat">
+      <a:schemeClr val="accent1">
+        <a:shade val="60000"/>
+      </a:schemeClr>
+    </dgm:linClrLst>
+    <dgm:effectClrLst/>
+    <dgm:txLinClrLst/>
+    <dgm:txFillClrLst meth="repeat">
+      <a:schemeClr val="tx1"/>
+    </dgm:txFillClrLst>
+    <dgm:txEffectClrLst/>
+  </dgm:styleLbl>
+  <dgm:styleLbl name="parChTrans1D3">
+    <dgm:fillClrLst meth="repeat">
+      <a:schemeClr val="accent1"/>
+    </dgm:fillClrLst>
+    <dgm:linClrLst meth="repeat">
+      <a:schemeClr val="accent1">
+        <a:shade val="80000"/>
+      </a:schemeClr>
+    </dgm:linClrLst>
+    <dgm:effectClrLst/>
+    <dgm:txLinClrLst/>
+    <dgm:txFillClrLst meth="repeat">
+      <a:schemeClr val="tx1"/>
+    </dgm:txFillClrLst>
+    <dgm:txEffectClrLst/>
+  </dgm:styleLbl>
+  <dgm:styleLbl name="parChTrans1D4">
+    <dgm:fillClrLst meth="repeat">
+      <a:schemeClr val="accent1"/>
+    </dgm:fillClrLst>
+    <dgm:linClrLst meth="repeat">
+      <a:schemeClr val="accent1">
+        <a:shade val="80000"/>
+      </a:schemeClr>
+    </dgm:linClrLst>
+    <dgm:effectClrLst/>
+    <dgm:txLinClrLst/>
+    <dgm:txFillClrLst meth="repeat">
+      <a:schemeClr val="tx1"/>
+    </dgm:txFillClrLst>
+    <dgm:txEffectClrLst/>
+  </dgm:styleLbl>
+  <dgm:styleLbl name="fgAcc1">
+    <dgm:fillClrLst meth="repeat">
+      <a:schemeClr val="lt1">
+        <a:alpha val="90000"/>
+      </a:schemeClr>
+    </dgm:fillClrLst>
+    <dgm:linClrLst meth="repeat">
+      <a:schemeClr val="accent1"/>
+    </dgm:linClrLst>
+    <dgm:effectClrLst/>
+    <dgm:txLinClrLst/>
+    <dgm:txFillClrLst meth="repeat">
+      <a:schemeClr val="dk1"/>
+    </dgm:txFillClrLst>
+    <dgm:txEffectClrLst/>
+  </dgm:styleLbl>
+  <dgm:styleLbl name="conFgAcc1">
+    <dgm:fillClrLst meth="repeat">
+      <a:schemeClr val="lt1">
+        <a:alpha val="90000"/>
+      </a:schemeClr>
+    </dgm:fillClrLst>
+    <dgm:linClrLst meth="repeat">
+      <a:schemeClr val="accent1"/>
+    </dgm:linClrLst>
+    <dgm:effectClrLst/>
+    <dgm:txLinClrLst/>
+    <dgm:txFillClrLst meth="repeat">
+      <a:schemeClr val="dk1"/>
+    </dgm:txFillClrLst>
+    <dgm:txEffectClrLst/>
+  </dgm:styleLbl>
+  <dgm:styleLbl name="alignAcc1">
+    <dgm:fillClrLst meth="repeat">
+      <a:schemeClr val="lt1">
+        <a:alpha val="90000"/>
+      </a:schemeClr>
+    </dgm:fillClrLst>
+    <dgm:linClrLst meth="repeat">
+      <a:schemeClr val="accent1"/>
+    </dgm:linClrLst>
+    <dgm:effectClrLst/>
+    <dgm:txLinClrLst/>
+    <dgm:txFillClrLst meth="repeat">
+      <a:schemeClr val="dk1"/>
+    </dgm:txFillClrLst>
+    <dgm:txEffectClrLst/>
+  </dgm:styleLbl>
+  <dgm:styleLbl name="trAlignAcc1">
+    <dgm:fillClrLst meth="repeat">
+      <a:schemeClr val="lt1">
+        <a:alpha val="40000"/>
+      </a:schemeClr>
+    </dgm:fillClrLst>
+    <dgm:linClrLst meth="repeat">
+      <a:schemeClr val="accent1"/>
+    </dgm:linClrLst>
+    <dgm:effectClrLst/>
+    <dgm:txLinClrLst/>
+    <dgm:txFillClrLst meth="repeat">
+      <a:schemeClr val="dk1"/>
+    </dgm:txFillClrLst>
+    <dgm:txEffectClrLst/>
+  </dgm:styleLbl>
+  <dgm:styleLbl name="bgAcc1">
+    <dgm:fillClrLst meth="repeat">
+      <a:schemeClr val="lt1">
+        <a:alpha val="90000"/>
+      </a:schemeClr>
+    </dgm:fillClrLst>
+    <dgm:linClrLst meth="repeat">
+      <a:schemeClr val="accent1"/>
+    </dgm:linClrLst>
+    <dgm:effectClrLst/>
+    <dgm:txLinClrLst/>
+    <dgm:txFillClrLst meth="repeat">
+      <a:schemeClr val="dk1"/>
+    </dgm:txFillClrLst>
+    <dgm:txEffectClrLst/>
+  </dgm:styleLbl>
+  <dgm:styleLbl name="solidFgAcc1">
+    <dgm:fillClrLst meth="repeat">
+      <a:schemeClr val="lt1"/>
+    </dgm:fillClrLst>
+    <dgm:linClrLst meth="repeat">
+      <a:schemeClr val="accent1"/>
+    </dgm:linClrLst>
+    <dgm:effectClrLst/>
+    <dgm:txLinClrLst/>
+    <dgm:txFillClrLst meth="repeat">
+      <a:schemeClr val="dk1"/>
+    </dgm:txFillClrLst>
+    <dgm:txEffectClrLst/>
+  </dgm:styleLbl>
+  <dgm:styleLbl name="solidAlignAcc1">
+    <dgm:fillClrLst meth="repeat">
+      <a:schemeClr val="lt1"/>
+    </dgm:fillClrLst>
+    <dgm:linClrLst meth="repeat">
+      <a:schemeClr val="accent1"/>
+    </dgm:linClrLst>
+    <dgm:effectClrLst/>
+    <dgm:txLinClrLst/>
+    <dgm:txFillClrLst meth="repeat">
+      <a:schemeClr val="dk1"/>
+    </dgm:txFillClrLst>
+    <dgm:txEffectClrLst/>
+  </dgm:styleLbl>
+  <dgm:styleLbl name="solidBgAcc1">
+    <dgm:fillClrLst meth="repeat">
+      <a:schemeClr val="lt1"/>
+    </dgm:fillClrLst>
+    <dgm:linClrLst meth="repeat">
+      <a:schemeClr val="accent1"/>
+    </dgm:linClrLst>
+    <dgm:effectClrLst/>
+    <dgm:txLinClrLst/>
+    <dgm:txFillClrLst meth="repeat">
+      <a:schemeClr val="dk1"/>
+    </dgm:txFillClrLst>
+    <dgm:txEffectClrLst/>
+  </dgm:styleLbl>
+  <dgm:styleLbl name="fgAccFollowNode1">
+    <dgm:fillClrLst meth="repeat">
+      <a:schemeClr val="accent1">
+        <a:alpha val="90000"/>
+        <a:tint val="40000"/>
+      </a:schemeClr>
+    </dgm:fillClrLst>
+    <dgm:linClrLst meth="repeat">
+      <a:schemeClr val="accent1">
+        <a:alpha val="90000"/>
+        <a:tint val="40000"/>
+      </a:schemeClr>
+    </dgm:linClrLst>
+    <dgm:effectClrLst/>
+    <dgm:txLinClrLst/>
+    <dgm:txFillClrLst meth="repeat">
+      <a:schemeClr val="dk1"/>
+    </dgm:txFillClrLst>
+    <dgm:txEffectClrLst/>
+  </dgm:styleLbl>
+  <dgm:styleLbl name="alignAccFollowNode1">
+    <dgm:fillClrLst meth="repeat">
+      <a:schemeClr val="accent1">
+        <a:alpha val="90000"/>
+        <a:tint val="40000"/>
+      </a:schemeClr>
+    </dgm:fillClrLst>
+    <dgm:linClrLst meth="repeat">
+      <a:schemeClr val="accent1">
+        <a:alpha val="90000"/>
+        <a:tint val="40000"/>
+      </a:schemeClr>
+    </dgm:linClrLst>
+    <dgm:effectClrLst/>
+    <dgm:txLinClrLst/>
+    <dgm:txFillClrLst meth="repeat">
+      <a:schemeClr val="dk1"/>
+    </dgm:txFillClrLst>
+    <dgm:txEffectClrLst/>
+  </dgm:styleLbl>
+  <dgm:styleLbl name="bgAccFollowNode1">
+    <dgm:fillClrLst meth="repeat">
+      <a:schemeClr val="accent1">
+        <a:alpha val="90000"/>
+        <a:tint val="40000"/>
+      </a:schemeClr>
+    </dgm:fillClrLst>
+    <dgm:linClrLst meth="repeat">
+      <a:schemeClr val="accent1">
+        <a:alpha val="90000"/>
+        <a:tint val="40000"/>
+      </a:schemeClr>
+    </dgm:linClrLst>
+    <dgm:effectClrLst/>
+    <dgm:txLinClrLst/>
+    <dgm:txFillClrLst meth="repeat">
+      <a:schemeClr val="dk1"/>
+    </dgm:txFillClrLst>
+    <dgm:txEffectClrLst/>
+  </dgm:styleLbl>
+  <dgm:styleLbl name="fgAcc0">
+    <dgm:fillClrLst meth="repeat">
+      <a:schemeClr val="lt1">
+        <a:alpha val="90000"/>
+      </a:schemeClr>
+    </dgm:fillClrLst>
+    <dgm:linClrLst meth="repeat">
+      <a:schemeClr val="accent1"/>
+    </dgm:linClrLst>
+    <dgm:effectClrLst/>
+    <dgm:txLinClrLst/>
+    <dgm:txFillClrLst meth="repeat">
+      <a:schemeClr val="dk1"/>
+    </dgm:txFillClrLst>
+    <dgm:txEffectClrLst/>
+  </dgm:styleLbl>
+  <dgm:styleLbl name="fgAcc2">
+    <dgm:fillClrLst meth="repeat">
+      <a:schemeClr val="lt1">
+        <a:alpha val="90000"/>
+      </a:schemeClr>
+    </dgm:fillClrLst>
+    <dgm:linClrLst meth="repeat">
+      <a:schemeClr val="accent1"/>
+    </dgm:linClrLst>
+    <dgm:effectClrLst/>
+    <dgm:txLinClrLst/>
+    <dgm:txFillClrLst meth="repeat">
+      <a:schemeClr val="dk1"/>
+    </dgm:txFillClrLst>
+    <dgm:txEffectClrLst/>
+  </dgm:styleLbl>
+  <dgm:styleLbl name="fgAcc3">
+    <dgm:fillClrLst meth="repeat">
+      <a:schemeClr val="lt1">
+        <a:alpha val="90000"/>
+      </a:schemeClr>
+    </dgm:fillClrLst>
+    <dgm:linClrLst meth="repeat">
+      <a:schemeClr val="accent1"/>
+    </dgm:linClrLst>
+    <dgm:effectClrLst/>
+    <dgm:txLinClrLst/>
+    <dgm:txFillClrLst meth="repeat">
+      <a:schemeClr val="dk1"/>
+    </dgm:txFillClrLst>
+    <dgm:txEffectClrLst/>
+  </dgm:styleLbl>
+  <dgm:styleLbl name="fgAcc4">
+    <dgm:fillClrLst meth="repeat">
+      <a:schemeClr val="lt1">
+        <a:alpha val="90000"/>
+      </a:schemeClr>
+    </dgm:fillClrLst>
+    <dgm:linClrLst meth="repeat">
+      <a:schemeClr val="accent1"/>
+    </dgm:linClrLst>
+    <dgm:effectClrLst/>
+    <dgm:txLinClrLst/>
+    <dgm:txFillClrLst meth="repeat">
+      <a:schemeClr val="dk1"/>
+    </dgm:txFillClrLst>
+    <dgm:txEffectClrLst/>
+  </dgm:styleLbl>
+  <dgm:styleLbl name="bgShp">
+    <dgm:fillClrLst meth="repeat">
+      <a:schemeClr val="accent1">
+        <a:tint val="40000"/>
+      </a:schemeClr>
+    </dgm:fillClrLst>
+    <dgm:linClrLst meth="repeat">
+      <a:schemeClr val="accent1"/>
+    </dgm:linClrLst>
+    <dgm:effectClrLst/>
+    <dgm:txLinClrLst/>
+    <dgm:txFillClrLst meth="repeat">
+      <a:schemeClr val="dk1"/>
+    </dgm:txFillClrLst>
+    <dgm:txEffectClrLst/>
+  </dgm:styleLbl>
+  <dgm:styleLbl name="dkBgShp">
+    <dgm:fillClrLst meth="repeat">
+      <a:schemeClr val="accent1">
+        <a:shade val="80000"/>
+      </a:schemeClr>
+    </dgm:fillClrLst>
+    <dgm:linClrLst meth="repeat">
+      <a:schemeClr val="accent1"/>
+    </dgm:linClrLst>
+    <dgm:effectClrLst/>
+    <dgm:txLinClrLst/>
+    <dgm:txFillClrLst meth="repeat">
+      <a:schemeClr val="lt1"/>
+    </dgm:txFillClrLst>
+    <dgm:txEffectClrLst/>
+  </dgm:styleLbl>
+  <dgm:styleLbl name="trBgShp">
+    <dgm:fillClrLst meth="repeat">
+      <a:schemeClr val="accent1">
+        <a:tint val="50000"/>
+        <a:alpha val="40000"/>
+      </a:schemeClr>
+    </dgm:fillClrLst>
+    <dgm:linClrLst meth="repeat">
+      <a:schemeClr val="accent1"/>
+    </dgm:linClrLst>
+    <dgm:effectClrLst/>
+    <dgm:txLinClrLst/>
+    <dgm:txFillClrLst meth="repeat">
+      <a:schemeClr val="lt1"/>
+    </dgm:txFillClrLst>
+    <dgm:txEffectClrLst/>
+  </dgm:styleLbl>
+  <dgm:styleLbl name="fgShp">
+    <dgm:fillClrLst meth="repeat">
+      <a:schemeClr val="accent1">
+        <a:tint val="60000"/>
+      </a:schemeClr>
+    </dgm:fillClrLst>
+    <dgm:linClrLst meth="repeat">
+      <a:schemeClr val="lt1"/>
+    </dgm:linClrLst>
+    <dgm:effectClrLst/>
+    <dgm:txLinClrLst/>
+    <dgm:txFillClrLst meth="repeat">
+      <a:schemeClr val="dk1"/>
+    </dgm:txFillClrLst>
+    <dgm:txEffectClrLst/>
+  </dgm:styleLbl>
+  <dgm:styleLbl name="revTx">
+    <dgm:fillClrLst meth="repeat">
+      <a:schemeClr val="lt1">
+        <a:alpha val="0"/>
+      </a:schemeClr>
+    </dgm:fillClrLst>
+    <dgm:linClrLst meth="repeat">
+      <a:schemeClr val="dk1">
+        <a:alpha val="0"/>
+      </a:schemeClr>
+    </dgm:linClrLst>
+    <dgm:effectClrLst/>
+    <dgm:txLinClrLst/>
+    <dgm:txFillClrLst meth="repeat">
+      <a:schemeClr val="tx1"/>
+    </dgm:txFillClrLst>
+    <dgm:txEffectClrLst/>
+  </dgm:styleLbl>
+</dgm:colorsDef>
+</file>
+
 <file path=word/diagrams/data1.xml><?xml version="1.0" encoding="utf-8"?>
 <dgm:dataModel xmlns:dgm="http://schemas.openxmlformats.org/drawingml/2006/diagram" xmlns:a="http://schemas.openxmlformats.org/drawingml/2006/main">
   <dgm:ptLst>
@@ -1939,6 +2736,13 @@
         </dgm:presLayoutVars>
       </dgm:prSet>
       <dgm:spPr/>
+      <dgm:t>
+        <a:bodyPr/>
+        <a:lstStyle/>
+        <a:p>
+          <a:endParaRPr lang="es-ES"/>
+        </a:p>
+      </dgm:t>
     </dgm:pt>
     <dgm:pt modelId="{79679875-031A-4906-ACE3-65D472FD8596}" type="pres">
       <dgm:prSet presAssocID="{DF62C84F-00AF-4F9B-81B9-0CDDCC08C048}" presName="parenttextcomposite" presStyleCnt="0"/>
@@ -1953,6 +2757,13 @@
         </dgm:presLayoutVars>
       </dgm:prSet>
       <dgm:spPr/>
+      <dgm:t>
+        <a:bodyPr/>
+        <a:lstStyle/>
+        <a:p>
+          <a:endParaRPr lang="es-ES"/>
+        </a:p>
+      </dgm:t>
     </dgm:pt>
     <dgm:pt modelId="{D7C0F832-F93F-465E-945B-D752371CF142}" type="pres">
       <dgm:prSet presAssocID="{DF62C84F-00AF-4F9B-81B9-0CDDCC08C048}" presName="composite" presStyleCnt="0"/>
@@ -1995,6 +2806,13 @@
         </dgm:presLayoutVars>
       </dgm:prSet>
       <dgm:spPr/>
+      <dgm:t>
+        <a:bodyPr/>
+        <a:lstStyle/>
+        <a:p>
+          <a:endParaRPr lang="es-ES"/>
+        </a:p>
+      </dgm:t>
     </dgm:pt>
     <dgm:pt modelId="{C4133916-CFD9-46C6-88F8-7C56C7CEACB3}" type="pres">
       <dgm:prSet presAssocID="{C9BCF6DC-B3DA-419D-A917-EDA44857ACC5}" presName="sibTrans" presStyleCnt="0"/>
@@ -2013,6 +2831,13 @@
         </dgm:presLayoutVars>
       </dgm:prSet>
       <dgm:spPr/>
+      <dgm:t>
+        <a:bodyPr/>
+        <a:lstStyle/>
+        <a:p>
+          <a:endParaRPr lang="es-ES"/>
+        </a:p>
+      </dgm:t>
     </dgm:pt>
     <dgm:pt modelId="{361524FE-1AE7-46D3-88C9-BFB88C9C2F35}" type="pres">
       <dgm:prSet presAssocID="{306C8646-9CFD-4BCA-B98B-9D231512D156}" presName="composite" presStyleCnt="0"/>
@@ -2055,6 +2880,13 @@
         </dgm:presLayoutVars>
       </dgm:prSet>
       <dgm:spPr/>
+      <dgm:t>
+        <a:bodyPr/>
+        <a:lstStyle/>
+        <a:p>
+          <a:endParaRPr lang="es-ES"/>
+        </a:p>
+      </dgm:t>
     </dgm:pt>
     <dgm:pt modelId="{7E97D4A6-AF54-4FB2-97A7-123483679BE2}" type="pres">
       <dgm:prSet presAssocID="{35C703B9-AF6A-4935-B57C-C08C5FA40C0A}" presName="sibTrans" presStyleCnt="0"/>
@@ -2073,6 +2905,13 @@
         </dgm:presLayoutVars>
       </dgm:prSet>
       <dgm:spPr/>
+      <dgm:t>
+        <a:bodyPr/>
+        <a:lstStyle/>
+        <a:p>
+          <a:endParaRPr lang="es-ES"/>
+        </a:p>
+      </dgm:t>
     </dgm:pt>
     <dgm:pt modelId="{DEE27EBF-3E85-4E9A-AABC-73B19B6200E1}" type="pres">
       <dgm:prSet presAssocID="{D27037BF-04C4-4DE3-AD31-014DD2D6C499}" presName="composite" presStyleCnt="0"/>
@@ -2115,32 +2954,39 @@
         </dgm:presLayoutVars>
       </dgm:prSet>
       <dgm:spPr/>
+      <dgm:t>
+        <a:bodyPr/>
+        <a:lstStyle/>
+        <a:p>
+          <a:endParaRPr lang="es-ES"/>
+        </a:p>
+      </dgm:t>
     </dgm:pt>
   </dgm:ptLst>
   <dgm:cxnLst>
-    <dgm:cxn modelId="{1F769A0A-0491-4DE9-BC27-1116019009BB}" type="presOf" srcId="{C11FCFC8-C598-427F-88B2-A95E1E71DFAB}" destId="{69DF3239-1F99-4425-B3DF-5112E1087084}" srcOrd="0" destOrd="2" presId="urn:microsoft.com/office/officeart/2008/layout/VerticalAccentList"/>
-    <dgm:cxn modelId="{26B72C17-9297-426B-BE0D-180A538BF9BC}" type="presOf" srcId="{D5CF4052-A874-4DEF-B9D8-665DD3192256}" destId="{69DF3239-1F99-4425-B3DF-5112E1087084}" srcOrd="0" destOrd="1" presId="urn:microsoft.com/office/officeart/2008/layout/VerticalAccentList"/>
-    <dgm:cxn modelId="{9FDF6F17-64AF-4C05-8887-AFBA248A7887}" srcId="{DF62C84F-00AF-4F9B-81B9-0CDDCC08C048}" destId="{6350BA11-71A8-4345-B505-1008CE761026}" srcOrd="3" destOrd="0" parTransId="{22D9D665-CD33-4329-8B8A-F59EE782B8F5}" sibTransId="{9E497B14-DE65-4CF3-8390-061C0FFDC02E}"/>
     <dgm:cxn modelId="{5A2A3C1A-010E-4B3E-846E-FF8F07048229}" srcId="{DF62C84F-00AF-4F9B-81B9-0CDDCC08C048}" destId="{B2308969-0A6B-4344-B87B-BD809982A37D}" srcOrd="0" destOrd="0" parTransId="{BC56AB93-2151-4956-AF33-5AAAE8C83569}" sibTransId="{3F16D2D9-83A0-4BBE-BC81-7C75E85F8564}"/>
-    <dgm:cxn modelId="{9B04E121-FB27-43D9-9ECB-2BACCBAF99FC}" srcId="{D27037BF-04C4-4DE3-AD31-014DD2D6C499}" destId="{2337CACA-5431-4CCA-BB2A-23F6CCCD4623}" srcOrd="0" destOrd="0" parTransId="{049D6F15-202C-4C4C-BEEC-BD503EFB6EBD}" sibTransId="{F3F18D2C-15E9-465D-A4F6-CB9180DF2438}"/>
-    <dgm:cxn modelId="{A4FE482F-A335-4C69-B179-6F16B060DC87}" type="presOf" srcId="{73CB0AFD-CB1E-438D-A041-7DBFD14AB769}" destId="{69DF3239-1F99-4425-B3DF-5112E1087084}" srcOrd="0" destOrd="4" presId="urn:microsoft.com/office/officeart/2008/layout/VerticalAccentList"/>
-    <dgm:cxn modelId="{61CE9E4B-806E-4107-9E33-0F6903716138}" srcId="{DF62C84F-00AF-4F9B-81B9-0CDDCC08C048}" destId="{6E988D01-0769-4839-83BC-2381E54A53CD}" srcOrd="5" destOrd="0" parTransId="{0C0909B5-D775-4FAE-8E14-8528D543F26D}" sibTransId="{6C3F6DA5-3654-4032-A0EF-504B3877F310}"/>
-    <dgm:cxn modelId="{44E99253-1C58-4116-95D3-A4421880CBAD}" srcId="{306C8646-9CFD-4BCA-B98B-9D231512D156}" destId="{FB84F691-9DB2-4A81-867A-0D21D957E9CE}" srcOrd="0" destOrd="0" parTransId="{2BFB9B4C-445F-4BBF-8636-3C3774EC391A}" sibTransId="{AF406DCC-8BE7-48F2-8B4F-E97CF85BAA92}"/>
-    <dgm:cxn modelId="{40023175-57E7-4DD0-AADD-7F613DF7B798}" type="presOf" srcId="{306C8646-9CFD-4BCA-B98B-9D231512D156}" destId="{D14C891D-9AA4-4D7C-B2A3-DDB23D49280E}" srcOrd="0" destOrd="0" presId="urn:microsoft.com/office/officeart/2008/layout/VerticalAccentList"/>
-    <dgm:cxn modelId="{11112683-4F98-4982-B85D-0B7B36EC5FE6}" type="presOf" srcId="{D27037BF-04C4-4DE3-AD31-014DD2D6C499}" destId="{035B9835-9D63-4701-90A1-57165E123790}" srcOrd="0" destOrd="0" presId="urn:microsoft.com/office/officeart/2008/layout/VerticalAccentList"/>
     <dgm:cxn modelId="{ED2D9E87-C85F-4DB0-9A7A-6BF9748A9FEC}" srcId="{DF62C84F-00AF-4F9B-81B9-0CDDCC08C048}" destId="{73CB0AFD-CB1E-438D-A041-7DBFD14AB769}" srcOrd="4" destOrd="0" parTransId="{8E3F2D29-9CFB-4444-9140-E95CC7C333F4}" sibTransId="{526A1194-1A48-496E-8D86-C5D2AE37F92C}"/>
-    <dgm:cxn modelId="{4E7C4594-E935-4895-AA2D-56696C7371FF}" srcId="{D7B75C32-8F87-411F-B984-874743ECA190}" destId="{306C8646-9CFD-4BCA-B98B-9D231512D156}" srcOrd="1" destOrd="0" parTransId="{888FD958-1F97-44D7-99B8-B9C26757637C}" sibTransId="{35C703B9-AF6A-4935-B57C-C08C5FA40C0A}"/>
     <dgm:cxn modelId="{7B3B33A2-DB1B-4688-AD5E-C4FA80E852A2}" type="presOf" srcId="{FB84F691-9DB2-4A81-867A-0D21D957E9CE}" destId="{68A2D395-1B30-4F75-B665-0FBB4D9340C8}" srcOrd="0" destOrd="0" presId="urn:microsoft.com/office/officeart/2008/layout/VerticalAccentList"/>
     <dgm:cxn modelId="{F04B1DAE-6C90-43A3-8561-78A000559114}" srcId="{D7B75C32-8F87-411F-B984-874743ECA190}" destId="{DF62C84F-00AF-4F9B-81B9-0CDDCC08C048}" srcOrd="0" destOrd="0" parTransId="{7B44670F-F9F3-4AA9-AC81-3D28C1D6F9CF}" sibTransId="{C9BCF6DC-B3DA-419D-A917-EDA44857ACC5}"/>
+    <dgm:cxn modelId="{B85290EE-24EA-4235-BCBC-D88B6BD1B2C4}" type="presOf" srcId="{6350BA11-71A8-4345-B505-1008CE761026}" destId="{69DF3239-1F99-4425-B3DF-5112E1087084}" srcOrd="0" destOrd="3" presId="urn:microsoft.com/office/officeart/2008/layout/VerticalAccentList"/>
+    <dgm:cxn modelId="{11112683-4F98-4982-B85D-0B7B36EC5FE6}" type="presOf" srcId="{D27037BF-04C4-4DE3-AD31-014DD2D6C499}" destId="{035B9835-9D63-4701-90A1-57165E123790}" srcOrd="0" destOrd="0" presId="urn:microsoft.com/office/officeart/2008/layout/VerticalAccentList"/>
+    <dgm:cxn modelId="{DA91D8F8-C074-4F47-BA6E-0301D8AECBE5}" srcId="{DF62C84F-00AF-4F9B-81B9-0CDDCC08C048}" destId="{C11FCFC8-C598-427F-88B2-A95E1E71DFAB}" srcOrd="2" destOrd="0" parTransId="{15C3BDE5-8300-4974-A648-4051397846FA}" sibTransId="{49F88020-7574-40D4-B960-8191DF51D26A}"/>
+    <dgm:cxn modelId="{9B04E121-FB27-43D9-9ECB-2BACCBAF99FC}" srcId="{D27037BF-04C4-4DE3-AD31-014DD2D6C499}" destId="{2337CACA-5431-4CCA-BB2A-23F6CCCD4623}" srcOrd="0" destOrd="0" parTransId="{049D6F15-202C-4C4C-BEEC-BD503EFB6EBD}" sibTransId="{F3F18D2C-15E9-465D-A4F6-CB9180DF2438}"/>
+    <dgm:cxn modelId="{624F9DDD-6617-4422-811D-19919134C4EA}" type="presOf" srcId="{6E988D01-0769-4839-83BC-2381E54A53CD}" destId="{69DF3239-1F99-4425-B3DF-5112E1087084}" srcOrd="0" destOrd="5" presId="urn:microsoft.com/office/officeart/2008/layout/VerticalAccentList"/>
+    <dgm:cxn modelId="{A8944AEE-8E1A-4C80-8529-EC5E2C06118C}" type="presOf" srcId="{D7B75C32-8F87-411F-B984-874743ECA190}" destId="{F6B841CA-BFE1-4B2B-9AD4-435E8CEF8969}" srcOrd="0" destOrd="0" presId="urn:microsoft.com/office/officeart/2008/layout/VerticalAccentList"/>
+    <dgm:cxn modelId="{9E4033D7-40F8-41C0-AA7C-212AF387E2B1}" srcId="{D7B75C32-8F87-411F-B984-874743ECA190}" destId="{D27037BF-04C4-4DE3-AD31-014DD2D6C499}" srcOrd="2" destOrd="0" parTransId="{AC1DBD30-C131-4FEA-B018-6D38EA8C1634}" sibTransId="{9C8A0E7C-87B2-4E32-9B82-2D68EE642F26}"/>
+    <dgm:cxn modelId="{40023175-57E7-4DD0-AADD-7F613DF7B798}" type="presOf" srcId="{306C8646-9CFD-4BCA-B98B-9D231512D156}" destId="{D14C891D-9AA4-4D7C-B2A3-DDB23D49280E}" srcOrd="0" destOrd="0" presId="urn:microsoft.com/office/officeart/2008/layout/VerticalAccentList"/>
+    <dgm:cxn modelId="{61CE9E4B-806E-4107-9E33-0F6903716138}" srcId="{DF62C84F-00AF-4F9B-81B9-0CDDCC08C048}" destId="{6E988D01-0769-4839-83BC-2381E54A53CD}" srcOrd="5" destOrd="0" parTransId="{0C0909B5-D775-4FAE-8E14-8528D543F26D}" sibTransId="{6C3F6DA5-3654-4032-A0EF-504B3877F310}"/>
+    <dgm:cxn modelId="{1F769A0A-0491-4DE9-BC27-1116019009BB}" type="presOf" srcId="{C11FCFC8-C598-427F-88B2-A95E1E71DFAB}" destId="{69DF3239-1F99-4425-B3DF-5112E1087084}" srcOrd="0" destOrd="2" presId="urn:microsoft.com/office/officeart/2008/layout/VerticalAccentList"/>
+    <dgm:cxn modelId="{BF6F09FE-0389-4063-825C-10A765DFCC9E}" srcId="{DF62C84F-00AF-4F9B-81B9-0CDDCC08C048}" destId="{D5CF4052-A874-4DEF-B9D8-665DD3192256}" srcOrd="1" destOrd="0" parTransId="{A39D94D3-8F3B-401C-BA36-87A595F5E09D}" sibTransId="{C1FB273E-B1F6-40A7-BA80-C8FA76BBFB8B}"/>
+    <dgm:cxn modelId="{26B72C17-9297-426B-BE0D-180A538BF9BC}" type="presOf" srcId="{D5CF4052-A874-4DEF-B9D8-665DD3192256}" destId="{69DF3239-1F99-4425-B3DF-5112E1087084}" srcOrd="0" destOrd="1" presId="urn:microsoft.com/office/officeart/2008/layout/VerticalAccentList"/>
+    <dgm:cxn modelId="{4E7C4594-E935-4895-AA2D-56696C7371FF}" srcId="{D7B75C32-8F87-411F-B984-874743ECA190}" destId="{306C8646-9CFD-4BCA-B98B-9D231512D156}" srcOrd="1" destOrd="0" parTransId="{888FD958-1F97-44D7-99B8-B9C26757637C}" sibTransId="{35C703B9-AF6A-4935-B57C-C08C5FA40C0A}"/>
+    <dgm:cxn modelId="{9FDF6F17-64AF-4C05-8887-AFBA248A7887}" srcId="{DF62C84F-00AF-4F9B-81B9-0CDDCC08C048}" destId="{6350BA11-71A8-4345-B505-1008CE761026}" srcOrd="3" destOrd="0" parTransId="{22D9D665-CD33-4329-8B8A-F59EE782B8F5}" sibTransId="{9E497B14-DE65-4CF3-8390-061C0FFDC02E}"/>
+    <dgm:cxn modelId="{81AC68E6-FFCD-4511-8B54-4376825A2C61}" type="presOf" srcId="{2337CACA-5431-4CCA-BB2A-23F6CCCD4623}" destId="{B729A5AD-0296-493F-BD8B-6708B7FC32C9}" srcOrd="0" destOrd="0" presId="urn:microsoft.com/office/officeart/2008/layout/VerticalAccentList"/>
+    <dgm:cxn modelId="{76A7E7FC-801B-4897-B8F2-18716D8C172E}" type="presOf" srcId="{B2308969-0A6B-4344-B87B-BD809982A37D}" destId="{69DF3239-1F99-4425-B3DF-5112E1087084}" srcOrd="0" destOrd="0" presId="urn:microsoft.com/office/officeart/2008/layout/VerticalAccentList"/>
     <dgm:cxn modelId="{12D79EB0-1376-442B-A824-509CAFE24E03}" type="presOf" srcId="{DF62C84F-00AF-4F9B-81B9-0CDDCC08C048}" destId="{08CE8FA7-F9AC-4FD2-A6F8-C2D1D13E1311}" srcOrd="0" destOrd="0" presId="urn:microsoft.com/office/officeart/2008/layout/VerticalAccentList"/>
-    <dgm:cxn modelId="{9E4033D7-40F8-41C0-AA7C-212AF387E2B1}" srcId="{D7B75C32-8F87-411F-B984-874743ECA190}" destId="{D27037BF-04C4-4DE3-AD31-014DD2D6C499}" srcOrd="2" destOrd="0" parTransId="{AC1DBD30-C131-4FEA-B018-6D38EA8C1634}" sibTransId="{9C8A0E7C-87B2-4E32-9B82-2D68EE642F26}"/>
-    <dgm:cxn modelId="{624F9DDD-6617-4422-811D-19919134C4EA}" type="presOf" srcId="{6E988D01-0769-4839-83BC-2381E54A53CD}" destId="{69DF3239-1F99-4425-B3DF-5112E1087084}" srcOrd="0" destOrd="5" presId="urn:microsoft.com/office/officeart/2008/layout/VerticalAccentList"/>
-    <dgm:cxn modelId="{81AC68E6-FFCD-4511-8B54-4376825A2C61}" type="presOf" srcId="{2337CACA-5431-4CCA-BB2A-23F6CCCD4623}" destId="{B729A5AD-0296-493F-BD8B-6708B7FC32C9}" srcOrd="0" destOrd="0" presId="urn:microsoft.com/office/officeart/2008/layout/VerticalAccentList"/>
-    <dgm:cxn modelId="{A8944AEE-8E1A-4C80-8529-EC5E2C06118C}" type="presOf" srcId="{D7B75C32-8F87-411F-B984-874743ECA190}" destId="{F6B841CA-BFE1-4B2B-9AD4-435E8CEF8969}" srcOrd="0" destOrd="0" presId="urn:microsoft.com/office/officeart/2008/layout/VerticalAccentList"/>
-    <dgm:cxn modelId="{B85290EE-24EA-4235-BCBC-D88B6BD1B2C4}" type="presOf" srcId="{6350BA11-71A8-4345-B505-1008CE761026}" destId="{69DF3239-1F99-4425-B3DF-5112E1087084}" srcOrd="0" destOrd="3" presId="urn:microsoft.com/office/officeart/2008/layout/VerticalAccentList"/>
-    <dgm:cxn modelId="{DA91D8F8-C074-4F47-BA6E-0301D8AECBE5}" srcId="{DF62C84F-00AF-4F9B-81B9-0CDDCC08C048}" destId="{C11FCFC8-C598-427F-88B2-A95E1E71DFAB}" srcOrd="2" destOrd="0" parTransId="{15C3BDE5-8300-4974-A648-4051397846FA}" sibTransId="{49F88020-7574-40D4-B960-8191DF51D26A}"/>
-    <dgm:cxn modelId="{76A7E7FC-801B-4897-B8F2-18716D8C172E}" type="presOf" srcId="{B2308969-0A6B-4344-B87B-BD809982A37D}" destId="{69DF3239-1F99-4425-B3DF-5112E1087084}" srcOrd="0" destOrd="0" presId="urn:microsoft.com/office/officeart/2008/layout/VerticalAccentList"/>
-    <dgm:cxn modelId="{BF6F09FE-0389-4063-825C-10A765DFCC9E}" srcId="{DF62C84F-00AF-4F9B-81B9-0CDDCC08C048}" destId="{D5CF4052-A874-4DEF-B9D8-665DD3192256}" srcOrd="1" destOrd="0" parTransId="{A39D94D3-8F3B-401C-BA36-87A595F5E09D}" sibTransId="{C1FB273E-B1F6-40A7-BA80-C8FA76BBFB8B}"/>
+    <dgm:cxn modelId="{A4FE482F-A335-4C69-B179-6F16B060DC87}" type="presOf" srcId="{73CB0AFD-CB1E-438D-A041-7DBFD14AB769}" destId="{69DF3239-1F99-4425-B3DF-5112E1087084}" srcOrd="0" destOrd="4" presId="urn:microsoft.com/office/officeart/2008/layout/VerticalAccentList"/>
+    <dgm:cxn modelId="{44E99253-1C58-4116-95D3-A4421880CBAD}" srcId="{306C8646-9CFD-4BCA-B98B-9D231512D156}" destId="{FB84F691-9DB2-4A81-867A-0D21D957E9CE}" srcOrd="0" destOrd="0" parTransId="{2BFB9B4C-445F-4BBF-8636-3C3774EC391A}" sibTransId="{AF406DCC-8BE7-48F2-8B4F-E97CF85BAA92}"/>
     <dgm:cxn modelId="{904F42EA-2B20-462C-AB5B-953A3FB5B7A9}" type="presParOf" srcId="{F6B841CA-BFE1-4B2B-9AD4-435E8CEF8969}" destId="{79679875-031A-4906-ACE3-65D472FD8596}" srcOrd="0" destOrd="0" presId="urn:microsoft.com/office/officeart/2008/layout/VerticalAccentList"/>
     <dgm:cxn modelId="{47CEA3CB-9939-4DC4-B123-F0C75C56BDE0}" type="presParOf" srcId="{79679875-031A-4906-ACE3-65D472FD8596}" destId="{08CE8FA7-F9AC-4FD2-A6F8-C2D1D13E1311}" srcOrd="0" destOrd="0" presId="urn:microsoft.com/office/officeart/2008/layout/VerticalAccentList"/>
     <dgm:cxn modelId="{84778971-99EC-49AE-91A4-5514275826EB}" type="presParOf" srcId="{F6B841CA-BFE1-4B2B-9AD4-435E8CEF8969}" destId="{D7C0F832-F93F-465E-945B-D752371CF142}" srcOrd="1" destOrd="0" presId="urn:microsoft.com/office/officeart/2008/layout/VerticalAccentList"/>
@@ -2187,6 +3033,567 @@
 </dgm:dataModel>
 </file>
 
+<file path=word/diagrams/data2.xml><?xml version="1.0" encoding="utf-8"?>
+<dgm:dataModel xmlns:dgm="http://schemas.openxmlformats.org/drawingml/2006/diagram" xmlns:a="http://schemas.openxmlformats.org/drawingml/2006/main">
+  <dgm:ptLst>
+    <dgm:pt modelId="{D7B75C32-8F87-411F-B984-874743ECA190}" type="doc">
+      <dgm:prSet loTypeId="urn:microsoft.com/office/officeart/2008/layout/VerticalAccentList" loCatId="list" qsTypeId="urn:microsoft.com/office/officeart/2005/8/quickstyle/simple1" qsCatId="simple" csTypeId="urn:microsoft.com/office/officeart/2005/8/colors/accent1_2" csCatId="accent1" phldr="1"/>
+      <dgm:spPr/>
+      <dgm:t>
+        <a:bodyPr/>
+        <a:lstStyle/>
+        <a:p>
+          <a:endParaRPr lang="es-PE"/>
+        </a:p>
+      </dgm:t>
+    </dgm:pt>
+    <dgm:pt modelId="{DF62C84F-00AF-4F9B-81B9-0CDDCC08C048}">
+      <dgm:prSet phldrT="[Texto]" custT="1"/>
+      <dgm:spPr/>
+      <dgm:t>
+        <a:bodyPr/>
+        <a:lstStyle/>
+        <a:p>
+          <a:r>
+            <a:rPr lang="es-PE" sz="1600"/>
+            <a:t>Comparacion de productos</a:t>
+          </a:r>
+          <a:endParaRPr lang="es-PE" sz="800"/>
+        </a:p>
+      </dgm:t>
+    </dgm:pt>
+    <dgm:pt modelId="{7B44670F-F9F3-4AA9-AC81-3D28C1D6F9CF}" type="parTrans" cxnId="{F04B1DAE-6C90-43A3-8561-78A000559114}">
+      <dgm:prSet/>
+      <dgm:spPr/>
+      <dgm:t>
+        <a:bodyPr/>
+        <a:lstStyle/>
+        <a:p>
+          <a:endParaRPr lang="es-PE"/>
+        </a:p>
+      </dgm:t>
+    </dgm:pt>
+    <dgm:pt modelId="{C9BCF6DC-B3DA-419D-A917-EDA44857ACC5}" type="sibTrans" cxnId="{F04B1DAE-6C90-43A3-8561-78A000559114}">
+      <dgm:prSet/>
+      <dgm:spPr/>
+      <dgm:t>
+        <a:bodyPr/>
+        <a:lstStyle/>
+        <a:p>
+          <a:endParaRPr lang="es-PE"/>
+        </a:p>
+      </dgm:t>
+    </dgm:pt>
+    <dgm:pt modelId="{B2308969-0A6B-4344-B87B-BD809982A37D}">
+      <dgm:prSet phldrT="[Texto]"/>
+      <dgm:spPr/>
+      <dgm:t>
+        <a:bodyPr/>
+        <a:lstStyle/>
+        <a:p>
+          <a:r>
+            <a:rPr lang="es-PE">
+              <a:solidFill>
+                <a:schemeClr val="tx1"/>
+              </a:solidFill>
+            </a:rPr>
+            <a:t>Creaccion de funciones para normalizar la informacion de los 3 supermercados</a:t>
+          </a:r>
+        </a:p>
+      </dgm:t>
+    </dgm:pt>
+    <dgm:pt modelId="{BC56AB93-2151-4956-AF33-5AAAE8C83569}" type="parTrans" cxnId="{5A2A3C1A-010E-4B3E-846E-FF8F07048229}">
+      <dgm:prSet/>
+      <dgm:spPr/>
+      <dgm:t>
+        <a:bodyPr/>
+        <a:lstStyle/>
+        <a:p>
+          <a:endParaRPr lang="es-PE"/>
+        </a:p>
+      </dgm:t>
+    </dgm:pt>
+    <dgm:pt modelId="{3F16D2D9-83A0-4BBE-BC81-7C75E85F8564}" type="sibTrans" cxnId="{5A2A3C1A-010E-4B3E-846E-FF8F07048229}">
+      <dgm:prSet/>
+      <dgm:spPr/>
+      <dgm:t>
+        <a:bodyPr/>
+        <a:lstStyle/>
+        <a:p>
+          <a:endParaRPr lang="es-PE"/>
+        </a:p>
+      </dgm:t>
+    </dgm:pt>
+    <dgm:pt modelId="{D27037BF-04C4-4DE3-AD31-014DD2D6C499}">
+      <dgm:prSet phldrT="[Texto]"/>
+      <dgm:spPr/>
+      <dgm:t>
+        <a:bodyPr/>
+        <a:lstStyle/>
+        <a:p>
+          <a:r>
+            <a:rPr lang="es-PE"/>
+            <a:t>Envio al correo</a:t>
+          </a:r>
+        </a:p>
+      </dgm:t>
+    </dgm:pt>
+    <dgm:pt modelId="{AC1DBD30-C131-4FEA-B018-6D38EA8C1634}" type="parTrans" cxnId="{9E4033D7-40F8-41C0-AA7C-212AF387E2B1}">
+      <dgm:prSet/>
+      <dgm:spPr/>
+      <dgm:t>
+        <a:bodyPr/>
+        <a:lstStyle/>
+        <a:p>
+          <a:endParaRPr lang="es-PE"/>
+        </a:p>
+      </dgm:t>
+    </dgm:pt>
+    <dgm:pt modelId="{9C8A0E7C-87B2-4E32-9B82-2D68EE642F26}" type="sibTrans" cxnId="{9E4033D7-40F8-41C0-AA7C-212AF387E2B1}">
+      <dgm:prSet/>
+      <dgm:spPr/>
+      <dgm:t>
+        <a:bodyPr/>
+        <a:lstStyle/>
+        <a:p>
+          <a:endParaRPr lang="es-PE"/>
+        </a:p>
+      </dgm:t>
+    </dgm:pt>
+    <dgm:pt modelId="{2337CACA-5431-4CCA-BB2A-23F6CCCD4623}">
+      <dgm:prSet phldrT="[Texto]"/>
+      <dgm:spPr/>
+      <dgm:t>
+        <a:bodyPr/>
+        <a:lstStyle/>
+        <a:p>
+          <a:r>
+            <a:rPr lang="es-PE">
+              <a:solidFill>
+                <a:schemeClr val="tx1"/>
+              </a:solidFill>
+            </a:rPr>
+            <a:t>Investigaremos la libreria de envio de correo</a:t>
+          </a:r>
+        </a:p>
+        <a:p>
+          <a:r>
+            <a:rPr lang="es-PE">
+              <a:solidFill>
+                <a:schemeClr val="tx1"/>
+              </a:solidFill>
+            </a:rPr>
+            <a:t>Prueba de envio</a:t>
+          </a:r>
+        </a:p>
+        <a:p>
+          <a:r>
+            <a:rPr lang="es-PE">
+              <a:solidFill>
+                <a:srgbClr val="FF0000"/>
+              </a:solidFill>
+            </a:rPr>
+            <a:t>...</a:t>
+          </a:r>
+        </a:p>
+      </dgm:t>
+    </dgm:pt>
+    <dgm:pt modelId="{049D6F15-202C-4C4C-BEEC-BD503EFB6EBD}" type="parTrans" cxnId="{9B04E121-FB27-43D9-9ECB-2BACCBAF99FC}">
+      <dgm:prSet/>
+      <dgm:spPr/>
+      <dgm:t>
+        <a:bodyPr/>
+        <a:lstStyle/>
+        <a:p>
+          <a:endParaRPr lang="es-PE"/>
+        </a:p>
+      </dgm:t>
+    </dgm:pt>
+    <dgm:pt modelId="{F3F18D2C-15E9-465D-A4F6-CB9180DF2438}" type="sibTrans" cxnId="{9B04E121-FB27-43D9-9ECB-2BACCBAF99FC}">
+      <dgm:prSet/>
+      <dgm:spPr/>
+      <dgm:t>
+        <a:bodyPr/>
+        <a:lstStyle/>
+        <a:p>
+          <a:endParaRPr lang="es-PE"/>
+        </a:p>
+      </dgm:t>
+    </dgm:pt>
+    <dgm:pt modelId="{27DDE262-73AA-4076-B618-B003370CF299}">
+      <dgm:prSet/>
+      <dgm:spPr/>
+      <dgm:t>
+        <a:bodyPr/>
+        <a:lstStyle/>
+        <a:p>
+          <a:r>
+            <a:rPr lang="es-PE">
+              <a:solidFill>
+                <a:srgbClr val="FF0000"/>
+              </a:solidFill>
+            </a:rPr>
+            <a:t>Funcion para quitar las tildes</a:t>
+          </a:r>
+        </a:p>
+      </dgm:t>
+    </dgm:pt>
+    <dgm:pt modelId="{DEBF7028-F79E-48AD-9C71-F2D4E40A871A}" type="parTrans" cxnId="{7F5626D5-BBDE-4152-AA22-C87FDD559524}">
+      <dgm:prSet/>
+      <dgm:spPr/>
+      <dgm:t>
+        <a:bodyPr/>
+        <a:lstStyle/>
+        <a:p>
+          <a:endParaRPr lang="es-ES"/>
+        </a:p>
+      </dgm:t>
+    </dgm:pt>
+    <dgm:pt modelId="{605ED08B-D029-4605-BCE4-0494B3E9FD91}" type="sibTrans" cxnId="{7F5626D5-BBDE-4152-AA22-C87FDD559524}">
+      <dgm:prSet/>
+      <dgm:spPr/>
+      <dgm:t>
+        <a:bodyPr/>
+        <a:lstStyle/>
+        <a:p>
+          <a:endParaRPr lang="es-ES"/>
+        </a:p>
+      </dgm:t>
+    </dgm:pt>
+    <dgm:pt modelId="{7AA9BFC8-FFC2-4339-A70E-40B1B124DBF3}">
+      <dgm:prSet/>
+      <dgm:spPr/>
+      <dgm:t>
+        <a:bodyPr/>
+        <a:lstStyle/>
+        <a:p>
+          <a:r>
+            <a:rPr lang="es-PE">
+              <a:solidFill>
+                <a:srgbClr val="FF0000"/>
+              </a:solidFill>
+            </a:rPr>
+            <a:t>Funcion para convertir los str a Mayusculas</a:t>
+          </a:r>
+        </a:p>
+      </dgm:t>
+    </dgm:pt>
+    <dgm:pt modelId="{BEF3433A-0D26-4BC3-B8C3-7ED466250B4A}" type="parTrans" cxnId="{2E4DA9E1-AA32-43D7-9607-1D8087C08010}">
+      <dgm:prSet/>
+      <dgm:spPr/>
+      <dgm:t>
+        <a:bodyPr/>
+        <a:lstStyle/>
+        <a:p>
+          <a:endParaRPr lang="es-ES"/>
+        </a:p>
+      </dgm:t>
+    </dgm:pt>
+    <dgm:pt modelId="{210611BE-28A1-488E-9865-F09FC08B1697}" type="sibTrans" cxnId="{2E4DA9E1-AA32-43D7-9607-1D8087C08010}">
+      <dgm:prSet/>
+      <dgm:spPr/>
+      <dgm:t>
+        <a:bodyPr/>
+        <a:lstStyle/>
+        <a:p>
+          <a:endParaRPr lang="es-ES"/>
+        </a:p>
+      </dgm:t>
+    </dgm:pt>
+    <dgm:pt modelId="{222861EF-CC7E-4524-B290-E0DE3EFDD1A0}">
+      <dgm:prSet/>
+      <dgm:spPr/>
+      <dgm:t>
+        <a:bodyPr/>
+        <a:lstStyle/>
+        <a:p>
+          <a:r>
+            <a:rPr lang="es-PE">
+              <a:solidFill>
+                <a:schemeClr val="tx1"/>
+              </a:solidFill>
+            </a:rPr>
+            <a:t>Funcion para correjir errores en las unidades y presentaciones</a:t>
+          </a:r>
+        </a:p>
+      </dgm:t>
+    </dgm:pt>
+    <dgm:pt modelId="{86DF9E7C-6BB4-42D5-8FBE-FA14B0CCB7F3}" type="parTrans" cxnId="{054420F6-2A42-4A16-AC10-BFE9CE360AE4}">
+      <dgm:prSet/>
+      <dgm:spPr/>
+      <dgm:t>
+        <a:bodyPr/>
+        <a:lstStyle/>
+        <a:p>
+          <a:endParaRPr lang="es-ES"/>
+        </a:p>
+      </dgm:t>
+    </dgm:pt>
+    <dgm:pt modelId="{1FF56785-C147-42EA-9C97-6B955BF48206}" type="sibTrans" cxnId="{054420F6-2A42-4A16-AC10-BFE9CE360AE4}">
+      <dgm:prSet/>
+      <dgm:spPr/>
+      <dgm:t>
+        <a:bodyPr/>
+        <a:lstStyle/>
+        <a:p>
+          <a:endParaRPr lang="es-ES"/>
+        </a:p>
+      </dgm:t>
+    </dgm:pt>
+    <dgm:pt modelId="{F1A2D85B-6837-4834-9801-58152A2DECEF}">
+      <dgm:prSet/>
+      <dgm:spPr/>
+      <dgm:t>
+        <a:bodyPr/>
+        <a:lstStyle/>
+        <a:p>
+          <a:r>
+            <a:rPr lang="es-PE">
+              <a:solidFill>
+                <a:srgbClr val="FF0000"/>
+              </a:solidFill>
+            </a:rPr>
+            <a:t>....</a:t>
+          </a:r>
+        </a:p>
+      </dgm:t>
+    </dgm:pt>
+    <dgm:pt modelId="{286A5A34-8525-47CF-AF9F-B26A68009051}" type="parTrans" cxnId="{B951CB97-0338-4C47-A4F3-1C9E832AC04D}">
+      <dgm:prSet/>
+      <dgm:spPr/>
+      <dgm:t>
+        <a:bodyPr/>
+        <a:lstStyle/>
+        <a:p>
+          <a:endParaRPr lang="es-ES"/>
+        </a:p>
+      </dgm:t>
+    </dgm:pt>
+    <dgm:pt modelId="{CBE523AA-0081-49C0-B21B-5D84FA13A25F}" type="sibTrans" cxnId="{B951CB97-0338-4C47-A4F3-1C9E832AC04D}">
+      <dgm:prSet/>
+      <dgm:spPr/>
+      <dgm:t>
+        <a:bodyPr/>
+        <a:lstStyle/>
+        <a:p>
+          <a:endParaRPr lang="es-ES"/>
+        </a:p>
+      </dgm:t>
+    </dgm:pt>
+    <dgm:pt modelId="{F6B841CA-BFE1-4B2B-9AD4-435E8CEF8969}" type="pres">
+      <dgm:prSet presAssocID="{D7B75C32-8F87-411F-B984-874743ECA190}" presName="Name0" presStyleCnt="0">
+        <dgm:presLayoutVars>
+          <dgm:chMax/>
+          <dgm:chPref/>
+          <dgm:dir/>
+        </dgm:presLayoutVars>
+      </dgm:prSet>
+      <dgm:spPr/>
+      <dgm:t>
+        <a:bodyPr/>
+        <a:lstStyle/>
+        <a:p>
+          <a:endParaRPr lang="es-ES"/>
+        </a:p>
+      </dgm:t>
+    </dgm:pt>
+    <dgm:pt modelId="{79679875-031A-4906-ACE3-65D472FD8596}" type="pres">
+      <dgm:prSet presAssocID="{DF62C84F-00AF-4F9B-81B9-0CDDCC08C048}" presName="parenttextcomposite" presStyleCnt="0"/>
+      <dgm:spPr/>
+    </dgm:pt>
+    <dgm:pt modelId="{08CE8FA7-F9AC-4FD2-A6F8-C2D1D13E1311}" type="pres">
+      <dgm:prSet presAssocID="{DF62C84F-00AF-4F9B-81B9-0CDDCC08C048}" presName="parenttext" presStyleLbl="revTx" presStyleIdx="0" presStyleCnt="2" custScaleY="39338">
+        <dgm:presLayoutVars>
+          <dgm:chMax/>
+          <dgm:chPref val="2"/>
+          <dgm:bulletEnabled val="1"/>
+        </dgm:presLayoutVars>
+      </dgm:prSet>
+      <dgm:spPr/>
+      <dgm:t>
+        <a:bodyPr/>
+        <a:lstStyle/>
+        <a:p>
+          <a:endParaRPr lang="es-ES"/>
+        </a:p>
+      </dgm:t>
+    </dgm:pt>
+    <dgm:pt modelId="{D7C0F832-F93F-465E-945B-D752371CF142}" type="pres">
+      <dgm:prSet presAssocID="{DF62C84F-00AF-4F9B-81B9-0CDDCC08C048}" presName="composite" presStyleCnt="0"/>
+      <dgm:spPr/>
+    </dgm:pt>
+    <dgm:pt modelId="{9D1477F7-047C-4A23-B5B2-3E9D981FB82D}" type="pres">
+      <dgm:prSet presAssocID="{DF62C84F-00AF-4F9B-81B9-0CDDCC08C048}" presName="chevron1" presStyleLbl="alignNode1" presStyleIdx="0" presStyleCnt="14"/>
+      <dgm:spPr/>
+    </dgm:pt>
+    <dgm:pt modelId="{7ACFA13D-9878-4F00-9A1B-6DD7FF9DA63C}" type="pres">
+      <dgm:prSet presAssocID="{DF62C84F-00AF-4F9B-81B9-0CDDCC08C048}" presName="chevron2" presStyleLbl="alignNode1" presStyleIdx="1" presStyleCnt="14"/>
+      <dgm:spPr/>
+    </dgm:pt>
+    <dgm:pt modelId="{5B244AAE-A077-4020-9A34-77B05A4CC839}" type="pres">
+      <dgm:prSet presAssocID="{DF62C84F-00AF-4F9B-81B9-0CDDCC08C048}" presName="chevron3" presStyleLbl="alignNode1" presStyleIdx="2" presStyleCnt="14"/>
+      <dgm:spPr/>
+    </dgm:pt>
+    <dgm:pt modelId="{51F057E1-9E2A-4FFB-8800-107C0E73FC58}" type="pres">
+      <dgm:prSet presAssocID="{DF62C84F-00AF-4F9B-81B9-0CDDCC08C048}" presName="chevron4" presStyleLbl="alignNode1" presStyleIdx="3" presStyleCnt="14"/>
+      <dgm:spPr/>
+    </dgm:pt>
+    <dgm:pt modelId="{21F01986-5247-4A83-A6D4-C80E37DD5C87}" type="pres">
+      <dgm:prSet presAssocID="{DF62C84F-00AF-4F9B-81B9-0CDDCC08C048}" presName="chevron5" presStyleLbl="alignNode1" presStyleIdx="4" presStyleCnt="14"/>
+      <dgm:spPr/>
+    </dgm:pt>
+    <dgm:pt modelId="{C55AEB53-037C-486B-8743-91C63531D00E}" type="pres">
+      <dgm:prSet presAssocID="{DF62C84F-00AF-4F9B-81B9-0CDDCC08C048}" presName="chevron6" presStyleLbl="alignNode1" presStyleIdx="5" presStyleCnt="14"/>
+      <dgm:spPr/>
+    </dgm:pt>
+    <dgm:pt modelId="{A6964F6C-46C9-456B-BA2E-8A35087632CC}" type="pres">
+      <dgm:prSet presAssocID="{DF62C84F-00AF-4F9B-81B9-0CDDCC08C048}" presName="chevron7" presStyleLbl="alignNode1" presStyleIdx="6" presStyleCnt="14"/>
+      <dgm:spPr/>
+    </dgm:pt>
+    <dgm:pt modelId="{69DF3239-1F99-4425-B3DF-5112E1087084}" type="pres">
+      <dgm:prSet presAssocID="{DF62C84F-00AF-4F9B-81B9-0CDDCC08C048}" presName="childtext" presStyleLbl="solidFgAcc1" presStyleIdx="0" presStyleCnt="2">
+        <dgm:presLayoutVars>
+          <dgm:chMax/>
+          <dgm:chPref val="0"/>
+          <dgm:bulletEnabled val="1"/>
+        </dgm:presLayoutVars>
+      </dgm:prSet>
+      <dgm:spPr/>
+      <dgm:t>
+        <a:bodyPr/>
+        <a:lstStyle/>
+        <a:p>
+          <a:endParaRPr lang="es-ES"/>
+        </a:p>
+      </dgm:t>
+    </dgm:pt>
+    <dgm:pt modelId="{C4133916-CFD9-46C6-88F8-7C56C7CEACB3}" type="pres">
+      <dgm:prSet presAssocID="{C9BCF6DC-B3DA-419D-A917-EDA44857ACC5}" presName="sibTrans" presStyleCnt="0"/>
+      <dgm:spPr/>
+    </dgm:pt>
+    <dgm:pt modelId="{22A29615-8679-498B-B9A9-CC6735748FD3}" type="pres">
+      <dgm:prSet presAssocID="{D27037BF-04C4-4DE3-AD31-014DD2D6C499}" presName="parenttextcomposite" presStyleCnt="0"/>
+      <dgm:spPr/>
+    </dgm:pt>
+    <dgm:pt modelId="{035B9835-9D63-4701-90A1-57165E123790}" type="pres">
+      <dgm:prSet presAssocID="{D27037BF-04C4-4DE3-AD31-014DD2D6C499}" presName="parenttext" presStyleLbl="revTx" presStyleIdx="1" presStyleCnt="2" custScaleY="43377">
+        <dgm:presLayoutVars>
+          <dgm:chMax/>
+          <dgm:chPref val="2"/>
+          <dgm:bulletEnabled val="1"/>
+        </dgm:presLayoutVars>
+      </dgm:prSet>
+      <dgm:spPr/>
+      <dgm:t>
+        <a:bodyPr/>
+        <a:lstStyle/>
+        <a:p>
+          <a:endParaRPr lang="es-ES"/>
+        </a:p>
+      </dgm:t>
+    </dgm:pt>
+    <dgm:pt modelId="{DEE27EBF-3E85-4E9A-AABC-73B19B6200E1}" type="pres">
+      <dgm:prSet presAssocID="{D27037BF-04C4-4DE3-AD31-014DD2D6C499}" presName="composite" presStyleCnt="0"/>
+      <dgm:spPr/>
+    </dgm:pt>
+    <dgm:pt modelId="{151D355F-A17F-4DBF-A4A7-3C185517BB6F}" type="pres">
+      <dgm:prSet presAssocID="{D27037BF-04C4-4DE3-AD31-014DD2D6C499}" presName="chevron1" presStyleLbl="alignNode1" presStyleIdx="7" presStyleCnt="14"/>
+      <dgm:spPr/>
+    </dgm:pt>
+    <dgm:pt modelId="{4EF318A1-C0DD-4891-8C36-9439533C9D7A}" type="pres">
+      <dgm:prSet presAssocID="{D27037BF-04C4-4DE3-AD31-014DD2D6C499}" presName="chevron2" presStyleLbl="alignNode1" presStyleIdx="8" presStyleCnt="14"/>
+      <dgm:spPr/>
+    </dgm:pt>
+    <dgm:pt modelId="{53EBBB8C-9B63-4F0B-9B9D-9C27672001EE}" type="pres">
+      <dgm:prSet presAssocID="{D27037BF-04C4-4DE3-AD31-014DD2D6C499}" presName="chevron3" presStyleLbl="alignNode1" presStyleIdx="9" presStyleCnt="14"/>
+      <dgm:spPr/>
+    </dgm:pt>
+    <dgm:pt modelId="{04A0C546-CA99-4CA1-95BA-108DA5547B64}" type="pres">
+      <dgm:prSet presAssocID="{D27037BF-04C4-4DE3-AD31-014DD2D6C499}" presName="chevron4" presStyleLbl="alignNode1" presStyleIdx="10" presStyleCnt="14"/>
+      <dgm:spPr/>
+    </dgm:pt>
+    <dgm:pt modelId="{3C85CA20-A5D4-449E-97BA-A366FFE5EF18}" type="pres">
+      <dgm:prSet presAssocID="{D27037BF-04C4-4DE3-AD31-014DD2D6C499}" presName="chevron5" presStyleLbl="alignNode1" presStyleIdx="11" presStyleCnt="14"/>
+      <dgm:spPr/>
+    </dgm:pt>
+    <dgm:pt modelId="{A8854346-8FD5-4079-BDFE-CB155587B4A3}" type="pres">
+      <dgm:prSet presAssocID="{D27037BF-04C4-4DE3-AD31-014DD2D6C499}" presName="chevron6" presStyleLbl="alignNode1" presStyleIdx="12" presStyleCnt="14"/>
+      <dgm:spPr/>
+    </dgm:pt>
+    <dgm:pt modelId="{54BD6091-77E6-4DD8-AC6C-83D084EC23C8}" type="pres">
+      <dgm:prSet presAssocID="{D27037BF-04C4-4DE3-AD31-014DD2D6C499}" presName="chevron7" presStyleLbl="alignNode1" presStyleIdx="13" presStyleCnt="14"/>
+      <dgm:spPr/>
+    </dgm:pt>
+    <dgm:pt modelId="{B729A5AD-0296-493F-BD8B-6708B7FC32C9}" type="pres">
+      <dgm:prSet presAssocID="{D27037BF-04C4-4DE3-AD31-014DD2D6C499}" presName="childtext" presStyleLbl="solidFgAcc1" presStyleIdx="1" presStyleCnt="2">
+        <dgm:presLayoutVars>
+          <dgm:chMax/>
+          <dgm:chPref val="0"/>
+          <dgm:bulletEnabled val="1"/>
+        </dgm:presLayoutVars>
+      </dgm:prSet>
+      <dgm:spPr/>
+      <dgm:t>
+        <a:bodyPr/>
+        <a:lstStyle/>
+        <a:p>
+          <a:endParaRPr lang="es-ES"/>
+        </a:p>
+      </dgm:t>
+    </dgm:pt>
+  </dgm:ptLst>
+  <dgm:cxnLst>
+    <dgm:cxn modelId="{F04B1DAE-6C90-43A3-8561-78A000559114}" srcId="{D7B75C32-8F87-411F-B984-874743ECA190}" destId="{DF62C84F-00AF-4F9B-81B9-0CDDCC08C048}" srcOrd="0" destOrd="0" parTransId="{7B44670F-F9F3-4AA9-AC81-3D28C1D6F9CF}" sibTransId="{C9BCF6DC-B3DA-419D-A917-EDA44857ACC5}"/>
+    <dgm:cxn modelId="{362BC1DC-4BFE-49D4-BB2D-E37C4FA0A0A9}" type="presOf" srcId="{222861EF-CC7E-4524-B290-E0DE3EFDD1A0}" destId="{69DF3239-1F99-4425-B3DF-5112E1087084}" srcOrd="0" destOrd="3" presId="urn:microsoft.com/office/officeart/2008/layout/VerticalAccentList"/>
+    <dgm:cxn modelId="{B951CB97-0338-4C47-A4F3-1C9E832AC04D}" srcId="{B2308969-0A6B-4344-B87B-BD809982A37D}" destId="{F1A2D85B-6837-4834-9801-58152A2DECEF}" srcOrd="3" destOrd="0" parTransId="{286A5A34-8525-47CF-AF9F-B26A68009051}" sibTransId="{CBE523AA-0081-49C0-B21B-5D84FA13A25F}"/>
+    <dgm:cxn modelId="{AA0BCE3B-B30F-40D3-AD15-3C6EA051AB00}" type="presOf" srcId="{7AA9BFC8-FFC2-4339-A70E-40B1B124DBF3}" destId="{69DF3239-1F99-4425-B3DF-5112E1087084}" srcOrd="0" destOrd="2" presId="urn:microsoft.com/office/officeart/2008/layout/VerticalAccentList"/>
+    <dgm:cxn modelId="{9E4033D7-40F8-41C0-AA7C-212AF387E2B1}" srcId="{D7B75C32-8F87-411F-B984-874743ECA190}" destId="{D27037BF-04C4-4DE3-AD31-014DD2D6C499}" srcOrd="1" destOrd="0" parTransId="{AC1DBD30-C131-4FEA-B018-6D38EA8C1634}" sibTransId="{9C8A0E7C-87B2-4E32-9B82-2D68EE642F26}"/>
+    <dgm:cxn modelId="{D4F5D3CB-7BDE-46BC-8D50-104B8DE12E12}" type="presOf" srcId="{F1A2D85B-6837-4834-9801-58152A2DECEF}" destId="{69DF3239-1F99-4425-B3DF-5112E1087084}" srcOrd="0" destOrd="4" presId="urn:microsoft.com/office/officeart/2008/layout/VerticalAccentList"/>
+    <dgm:cxn modelId="{12D79EB0-1376-442B-A824-509CAFE24E03}" type="presOf" srcId="{DF62C84F-00AF-4F9B-81B9-0CDDCC08C048}" destId="{08CE8FA7-F9AC-4FD2-A6F8-C2D1D13E1311}" srcOrd="0" destOrd="0" presId="urn:microsoft.com/office/officeart/2008/layout/VerticalAccentList"/>
+    <dgm:cxn modelId="{81AC68E6-FFCD-4511-8B54-4376825A2C61}" type="presOf" srcId="{2337CACA-5431-4CCA-BB2A-23F6CCCD4623}" destId="{B729A5AD-0296-493F-BD8B-6708B7FC32C9}" srcOrd="0" destOrd="0" presId="urn:microsoft.com/office/officeart/2008/layout/VerticalAccentList"/>
+    <dgm:cxn modelId="{7F5626D5-BBDE-4152-AA22-C87FDD559524}" srcId="{B2308969-0A6B-4344-B87B-BD809982A37D}" destId="{27DDE262-73AA-4076-B618-B003370CF299}" srcOrd="0" destOrd="0" parTransId="{DEBF7028-F79E-48AD-9C71-F2D4E40A871A}" sibTransId="{605ED08B-D029-4605-BCE4-0494B3E9FD91}"/>
+    <dgm:cxn modelId="{A8944AEE-8E1A-4C80-8529-EC5E2C06118C}" type="presOf" srcId="{D7B75C32-8F87-411F-B984-874743ECA190}" destId="{F6B841CA-BFE1-4B2B-9AD4-435E8CEF8969}" srcOrd="0" destOrd="0" presId="urn:microsoft.com/office/officeart/2008/layout/VerticalAccentList"/>
+    <dgm:cxn modelId="{054420F6-2A42-4A16-AC10-BFE9CE360AE4}" srcId="{B2308969-0A6B-4344-B87B-BD809982A37D}" destId="{222861EF-CC7E-4524-B290-E0DE3EFDD1A0}" srcOrd="2" destOrd="0" parTransId="{86DF9E7C-6BB4-42D5-8FBE-FA14B0CCB7F3}" sibTransId="{1FF56785-C147-42EA-9C97-6B955BF48206}"/>
+    <dgm:cxn modelId="{11112683-4F98-4982-B85D-0B7B36EC5FE6}" type="presOf" srcId="{D27037BF-04C4-4DE3-AD31-014DD2D6C499}" destId="{035B9835-9D63-4701-90A1-57165E123790}" srcOrd="0" destOrd="0" presId="urn:microsoft.com/office/officeart/2008/layout/VerticalAccentList"/>
+    <dgm:cxn modelId="{76A7E7FC-801B-4897-B8F2-18716D8C172E}" type="presOf" srcId="{B2308969-0A6B-4344-B87B-BD809982A37D}" destId="{69DF3239-1F99-4425-B3DF-5112E1087084}" srcOrd="0" destOrd="0" presId="urn:microsoft.com/office/officeart/2008/layout/VerticalAccentList"/>
+    <dgm:cxn modelId="{9B04E121-FB27-43D9-9ECB-2BACCBAF99FC}" srcId="{D27037BF-04C4-4DE3-AD31-014DD2D6C499}" destId="{2337CACA-5431-4CCA-BB2A-23F6CCCD4623}" srcOrd="0" destOrd="0" parTransId="{049D6F15-202C-4C4C-BEEC-BD503EFB6EBD}" sibTransId="{F3F18D2C-15E9-465D-A4F6-CB9180DF2438}"/>
+    <dgm:cxn modelId="{2E4DA9E1-AA32-43D7-9607-1D8087C08010}" srcId="{B2308969-0A6B-4344-B87B-BD809982A37D}" destId="{7AA9BFC8-FFC2-4339-A70E-40B1B124DBF3}" srcOrd="1" destOrd="0" parTransId="{BEF3433A-0D26-4BC3-B8C3-7ED466250B4A}" sibTransId="{210611BE-28A1-488E-9865-F09FC08B1697}"/>
+    <dgm:cxn modelId="{1CEF060A-F05E-481A-944D-3E9892085ACC}" type="presOf" srcId="{27DDE262-73AA-4076-B618-B003370CF299}" destId="{69DF3239-1F99-4425-B3DF-5112E1087084}" srcOrd="0" destOrd="1" presId="urn:microsoft.com/office/officeart/2008/layout/VerticalAccentList"/>
+    <dgm:cxn modelId="{5A2A3C1A-010E-4B3E-846E-FF8F07048229}" srcId="{DF62C84F-00AF-4F9B-81B9-0CDDCC08C048}" destId="{B2308969-0A6B-4344-B87B-BD809982A37D}" srcOrd="0" destOrd="0" parTransId="{BC56AB93-2151-4956-AF33-5AAAE8C83569}" sibTransId="{3F16D2D9-83A0-4BBE-BC81-7C75E85F8564}"/>
+    <dgm:cxn modelId="{904F42EA-2B20-462C-AB5B-953A3FB5B7A9}" type="presParOf" srcId="{F6B841CA-BFE1-4B2B-9AD4-435E8CEF8969}" destId="{79679875-031A-4906-ACE3-65D472FD8596}" srcOrd="0" destOrd="0" presId="urn:microsoft.com/office/officeart/2008/layout/VerticalAccentList"/>
+    <dgm:cxn modelId="{47CEA3CB-9939-4DC4-B123-F0C75C56BDE0}" type="presParOf" srcId="{79679875-031A-4906-ACE3-65D472FD8596}" destId="{08CE8FA7-F9AC-4FD2-A6F8-C2D1D13E1311}" srcOrd="0" destOrd="0" presId="urn:microsoft.com/office/officeart/2008/layout/VerticalAccentList"/>
+    <dgm:cxn modelId="{84778971-99EC-49AE-91A4-5514275826EB}" type="presParOf" srcId="{F6B841CA-BFE1-4B2B-9AD4-435E8CEF8969}" destId="{D7C0F832-F93F-465E-945B-D752371CF142}" srcOrd="1" destOrd="0" presId="urn:microsoft.com/office/officeart/2008/layout/VerticalAccentList"/>
+    <dgm:cxn modelId="{D6DB4373-E353-40DA-B78F-C8DBC92E6421}" type="presParOf" srcId="{D7C0F832-F93F-465E-945B-D752371CF142}" destId="{9D1477F7-047C-4A23-B5B2-3E9D981FB82D}" srcOrd="0" destOrd="0" presId="urn:microsoft.com/office/officeart/2008/layout/VerticalAccentList"/>
+    <dgm:cxn modelId="{7EBEB136-A117-4B5A-82F5-D66C63173C82}" type="presParOf" srcId="{D7C0F832-F93F-465E-945B-D752371CF142}" destId="{7ACFA13D-9878-4F00-9A1B-6DD7FF9DA63C}" srcOrd="1" destOrd="0" presId="urn:microsoft.com/office/officeart/2008/layout/VerticalAccentList"/>
+    <dgm:cxn modelId="{15D4F897-1DE7-42AF-B60D-1C1380CA8B78}" type="presParOf" srcId="{D7C0F832-F93F-465E-945B-D752371CF142}" destId="{5B244AAE-A077-4020-9A34-77B05A4CC839}" srcOrd="2" destOrd="0" presId="urn:microsoft.com/office/officeart/2008/layout/VerticalAccentList"/>
+    <dgm:cxn modelId="{354A8A75-C8AA-475A-B0B9-7974720F761A}" type="presParOf" srcId="{D7C0F832-F93F-465E-945B-D752371CF142}" destId="{51F057E1-9E2A-4FFB-8800-107C0E73FC58}" srcOrd="3" destOrd="0" presId="urn:microsoft.com/office/officeart/2008/layout/VerticalAccentList"/>
+    <dgm:cxn modelId="{23C2C6D9-52A4-4B49-B9AB-38A94FF0E523}" type="presParOf" srcId="{D7C0F832-F93F-465E-945B-D752371CF142}" destId="{21F01986-5247-4A83-A6D4-C80E37DD5C87}" srcOrd="4" destOrd="0" presId="urn:microsoft.com/office/officeart/2008/layout/VerticalAccentList"/>
+    <dgm:cxn modelId="{C7026C00-ECF5-482B-8A5B-D299BA1ECBA9}" type="presParOf" srcId="{D7C0F832-F93F-465E-945B-D752371CF142}" destId="{C55AEB53-037C-486B-8743-91C63531D00E}" srcOrd="5" destOrd="0" presId="urn:microsoft.com/office/officeart/2008/layout/VerticalAccentList"/>
+    <dgm:cxn modelId="{31374911-94FD-44A8-BC09-A17B4AD0AADA}" type="presParOf" srcId="{D7C0F832-F93F-465E-945B-D752371CF142}" destId="{A6964F6C-46C9-456B-BA2E-8A35087632CC}" srcOrd="6" destOrd="0" presId="urn:microsoft.com/office/officeart/2008/layout/VerticalAccentList"/>
+    <dgm:cxn modelId="{6B03DD45-8E49-49F3-9EC7-038EAB3934A4}" type="presParOf" srcId="{D7C0F832-F93F-465E-945B-D752371CF142}" destId="{69DF3239-1F99-4425-B3DF-5112E1087084}" srcOrd="7" destOrd="0" presId="urn:microsoft.com/office/officeart/2008/layout/VerticalAccentList"/>
+    <dgm:cxn modelId="{6FA64FB9-09A5-4443-89C0-5D01752BF7F4}" type="presParOf" srcId="{F6B841CA-BFE1-4B2B-9AD4-435E8CEF8969}" destId="{C4133916-CFD9-46C6-88F8-7C56C7CEACB3}" srcOrd="2" destOrd="0" presId="urn:microsoft.com/office/officeart/2008/layout/VerticalAccentList"/>
+    <dgm:cxn modelId="{D8F5C3BE-35F9-4DFB-A3FB-DD736CBE0F2B}" type="presParOf" srcId="{F6B841CA-BFE1-4B2B-9AD4-435E8CEF8969}" destId="{22A29615-8679-498B-B9A9-CC6735748FD3}" srcOrd="3" destOrd="0" presId="urn:microsoft.com/office/officeart/2008/layout/VerticalAccentList"/>
+    <dgm:cxn modelId="{BAF0B047-C65C-41F8-B96C-A4ADA1C1A130}" type="presParOf" srcId="{22A29615-8679-498B-B9A9-CC6735748FD3}" destId="{035B9835-9D63-4701-90A1-57165E123790}" srcOrd="0" destOrd="0" presId="urn:microsoft.com/office/officeart/2008/layout/VerticalAccentList"/>
+    <dgm:cxn modelId="{0CFBCB7F-E8C1-4C93-B20C-BF435C526D07}" type="presParOf" srcId="{F6B841CA-BFE1-4B2B-9AD4-435E8CEF8969}" destId="{DEE27EBF-3E85-4E9A-AABC-73B19B6200E1}" srcOrd="4" destOrd="0" presId="urn:microsoft.com/office/officeart/2008/layout/VerticalAccentList"/>
+    <dgm:cxn modelId="{FBA1E3E8-D987-4278-9C62-08875BFA14E0}" type="presParOf" srcId="{DEE27EBF-3E85-4E9A-AABC-73B19B6200E1}" destId="{151D355F-A17F-4DBF-A4A7-3C185517BB6F}" srcOrd="0" destOrd="0" presId="urn:microsoft.com/office/officeart/2008/layout/VerticalAccentList"/>
+    <dgm:cxn modelId="{80C9C140-50E5-4B89-9BE6-8B55EC4B61CF}" type="presParOf" srcId="{DEE27EBF-3E85-4E9A-AABC-73B19B6200E1}" destId="{4EF318A1-C0DD-4891-8C36-9439533C9D7A}" srcOrd="1" destOrd="0" presId="urn:microsoft.com/office/officeart/2008/layout/VerticalAccentList"/>
+    <dgm:cxn modelId="{1538EE94-D194-4ADC-B2CB-0305984B861B}" type="presParOf" srcId="{DEE27EBF-3E85-4E9A-AABC-73B19B6200E1}" destId="{53EBBB8C-9B63-4F0B-9B9D-9C27672001EE}" srcOrd="2" destOrd="0" presId="urn:microsoft.com/office/officeart/2008/layout/VerticalAccentList"/>
+    <dgm:cxn modelId="{53E1BEC7-83AB-4E5F-8429-58FE7F823DED}" type="presParOf" srcId="{DEE27EBF-3E85-4E9A-AABC-73B19B6200E1}" destId="{04A0C546-CA99-4CA1-95BA-108DA5547B64}" srcOrd="3" destOrd="0" presId="urn:microsoft.com/office/officeart/2008/layout/VerticalAccentList"/>
+    <dgm:cxn modelId="{04A2D2E1-E809-4C30-88FD-34755CD29323}" type="presParOf" srcId="{DEE27EBF-3E85-4E9A-AABC-73B19B6200E1}" destId="{3C85CA20-A5D4-449E-97BA-A366FFE5EF18}" srcOrd="4" destOrd="0" presId="urn:microsoft.com/office/officeart/2008/layout/VerticalAccentList"/>
+    <dgm:cxn modelId="{78E133BB-F873-4639-8205-F7A08AB6CBD9}" type="presParOf" srcId="{DEE27EBF-3E85-4E9A-AABC-73B19B6200E1}" destId="{A8854346-8FD5-4079-BDFE-CB155587B4A3}" srcOrd="5" destOrd="0" presId="urn:microsoft.com/office/officeart/2008/layout/VerticalAccentList"/>
+    <dgm:cxn modelId="{396E1DE4-DCA7-4FE4-BDA7-8E57A556257C}" type="presParOf" srcId="{DEE27EBF-3E85-4E9A-AABC-73B19B6200E1}" destId="{54BD6091-77E6-4DD8-AC6C-83D084EC23C8}" srcOrd="6" destOrd="0" presId="urn:microsoft.com/office/officeart/2008/layout/VerticalAccentList"/>
+    <dgm:cxn modelId="{91B5DD3B-6834-4E57-A5C7-C9AA1F47BD52}" type="presParOf" srcId="{DEE27EBF-3E85-4E9A-AABC-73B19B6200E1}" destId="{B729A5AD-0296-493F-BD8B-6708B7FC32C9}" srcOrd="7" destOrd="0" presId="urn:microsoft.com/office/officeart/2008/layout/VerticalAccentList"/>
+  </dgm:cxnLst>
+  <dgm:bg/>
+  <dgm:whole/>
+  <dgm:extLst>
+    <a:ext uri="http://schemas.microsoft.com/office/drawing/2008/diagram">
+      <dsp:dataModelExt xmlns:dsp="http://schemas.microsoft.com/office/drawing/2008/diagram" relId="rId16" minVer="http://schemas.openxmlformats.org/drawingml/2006/diagram"/>
+    </a:ext>
+  </dgm:extLst>
+</dgm:dataModel>
+</file>
+
 <file path=word/diagrams/drawing1.xml><?xml version="1.0" encoding="utf-8"?>
 <dsp:drawing xmlns:dgm="http://schemas.openxmlformats.org/drawingml/2006/diagram" xmlns:dsp="http://schemas.microsoft.com/office/drawing/2008/diagram" xmlns:a="http://schemas.openxmlformats.org/drawingml/2006/main">
   <dsp:spTree>
@@ -2232,7 +3639,7 @@
         </a:bodyPr>
         <a:lstStyle/>
         <a:p>
-          <a:pPr marL="0" lvl="0" indent="0" algn="l" defTabSz="711200">
+          <a:pPr lvl="0" algn="l" defTabSz="711200">
             <a:lnSpc>
               <a:spcPct val="90000"/>
             </a:lnSpc>
@@ -2242,7 +3649,6 @@
             <a:spcAft>
               <a:spcPct val="35000"/>
             </a:spcAft>
-            <a:buNone/>
           </a:pPr>
           <a:r>
             <a:rPr lang="es-PE" sz="1600" kern="1200"/>
@@ -2676,7 +4082,7 @@
         </a:bodyPr>
         <a:lstStyle/>
         <a:p>
-          <a:pPr marL="0" lvl="0" indent="0" algn="l" defTabSz="355600">
+          <a:pPr lvl="0" algn="l" defTabSz="355600">
             <a:lnSpc>
               <a:spcPct val="90000"/>
             </a:lnSpc>
@@ -2686,7 +4092,6 @@
             <a:spcAft>
               <a:spcPct val="35000"/>
             </a:spcAft>
-            <a:buNone/>
           </a:pPr>
           <a:r>
             <a:rPr lang="es-PE" sz="800" kern="1200">
@@ -2698,7 +4103,7 @@
           </a:r>
         </a:p>
         <a:p>
-          <a:pPr marL="0" lvl="0" indent="0" algn="l" defTabSz="355600">
+          <a:pPr lvl="0" algn="l" defTabSz="355600">
             <a:lnSpc>
               <a:spcPct val="90000"/>
             </a:lnSpc>
@@ -2708,7 +4113,6 @@
             <a:spcAft>
               <a:spcPct val="35000"/>
             </a:spcAft>
-            <a:buNone/>
           </a:pPr>
           <a:r>
             <a:rPr lang="es-PE" sz="800" kern="1200">
@@ -2720,7 +4124,7 @@
           </a:r>
         </a:p>
         <a:p>
-          <a:pPr marL="0" lvl="0" indent="0" algn="l" defTabSz="355600">
+          <a:pPr lvl="0" algn="l" defTabSz="355600">
             <a:lnSpc>
               <a:spcPct val="90000"/>
             </a:lnSpc>
@@ -2730,7 +4134,6 @@
             <a:spcAft>
               <a:spcPct val="35000"/>
             </a:spcAft>
-            <a:buNone/>
           </a:pPr>
           <a:r>
             <a:rPr lang="es-PE" sz="800" b="0" i="0" kern="1200">
@@ -2747,7 +4150,7 @@
           </a:endParaRPr>
         </a:p>
         <a:p>
-          <a:pPr marL="0" lvl="0" indent="0" algn="l" defTabSz="355600">
+          <a:pPr lvl="0" algn="l" defTabSz="355600">
             <a:lnSpc>
               <a:spcPct val="90000"/>
             </a:lnSpc>
@@ -2757,7 +4160,6 @@
             <a:spcAft>
               <a:spcPct val="35000"/>
             </a:spcAft>
-            <a:buNone/>
           </a:pPr>
           <a:r>
             <a:rPr lang="es-PE" sz="800" b="0" i="0" kern="1200">
@@ -2774,7 +4176,7 @@
           </a:endParaRPr>
         </a:p>
         <a:p>
-          <a:pPr marL="0" lvl="0" indent="0" algn="l" defTabSz="355600">
+          <a:pPr lvl="0" algn="l" defTabSz="355600">
             <a:lnSpc>
               <a:spcPct val="90000"/>
             </a:lnSpc>
@@ -2784,7 +4186,6 @@
             <a:spcAft>
               <a:spcPct val="35000"/>
             </a:spcAft>
-            <a:buNone/>
           </a:pPr>
           <a:r>
             <a:rPr lang="es-PE" sz="800" kern="1200">
@@ -2801,7 +4202,7 @@
           </a:endParaRPr>
         </a:p>
         <a:p>
-          <a:pPr marL="0" lvl="0" indent="0" algn="l" defTabSz="355600">
+          <a:pPr lvl="0" algn="l" defTabSz="355600">
             <a:lnSpc>
               <a:spcPct val="90000"/>
             </a:lnSpc>
@@ -2811,7 +4212,6 @@
             <a:spcAft>
               <a:spcPct val="35000"/>
             </a:spcAft>
-            <a:buNone/>
           </a:pPr>
           <a:r>
             <a:rPr lang="es-PE" sz="800" kern="1200">
@@ -2823,7 +4223,7 @@
           </a:r>
         </a:p>
         <a:p>
-          <a:pPr marL="0" lvl="0" indent="0" algn="l" defTabSz="355600">
+          <a:pPr lvl="0" algn="l" defTabSz="355600">
             <a:lnSpc>
               <a:spcPct val="90000"/>
             </a:lnSpc>
@@ -2833,7 +4233,6 @@
             <a:spcAft>
               <a:spcPct val="35000"/>
             </a:spcAft>
-            <a:buNone/>
           </a:pPr>
           <a:r>
             <a:rPr lang="es-PE" sz="800" kern="1200">
@@ -2845,7 +4244,7 @@
           </a:r>
         </a:p>
         <a:p>
-          <a:pPr marL="0" lvl="0" indent="0" algn="l" defTabSz="355600">
+          <a:pPr lvl="0" algn="l" defTabSz="355600">
             <a:lnSpc>
               <a:spcPct val="90000"/>
             </a:lnSpc>
@@ -2855,7 +4254,6 @@
             <a:spcAft>
               <a:spcPct val="35000"/>
             </a:spcAft>
-            <a:buNone/>
           </a:pPr>
           <a:r>
             <a:rPr lang="es-PE" sz="800" kern="1200">
@@ -2910,7 +4308,7 @@
         </a:bodyPr>
         <a:lstStyle/>
         <a:p>
-          <a:pPr marL="0" lvl="0" indent="0" algn="l" defTabSz="711200">
+          <a:pPr lvl="0" algn="l" defTabSz="711200">
             <a:lnSpc>
               <a:spcPct val="90000"/>
             </a:lnSpc>
@@ -2920,7 +4318,6 @@
             <a:spcAft>
               <a:spcPct val="35000"/>
             </a:spcAft>
-            <a:buNone/>
           </a:pPr>
           <a:r>
             <a:rPr lang="es-PE" sz="1600" kern="1200"/>
@@ -3350,7 +4747,7 @@
         </a:bodyPr>
         <a:lstStyle/>
         <a:p>
-          <a:pPr marL="0" lvl="0" indent="0" algn="l" defTabSz="355600">
+          <a:pPr lvl="0" algn="l" defTabSz="355600">
             <a:lnSpc>
               <a:spcPct val="90000"/>
             </a:lnSpc>
@@ -3360,7 +4757,6 @@
             <a:spcAft>
               <a:spcPct val="35000"/>
             </a:spcAft>
-            <a:buNone/>
           </a:pPr>
           <a:r>
             <a:rPr lang="es-PE" sz="800" kern="1200">
@@ -3372,7 +4768,7 @@
           </a:r>
         </a:p>
         <a:p>
-          <a:pPr marL="0" lvl="0" indent="0" algn="l" defTabSz="355600">
+          <a:pPr lvl="0" algn="l" defTabSz="355600">
             <a:lnSpc>
               <a:spcPct val="90000"/>
             </a:lnSpc>
@@ -3382,7 +4778,6 @@
             <a:spcAft>
               <a:spcPct val="35000"/>
             </a:spcAft>
-            <a:buNone/>
           </a:pPr>
           <a:r>
             <a:rPr lang="es-PE" sz="800" kern="1200">
@@ -3394,7 +4789,7 @@
           </a:r>
         </a:p>
         <a:p>
-          <a:pPr marL="0" lvl="0" indent="0" algn="l" defTabSz="355600">
+          <a:pPr lvl="0" algn="l" defTabSz="355600">
             <a:lnSpc>
               <a:spcPct val="90000"/>
             </a:lnSpc>
@@ -3404,7 +4799,6 @@
             <a:spcAft>
               <a:spcPct val="35000"/>
             </a:spcAft>
-            <a:buNone/>
           </a:pPr>
           <a:r>
             <a:rPr lang="es-PE" sz="800" kern="1200">
@@ -3416,7 +4810,7 @@
           </a:r>
         </a:p>
         <a:p>
-          <a:pPr marL="0" lvl="0" indent="0" algn="l" defTabSz="355600">
+          <a:pPr lvl="0" algn="l" defTabSz="355600">
             <a:lnSpc>
               <a:spcPct val="90000"/>
             </a:lnSpc>
@@ -3426,7 +4820,6 @@
             <a:spcAft>
               <a:spcPct val="35000"/>
             </a:spcAft>
-            <a:buNone/>
           </a:pPr>
           <a:r>
             <a:rPr lang="es-PE" sz="800" kern="1200">
@@ -3438,7 +4831,7 @@
           </a:r>
         </a:p>
         <a:p>
-          <a:pPr marL="0" lvl="0" indent="0" algn="l" defTabSz="355600">
+          <a:pPr lvl="0" algn="l" defTabSz="355600">
             <a:lnSpc>
               <a:spcPct val="90000"/>
             </a:lnSpc>
@@ -3448,7 +4841,6 @@
             <a:spcAft>
               <a:spcPct val="35000"/>
             </a:spcAft>
-            <a:buNone/>
           </a:pPr>
           <a:r>
             <a:rPr lang="es-PE" sz="800" kern="1200">
@@ -3460,7 +4852,7 @@
           </a:r>
         </a:p>
         <a:p>
-          <a:pPr marL="0" lvl="0" indent="0" algn="l" defTabSz="355600">
+          <a:pPr lvl="0" algn="l" defTabSz="355600">
             <a:lnSpc>
               <a:spcPct val="90000"/>
             </a:lnSpc>
@@ -3470,7 +4862,6 @@
             <a:spcAft>
               <a:spcPct val="35000"/>
             </a:spcAft>
-            <a:buNone/>
           </a:pPr>
           <a:r>
             <a:rPr lang="es-PE" sz="800" kern="1200">
@@ -3524,7 +4915,7 @@
         </a:bodyPr>
         <a:lstStyle/>
         <a:p>
-          <a:pPr marL="0" lvl="0" indent="0" algn="l" defTabSz="711200">
+          <a:pPr lvl="0" algn="l" defTabSz="711200">
             <a:lnSpc>
               <a:spcPct val="90000"/>
             </a:lnSpc>
@@ -3534,7 +4925,6 @@
             <a:spcAft>
               <a:spcPct val="35000"/>
             </a:spcAft>
-            <a:buNone/>
           </a:pPr>
           <a:r>
             <a:rPr lang="es-PE" sz="1600" kern="1200"/>
@@ -3964,7 +5354,7 @@
         </a:bodyPr>
         <a:lstStyle/>
         <a:p>
-          <a:pPr marL="0" lvl="0" indent="0" algn="l" defTabSz="355600">
+          <a:pPr lvl="0" algn="l" defTabSz="355600">
             <a:lnSpc>
               <a:spcPct val="90000"/>
             </a:lnSpc>
@@ -3974,7 +5364,6 @@
             <a:spcAft>
               <a:spcPct val="35000"/>
             </a:spcAft>
-            <a:buNone/>
           </a:pPr>
           <a:r>
             <a:rPr lang="es-PE" sz="800" kern="1200">
@@ -3986,7 +5375,7 @@
           </a:r>
         </a:p>
         <a:p>
-          <a:pPr marL="0" lvl="0" indent="0" algn="l" defTabSz="355600">
+          <a:pPr lvl="0" algn="l" defTabSz="355600">
             <a:lnSpc>
               <a:spcPct val="90000"/>
             </a:lnSpc>
@@ -3996,7 +5385,6 @@
             <a:spcAft>
               <a:spcPct val="35000"/>
             </a:spcAft>
-            <a:buNone/>
           </a:pPr>
           <a:r>
             <a:rPr lang="es-PE" sz="800" kern="1200">
@@ -4008,7 +5396,7 @@
           </a:r>
         </a:p>
         <a:p>
-          <a:pPr marL="0" lvl="0" indent="0" algn="l" defTabSz="355600">
+          <a:pPr lvl="0" algn="l" defTabSz="355600">
             <a:lnSpc>
               <a:spcPct val="90000"/>
             </a:lnSpc>
@@ -4018,7 +5406,6 @@
             <a:spcAft>
               <a:spcPct val="35000"/>
             </a:spcAft>
-            <a:buNone/>
           </a:pPr>
           <a:r>
             <a:rPr lang="es-PE" sz="800" kern="1200">
@@ -4030,7 +5417,7 @@
           </a:r>
         </a:p>
         <a:p>
-          <a:pPr marL="0" lvl="0" indent="0" algn="l" defTabSz="355600">
+          <a:pPr lvl="0" algn="l" defTabSz="355600">
             <a:lnSpc>
               <a:spcPct val="90000"/>
             </a:lnSpc>
@@ -4040,7 +5427,6 @@
             <a:spcAft>
               <a:spcPct val="35000"/>
             </a:spcAft>
-            <a:buNone/>
           </a:pPr>
           <a:r>
             <a:rPr lang="es-PE" sz="800" kern="1200">
@@ -4060,7 +5446,7 @@
           </a:r>
         </a:p>
         <a:p>
-          <a:pPr marL="0" lvl="0" indent="0" algn="l" defTabSz="355600">
+          <a:pPr lvl="0" algn="l" defTabSz="355600">
             <a:lnSpc>
               <a:spcPct val="90000"/>
             </a:lnSpc>
@@ -4070,7 +5456,6 @@
             <a:spcAft>
               <a:spcPct val="35000"/>
             </a:spcAft>
-            <a:buNone/>
           </a:pPr>
           <a:r>
             <a:rPr lang="es-PE" sz="800" kern="1200">
@@ -4082,7 +5467,7 @@
           </a:r>
         </a:p>
         <a:p>
-          <a:pPr marL="0" lvl="0" indent="0" algn="l" defTabSz="355600">
+          <a:pPr lvl="0" algn="l" defTabSz="355600">
             <a:lnSpc>
               <a:spcPct val="90000"/>
             </a:lnSpc>
@@ -4092,7 +5477,6 @@
             <a:spcAft>
               <a:spcPct val="35000"/>
             </a:spcAft>
-            <a:buNone/>
           </a:pPr>
           <a:r>
             <a:rPr lang="es-PE" sz="800" kern="1200">
@@ -4104,7 +5488,7 @@
           </a:r>
         </a:p>
         <a:p>
-          <a:pPr marL="0" lvl="0" indent="0" algn="l" defTabSz="355600">
+          <a:pPr lvl="0" algn="l" defTabSz="355600">
             <a:lnSpc>
               <a:spcPct val="90000"/>
             </a:lnSpc>
@@ -4114,7 +5498,6 @@
             <a:spcAft>
               <a:spcPct val="35000"/>
             </a:spcAft>
-            <a:buNone/>
           </a:pPr>
           <a:r>
             <a:rPr lang="es-PE" sz="800" kern="1200">
@@ -4135,7 +5518,1726 @@
 </dsp:drawing>
 </file>
 
+<file path=word/diagrams/drawing2.xml><?xml version="1.0" encoding="utf-8"?>
+<dsp:drawing xmlns:dgm="http://schemas.openxmlformats.org/drawingml/2006/diagram" xmlns:dsp="http://schemas.microsoft.com/office/drawing/2008/diagram" xmlns:a="http://schemas.openxmlformats.org/drawingml/2006/main">
+  <dsp:spTree>
+    <dsp:nvGrpSpPr>
+      <dsp:cNvPr id="0" name=""/>
+      <dsp:cNvGrpSpPr/>
+    </dsp:nvGrpSpPr>
+    <dsp:grpSpPr/>
+    <dsp:sp modelId="{08CE8FA7-F9AC-4FD2-A6F8-C2D1D13E1311}">
+      <dsp:nvSpPr>
+        <dsp:cNvPr id="0" name=""/>
+        <dsp:cNvSpPr/>
+      </dsp:nvSpPr>
+      <dsp:spPr>
+        <a:xfrm>
+          <a:off x="160686" y="946519"/>
+          <a:ext cx="9306923" cy="332832"/>
+        </a:xfrm>
+        <a:prstGeom prst="rect">
+          <a:avLst/>
+        </a:prstGeom>
+        <a:noFill/>
+        <a:ln>
+          <a:noFill/>
+        </a:ln>
+        <a:effectLst/>
+      </dsp:spPr>
+      <dsp:style>
+        <a:lnRef idx="0">
+          <a:scrgbClr r="0" g="0" b="0"/>
+        </a:lnRef>
+        <a:fillRef idx="0">
+          <a:scrgbClr r="0" g="0" b="0"/>
+        </a:fillRef>
+        <a:effectRef idx="0">
+          <a:scrgbClr r="0" g="0" b="0"/>
+        </a:effectRef>
+        <a:fontRef idx="minor"/>
+      </dsp:style>
+      <dsp:txBody>
+        <a:bodyPr spcFirstLastPara="0" vert="horz" wrap="square" lIns="60960" tIns="60960" rIns="60960" bIns="60960" numCol="1" spcCol="1270" anchor="b" anchorCtr="0">
+          <a:noAutofit/>
+        </a:bodyPr>
+        <a:lstStyle/>
+        <a:p>
+          <a:pPr lvl="0" algn="l" defTabSz="711200">
+            <a:lnSpc>
+              <a:spcPct val="90000"/>
+            </a:lnSpc>
+            <a:spcBef>
+              <a:spcPct val="0"/>
+            </a:spcBef>
+            <a:spcAft>
+              <a:spcPct val="35000"/>
+            </a:spcAft>
+          </a:pPr>
+          <a:r>
+            <a:rPr lang="es-PE" sz="1600" kern="1200"/>
+            <a:t>Comparacion de productos</a:t>
+          </a:r>
+          <a:endParaRPr lang="es-PE" sz="800" kern="1200"/>
+        </a:p>
+      </dsp:txBody>
+      <dsp:txXfrm>
+        <a:off x="160686" y="946519"/>
+        <a:ext cx="9306923" cy="332832"/>
+      </dsp:txXfrm>
+    </dsp:sp>
+    <dsp:sp modelId="{9D1477F7-047C-4A23-B5B2-3E9D981FB82D}">
+      <dsp:nvSpPr>
+        <dsp:cNvPr id="0" name=""/>
+        <dsp:cNvSpPr/>
+      </dsp:nvSpPr>
+      <dsp:spPr>
+        <a:xfrm>
+          <a:off x="160686" y="1279351"/>
+          <a:ext cx="2177820" cy="1723504"/>
+        </a:xfrm>
+        <a:prstGeom prst="chevron">
+          <a:avLst>
+            <a:gd name="adj" fmla="val 70610"/>
+          </a:avLst>
+        </a:prstGeom>
+        <a:solidFill>
+          <a:schemeClr val="accent1">
+            <a:hueOff val="0"/>
+            <a:satOff val="0"/>
+            <a:lumOff val="0"/>
+            <a:alphaOff val="0"/>
+          </a:schemeClr>
+        </a:solidFill>
+        <a:ln w="12700" cap="flat" cmpd="sng" algn="ctr">
+          <a:solidFill>
+            <a:schemeClr val="accent1">
+              <a:hueOff val="0"/>
+              <a:satOff val="0"/>
+              <a:lumOff val="0"/>
+              <a:alphaOff val="0"/>
+            </a:schemeClr>
+          </a:solidFill>
+          <a:prstDash val="solid"/>
+          <a:miter lim="800000"/>
+        </a:ln>
+        <a:effectLst/>
+      </dsp:spPr>
+      <dsp:style>
+        <a:lnRef idx="2">
+          <a:scrgbClr r="0" g="0" b="0"/>
+        </a:lnRef>
+        <a:fillRef idx="1">
+          <a:scrgbClr r="0" g="0" b="0"/>
+        </a:fillRef>
+        <a:effectRef idx="0">
+          <a:scrgbClr r="0" g="0" b="0"/>
+        </a:effectRef>
+        <a:fontRef idx="minor">
+          <a:schemeClr val="lt1"/>
+        </a:fontRef>
+      </dsp:style>
+    </dsp:sp>
+    <dsp:sp modelId="{7ACFA13D-9878-4F00-9A1B-6DD7FF9DA63C}">
+      <dsp:nvSpPr>
+        <dsp:cNvPr id="0" name=""/>
+        <dsp:cNvSpPr/>
+      </dsp:nvSpPr>
+      <dsp:spPr>
+        <a:xfrm>
+          <a:off x="1468826" y="1279351"/>
+          <a:ext cx="2177820" cy="1723504"/>
+        </a:xfrm>
+        <a:prstGeom prst="chevron">
+          <a:avLst>
+            <a:gd name="adj" fmla="val 70610"/>
+          </a:avLst>
+        </a:prstGeom>
+        <a:solidFill>
+          <a:schemeClr val="accent1">
+            <a:hueOff val="0"/>
+            <a:satOff val="0"/>
+            <a:lumOff val="0"/>
+            <a:alphaOff val="0"/>
+          </a:schemeClr>
+        </a:solidFill>
+        <a:ln w="12700" cap="flat" cmpd="sng" algn="ctr">
+          <a:solidFill>
+            <a:schemeClr val="accent1">
+              <a:hueOff val="0"/>
+              <a:satOff val="0"/>
+              <a:lumOff val="0"/>
+              <a:alphaOff val="0"/>
+            </a:schemeClr>
+          </a:solidFill>
+          <a:prstDash val="solid"/>
+          <a:miter lim="800000"/>
+        </a:ln>
+        <a:effectLst/>
+      </dsp:spPr>
+      <dsp:style>
+        <a:lnRef idx="2">
+          <a:scrgbClr r="0" g="0" b="0"/>
+        </a:lnRef>
+        <a:fillRef idx="1">
+          <a:scrgbClr r="0" g="0" b="0"/>
+        </a:fillRef>
+        <a:effectRef idx="0">
+          <a:scrgbClr r="0" g="0" b="0"/>
+        </a:effectRef>
+        <a:fontRef idx="minor">
+          <a:schemeClr val="lt1"/>
+        </a:fontRef>
+      </dsp:style>
+    </dsp:sp>
+    <dsp:sp modelId="{5B244AAE-A077-4020-9A34-77B05A4CC839}">
+      <dsp:nvSpPr>
+        <dsp:cNvPr id="0" name=""/>
+        <dsp:cNvSpPr/>
+      </dsp:nvSpPr>
+      <dsp:spPr>
+        <a:xfrm>
+          <a:off x="2778000" y="1279351"/>
+          <a:ext cx="2177820" cy="1723504"/>
+        </a:xfrm>
+        <a:prstGeom prst="chevron">
+          <a:avLst>
+            <a:gd name="adj" fmla="val 70610"/>
+          </a:avLst>
+        </a:prstGeom>
+        <a:solidFill>
+          <a:schemeClr val="accent1">
+            <a:hueOff val="0"/>
+            <a:satOff val="0"/>
+            <a:lumOff val="0"/>
+            <a:alphaOff val="0"/>
+          </a:schemeClr>
+        </a:solidFill>
+        <a:ln w="12700" cap="flat" cmpd="sng" algn="ctr">
+          <a:solidFill>
+            <a:schemeClr val="accent1">
+              <a:hueOff val="0"/>
+              <a:satOff val="0"/>
+              <a:lumOff val="0"/>
+              <a:alphaOff val="0"/>
+            </a:schemeClr>
+          </a:solidFill>
+          <a:prstDash val="solid"/>
+          <a:miter lim="800000"/>
+        </a:ln>
+        <a:effectLst/>
+      </dsp:spPr>
+      <dsp:style>
+        <a:lnRef idx="2">
+          <a:scrgbClr r="0" g="0" b="0"/>
+        </a:lnRef>
+        <a:fillRef idx="1">
+          <a:scrgbClr r="0" g="0" b="0"/>
+        </a:fillRef>
+        <a:effectRef idx="0">
+          <a:scrgbClr r="0" g="0" b="0"/>
+        </a:effectRef>
+        <a:fontRef idx="minor">
+          <a:schemeClr val="lt1"/>
+        </a:fontRef>
+      </dsp:style>
+    </dsp:sp>
+    <dsp:sp modelId="{51F057E1-9E2A-4FFB-8800-107C0E73FC58}">
+      <dsp:nvSpPr>
+        <dsp:cNvPr id="0" name=""/>
+        <dsp:cNvSpPr/>
+      </dsp:nvSpPr>
+      <dsp:spPr>
+        <a:xfrm>
+          <a:off x="4086140" y="1279351"/>
+          <a:ext cx="2177820" cy="1723504"/>
+        </a:xfrm>
+        <a:prstGeom prst="chevron">
+          <a:avLst>
+            <a:gd name="adj" fmla="val 70610"/>
+          </a:avLst>
+        </a:prstGeom>
+        <a:solidFill>
+          <a:schemeClr val="accent1">
+            <a:hueOff val="0"/>
+            <a:satOff val="0"/>
+            <a:lumOff val="0"/>
+            <a:alphaOff val="0"/>
+          </a:schemeClr>
+        </a:solidFill>
+        <a:ln w="12700" cap="flat" cmpd="sng" algn="ctr">
+          <a:solidFill>
+            <a:schemeClr val="accent1">
+              <a:hueOff val="0"/>
+              <a:satOff val="0"/>
+              <a:lumOff val="0"/>
+              <a:alphaOff val="0"/>
+            </a:schemeClr>
+          </a:solidFill>
+          <a:prstDash val="solid"/>
+          <a:miter lim="800000"/>
+        </a:ln>
+        <a:effectLst/>
+      </dsp:spPr>
+      <dsp:style>
+        <a:lnRef idx="2">
+          <a:scrgbClr r="0" g="0" b="0"/>
+        </a:lnRef>
+        <a:fillRef idx="1">
+          <a:scrgbClr r="0" g="0" b="0"/>
+        </a:fillRef>
+        <a:effectRef idx="0">
+          <a:scrgbClr r="0" g="0" b="0"/>
+        </a:effectRef>
+        <a:fontRef idx="minor">
+          <a:schemeClr val="lt1"/>
+        </a:fontRef>
+      </dsp:style>
+    </dsp:sp>
+    <dsp:sp modelId="{21F01986-5247-4A83-A6D4-C80E37DD5C87}">
+      <dsp:nvSpPr>
+        <dsp:cNvPr id="0" name=""/>
+        <dsp:cNvSpPr/>
+      </dsp:nvSpPr>
+      <dsp:spPr>
+        <a:xfrm>
+          <a:off x="5395314" y="1279351"/>
+          <a:ext cx="2177820" cy="1723504"/>
+        </a:xfrm>
+        <a:prstGeom prst="chevron">
+          <a:avLst>
+            <a:gd name="adj" fmla="val 70610"/>
+          </a:avLst>
+        </a:prstGeom>
+        <a:solidFill>
+          <a:schemeClr val="accent1">
+            <a:hueOff val="0"/>
+            <a:satOff val="0"/>
+            <a:lumOff val="0"/>
+            <a:alphaOff val="0"/>
+          </a:schemeClr>
+        </a:solidFill>
+        <a:ln w="12700" cap="flat" cmpd="sng" algn="ctr">
+          <a:solidFill>
+            <a:schemeClr val="accent1">
+              <a:hueOff val="0"/>
+              <a:satOff val="0"/>
+              <a:lumOff val="0"/>
+              <a:alphaOff val="0"/>
+            </a:schemeClr>
+          </a:solidFill>
+          <a:prstDash val="solid"/>
+          <a:miter lim="800000"/>
+        </a:ln>
+        <a:effectLst/>
+      </dsp:spPr>
+      <dsp:style>
+        <a:lnRef idx="2">
+          <a:scrgbClr r="0" g="0" b="0"/>
+        </a:lnRef>
+        <a:fillRef idx="1">
+          <a:scrgbClr r="0" g="0" b="0"/>
+        </a:fillRef>
+        <a:effectRef idx="0">
+          <a:scrgbClr r="0" g="0" b="0"/>
+        </a:effectRef>
+        <a:fontRef idx="minor">
+          <a:schemeClr val="lt1"/>
+        </a:fontRef>
+      </dsp:style>
+    </dsp:sp>
+    <dsp:sp modelId="{C55AEB53-037C-486B-8743-91C63531D00E}">
+      <dsp:nvSpPr>
+        <dsp:cNvPr id="0" name=""/>
+        <dsp:cNvSpPr/>
+      </dsp:nvSpPr>
+      <dsp:spPr>
+        <a:xfrm>
+          <a:off x="6703454" y="1279351"/>
+          <a:ext cx="2177820" cy="1723504"/>
+        </a:xfrm>
+        <a:prstGeom prst="chevron">
+          <a:avLst>
+            <a:gd name="adj" fmla="val 70610"/>
+          </a:avLst>
+        </a:prstGeom>
+        <a:solidFill>
+          <a:schemeClr val="accent1">
+            <a:hueOff val="0"/>
+            <a:satOff val="0"/>
+            <a:lumOff val="0"/>
+            <a:alphaOff val="0"/>
+          </a:schemeClr>
+        </a:solidFill>
+        <a:ln w="12700" cap="flat" cmpd="sng" algn="ctr">
+          <a:solidFill>
+            <a:schemeClr val="accent1">
+              <a:hueOff val="0"/>
+              <a:satOff val="0"/>
+              <a:lumOff val="0"/>
+              <a:alphaOff val="0"/>
+            </a:schemeClr>
+          </a:solidFill>
+          <a:prstDash val="solid"/>
+          <a:miter lim="800000"/>
+        </a:ln>
+        <a:effectLst/>
+      </dsp:spPr>
+      <dsp:style>
+        <a:lnRef idx="2">
+          <a:scrgbClr r="0" g="0" b="0"/>
+        </a:lnRef>
+        <a:fillRef idx="1">
+          <a:scrgbClr r="0" g="0" b="0"/>
+        </a:fillRef>
+        <a:effectRef idx="0">
+          <a:scrgbClr r="0" g="0" b="0"/>
+        </a:effectRef>
+        <a:fontRef idx="minor">
+          <a:schemeClr val="lt1"/>
+        </a:fontRef>
+      </dsp:style>
+    </dsp:sp>
+    <dsp:sp modelId="{A6964F6C-46C9-456B-BA2E-8A35087632CC}">
+      <dsp:nvSpPr>
+        <dsp:cNvPr id="0" name=""/>
+        <dsp:cNvSpPr/>
+      </dsp:nvSpPr>
+      <dsp:spPr>
+        <a:xfrm>
+          <a:off x="8012628" y="1279351"/>
+          <a:ext cx="2177820" cy="1723504"/>
+        </a:xfrm>
+        <a:prstGeom prst="chevron">
+          <a:avLst>
+            <a:gd name="adj" fmla="val 70610"/>
+          </a:avLst>
+        </a:prstGeom>
+        <a:solidFill>
+          <a:schemeClr val="accent1">
+            <a:hueOff val="0"/>
+            <a:satOff val="0"/>
+            <a:lumOff val="0"/>
+            <a:alphaOff val="0"/>
+          </a:schemeClr>
+        </a:solidFill>
+        <a:ln w="12700" cap="flat" cmpd="sng" algn="ctr">
+          <a:solidFill>
+            <a:schemeClr val="accent1">
+              <a:hueOff val="0"/>
+              <a:satOff val="0"/>
+              <a:lumOff val="0"/>
+              <a:alphaOff val="0"/>
+            </a:schemeClr>
+          </a:solidFill>
+          <a:prstDash val="solid"/>
+          <a:miter lim="800000"/>
+        </a:ln>
+        <a:effectLst/>
+      </dsp:spPr>
+      <dsp:style>
+        <a:lnRef idx="2">
+          <a:scrgbClr r="0" g="0" b="0"/>
+        </a:lnRef>
+        <a:fillRef idx="1">
+          <a:scrgbClr r="0" g="0" b="0"/>
+        </a:fillRef>
+        <a:effectRef idx="0">
+          <a:scrgbClr r="0" g="0" b="0"/>
+        </a:effectRef>
+        <a:fontRef idx="minor">
+          <a:schemeClr val="lt1"/>
+        </a:fontRef>
+      </dsp:style>
+    </dsp:sp>
+    <dsp:sp modelId="{69DF3239-1F99-4425-B3DF-5112E1087084}">
+      <dsp:nvSpPr>
+        <dsp:cNvPr id="0" name=""/>
+        <dsp:cNvSpPr/>
+      </dsp:nvSpPr>
+      <dsp:spPr>
+        <a:xfrm>
+          <a:off x="160686" y="1451702"/>
+          <a:ext cx="9427913" cy="1378803"/>
+        </a:xfrm>
+        <a:prstGeom prst="rect">
+          <a:avLst/>
+        </a:prstGeom>
+        <a:solidFill>
+          <a:schemeClr val="lt1">
+            <a:hueOff val="0"/>
+            <a:satOff val="0"/>
+            <a:lumOff val="0"/>
+            <a:alphaOff val="0"/>
+          </a:schemeClr>
+        </a:solidFill>
+        <a:ln w="12700" cap="flat" cmpd="sng" algn="ctr">
+          <a:solidFill>
+            <a:schemeClr val="accent1">
+              <a:hueOff val="0"/>
+              <a:satOff val="0"/>
+              <a:lumOff val="0"/>
+              <a:alphaOff val="0"/>
+            </a:schemeClr>
+          </a:solidFill>
+          <a:prstDash val="solid"/>
+          <a:miter lim="800000"/>
+        </a:ln>
+        <a:effectLst/>
+      </dsp:spPr>
+      <dsp:style>
+        <a:lnRef idx="2">
+          <a:scrgbClr r="0" g="0" b="0"/>
+        </a:lnRef>
+        <a:fillRef idx="1">
+          <a:scrgbClr r="0" g="0" b="0"/>
+        </a:fillRef>
+        <a:effectRef idx="0">
+          <a:scrgbClr r="0" g="0" b="0"/>
+        </a:effectRef>
+        <a:fontRef idx="minor"/>
+      </dsp:style>
+      <dsp:txBody>
+        <a:bodyPr spcFirstLastPara="0" vert="horz" wrap="square" lIns="43180" tIns="43180" rIns="43180" bIns="43180" numCol="1" spcCol="1270" anchor="t" anchorCtr="0">
+          <a:noAutofit/>
+        </a:bodyPr>
+        <a:lstStyle/>
+        <a:p>
+          <a:pPr lvl="0" algn="l" defTabSz="755650">
+            <a:lnSpc>
+              <a:spcPct val="90000"/>
+            </a:lnSpc>
+            <a:spcBef>
+              <a:spcPct val="0"/>
+            </a:spcBef>
+            <a:spcAft>
+              <a:spcPct val="35000"/>
+            </a:spcAft>
+          </a:pPr>
+          <a:r>
+            <a:rPr lang="es-PE" sz="1700" kern="1200">
+              <a:solidFill>
+                <a:schemeClr val="tx1"/>
+              </a:solidFill>
+            </a:rPr>
+            <a:t>Creaccion de funciones para normalizar la informacion de los 3 supermercados</a:t>
+          </a:r>
+        </a:p>
+        <a:p>
+          <a:pPr marL="114300" lvl="1" indent="-114300" algn="l" defTabSz="577850">
+            <a:lnSpc>
+              <a:spcPct val="90000"/>
+            </a:lnSpc>
+            <a:spcBef>
+              <a:spcPct val="0"/>
+            </a:spcBef>
+            <a:spcAft>
+              <a:spcPct val="15000"/>
+            </a:spcAft>
+            <a:buChar char="••"/>
+          </a:pPr>
+          <a:r>
+            <a:rPr lang="es-PE" sz="1300" kern="1200">
+              <a:solidFill>
+                <a:srgbClr val="FF0000"/>
+              </a:solidFill>
+            </a:rPr>
+            <a:t>Funcion para quitar las tildes</a:t>
+          </a:r>
+        </a:p>
+        <a:p>
+          <a:pPr marL="114300" lvl="1" indent="-114300" algn="l" defTabSz="577850">
+            <a:lnSpc>
+              <a:spcPct val="90000"/>
+            </a:lnSpc>
+            <a:spcBef>
+              <a:spcPct val="0"/>
+            </a:spcBef>
+            <a:spcAft>
+              <a:spcPct val="15000"/>
+            </a:spcAft>
+            <a:buChar char="••"/>
+          </a:pPr>
+          <a:r>
+            <a:rPr lang="es-PE" sz="1300" kern="1200">
+              <a:solidFill>
+                <a:srgbClr val="FF0000"/>
+              </a:solidFill>
+            </a:rPr>
+            <a:t>Funcion para convertir los str a Mayusculas</a:t>
+          </a:r>
+        </a:p>
+        <a:p>
+          <a:pPr marL="114300" lvl="1" indent="-114300" algn="l" defTabSz="577850">
+            <a:lnSpc>
+              <a:spcPct val="90000"/>
+            </a:lnSpc>
+            <a:spcBef>
+              <a:spcPct val="0"/>
+            </a:spcBef>
+            <a:spcAft>
+              <a:spcPct val="15000"/>
+            </a:spcAft>
+            <a:buChar char="••"/>
+          </a:pPr>
+          <a:r>
+            <a:rPr lang="es-PE" sz="1300" kern="1200">
+              <a:solidFill>
+                <a:schemeClr val="tx1"/>
+              </a:solidFill>
+            </a:rPr>
+            <a:t>Funcion para correjir errores en las unidades y presentaciones</a:t>
+          </a:r>
+        </a:p>
+        <a:p>
+          <a:pPr marL="114300" lvl="1" indent="-114300" algn="l" defTabSz="577850">
+            <a:lnSpc>
+              <a:spcPct val="90000"/>
+            </a:lnSpc>
+            <a:spcBef>
+              <a:spcPct val="0"/>
+            </a:spcBef>
+            <a:spcAft>
+              <a:spcPct val="15000"/>
+            </a:spcAft>
+            <a:buChar char="••"/>
+          </a:pPr>
+          <a:r>
+            <a:rPr lang="es-PE" sz="1300" kern="1200">
+              <a:solidFill>
+                <a:srgbClr val="FF0000"/>
+              </a:solidFill>
+            </a:rPr>
+            <a:t>....</a:t>
+          </a:r>
+        </a:p>
+      </dsp:txBody>
+      <dsp:txXfrm>
+        <a:off x="160686" y="1451702"/>
+        <a:ext cx="9427913" cy="1378803"/>
+      </dsp:txXfrm>
+    </dsp:sp>
+    <dsp:sp modelId="{035B9835-9D63-4701-90A1-57165E123790}">
+      <dsp:nvSpPr>
+        <dsp:cNvPr id="0" name=""/>
+        <dsp:cNvSpPr/>
+      </dsp:nvSpPr>
+      <dsp:spPr>
+        <a:xfrm>
+          <a:off x="160686" y="3125996"/>
+          <a:ext cx="9306923" cy="367005"/>
+        </a:xfrm>
+        <a:prstGeom prst="rect">
+          <a:avLst/>
+        </a:prstGeom>
+        <a:noFill/>
+        <a:ln>
+          <a:noFill/>
+        </a:ln>
+        <a:effectLst/>
+      </dsp:spPr>
+      <dsp:style>
+        <a:lnRef idx="0">
+          <a:scrgbClr r="0" g="0" b="0"/>
+        </a:lnRef>
+        <a:fillRef idx="0">
+          <a:scrgbClr r="0" g="0" b="0"/>
+        </a:fillRef>
+        <a:effectRef idx="0">
+          <a:scrgbClr r="0" g="0" b="0"/>
+        </a:effectRef>
+        <a:fontRef idx="minor"/>
+      </dsp:style>
+      <dsp:txBody>
+        <a:bodyPr spcFirstLastPara="0" vert="horz" wrap="square" lIns="64770" tIns="64770" rIns="64770" bIns="64770" numCol="1" spcCol="1270" anchor="b" anchorCtr="0">
+          <a:noAutofit/>
+        </a:bodyPr>
+        <a:lstStyle/>
+        <a:p>
+          <a:pPr lvl="0" algn="l" defTabSz="755650">
+            <a:lnSpc>
+              <a:spcPct val="90000"/>
+            </a:lnSpc>
+            <a:spcBef>
+              <a:spcPct val="0"/>
+            </a:spcBef>
+            <a:spcAft>
+              <a:spcPct val="35000"/>
+            </a:spcAft>
+          </a:pPr>
+          <a:r>
+            <a:rPr lang="es-PE" sz="1700" kern="1200"/>
+            <a:t>Envio al correo</a:t>
+          </a:r>
+        </a:p>
+      </dsp:txBody>
+      <dsp:txXfrm>
+        <a:off x="160686" y="3125996"/>
+        <a:ext cx="9306923" cy="367005"/>
+      </dsp:txXfrm>
+    </dsp:sp>
+    <dsp:sp modelId="{151D355F-A17F-4DBF-A4A7-3C185517BB6F}">
+      <dsp:nvSpPr>
+        <dsp:cNvPr id="0" name=""/>
+        <dsp:cNvSpPr/>
+      </dsp:nvSpPr>
+      <dsp:spPr>
+        <a:xfrm>
+          <a:off x="160686" y="3493002"/>
+          <a:ext cx="2177820" cy="1723504"/>
+        </a:xfrm>
+        <a:prstGeom prst="chevron">
+          <a:avLst>
+            <a:gd name="adj" fmla="val 70610"/>
+          </a:avLst>
+        </a:prstGeom>
+        <a:solidFill>
+          <a:schemeClr val="accent1">
+            <a:hueOff val="0"/>
+            <a:satOff val="0"/>
+            <a:lumOff val="0"/>
+            <a:alphaOff val="0"/>
+          </a:schemeClr>
+        </a:solidFill>
+        <a:ln w="12700" cap="flat" cmpd="sng" algn="ctr">
+          <a:solidFill>
+            <a:schemeClr val="accent1">
+              <a:hueOff val="0"/>
+              <a:satOff val="0"/>
+              <a:lumOff val="0"/>
+              <a:alphaOff val="0"/>
+            </a:schemeClr>
+          </a:solidFill>
+          <a:prstDash val="solid"/>
+          <a:miter lim="800000"/>
+        </a:ln>
+        <a:effectLst/>
+      </dsp:spPr>
+      <dsp:style>
+        <a:lnRef idx="2">
+          <a:scrgbClr r="0" g="0" b="0"/>
+        </a:lnRef>
+        <a:fillRef idx="1">
+          <a:scrgbClr r="0" g="0" b="0"/>
+        </a:fillRef>
+        <a:effectRef idx="0">
+          <a:scrgbClr r="0" g="0" b="0"/>
+        </a:effectRef>
+        <a:fontRef idx="minor">
+          <a:schemeClr val="lt1"/>
+        </a:fontRef>
+      </dsp:style>
+    </dsp:sp>
+    <dsp:sp modelId="{4EF318A1-C0DD-4891-8C36-9439533C9D7A}">
+      <dsp:nvSpPr>
+        <dsp:cNvPr id="0" name=""/>
+        <dsp:cNvSpPr/>
+      </dsp:nvSpPr>
+      <dsp:spPr>
+        <a:xfrm>
+          <a:off x="1468826" y="3493002"/>
+          <a:ext cx="2177820" cy="1723504"/>
+        </a:xfrm>
+        <a:prstGeom prst="chevron">
+          <a:avLst>
+            <a:gd name="adj" fmla="val 70610"/>
+          </a:avLst>
+        </a:prstGeom>
+        <a:solidFill>
+          <a:schemeClr val="accent1">
+            <a:hueOff val="0"/>
+            <a:satOff val="0"/>
+            <a:lumOff val="0"/>
+            <a:alphaOff val="0"/>
+          </a:schemeClr>
+        </a:solidFill>
+        <a:ln w="12700" cap="flat" cmpd="sng" algn="ctr">
+          <a:solidFill>
+            <a:schemeClr val="accent1">
+              <a:hueOff val="0"/>
+              <a:satOff val="0"/>
+              <a:lumOff val="0"/>
+              <a:alphaOff val="0"/>
+            </a:schemeClr>
+          </a:solidFill>
+          <a:prstDash val="solid"/>
+          <a:miter lim="800000"/>
+        </a:ln>
+        <a:effectLst/>
+      </dsp:spPr>
+      <dsp:style>
+        <a:lnRef idx="2">
+          <a:scrgbClr r="0" g="0" b="0"/>
+        </a:lnRef>
+        <a:fillRef idx="1">
+          <a:scrgbClr r="0" g="0" b="0"/>
+        </a:fillRef>
+        <a:effectRef idx="0">
+          <a:scrgbClr r="0" g="0" b="0"/>
+        </a:effectRef>
+        <a:fontRef idx="minor">
+          <a:schemeClr val="lt1"/>
+        </a:fontRef>
+      </dsp:style>
+    </dsp:sp>
+    <dsp:sp modelId="{53EBBB8C-9B63-4F0B-9B9D-9C27672001EE}">
+      <dsp:nvSpPr>
+        <dsp:cNvPr id="0" name=""/>
+        <dsp:cNvSpPr/>
+      </dsp:nvSpPr>
+      <dsp:spPr>
+        <a:xfrm>
+          <a:off x="2778000" y="3493002"/>
+          <a:ext cx="2177820" cy="1723504"/>
+        </a:xfrm>
+        <a:prstGeom prst="chevron">
+          <a:avLst>
+            <a:gd name="adj" fmla="val 70610"/>
+          </a:avLst>
+        </a:prstGeom>
+        <a:solidFill>
+          <a:schemeClr val="accent1">
+            <a:hueOff val="0"/>
+            <a:satOff val="0"/>
+            <a:lumOff val="0"/>
+            <a:alphaOff val="0"/>
+          </a:schemeClr>
+        </a:solidFill>
+        <a:ln w="12700" cap="flat" cmpd="sng" algn="ctr">
+          <a:solidFill>
+            <a:schemeClr val="accent1">
+              <a:hueOff val="0"/>
+              <a:satOff val="0"/>
+              <a:lumOff val="0"/>
+              <a:alphaOff val="0"/>
+            </a:schemeClr>
+          </a:solidFill>
+          <a:prstDash val="solid"/>
+          <a:miter lim="800000"/>
+        </a:ln>
+        <a:effectLst/>
+      </dsp:spPr>
+      <dsp:style>
+        <a:lnRef idx="2">
+          <a:scrgbClr r="0" g="0" b="0"/>
+        </a:lnRef>
+        <a:fillRef idx="1">
+          <a:scrgbClr r="0" g="0" b="0"/>
+        </a:fillRef>
+        <a:effectRef idx="0">
+          <a:scrgbClr r="0" g="0" b="0"/>
+        </a:effectRef>
+        <a:fontRef idx="minor">
+          <a:schemeClr val="lt1"/>
+        </a:fontRef>
+      </dsp:style>
+    </dsp:sp>
+    <dsp:sp modelId="{04A0C546-CA99-4CA1-95BA-108DA5547B64}">
+      <dsp:nvSpPr>
+        <dsp:cNvPr id="0" name=""/>
+        <dsp:cNvSpPr/>
+      </dsp:nvSpPr>
+      <dsp:spPr>
+        <a:xfrm>
+          <a:off x="4086140" y="3493002"/>
+          <a:ext cx="2177820" cy="1723504"/>
+        </a:xfrm>
+        <a:prstGeom prst="chevron">
+          <a:avLst>
+            <a:gd name="adj" fmla="val 70610"/>
+          </a:avLst>
+        </a:prstGeom>
+        <a:solidFill>
+          <a:schemeClr val="accent1">
+            <a:hueOff val="0"/>
+            <a:satOff val="0"/>
+            <a:lumOff val="0"/>
+            <a:alphaOff val="0"/>
+          </a:schemeClr>
+        </a:solidFill>
+        <a:ln w="12700" cap="flat" cmpd="sng" algn="ctr">
+          <a:solidFill>
+            <a:schemeClr val="accent1">
+              <a:hueOff val="0"/>
+              <a:satOff val="0"/>
+              <a:lumOff val="0"/>
+              <a:alphaOff val="0"/>
+            </a:schemeClr>
+          </a:solidFill>
+          <a:prstDash val="solid"/>
+          <a:miter lim="800000"/>
+        </a:ln>
+        <a:effectLst/>
+      </dsp:spPr>
+      <dsp:style>
+        <a:lnRef idx="2">
+          <a:scrgbClr r="0" g="0" b="0"/>
+        </a:lnRef>
+        <a:fillRef idx="1">
+          <a:scrgbClr r="0" g="0" b="0"/>
+        </a:fillRef>
+        <a:effectRef idx="0">
+          <a:scrgbClr r="0" g="0" b="0"/>
+        </a:effectRef>
+        <a:fontRef idx="minor">
+          <a:schemeClr val="lt1"/>
+        </a:fontRef>
+      </dsp:style>
+    </dsp:sp>
+    <dsp:sp modelId="{3C85CA20-A5D4-449E-97BA-A366FFE5EF18}">
+      <dsp:nvSpPr>
+        <dsp:cNvPr id="0" name=""/>
+        <dsp:cNvSpPr/>
+      </dsp:nvSpPr>
+      <dsp:spPr>
+        <a:xfrm>
+          <a:off x="5395314" y="3493002"/>
+          <a:ext cx="2177820" cy="1723504"/>
+        </a:xfrm>
+        <a:prstGeom prst="chevron">
+          <a:avLst>
+            <a:gd name="adj" fmla="val 70610"/>
+          </a:avLst>
+        </a:prstGeom>
+        <a:solidFill>
+          <a:schemeClr val="accent1">
+            <a:hueOff val="0"/>
+            <a:satOff val="0"/>
+            <a:lumOff val="0"/>
+            <a:alphaOff val="0"/>
+          </a:schemeClr>
+        </a:solidFill>
+        <a:ln w="12700" cap="flat" cmpd="sng" algn="ctr">
+          <a:solidFill>
+            <a:schemeClr val="accent1">
+              <a:hueOff val="0"/>
+              <a:satOff val="0"/>
+              <a:lumOff val="0"/>
+              <a:alphaOff val="0"/>
+            </a:schemeClr>
+          </a:solidFill>
+          <a:prstDash val="solid"/>
+          <a:miter lim="800000"/>
+        </a:ln>
+        <a:effectLst/>
+      </dsp:spPr>
+      <dsp:style>
+        <a:lnRef idx="2">
+          <a:scrgbClr r="0" g="0" b="0"/>
+        </a:lnRef>
+        <a:fillRef idx="1">
+          <a:scrgbClr r="0" g="0" b="0"/>
+        </a:fillRef>
+        <a:effectRef idx="0">
+          <a:scrgbClr r="0" g="0" b="0"/>
+        </a:effectRef>
+        <a:fontRef idx="minor">
+          <a:schemeClr val="lt1"/>
+        </a:fontRef>
+      </dsp:style>
+    </dsp:sp>
+    <dsp:sp modelId="{A8854346-8FD5-4079-BDFE-CB155587B4A3}">
+      <dsp:nvSpPr>
+        <dsp:cNvPr id="0" name=""/>
+        <dsp:cNvSpPr/>
+      </dsp:nvSpPr>
+      <dsp:spPr>
+        <a:xfrm>
+          <a:off x="6703454" y="3493002"/>
+          <a:ext cx="2177820" cy="1723504"/>
+        </a:xfrm>
+        <a:prstGeom prst="chevron">
+          <a:avLst>
+            <a:gd name="adj" fmla="val 70610"/>
+          </a:avLst>
+        </a:prstGeom>
+        <a:solidFill>
+          <a:schemeClr val="accent1">
+            <a:hueOff val="0"/>
+            <a:satOff val="0"/>
+            <a:lumOff val="0"/>
+            <a:alphaOff val="0"/>
+          </a:schemeClr>
+        </a:solidFill>
+        <a:ln w="12700" cap="flat" cmpd="sng" algn="ctr">
+          <a:solidFill>
+            <a:schemeClr val="accent1">
+              <a:hueOff val="0"/>
+              <a:satOff val="0"/>
+              <a:lumOff val="0"/>
+              <a:alphaOff val="0"/>
+            </a:schemeClr>
+          </a:solidFill>
+          <a:prstDash val="solid"/>
+          <a:miter lim="800000"/>
+        </a:ln>
+        <a:effectLst/>
+      </dsp:spPr>
+      <dsp:style>
+        <a:lnRef idx="2">
+          <a:scrgbClr r="0" g="0" b="0"/>
+        </a:lnRef>
+        <a:fillRef idx="1">
+          <a:scrgbClr r="0" g="0" b="0"/>
+        </a:fillRef>
+        <a:effectRef idx="0">
+          <a:scrgbClr r="0" g="0" b="0"/>
+        </a:effectRef>
+        <a:fontRef idx="minor">
+          <a:schemeClr val="lt1"/>
+        </a:fontRef>
+      </dsp:style>
+    </dsp:sp>
+    <dsp:sp modelId="{54BD6091-77E6-4DD8-AC6C-83D084EC23C8}">
+      <dsp:nvSpPr>
+        <dsp:cNvPr id="0" name=""/>
+        <dsp:cNvSpPr/>
+      </dsp:nvSpPr>
+      <dsp:spPr>
+        <a:xfrm>
+          <a:off x="8012628" y="3493002"/>
+          <a:ext cx="2177820" cy="1723504"/>
+        </a:xfrm>
+        <a:prstGeom prst="chevron">
+          <a:avLst>
+            <a:gd name="adj" fmla="val 70610"/>
+          </a:avLst>
+        </a:prstGeom>
+        <a:solidFill>
+          <a:schemeClr val="accent1">
+            <a:hueOff val="0"/>
+            <a:satOff val="0"/>
+            <a:lumOff val="0"/>
+            <a:alphaOff val="0"/>
+          </a:schemeClr>
+        </a:solidFill>
+        <a:ln w="12700" cap="flat" cmpd="sng" algn="ctr">
+          <a:solidFill>
+            <a:schemeClr val="accent1">
+              <a:hueOff val="0"/>
+              <a:satOff val="0"/>
+              <a:lumOff val="0"/>
+              <a:alphaOff val="0"/>
+            </a:schemeClr>
+          </a:solidFill>
+          <a:prstDash val="solid"/>
+          <a:miter lim="800000"/>
+        </a:ln>
+        <a:effectLst/>
+      </dsp:spPr>
+      <dsp:style>
+        <a:lnRef idx="2">
+          <a:scrgbClr r="0" g="0" b="0"/>
+        </a:lnRef>
+        <a:fillRef idx="1">
+          <a:scrgbClr r="0" g="0" b="0"/>
+        </a:fillRef>
+        <a:effectRef idx="0">
+          <a:scrgbClr r="0" g="0" b="0"/>
+        </a:effectRef>
+        <a:fontRef idx="minor">
+          <a:schemeClr val="lt1"/>
+        </a:fontRef>
+      </dsp:style>
+    </dsp:sp>
+    <dsp:sp modelId="{B729A5AD-0296-493F-BD8B-6708B7FC32C9}">
+      <dsp:nvSpPr>
+        <dsp:cNvPr id="0" name=""/>
+        <dsp:cNvSpPr/>
+      </dsp:nvSpPr>
+      <dsp:spPr>
+        <a:xfrm>
+          <a:off x="160686" y="3665352"/>
+          <a:ext cx="9427913" cy="1378803"/>
+        </a:xfrm>
+        <a:prstGeom prst="rect">
+          <a:avLst/>
+        </a:prstGeom>
+        <a:solidFill>
+          <a:schemeClr val="lt1">
+            <a:hueOff val="0"/>
+            <a:satOff val="0"/>
+            <a:lumOff val="0"/>
+            <a:alphaOff val="0"/>
+          </a:schemeClr>
+        </a:solidFill>
+        <a:ln w="12700" cap="flat" cmpd="sng" algn="ctr">
+          <a:solidFill>
+            <a:schemeClr val="accent1">
+              <a:hueOff val="0"/>
+              <a:satOff val="0"/>
+              <a:lumOff val="0"/>
+              <a:alphaOff val="0"/>
+            </a:schemeClr>
+          </a:solidFill>
+          <a:prstDash val="solid"/>
+          <a:miter lim="800000"/>
+        </a:ln>
+        <a:effectLst/>
+      </dsp:spPr>
+      <dsp:style>
+        <a:lnRef idx="2">
+          <a:scrgbClr r="0" g="0" b="0"/>
+        </a:lnRef>
+        <a:fillRef idx="1">
+          <a:scrgbClr r="0" g="0" b="0"/>
+        </a:fillRef>
+        <a:effectRef idx="0">
+          <a:scrgbClr r="0" g="0" b="0"/>
+        </a:effectRef>
+        <a:fontRef idx="minor"/>
+      </dsp:style>
+      <dsp:txBody>
+        <a:bodyPr spcFirstLastPara="0" vert="horz" wrap="square" lIns="43180" tIns="43180" rIns="43180" bIns="43180" numCol="1" spcCol="1270" anchor="ctr" anchorCtr="0">
+          <a:noAutofit/>
+        </a:bodyPr>
+        <a:lstStyle/>
+        <a:p>
+          <a:pPr lvl="0" algn="l" defTabSz="755650">
+            <a:lnSpc>
+              <a:spcPct val="90000"/>
+            </a:lnSpc>
+            <a:spcBef>
+              <a:spcPct val="0"/>
+            </a:spcBef>
+            <a:spcAft>
+              <a:spcPct val="35000"/>
+            </a:spcAft>
+          </a:pPr>
+          <a:r>
+            <a:rPr lang="es-PE" sz="1700" kern="1200">
+              <a:solidFill>
+                <a:schemeClr val="tx1"/>
+              </a:solidFill>
+            </a:rPr>
+            <a:t>Investigaremos la libreria de envio de correo</a:t>
+          </a:r>
+        </a:p>
+        <a:p>
+          <a:pPr lvl="0" algn="l" defTabSz="755650">
+            <a:lnSpc>
+              <a:spcPct val="90000"/>
+            </a:lnSpc>
+            <a:spcBef>
+              <a:spcPct val="0"/>
+            </a:spcBef>
+            <a:spcAft>
+              <a:spcPct val="35000"/>
+            </a:spcAft>
+          </a:pPr>
+          <a:r>
+            <a:rPr lang="es-PE" sz="1700" kern="1200">
+              <a:solidFill>
+                <a:schemeClr val="tx1"/>
+              </a:solidFill>
+            </a:rPr>
+            <a:t>Prueba de envio</a:t>
+          </a:r>
+        </a:p>
+        <a:p>
+          <a:pPr lvl="0" algn="l" defTabSz="755650">
+            <a:lnSpc>
+              <a:spcPct val="90000"/>
+            </a:lnSpc>
+            <a:spcBef>
+              <a:spcPct val="0"/>
+            </a:spcBef>
+            <a:spcAft>
+              <a:spcPct val="35000"/>
+            </a:spcAft>
+          </a:pPr>
+          <a:r>
+            <a:rPr lang="es-PE" sz="1700" kern="1200">
+              <a:solidFill>
+                <a:srgbClr val="FF0000"/>
+              </a:solidFill>
+            </a:rPr>
+            <a:t>...</a:t>
+          </a:r>
+        </a:p>
+      </dsp:txBody>
+      <dsp:txXfrm>
+        <a:off x="160686" y="3665352"/>
+        <a:ext cx="9427913" cy="1378803"/>
+      </dsp:txXfrm>
+    </dsp:sp>
+  </dsp:spTree>
+</dsp:drawing>
+</file>
+
 <file path=word/diagrams/layout1.xml><?xml version="1.0" encoding="utf-8"?>
+<dgm:layoutDef xmlns:dgm="http://schemas.openxmlformats.org/drawingml/2006/diagram" xmlns:a="http://schemas.openxmlformats.org/drawingml/2006/main" uniqueId="urn:microsoft.com/office/officeart/2008/layout/VerticalAccentList">
+  <dgm:title val=""/>
+  <dgm:desc val=""/>
+  <dgm:catLst>
+    <dgm:cat type="list" pri="16500"/>
+  </dgm:catLst>
+  <dgm:sampData>
+    <dgm:dataModel>
+      <dgm:ptLst>
+        <dgm:pt modelId="0" type="doc"/>
+        <dgm:pt modelId="10">
+          <dgm:prSet phldr="1"/>
+        </dgm:pt>
+        <dgm:pt modelId="11">
+          <dgm:prSet phldr="1"/>
+        </dgm:pt>
+        <dgm:pt modelId="20">
+          <dgm:prSet phldr="1"/>
+        </dgm:pt>
+        <dgm:pt modelId="21">
+          <dgm:prSet phldr="1"/>
+        </dgm:pt>
+        <dgm:pt modelId="30">
+          <dgm:prSet phldr="1"/>
+        </dgm:pt>
+        <dgm:pt modelId="31">
+          <dgm:prSet phldr="1"/>
+        </dgm:pt>
+      </dgm:ptLst>
+      <dgm:cxnLst>
+        <dgm:cxn modelId="40" srcId="0" destId="10" srcOrd="0" destOrd="0"/>
+        <dgm:cxn modelId="12" srcId="10" destId="11" srcOrd="0" destOrd="0"/>
+        <dgm:cxn modelId="50" srcId="0" destId="20" srcOrd="1" destOrd="0"/>
+        <dgm:cxn modelId="22" srcId="20" destId="21" srcOrd="0" destOrd="0"/>
+        <dgm:cxn modelId="60" srcId="0" destId="30" srcOrd="2" destOrd="0"/>
+        <dgm:cxn modelId="32" srcId="30" destId="31" srcOrd="0" destOrd="0"/>
+      </dgm:cxnLst>
+      <dgm:bg/>
+      <dgm:whole/>
+    </dgm:dataModel>
+  </dgm:sampData>
+  <dgm:styleData>
+    <dgm:dataModel>
+      <dgm:ptLst>
+        <dgm:pt modelId="0" type="doc"/>
+        <dgm:pt modelId="10">
+          <dgm:prSet phldr="1"/>
+        </dgm:pt>
+        <dgm:pt modelId="11">
+          <dgm:prSet phldr="1"/>
+        </dgm:pt>
+        <dgm:pt modelId="20">
+          <dgm:prSet phldr="1"/>
+        </dgm:pt>
+        <dgm:pt modelId="21">
+          <dgm:prSet phldr="1"/>
+        </dgm:pt>
+        <dgm:pt modelId="30">
+          <dgm:prSet phldr="1"/>
+        </dgm:pt>
+        <dgm:pt modelId="31">
+          <dgm:prSet phldr="1"/>
+        </dgm:pt>
+      </dgm:ptLst>
+      <dgm:cxnLst>
+        <dgm:cxn modelId="40" srcId="0" destId="10" srcOrd="0" destOrd="0"/>
+        <dgm:cxn modelId="12" srcId="10" destId="11" srcOrd="0" destOrd="0"/>
+        <dgm:cxn modelId="50" srcId="0" destId="20" srcOrd="1" destOrd="0"/>
+        <dgm:cxn modelId="22" srcId="20" destId="21" srcOrd="0" destOrd="0"/>
+        <dgm:cxn modelId="60" srcId="0" destId="30" srcOrd="2" destOrd="0"/>
+        <dgm:cxn modelId="32" srcId="30" destId="31" srcOrd="0" destOrd="0"/>
+      </dgm:cxnLst>
+      <dgm:bg/>
+      <dgm:whole/>
+    </dgm:dataModel>
+  </dgm:styleData>
+  <dgm:clrData>
+    <dgm:dataModel>
+      <dgm:ptLst>
+        <dgm:pt modelId="0" type="doc"/>
+        <dgm:pt modelId="10">
+          <dgm:prSet phldr="1"/>
+        </dgm:pt>
+        <dgm:pt modelId="11">
+          <dgm:prSet phldr="1"/>
+        </dgm:pt>
+        <dgm:pt modelId="20">
+          <dgm:prSet phldr="1"/>
+        </dgm:pt>
+        <dgm:pt modelId="21">
+          <dgm:prSet phldr="1"/>
+        </dgm:pt>
+        <dgm:pt modelId="30">
+          <dgm:prSet phldr="1"/>
+        </dgm:pt>
+        <dgm:pt modelId="31">
+          <dgm:prSet phldr="1"/>
+        </dgm:pt>
+      </dgm:ptLst>
+      <dgm:cxnLst>
+        <dgm:cxn modelId="40" srcId="0" destId="10" srcOrd="0" destOrd="0"/>
+        <dgm:cxn modelId="12" srcId="10" destId="11" srcOrd="0" destOrd="0"/>
+        <dgm:cxn modelId="50" srcId="0" destId="20" srcOrd="1" destOrd="0"/>
+        <dgm:cxn modelId="22" srcId="20" destId="21" srcOrd="0" destOrd="0"/>
+        <dgm:cxn modelId="60" srcId="0" destId="30" srcOrd="2" destOrd="0"/>
+        <dgm:cxn modelId="32" srcId="30" destId="31" srcOrd="0" destOrd="0"/>
+      </dgm:cxnLst>
+      <dgm:bg/>
+      <dgm:whole/>
+    </dgm:dataModel>
+  </dgm:clrData>
+  <dgm:layoutNode name="Name0">
+    <dgm:varLst>
+      <dgm:chMax/>
+      <dgm:chPref/>
+      <dgm:dir/>
+    </dgm:varLst>
+    <dgm:choose name="Name1">
+      <dgm:if name="Name2" func="var" arg="dir" op="equ" val="norm">
+        <dgm:alg type="lin">
+          <dgm:param type="linDir" val="fromT"/>
+          <dgm:param type="nodeHorzAlign" val="l"/>
+        </dgm:alg>
+      </dgm:if>
+      <dgm:else name="Name3">
+        <dgm:alg type="lin">
+          <dgm:param type="linDir" val="fromT"/>
+          <dgm:param type="nodeHorzAlign" val="r"/>
+        </dgm:alg>
+      </dgm:else>
+    </dgm:choose>
+    <dgm:shape xmlns:r="http://schemas.openxmlformats.org/officeDocument/2006/relationships" r:blip="">
+      <dgm:adjLst/>
+    </dgm:shape>
+    <dgm:constrLst>
+      <dgm:constr type="primFontSz" for="des" forName="parenttext" refType="primFontSz" refFor="des" refForName="childtext" op="gte"/>
+      <dgm:constr type="w" for="ch" forName="composite" refType="w"/>
+      <dgm:constr type="h" for="ch" forName="composite" refType="h"/>
+      <dgm:constr type="w" for="ch" forName="parallelogramComposite" refType="w"/>
+      <dgm:constr type="h" for="ch" forName="parallelogramComposite" refType="h"/>
+      <dgm:constr type="w" for="ch" forName="parenttextcomposite" refType="w" fact="0.9"/>
+      <dgm:constr type="h" for="ch" forName="parenttextcomposite" refType="h" fact="0.6"/>
+      <dgm:constr type="h" for="ch" forName="sibTrans" refType="h" refFor="ch" refForName="composite" op="equ" fact="0.02"/>
+      <dgm:constr type="h" for="ch" forName="sibTrans" op="equ"/>
+    </dgm:constrLst>
+    <dgm:forEach name="nodesForEach" axis="ch" ptType="node">
+      <dgm:layoutNode name="parenttextcomposite">
+        <dgm:alg type="composite">
+          <dgm:param type="ar" val="11"/>
+        </dgm:alg>
+        <dgm:shape xmlns:r="http://schemas.openxmlformats.org/officeDocument/2006/relationships" r:blip="">
+          <dgm:adjLst/>
+        </dgm:shape>
+        <dgm:constrLst>
+          <dgm:constr type="h" for="ch" forName="parenttext" refType="h"/>
+          <dgm:constr type="w" for="ch" forName="parenttext" refType="w"/>
+        </dgm:constrLst>
+        <dgm:layoutNode name="parenttext" styleLbl="revTx">
+          <dgm:varLst>
+            <dgm:chMax/>
+            <dgm:chPref val="2"/>
+            <dgm:bulletEnabled val="1"/>
+          </dgm:varLst>
+          <dgm:choose name="Name4">
+            <dgm:if name="Name5" func="var" arg="dir" op="equ" val="norm">
+              <dgm:alg type="tx">
+                <dgm:param type="parTxLTRAlign" val="l"/>
+                <dgm:param type="txAnchorVert" val="b"/>
+              </dgm:alg>
+            </dgm:if>
+            <dgm:else name="Name6">
+              <dgm:alg type="tx">
+                <dgm:param type="parTxLTRAlign" val="r"/>
+                <dgm:param type="txAnchorVert" val="b"/>
+              </dgm:alg>
+            </dgm:else>
+          </dgm:choose>
+          <dgm:shape xmlns:r="http://schemas.openxmlformats.org/officeDocument/2006/relationships" type="rect" r:blip="">
+            <dgm:adjLst/>
+          </dgm:shape>
+          <dgm:presOf axis="self" ptType="node"/>
+          <dgm:constrLst>
+            <dgm:constr type="lMarg" refType="primFontSz" fact="0.3"/>
+            <dgm:constr type="rMarg" refType="primFontSz" fact="0.3"/>
+            <dgm:constr type="tMarg" refType="primFontSz" fact="0.3"/>
+            <dgm:constr type="bMarg" refType="primFontSz" fact="0.3"/>
+          </dgm:constrLst>
+          <dgm:ruleLst>
+            <dgm:rule type="primFontSz" val="5" fact="NaN" max="NaN"/>
+          </dgm:ruleLst>
+        </dgm:layoutNode>
+      </dgm:layoutNode>
+      <dgm:choose name="Name7">
+        <dgm:if name="Name8" axis="ch" ptType="node" func="cnt" op="gte" val="1">
+          <dgm:layoutNode name="composite">
+            <dgm:alg type="composite">
+              <dgm:param type="ar" val="6"/>
+            </dgm:alg>
+            <dgm:shape xmlns:r="http://schemas.openxmlformats.org/officeDocument/2006/relationships" r:blip="">
+              <dgm:adjLst/>
+            </dgm:shape>
+            <dgm:choose name="Name9">
+              <dgm:if name="Name10" func="var" arg="dir" op="equ" val="norm">
+                <dgm:constrLst>
+                  <dgm:constr type="l" for="ch" forName="chevron1" refType="w" fact="0.0301"/>
+                  <dgm:constr type="t" for="ch" forName="chevron1" refType="h" fact="0"/>
+                  <dgm:constr type="w" for="ch" forName="chevron1" refType="w" fact="0.2106"/>
+                  <dgm:constr type="h" for="ch" forName="chevron1" refType="h"/>
+                  <dgm:constr type="l" for="ch" forName="chevron2" refType="w" fact="0.1566"/>
+                  <dgm:constr type="t" for="ch" forName="chevron2" refType="h" fact="0"/>
+                  <dgm:constr type="w" for="ch" forName="chevron2" refType="w" fact="0.2106"/>
+                  <dgm:constr type="h" for="ch" forName="chevron2" refType="h"/>
+                  <dgm:constr type="l" for="ch" forName="chevron3" refType="w" fact="0.2832"/>
+                  <dgm:constr type="t" for="ch" forName="chevron3" refType="h" fact="0"/>
+                  <dgm:constr type="w" for="ch" forName="chevron3" refType="w" fact="0.2106"/>
+                  <dgm:constr type="h" for="ch" forName="chevron3" refType="h"/>
+                  <dgm:constr type="l" for="ch" forName="chevron4" refType="w" fact="0.4097"/>
+                  <dgm:constr type="t" for="ch" forName="chevron4" refType="h" fact="0"/>
+                  <dgm:constr type="w" for="ch" forName="chevron4" refType="w" fact="0.2106"/>
+                  <dgm:constr type="h" for="ch" forName="chevron4" refType="h"/>
+                  <dgm:constr type="l" for="ch" forName="chevron5" refType="w" fact="0.5363"/>
+                  <dgm:constr type="t" for="ch" forName="chevron5" refType="h" fact="0"/>
+                  <dgm:constr type="w" for="ch" forName="chevron5" refType="w" fact="0.2106"/>
+                  <dgm:constr type="h" for="ch" forName="chevron5" refType="h"/>
+                  <dgm:constr type="l" for="ch" forName="chevron6" refType="w" fact="0.6628"/>
+                  <dgm:constr type="t" for="ch" forName="chevron6" refType="h" fact="0"/>
+                  <dgm:constr type="w" for="ch" forName="chevron6" refType="w" fact="0.2106"/>
+                  <dgm:constr type="h" for="ch" forName="chevron6" refType="h"/>
+                  <dgm:constr type="l" for="ch" forName="chevron7" refType="w" fact="0.7894"/>
+                  <dgm:constr type="t" for="ch" forName="chevron7" refType="h" fact="0"/>
+                  <dgm:constr type="w" for="ch" forName="chevron7" refType="w" fact="0.2106"/>
+                  <dgm:constr type="h" for="ch" forName="chevron7" refType="h"/>
+                  <dgm:constr type="l" for="ch" forName="childtext" refType="w" fact="0.0301"/>
+                  <dgm:constr type="t" for="ch" forName="childtext" refType="h" fact="0.1"/>
+                  <dgm:constr type="w" for="ch" forName="childtext" refType="w" fact="0.9117"/>
+                  <dgm:constr type="h" for="ch" forName="childtext" refType="h" fact="0.8"/>
+                </dgm:constrLst>
+              </dgm:if>
+              <dgm:else name="Name11">
+                <dgm:constrLst>
+                  <dgm:constr type="l" for="ch" forName="chevron1" refType="w" fact="0.0301"/>
+                  <dgm:constr type="t" for="ch" forName="chevron1" refType="h" fact="0"/>
+                  <dgm:constr type="w" for="ch" forName="chevron1" refType="w" fact="0.2106"/>
+                  <dgm:constr type="h" for="ch" forName="chevron1" refType="h"/>
+                  <dgm:constr type="l" for="ch" forName="chevron2" refType="w" fact="0.1566"/>
+                  <dgm:constr type="t" for="ch" forName="chevron2" refType="h" fact="0"/>
+                  <dgm:constr type="w" for="ch" forName="chevron2" refType="w" fact="0.2106"/>
+                  <dgm:constr type="h" for="ch" forName="chevron2" refType="h"/>
+                  <dgm:constr type="l" for="ch" forName="chevron3" refType="w" fact="0.2832"/>
+                  <dgm:constr type="t" for="ch" forName="chevron3" refType="h" fact="0"/>
+                  <dgm:constr type="w" for="ch" forName="chevron3" refType="w" fact="0.2106"/>
+                  <dgm:constr type="h" for="ch" forName="chevron3" refType="h"/>
+                  <dgm:constr type="l" for="ch" forName="chevron4" refType="w" fact="0.4097"/>
+                  <dgm:constr type="t" for="ch" forName="chevron4" refType="h" fact="0"/>
+                  <dgm:constr type="w" for="ch" forName="chevron4" refType="w" fact="0.2106"/>
+                  <dgm:constr type="h" for="ch" forName="chevron4" refType="h"/>
+                  <dgm:constr type="l" for="ch" forName="chevron5" refType="w" fact="0.5363"/>
+                  <dgm:constr type="t" for="ch" forName="chevron5" refType="h" fact="0"/>
+                  <dgm:constr type="w" for="ch" forName="chevron5" refType="w" fact="0.2106"/>
+                  <dgm:constr type="h" for="ch" forName="chevron5" refType="h"/>
+                  <dgm:constr type="l" for="ch" forName="chevron6" refType="w" fact="0.6628"/>
+                  <dgm:constr type="t" for="ch" forName="chevron6" refType="h" fact="0"/>
+                  <dgm:constr type="w" for="ch" forName="chevron6" refType="w" fact="0.2106"/>
+                  <dgm:constr type="h" for="ch" forName="chevron6" refType="h"/>
+                  <dgm:constr type="l" for="ch" forName="chevron7" refType="w" fact="0.7894"/>
+                  <dgm:constr type="t" for="ch" forName="chevron7" refType="h" fact="0"/>
+                  <dgm:constr type="w" for="ch" forName="chevron7" refType="w" fact="0.2106"/>
+                  <dgm:constr type="h" for="ch" forName="chevron7" refType="h"/>
+                  <dgm:constr type="l" for="ch" forName="childtext" refType="w" fact="0.0883"/>
+                  <dgm:constr type="t" for="ch" forName="childtext" refType="h" fact="0.1"/>
+                  <dgm:constr type="w" for="ch" forName="childtext" refType="w" fact="0.9117"/>
+                  <dgm:constr type="h" for="ch" forName="childtext" refType="h" fact="0.8"/>
+                </dgm:constrLst>
+              </dgm:else>
+            </dgm:choose>
+            <dgm:ruleLst/>
+            <dgm:layoutNode name="chevron1" styleLbl="alignNode1">
+              <dgm:alg type="sp"/>
+              <dgm:choose name="Name12">
+                <dgm:if name="Name13" func="var" arg="dir" op="equ" val="norm">
+                  <dgm:shape xmlns:r="http://schemas.openxmlformats.org/officeDocument/2006/relationships" type="chevron" r:blip="">
+                    <dgm:adjLst>
+                      <dgm:adj idx="1" val="0.7061"/>
+                    </dgm:adjLst>
+                  </dgm:shape>
+                </dgm:if>
+                <dgm:else name="Name14">
+                  <dgm:shape xmlns:r="http://schemas.openxmlformats.org/officeDocument/2006/relationships" rot="180" type="chevron" r:blip="">
+                    <dgm:adjLst>
+                      <dgm:adj idx="1" val="0.7061"/>
+                    </dgm:adjLst>
+                  </dgm:shape>
+                </dgm:else>
+              </dgm:choose>
+              <dgm:presOf/>
+            </dgm:layoutNode>
+            <dgm:layoutNode name="chevron2" styleLbl="alignNode1">
+              <dgm:alg type="sp"/>
+              <dgm:choose name="Name15">
+                <dgm:if name="Name16" func="var" arg="dir" op="equ" val="norm">
+                  <dgm:shape xmlns:r="http://schemas.openxmlformats.org/officeDocument/2006/relationships" type="chevron" r:blip="">
+                    <dgm:adjLst>
+                      <dgm:adj idx="1" val="0.7061"/>
+                    </dgm:adjLst>
+                  </dgm:shape>
+                </dgm:if>
+                <dgm:else name="Name17">
+                  <dgm:shape xmlns:r="http://schemas.openxmlformats.org/officeDocument/2006/relationships" rot="180" type="chevron" r:blip="">
+                    <dgm:adjLst>
+                      <dgm:adj idx="1" val="0.7061"/>
+                    </dgm:adjLst>
+                  </dgm:shape>
+                </dgm:else>
+              </dgm:choose>
+              <dgm:presOf/>
+            </dgm:layoutNode>
+            <dgm:layoutNode name="chevron3" styleLbl="alignNode1">
+              <dgm:alg type="sp"/>
+              <dgm:choose name="Name18">
+                <dgm:if name="Name19" func="var" arg="dir" op="equ" val="norm">
+                  <dgm:shape xmlns:r="http://schemas.openxmlformats.org/officeDocument/2006/relationships" type="chevron" r:blip="">
+                    <dgm:adjLst>
+                      <dgm:adj idx="1" val="0.7061"/>
+                    </dgm:adjLst>
+                  </dgm:shape>
+                </dgm:if>
+                <dgm:else name="Name20">
+                  <dgm:shape xmlns:r="http://schemas.openxmlformats.org/officeDocument/2006/relationships" rot="180" type="chevron" r:blip="">
+                    <dgm:adjLst>
+                      <dgm:adj idx="1" val="0.7061"/>
+                    </dgm:adjLst>
+                  </dgm:shape>
+                </dgm:else>
+              </dgm:choose>
+              <dgm:presOf/>
+            </dgm:layoutNode>
+            <dgm:layoutNode name="chevron4" styleLbl="alignNode1">
+              <dgm:alg type="sp"/>
+              <dgm:choose name="Name21">
+                <dgm:if name="Name22" func="var" arg="dir" op="equ" val="norm">
+                  <dgm:shape xmlns:r="http://schemas.openxmlformats.org/officeDocument/2006/relationships" type="chevron" r:blip="">
+                    <dgm:adjLst>
+                      <dgm:adj idx="1" val="0.7061"/>
+                    </dgm:adjLst>
+                  </dgm:shape>
+                </dgm:if>
+                <dgm:else name="Name23">
+                  <dgm:shape xmlns:r="http://schemas.openxmlformats.org/officeDocument/2006/relationships" rot="180" type="chevron" r:blip="">
+                    <dgm:adjLst>
+                      <dgm:adj idx="1" val="0.7061"/>
+                    </dgm:adjLst>
+                  </dgm:shape>
+                </dgm:else>
+              </dgm:choose>
+              <dgm:presOf/>
+            </dgm:layoutNode>
+            <dgm:layoutNode name="chevron5" styleLbl="alignNode1">
+              <dgm:alg type="sp"/>
+              <dgm:choose name="Name24">
+                <dgm:if name="Name25" func="var" arg="dir" op="equ" val="norm">
+                  <dgm:shape xmlns:r="http://schemas.openxmlformats.org/officeDocument/2006/relationships" type="chevron" r:blip="">
+                    <dgm:adjLst>
+                      <dgm:adj idx="1" val="0.7061"/>
+                    </dgm:adjLst>
+                  </dgm:shape>
+                </dgm:if>
+                <dgm:else name="Name26">
+                  <dgm:shape xmlns:r="http://schemas.openxmlformats.org/officeDocument/2006/relationships" rot="180" type="chevron" r:blip="">
+                    <dgm:adjLst>
+                      <dgm:adj idx="1" val="0.7061"/>
+                    </dgm:adjLst>
+                  </dgm:shape>
+                </dgm:else>
+              </dgm:choose>
+              <dgm:presOf/>
+            </dgm:layoutNode>
+            <dgm:layoutNode name="chevron6" styleLbl="alignNode1">
+              <dgm:alg type="sp"/>
+              <dgm:choose name="Name27">
+                <dgm:if name="Name28" func="var" arg="dir" op="equ" val="norm">
+                  <dgm:shape xmlns:r="http://schemas.openxmlformats.org/officeDocument/2006/relationships" type="chevron" r:blip="">
+                    <dgm:adjLst>
+                      <dgm:adj idx="1" val="0.7061"/>
+                    </dgm:adjLst>
+                  </dgm:shape>
+                </dgm:if>
+                <dgm:else name="Name29">
+                  <dgm:shape xmlns:r="http://schemas.openxmlformats.org/officeDocument/2006/relationships" rot="180" type="chevron" r:blip="">
+                    <dgm:adjLst>
+                      <dgm:adj idx="1" val="0.7061"/>
+                    </dgm:adjLst>
+                  </dgm:shape>
+                </dgm:else>
+              </dgm:choose>
+              <dgm:presOf/>
+            </dgm:layoutNode>
+            <dgm:layoutNode name="chevron7" styleLbl="alignNode1">
+              <dgm:alg type="sp"/>
+              <dgm:choose name="Name30">
+                <dgm:if name="Name31" func="var" arg="dir" op="equ" val="norm">
+                  <dgm:shape xmlns:r="http://schemas.openxmlformats.org/officeDocument/2006/relationships" type="chevron" r:blip="">
+                    <dgm:adjLst>
+                      <dgm:adj idx="1" val="0.7061"/>
+                    </dgm:adjLst>
+                  </dgm:shape>
+                </dgm:if>
+                <dgm:else name="Name32">
+                  <dgm:shape xmlns:r="http://schemas.openxmlformats.org/officeDocument/2006/relationships" rot="180" type="chevron" r:blip="">
+                    <dgm:adjLst>
+                      <dgm:adj idx="1" val="0.7061"/>
+                    </dgm:adjLst>
+                  </dgm:shape>
+                </dgm:else>
+              </dgm:choose>
+              <dgm:presOf/>
+            </dgm:layoutNode>
+            <dgm:layoutNode name="childtext" styleLbl="solidFgAcc1">
+              <dgm:varLst>
+                <dgm:chMax/>
+                <dgm:chPref val="0"/>
+                <dgm:bulletEnabled val="1"/>
+              </dgm:varLst>
+              <dgm:choose name="Name33">
+                <dgm:if name="Name34" func="var" arg="dir" op="equ" val="norm">
+                  <dgm:alg type="tx">
+                    <dgm:param type="parTxLTRAlign" val="l"/>
+                    <dgm:param type="txAnchorVertCh" val="t"/>
+                  </dgm:alg>
+                </dgm:if>
+                <dgm:else name="Name35">
+                  <dgm:alg type="tx">
+                    <dgm:param type="parTxLTRAlign" val="r"/>
+                    <dgm:param type="shpTxLTRAlignCh" val="r"/>
+                    <dgm:param type="txAnchorVertCh" val="t"/>
+                  </dgm:alg>
+                </dgm:else>
+              </dgm:choose>
+              <dgm:shape xmlns:r="http://schemas.openxmlformats.org/officeDocument/2006/relationships" type="rect" r:blip="">
+                <dgm:adjLst/>
+              </dgm:shape>
+              <dgm:presOf axis="des" ptType="node"/>
+              <dgm:constrLst>
+                <dgm:constr type="lMarg" refType="primFontSz" fact="0.2"/>
+                <dgm:constr type="rMarg" refType="primFontSz" fact="0.2"/>
+                <dgm:constr type="tMarg" refType="primFontSz" fact="0.2"/>
+                <dgm:constr type="bMarg" refType="primFontSz" fact="0.2"/>
+              </dgm:constrLst>
+              <dgm:ruleLst>
+                <dgm:rule type="primFontSz" val="5" fact="NaN" max="NaN"/>
+              </dgm:ruleLst>
+            </dgm:layoutNode>
+          </dgm:layoutNode>
+        </dgm:if>
+        <dgm:else name="Name36">
+          <dgm:layoutNode name="parallelogramComposite">
+            <dgm:alg type="composite">
+              <dgm:param type="ar" val="50"/>
+            </dgm:alg>
+            <dgm:shape xmlns:r="http://schemas.openxmlformats.org/officeDocument/2006/relationships" r:blip="">
+              <dgm:adjLst/>
+            </dgm:shape>
+            <dgm:constrLst>
+              <dgm:constr type="l" for="ch" forName="parallelogram1" refType="w" fact="0"/>
+              <dgm:constr type="t" for="ch" forName="parallelogram1" refType="h" fact="0"/>
+              <dgm:constr type="w" for="ch" forName="parallelogram1" refType="w" fact="0.12"/>
+              <dgm:constr type="h" for="ch" forName="parallelogram1" refType="h"/>
+              <dgm:constr type="l" for="ch" forName="parallelogram2" refType="w" fact="0.127"/>
+              <dgm:constr type="t" for="ch" forName="parallelogram2" refType="h" fact="0"/>
+              <dgm:constr type="w" for="ch" forName="parallelogram2" refType="w" fact="0.12"/>
+              <dgm:constr type="h" for="ch" forName="parallelogram2" refType="h"/>
+              <dgm:constr type="l" for="ch" forName="parallelogram3" refType="w" fact="0.254"/>
+              <dgm:constr type="t" for="ch" forName="parallelogram3" refType="h" fact="0"/>
+              <dgm:constr type="w" for="ch" forName="parallelogram3" refType="w" fact="0.12"/>
+              <dgm:constr type="h" for="ch" forName="parallelogram3" refType="h"/>
+              <dgm:constr type="l" for="ch" forName="parallelogram4" refType="w" fact="0.381"/>
+              <dgm:constr type="t" for="ch" forName="parallelogram4" refType="h" fact="0"/>
+              <dgm:constr type="w" for="ch" forName="parallelogram4" refType="w" fact="0.12"/>
+              <dgm:constr type="h" for="ch" forName="parallelogram4" refType="h"/>
+              <dgm:constr type="l" for="ch" forName="parallelogram5" refType="w" fact="0.508"/>
+              <dgm:constr type="t" for="ch" forName="parallelogram5" refType="h" fact="0"/>
+              <dgm:constr type="w" for="ch" forName="parallelogram5" refType="w" fact="0.12"/>
+              <dgm:constr type="h" for="ch" forName="parallelogram5" refType="h"/>
+              <dgm:constr type="l" for="ch" forName="parallelogram6" refType="w" fact="0.635"/>
+              <dgm:constr type="t" for="ch" forName="parallelogram6" refType="h" fact="0"/>
+              <dgm:constr type="w" for="ch" forName="parallelogram6" refType="w" fact="0.12"/>
+              <dgm:constr type="h" for="ch" forName="parallelogram6" refType="h"/>
+              <dgm:constr type="l" for="ch" forName="parallelogram7" refType="w" fact="0.762"/>
+              <dgm:constr type="t" for="ch" forName="parallelogram7" refType="h" fact="0"/>
+              <dgm:constr type="w" for="ch" forName="parallelogram7" refType="w" fact="0.12"/>
+              <dgm:constr type="h" for="ch" forName="parallelogram7" refType="h"/>
+            </dgm:constrLst>
+            <dgm:ruleLst/>
+            <dgm:layoutNode name="parallelogram1" styleLbl="alignNode1">
+              <dgm:alg type="sp"/>
+              <dgm:shape xmlns:r="http://schemas.openxmlformats.org/officeDocument/2006/relationships" type="parallelogram" r:blip="">
+                <dgm:adjLst>
+                  <dgm:adj idx="1" val="1.4084"/>
+                </dgm:adjLst>
+              </dgm:shape>
+              <dgm:presOf/>
+            </dgm:layoutNode>
+            <dgm:layoutNode name="parallelogram2" styleLbl="alignNode1">
+              <dgm:alg type="sp"/>
+              <dgm:shape xmlns:r="http://schemas.openxmlformats.org/officeDocument/2006/relationships" type="parallelogram" r:blip="">
+                <dgm:adjLst>
+                  <dgm:adj idx="1" val="1.4084"/>
+                </dgm:adjLst>
+              </dgm:shape>
+              <dgm:presOf/>
+            </dgm:layoutNode>
+            <dgm:layoutNode name="parallelogram3" styleLbl="alignNode1">
+              <dgm:alg type="sp"/>
+              <dgm:shape xmlns:r="http://schemas.openxmlformats.org/officeDocument/2006/relationships" type="parallelogram" r:blip="">
+                <dgm:adjLst>
+                  <dgm:adj idx="1" val="1.4084"/>
+                </dgm:adjLst>
+              </dgm:shape>
+              <dgm:presOf/>
+            </dgm:layoutNode>
+            <dgm:layoutNode name="parallelogram4" styleLbl="alignNode1">
+              <dgm:alg type="sp"/>
+              <dgm:shape xmlns:r="http://schemas.openxmlformats.org/officeDocument/2006/relationships" type="parallelogram" r:blip="">
+                <dgm:adjLst>
+                  <dgm:adj idx="1" val="1.4084"/>
+                </dgm:adjLst>
+              </dgm:shape>
+              <dgm:presOf/>
+            </dgm:layoutNode>
+            <dgm:layoutNode name="parallelogram5" styleLbl="alignNode1">
+              <dgm:alg type="sp"/>
+              <dgm:shape xmlns:r="http://schemas.openxmlformats.org/officeDocument/2006/relationships" type="parallelogram" r:blip="">
+                <dgm:adjLst>
+                  <dgm:adj idx="1" val="1.4084"/>
+                </dgm:adjLst>
+              </dgm:shape>
+              <dgm:presOf/>
+            </dgm:layoutNode>
+            <dgm:layoutNode name="parallelogram6" styleLbl="alignNode1">
+              <dgm:alg type="sp"/>
+              <dgm:shape xmlns:r="http://schemas.openxmlformats.org/officeDocument/2006/relationships" type="parallelogram" r:blip="">
+                <dgm:adjLst>
+                  <dgm:adj idx="1" val="1.4084"/>
+                </dgm:adjLst>
+              </dgm:shape>
+              <dgm:presOf/>
+            </dgm:layoutNode>
+            <dgm:layoutNode name="parallelogram7" styleLbl="alignNode1">
+              <dgm:alg type="sp"/>
+              <dgm:shape xmlns:r="http://schemas.openxmlformats.org/officeDocument/2006/relationships" type="parallelogram" r:blip="">
+                <dgm:adjLst>
+                  <dgm:adj idx="1" val="1.4084"/>
+                </dgm:adjLst>
+              </dgm:shape>
+              <dgm:presOf/>
+            </dgm:layoutNode>
+          </dgm:layoutNode>
+        </dgm:else>
+      </dgm:choose>
+      <dgm:forEach name="sibTransForEach" axis="followSib" ptType="sibTrans" cnt="1">
+        <dgm:layoutNode name="sibTrans">
+          <dgm:alg type="sp"/>
+          <dgm:shape xmlns:r="http://schemas.openxmlformats.org/officeDocument/2006/relationships" r:blip="">
+            <dgm:adjLst/>
+          </dgm:shape>
+        </dgm:layoutNode>
+      </dgm:forEach>
+    </dgm:forEach>
+  </dgm:layoutNode>
+</dgm:layoutDef>
+</file>
+
+<file path=word/diagrams/layout2.xml><?xml version="1.0" encoding="utf-8"?>
 <dgm:layoutDef xmlns:dgm="http://schemas.openxmlformats.org/drawingml/2006/diagram" xmlns:a="http://schemas.openxmlformats.org/drawingml/2006/main" uniqueId="urn:microsoft.com/office/officeart/2008/layout/VerticalAccentList">
   <dgm:title val=""/>
   <dgm:desc val=""/>
@@ -5741,6 +8843,1040 @@
 </dgm:styleDef>
 </file>
 
+<file path=word/diagrams/quickStyle2.xml><?xml version="1.0" encoding="utf-8"?>
+<dgm:styleDef xmlns:dgm="http://schemas.openxmlformats.org/drawingml/2006/diagram" xmlns:a="http://schemas.openxmlformats.org/drawingml/2006/main" uniqueId="urn:microsoft.com/office/officeart/2005/8/quickstyle/simple1">
+  <dgm:title val=""/>
+  <dgm:desc val=""/>
+  <dgm:catLst>
+    <dgm:cat type="simple" pri="10100"/>
+  </dgm:catLst>
+  <dgm:scene3d>
+    <a:camera prst="orthographicFront"/>
+    <a:lightRig rig="threePt" dir="t"/>
+  </dgm:scene3d>
+  <dgm:styleLbl name="node0">
+    <dgm:scene3d>
+      <a:camera prst="orthographicFront"/>
+      <a:lightRig rig="threePt" dir="t"/>
+    </dgm:scene3d>
+    <dgm:sp3d/>
+    <dgm:txPr/>
+    <dgm:style>
+      <a:lnRef idx="2">
+        <a:scrgbClr r="0" g="0" b="0"/>
+      </a:lnRef>
+      <a:fillRef idx="1">
+        <a:scrgbClr r="0" g="0" b="0"/>
+      </a:fillRef>
+      <a:effectRef idx="0">
+        <a:scrgbClr r="0" g="0" b="0"/>
+      </a:effectRef>
+      <a:fontRef idx="minor">
+        <a:schemeClr val="lt1"/>
+      </a:fontRef>
+    </dgm:style>
+  </dgm:styleLbl>
+  <dgm:styleLbl name="lnNode1">
+    <dgm:scene3d>
+      <a:camera prst="orthographicFront"/>
+      <a:lightRig rig="threePt" dir="t"/>
+    </dgm:scene3d>
+    <dgm:sp3d/>
+    <dgm:txPr/>
+    <dgm:style>
+      <a:lnRef idx="2">
+        <a:scrgbClr r="0" g="0" b="0"/>
+      </a:lnRef>
+      <a:fillRef idx="1">
+        <a:scrgbClr r="0" g="0" b="0"/>
+      </a:fillRef>
+      <a:effectRef idx="0">
+        <a:scrgbClr r="0" g="0" b="0"/>
+      </a:effectRef>
+      <a:fontRef idx="minor">
+        <a:schemeClr val="lt1"/>
+      </a:fontRef>
+    </dgm:style>
+  </dgm:styleLbl>
+  <dgm:styleLbl name="vennNode1">
+    <dgm:scene3d>
+      <a:camera prst="orthographicFront"/>
+      <a:lightRig rig="threePt" dir="t"/>
+    </dgm:scene3d>
+    <dgm:sp3d/>
+    <dgm:txPr/>
+    <dgm:style>
+      <a:lnRef idx="2">
+        <a:scrgbClr r="0" g="0" b="0"/>
+      </a:lnRef>
+      <a:fillRef idx="1">
+        <a:scrgbClr r="0" g="0" b="0"/>
+      </a:fillRef>
+      <a:effectRef idx="0">
+        <a:scrgbClr r="0" g="0" b="0"/>
+      </a:effectRef>
+      <a:fontRef idx="minor">
+        <a:schemeClr val="tx1"/>
+      </a:fontRef>
+    </dgm:style>
+  </dgm:styleLbl>
+  <dgm:styleLbl name="alignNode1">
+    <dgm:scene3d>
+      <a:camera prst="orthographicFront"/>
+      <a:lightRig rig="threePt" dir="t"/>
+    </dgm:scene3d>
+    <dgm:sp3d/>
+    <dgm:txPr/>
+    <dgm:style>
+      <a:lnRef idx="2">
+        <a:scrgbClr r="0" g="0" b="0"/>
+      </a:lnRef>
+      <a:fillRef idx="1">
+        <a:scrgbClr r="0" g="0" b="0"/>
+      </a:fillRef>
+      <a:effectRef idx="0">
+        <a:scrgbClr r="0" g="0" b="0"/>
+      </a:effectRef>
+      <a:fontRef idx="minor">
+        <a:schemeClr val="lt1"/>
+      </a:fontRef>
+    </dgm:style>
+  </dgm:styleLbl>
+  <dgm:styleLbl name="node1">
+    <dgm:scene3d>
+      <a:camera prst="orthographicFront"/>
+      <a:lightRig rig="threePt" dir="t"/>
+    </dgm:scene3d>
+    <dgm:sp3d/>
+    <dgm:txPr/>
+    <dgm:style>
+      <a:lnRef idx="2">
+        <a:scrgbClr r="0" g="0" b="0"/>
+      </a:lnRef>
+      <a:fillRef idx="1">
+        <a:scrgbClr r="0" g="0" b="0"/>
+      </a:fillRef>
+      <a:effectRef idx="0">
+        <a:scrgbClr r="0" g="0" b="0"/>
+      </a:effectRef>
+      <a:fontRef idx="minor">
+        <a:schemeClr val="lt1"/>
+      </a:fontRef>
+    </dgm:style>
+  </dgm:styleLbl>
+  <dgm:styleLbl name="node2">
+    <dgm:scene3d>
+      <a:camera prst="orthographicFront"/>
+      <a:lightRig rig="threePt" dir="t"/>
+    </dgm:scene3d>
+    <dgm:sp3d/>
+    <dgm:txPr/>
+    <dgm:style>
+      <a:lnRef idx="2">
+        <a:scrgbClr r="0" g="0" b="0"/>
+      </a:lnRef>
+      <a:fillRef idx="1">
+        <a:scrgbClr r="0" g="0" b="0"/>
+      </a:fillRef>
+      <a:effectRef idx="0">
+        <a:scrgbClr r="0" g="0" b="0"/>
+      </a:effectRef>
+      <a:fontRef idx="minor">
+        <a:schemeClr val="lt1"/>
+      </a:fontRef>
+    </dgm:style>
+  </dgm:styleLbl>
+  <dgm:styleLbl name="node3">
+    <dgm:scene3d>
+      <a:camera prst="orthographicFront"/>
+      <a:lightRig rig="threePt" dir="t"/>
+    </dgm:scene3d>
+    <dgm:sp3d/>
+    <dgm:txPr/>
+    <dgm:style>
+      <a:lnRef idx="2">
+        <a:scrgbClr r="0" g="0" b="0"/>
+      </a:lnRef>
+      <a:fillRef idx="1">
+        <a:scrgbClr r="0" g="0" b="0"/>
+      </a:fillRef>
+      <a:effectRef idx="0">
+        <a:scrgbClr r="0" g="0" b="0"/>
+      </a:effectRef>
+      <a:fontRef idx="minor">
+        <a:schemeClr val="lt1"/>
+      </a:fontRef>
+    </dgm:style>
+  </dgm:styleLbl>
+  <dgm:styleLbl name="node4">
+    <dgm:scene3d>
+      <a:camera prst="orthographicFront"/>
+      <a:lightRig rig="threePt" dir="t"/>
+    </dgm:scene3d>
+    <dgm:sp3d/>
+    <dgm:txPr/>
+    <dgm:style>
+      <a:lnRef idx="2">
+        <a:scrgbClr r="0" g="0" b="0"/>
+      </a:lnRef>
+      <a:fillRef idx="1">
+        <a:scrgbClr r="0" g="0" b="0"/>
+      </a:fillRef>
+      <a:effectRef idx="0">
+        <a:scrgbClr r="0" g="0" b="0"/>
+      </a:effectRef>
+      <a:fontRef idx="minor">
+        <a:schemeClr val="lt1"/>
+      </a:fontRef>
+    </dgm:style>
+  </dgm:styleLbl>
+  <dgm:styleLbl name="fgImgPlace1">
+    <dgm:scene3d>
+      <a:camera prst="orthographicFront"/>
+      <a:lightRig rig="threePt" dir="t"/>
+    </dgm:scene3d>
+    <dgm:sp3d/>
+    <dgm:txPr/>
+    <dgm:style>
+      <a:lnRef idx="2">
+        <a:scrgbClr r="0" g="0" b="0"/>
+      </a:lnRef>
+      <a:fillRef idx="1">
+        <a:scrgbClr r="0" g="0" b="0"/>
+      </a:fillRef>
+      <a:effectRef idx="0">
+        <a:scrgbClr r="0" g="0" b="0"/>
+      </a:effectRef>
+      <a:fontRef idx="minor"/>
+    </dgm:style>
+  </dgm:styleLbl>
+  <dgm:styleLbl name="alignImgPlace1">
+    <dgm:scene3d>
+      <a:camera prst="orthographicFront"/>
+      <a:lightRig rig="threePt" dir="t"/>
+    </dgm:scene3d>
+    <dgm:sp3d/>
+    <dgm:txPr/>
+    <dgm:style>
+      <a:lnRef idx="2">
+        <a:scrgbClr r="0" g="0" b="0"/>
+      </a:lnRef>
+      <a:fillRef idx="1">
+        <a:scrgbClr r="0" g="0" b="0"/>
+      </a:fillRef>
+      <a:effectRef idx="0">
+        <a:scrgbClr r="0" g="0" b="0"/>
+      </a:effectRef>
+      <a:fontRef idx="minor"/>
+    </dgm:style>
+  </dgm:styleLbl>
+  <dgm:styleLbl name="bgImgPlace1">
+    <dgm:scene3d>
+      <a:camera prst="orthographicFront"/>
+      <a:lightRig rig="threePt" dir="t"/>
+    </dgm:scene3d>
+    <dgm:sp3d/>
+    <dgm:txPr/>
+    <dgm:style>
+      <a:lnRef idx="2">
+        <a:scrgbClr r="0" g="0" b="0"/>
+      </a:lnRef>
+      <a:fillRef idx="1">
+        <a:scrgbClr r="0" g="0" b="0"/>
+      </a:fillRef>
+      <a:effectRef idx="0">
+        <a:scrgbClr r="0" g="0" b="0"/>
+      </a:effectRef>
+      <a:fontRef idx="minor"/>
+    </dgm:style>
+  </dgm:styleLbl>
+  <dgm:styleLbl name="sibTrans2D1">
+    <dgm:scene3d>
+      <a:camera prst="orthographicFront"/>
+      <a:lightRig rig="threePt" dir="t"/>
+    </dgm:scene3d>
+    <dgm:sp3d/>
+    <dgm:txPr/>
+    <dgm:style>
+      <a:lnRef idx="0">
+        <a:scrgbClr r="0" g="0" b="0"/>
+      </a:lnRef>
+      <a:fillRef idx="1">
+        <a:scrgbClr r="0" g="0" b="0"/>
+      </a:fillRef>
+      <a:effectRef idx="0">
+        <a:scrgbClr r="0" g="0" b="0"/>
+      </a:effectRef>
+      <a:fontRef idx="minor">
+        <a:schemeClr val="lt1"/>
+      </a:fontRef>
+    </dgm:style>
+  </dgm:styleLbl>
+  <dgm:styleLbl name="fgSibTrans2D1">
+    <dgm:scene3d>
+      <a:camera prst="orthographicFront"/>
+      <a:lightRig rig="threePt" dir="t"/>
+    </dgm:scene3d>
+    <dgm:sp3d/>
+    <dgm:txPr/>
+    <dgm:style>
+      <a:lnRef idx="0">
+        <a:scrgbClr r="0" g="0" b="0"/>
+      </a:lnRef>
+      <a:fillRef idx="1">
+        <a:scrgbClr r="0" g="0" b="0"/>
+      </a:fillRef>
+      <a:effectRef idx="0">
+        <a:scrgbClr r="0" g="0" b="0"/>
+      </a:effectRef>
+      <a:fontRef idx="minor">
+        <a:schemeClr val="lt1"/>
+      </a:fontRef>
+    </dgm:style>
+  </dgm:styleLbl>
+  <dgm:styleLbl name="bgSibTrans2D1">
+    <dgm:scene3d>
+      <a:camera prst="orthographicFront"/>
+      <a:lightRig rig="threePt" dir="t"/>
+    </dgm:scene3d>
+    <dgm:sp3d/>
+    <dgm:txPr/>
+    <dgm:style>
+      <a:lnRef idx="0">
+        <a:scrgbClr r="0" g="0" b="0"/>
+      </a:lnRef>
+      <a:fillRef idx="1">
+        <a:scrgbClr r="0" g="0" b="0"/>
+      </a:fillRef>
+      <a:effectRef idx="0">
+        <a:scrgbClr r="0" g="0" b="0"/>
+      </a:effectRef>
+      <a:fontRef idx="minor">
+        <a:schemeClr val="lt1"/>
+      </a:fontRef>
+    </dgm:style>
+  </dgm:styleLbl>
+  <dgm:styleLbl name="sibTrans1D1">
+    <dgm:scene3d>
+      <a:camera prst="orthographicFront"/>
+      <a:lightRig rig="threePt" dir="t"/>
+    </dgm:scene3d>
+    <dgm:sp3d/>
+    <dgm:txPr/>
+    <dgm:style>
+      <a:lnRef idx="1">
+        <a:scrgbClr r="0" g="0" b="0"/>
+      </a:lnRef>
+      <a:fillRef idx="0">
+        <a:scrgbClr r="0" g="0" b="0"/>
+      </a:fillRef>
+      <a:effectRef idx="0">
+        <a:scrgbClr r="0" g="0" b="0"/>
+      </a:effectRef>
+      <a:fontRef idx="minor"/>
+    </dgm:style>
+  </dgm:styleLbl>
+  <dgm:styleLbl name="callout">
+    <dgm:scene3d>
+      <a:camera prst="orthographicFront"/>
+      <a:lightRig rig="threePt" dir="t"/>
+    </dgm:scene3d>
+    <dgm:sp3d/>
+    <dgm:txPr/>
+    <dgm:style>
+      <a:lnRef idx="2">
+        <a:scrgbClr r="0" g="0" b="0"/>
+      </a:lnRef>
+      <a:fillRef idx="1">
+        <a:scrgbClr r="0" g="0" b="0"/>
+      </a:fillRef>
+      <a:effectRef idx="0">
+        <a:scrgbClr r="0" g="0" b="0"/>
+      </a:effectRef>
+      <a:fontRef idx="minor"/>
+    </dgm:style>
+  </dgm:styleLbl>
+  <dgm:styleLbl name="asst0">
+    <dgm:scene3d>
+      <a:camera prst="orthographicFront"/>
+      <a:lightRig rig="threePt" dir="t"/>
+    </dgm:scene3d>
+    <dgm:sp3d/>
+    <dgm:txPr/>
+    <dgm:style>
+      <a:lnRef idx="2">
+        <a:scrgbClr r="0" g="0" b="0"/>
+      </a:lnRef>
+      <a:fillRef idx="1">
+        <a:scrgbClr r="0" g="0" b="0"/>
+      </a:fillRef>
+      <a:effectRef idx="0">
+        <a:scrgbClr r="0" g="0" b="0"/>
+      </a:effectRef>
+      <a:fontRef idx="minor">
+        <a:schemeClr val="lt1"/>
+      </a:fontRef>
+    </dgm:style>
+  </dgm:styleLbl>
+  <dgm:styleLbl name="asst1">
+    <dgm:scene3d>
+      <a:camera prst="orthographicFront"/>
+      <a:lightRig rig="threePt" dir="t"/>
+    </dgm:scene3d>
+    <dgm:sp3d/>
+    <dgm:txPr/>
+    <dgm:style>
+      <a:lnRef idx="2">
+        <a:scrgbClr r="0" g="0" b="0"/>
+      </a:lnRef>
+      <a:fillRef idx="1">
+        <a:scrgbClr r="0" g="0" b="0"/>
+      </a:fillRef>
+      <a:effectRef idx="0">
+        <a:scrgbClr r="0" g="0" b="0"/>
+      </a:effectRef>
+      <a:fontRef idx="minor">
+        <a:schemeClr val="lt1"/>
+      </a:fontRef>
+    </dgm:style>
+  </dgm:styleLbl>
+  <dgm:styleLbl name="asst2">
+    <dgm:scene3d>
+      <a:camera prst="orthographicFront"/>
+      <a:lightRig rig="threePt" dir="t"/>
+    </dgm:scene3d>
+    <dgm:sp3d/>
+    <dgm:txPr/>
+    <dgm:style>
+      <a:lnRef idx="2">
+        <a:scrgbClr r="0" g="0" b="0"/>
+      </a:lnRef>
+      <a:fillRef idx="1">
+        <a:scrgbClr r="0" g="0" b="0"/>
+      </a:fillRef>
+      <a:effectRef idx="0">
+        <a:scrgbClr r="0" g="0" b="0"/>
+      </a:effectRef>
+      <a:fontRef idx="minor">
+        <a:schemeClr val="lt1"/>
+      </a:fontRef>
+    </dgm:style>
+  </dgm:styleLbl>
+  <dgm:styleLbl name="asst3">
+    <dgm:scene3d>
+      <a:camera prst="orthographicFront"/>
+      <a:lightRig rig="threePt" dir="t"/>
+    </dgm:scene3d>
+    <dgm:sp3d/>
+    <dgm:txPr/>
+    <dgm:style>
+      <a:lnRef idx="2">
+        <a:scrgbClr r="0" g="0" b="0"/>
+      </a:lnRef>
+      <a:fillRef idx="1">
+        <a:scrgbClr r="0" g="0" b="0"/>
+      </a:fillRef>
+      <a:effectRef idx="0">
+        <a:scrgbClr r="0" g="0" b="0"/>
+      </a:effectRef>
+      <a:fontRef idx="minor">
+        <a:schemeClr val="lt1"/>
+      </a:fontRef>
+    </dgm:style>
+  </dgm:styleLbl>
+  <dgm:styleLbl name="asst4">
+    <dgm:scene3d>
+      <a:camera prst="orthographicFront"/>
+      <a:lightRig rig="threePt" dir="t"/>
+    </dgm:scene3d>
+    <dgm:sp3d/>
+    <dgm:txPr/>
+    <dgm:style>
+      <a:lnRef idx="2">
+        <a:scrgbClr r="0" g="0" b="0"/>
+      </a:lnRef>
+      <a:fillRef idx="1">
+        <a:scrgbClr r="0" g="0" b="0"/>
+      </a:fillRef>
+      <a:effectRef idx="0">
+        <a:scrgbClr r="0" g="0" b="0"/>
+      </a:effectRef>
+      <a:fontRef idx="minor">
+        <a:schemeClr val="lt1"/>
+      </a:fontRef>
+    </dgm:style>
+  </dgm:styleLbl>
+  <dgm:styleLbl name="parChTrans2D1">
+    <dgm:scene3d>
+      <a:camera prst="orthographicFront"/>
+      <a:lightRig rig="threePt" dir="t"/>
+    </dgm:scene3d>
+    <dgm:sp3d/>
+    <dgm:txPr/>
+    <dgm:style>
+      <a:lnRef idx="2">
+        <a:scrgbClr r="0" g="0" b="0"/>
+      </a:lnRef>
+      <a:fillRef idx="1">
+        <a:scrgbClr r="0" g="0" b="0"/>
+      </a:fillRef>
+      <a:effectRef idx="0">
+        <a:scrgbClr r="0" g="0" b="0"/>
+      </a:effectRef>
+      <a:fontRef idx="minor">
+        <a:schemeClr val="lt1"/>
+      </a:fontRef>
+    </dgm:style>
+  </dgm:styleLbl>
+  <dgm:styleLbl name="parChTrans2D2">
+    <dgm:scene3d>
+      <a:camera prst="orthographicFront"/>
+      <a:lightRig rig="threePt" dir="t"/>
+    </dgm:scene3d>
+    <dgm:sp3d/>
+    <dgm:txPr/>
+    <dgm:style>
+      <a:lnRef idx="2">
+        <a:scrgbClr r="0" g="0" b="0"/>
+      </a:lnRef>
+      <a:fillRef idx="1">
+        <a:scrgbClr r="0" g="0" b="0"/>
+      </a:fillRef>
+      <a:effectRef idx="0">
+        <a:scrgbClr r="0" g="0" b="0"/>
+      </a:effectRef>
+      <a:fontRef idx="minor">
+        <a:schemeClr val="lt1"/>
+      </a:fontRef>
+    </dgm:style>
+  </dgm:styleLbl>
+  <dgm:styleLbl name="parChTrans2D3">
+    <dgm:scene3d>
+      <a:camera prst="orthographicFront"/>
+      <a:lightRig rig="threePt" dir="t"/>
+    </dgm:scene3d>
+    <dgm:sp3d/>
+    <dgm:txPr/>
+    <dgm:style>
+      <a:lnRef idx="2">
+        <a:scrgbClr r="0" g="0" b="0"/>
+      </a:lnRef>
+      <a:fillRef idx="1">
+        <a:scrgbClr r="0" g="0" b="0"/>
+      </a:fillRef>
+      <a:effectRef idx="0">
+        <a:scrgbClr r="0" g="0" b="0"/>
+      </a:effectRef>
+      <a:fontRef idx="minor">
+        <a:schemeClr val="lt1"/>
+      </a:fontRef>
+    </dgm:style>
+  </dgm:styleLbl>
+  <dgm:styleLbl name="parChTrans2D4">
+    <dgm:scene3d>
+      <a:camera prst="orthographicFront"/>
+      <a:lightRig rig="threePt" dir="t"/>
+    </dgm:scene3d>
+    <dgm:sp3d/>
+    <dgm:txPr/>
+    <dgm:style>
+      <a:lnRef idx="2">
+        <a:scrgbClr r="0" g="0" b="0"/>
+      </a:lnRef>
+      <a:fillRef idx="1">
+        <a:scrgbClr r="0" g="0" b="0"/>
+      </a:fillRef>
+      <a:effectRef idx="0">
+        <a:scrgbClr r="0" g="0" b="0"/>
+      </a:effectRef>
+      <a:fontRef idx="minor">
+        <a:schemeClr val="lt1"/>
+      </a:fontRef>
+    </dgm:style>
+  </dgm:styleLbl>
+  <dgm:styleLbl name="parChTrans1D1">
+    <dgm:scene3d>
+      <a:camera prst="orthographicFront"/>
+      <a:lightRig rig="threePt" dir="t"/>
+    </dgm:scene3d>
+    <dgm:sp3d/>
+    <dgm:txPr/>
+    <dgm:style>
+      <a:lnRef idx="2">
+        <a:scrgbClr r="0" g="0" b="0"/>
+      </a:lnRef>
+      <a:fillRef idx="0">
+        <a:scrgbClr r="0" g="0" b="0"/>
+      </a:fillRef>
+      <a:effectRef idx="0">
+        <a:scrgbClr r="0" g="0" b="0"/>
+      </a:effectRef>
+      <a:fontRef idx="minor"/>
+    </dgm:style>
+  </dgm:styleLbl>
+  <dgm:styleLbl name="parChTrans1D2">
+    <dgm:scene3d>
+      <a:camera prst="orthographicFront"/>
+      <a:lightRig rig="threePt" dir="t"/>
+    </dgm:scene3d>
+    <dgm:sp3d/>
+    <dgm:txPr/>
+    <dgm:style>
+      <a:lnRef idx="2">
+        <a:scrgbClr r="0" g="0" b="0"/>
+      </a:lnRef>
+      <a:fillRef idx="0">
+        <a:scrgbClr r="0" g="0" b="0"/>
+      </a:fillRef>
+      <a:effectRef idx="0">
+        <a:scrgbClr r="0" g="0" b="0"/>
+      </a:effectRef>
+      <a:fontRef idx="minor"/>
+    </dgm:style>
+  </dgm:styleLbl>
+  <dgm:styleLbl name="parChTrans1D3">
+    <dgm:scene3d>
+      <a:camera prst="orthographicFront"/>
+      <a:lightRig rig="threePt" dir="t"/>
+    </dgm:scene3d>
+    <dgm:sp3d/>
+    <dgm:txPr/>
+    <dgm:style>
+      <a:lnRef idx="2">
+        <a:scrgbClr r="0" g="0" b="0"/>
+      </a:lnRef>
+      <a:fillRef idx="0">
+        <a:scrgbClr r="0" g="0" b="0"/>
+      </a:fillRef>
+      <a:effectRef idx="0">
+        <a:scrgbClr r="0" g="0" b="0"/>
+      </a:effectRef>
+      <a:fontRef idx="minor"/>
+    </dgm:style>
+  </dgm:styleLbl>
+  <dgm:styleLbl name="parChTrans1D4">
+    <dgm:scene3d>
+      <a:camera prst="orthographicFront"/>
+      <a:lightRig rig="threePt" dir="t"/>
+    </dgm:scene3d>
+    <dgm:sp3d/>
+    <dgm:txPr/>
+    <dgm:style>
+      <a:lnRef idx="2">
+        <a:scrgbClr r="0" g="0" b="0"/>
+      </a:lnRef>
+      <a:fillRef idx="0">
+        <a:scrgbClr r="0" g="0" b="0"/>
+      </a:fillRef>
+      <a:effectRef idx="0">
+        <a:scrgbClr r="0" g="0" b="0"/>
+      </a:effectRef>
+      <a:fontRef idx="minor"/>
+    </dgm:style>
+  </dgm:styleLbl>
+  <dgm:styleLbl name="fgAcc1">
+    <dgm:scene3d>
+      <a:camera prst="orthographicFront"/>
+      <a:lightRig rig="threePt" dir="t"/>
+    </dgm:scene3d>
+    <dgm:sp3d/>
+    <dgm:txPr/>
+    <dgm:style>
+      <a:lnRef idx="2">
+        <a:scrgbClr r="0" g="0" b="0"/>
+      </a:lnRef>
+      <a:fillRef idx="1">
+        <a:scrgbClr r="0" g="0" b="0"/>
+      </a:fillRef>
+      <a:effectRef idx="0">
+        <a:scrgbClr r="0" g="0" b="0"/>
+      </a:effectRef>
+      <a:fontRef idx="minor"/>
+    </dgm:style>
+  </dgm:styleLbl>
+  <dgm:styleLbl name="conFgAcc1">
+    <dgm:scene3d>
+      <a:camera prst="orthographicFront"/>
+      <a:lightRig rig="threePt" dir="t"/>
+    </dgm:scene3d>
+    <dgm:sp3d/>
+    <dgm:txPr/>
+    <dgm:style>
+      <a:lnRef idx="2">
+        <a:scrgbClr r="0" g="0" b="0"/>
+      </a:lnRef>
+      <a:fillRef idx="1">
+        <a:scrgbClr r="0" g="0" b="0"/>
+      </a:fillRef>
+      <a:effectRef idx="0">
+        <a:scrgbClr r="0" g="0" b="0"/>
+      </a:effectRef>
+      <a:fontRef idx="minor"/>
+    </dgm:style>
+  </dgm:styleLbl>
+  <dgm:styleLbl name="alignAcc1">
+    <dgm:scene3d>
+      <a:camera prst="orthographicFront"/>
+      <a:lightRig rig="threePt" dir="t"/>
+    </dgm:scene3d>
+    <dgm:sp3d/>
+    <dgm:txPr/>
+    <dgm:style>
+      <a:lnRef idx="2">
+        <a:scrgbClr r="0" g="0" b="0"/>
+      </a:lnRef>
+      <a:fillRef idx="1">
+        <a:scrgbClr r="0" g="0" b="0"/>
+      </a:fillRef>
+      <a:effectRef idx="0">
+        <a:scrgbClr r="0" g="0" b="0"/>
+      </a:effectRef>
+      <a:fontRef idx="minor"/>
+    </dgm:style>
+  </dgm:styleLbl>
+  <dgm:styleLbl name="trAlignAcc1">
+    <dgm:scene3d>
+      <a:camera prst="orthographicFront"/>
+      <a:lightRig rig="threePt" dir="t"/>
+    </dgm:scene3d>
+    <dgm:sp3d/>
+    <dgm:txPr/>
+    <dgm:style>
+      <a:lnRef idx="1">
+        <a:scrgbClr r="0" g="0" b="0"/>
+      </a:lnRef>
+      <a:fillRef idx="1">
+        <a:scrgbClr r="0" g="0" b="0"/>
+      </a:fillRef>
+      <a:effectRef idx="0">
+        <a:scrgbClr r="0" g="0" b="0"/>
+      </a:effectRef>
+      <a:fontRef idx="minor"/>
+    </dgm:style>
+  </dgm:styleLbl>
+  <dgm:styleLbl name="bgAcc1">
+    <dgm:scene3d>
+      <a:camera prst="orthographicFront"/>
+      <a:lightRig rig="threePt" dir="t"/>
+    </dgm:scene3d>
+    <dgm:sp3d/>
+    <dgm:txPr/>
+    <dgm:style>
+      <a:lnRef idx="2">
+        <a:scrgbClr r="0" g="0" b="0"/>
+      </a:lnRef>
+      <a:fillRef idx="1">
+        <a:scrgbClr r="0" g="0" b="0"/>
+      </a:fillRef>
+      <a:effectRef idx="0">
+        <a:scrgbClr r="0" g="0" b="0"/>
+      </a:effectRef>
+      <a:fontRef idx="minor"/>
+    </dgm:style>
+  </dgm:styleLbl>
+  <dgm:styleLbl name="solidFgAcc1">
+    <dgm:scene3d>
+      <a:camera prst="orthographicFront"/>
+      <a:lightRig rig="threePt" dir="t"/>
+    </dgm:scene3d>
+    <dgm:sp3d/>
+    <dgm:txPr/>
+    <dgm:style>
+      <a:lnRef idx="2">
+        <a:scrgbClr r="0" g="0" b="0"/>
+      </a:lnRef>
+      <a:fillRef idx="1">
+        <a:scrgbClr r="0" g="0" b="0"/>
+      </a:fillRef>
+      <a:effectRef idx="0">
+        <a:scrgbClr r="0" g="0" b="0"/>
+      </a:effectRef>
+      <a:fontRef idx="minor"/>
+    </dgm:style>
+  </dgm:styleLbl>
+  <dgm:styleLbl name="solidAlignAcc1">
+    <dgm:scene3d>
+      <a:camera prst="orthographicFront"/>
+      <a:lightRig rig="threePt" dir="t"/>
+    </dgm:scene3d>
+    <dgm:sp3d/>
+    <dgm:txPr/>
+    <dgm:style>
+      <a:lnRef idx="2">
+        <a:scrgbClr r="0" g="0" b="0"/>
+      </a:lnRef>
+      <a:fillRef idx="1">
+        <a:scrgbClr r="0" g="0" b="0"/>
+      </a:fillRef>
+      <a:effectRef idx="0">
+        <a:scrgbClr r="0" g="0" b="0"/>
+      </a:effectRef>
+      <a:fontRef idx="minor"/>
+    </dgm:style>
+  </dgm:styleLbl>
+  <dgm:styleLbl name="solidBgAcc1">
+    <dgm:scene3d>
+      <a:camera prst="orthographicFront"/>
+      <a:lightRig rig="threePt" dir="t"/>
+    </dgm:scene3d>
+    <dgm:sp3d/>
+    <dgm:txPr/>
+    <dgm:style>
+      <a:lnRef idx="2">
+        <a:scrgbClr r="0" g="0" b="0"/>
+      </a:lnRef>
+      <a:fillRef idx="1">
+        <a:scrgbClr r="0" g="0" b="0"/>
+      </a:fillRef>
+      <a:effectRef idx="0">
+        <a:scrgbClr r="0" g="0" b="0"/>
+      </a:effectRef>
+      <a:fontRef idx="minor"/>
+    </dgm:style>
+  </dgm:styleLbl>
+  <dgm:styleLbl name="fgAccFollowNode1">
+    <dgm:scene3d>
+      <a:camera prst="orthographicFront"/>
+      <a:lightRig rig="threePt" dir="t"/>
+    </dgm:scene3d>
+    <dgm:sp3d/>
+    <dgm:txPr/>
+    <dgm:style>
+      <a:lnRef idx="2">
+        <a:scrgbClr r="0" g="0" b="0"/>
+      </a:lnRef>
+      <a:fillRef idx="1">
+        <a:scrgbClr r="0" g="0" b="0"/>
+      </a:fillRef>
+      <a:effectRef idx="0">
+        <a:scrgbClr r="0" g="0" b="0"/>
+      </a:effectRef>
+      <a:fontRef idx="minor"/>
+    </dgm:style>
+  </dgm:styleLbl>
+  <dgm:styleLbl name="alignAccFollowNode1">
+    <dgm:scene3d>
+      <a:camera prst="orthographicFront"/>
+      <a:lightRig rig="threePt" dir="t"/>
+    </dgm:scene3d>
+    <dgm:sp3d/>
+    <dgm:txPr/>
+    <dgm:style>
+      <a:lnRef idx="2">
+        <a:scrgbClr r="0" g="0" b="0"/>
+      </a:lnRef>
+      <a:fillRef idx="1">
+        <a:scrgbClr r="0" g="0" b="0"/>
+      </a:fillRef>
+      <a:effectRef idx="0">
+        <a:scrgbClr r="0" g="0" b="0"/>
+      </a:effectRef>
+      <a:fontRef idx="minor"/>
+    </dgm:style>
+  </dgm:styleLbl>
+  <dgm:styleLbl name="bgAccFollowNode1">
+    <dgm:scene3d>
+      <a:camera prst="orthographicFront"/>
+      <a:lightRig rig="threePt" dir="t"/>
+    </dgm:scene3d>
+    <dgm:sp3d/>
+    <dgm:txPr/>
+    <dgm:style>
+      <a:lnRef idx="2">
+        <a:scrgbClr r="0" g="0" b="0"/>
+      </a:lnRef>
+      <a:fillRef idx="1">
+        <a:scrgbClr r="0" g="0" b="0"/>
+      </a:fillRef>
+      <a:effectRef idx="0">
+        <a:scrgbClr r="0" g="0" b="0"/>
+      </a:effectRef>
+      <a:fontRef idx="minor"/>
+    </dgm:style>
+  </dgm:styleLbl>
+  <dgm:styleLbl name="fgAcc0">
+    <dgm:scene3d>
+      <a:camera prst="orthographicFront"/>
+      <a:lightRig rig="threePt" dir="t"/>
+    </dgm:scene3d>
+    <dgm:sp3d/>
+    <dgm:txPr/>
+    <dgm:style>
+      <a:lnRef idx="2">
+        <a:scrgbClr r="0" g="0" b="0"/>
+      </a:lnRef>
+      <a:fillRef idx="1">
+        <a:scrgbClr r="0" g="0" b="0"/>
+      </a:fillRef>
+      <a:effectRef idx="0">
+        <a:scrgbClr r="0" g="0" b="0"/>
+      </a:effectRef>
+      <a:fontRef idx="minor"/>
+    </dgm:style>
+  </dgm:styleLbl>
+  <dgm:styleLbl name="fgAcc2">
+    <dgm:scene3d>
+      <a:camera prst="orthographicFront"/>
+      <a:lightRig rig="threePt" dir="t"/>
+    </dgm:scene3d>
+    <dgm:sp3d/>
+    <dgm:txPr/>
+    <dgm:style>
+      <a:lnRef idx="2">
+        <a:scrgbClr r="0" g="0" b="0"/>
+      </a:lnRef>
+      <a:fillRef idx="1">
+        <a:scrgbClr r="0" g="0" b="0"/>
+      </a:fillRef>
+      <a:effectRef idx="0">
+        <a:scrgbClr r="0" g="0" b="0"/>
+      </a:effectRef>
+      <a:fontRef idx="minor"/>
+    </dgm:style>
+  </dgm:styleLbl>
+  <dgm:styleLbl name="fgAcc3">
+    <dgm:scene3d>
+      <a:camera prst="orthographicFront"/>
+      <a:lightRig rig="threePt" dir="t"/>
+    </dgm:scene3d>
+    <dgm:sp3d/>
+    <dgm:txPr/>
+    <dgm:style>
+      <a:lnRef idx="2">
+        <a:scrgbClr r="0" g="0" b="0"/>
+      </a:lnRef>
+      <a:fillRef idx="1">
+        <a:scrgbClr r="0" g="0" b="0"/>
+      </a:fillRef>
+      <a:effectRef idx="0">
+        <a:scrgbClr r="0" g="0" b="0"/>
+      </a:effectRef>
+      <a:fontRef idx="minor"/>
+    </dgm:style>
+  </dgm:styleLbl>
+  <dgm:styleLbl name="fgAcc4">
+    <dgm:scene3d>
+      <a:camera prst="orthographicFront"/>
+      <a:lightRig rig="threePt" dir="t"/>
+    </dgm:scene3d>
+    <dgm:sp3d/>
+    <dgm:txPr/>
+    <dgm:style>
+      <a:lnRef idx="2">
+        <a:scrgbClr r="0" g="0" b="0"/>
+      </a:lnRef>
+      <a:fillRef idx="1">
+        <a:scrgbClr r="0" g="0" b="0"/>
+      </a:fillRef>
+      <a:effectRef idx="0">
+        <a:scrgbClr r="0" g="0" b="0"/>
+      </a:effectRef>
+      <a:fontRef idx="minor"/>
+    </dgm:style>
+  </dgm:styleLbl>
+  <dgm:styleLbl name="bgShp">
+    <dgm:scene3d>
+      <a:camera prst="orthographicFront"/>
+      <a:lightRig rig="threePt" dir="t"/>
+    </dgm:scene3d>
+    <dgm:sp3d/>
+    <dgm:txPr/>
+    <dgm:style>
+      <a:lnRef idx="0">
+        <a:scrgbClr r="0" g="0" b="0"/>
+      </a:lnRef>
+      <a:fillRef idx="1">
+        <a:scrgbClr r="0" g="0" b="0"/>
+      </a:fillRef>
+      <a:effectRef idx="0">
+        <a:scrgbClr r="0" g="0" b="0"/>
+      </a:effectRef>
+      <a:fontRef idx="minor"/>
+    </dgm:style>
+  </dgm:styleLbl>
+  <dgm:styleLbl name="dkBgShp">
+    <dgm:scene3d>
+      <a:camera prst="orthographicFront"/>
+      <a:lightRig rig="threePt" dir="t"/>
+    </dgm:scene3d>
+    <dgm:sp3d/>
+    <dgm:txPr/>
+    <dgm:style>
+      <a:lnRef idx="0">
+        <a:scrgbClr r="0" g="0" b="0"/>
+      </a:lnRef>
+      <a:fillRef idx="1">
+        <a:scrgbClr r="0" g="0" b="0"/>
+      </a:fillRef>
+      <a:effectRef idx="0">
+        <a:scrgbClr r="0" g="0" b="0"/>
+      </a:effectRef>
+      <a:fontRef idx="minor"/>
+    </dgm:style>
+  </dgm:styleLbl>
+  <dgm:styleLbl name="trBgShp">
+    <dgm:scene3d>
+      <a:camera prst="orthographicFront"/>
+      <a:lightRig rig="threePt" dir="t"/>
+    </dgm:scene3d>
+    <dgm:sp3d/>
+    <dgm:txPr/>
+    <dgm:style>
+      <a:lnRef idx="0">
+        <a:scrgbClr r="0" g="0" b="0"/>
+      </a:lnRef>
+      <a:fillRef idx="1">
+        <a:scrgbClr r="0" g="0" b="0"/>
+      </a:fillRef>
+      <a:effectRef idx="0">
+        <a:scrgbClr r="0" g="0" b="0"/>
+      </a:effectRef>
+      <a:fontRef idx="minor"/>
+    </dgm:style>
+  </dgm:styleLbl>
+  <dgm:styleLbl name="fgShp">
+    <dgm:scene3d>
+      <a:camera prst="orthographicFront"/>
+      <a:lightRig rig="threePt" dir="t"/>
+    </dgm:scene3d>
+    <dgm:sp3d/>
+    <dgm:txPr/>
+    <dgm:style>
+      <a:lnRef idx="2">
+        <a:scrgbClr r="0" g="0" b="0"/>
+      </a:lnRef>
+      <a:fillRef idx="1">
+        <a:scrgbClr r="0" g="0" b="0"/>
+      </a:fillRef>
+      <a:effectRef idx="0">
+        <a:scrgbClr r="0" g="0" b="0"/>
+      </a:effectRef>
+      <a:fontRef idx="minor"/>
+    </dgm:style>
+  </dgm:styleLbl>
+  <dgm:styleLbl name="revTx">
+    <dgm:scene3d>
+      <a:camera prst="orthographicFront"/>
+      <a:lightRig rig="threePt" dir="t"/>
+    </dgm:scene3d>
+    <dgm:sp3d/>
+    <dgm:txPr/>
+    <dgm:style>
+      <a:lnRef idx="0">
+        <a:scrgbClr r="0" g="0" b="0"/>
+      </a:lnRef>
+      <a:fillRef idx="0">
+        <a:scrgbClr r="0" g="0" b="0"/>
+      </a:fillRef>
+      <a:effectRef idx="0">
+        <a:scrgbClr r="0" g="0" b="0"/>
+      </a:effectRef>
+      <a:fontRef idx="minor"/>
+    </dgm:style>
+  </dgm:styleLbl>
+</dgm:styleDef>
+</file>
+
 <file path=word/theme/theme1.xml><?xml version="1.0" encoding="utf-8"?>
 <a:theme xmlns:a="http://schemas.openxmlformats.org/drawingml/2006/main" name="Tema de Office">
   <a:themeElements>
@@ -6007,7 +10143,7 @@
 </file>
 
 <file path=customXml/itemProps1.xml><?xml version="1.0" encoding="utf-8"?>
-<ds:datastoreItem xmlns:ds="http://schemas.openxmlformats.org/officeDocument/2006/customXml" ds:itemID="{3844B3F0-C712-497D-98EF-FA5C71356A7D}">
+<ds:datastoreItem xmlns:ds="http://schemas.openxmlformats.org/officeDocument/2006/customXml" ds:itemID="{EC75B660-8752-4D57-880D-5D33FA57B55B}">
   <ds:schemaRefs>
     <ds:schemaRef ds:uri="http://schemas.openxmlformats.org/officeDocument/2006/bibliography"/>
   </ds:schemaRefs>

</xml_diff>

<commit_message>
avance leslie - agregando avance en el doc
</commit_message>
<xml_diff>
--- a/Planificacion-proyecto-LPII.docx
+++ b/Planificacion-proyecto-LPII.docx
@@ -1,6 +1,6 @@
 
 <file path=word/document.xml><?xml version="1.0" encoding="utf-8"?>
-<w:document xmlns:wpc="http://schemas.microsoft.com/office/word/2010/wordprocessingCanvas" xmlns:cx="http://schemas.microsoft.com/office/drawing/2014/chartex" xmlns:mc="http://schemas.openxmlformats.org/markup-compatibility/2006" xmlns:o="urn:schemas-microsoft-com:office:office" xmlns:r="http://schemas.openxmlformats.org/officeDocument/2006/relationships" xmlns:m="http://schemas.openxmlformats.org/officeDocument/2006/math" xmlns:v="urn:schemas-microsoft-com:vml" xmlns:wp14="http://schemas.microsoft.com/office/word/2010/wordprocessingDrawing" xmlns:wp="http://schemas.openxmlformats.org/drawingml/2006/wordprocessingDrawing" xmlns:w10="urn:schemas-microsoft-com:office:word" xmlns:w="http://schemas.openxmlformats.org/wordprocessingml/2006/main" xmlns:w14="http://schemas.microsoft.com/office/word/2010/wordml" xmlns:w15="http://schemas.microsoft.com/office/word/2012/wordml" xmlns:w16se="http://schemas.microsoft.com/office/word/2015/wordml/symex" xmlns:wpg="http://schemas.microsoft.com/office/word/2010/wordprocessingGroup" xmlns:wpi="http://schemas.microsoft.com/office/word/2010/wordprocessingInk" xmlns:wne="http://schemas.microsoft.com/office/word/2006/wordml" xmlns:wps="http://schemas.microsoft.com/office/word/2010/wordprocessingShape" mc:Ignorable="w14 w15 w16se wp14">
+<w:document xmlns:wpc="http://schemas.microsoft.com/office/word/2010/wordprocessingCanvas" xmlns:cx="http://schemas.microsoft.com/office/drawing/2014/chartex" xmlns:cx1="http://schemas.microsoft.com/office/drawing/2015/9/8/chartex" xmlns:cx2="http://schemas.microsoft.com/office/drawing/2015/10/21/chartex" xmlns:cx3="http://schemas.microsoft.com/office/drawing/2016/5/9/chartex" xmlns:cx4="http://schemas.microsoft.com/office/drawing/2016/5/10/chartex" xmlns:cx5="http://schemas.microsoft.com/office/drawing/2016/5/11/chartex" xmlns:cx6="http://schemas.microsoft.com/office/drawing/2016/5/12/chartex" xmlns:cx7="http://schemas.microsoft.com/office/drawing/2016/5/13/chartex" xmlns:cx8="http://schemas.microsoft.com/office/drawing/2016/5/14/chartex" xmlns:mc="http://schemas.openxmlformats.org/markup-compatibility/2006" xmlns:aink="http://schemas.microsoft.com/office/drawing/2016/ink" xmlns:am3d="http://schemas.microsoft.com/office/drawing/2017/model3d" xmlns:o="urn:schemas-microsoft-com:office:office" xmlns:oel="http://schemas.microsoft.com/office/2019/extlst" xmlns:r="http://schemas.openxmlformats.org/officeDocument/2006/relationships" xmlns:m="http://schemas.openxmlformats.org/officeDocument/2006/math" xmlns:v="urn:schemas-microsoft-com:vml" xmlns:wp14="http://schemas.microsoft.com/office/word/2010/wordprocessingDrawing" xmlns:wp="http://schemas.openxmlformats.org/drawingml/2006/wordprocessingDrawing" xmlns:w10="urn:schemas-microsoft-com:office:word" xmlns:w="http://schemas.openxmlformats.org/wordprocessingml/2006/main" xmlns:w14="http://schemas.microsoft.com/office/word/2010/wordml" xmlns:w15="http://schemas.microsoft.com/office/word/2012/wordml" xmlns:w16cex="http://schemas.microsoft.com/office/word/2018/wordml/cex" xmlns:w16cid="http://schemas.microsoft.com/office/word/2016/wordml/cid" xmlns:w16="http://schemas.microsoft.com/office/word/2018/wordml" xmlns:w16sdtdh="http://schemas.microsoft.com/office/word/2020/wordml/sdtdatahash" xmlns:w16se="http://schemas.microsoft.com/office/word/2015/wordml/symex" xmlns:wpg="http://schemas.microsoft.com/office/word/2010/wordprocessingGroup" xmlns:wpi="http://schemas.microsoft.com/office/word/2010/wordprocessingInk" xmlns:wne="http://schemas.microsoft.com/office/word/2006/wordml" xmlns:wps="http://schemas.microsoft.com/office/word/2010/wordprocessingShape" mc:Ignorable="w14 w15 w16se w16cid w16 w16cex w16sdtdh wp14">
   <w:body>
     <w:p>
       <w:pPr>
@@ -88,7 +88,7 @@
           <w:lang w:val="en-US"/>
         </w:rPr>
         <w:drawing>
-          <wp:inline distT="0" distB="0" distL="0" distR="0" wp14:anchorId="23AE973D" wp14:editId="008BFA99">
+          <wp:inline distT="0" distB="0" distL="0" distR="0" wp14:anchorId="23AE973D" wp14:editId="1E2C1FF0">
             <wp:extent cx="10351135" cy="6163026"/>
             <wp:effectExtent l="0" t="0" r="0" b="0"/>
             <wp:docPr id="2" name="Diagrama 2"/>
@@ -101,8 +101,6 @@
           </wp:inline>
         </w:drawing>
       </w:r>
-      <w:bookmarkStart w:id="0" w:name="_GoBack"/>
-      <w:bookmarkEnd w:id="0"/>
     </w:p>
     <w:sectPr>
       <w:pgSz w:w="16838" w:h="11906" w:orient="landscape"/>
@@ -115,7 +113,7 @@
 </file>
 
 <file path=word/endnotes.xml><?xml version="1.0" encoding="utf-8"?>
-<w:endnotes xmlns:wpc="http://schemas.microsoft.com/office/word/2010/wordprocessingCanvas" xmlns:cx="http://schemas.microsoft.com/office/drawing/2014/chartex" xmlns:mc="http://schemas.openxmlformats.org/markup-compatibility/2006" xmlns:o="urn:schemas-microsoft-com:office:office" xmlns:r="http://schemas.openxmlformats.org/officeDocument/2006/relationships" xmlns:m="http://schemas.openxmlformats.org/officeDocument/2006/math" xmlns:v="urn:schemas-microsoft-com:vml" xmlns:wp14="http://schemas.microsoft.com/office/word/2010/wordprocessingDrawing" xmlns:wp="http://schemas.openxmlformats.org/drawingml/2006/wordprocessingDrawing" xmlns:w10="urn:schemas-microsoft-com:office:word" xmlns:w="http://schemas.openxmlformats.org/wordprocessingml/2006/main" xmlns:w14="http://schemas.microsoft.com/office/word/2010/wordml" xmlns:w15="http://schemas.microsoft.com/office/word/2012/wordml" xmlns:w16se="http://schemas.microsoft.com/office/word/2015/wordml/symex" xmlns:wpg="http://schemas.microsoft.com/office/word/2010/wordprocessingGroup" xmlns:wpi="http://schemas.microsoft.com/office/word/2010/wordprocessingInk" xmlns:wne="http://schemas.microsoft.com/office/word/2006/wordml" xmlns:wps="http://schemas.microsoft.com/office/word/2010/wordprocessingShape" mc:Ignorable="w14 w15 w16se wp14">
+<w:endnotes xmlns:wpc="http://schemas.microsoft.com/office/word/2010/wordprocessingCanvas" xmlns:cx="http://schemas.microsoft.com/office/drawing/2014/chartex" xmlns:cx1="http://schemas.microsoft.com/office/drawing/2015/9/8/chartex" xmlns:cx2="http://schemas.microsoft.com/office/drawing/2015/10/21/chartex" xmlns:cx3="http://schemas.microsoft.com/office/drawing/2016/5/9/chartex" xmlns:cx4="http://schemas.microsoft.com/office/drawing/2016/5/10/chartex" xmlns:cx5="http://schemas.microsoft.com/office/drawing/2016/5/11/chartex" xmlns:cx6="http://schemas.microsoft.com/office/drawing/2016/5/12/chartex" xmlns:cx7="http://schemas.microsoft.com/office/drawing/2016/5/13/chartex" xmlns:cx8="http://schemas.microsoft.com/office/drawing/2016/5/14/chartex" xmlns:mc="http://schemas.openxmlformats.org/markup-compatibility/2006" xmlns:aink="http://schemas.microsoft.com/office/drawing/2016/ink" xmlns:am3d="http://schemas.microsoft.com/office/drawing/2017/model3d" xmlns:o="urn:schemas-microsoft-com:office:office" xmlns:oel="http://schemas.microsoft.com/office/2019/extlst" xmlns:r="http://schemas.openxmlformats.org/officeDocument/2006/relationships" xmlns:m="http://schemas.openxmlformats.org/officeDocument/2006/math" xmlns:v="urn:schemas-microsoft-com:vml" xmlns:wp14="http://schemas.microsoft.com/office/word/2010/wordprocessingDrawing" xmlns:wp="http://schemas.openxmlformats.org/drawingml/2006/wordprocessingDrawing" xmlns:w10="urn:schemas-microsoft-com:office:word" xmlns:w="http://schemas.openxmlformats.org/wordprocessingml/2006/main" xmlns:w14="http://schemas.microsoft.com/office/word/2010/wordml" xmlns:w15="http://schemas.microsoft.com/office/word/2012/wordml" xmlns:w16cex="http://schemas.microsoft.com/office/word/2018/wordml/cex" xmlns:w16cid="http://schemas.microsoft.com/office/word/2016/wordml/cid" xmlns:w16="http://schemas.microsoft.com/office/word/2018/wordml" xmlns:w16sdtdh="http://schemas.microsoft.com/office/word/2020/wordml/sdtdatahash" xmlns:w16se="http://schemas.microsoft.com/office/word/2015/wordml/symex" xmlns:wpg="http://schemas.microsoft.com/office/word/2010/wordprocessingGroup" xmlns:wpi="http://schemas.microsoft.com/office/word/2010/wordprocessingInk" xmlns:wne="http://schemas.microsoft.com/office/word/2006/wordml" xmlns:wps="http://schemas.microsoft.com/office/word/2010/wordprocessingShape" mc:Ignorable="w14 w15 w16se w16cid w16 w16cex w16sdtdh wp14">
   <w:endnote w:type="separator" w:id="-1">
     <w:p>
       <w:pPr>
@@ -140,7 +138,7 @@
 </file>
 
 <file path=word/footnotes.xml><?xml version="1.0" encoding="utf-8"?>
-<w:footnotes xmlns:wpc="http://schemas.microsoft.com/office/word/2010/wordprocessingCanvas" xmlns:cx="http://schemas.microsoft.com/office/drawing/2014/chartex" xmlns:mc="http://schemas.openxmlformats.org/markup-compatibility/2006" xmlns:o="urn:schemas-microsoft-com:office:office" xmlns:r="http://schemas.openxmlformats.org/officeDocument/2006/relationships" xmlns:m="http://schemas.openxmlformats.org/officeDocument/2006/math" xmlns:v="urn:schemas-microsoft-com:vml" xmlns:wp14="http://schemas.microsoft.com/office/word/2010/wordprocessingDrawing" xmlns:wp="http://schemas.openxmlformats.org/drawingml/2006/wordprocessingDrawing" xmlns:w10="urn:schemas-microsoft-com:office:word" xmlns:w="http://schemas.openxmlformats.org/wordprocessingml/2006/main" xmlns:w14="http://schemas.microsoft.com/office/word/2010/wordml" xmlns:w15="http://schemas.microsoft.com/office/word/2012/wordml" xmlns:w16se="http://schemas.microsoft.com/office/word/2015/wordml/symex" xmlns:wpg="http://schemas.microsoft.com/office/word/2010/wordprocessingGroup" xmlns:wpi="http://schemas.microsoft.com/office/word/2010/wordprocessingInk" xmlns:wne="http://schemas.microsoft.com/office/word/2006/wordml" xmlns:wps="http://schemas.microsoft.com/office/word/2010/wordprocessingShape" mc:Ignorable="w14 w15 w16se wp14">
+<w:footnotes xmlns:wpc="http://schemas.microsoft.com/office/word/2010/wordprocessingCanvas" xmlns:cx="http://schemas.microsoft.com/office/drawing/2014/chartex" xmlns:cx1="http://schemas.microsoft.com/office/drawing/2015/9/8/chartex" xmlns:cx2="http://schemas.microsoft.com/office/drawing/2015/10/21/chartex" xmlns:cx3="http://schemas.microsoft.com/office/drawing/2016/5/9/chartex" xmlns:cx4="http://schemas.microsoft.com/office/drawing/2016/5/10/chartex" xmlns:cx5="http://schemas.microsoft.com/office/drawing/2016/5/11/chartex" xmlns:cx6="http://schemas.microsoft.com/office/drawing/2016/5/12/chartex" xmlns:cx7="http://schemas.microsoft.com/office/drawing/2016/5/13/chartex" xmlns:cx8="http://schemas.microsoft.com/office/drawing/2016/5/14/chartex" xmlns:mc="http://schemas.openxmlformats.org/markup-compatibility/2006" xmlns:aink="http://schemas.microsoft.com/office/drawing/2016/ink" xmlns:am3d="http://schemas.microsoft.com/office/drawing/2017/model3d" xmlns:o="urn:schemas-microsoft-com:office:office" xmlns:oel="http://schemas.microsoft.com/office/2019/extlst" xmlns:r="http://schemas.openxmlformats.org/officeDocument/2006/relationships" xmlns:m="http://schemas.openxmlformats.org/officeDocument/2006/math" xmlns:v="urn:schemas-microsoft-com:vml" xmlns:wp14="http://schemas.microsoft.com/office/word/2010/wordprocessingDrawing" xmlns:wp="http://schemas.openxmlformats.org/drawingml/2006/wordprocessingDrawing" xmlns:w10="urn:schemas-microsoft-com:office:word" xmlns:w="http://schemas.openxmlformats.org/wordprocessingml/2006/main" xmlns:w14="http://schemas.microsoft.com/office/word/2010/wordml" xmlns:w15="http://schemas.microsoft.com/office/word/2012/wordml" xmlns:w16cex="http://schemas.microsoft.com/office/word/2018/wordml/cex" xmlns:w16cid="http://schemas.microsoft.com/office/word/2016/wordml/cid" xmlns:w16="http://schemas.microsoft.com/office/word/2018/wordml" xmlns:w16sdtdh="http://schemas.microsoft.com/office/word/2020/wordml/sdtdatahash" xmlns:w16se="http://schemas.microsoft.com/office/word/2015/wordml/symex" xmlns:wpg="http://schemas.microsoft.com/office/word/2010/wordprocessingGroup" xmlns:wpi="http://schemas.microsoft.com/office/word/2010/wordprocessingInk" xmlns:wne="http://schemas.microsoft.com/office/word/2006/wordml" xmlns:wps="http://schemas.microsoft.com/office/word/2010/wordprocessingShape" mc:Ignorable="w14 w15 w16se w16cid w16 w16cex w16sdtdh wp14">
   <w:footnote w:type="separator" w:id="-1">
     <w:p>
       <w:pPr>
@@ -165,7 +163,7 @@
 </file>
 
 <file path=word/styles.xml><?xml version="1.0" encoding="utf-8"?>
-<w:styles xmlns:mc="http://schemas.openxmlformats.org/markup-compatibility/2006" xmlns:r="http://schemas.openxmlformats.org/officeDocument/2006/relationships" xmlns:w="http://schemas.openxmlformats.org/wordprocessingml/2006/main" xmlns:w14="http://schemas.microsoft.com/office/word/2010/wordml" xmlns:w15="http://schemas.microsoft.com/office/word/2012/wordml" xmlns:w16se="http://schemas.microsoft.com/office/word/2015/wordml/symex" mc:Ignorable="w14 w15 w16se">
+<w:styles xmlns:mc="http://schemas.openxmlformats.org/markup-compatibility/2006" xmlns:r="http://schemas.openxmlformats.org/officeDocument/2006/relationships" xmlns:w="http://schemas.openxmlformats.org/wordprocessingml/2006/main" xmlns:w14="http://schemas.microsoft.com/office/word/2010/wordml" xmlns:w15="http://schemas.microsoft.com/office/word/2012/wordml" xmlns:w16cex="http://schemas.microsoft.com/office/word/2018/wordml/cex" xmlns:w16cid="http://schemas.microsoft.com/office/word/2016/wordml/cid" xmlns:w16="http://schemas.microsoft.com/office/word/2018/wordml" xmlns:w16sdtdh="http://schemas.microsoft.com/office/word/2020/wordml/sdtdatahash" xmlns:w16se="http://schemas.microsoft.com/office/word/2015/wordml/symex" mc:Ignorable="w14 w15 w16se w16cid w16 w16cex w16sdtdh">
   <w:docDefaults>
     <w:rPrDefault>
       <w:rPr>
@@ -181,7 +179,7 @@
       </w:pPr>
     </w:pPrDefault>
   </w:docDefaults>
-  <w:latentStyles w:defLockedState="0" w:defUIPriority="99" w:defSemiHidden="0" w:defUnhideWhenUsed="0" w:defQFormat="0" w:count="371">
+  <w:latentStyles w:defLockedState="0" w:defUIPriority="99" w:defSemiHidden="0" w:defUnhideWhenUsed="0" w:defQFormat="0" w:count="376">
     <w:lsdException w:name="Normal" w:uiPriority="0" w:qFormat="1"/>
     <w:lsdException w:name="heading 1" w:uiPriority="9" w:qFormat="1"/>
     <w:lsdException w:name="heading 2" w:semiHidden="1" w:uiPriority="9" w:unhideWhenUsed="1" w:qFormat="1"/>
@@ -287,7 +285,6 @@
     <w:lsdException w:name="HTML Sample" w:semiHidden="1" w:unhideWhenUsed="1"/>
     <w:lsdException w:name="HTML Typewriter" w:semiHidden="1" w:unhideWhenUsed="1"/>
     <w:lsdException w:name="HTML Variable" w:semiHidden="1" w:unhideWhenUsed="1"/>
-    <w:lsdException w:name="Normal Table" w:semiHidden="1" w:unhideWhenUsed="1"/>
     <w:lsdException w:name="annotation subject" w:semiHidden="1" w:unhideWhenUsed="1"/>
     <w:lsdException w:name="No List" w:semiHidden="1" w:unhideWhenUsed="1"/>
     <w:lsdException w:name="Outline List 1" w:semiHidden="1" w:unhideWhenUsed="1"/>
@@ -330,11 +327,8 @@
     <w:lsdException w:name="Table Contemporary" w:semiHidden="1" w:unhideWhenUsed="1"/>
     <w:lsdException w:name="Table Elegant" w:semiHidden="1" w:unhideWhenUsed="1"/>
     <w:lsdException w:name="Table Professional" w:semiHidden="1" w:unhideWhenUsed="1"/>
-    <w:lsdException w:name="Table Subtle 1" w:semiHidden="1" w:unhideWhenUsed="1"/>
     <w:lsdException w:name="Table Subtle 2" w:semiHidden="1" w:unhideWhenUsed="1"/>
     <w:lsdException w:name="Table Web 1" w:semiHidden="1" w:unhideWhenUsed="1"/>
-    <w:lsdException w:name="Table Web 2" w:semiHidden="1" w:unhideWhenUsed="1"/>
-    <w:lsdException w:name="Table Web 3" w:semiHidden="1" w:unhideWhenUsed="1"/>
     <w:lsdException w:name="Balloon Text" w:semiHidden="1" w:unhideWhenUsed="1"/>
     <w:lsdException w:name="Table Grid" w:uiPriority="39"/>
     <w:lsdException w:name="Table Theme" w:semiHidden="1" w:unhideWhenUsed="1"/>
@@ -553,6 +547,11 @@
     <w:lsdException w:name="List Table 5 Dark Accent 6" w:uiPriority="50"/>
     <w:lsdException w:name="List Table 6 Colorful Accent 6" w:uiPriority="51"/>
     <w:lsdException w:name="List Table 7 Colorful Accent 6" w:uiPriority="52"/>
+    <w:lsdException w:name="Mention" w:semiHidden="1" w:unhideWhenUsed="1"/>
+    <w:lsdException w:name="Smart Hyperlink" w:semiHidden="1" w:unhideWhenUsed="1"/>
+    <w:lsdException w:name="Hashtag" w:semiHidden="1" w:unhideWhenUsed="1"/>
+    <w:lsdException w:name="Unresolved Mention" w:semiHidden="1" w:unhideWhenUsed="1"/>
+    <w:lsdException w:name="Smart Link" w:semiHidden="1" w:unhideWhenUsed="1"/>
   </w:latentStyles>
   <w:style w:type="paragraph" w:default="1" w:styleId="Normal">
     <w:name w:val="Normal"/>
@@ -2736,13 +2735,6 @@
         </dgm:presLayoutVars>
       </dgm:prSet>
       <dgm:spPr/>
-      <dgm:t>
-        <a:bodyPr/>
-        <a:lstStyle/>
-        <a:p>
-          <a:endParaRPr lang="es-ES"/>
-        </a:p>
-      </dgm:t>
     </dgm:pt>
     <dgm:pt modelId="{79679875-031A-4906-ACE3-65D472FD8596}" type="pres">
       <dgm:prSet presAssocID="{DF62C84F-00AF-4F9B-81B9-0CDDCC08C048}" presName="parenttextcomposite" presStyleCnt="0"/>
@@ -2757,13 +2749,6 @@
         </dgm:presLayoutVars>
       </dgm:prSet>
       <dgm:spPr/>
-      <dgm:t>
-        <a:bodyPr/>
-        <a:lstStyle/>
-        <a:p>
-          <a:endParaRPr lang="es-ES"/>
-        </a:p>
-      </dgm:t>
     </dgm:pt>
     <dgm:pt modelId="{D7C0F832-F93F-465E-945B-D752371CF142}" type="pres">
       <dgm:prSet presAssocID="{DF62C84F-00AF-4F9B-81B9-0CDDCC08C048}" presName="composite" presStyleCnt="0"/>
@@ -2806,13 +2791,6 @@
         </dgm:presLayoutVars>
       </dgm:prSet>
       <dgm:spPr/>
-      <dgm:t>
-        <a:bodyPr/>
-        <a:lstStyle/>
-        <a:p>
-          <a:endParaRPr lang="es-ES"/>
-        </a:p>
-      </dgm:t>
     </dgm:pt>
     <dgm:pt modelId="{C4133916-CFD9-46C6-88F8-7C56C7CEACB3}" type="pres">
       <dgm:prSet presAssocID="{C9BCF6DC-B3DA-419D-A917-EDA44857ACC5}" presName="sibTrans" presStyleCnt="0"/>
@@ -2831,13 +2809,6 @@
         </dgm:presLayoutVars>
       </dgm:prSet>
       <dgm:spPr/>
-      <dgm:t>
-        <a:bodyPr/>
-        <a:lstStyle/>
-        <a:p>
-          <a:endParaRPr lang="es-ES"/>
-        </a:p>
-      </dgm:t>
     </dgm:pt>
     <dgm:pt modelId="{361524FE-1AE7-46D3-88C9-BFB88C9C2F35}" type="pres">
       <dgm:prSet presAssocID="{306C8646-9CFD-4BCA-B98B-9D231512D156}" presName="composite" presStyleCnt="0"/>
@@ -2880,13 +2851,6 @@
         </dgm:presLayoutVars>
       </dgm:prSet>
       <dgm:spPr/>
-      <dgm:t>
-        <a:bodyPr/>
-        <a:lstStyle/>
-        <a:p>
-          <a:endParaRPr lang="es-ES"/>
-        </a:p>
-      </dgm:t>
     </dgm:pt>
     <dgm:pt modelId="{7E97D4A6-AF54-4FB2-97A7-123483679BE2}" type="pres">
       <dgm:prSet presAssocID="{35C703B9-AF6A-4935-B57C-C08C5FA40C0A}" presName="sibTrans" presStyleCnt="0"/>
@@ -2905,13 +2869,6 @@
         </dgm:presLayoutVars>
       </dgm:prSet>
       <dgm:spPr/>
-      <dgm:t>
-        <a:bodyPr/>
-        <a:lstStyle/>
-        <a:p>
-          <a:endParaRPr lang="es-ES"/>
-        </a:p>
-      </dgm:t>
     </dgm:pt>
     <dgm:pt modelId="{DEE27EBF-3E85-4E9A-AABC-73B19B6200E1}" type="pres">
       <dgm:prSet presAssocID="{D27037BF-04C4-4DE3-AD31-014DD2D6C499}" presName="composite" presStyleCnt="0"/>
@@ -2954,39 +2911,32 @@
         </dgm:presLayoutVars>
       </dgm:prSet>
       <dgm:spPr/>
-      <dgm:t>
-        <a:bodyPr/>
-        <a:lstStyle/>
-        <a:p>
-          <a:endParaRPr lang="es-ES"/>
-        </a:p>
-      </dgm:t>
     </dgm:pt>
   </dgm:ptLst>
   <dgm:cxnLst>
+    <dgm:cxn modelId="{1F769A0A-0491-4DE9-BC27-1116019009BB}" type="presOf" srcId="{C11FCFC8-C598-427F-88B2-A95E1E71DFAB}" destId="{69DF3239-1F99-4425-B3DF-5112E1087084}" srcOrd="0" destOrd="2" presId="urn:microsoft.com/office/officeart/2008/layout/VerticalAccentList"/>
+    <dgm:cxn modelId="{26B72C17-9297-426B-BE0D-180A538BF9BC}" type="presOf" srcId="{D5CF4052-A874-4DEF-B9D8-665DD3192256}" destId="{69DF3239-1F99-4425-B3DF-5112E1087084}" srcOrd="0" destOrd="1" presId="urn:microsoft.com/office/officeart/2008/layout/VerticalAccentList"/>
+    <dgm:cxn modelId="{9FDF6F17-64AF-4C05-8887-AFBA248A7887}" srcId="{DF62C84F-00AF-4F9B-81B9-0CDDCC08C048}" destId="{6350BA11-71A8-4345-B505-1008CE761026}" srcOrd="3" destOrd="0" parTransId="{22D9D665-CD33-4329-8B8A-F59EE782B8F5}" sibTransId="{9E497B14-DE65-4CF3-8390-061C0FFDC02E}"/>
     <dgm:cxn modelId="{5A2A3C1A-010E-4B3E-846E-FF8F07048229}" srcId="{DF62C84F-00AF-4F9B-81B9-0CDDCC08C048}" destId="{B2308969-0A6B-4344-B87B-BD809982A37D}" srcOrd="0" destOrd="0" parTransId="{BC56AB93-2151-4956-AF33-5AAAE8C83569}" sibTransId="{3F16D2D9-83A0-4BBE-BC81-7C75E85F8564}"/>
+    <dgm:cxn modelId="{9B04E121-FB27-43D9-9ECB-2BACCBAF99FC}" srcId="{D27037BF-04C4-4DE3-AD31-014DD2D6C499}" destId="{2337CACA-5431-4CCA-BB2A-23F6CCCD4623}" srcOrd="0" destOrd="0" parTransId="{049D6F15-202C-4C4C-BEEC-BD503EFB6EBD}" sibTransId="{F3F18D2C-15E9-465D-A4F6-CB9180DF2438}"/>
+    <dgm:cxn modelId="{A4FE482F-A335-4C69-B179-6F16B060DC87}" type="presOf" srcId="{73CB0AFD-CB1E-438D-A041-7DBFD14AB769}" destId="{69DF3239-1F99-4425-B3DF-5112E1087084}" srcOrd="0" destOrd="4" presId="urn:microsoft.com/office/officeart/2008/layout/VerticalAccentList"/>
+    <dgm:cxn modelId="{61CE9E4B-806E-4107-9E33-0F6903716138}" srcId="{DF62C84F-00AF-4F9B-81B9-0CDDCC08C048}" destId="{6E988D01-0769-4839-83BC-2381E54A53CD}" srcOrd="5" destOrd="0" parTransId="{0C0909B5-D775-4FAE-8E14-8528D543F26D}" sibTransId="{6C3F6DA5-3654-4032-A0EF-504B3877F310}"/>
+    <dgm:cxn modelId="{44E99253-1C58-4116-95D3-A4421880CBAD}" srcId="{306C8646-9CFD-4BCA-B98B-9D231512D156}" destId="{FB84F691-9DB2-4A81-867A-0D21D957E9CE}" srcOrd="0" destOrd="0" parTransId="{2BFB9B4C-445F-4BBF-8636-3C3774EC391A}" sibTransId="{AF406DCC-8BE7-48F2-8B4F-E97CF85BAA92}"/>
+    <dgm:cxn modelId="{40023175-57E7-4DD0-AADD-7F613DF7B798}" type="presOf" srcId="{306C8646-9CFD-4BCA-B98B-9D231512D156}" destId="{D14C891D-9AA4-4D7C-B2A3-DDB23D49280E}" srcOrd="0" destOrd="0" presId="urn:microsoft.com/office/officeart/2008/layout/VerticalAccentList"/>
+    <dgm:cxn modelId="{11112683-4F98-4982-B85D-0B7B36EC5FE6}" type="presOf" srcId="{D27037BF-04C4-4DE3-AD31-014DD2D6C499}" destId="{035B9835-9D63-4701-90A1-57165E123790}" srcOrd="0" destOrd="0" presId="urn:microsoft.com/office/officeart/2008/layout/VerticalAccentList"/>
     <dgm:cxn modelId="{ED2D9E87-C85F-4DB0-9A7A-6BF9748A9FEC}" srcId="{DF62C84F-00AF-4F9B-81B9-0CDDCC08C048}" destId="{73CB0AFD-CB1E-438D-A041-7DBFD14AB769}" srcOrd="4" destOrd="0" parTransId="{8E3F2D29-9CFB-4444-9140-E95CC7C333F4}" sibTransId="{526A1194-1A48-496E-8D86-C5D2AE37F92C}"/>
+    <dgm:cxn modelId="{4E7C4594-E935-4895-AA2D-56696C7371FF}" srcId="{D7B75C32-8F87-411F-B984-874743ECA190}" destId="{306C8646-9CFD-4BCA-B98B-9D231512D156}" srcOrd="1" destOrd="0" parTransId="{888FD958-1F97-44D7-99B8-B9C26757637C}" sibTransId="{35C703B9-AF6A-4935-B57C-C08C5FA40C0A}"/>
     <dgm:cxn modelId="{7B3B33A2-DB1B-4688-AD5E-C4FA80E852A2}" type="presOf" srcId="{FB84F691-9DB2-4A81-867A-0D21D957E9CE}" destId="{68A2D395-1B30-4F75-B665-0FBB4D9340C8}" srcOrd="0" destOrd="0" presId="urn:microsoft.com/office/officeart/2008/layout/VerticalAccentList"/>
     <dgm:cxn modelId="{F04B1DAE-6C90-43A3-8561-78A000559114}" srcId="{D7B75C32-8F87-411F-B984-874743ECA190}" destId="{DF62C84F-00AF-4F9B-81B9-0CDDCC08C048}" srcOrd="0" destOrd="0" parTransId="{7B44670F-F9F3-4AA9-AC81-3D28C1D6F9CF}" sibTransId="{C9BCF6DC-B3DA-419D-A917-EDA44857ACC5}"/>
+    <dgm:cxn modelId="{12D79EB0-1376-442B-A824-509CAFE24E03}" type="presOf" srcId="{DF62C84F-00AF-4F9B-81B9-0CDDCC08C048}" destId="{08CE8FA7-F9AC-4FD2-A6F8-C2D1D13E1311}" srcOrd="0" destOrd="0" presId="urn:microsoft.com/office/officeart/2008/layout/VerticalAccentList"/>
+    <dgm:cxn modelId="{9E4033D7-40F8-41C0-AA7C-212AF387E2B1}" srcId="{D7B75C32-8F87-411F-B984-874743ECA190}" destId="{D27037BF-04C4-4DE3-AD31-014DD2D6C499}" srcOrd="2" destOrd="0" parTransId="{AC1DBD30-C131-4FEA-B018-6D38EA8C1634}" sibTransId="{9C8A0E7C-87B2-4E32-9B82-2D68EE642F26}"/>
+    <dgm:cxn modelId="{624F9DDD-6617-4422-811D-19919134C4EA}" type="presOf" srcId="{6E988D01-0769-4839-83BC-2381E54A53CD}" destId="{69DF3239-1F99-4425-B3DF-5112E1087084}" srcOrd="0" destOrd="5" presId="urn:microsoft.com/office/officeart/2008/layout/VerticalAccentList"/>
+    <dgm:cxn modelId="{81AC68E6-FFCD-4511-8B54-4376825A2C61}" type="presOf" srcId="{2337CACA-5431-4CCA-BB2A-23F6CCCD4623}" destId="{B729A5AD-0296-493F-BD8B-6708B7FC32C9}" srcOrd="0" destOrd="0" presId="urn:microsoft.com/office/officeart/2008/layout/VerticalAccentList"/>
+    <dgm:cxn modelId="{A8944AEE-8E1A-4C80-8529-EC5E2C06118C}" type="presOf" srcId="{D7B75C32-8F87-411F-B984-874743ECA190}" destId="{F6B841CA-BFE1-4B2B-9AD4-435E8CEF8969}" srcOrd="0" destOrd="0" presId="urn:microsoft.com/office/officeart/2008/layout/VerticalAccentList"/>
     <dgm:cxn modelId="{B85290EE-24EA-4235-BCBC-D88B6BD1B2C4}" type="presOf" srcId="{6350BA11-71A8-4345-B505-1008CE761026}" destId="{69DF3239-1F99-4425-B3DF-5112E1087084}" srcOrd="0" destOrd="3" presId="urn:microsoft.com/office/officeart/2008/layout/VerticalAccentList"/>
-    <dgm:cxn modelId="{11112683-4F98-4982-B85D-0B7B36EC5FE6}" type="presOf" srcId="{D27037BF-04C4-4DE3-AD31-014DD2D6C499}" destId="{035B9835-9D63-4701-90A1-57165E123790}" srcOrd="0" destOrd="0" presId="urn:microsoft.com/office/officeart/2008/layout/VerticalAccentList"/>
     <dgm:cxn modelId="{DA91D8F8-C074-4F47-BA6E-0301D8AECBE5}" srcId="{DF62C84F-00AF-4F9B-81B9-0CDDCC08C048}" destId="{C11FCFC8-C598-427F-88B2-A95E1E71DFAB}" srcOrd="2" destOrd="0" parTransId="{15C3BDE5-8300-4974-A648-4051397846FA}" sibTransId="{49F88020-7574-40D4-B960-8191DF51D26A}"/>
-    <dgm:cxn modelId="{9B04E121-FB27-43D9-9ECB-2BACCBAF99FC}" srcId="{D27037BF-04C4-4DE3-AD31-014DD2D6C499}" destId="{2337CACA-5431-4CCA-BB2A-23F6CCCD4623}" srcOrd="0" destOrd="0" parTransId="{049D6F15-202C-4C4C-BEEC-BD503EFB6EBD}" sibTransId="{F3F18D2C-15E9-465D-A4F6-CB9180DF2438}"/>
-    <dgm:cxn modelId="{624F9DDD-6617-4422-811D-19919134C4EA}" type="presOf" srcId="{6E988D01-0769-4839-83BC-2381E54A53CD}" destId="{69DF3239-1F99-4425-B3DF-5112E1087084}" srcOrd="0" destOrd="5" presId="urn:microsoft.com/office/officeart/2008/layout/VerticalAccentList"/>
-    <dgm:cxn modelId="{A8944AEE-8E1A-4C80-8529-EC5E2C06118C}" type="presOf" srcId="{D7B75C32-8F87-411F-B984-874743ECA190}" destId="{F6B841CA-BFE1-4B2B-9AD4-435E8CEF8969}" srcOrd="0" destOrd="0" presId="urn:microsoft.com/office/officeart/2008/layout/VerticalAccentList"/>
-    <dgm:cxn modelId="{9E4033D7-40F8-41C0-AA7C-212AF387E2B1}" srcId="{D7B75C32-8F87-411F-B984-874743ECA190}" destId="{D27037BF-04C4-4DE3-AD31-014DD2D6C499}" srcOrd="2" destOrd="0" parTransId="{AC1DBD30-C131-4FEA-B018-6D38EA8C1634}" sibTransId="{9C8A0E7C-87B2-4E32-9B82-2D68EE642F26}"/>
-    <dgm:cxn modelId="{40023175-57E7-4DD0-AADD-7F613DF7B798}" type="presOf" srcId="{306C8646-9CFD-4BCA-B98B-9D231512D156}" destId="{D14C891D-9AA4-4D7C-B2A3-DDB23D49280E}" srcOrd="0" destOrd="0" presId="urn:microsoft.com/office/officeart/2008/layout/VerticalAccentList"/>
-    <dgm:cxn modelId="{61CE9E4B-806E-4107-9E33-0F6903716138}" srcId="{DF62C84F-00AF-4F9B-81B9-0CDDCC08C048}" destId="{6E988D01-0769-4839-83BC-2381E54A53CD}" srcOrd="5" destOrd="0" parTransId="{0C0909B5-D775-4FAE-8E14-8528D543F26D}" sibTransId="{6C3F6DA5-3654-4032-A0EF-504B3877F310}"/>
-    <dgm:cxn modelId="{1F769A0A-0491-4DE9-BC27-1116019009BB}" type="presOf" srcId="{C11FCFC8-C598-427F-88B2-A95E1E71DFAB}" destId="{69DF3239-1F99-4425-B3DF-5112E1087084}" srcOrd="0" destOrd="2" presId="urn:microsoft.com/office/officeart/2008/layout/VerticalAccentList"/>
+    <dgm:cxn modelId="{76A7E7FC-801B-4897-B8F2-18716D8C172E}" type="presOf" srcId="{B2308969-0A6B-4344-B87B-BD809982A37D}" destId="{69DF3239-1F99-4425-B3DF-5112E1087084}" srcOrd="0" destOrd="0" presId="urn:microsoft.com/office/officeart/2008/layout/VerticalAccentList"/>
     <dgm:cxn modelId="{BF6F09FE-0389-4063-825C-10A765DFCC9E}" srcId="{DF62C84F-00AF-4F9B-81B9-0CDDCC08C048}" destId="{D5CF4052-A874-4DEF-B9D8-665DD3192256}" srcOrd="1" destOrd="0" parTransId="{A39D94D3-8F3B-401C-BA36-87A595F5E09D}" sibTransId="{C1FB273E-B1F6-40A7-BA80-C8FA76BBFB8B}"/>
-    <dgm:cxn modelId="{26B72C17-9297-426B-BE0D-180A538BF9BC}" type="presOf" srcId="{D5CF4052-A874-4DEF-B9D8-665DD3192256}" destId="{69DF3239-1F99-4425-B3DF-5112E1087084}" srcOrd="0" destOrd="1" presId="urn:microsoft.com/office/officeart/2008/layout/VerticalAccentList"/>
-    <dgm:cxn modelId="{4E7C4594-E935-4895-AA2D-56696C7371FF}" srcId="{D7B75C32-8F87-411F-B984-874743ECA190}" destId="{306C8646-9CFD-4BCA-B98B-9D231512D156}" srcOrd="1" destOrd="0" parTransId="{888FD958-1F97-44D7-99B8-B9C26757637C}" sibTransId="{35C703B9-AF6A-4935-B57C-C08C5FA40C0A}"/>
-    <dgm:cxn modelId="{9FDF6F17-64AF-4C05-8887-AFBA248A7887}" srcId="{DF62C84F-00AF-4F9B-81B9-0CDDCC08C048}" destId="{6350BA11-71A8-4345-B505-1008CE761026}" srcOrd="3" destOrd="0" parTransId="{22D9D665-CD33-4329-8B8A-F59EE782B8F5}" sibTransId="{9E497B14-DE65-4CF3-8390-061C0FFDC02E}"/>
-    <dgm:cxn modelId="{81AC68E6-FFCD-4511-8B54-4376825A2C61}" type="presOf" srcId="{2337CACA-5431-4CCA-BB2A-23F6CCCD4623}" destId="{B729A5AD-0296-493F-BD8B-6708B7FC32C9}" srcOrd="0" destOrd="0" presId="urn:microsoft.com/office/officeart/2008/layout/VerticalAccentList"/>
-    <dgm:cxn modelId="{76A7E7FC-801B-4897-B8F2-18716D8C172E}" type="presOf" srcId="{B2308969-0A6B-4344-B87B-BD809982A37D}" destId="{69DF3239-1F99-4425-B3DF-5112E1087084}" srcOrd="0" destOrd="0" presId="urn:microsoft.com/office/officeart/2008/layout/VerticalAccentList"/>
-    <dgm:cxn modelId="{12D79EB0-1376-442B-A824-509CAFE24E03}" type="presOf" srcId="{DF62C84F-00AF-4F9B-81B9-0CDDCC08C048}" destId="{08CE8FA7-F9AC-4FD2-A6F8-C2D1D13E1311}" srcOrd="0" destOrd="0" presId="urn:microsoft.com/office/officeart/2008/layout/VerticalAccentList"/>
-    <dgm:cxn modelId="{A4FE482F-A335-4C69-B179-6F16B060DC87}" type="presOf" srcId="{73CB0AFD-CB1E-438D-A041-7DBFD14AB769}" destId="{69DF3239-1F99-4425-B3DF-5112E1087084}" srcOrd="0" destOrd="4" presId="urn:microsoft.com/office/officeart/2008/layout/VerticalAccentList"/>
-    <dgm:cxn modelId="{44E99253-1C58-4116-95D3-A4421880CBAD}" srcId="{306C8646-9CFD-4BCA-B98B-9D231512D156}" destId="{FB84F691-9DB2-4A81-867A-0D21D957E9CE}" srcOrd="0" destOrd="0" parTransId="{2BFB9B4C-445F-4BBF-8636-3C3774EC391A}" sibTransId="{AF406DCC-8BE7-48F2-8B4F-E97CF85BAA92}"/>
     <dgm:cxn modelId="{904F42EA-2B20-462C-AB5B-953A3FB5B7A9}" type="presParOf" srcId="{F6B841CA-BFE1-4B2B-9AD4-435E8CEF8969}" destId="{79679875-031A-4906-ACE3-65D472FD8596}" srcOrd="0" destOrd="0" presId="urn:microsoft.com/office/officeart/2008/layout/VerticalAccentList"/>
     <dgm:cxn modelId="{47CEA3CB-9939-4DC4-B123-F0C75C56BDE0}" type="presParOf" srcId="{79679875-031A-4906-ACE3-65D472FD8596}" destId="{08CE8FA7-F9AC-4FD2-A6F8-C2D1D13E1311}" srcOrd="0" destOrd="0" presId="urn:microsoft.com/office/officeart/2008/layout/VerticalAccentList"/>
     <dgm:cxn modelId="{84778971-99EC-49AE-91A4-5514275826EB}" type="presParOf" srcId="{F6B841CA-BFE1-4B2B-9AD4-435E8CEF8969}" destId="{D7C0F832-F93F-465E-945B-D752371CF142}" srcOrd="1" destOrd="0" presId="urn:microsoft.com/office/officeart/2008/layout/VerticalAccentList"/>
@@ -3310,7 +3260,7 @@
           <a:r>
             <a:rPr lang="es-PE">
               <a:solidFill>
-                <a:schemeClr val="tx1"/>
+                <a:srgbClr val="FF0000"/>
               </a:solidFill>
             </a:rPr>
             <a:t>Funcion para correjir errores en las unidades y presentaciones</a:t>
@@ -3389,13 +3339,6 @@
         </dgm:presLayoutVars>
       </dgm:prSet>
       <dgm:spPr/>
-      <dgm:t>
-        <a:bodyPr/>
-        <a:lstStyle/>
-        <a:p>
-          <a:endParaRPr lang="es-ES"/>
-        </a:p>
-      </dgm:t>
     </dgm:pt>
     <dgm:pt modelId="{79679875-031A-4906-ACE3-65D472FD8596}" type="pres">
       <dgm:prSet presAssocID="{DF62C84F-00AF-4F9B-81B9-0CDDCC08C048}" presName="parenttextcomposite" presStyleCnt="0"/>
@@ -3410,13 +3353,6 @@
         </dgm:presLayoutVars>
       </dgm:prSet>
       <dgm:spPr/>
-      <dgm:t>
-        <a:bodyPr/>
-        <a:lstStyle/>
-        <a:p>
-          <a:endParaRPr lang="es-ES"/>
-        </a:p>
-      </dgm:t>
     </dgm:pt>
     <dgm:pt modelId="{D7C0F832-F93F-465E-945B-D752371CF142}" type="pres">
       <dgm:prSet presAssocID="{DF62C84F-00AF-4F9B-81B9-0CDDCC08C048}" presName="composite" presStyleCnt="0"/>
@@ -3459,13 +3395,6 @@
         </dgm:presLayoutVars>
       </dgm:prSet>
       <dgm:spPr/>
-      <dgm:t>
-        <a:bodyPr/>
-        <a:lstStyle/>
-        <a:p>
-          <a:endParaRPr lang="es-ES"/>
-        </a:p>
-      </dgm:t>
     </dgm:pt>
     <dgm:pt modelId="{C4133916-CFD9-46C6-88F8-7C56C7CEACB3}" type="pres">
       <dgm:prSet presAssocID="{C9BCF6DC-B3DA-419D-A917-EDA44857ACC5}" presName="sibTrans" presStyleCnt="0"/>
@@ -3484,13 +3413,6 @@
         </dgm:presLayoutVars>
       </dgm:prSet>
       <dgm:spPr/>
-      <dgm:t>
-        <a:bodyPr/>
-        <a:lstStyle/>
-        <a:p>
-          <a:endParaRPr lang="es-ES"/>
-        </a:p>
-      </dgm:t>
     </dgm:pt>
     <dgm:pt modelId="{DEE27EBF-3E85-4E9A-AABC-73B19B6200E1}" type="pres">
       <dgm:prSet presAssocID="{D27037BF-04C4-4DE3-AD31-014DD2D6C499}" presName="composite" presStyleCnt="0"/>
@@ -3533,33 +3455,26 @@
         </dgm:presLayoutVars>
       </dgm:prSet>
       <dgm:spPr/>
-      <dgm:t>
-        <a:bodyPr/>
-        <a:lstStyle/>
-        <a:p>
-          <a:endParaRPr lang="es-ES"/>
-        </a:p>
-      </dgm:t>
     </dgm:pt>
   </dgm:ptLst>
   <dgm:cxnLst>
+    <dgm:cxn modelId="{1CEF060A-F05E-481A-944D-3E9892085ACC}" type="presOf" srcId="{27DDE262-73AA-4076-B618-B003370CF299}" destId="{69DF3239-1F99-4425-B3DF-5112E1087084}" srcOrd="0" destOrd="1" presId="urn:microsoft.com/office/officeart/2008/layout/VerticalAccentList"/>
+    <dgm:cxn modelId="{5A2A3C1A-010E-4B3E-846E-FF8F07048229}" srcId="{DF62C84F-00AF-4F9B-81B9-0CDDCC08C048}" destId="{B2308969-0A6B-4344-B87B-BD809982A37D}" srcOrd="0" destOrd="0" parTransId="{BC56AB93-2151-4956-AF33-5AAAE8C83569}" sibTransId="{3F16D2D9-83A0-4BBE-BC81-7C75E85F8564}"/>
+    <dgm:cxn modelId="{9B04E121-FB27-43D9-9ECB-2BACCBAF99FC}" srcId="{D27037BF-04C4-4DE3-AD31-014DD2D6C499}" destId="{2337CACA-5431-4CCA-BB2A-23F6CCCD4623}" srcOrd="0" destOrd="0" parTransId="{049D6F15-202C-4C4C-BEEC-BD503EFB6EBD}" sibTransId="{F3F18D2C-15E9-465D-A4F6-CB9180DF2438}"/>
+    <dgm:cxn modelId="{AA0BCE3B-B30F-40D3-AD15-3C6EA051AB00}" type="presOf" srcId="{7AA9BFC8-FFC2-4339-A70E-40B1B124DBF3}" destId="{69DF3239-1F99-4425-B3DF-5112E1087084}" srcOrd="0" destOrd="2" presId="urn:microsoft.com/office/officeart/2008/layout/VerticalAccentList"/>
+    <dgm:cxn modelId="{11112683-4F98-4982-B85D-0B7B36EC5FE6}" type="presOf" srcId="{D27037BF-04C4-4DE3-AD31-014DD2D6C499}" destId="{035B9835-9D63-4701-90A1-57165E123790}" srcOrd="0" destOrd="0" presId="urn:microsoft.com/office/officeart/2008/layout/VerticalAccentList"/>
+    <dgm:cxn modelId="{B951CB97-0338-4C47-A4F3-1C9E832AC04D}" srcId="{B2308969-0A6B-4344-B87B-BD809982A37D}" destId="{F1A2D85B-6837-4834-9801-58152A2DECEF}" srcOrd="3" destOrd="0" parTransId="{286A5A34-8525-47CF-AF9F-B26A68009051}" sibTransId="{CBE523AA-0081-49C0-B21B-5D84FA13A25F}"/>
     <dgm:cxn modelId="{F04B1DAE-6C90-43A3-8561-78A000559114}" srcId="{D7B75C32-8F87-411F-B984-874743ECA190}" destId="{DF62C84F-00AF-4F9B-81B9-0CDDCC08C048}" srcOrd="0" destOrd="0" parTransId="{7B44670F-F9F3-4AA9-AC81-3D28C1D6F9CF}" sibTransId="{C9BCF6DC-B3DA-419D-A917-EDA44857ACC5}"/>
+    <dgm:cxn modelId="{12D79EB0-1376-442B-A824-509CAFE24E03}" type="presOf" srcId="{DF62C84F-00AF-4F9B-81B9-0CDDCC08C048}" destId="{08CE8FA7-F9AC-4FD2-A6F8-C2D1D13E1311}" srcOrd="0" destOrd="0" presId="urn:microsoft.com/office/officeart/2008/layout/VerticalAccentList"/>
+    <dgm:cxn modelId="{D4F5D3CB-7BDE-46BC-8D50-104B8DE12E12}" type="presOf" srcId="{F1A2D85B-6837-4834-9801-58152A2DECEF}" destId="{69DF3239-1F99-4425-B3DF-5112E1087084}" srcOrd="0" destOrd="4" presId="urn:microsoft.com/office/officeart/2008/layout/VerticalAccentList"/>
+    <dgm:cxn modelId="{7F5626D5-BBDE-4152-AA22-C87FDD559524}" srcId="{B2308969-0A6B-4344-B87B-BD809982A37D}" destId="{27DDE262-73AA-4076-B618-B003370CF299}" srcOrd="0" destOrd="0" parTransId="{DEBF7028-F79E-48AD-9C71-F2D4E40A871A}" sibTransId="{605ED08B-D029-4605-BCE4-0494B3E9FD91}"/>
+    <dgm:cxn modelId="{9E4033D7-40F8-41C0-AA7C-212AF387E2B1}" srcId="{D7B75C32-8F87-411F-B984-874743ECA190}" destId="{D27037BF-04C4-4DE3-AD31-014DD2D6C499}" srcOrd="1" destOrd="0" parTransId="{AC1DBD30-C131-4FEA-B018-6D38EA8C1634}" sibTransId="{9C8A0E7C-87B2-4E32-9B82-2D68EE642F26}"/>
     <dgm:cxn modelId="{362BC1DC-4BFE-49D4-BB2D-E37C4FA0A0A9}" type="presOf" srcId="{222861EF-CC7E-4524-B290-E0DE3EFDD1A0}" destId="{69DF3239-1F99-4425-B3DF-5112E1087084}" srcOrd="0" destOrd="3" presId="urn:microsoft.com/office/officeart/2008/layout/VerticalAccentList"/>
-    <dgm:cxn modelId="{B951CB97-0338-4C47-A4F3-1C9E832AC04D}" srcId="{B2308969-0A6B-4344-B87B-BD809982A37D}" destId="{F1A2D85B-6837-4834-9801-58152A2DECEF}" srcOrd="3" destOrd="0" parTransId="{286A5A34-8525-47CF-AF9F-B26A68009051}" sibTransId="{CBE523AA-0081-49C0-B21B-5D84FA13A25F}"/>
-    <dgm:cxn modelId="{AA0BCE3B-B30F-40D3-AD15-3C6EA051AB00}" type="presOf" srcId="{7AA9BFC8-FFC2-4339-A70E-40B1B124DBF3}" destId="{69DF3239-1F99-4425-B3DF-5112E1087084}" srcOrd="0" destOrd="2" presId="urn:microsoft.com/office/officeart/2008/layout/VerticalAccentList"/>
-    <dgm:cxn modelId="{9E4033D7-40F8-41C0-AA7C-212AF387E2B1}" srcId="{D7B75C32-8F87-411F-B984-874743ECA190}" destId="{D27037BF-04C4-4DE3-AD31-014DD2D6C499}" srcOrd="1" destOrd="0" parTransId="{AC1DBD30-C131-4FEA-B018-6D38EA8C1634}" sibTransId="{9C8A0E7C-87B2-4E32-9B82-2D68EE642F26}"/>
-    <dgm:cxn modelId="{D4F5D3CB-7BDE-46BC-8D50-104B8DE12E12}" type="presOf" srcId="{F1A2D85B-6837-4834-9801-58152A2DECEF}" destId="{69DF3239-1F99-4425-B3DF-5112E1087084}" srcOrd="0" destOrd="4" presId="urn:microsoft.com/office/officeart/2008/layout/VerticalAccentList"/>
-    <dgm:cxn modelId="{12D79EB0-1376-442B-A824-509CAFE24E03}" type="presOf" srcId="{DF62C84F-00AF-4F9B-81B9-0CDDCC08C048}" destId="{08CE8FA7-F9AC-4FD2-A6F8-C2D1D13E1311}" srcOrd="0" destOrd="0" presId="urn:microsoft.com/office/officeart/2008/layout/VerticalAccentList"/>
+    <dgm:cxn modelId="{2E4DA9E1-AA32-43D7-9607-1D8087C08010}" srcId="{B2308969-0A6B-4344-B87B-BD809982A37D}" destId="{7AA9BFC8-FFC2-4339-A70E-40B1B124DBF3}" srcOrd="1" destOrd="0" parTransId="{BEF3433A-0D26-4BC3-B8C3-7ED466250B4A}" sibTransId="{210611BE-28A1-488E-9865-F09FC08B1697}"/>
     <dgm:cxn modelId="{81AC68E6-FFCD-4511-8B54-4376825A2C61}" type="presOf" srcId="{2337CACA-5431-4CCA-BB2A-23F6CCCD4623}" destId="{B729A5AD-0296-493F-BD8B-6708B7FC32C9}" srcOrd="0" destOrd="0" presId="urn:microsoft.com/office/officeart/2008/layout/VerticalAccentList"/>
-    <dgm:cxn modelId="{7F5626D5-BBDE-4152-AA22-C87FDD559524}" srcId="{B2308969-0A6B-4344-B87B-BD809982A37D}" destId="{27DDE262-73AA-4076-B618-B003370CF299}" srcOrd="0" destOrd="0" parTransId="{DEBF7028-F79E-48AD-9C71-F2D4E40A871A}" sibTransId="{605ED08B-D029-4605-BCE4-0494B3E9FD91}"/>
     <dgm:cxn modelId="{A8944AEE-8E1A-4C80-8529-EC5E2C06118C}" type="presOf" srcId="{D7B75C32-8F87-411F-B984-874743ECA190}" destId="{F6B841CA-BFE1-4B2B-9AD4-435E8CEF8969}" srcOrd="0" destOrd="0" presId="urn:microsoft.com/office/officeart/2008/layout/VerticalAccentList"/>
     <dgm:cxn modelId="{054420F6-2A42-4A16-AC10-BFE9CE360AE4}" srcId="{B2308969-0A6B-4344-B87B-BD809982A37D}" destId="{222861EF-CC7E-4524-B290-E0DE3EFDD1A0}" srcOrd="2" destOrd="0" parTransId="{86DF9E7C-6BB4-42D5-8FBE-FA14B0CCB7F3}" sibTransId="{1FF56785-C147-42EA-9C97-6B955BF48206}"/>
-    <dgm:cxn modelId="{11112683-4F98-4982-B85D-0B7B36EC5FE6}" type="presOf" srcId="{D27037BF-04C4-4DE3-AD31-014DD2D6C499}" destId="{035B9835-9D63-4701-90A1-57165E123790}" srcOrd="0" destOrd="0" presId="urn:microsoft.com/office/officeart/2008/layout/VerticalAccentList"/>
     <dgm:cxn modelId="{76A7E7FC-801B-4897-B8F2-18716D8C172E}" type="presOf" srcId="{B2308969-0A6B-4344-B87B-BD809982A37D}" destId="{69DF3239-1F99-4425-B3DF-5112E1087084}" srcOrd="0" destOrd="0" presId="urn:microsoft.com/office/officeart/2008/layout/VerticalAccentList"/>
-    <dgm:cxn modelId="{9B04E121-FB27-43D9-9ECB-2BACCBAF99FC}" srcId="{D27037BF-04C4-4DE3-AD31-014DD2D6C499}" destId="{2337CACA-5431-4CCA-BB2A-23F6CCCD4623}" srcOrd="0" destOrd="0" parTransId="{049D6F15-202C-4C4C-BEEC-BD503EFB6EBD}" sibTransId="{F3F18D2C-15E9-465D-A4F6-CB9180DF2438}"/>
-    <dgm:cxn modelId="{2E4DA9E1-AA32-43D7-9607-1D8087C08010}" srcId="{B2308969-0A6B-4344-B87B-BD809982A37D}" destId="{7AA9BFC8-FFC2-4339-A70E-40B1B124DBF3}" srcOrd="1" destOrd="0" parTransId="{BEF3433A-0D26-4BC3-B8C3-7ED466250B4A}" sibTransId="{210611BE-28A1-488E-9865-F09FC08B1697}"/>
-    <dgm:cxn modelId="{1CEF060A-F05E-481A-944D-3E9892085ACC}" type="presOf" srcId="{27DDE262-73AA-4076-B618-B003370CF299}" destId="{69DF3239-1F99-4425-B3DF-5112E1087084}" srcOrd="0" destOrd="1" presId="urn:microsoft.com/office/officeart/2008/layout/VerticalAccentList"/>
-    <dgm:cxn modelId="{5A2A3C1A-010E-4B3E-846E-FF8F07048229}" srcId="{DF62C84F-00AF-4F9B-81B9-0CDDCC08C048}" destId="{B2308969-0A6B-4344-B87B-BD809982A37D}" srcOrd="0" destOrd="0" parTransId="{BC56AB93-2151-4956-AF33-5AAAE8C83569}" sibTransId="{3F16D2D9-83A0-4BBE-BC81-7C75E85F8564}"/>
     <dgm:cxn modelId="{904F42EA-2B20-462C-AB5B-953A3FB5B7A9}" type="presParOf" srcId="{F6B841CA-BFE1-4B2B-9AD4-435E8CEF8969}" destId="{79679875-031A-4906-ACE3-65D472FD8596}" srcOrd="0" destOrd="0" presId="urn:microsoft.com/office/officeart/2008/layout/VerticalAccentList"/>
     <dgm:cxn modelId="{47CEA3CB-9939-4DC4-B123-F0C75C56BDE0}" type="presParOf" srcId="{79679875-031A-4906-ACE3-65D472FD8596}" destId="{08CE8FA7-F9AC-4FD2-A6F8-C2D1D13E1311}" srcOrd="0" destOrd="0" presId="urn:microsoft.com/office/officeart/2008/layout/VerticalAccentList"/>
     <dgm:cxn modelId="{84778971-99EC-49AE-91A4-5514275826EB}" type="presParOf" srcId="{F6B841CA-BFE1-4B2B-9AD4-435E8CEF8969}" destId="{D7C0F832-F93F-465E-945B-D752371CF142}" srcOrd="1" destOrd="0" presId="urn:microsoft.com/office/officeart/2008/layout/VerticalAccentList"/>
@@ -3639,7 +3554,7 @@
         </a:bodyPr>
         <a:lstStyle/>
         <a:p>
-          <a:pPr lvl="0" algn="l" defTabSz="711200">
+          <a:pPr marL="0" lvl="0" indent="0" algn="l" defTabSz="711200">
             <a:lnSpc>
               <a:spcPct val="90000"/>
             </a:lnSpc>
@@ -3649,6 +3564,7 @@
             <a:spcAft>
               <a:spcPct val="35000"/>
             </a:spcAft>
+            <a:buNone/>
           </a:pPr>
           <a:r>
             <a:rPr lang="es-PE" sz="1600" kern="1200"/>
@@ -4082,7 +3998,7 @@
         </a:bodyPr>
         <a:lstStyle/>
         <a:p>
-          <a:pPr lvl="0" algn="l" defTabSz="355600">
+          <a:pPr marL="0" lvl="0" indent="0" algn="l" defTabSz="355600">
             <a:lnSpc>
               <a:spcPct val="90000"/>
             </a:lnSpc>
@@ -4092,6 +4008,7 @@
             <a:spcAft>
               <a:spcPct val="35000"/>
             </a:spcAft>
+            <a:buNone/>
           </a:pPr>
           <a:r>
             <a:rPr lang="es-PE" sz="800" kern="1200">
@@ -4103,7 +4020,7 @@
           </a:r>
         </a:p>
         <a:p>
-          <a:pPr lvl="0" algn="l" defTabSz="355600">
+          <a:pPr marL="0" lvl="0" indent="0" algn="l" defTabSz="355600">
             <a:lnSpc>
               <a:spcPct val="90000"/>
             </a:lnSpc>
@@ -4113,6 +4030,7 @@
             <a:spcAft>
               <a:spcPct val="35000"/>
             </a:spcAft>
+            <a:buNone/>
           </a:pPr>
           <a:r>
             <a:rPr lang="es-PE" sz="800" kern="1200">
@@ -4124,7 +4042,7 @@
           </a:r>
         </a:p>
         <a:p>
-          <a:pPr lvl="0" algn="l" defTabSz="355600">
+          <a:pPr marL="0" lvl="0" indent="0" algn="l" defTabSz="355600">
             <a:lnSpc>
               <a:spcPct val="90000"/>
             </a:lnSpc>
@@ -4134,6 +4052,7 @@
             <a:spcAft>
               <a:spcPct val="35000"/>
             </a:spcAft>
+            <a:buNone/>
           </a:pPr>
           <a:r>
             <a:rPr lang="es-PE" sz="800" b="0" i="0" kern="1200">
@@ -4150,7 +4069,7 @@
           </a:endParaRPr>
         </a:p>
         <a:p>
-          <a:pPr lvl="0" algn="l" defTabSz="355600">
+          <a:pPr marL="0" lvl="0" indent="0" algn="l" defTabSz="355600">
             <a:lnSpc>
               <a:spcPct val="90000"/>
             </a:lnSpc>
@@ -4160,6 +4079,7 @@
             <a:spcAft>
               <a:spcPct val="35000"/>
             </a:spcAft>
+            <a:buNone/>
           </a:pPr>
           <a:r>
             <a:rPr lang="es-PE" sz="800" b="0" i="0" kern="1200">
@@ -4176,7 +4096,7 @@
           </a:endParaRPr>
         </a:p>
         <a:p>
-          <a:pPr lvl="0" algn="l" defTabSz="355600">
+          <a:pPr marL="0" lvl="0" indent="0" algn="l" defTabSz="355600">
             <a:lnSpc>
               <a:spcPct val="90000"/>
             </a:lnSpc>
@@ -4186,6 +4106,7 @@
             <a:spcAft>
               <a:spcPct val="35000"/>
             </a:spcAft>
+            <a:buNone/>
           </a:pPr>
           <a:r>
             <a:rPr lang="es-PE" sz="800" kern="1200">
@@ -4202,7 +4123,7 @@
           </a:endParaRPr>
         </a:p>
         <a:p>
-          <a:pPr lvl="0" algn="l" defTabSz="355600">
+          <a:pPr marL="0" lvl="0" indent="0" algn="l" defTabSz="355600">
             <a:lnSpc>
               <a:spcPct val="90000"/>
             </a:lnSpc>
@@ -4212,6 +4133,7 @@
             <a:spcAft>
               <a:spcPct val="35000"/>
             </a:spcAft>
+            <a:buNone/>
           </a:pPr>
           <a:r>
             <a:rPr lang="es-PE" sz="800" kern="1200">
@@ -4223,7 +4145,7 @@
           </a:r>
         </a:p>
         <a:p>
-          <a:pPr lvl="0" algn="l" defTabSz="355600">
+          <a:pPr marL="0" lvl="0" indent="0" algn="l" defTabSz="355600">
             <a:lnSpc>
               <a:spcPct val="90000"/>
             </a:lnSpc>
@@ -4233,6 +4155,7 @@
             <a:spcAft>
               <a:spcPct val="35000"/>
             </a:spcAft>
+            <a:buNone/>
           </a:pPr>
           <a:r>
             <a:rPr lang="es-PE" sz="800" kern="1200">
@@ -4244,7 +4167,7 @@
           </a:r>
         </a:p>
         <a:p>
-          <a:pPr lvl="0" algn="l" defTabSz="355600">
+          <a:pPr marL="0" lvl="0" indent="0" algn="l" defTabSz="355600">
             <a:lnSpc>
               <a:spcPct val="90000"/>
             </a:lnSpc>
@@ -4254,6 +4177,7 @@
             <a:spcAft>
               <a:spcPct val="35000"/>
             </a:spcAft>
+            <a:buNone/>
           </a:pPr>
           <a:r>
             <a:rPr lang="es-PE" sz="800" kern="1200">
@@ -4308,7 +4232,7 @@
         </a:bodyPr>
         <a:lstStyle/>
         <a:p>
-          <a:pPr lvl="0" algn="l" defTabSz="711200">
+          <a:pPr marL="0" lvl="0" indent="0" algn="l" defTabSz="711200">
             <a:lnSpc>
               <a:spcPct val="90000"/>
             </a:lnSpc>
@@ -4318,6 +4242,7 @@
             <a:spcAft>
               <a:spcPct val="35000"/>
             </a:spcAft>
+            <a:buNone/>
           </a:pPr>
           <a:r>
             <a:rPr lang="es-PE" sz="1600" kern="1200"/>
@@ -4747,7 +4672,7 @@
         </a:bodyPr>
         <a:lstStyle/>
         <a:p>
-          <a:pPr lvl="0" algn="l" defTabSz="355600">
+          <a:pPr marL="0" lvl="0" indent="0" algn="l" defTabSz="355600">
             <a:lnSpc>
               <a:spcPct val="90000"/>
             </a:lnSpc>
@@ -4757,6 +4682,7 @@
             <a:spcAft>
               <a:spcPct val="35000"/>
             </a:spcAft>
+            <a:buNone/>
           </a:pPr>
           <a:r>
             <a:rPr lang="es-PE" sz="800" kern="1200">
@@ -4768,7 +4694,7 @@
           </a:r>
         </a:p>
         <a:p>
-          <a:pPr lvl="0" algn="l" defTabSz="355600">
+          <a:pPr marL="0" lvl="0" indent="0" algn="l" defTabSz="355600">
             <a:lnSpc>
               <a:spcPct val="90000"/>
             </a:lnSpc>
@@ -4778,6 +4704,7 @@
             <a:spcAft>
               <a:spcPct val="35000"/>
             </a:spcAft>
+            <a:buNone/>
           </a:pPr>
           <a:r>
             <a:rPr lang="es-PE" sz="800" kern="1200">
@@ -4789,7 +4716,7 @@
           </a:r>
         </a:p>
         <a:p>
-          <a:pPr lvl="0" algn="l" defTabSz="355600">
+          <a:pPr marL="0" lvl="0" indent="0" algn="l" defTabSz="355600">
             <a:lnSpc>
               <a:spcPct val="90000"/>
             </a:lnSpc>
@@ -4799,6 +4726,7 @@
             <a:spcAft>
               <a:spcPct val="35000"/>
             </a:spcAft>
+            <a:buNone/>
           </a:pPr>
           <a:r>
             <a:rPr lang="es-PE" sz="800" kern="1200">
@@ -4810,7 +4738,7 @@
           </a:r>
         </a:p>
         <a:p>
-          <a:pPr lvl="0" algn="l" defTabSz="355600">
+          <a:pPr marL="0" lvl="0" indent="0" algn="l" defTabSz="355600">
             <a:lnSpc>
               <a:spcPct val="90000"/>
             </a:lnSpc>
@@ -4820,6 +4748,7 @@
             <a:spcAft>
               <a:spcPct val="35000"/>
             </a:spcAft>
+            <a:buNone/>
           </a:pPr>
           <a:r>
             <a:rPr lang="es-PE" sz="800" kern="1200">
@@ -4831,7 +4760,7 @@
           </a:r>
         </a:p>
         <a:p>
-          <a:pPr lvl="0" algn="l" defTabSz="355600">
+          <a:pPr marL="0" lvl="0" indent="0" algn="l" defTabSz="355600">
             <a:lnSpc>
               <a:spcPct val="90000"/>
             </a:lnSpc>
@@ -4841,6 +4770,7 @@
             <a:spcAft>
               <a:spcPct val="35000"/>
             </a:spcAft>
+            <a:buNone/>
           </a:pPr>
           <a:r>
             <a:rPr lang="es-PE" sz="800" kern="1200">
@@ -4852,7 +4782,7 @@
           </a:r>
         </a:p>
         <a:p>
-          <a:pPr lvl="0" algn="l" defTabSz="355600">
+          <a:pPr marL="0" lvl="0" indent="0" algn="l" defTabSz="355600">
             <a:lnSpc>
               <a:spcPct val="90000"/>
             </a:lnSpc>
@@ -4862,6 +4792,7 @@
             <a:spcAft>
               <a:spcPct val="35000"/>
             </a:spcAft>
+            <a:buNone/>
           </a:pPr>
           <a:r>
             <a:rPr lang="es-PE" sz="800" kern="1200">
@@ -4915,7 +4846,7 @@
         </a:bodyPr>
         <a:lstStyle/>
         <a:p>
-          <a:pPr lvl="0" algn="l" defTabSz="711200">
+          <a:pPr marL="0" lvl="0" indent="0" algn="l" defTabSz="711200">
             <a:lnSpc>
               <a:spcPct val="90000"/>
             </a:lnSpc>
@@ -4925,6 +4856,7 @@
             <a:spcAft>
               <a:spcPct val="35000"/>
             </a:spcAft>
+            <a:buNone/>
           </a:pPr>
           <a:r>
             <a:rPr lang="es-PE" sz="1600" kern="1200"/>
@@ -5354,7 +5286,7 @@
         </a:bodyPr>
         <a:lstStyle/>
         <a:p>
-          <a:pPr lvl="0" algn="l" defTabSz="355600">
+          <a:pPr marL="0" lvl="0" indent="0" algn="l" defTabSz="355600">
             <a:lnSpc>
               <a:spcPct val="90000"/>
             </a:lnSpc>
@@ -5364,6 +5296,7 @@
             <a:spcAft>
               <a:spcPct val="35000"/>
             </a:spcAft>
+            <a:buNone/>
           </a:pPr>
           <a:r>
             <a:rPr lang="es-PE" sz="800" kern="1200">
@@ -5375,7 +5308,7 @@
           </a:r>
         </a:p>
         <a:p>
-          <a:pPr lvl="0" algn="l" defTabSz="355600">
+          <a:pPr marL="0" lvl="0" indent="0" algn="l" defTabSz="355600">
             <a:lnSpc>
               <a:spcPct val="90000"/>
             </a:lnSpc>
@@ -5385,6 +5318,7 @@
             <a:spcAft>
               <a:spcPct val="35000"/>
             </a:spcAft>
+            <a:buNone/>
           </a:pPr>
           <a:r>
             <a:rPr lang="es-PE" sz="800" kern="1200">
@@ -5396,7 +5330,7 @@
           </a:r>
         </a:p>
         <a:p>
-          <a:pPr lvl="0" algn="l" defTabSz="355600">
+          <a:pPr marL="0" lvl="0" indent="0" algn="l" defTabSz="355600">
             <a:lnSpc>
               <a:spcPct val="90000"/>
             </a:lnSpc>
@@ -5406,6 +5340,7 @@
             <a:spcAft>
               <a:spcPct val="35000"/>
             </a:spcAft>
+            <a:buNone/>
           </a:pPr>
           <a:r>
             <a:rPr lang="es-PE" sz="800" kern="1200">
@@ -5417,7 +5352,7 @@
           </a:r>
         </a:p>
         <a:p>
-          <a:pPr lvl="0" algn="l" defTabSz="355600">
+          <a:pPr marL="0" lvl="0" indent="0" algn="l" defTabSz="355600">
             <a:lnSpc>
               <a:spcPct val="90000"/>
             </a:lnSpc>
@@ -5427,6 +5362,7 @@
             <a:spcAft>
               <a:spcPct val="35000"/>
             </a:spcAft>
+            <a:buNone/>
           </a:pPr>
           <a:r>
             <a:rPr lang="es-PE" sz="800" kern="1200">
@@ -5446,7 +5382,7 @@
           </a:r>
         </a:p>
         <a:p>
-          <a:pPr lvl="0" algn="l" defTabSz="355600">
+          <a:pPr marL="0" lvl="0" indent="0" algn="l" defTabSz="355600">
             <a:lnSpc>
               <a:spcPct val="90000"/>
             </a:lnSpc>
@@ -5456,6 +5392,7 @@
             <a:spcAft>
               <a:spcPct val="35000"/>
             </a:spcAft>
+            <a:buNone/>
           </a:pPr>
           <a:r>
             <a:rPr lang="es-PE" sz="800" kern="1200">
@@ -5467,7 +5404,7 @@
           </a:r>
         </a:p>
         <a:p>
-          <a:pPr lvl="0" algn="l" defTabSz="355600">
+          <a:pPr marL="0" lvl="0" indent="0" algn="l" defTabSz="355600">
             <a:lnSpc>
               <a:spcPct val="90000"/>
             </a:lnSpc>
@@ -5477,6 +5414,7 @@
             <a:spcAft>
               <a:spcPct val="35000"/>
             </a:spcAft>
+            <a:buNone/>
           </a:pPr>
           <a:r>
             <a:rPr lang="es-PE" sz="800" kern="1200">
@@ -5488,7 +5426,7 @@
           </a:r>
         </a:p>
         <a:p>
-          <a:pPr lvl="0" algn="l" defTabSz="355600">
+          <a:pPr marL="0" lvl="0" indent="0" algn="l" defTabSz="355600">
             <a:lnSpc>
               <a:spcPct val="90000"/>
             </a:lnSpc>
@@ -5498,6 +5436,7 @@
             <a:spcAft>
               <a:spcPct val="35000"/>
             </a:spcAft>
+            <a:buNone/>
           </a:pPr>
           <a:r>
             <a:rPr lang="es-PE" sz="800" kern="1200">
@@ -5563,7 +5502,7 @@
         </a:bodyPr>
         <a:lstStyle/>
         <a:p>
-          <a:pPr lvl="0" algn="l" defTabSz="711200">
+          <a:pPr marL="0" lvl="0" indent="0" algn="l" defTabSz="711200">
             <a:lnSpc>
               <a:spcPct val="90000"/>
             </a:lnSpc>
@@ -5573,6 +5512,7 @@
             <a:spcAft>
               <a:spcPct val="35000"/>
             </a:spcAft>
+            <a:buNone/>
           </a:pPr>
           <a:r>
             <a:rPr lang="es-PE" sz="1600" kern="1200"/>
@@ -6003,7 +5943,7 @@
         </a:bodyPr>
         <a:lstStyle/>
         <a:p>
-          <a:pPr lvl="0" algn="l" defTabSz="755650">
+          <a:pPr marL="0" lvl="0" indent="0" algn="l" defTabSz="755650">
             <a:lnSpc>
               <a:spcPct val="90000"/>
             </a:lnSpc>
@@ -6013,6 +5953,7 @@
             <a:spcAft>
               <a:spcPct val="35000"/>
             </a:spcAft>
+            <a:buNone/>
           </a:pPr>
           <a:r>
             <a:rPr lang="es-PE" sz="1700" kern="1200">
@@ -6034,7 +5975,7 @@
             <a:spcAft>
               <a:spcPct val="15000"/>
             </a:spcAft>
-            <a:buChar char="••"/>
+            <a:buChar char="•"/>
           </a:pPr>
           <a:r>
             <a:rPr lang="es-PE" sz="1300" kern="1200">
@@ -6056,7 +5997,7 @@
             <a:spcAft>
               <a:spcPct val="15000"/>
             </a:spcAft>
-            <a:buChar char="••"/>
+            <a:buChar char="•"/>
           </a:pPr>
           <a:r>
             <a:rPr lang="es-PE" sz="1300" kern="1200">
@@ -6078,12 +6019,12 @@
             <a:spcAft>
               <a:spcPct val="15000"/>
             </a:spcAft>
-            <a:buChar char="••"/>
+            <a:buChar char="•"/>
           </a:pPr>
           <a:r>
             <a:rPr lang="es-PE" sz="1300" kern="1200">
               <a:solidFill>
-                <a:schemeClr val="tx1"/>
+                <a:srgbClr val="FF0000"/>
               </a:solidFill>
             </a:rPr>
             <a:t>Funcion para correjir errores en las unidades y presentaciones</a:t>
@@ -6100,7 +6041,7 @@
             <a:spcAft>
               <a:spcPct val="15000"/>
             </a:spcAft>
-            <a:buChar char="••"/>
+            <a:buChar char="•"/>
           </a:pPr>
           <a:r>
             <a:rPr lang="es-PE" sz="1300" kern="1200">
@@ -6154,7 +6095,7 @@
         </a:bodyPr>
         <a:lstStyle/>
         <a:p>
-          <a:pPr lvl="0" algn="l" defTabSz="755650">
+          <a:pPr marL="0" lvl="0" indent="0" algn="l" defTabSz="755650">
             <a:lnSpc>
               <a:spcPct val="90000"/>
             </a:lnSpc>
@@ -6164,6 +6105,7 @@
             <a:spcAft>
               <a:spcPct val="35000"/>
             </a:spcAft>
+            <a:buNone/>
           </a:pPr>
           <a:r>
             <a:rPr lang="es-PE" sz="1700" kern="1200"/>
@@ -6593,7 +6535,7 @@
         </a:bodyPr>
         <a:lstStyle/>
         <a:p>
-          <a:pPr lvl="0" algn="l" defTabSz="755650">
+          <a:pPr marL="0" lvl="0" indent="0" algn="l" defTabSz="755650">
             <a:lnSpc>
               <a:spcPct val="90000"/>
             </a:lnSpc>
@@ -6603,6 +6545,7 @@
             <a:spcAft>
               <a:spcPct val="35000"/>
             </a:spcAft>
+            <a:buNone/>
           </a:pPr>
           <a:r>
             <a:rPr lang="es-PE" sz="1700" kern="1200">
@@ -6614,7 +6557,7 @@
           </a:r>
         </a:p>
         <a:p>
-          <a:pPr lvl="0" algn="l" defTabSz="755650">
+          <a:pPr marL="0" lvl="0" indent="0" algn="l" defTabSz="755650">
             <a:lnSpc>
               <a:spcPct val="90000"/>
             </a:lnSpc>
@@ -6624,6 +6567,7 @@
             <a:spcAft>
               <a:spcPct val="35000"/>
             </a:spcAft>
+            <a:buNone/>
           </a:pPr>
           <a:r>
             <a:rPr lang="es-PE" sz="1700" kern="1200">
@@ -6635,7 +6579,7 @@
           </a:r>
         </a:p>
         <a:p>
-          <a:pPr lvl="0" algn="l" defTabSz="755650">
+          <a:pPr marL="0" lvl="0" indent="0" algn="l" defTabSz="755650">
             <a:lnSpc>
               <a:spcPct val="90000"/>
             </a:lnSpc>
@@ -6645,6 +6589,7 @@
             <a:spcAft>
               <a:spcPct val="35000"/>
             </a:spcAft>
+            <a:buNone/>
           </a:pPr>
           <a:r>
             <a:rPr lang="es-PE" sz="1700" kern="1200">

</xml_diff>

<commit_message>
Complentando el avance en el doc
</commit_message>
<xml_diff>
--- a/Planificacion-proyecto-LPII.docx
+++ b/Planificacion-proyecto-LPII.docx
@@ -88,7 +88,7 @@
           <w:lang w:val="en-US"/>
         </w:rPr>
         <w:drawing>
-          <wp:inline distT="0" distB="0" distL="0" distR="0" wp14:anchorId="23AE973D" wp14:editId="1E2C1FF0">
+          <wp:inline distT="0" distB="0" distL="0" distR="0" wp14:anchorId="23AE973D" wp14:editId="779568C1">
             <wp:extent cx="10351135" cy="6163026"/>
             <wp:effectExtent l="0" t="0" r="0" b="0"/>
             <wp:docPr id="2" name="Diagrama 2"/>
@@ -285,6 +285,7 @@
     <w:lsdException w:name="HTML Sample" w:semiHidden="1" w:unhideWhenUsed="1"/>
     <w:lsdException w:name="HTML Typewriter" w:semiHidden="1" w:unhideWhenUsed="1"/>
     <w:lsdException w:name="HTML Variable" w:semiHidden="1" w:unhideWhenUsed="1"/>
+    <w:lsdException w:name="Normal Table" w:semiHidden="1" w:unhideWhenUsed="1"/>
     <w:lsdException w:name="annotation subject" w:semiHidden="1" w:unhideWhenUsed="1"/>
     <w:lsdException w:name="No List" w:semiHidden="1" w:unhideWhenUsed="1"/>
     <w:lsdException w:name="Outline List 1" w:semiHidden="1" w:unhideWhenUsed="1"/>
@@ -327,8 +328,11 @@
     <w:lsdException w:name="Table Contemporary" w:semiHidden="1" w:unhideWhenUsed="1"/>
     <w:lsdException w:name="Table Elegant" w:semiHidden="1" w:unhideWhenUsed="1"/>
     <w:lsdException w:name="Table Professional" w:semiHidden="1" w:unhideWhenUsed="1"/>
+    <w:lsdException w:name="Table Subtle 1" w:semiHidden="1" w:unhideWhenUsed="1"/>
     <w:lsdException w:name="Table Subtle 2" w:semiHidden="1" w:unhideWhenUsed="1"/>
     <w:lsdException w:name="Table Web 1" w:semiHidden="1" w:unhideWhenUsed="1"/>
+    <w:lsdException w:name="Table Web 2" w:semiHidden="1" w:unhideWhenUsed="1"/>
+    <w:lsdException w:name="Table Web 3" w:semiHidden="1" w:unhideWhenUsed="1"/>
     <w:lsdException w:name="Balloon Text" w:semiHidden="1" w:unhideWhenUsed="1"/>
     <w:lsdException w:name="Table Grid" w:uiPriority="39"/>
     <w:lsdException w:name="Table Theme" w:semiHidden="1" w:unhideWhenUsed="1"/>
@@ -3120,7 +3124,7 @@
           <a:r>
             <a:rPr lang="es-PE">
               <a:solidFill>
-                <a:schemeClr val="tx1"/>
+                <a:srgbClr val="FF0000"/>
               </a:solidFill>
             </a:rPr>
             <a:t>Investigaremos la libreria de envio de correo</a:t>
@@ -3130,11 +3134,26 @@
           <a:r>
             <a:rPr lang="es-PE">
               <a:solidFill>
-                <a:schemeClr val="tx1"/>
+                <a:srgbClr val="FF0000"/>
               </a:solidFill>
             </a:rPr>
             <a:t>Prueba de envio</a:t>
           </a:r>
+        </a:p>
+        <a:p>
+          <a:r>
+            <a:rPr lang="es-PE">
+              <a:solidFill>
+                <a:srgbClr val="FF0000"/>
+              </a:solidFill>
+            </a:rPr>
+            <a:t>enviar el mensaje en formato HML</a:t>
+          </a:r>
+          <a:endParaRPr lang="es-PE">
+            <a:solidFill>
+              <a:schemeClr val="tx1"/>
+            </a:solidFill>
+          </a:endParaRPr>
         </a:p>
         <a:p>
           <a:r>
@@ -6550,7 +6569,7 @@
           <a:r>
             <a:rPr lang="es-PE" sz="1700" kern="1200">
               <a:solidFill>
-                <a:schemeClr val="tx1"/>
+                <a:srgbClr val="FF0000"/>
               </a:solidFill>
             </a:rPr>
             <a:t>Investigaremos la libreria de envio de correo</a:t>
@@ -6572,11 +6591,38 @@
           <a:r>
             <a:rPr lang="es-PE" sz="1700" kern="1200">
               <a:solidFill>
-                <a:schemeClr val="tx1"/>
+                <a:srgbClr val="FF0000"/>
               </a:solidFill>
             </a:rPr>
             <a:t>Prueba de envio</a:t>
           </a:r>
+        </a:p>
+        <a:p>
+          <a:pPr marL="0" lvl="0" indent="0" algn="l" defTabSz="755650">
+            <a:lnSpc>
+              <a:spcPct val="90000"/>
+            </a:lnSpc>
+            <a:spcBef>
+              <a:spcPct val="0"/>
+            </a:spcBef>
+            <a:spcAft>
+              <a:spcPct val="35000"/>
+            </a:spcAft>
+            <a:buNone/>
+          </a:pPr>
+          <a:r>
+            <a:rPr lang="es-PE" sz="1700" kern="1200">
+              <a:solidFill>
+                <a:srgbClr val="FF0000"/>
+              </a:solidFill>
+            </a:rPr>
+            <a:t>enviar el mensaje en formato HML</a:t>
+          </a:r>
+          <a:endParaRPr lang="es-PE" sz="1700" kern="1200">
+            <a:solidFill>
+              <a:schemeClr val="tx1"/>
+            </a:solidFill>
+          </a:endParaRPr>
         </a:p>
         <a:p>
           <a:pPr marL="0" lvl="0" indent="0" algn="l" defTabSz="755650">

</xml_diff>

<commit_message>
Uniendo comparaciones en uno solo
</commit_message>
<xml_diff>
--- a/Planificacion-proyecto-LPII.docx
+++ b/Planificacion-proyecto-LPII.docx
@@ -1,6 +1,6 @@
 
 <file path=word/document.xml><?xml version="1.0" encoding="utf-8"?>
-<w:document xmlns:wpc="http://schemas.microsoft.com/office/word/2010/wordprocessingCanvas" xmlns:cx="http://schemas.microsoft.com/office/drawing/2014/chartex" xmlns:cx1="http://schemas.microsoft.com/office/drawing/2015/9/8/chartex" xmlns:cx2="http://schemas.microsoft.com/office/drawing/2015/10/21/chartex" xmlns:cx3="http://schemas.microsoft.com/office/drawing/2016/5/9/chartex" xmlns:cx4="http://schemas.microsoft.com/office/drawing/2016/5/10/chartex" xmlns:cx5="http://schemas.microsoft.com/office/drawing/2016/5/11/chartex" xmlns:cx6="http://schemas.microsoft.com/office/drawing/2016/5/12/chartex" xmlns:cx7="http://schemas.microsoft.com/office/drawing/2016/5/13/chartex" xmlns:cx8="http://schemas.microsoft.com/office/drawing/2016/5/14/chartex" xmlns:mc="http://schemas.openxmlformats.org/markup-compatibility/2006" xmlns:aink="http://schemas.microsoft.com/office/drawing/2016/ink" xmlns:am3d="http://schemas.microsoft.com/office/drawing/2017/model3d" xmlns:o="urn:schemas-microsoft-com:office:office" xmlns:oel="http://schemas.microsoft.com/office/2019/extlst" xmlns:r="http://schemas.openxmlformats.org/officeDocument/2006/relationships" xmlns:m="http://schemas.openxmlformats.org/officeDocument/2006/math" xmlns:v="urn:schemas-microsoft-com:vml" xmlns:wp14="http://schemas.microsoft.com/office/word/2010/wordprocessingDrawing" xmlns:wp="http://schemas.openxmlformats.org/drawingml/2006/wordprocessingDrawing" xmlns:w10="urn:schemas-microsoft-com:office:word" xmlns:w="http://schemas.openxmlformats.org/wordprocessingml/2006/main" xmlns:w14="http://schemas.microsoft.com/office/word/2010/wordml" xmlns:w15="http://schemas.microsoft.com/office/word/2012/wordml" xmlns:w16cex="http://schemas.microsoft.com/office/word/2018/wordml/cex" xmlns:w16cid="http://schemas.microsoft.com/office/word/2016/wordml/cid" xmlns:w16="http://schemas.microsoft.com/office/word/2018/wordml" xmlns:w16sdtdh="http://schemas.microsoft.com/office/word/2020/wordml/sdtdatahash" xmlns:w16se="http://schemas.microsoft.com/office/word/2015/wordml/symex" xmlns:wpg="http://schemas.microsoft.com/office/word/2010/wordprocessingGroup" xmlns:wpi="http://schemas.microsoft.com/office/word/2010/wordprocessingInk" xmlns:wne="http://schemas.microsoft.com/office/word/2006/wordml" xmlns:wps="http://schemas.microsoft.com/office/word/2010/wordprocessingShape" mc:Ignorable="w14 w15 w16se w16cid w16 w16cex w16sdtdh wp14">
+<w:document xmlns:wpc="http://schemas.microsoft.com/office/word/2010/wordprocessingCanvas" xmlns:mc="http://schemas.openxmlformats.org/markup-compatibility/2006" xmlns:o="urn:schemas-microsoft-com:office:office" xmlns:r="http://schemas.openxmlformats.org/officeDocument/2006/relationships" xmlns:m="http://schemas.openxmlformats.org/officeDocument/2006/math" xmlns:v="urn:schemas-microsoft-com:vml" xmlns:wp14="http://schemas.microsoft.com/office/word/2010/wordprocessingDrawing" xmlns:wp="http://schemas.openxmlformats.org/drawingml/2006/wordprocessingDrawing" xmlns:w10="urn:schemas-microsoft-com:office:word" xmlns:w="http://schemas.openxmlformats.org/wordprocessingml/2006/main" xmlns:w14="http://schemas.microsoft.com/office/word/2010/wordml" xmlns:w15="http://schemas.microsoft.com/office/word/2012/wordml" xmlns:wpg="http://schemas.microsoft.com/office/word/2010/wordprocessingGroup" xmlns:wpi="http://schemas.microsoft.com/office/word/2010/wordprocessingInk" xmlns:wne="http://schemas.microsoft.com/office/word/2006/wordml" xmlns:wps="http://schemas.microsoft.com/office/word/2010/wordprocessingShape" mc:Ignorable="w14 w15 wp14">
   <w:body>
     <w:p>
       <w:pPr>
@@ -30,7 +30,7 @@
       <w:r>
         <w:rPr>
           <w:noProof/>
-          <w:lang w:val="en-US"/>
+          <w:lang w:eastAsia="es-PE"/>
         </w:rPr>
         <w:drawing>
           <wp:inline distT="0" distB="0" distL="0" distR="0" wp14:anchorId="3DD92A4F" wp14:editId="287521A5">
@@ -82,13 +82,14 @@
           <w:lang w:val="es-ES"/>
         </w:rPr>
       </w:pPr>
+      <w:bookmarkStart w:id="0" w:name="_GoBack"/>
       <w:r>
         <w:rPr>
           <w:noProof/>
-          <w:lang w:val="en-US"/>
+          <w:lang w:eastAsia="es-PE"/>
         </w:rPr>
         <w:drawing>
-          <wp:inline distT="0" distB="0" distL="0" distR="0" wp14:anchorId="23AE973D" wp14:editId="779568C1">
+          <wp:inline distT="0" distB="0" distL="0" distR="0" wp14:anchorId="23AE973D" wp14:editId="4DD53DDC">
             <wp:extent cx="10351135" cy="6163026"/>
             <wp:effectExtent l="0" t="0" r="0" b="0"/>
             <wp:docPr id="2" name="Diagrama 2"/>
@@ -101,6 +102,7 @@
           </wp:inline>
         </w:drawing>
       </w:r>
+      <w:bookmarkEnd w:id="0"/>
     </w:p>
     <w:sectPr>
       <w:pgSz w:w="16838" w:h="11906" w:orient="landscape"/>
@@ -113,7 +115,7 @@
 </file>
 
 <file path=word/endnotes.xml><?xml version="1.0" encoding="utf-8"?>
-<w:endnotes xmlns:wpc="http://schemas.microsoft.com/office/word/2010/wordprocessingCanvas" xmlns:cx="http://schemas.microsoft.com/office/drawing/2014/chartex" xmlns:cx1="http://schemas.microsoft.com/office/drawing/2015/9/8/chartex" xmlns:cx2="http://schemas.microsoft.com/office/drawing/2015/10/21/chartex" xmlns:cx3="http://schemas.microsoft.com/office/drawing/2016/5/9/chartex" xmlns:cx4="http://schemas.microsoft.com/office/drawing/2016/5/10/chartex" xmlns:cx5="http://schemas.microsoft.com/office/drawing/2016/5/11/chartex" xmlns:cx6="http://schemas.microsoft.com/office/drawing/2016/5/12/chartex" xmlns:cx7="http://schemas.microsoft.com/office/drawing/2016/5/13/chartex" xmlns:cx8="http://schemas.microsoft.com/office/drawing/2016/5/14/chartex" xmlns:mc="http://schemas.openxmlformats.org/markup-compatibility/2006" xmlns:aink="http://schemas.microsoft.com/office/drawing/2016/ink" xmlns:am3d="http://schemas.microsoft.com/office/drawing/2017/model3d" xmlns:o="urn:schemas-microsoft-com:office:office" xmlns:oel="http://schemas.microsoft.com/office/2019/extlst" xmlns:r="http://schemas.openxmlformats.org/officeDocument/2006/relationships" xmlns:m="http://schemas.openxmlformats.org/officeDocument/2006/math" xmlns:v="urn:schemas-microsoft-com:vml" xmlns:wp14="http://schemas.microsoft.com/office/word/2010/wordprocessingDrawing" xmlns:wp="http://schemas.openxmlformats.org/drawingml/2006/wordprocessingDrawing" xmlns:w10="urn:schemas-microsoft-com:office:word" xmlns:w="http://schemas.openxmlformats.org/wordprocessingml/2006/main" xmlns:w14="http://schemas.microsoft.com/office/word/2010/wordml" xmlns:w15="http://schemas.microsoft.com/office/word/2012/wordml" xmlns:w16cex="http://schemas.microsoft.com/office/word/2018/wordml/cex" xmlns:w16cid="http://schemas.microsoft.com/office/word/2016/wordml/cid" xmlns:w16="http://schemas.microsoft.com/office/word/2018/wordml" xmlns:w16sdtdh="http://schemas.microsoft.com/office/word/2020/wordml/sdtdatahash" xmlns:w16se="http://schemas.microsoft.com/office/word/2015/wordml/symex" xmlns:wpg="http://schemas.microsoft.com/office/word/2010/wordprocessingGroup" xmlns:wpi="http://schemas.microsoft.com/office/word/2010/wordprocessingInk" xmlns:wne="http://schemas.microsoft.com/office/word/2006/wordml" xmlns:wps="http://schemas.microsoft.com/office/word/2010/wordprocessingShape" mc:Ignorable="w14 w15 w16se w16cid w16 w16cex w16sdtdh wp14">
+<w:endnotes xmlns:wpc="http://schemas.microsoft.com/office/word/2010/wordprocessingCanvas" xmlns:mc="http://schemas.openxmlformats.org/markup-compatibility/2006" xmlns:o="urn:schemas-microsoft-com:office:office" xmlns:r="http://schemas.openxmlformats.org/officeDocument/2006/relationships" xmlns:m="http://schemas.openxmlformats.org/officeDocument/2006/math" xmlns:v="urn:schemas-microsoft-com:vml" xmlns:wp14="http://schemas.microsoft.com/office/word/2010/wordprocessingDrawing" xmlns:wp="http://schemas.openxmlformats.org/drawingml/2006/wordprocessingDrawing" xmlns:w10="urn:schemas-microsoft-com:office:word" xmlns:w="http://schemas.openxmlformats.org/wordprocessingml/2006/main" xmlns:w14="http://schemas.microsoft.com/office/word/2010/wordml" xmlns:w15="http://schemas.microsoft.com/office/word/2012/wordml" xmlns:wpg="http://schemas.microsoft.com/office/word/2010/wordprocessingGroup" xmlns:wpi="http://schemas.microsoft.com/office/word/2010/wordprocessingInk" xmlns:wne="http://schemas.microsoft.com/office/word/2006/wordml" xmlns:wps="http://schemas.microsoft.com/office/word/2010/wordprocessingShape" mc:Ignorable="w14 w15 wp14">
   <w:endnote w:type="separator" w:id="-1">
     <w:p>
       <w:pPr>
@@ -138,7 +140,7 @@
 </file>
 
 <file path=word/footnotes.xml><?xml version="1.0" encoding="utf-8"?>
-<w:footnotes xmlns:wpc="http://schemas.microsoft.com/office/word/2010/wordprocessingCanvas" xmlns:cx="http://schemas.microsoft.com/office/drawing/2014/chartex" xmlns:cx1="http://schemas.microsoft.com/office/drawing/2015/9/8/chartex" xmlns:cx2="http://schemas.microsoft.com/office/drawing/2015/10/21/chartex" xmlns:cx3="http://schemas.microsoft.com/office/drawing/2016/5/9/chartex" xmlns:cx4="http://schemas.microsoft.com/office/drawing/2016/5/10/chartex" xmlns:cx5="http://schemas.microsoft.com/office/drawing/2016/5/11/chartex" xmlns:cx6="http://schemas.microsoft.com/office/drawing/2016/5/12/chartex" xmlns:cx7="http://schemas.microsoft.com/office/drawing/2016/5/13/chartex" xmlns:cx8="http://schemas.microsoft.com/office/drawing/2016/5/14/chartex" xmlns:mc="http://schemas.openxmlformats.org/markup-compatibility/2006" xmlns:aink="http://schemas.microsoft.com/office/drawing/2016/ink" xmlns:am3d="http://schemas.microsoft.com/office/drawing/2017/model3d" xmlns:o="urn:schemas-microsoft-com:office:office" xmlns:oel="http://schemas.microsoft.com/office/2019/extlst" xmlns:r="http://schemas.openxmlformats.org/officeDocument/2006/relationships" xmlns:m="http://schemas.openxmlformats.org/officeDocument/2006/math" xmlns:v="urn:schemas-microsoft-com:vml" xmlns:wp14="http://schemas.microsoft.com/office/word/2010/wordprocessingDrawing" xmlns:wp="http://schemas.openxmlformats.org/drawingml/2006/wordprocessingDrawing" xmlns:w10="urn:schemas-microsoft-com:office:word" xmlns:w="http://schemas.openxmlformats.org/wordprocessingml/2006/main" xmlns:w14="http://schemas.microsoft.com/office/word/2010/wordml" xmlns:w15="http://schemas.microsoft.com/office/word/2012/wordml" xmlns:w16cex="http://schemas.microsoft.com/office/word/2018/wordml/cex" xmlns:w16cid="http://schemas.microsoft.com/office/word/2016/wordml/cid" xmlns:w16="http://schemas.microsoft.com/office/word/2018/wordml" xmlns:w16sdtdh="http://schemas.microsoft.com/office/word/2020/wordml/sdtdatahash" xmlns:w16se="http://schemas.microsoft.com/office/word/2015/wordml/symex" xmlns:wpg="http://schemas.microsoft.com/office/word/2010/wordprocessingGroup" xmlns:wpi="http://schemas.microsoft.com/office/word/2010/wordprocessingInk" xmlns:wne="http://schemas.microsoft.com/office/word/2006/wordml" xmlns:wps="http://schemas.microsoft.com/office/word/2010/wordprocessingShape" mc:Ignorable="w14 w15 w16se w16cid w16 w16cex w16sdtdh wp14">
+<w:footnotes xmlns:wpc="http://schemas.microsoft.com/office/word/2010/wordprocessingCanvas" xmlns:mc="http://schemas.openxmlformats.org/markup-compatibility/2006" xmlns:o="urn:schemas-microsoft-com:office:office" xmlns:r="http://schemas.openxmlformats.org/officeDocument/2006/relationships" xmlns:m="http://schemas.openxmlformats.org/officeDocument/2006/math" xmlns:v="urn:schemas-microsoft-com:vml" xmlns:wp14="http://schemas.microsoft.com/office/word/2010/wordprocessingDrawing" xmlns:wp="http://schemas.openxmlformats.org/drawingml/2006/wordprocessingDrawing" xmlns:w10="urn:schemas-microsoft-com:office:word" xmlns:w="http://schemas.openxmlformats.org/wordprocessingml/2006/main" xmlns:w14="http://schemas.microsoft.com/office/word/2010/wordml" xmlns:w15="http://schemas.microsoft.com/office/word/2012/wordml" xmlns:wpg="http://schemas.microsoft.com/office/word/2010/wordprocessingGroup" xmlns:wpi="http://schemas.microsoft.com/office/word/2010/wordprocessingInk" xmlns:wne="http://schemas.microsoft.com/office/word/2006/wordml" xmlns:wps="http://schemas.microsoft.com/office/word/2010/wordprocessingShape" mc:Ignorable="w14 w15 wp14">
   <w:footnote w:type="separator" w:id="-1">
     <w:p>
       <w:pPr>
@@ -163,7 +165,7 @@
 </file>
 
 <file path=word/styles.xml><?xml version="1.0" encoding="utf-8"?>
-<w:styles xmlns:mc="http://schemas.openxmlformats.org/markup-compatibility/2006" xmlns:r="http://schemas.openxmlformats.org/officeDocument/2006/relationships" xmlns:w="http://schemas.openxmlformats.org/wordprocessingml/2006/main" xmlns:w14="http://schemas.microsoft.com/office/word/2010/wordml" xmlns:w15="http://schemas.microsoft.com/office/word/2012/wordml" xmlns:w16cex="http://schemas.microsoft.com/office/word/2018/wordml/cex" xmlns:w16cid="http://schemas.microsoft.com/office/word/2016/wordml/cid" xmlns:w16="http://schemas.microsoft.com/office/word/2018/wordml" xmlns:w16sdtdh="http://schemas.microsoft.com/office/word/2020/wordml/sdtdatahash" xmlns:w16se="http://schemas.microsoft.com/office/word/2015/wordml/symex" mc:Ignorable="w14 w15 w16se w16cid w16 w16cex w16sdtdh">
+<w:styles xmlns:mc="http://schemas.openxmlformats.org/markup-compatibility/2006" xmlns:r="http://schemas.openxmlformats.org/officeDocument/2006/relationships" xmlns:w="http://schemas.openxmlformats.org/wordprocessingml/2006/main" xmlns:w14="http://schemas.microsoft.com/office/word/2010/wordml" xmlns:w15="http://schemas.microsoft.com/office/word/2012/wordml" mc:Ignorable="w14 w15">
   <w:docDefaults>
     <w:rPrDefault>
       <w:rPr>
@@ -179,7 +181,7 @@
       </w:pPr>
     </w:pPrDefault>
   </w:docDefaults>
-  <w:latentStyles w:defLockedState="0" w:defUIPriority="99" w:defSemiHidden="0" w:defUnhideWhenUsed="0" w:defQFormat="0" w:count="376">
+  <w:latentStyles w:defLockedState="0" w:defUIPriority="99" w:defSemiHidden="0" w:defUnhideWhenUsed="0" w:defQFormat="0" w:count="371">
     <w:lsdException w:name="Normal" w:uiPriority="0" w:qFormat="1"/>
     <w:lsdException w:name="heading 1" w:uiPriority="9" w:qFormat="1"/>
     <w:lsdException w:name="heading 2" w:semiHidden="1" w:uiPriority="9" w:unhideWhenUsed="1" w:qFormat="1"/>
@@ -551,11 +553,6 @@
     <w:lsdException w:name="List Table 5 Dark Accent 6" w:uiPriority="50"/>
     <w:lsdException w:name="List Table 6 Colorful Accent 6" w:uiPriority="51"/>
     <w:lsdException w:name="List Table 7 Colorful Accent 6" w:uiPriority="52"/>
-    <w:lsdException w:name="Mention" w:semiHidden="1" w:unhideWhenUsed="1"/>
-    <w:lsdException w:name="Smart Hyperlink" w:semiHidden="1" w:unhideWhenUsed="1"/>
-    <w:lsdException w:name="Hashtag" w:semiHidden="1" w:unhideWhenUsed="1"/>
-    <w:lsdException w:name="Unresolved Mention" w:semiHidden="1" w:unhideWhenUsed="1"/>
-    <w:lsdException w:name="Smart Link" w:semiHidden="1" w:unhideWhenUsed="1"/>
   </w:latentStyles>
   <w:style w:type="paragraph" w:default="1" w:styleId="Normal">
     <w:name w:val="Normal"/>
@@ -2739,6 +2736,13 @@
         </dgm:presLayoutVars>
       </dgm:prSet>
       <dgm:spPr/>
+      <dgm:t>
+        <a:bodyPr/>
+        <a:lstStyle/>
+        <a:p>
+          <a:endParaRPr lang="es-PE"/>
+        </a:p>
+      </dgm:t>
     </dgm:pt>
     <dgm:pt modelId="{79679875-031A-4906-ACE3-65D472FD8596}" type="pres">
       <dgm:prSet presAssocID="{DF62C84F-00AF-4F9B-81B9-0CDDCC08C048}" presName="parenttextcomposite" presStyleCnt="0"/>
@@ -2753,6 +2757,13 @@
         </dgm:presLayoutVars>
       </dgm:prSet>
       <dgm:spPr/>
+      <dgm:t>
+        <a:bodyPr/>
+        <a:lstStyle/>
+        <a:p>
+          <a:endParaRPr lang="es-PE"/>
+        </a:p>
+      </dgm:t>
     </dgm:pt>
     <dgm:pt modelId="{D7C0F832-F93F-465E-945B-D752371CF142}" type="pres">
       <dgm:prSet presAssocID="{DF62C84F-00AF-4F9B-81B9-0CDDCC08C048}" presName="composite" presStyleCnt="0"/>
@@ -2795,6 +2806,13 @@
         </dgm:presLayoutVars>
       </dgm:prSet>
       <dgm:spPr/>
+      <dgm:t>
+        <a:bodyPr/>
+        <a:lstStyle/>
+        <a:p>
+          <a:endParaRPr lang="es-PE"/>
+        </a:p>
+      </dgm:t>
     </dgm:pt>
     <dgm:pt modelId="{C4133916-CFD9-46C6-88F8-7C56C7CEACB3}" type="pres">
       <dgm:prSet presAssocID="{C9BCF6DC-B3DA-419D-A917-EDA44857ACC5}" presName="sibTrans" presStyleCnt="0"/>
@@ -2813,6 +2831,13 @@
         </dgm:presLayoutVars>
       </dgm:prSet>
       <dgm:spPr/>
+      <dgm:t>
+        <a:bodyPr/>
+        <a:lstStyle/>
+        <a:p>
+          <a:endParaRPr lang="es-PE"/>
+        </a:p>
+      </dgm:t>
     </dgm:pt>
     <dgm:pt modelId="{361524FE-1AE7-46D3-88C9-BFB88C9C2F35}" type="pres">
       <dgm:prSet presAssocID="{306C8646-9CFD-4BCA-B98B-9D231512D156}" presName="composite" presStyleCnt="0"/>
@@ -2855,6 +2880,13 @@
         </dgm:presLayoutVars>
       </dgm:prSet>
       <dgm:spPr/>
+      <dgm:t>
+        <a:bodyPr/>
+        <a:lstStyle/>
+        <a:p>
+          <a:endParaRPr lang="es-PE"/>
+        </a:p>
+      </dgm:t>
     </dgm:pt>
     <dgm:pt modelId="{7E97D4A6-AF54-4FB2-97A7-123483679BE2}" type="pres">
       <dgm:prSet presAssocID="{35C703B9-AF6A-4935-B57C-C08C5FA40C0A}" presName="sibTrans" presStyleCnt="0"/>
@@ -2873,6 +2905,13 @@
         </dgm:presLayoutVars>
       </dgm:prSet>
       <dgm:spPr/>
+      <dgm:t>
+        <a:bodyPr/>
+        <a:lstStyle/>
+        <a:p>
+          <a:endParaRPr lang="es-PE"/>
+        </a:p>
+      </dgm:t>
     </dgm:pt>
     <dgm:pt modelId="{DEE27EBF-3E85-4E9A-AABC-73B19B6200E1}" type="pres">
       <dgm:prSet presAssocID="{D27037BF-04C4-4DE3-AD31-014DD2D6C499}" presName="composite" presStyleCnt="0"/>
@@ -2915,67 +2954,74 @@
         </dgm:presLayoutVars>
       </dgm:prSet>
       <dgm:spPr/>
+      <dgm:t>
+        <a:bodyPr/>
+        <a:lstStyle/>
+        <a:p>
+          <a:endParaRPr lang="es-PE"/>
+        </a:p>
+      </dgm:t>
     </dgm:pt>
   </dgm:ptLst>
   <dgm:cxnLst>
-    <dgm:cxn modelId="{1F769A0A-0491-4DE9-BC27-1116019009BB}" type="presOf" srcId="{C11FCFC8-C598-427F-88B2-A95E1E71DFAB}" destId="{69DF3239-1F99-4425-B3DF-5112E1087084}" srcOrd="0" destOrd="2" presId="urn:microsoft.com/office/officeart/2008/layout/VerticalAccentList"/>
-    <dgm:cxn modelId="{26B72C17-9297-426B-BE0D-180A538BF9BC}" type="presOf" srcId="{D5CF4052-A874-4DEF-B9D8-665DD3192256}" destId="{69DF3239-1F99-4425-B3DF-5112E1087084}" srcOrd="0" destOrd="1" presId="urn:microsoft.com/office/officeart/2008/layout/VerticalAccentList"/>
+    <dgm:cxn modelId="{5A2A3C1A-010E-4B3E-846E-FF8F07048229}" srcId="{DF62C84F-00AF-4F9B-81B9-0CDDCC08C048}" destId="{B2308969-0A6B-4344-B87B-BD809982A37D}" srcOrd="0" destOrd="0" parTransId="{BC56AB93-2151-4956-AF33-5AAAE8C83569}" sibTransId="{3F16D2D9-83A0-4BBE-BC81-7C75E85F8564}"/>
+    <dgm:cxn modelId="{84CDB2C4-04C5-4B2C-A75C-BCA3E310BCC9}" type="presOf" srcId="{73CB0AFD-CB1E-438D-A041-7DBFD14AB769}" destId="{69DF3239-1F99-4425-B3DF-5112E1087084}" srcOrd="0" destOrd="4" presId="urn:microsoft.com/office/officeart/2008/layout/VerticalAccentList"/>
+    <dgm:cxn modelId="{E907E38D-7A13-4987-B7B0-CF9E7D0D15D2}" type="presOf" srcId="{C11FCFC8-C598-427F-88B2-A95E1E71DFAB}" destId="{69DF3239-1F99-4425-B3DF-5112E1087084}" srcOrd="0" destOrd="2" presId="urn:microsoft.com/office/officeart/2008/layout/VerticalAccentList"/>
+    <dgm:cxn modelId="{ED2D9E87-C85F-4DB0-9A7A-6BF9748A9FEC}" srcId="{DF62C84F-00AF-4F9B-81B9-0CDDCC08C048}" destId="{73CB0AFD-CB1E-438D-A041-7DBFD14AB769}" srcOrd="4" destOrd="0" parTransId="{8E3F2D29-9CFB-4444-9140-E95CC7C333F4}" sibTransId="{526A1194-1A48-496E-8D86-C5D2AE37F92C}"/>
+    <dgm:cxn modelId="{EA0E9F93-63F7-4CDB-B8D6-AA393E91A168}" type="presOf" srcId="{2337CACA-5431-4CCA-BB2A-23F6CCCD4623}" destId="{B729A5AD-0296-493F-BD8B-6708B7FC32C9}" srcOrd="0" destOrd="0" presId="urn:microsoft.com/office/officeart/2008/layout/VerticalAccentList"/>
+    <dgm:cxn modelId="{AE716A4D-0CD7-454D-8EE8-62EDC1B7FCAF}" type="presOf" srcId="{D5CF4052-A874-4DEF-B9D8-665DD3192256}" destId="{69DF3239-1F99-4425-B3DF-5112E1087084}" srcOrd="0" destOrd="1" presId="urn:microsoft.com/office/officeart/2008/layout/VerticalAccentList"/>
+    <dgm:cxn modelId="{F04B1DAE-6C90-43A3-8561-78A000559114}" srcId="{D7B75C32-8F87-411F-B984-874743ECA190}" destId="{DF62C84F-00AF-4F9B-81B9-0CDDCC08C048}" srcOrd="0" destOrd="0" parTransId="{7B44670F-F9F3-4AA9-AC81-3D28C1D6F9CF}" sibTransId="{C9BCF6DC-B3DA-419D-A917-EDA44857ACC5}"/>
+    <dgm:cxn modelId="{4007D30A-0B21-423D-BEE5-EAF31684305D}" type="presOf" srcId="{FB84F691-9DB2-4A81-867A-0D21D957E9CE}" destId="{68A2D395-1B30-4F75-B665-0FBB4D9340C8}" srcOrd="0" destOrd="0" presId="urn:microsoft.com/office/officeart/2008/layout/VerticalAccentList"/>
+    <dgm:cxn modelId="{ADC3E8F4-C387-4BB5-B0CF-30D4131D2AAD}" type="presOf" srcId="{6350BA11-71A8-4345-B505-1008CE761026}" destId="{69DF3239-1F99-4425-B3DF-5112E1087084}" srcOrd="0" destOrd="3" presId="urn:microsoft.com/office/officeart/2008/layout/VerticalAccentList"/>
+    <dgm:cxn modelId="{18E14601-31D2-4881-AF11-7DF0C7BBCD53}" type="presOf" srcId="{306C8646-9CFD-4BCA-B98B-9D231512D156}" destId="{D14C891D-9AA4-4D7C-B2A3-DDB23D49280E}" srcOrd="0" destOrd="0" presId="urn:microsoft.com/office/officeart/2008/layout/VerticalAccentList"/>
+    <dgm:cxn modelId="{0B9DBD66-4D9F-4AF2-AB82-842112E22E39}" type="presOf" srcId="{D7B75C32-8F87-411F-B984-874743ECA190}" destId="{F6B841CA-BFE1-4B2B-9AD4-435E8CEF8969}" srcOrd="0" destOrd="0" presId="urn:microsoft.com/office/officeart/2008/layout/VerticalAccentList"/>
+    <dgm:cxn modelId="{9B04E121-FB27-43D9-9ECB-2BACCBAF99FC}" srcId="{D27037BF-04C4-4DE3-AD31-014DD2D6C499}" destId="{2337CACA-5431-4CCA-BB2A-23F6CCCD4623}" srcOrd="0" destOrd="0" parTransId="{049D6F15-202C-4C4C-BEEC-BD503EFB6EBD}" sibTransId="{F3F18D2C-15E9-465D-A4F6-CB9180DF2438}"/>
+    <dgm:cxn modelId="{DA91D8F8-C074-4F47-BA6E-0301D8AECBE5}" srcId="{DF62C84F-00AF-4F9B-81B9-0CDDCC08C048}" destId="{C11FCFC8-C598-427F-88B2-A95E1E71DFAB}" srcOrd="2" destOrd="0" parTransId="{15C3BDE5-8300-4974-A648-4051397846FA}" sibTransId="{49F88020-7574-40D4-B960-8191DF51D26A}"/>
+    <dgm:cxn modelId="{9E4033D7-40F8-41C0-AA7C-212AF387E2B1}" srcId="{D7B75C32-8F87-411F-B984-874743ECA190}" destId="{D27037BF-04C4-4DE3-AD31-014DD2D6C499}" srcOrd="2" destOrd="0" parTransId="{AC1DBD30-C131-4FEA-B018-6D38EA8C1634}" sibTransId="{9C8A0E7C-87B2-4E32-9B82-2D68EE642F26}"/>
+    <dgm:cxn modelId="{61CE9E4B-806E-4107-9E33-0F6903716138}" srcId="{DF62C84F-00AF-4F9B-81B9-0CDDCC08C048}" destId="{6E988D01-0769-4839-83BC-2381E54A53CD}" srcOrd="5" destOrd="0" parTransId="{0C0909B5-D775-4FAE-8E14-8528D543F26D}" sibTransId="{6C3F6DA5-3654-4032-A0EF-504B3877F310}"/>
+    <dgm:cxn modelId="{BF4E2239-9BD4-4346-8181-1707B71DFD6C}" type="presOf" srcId="{B2308969-0A6B-4344-B87B-BD809982A37D}" destId="{69DF3239-1F99-4425-B3DF-5112E1087084}" srcOrd="0" destOrd="0" presId="urn:microsoft.com/office/officeart/2008/layout/VerticalAccentList"/>
+    <dgm:cxn modelId="{BF6F09FE-0389-4063-825C-10A765DFCC9E}" srcId="{DF62C84F-00AF-4F9B-81B9-0CDDCC08C048}" destId="{D5CF4052-A874-4DEF-B9D8-665DD3192256}" srcOrd="1" destOrd="0" parTransId="{A39D94D3-8F3B-401C-BA36-87A595F5E09D}" sibTransId="{C1FB273E-B1F6-40A7-BA80-C8FA76BBFB8B}"/>
+    <dgm:cxn modelId="{594B8A5F-F2C4-4C85-AD99-489076EFD9DA}" type="presOf" srcId="{DF62C84F-00AF-4F9B-81B9-0CDDCC08C048}" destId="{08CE8FA7-F9AC-4FD2-A6F8-C2D1D13E1311}" srcOrd="0" destOrd="0" presId="urn:microsoft.com/office/officeart/2008/layout/VerticalAccentList"/>
+    <dgm:cxn modelId="{4E7C4594-E935-4895-AA2D-56696C7371FF}" srcId="{D7B75C32-8F87-411F-B984-874743ECA190}" destId="{306C8646-9CFD-4BCA-B98B-9D231512D156}" srcOrd="1" destOrd="0" parTransId="{888FD958-1F97-44D7-99B8-B9C26757637C}" sibTransId="{35C703B9-AF6A-4935-B57C-C08C5FA40C0A}"/>
     <dgm:cxn modelId="{9FDF6F17-64AF-4C05-8887-AFBA248A7887}" srcId="{DF62C84F-00AF-4F9B-81B9-0CDDCC08C048}" destId="{6350BA11-71A8-4345-B505-1008CE761026}" srcOrd="3" destOrd="0" parTransId="{22D9D665-CD33-4329-8B8A-F59EE782B8F5}" sibTransId="{9E497B14-DE65-4CF3-8390-061C0FFDC02E}"/>
-    <dgm:cxn modelId="{5A2A3C1A-010E-4B3E-846E-FF8F07048229}" srcId="{DF62C84F-00AF-4F9B-81B9-0CDDCC08C048}" destId="{B2308969-0A6B-4344-B87B-BD809982A37D}" srcOrd="0" destOrd="0" parTransId="{BC56AB93-2151-4956-AF33-5AAAE8C83569}" sibTransId="{3F16D2D9-83A0-4BBE-BC81-7C75E85F8564}"/>
-    <dgm:cxn modelId="{9B04E121-FB27-43D9-9ECB-2BACCBAF99FC}" srcId="{D27037BF-04C4-4DE3-AD31-014DD2D6C499}" destId="{2337CACA-5431-4CCA-BB2A-23F6CCCD4623}" srcOrd="0" destOrd="0" parTransId="{049D6F15-202C-4C4C-BEEC-BD503EFB6EBD}" sibTransId="{F3F18D2C-15E9-465D-A4F6-CB9180DF2438}"/>
-    <dgm:cxn modelId="{A4FE482F-A335-4C69-B179-6F16B060DC87}" type="presOf" srcId="{73CB0AFD-CB1E-438D-A041-7DBFD14AB769}" destId="{69DF3239-1F99-4425-B3DF-5112E1087084}" srcOrd="0" destOrd="4" presId="urn:microsoft.com/office/officeart/2008/layout/VerticalAccentList"/>
-    <dgm:cxn modelId="{61CE9E4B-806E-4107-9E33-0F6903716138}" srcId="{DF62C84F-00AF-4F9B-81B9-0CDDCC08C048}" destId="{6E988D01-0769-4839-83BC-2381E54A53CD}" srcOrd="5" destOrd="0" parTransId="{0C0909B5-D775-4FAE-8E14-8528D543F26D}" sibTransId="{6C3F6DA5-3654-4032-A0EF-504B3877F310}"/>
+    <dgm:cxn modelId="{42EE0588-8F99-4329-9E35-713C59948ED6}" type="presOf" srcId="{D27037BF-04C4-4DE3-AD31-014DD2D6C499}" destId="{035B9835-9D63-4701-90A1-57165E123790}" srcOrd="0" destOrd="0" presId="urn:microsoft.com/office/officeart/2008/layout/VerticalAccentList"/>
+    <dgm:cxn modelId="{6062F356-F09A-4B79-A104-D72C9BF75C07}" type="presOf" srcId="{6E988D01-0769-4839-83BC-2381E54A53CD}" destId="{69DF3239-1F99-4425-B3DF-5112E1087084}" srcOrd="0" destOrd="5" presId="urn:microsoft.com/office/officeart/2008/layout/VerticalAccentList"/>
     <dgm:cxn modelId="{44E99253-1C58-4116-95D3-A4421880CBAD}" srcId="{306C8646-9CFD-4BCA-B98B-9D231512D156}" destId="{FB84F691-9DB2-4A81-867A-0D21D957E9CE}" srcOrd="0" destOrd="0" parTransId="{2BFB9B4C-445F-4BBF-8636-3C3774EC391A}" sibTransId="{AF406DCC-8BE7-48F2-8B4F-E97CF85BAA92}"/>
-    <dgm:cxn modelId="{40023175-57E7-4DD0-AADD-7F613DF7B798}" type="presOf" srcId="{306C8646-9CFD-4BCA-B98B-9D231512D156}" destId="{D14C891D-9AA4-4D7C-B2A3-DDB23D49280E}" srcOrd="0" destOrd="0" presId="urn:microsoft.com/office/officeart/2008/layout/VerticalAccentList"/>
-    <dgm:cxn modelId="{11112683-4F98-4982-B85D-0B7B36EC5FE6}" type="presOf" srcId="{D27037BF-04C4-4DE3-AD31-014DD2D6C499}" destId="{035B9835-9D63-4701-90A1-57165E123790}" srcOrd="0" destOrd="0" presId="urn:microsoft.com/office/officeart/2008/layout/VerticalAccentList"/>
-    <dgm:cxn modelId="{ED2D9E87-C85F-4DB0-9A7A-6BF9748A9FEC}" srcId="{DF62C84F-00AF-4F9B-81B9-0CDDCC08C048}" destId="{73CB0AFD-CB1E-438D-A041-7DBFD14AB769}" srcOrd="4" destOrd="0" parTransId="{8E3F2D29-9CFB-4444-9140-E95CC7C333F4}" sibTransId="{526A1194-1A48-496E-8D86-C5D2AE37F92C}"/>
-    <dgm:cxn modelId="{4E7C4594-E935-4895-AA2D-56696C7371FF}" srcId="{D7B75C32-8F87-411F-B984-874743ECA190}" destId="{306C8646-9CFD-4BCA-B98B-9D231512D156}" srcOrd="1" destOrd="0" parTransId="{888FD958-1F97-44D7-99B8-B9C26757637C}" sibTransId="{35C703B9-AF6A-4935-B57C-C08C5FA40C0A}"/>
-    <dgm:cxn modelId="{7B3B33A2-DB1B-4688-AD5E-C4FA80E852A2}" type="presOf" srcId="{FB84F691-9DB2-4A81-867A-0D21D957E9CE}" destId="{68A2D395-1B30-4F75-B665-0FBB4D9340C8}" srcOrd="0" destOrd="0" presId="urn:microsoft.com/office/officeart/2008/layout/VerticalAccentList"/>
-    <dgm:cxn modelId="{F04B1DAE-6C90-43A3-8561-78A000559114}" srcId="{D7B75C32-8F87-411F-B984-874743ECA190}" destId="{DF62C84F-00AF-4F9B-81B9-0CDDCC08C048}" srcOrd="0" destOrd="0" parTransId="{7B44670F-F9F3-4AA9-AC81-3D28C1D6F9CF}" sibTransId="{C9BCF6DC-B3DA-419D-A917-EDA44857ACC5}"/>
-    <dgm:cxn modelId="{12D79EB0-1376-442B-A824-509CAFE24E03}" type="presOf" srcId="{DF62C84F-00AF-4F9B-81B9-0CDDCC08C048}" destId="{08CE8FA7-F9AC-4FD2-A6F8-C2D1D13E1311}" srcOrd="0" destOrd="0" presId="urn:microsoft.com/office/officeart/2008/layout/VerticalAccentList"/>
-    <dgm:cxn modelId="{9E4033D7-40F8-41C0-AA7C-212AF387E2B1}" srcId="{D7B75C32-8F87-411F-B984-874743ECA190}" destId="{D27037BF-04C4-4DE3-AD31-014DD2D6C499}" srcOrd="2" destOrd="0" parTransId="{AC1DBD30-C131-4FEA-B018-6D38EA8C1634}" sibTransId="{9C8A0E7C-87B2-4E32-9B82-2D68EE642F26}"/>
-    <dgm:cxn modelId="{624F9DDD-6617-4422-811D-19919134C4EA}" type="presOf" srcId="{6E988D01-0769-4839-83BC-2381E54A53CD}" destId="{69DF3239-1F99-4425-B3DF-5112E1087084}" srcOrd="0" destOrd="5" presId="urn:microsoft.com/office/officeart/2008/layout/VerticalAccentList"/>
-    <dgm:cxn modelId="{81AC68E6-FFCD-4511-8B54-4376825A2C61}" type="presOf" srcId="{2337CACA-5431-4CCA-BB2A-23F6CCCD4623}" destId="{B729A5AD-0296-493F-BD8B-6708B7FC32C9}" srcOrd="0" destOrd="0" presId="urn:microsoft.com/office/officeart/2008/layout/VerticalAccentList"/>
-    <dgm:cxn modelId="{A8944AEE-8E1A-4C80-8529-EC5E2C06118C}" type="presOf" srcId="{D7B75C32-8F87-411F-B984-874743ECA190}" destId="{F6B841CA-BFE1-4B2B-9AD4-435E8CEF8969}" srcOrd="0" destOrd="0" presId="urn:microsoft.com/office/officeart/2008/layout/VerticalAccentList"/>
-    <dgm:cxn modelId="{B85290EE-24EA-4235-BCBC-D88B6BD1B2C4}" type="presOf" srcId="{6350BA11-71A8-4345-B505-1008CE761026}" destId="{69DF3239-1F99-4425-B3DF-5112E1087084}" srcOrd="0" destOrd="3" presId="urn:microsoft.com/office/officeart/2008/layout/VerticalAccentList"/>
-    <dgm:cxn modelId="{DA91D8F8-C074-4F47-BA6E-0301D8AECBE5}" srcId="{DF62C84F-00AF-4F9B-81B9-0CDDCC08C048}" destId="{C11FCFC8-C598-427F-88B2-A95E1E71DFAB}" srcOrd="2" destOrd="0" parTransId="{15C3BDE5-8300-4974-A648-4051397846FA}" sibTransId="{49F88020-7574-40D4-B960-8191DF51D26A}"/>
-    <dgm:cxn modelId="{76A7E7FC-801B-4897-B8F2-18716D8C172E}" type="presOf" srcId="{B2308969-0A6B-4344-B87B-BD809982A37D}" destId="{69DF3239-1F99-4425-B3DF-5112E1087084}" srcOrd="0" destOrd="0" presId="urn:microsoft.com/office/officeart/2008/layout/VerticalAccentList"/>
-    <dgm:cxn modelId="{BF6F09FE-0389-4063-825C-10A765DFCC9E}" srcId="{DF62C84F-00AF-4F9B-81B9-0CDDCC08C048}" destId="{D5CF4052-A874-4DEF-B9D8-665DD3192256}" srcOrd="1" destOrd="0" parTransId="{A39D94D3-8F3B-401C-BA36-87A595F5E09D}" sibTransId="{C1FB273E-B1F6-40A7-BA80-C8FA76BBFB8B}"/>
-    <dgm:cxn modelId="{904F42EA-2B20-462C-AB5B-953A3FB5B7A9}" type="presParOf" srcId="{F6B841CA-BFE1-4B2B-9AD4-435E8CEF8969}" destId="{79679875-031A-4906-ACE3-65D472FD8596}" srcOrd="0" destOrd="0" presId="urn:microsoft.com/office/officeart/2008/layout/VerticalAccentList"/>
-    <dgm:cxn modelId="{47CEA3CB-9939-4DC4-B123-F0C75C56BDE0}" type="presParOf" srcId="{79679875-031A-4906-ACE3-65D472FD8596}" destId="{08CE8FA7-F9AC-4FD2-A6F8-C2D1D13E1311}" srcOrd="0" destOrd="0" presId="urn:microsoft.com/office/officeart/2008/layout/VerticalAccentList"/>
-    <dgm:cxn modelId="{84778971-99EC-49AE-91A4-5514275826EB}" type="presParOf" srcId="{F6B841CA-BFE1-4B2B-9AD4-435E8CEF8969}" destId="{D7C0F832-F93F-465E-945B-D752371CF142}" srcOrd="1" destOrd="0" presId="urn:microsoft.com/office/officeart/2008/layout/VerticalAccentList"/>
-    <dgm:cxn modelId="{D6DB4373-E353-40DA-B78F-C8DBC92E6421}" type="presParOf" srcId="{D7C0F832-F93F-465E-945B-D752371CF142}" destId="{9D1477F7-047C-4A23-B5B2-3E9D981FB82D}" srcOrd="0" destOrd="0" presId="urn:microsoft.com/office/officeart/2008/layout/VerticalAccentList"/>
-    <dgm:cxn modelId="{7EBEB136-A117-4B5A-82F5-D66C63173C82}" type="presParOf" srcId="{D7C0F832-F93F-465E-945B-D752371CF142}" destId="{7ACFA13D-9878-4F00-9A1B-6DD7FF9DA63C}" srcOrd="1" destOrd="0" presId="urn:microsoft.com/office/officeart/2008/layout/VerticalAccentList"/>
-    <dgm:cxn modelId="{15D4F897-1DE7-42AF-B60D-1C1380CA8B78}" type="presParOf" srcId="{D7C0F832-F93F-465E-945B-D752371CF142}" destId="{5B244AAE-A077-4020-9A34-77B05A4CC839}" srcOrd="2" destOrd="0" presId="urn:microsoft.com/office/officeart/2008/layout/VerticalAccentList"/>
-    <dgm:cxn modelId="{354A8A75-C8AA-475A-B0B9-7974720F761A}" type="presParOf" srcId="{D7C0F832-F93F-465E-945B-D752371CF142}" destId="{51F057E1-9E2A-4FFB-8800-107C0E73FC58}" srcOrd="3" destOrd="0" presId="urn:microsoft.com/office/officeart/2008/layout/VerticalAccentList"/>
-    <dgm:cxn modelId="{23C2C6D9-52A4-4B49-B9AB-38A94FF0E523}" type="presParOf" srcId="{D7C0F832-F93F-465E-945B-D752371CF142}" destId="{21F01986-5247-4A83-A6D4-C80E37DD5C87}" srcOrd="4" destOrd="0" presId="urn:microsoft.com/office/officeart/2008/layout/VerticalAccentList"/>
-    <dgm:cxn modelId="{C7026C00-ECF5-482B-8A5B-D299BA1ECBA9}" type="presParOf" srcId="{D7C0F832-F93F-465E-945B-D752371CF142}" destId="{C55AEB53-037C-486B-8743-91C63531D00E}" srcOrd="5" destOrd="0" presId="urn:microsoft.com/office/officeart/2008/layout/VerticalAccentList"/>
-    <dgm:cxn modelId="{31374911-94FD-44A8-BC09-A17B4AD0AADA}" type="presParOf" srcId="{D7C0F832-F93F-465E-945B-D752371CF142}" destId="{A6964F6C-46C9-456B-BA2E-8A35087632CC}" srcOrd="6" destOrd="0" presId="urn:microsoft.com/office/officeart/2008/layout/VerticalAccentList"/>
-    <dgm:cxn modelId="{6B03DD45-8E49-49F3-9EC7-038EAB3934A4}" type="presParOf" srcId="{D7C0F832-F93F-465E-945B-D752371CF142}" destId="{69DF3239-1F99-4425-B3DF-5112E1087084}" srcOrd="7" destOrd="0" presId="urn:microsoft.com/office/officeart/2008/layout/VerticalAccentList"/>
-    <dgm:cxn modelId="{6FA64FB9-09A5-4443-89C0-5D01752BF7F4}" type="presParOf" srcId="{F6B841CA-BFE1-4B2B-9AD4-435E8CEF8969}" destId="{C4133916-CFD9-46C6-88F8-7C56C7CEACB3}" srcOrd="2" destOrd="0" presId="urn:microsoft.com/office/officeart/2008/layout/VerticalAccentList"/>
-    <dgm:cxn modelId="{4989D3C0-5C59-470E-AA73-43986D7ADEE4}" type="presParOf" srcId="{F6B841CA-BFE1-4B2B-9AD4-435E8CEF8969}" destId="{AEEE71BF-C768-4893-AD8F-875463FC0DCA}" srcOrd="3" destOrd="0" presId="urn:microsoft.com/office/officeart/2008/layout/VerticalAccentList"/>
-    <dgm:cxn modelId="{94842E77-7A83-4F53-9DB0-FF6B520584D3}" type="presParOf" srcId="{AEEE71BF-C768-4893-AD8F-875463FC0DCA}" destId="{D14C891D-9AA4-4D7C-B2A3-DDB23D49280E}" srcOrd="0" destOrd="0" presId="urn:microsoft.com/office/officeart/2008/layout/VerticalAccentList"/>
-    <dgm:cxn modelId="{4EC405C8-4FDA-4581-82EF-B51D3A9AE9C7}" type="presParOf" srcId="{F6B841CA-BFE1-4B2B-9AD4-435E8CEF8969}" destId="{361524FE-1AE7-46D3-88C9-BFB88C9C2F35}" srcOrd="4" destOrd="0" presId="urn:microsoft.com/office/officeart/2008/layout/VerticalAccentList"/>
-    <dgm:cxn modelId="{2C9C55EA-CB77-43F4-B1F0-CDD53904277B}" type="presParOf" srcId="{361524FE-1AE7-46D3-88C9-BFB88C9C2F35}" destId="{F6C8B6CF-3E1D-47AB-B95C-B2645023BD9F}" srcOrd="0" destOrd="0" presId="urn:microsoft.com/office/officeart/2008/layout/VerticalAccentList"/>
-    <dgm:cxn modelId="{A5EB7FDD-50B6-476D-BF6D-B0B9C33F7998}" type="presParOf" srcId="{361524FE-1AE7-46D3-88C9-BFB88C9C2F35}" destId="{1CCAD808-DE37-4E59-A735-B1E19D96BCB4}" srcOrd="1" destOrd="0" presId="urn:microsoft.com/office/officeart/2008/layout/VerticalAccentList"/>
-    <dgm:cxn modelId="{D8C2B10C-5226-435D-A08E-FF7A016D56BE}" type="presParOf" srcId="{361524FE-1AE7-46D3-88C9-BFB88C9C2F35}" destId="{8A1274C0-9429-4774-8A97-2E2DC922E525}" srcOrd="2" destOrd="0" presId="urn:microsoft.com/office/officeart/2008/layout/VerticalAccentList"/>
-    <dgm:cxn modelId="{9541DBC5-ED04-489A-89BC-34C4B89D2DF9}" type="presParOf" srcId="{361524FE-1AE7-46D3-88C9-BFB88C9C2F35}" destId="{E5015BBB-9419-4DB5-9CAD-5466A86B2DCD}" srcOrd="3" destOrd="0" presId="urn:microsoft.com/office/officeart/2008/layout/VerticalAccentList"/>
-    <dgm:cxn modelId="{84B4D024-E9E8-4141-874A-F25FF36E6AE1}" type="presParOf" srcId="{361524FE-1AE7-46D3-88C9-BFB88C9C2F35}" destId="{64278D5A-3873-4F32-8B12-9D31A0B10BB1}" srcOrd="4" destOrd="0" presId="urn:microsoft.com/office/officeart/2008/layout/VerticalAccentList"/>
-    <dgm:cxn modelId="{004C5825-C893-4DBE-809C-EDDD68B7FF29}" type="presParOf" srcId="{361524FE-1AE7-46D3-88C9-BFB88C9C2F35}" destId="{362D78F6-AD8F-489D-A1E5-5DF94A47A468}" srcOrd="5" destOrd="0" presId="urn:microsoft.com/office/officeart/2008/layout/VerticalAccentList"/>
-    <dgm:cxn modelId="{9772933D-F326-49E6-AC32-A86024261561}" type="presParOf" srcId="{361524FE-1AE7-46D3-88C9-BFB88C9C2F35}" destId="{16B29E6B-BE14-43E7-9762-01FB459E61E9}" srcOrd="6" destOrd="0" presId="urn:microsoft.com/office/officeart/2008/layout/VerticalAccentList"/>
-    <dgm:cxn modelId="{6E8B6488-0915-4662-A3C1-0A091315CAF8}" type="presParOf" srcId="{361524FE-1AE7-46D3-88C9-BFB88C9C2F35}" destId="{68A2D395-1B30-4F75-B665-0FBB4D9340C8}" srcOrd="7" destOrd="0" presId="urn:microsoft.com/office/officeart/2008/layout/VerticalAccentList"/>
-    <dgm:cxn modelId="{45CC28CE-9621-4033-AB1F-2C7380883220}" type="presParOf" srcId="{F6B841CA-BFE1-4B2B-9AD4-435E8CEF8969}" destId="{7E97D4A6-AF54-4FB2-97A7-123483679BE2}" srcOrd="5" destOrd="0" presId="urn:microsoft.com/office/officeart/2008/layout/VerticalAccentList"/>
-    <dgm:cxn modelId="{D8F5C3BE-35F9-4DFB-A3FB-DD736CBE0F2B}" type="presParOf" srcId="{F6B841CA-BFE1-4B2B-9AD4-435E8CEF8969}" destId="{22A29615-8679-498B-B9A9-CC6735748FD3}" srcOrd="6" destOrd="0" presId="urn:microsoft.com/office/officeart/2008/layout/VerticalAccentList"/>
-    <dgm:cxn modelId="{BAF0B047-C65C-41F8-B96C-A4ADA1C1A130}" type="presParOf" srcId="{22A29615-8679-498B-B9A9-CC6735748FD3}" destId="{035B9835-9D63-4701-90A1-57165E123790}" srcOrd="0" destOrd="0" presId="urn:microsoft.com/office/officeart/2008/layout/VerticalAccentList"/>
-    <dgm:cxn modelId="{0CFBCB7F-E8C1-4C93-B20C-BF435C526D07}" type="presParOf" srcId="{F6B841CA-BFE1-4B2B-9AD4-435E8CEF8969}" destId="{DEE27EBF-3E85-4E9A-AABC-73B19B6200E1}" srcOrd="7" destOrd="0" presId="urn:microsoft.com/office/officeart/2008/layout/VerticalAccentList"/>
-    <dgm:cxn modelId="{FBA1E3E8-D987-4278-9C62-08875BFA14E0}" type="presParOf" srcId="{DEE27EBF-3E85-4E9A-AABC-73B19B6200E1}" destId="{151D355F-A17F-4DBF-A4A7-3C185517BB6F}" srcOrd="0" destOrd="0" presId="urn:microsoft.com/office/officeart/2008/layout/VerticalAccentList"/>
-    <dgm:cxn modelId="{80C9C140-50E5-4B89-9BE6-8B55EC4B61CF}" type="presParOf" srcId="{DEE27EBF-3E85-4E9A-AABC-73B19B6200E1}" destId="{4EF318A1-C0DD-4891-8C36-9439533C9D7A}" srcOrd="1" destOrd="0" presId="urn:microsoft.com/office/officeart/2008/layout/VerticalAccentList"/>
-    <dgm:cxn modelId="{1538EE94-D194-4ADC-B2CB-0305984B861B}" type="presParOf" srcId="{DEE27EBF-3E85-4E9A-AABC-73B19B6200E1}" destId="{53EBBB8C-9B63-4F0B-9B9D-9C27672001EE}" srcOrd="2" destOrd="0" presId="urn:microsoft.com/office/officeart/2008/layout/VerticalAccentList"/>
-    <dgm:cxn modelId="{53E1BEC7-83AB-4E5F-8429-58FE7F823DED}" type="presParOf" srcId="{DEE27EBF-3E85-4E9A-AABC-73B19B6200E1}" destId="{04A0C546-CA99-4CA1-95BA-108DA5547B64}" srcOrd="3" destOrd="0" presId="urn:microsoft.com/office/officeart/2008/layout/VerticalAccentList"/>
-    <dgm:cxn modelId="{04A2D2E1-E809-4C30-88FD-34755CD29323}" type="presParOf" srcId="{DEE27EBF-3E85-4E9A-AABC-73B19B6200E1}" destId="{3C85CA20-A5D4-449E-97BA-A366FFE5EF18}" srcOrd="4" destOrd="0" presId="urn:microsoft.com/office/officeart/2008/layout/VerticalAccentList"/>
-    <dgm:cxn modelId="{78E133BB-F873-4639-8205-F7A08AB6CBD9}" type="presParOf" srcId="{DEE27EBF-3E85-4E9A-AABC-73B19B6200E1}" destId="{A8854346-8FD5-4079-BDFE-CB155587B4A3}" srcOrd="5" destOrd="0" presId="urn:microsoft.com/office/officeart/2008/layout/VerticalAccentList"/>
-    <dgm:cxn modelId="{396E1DE4-DCA7-4FE4-BDA7-8E57A556257C}" type="presParOf" srcId="{DEE27EBF-3E85-4E9A-AABC-73B19B6200E1}" destId="{54BD6091-77E6-4DD8-AC6C-83D084EC23C8}" srcOrd="6" destOrd="0" presId="urn:microsoft.com/office/officeart/2008/layout/VerticalAccentList"/>
-    <dgm:cxn modelId="{91B5DD3B-6834-4E57-A5C7-C9AA1F47BD52}" type="presParOf" srcId="{DEE27EBF-3E85-4E9A-AABC-73B19B6200E1}" destId="{B729A5AD-0296-493F-BD8B-6708B7FC32C9}" srcOrd="7" destOrd="0" presId="urn:microsoft.com/office/officeart/2008/layout/VerticalAccentList"/>
+    <dgm:cxn modelId="{DC576421-DEBB-47E0-9BA9-3A6242F20C73}" type="presParOf" srcId="{F6B841CA-BFE1-4B2B-9AD4-435E8CEF8969}" destId="{79679875-031A-4906-ACE3-65D472FD8596}" srcOrd="0" destOrd="0" presId="urn:microsoft.com/office/officeart/2008/layout/VerticalAccentList"/>
+    <dgm:cxn modelId="{5B4BDBC5-2DC1-4607-8FC1-940AF32DB7D5}" type="presParOf" srcId="{79679875-031A-4906-ACE3-65D472FD8596}" destId="{08CE8FA7-F9AC-4FD2-A6F8-C2D1D13E1311}" srcOrd="0" destOrd="0" presId="urn:microsoft.com/office/officeart/2008/layout/VerticalAccentList"/>
+    <dgm:cxn modelId="{BABA54ED-FDBF-4994-9BEF-31F5F6BE06A8}" type="presParOf" srcId="{F6B841CA-BFE1-4B2B-9AD4-435E8CEF8969}" destId="{D7C0F832-F93F-465E-945B-D752371CF142}" srcOrd="1" destOrd="0" presId="urn:microsoft.com/office/officeart/2008/layout/VerticalAccentList"/>
+    <dgm:cxn modelId="{73AE95E2-A280-4AA1-89DD-6F77DB8D332F}" type="presParOf" srcId="{D7C0F832-F93F-465E-945B-D752371CF142}" destId="{9D1477F7-047C-4A23-B5B2-3E9D981FB82D}" srcOrd="0" destOrd="0" presId="urn:microsoft.com/office/officeart/2008/layout/VerticalAccentList"/>
+    <dgm:cxn modelId="{CA0014CB-DE50-43BA-8E70-98E9F15A4EA2}" type="presParOf" srcId="{D7C0F832-F93F-465E-945B-D752371CF142}" destId="{7ACFA13D-9878-4F00-9A1B-6DD7FF9DA63C}" srcOrd="1" destOrd="0" presId="urn:microsoft.com/office/officeart/2008/layout/VerticalAccentList"/>
+    <dgm:cxn modelId="{E2C7756D-259E-46DA-BC38-C122996F9884}" type="presParOf" srcId="{D7C0F832-F93F-465E-945B-D752371CF142}" destId="{5B244AAE-A077-4020-9A34-77B05A4CC839}" srcOrd="2" destOrd="0" presId="urn:microsoft.com/office/officeart/2008/layout/VerticalAccentList"/>
+    <dgm:cxn modelId="{B2D82340-766B-4963-B8F3-67F09D6E247B}" type="presParOf" srcId="{D7C0F832-F93F-465E-945B-D752371CF142}" destId="{51F057E1-9E2A-4FFB-8800-107C0E73FC58}" srcOrd="3" destOrd="0" presId="urn:microsoft.com/office/officeart/2008/layout/VerticalAccentList"/>
+    <dgm:cxn modelId="{7C4860D4-5F8C-4DCD-9D32-C531678AA789}" type="presParOf" srcId="{D7C0F832-F93F-465E-945B-D752371CF142}" destId="{21F01986-5247-4A83-A6D4-C80E37DD5C87}" srcOrd="4" destOrd="0" presId="urn:microsoft.com/office/officeart/2008/layout/VerticalAccentList"/>
+    <dgm:cxn modelId="{ACE4F61E-F549-47CC-95E9-CEC5AE0E088C}" type="presParOf" srcId="{D7C0F832-F93F-465E-945B-D752371CF142}" destId="{C55AEB53-037C-486B-8743-91C63531D00E}" srcOrd="5" destOrd="0" presId="urn:microsoft.com/office/officeart/2008/layout/VerticalAccentList"/>
+    <dgm:cxn modelId="{22203363-267D-4D4D-A30D-1D6238484AF9}" type="presParOf" srcId="{D7C0F832-F93F-465E-945B-D752371CF142}" destId="{A6964F6C-46C9-456B-BA2E-8A35087632CC}" srcOrd="6" destOrd="0" presId="urn:microsoft.com/office/officeart/2008/layout/VerticalAccentList"/>
+    <dgm:cxn modelId="{CFE0E9ED-20C0-42DB-BCB0-FAF3C3E07385}" type="presParOf" srcId="{D7C0F832-F93F-465E-945B-D752371CF142}" destId="{69DF3239-1F99-4425-B3DF-5112E1087084}" srcOrd="7" destOrd="0" presId="urn:microsoft.com/office/officeart/2008/layout/VerticalAccentList"/>
+    <dgm:cxn modelId="{DBF32198-F1A5-4E70-8436-B0E1B1C82CD1}" type="presParOf" srcId="{F6B841CA-BFE1-4B2B-9AD4-435E8CEF8969}" destId="{C4133916-CFD9-46C6-88F8-7C56C7CEACB3}" srcOrd="2" destOrd="0" presId="urn:microsoft.com/office/officeart/2008/layout/VerticalAccentList"/>
+    <dgm:cxn modelId="{E6A88198-288B-4FE8-A34F-40AB33E61E5D}" type="presParOf" srcId="{F6B841CA-BFE1-4B2B-9AD4-435E8CEF8969}" destId="{AEEE71BF-C768-4893-AD8F-875463FC0DCA}" srcOrd="3" destOrd="0" presId="urn:microsoft.com/office/officeart/2008/layout/VerticalAccentList"/>
+    <dgm:cxn modelId="{3C4B8557-2AAA-446F-83B2-61C5B8C69825}" type="presParOf" srcId="{AEEE71BF-C768-4893-AD8F-875463FC0DCA}" destId="{D14C891D-9AA4-4D7C-B2A3-DDB23D49280E}" srcOrd="0" destOrd="0" presId="urn:microsoft.com/office/officeart/2008/layout/VerticalAccentList"/>
+    <dgm:cxn modelId="{F5FA0F33-595C-4B3F-AC83-6A384043706D}" type="presParOf" srcId="{F6B841CA-BFE1-4B2B-9AD4-435E8CEF8969}" destId="{361524FE-1AE7-46D3-88C9-BFB88C9C2F35}" srcOrd="4" destOrd="0" presId="urn:microsoft.com/office/officeart/2008/layout/VerticalAccentList"/>
+    <dgm:cxn modelId="{80565E44-EF47-4972-A733-F22CAA749FC7}" type="presParOf" srcId="{361524FE-1AE7-46D3-88C9-BFB88C9C2F35}" destId="{F6C8B6CF-3E1D-47AB-B95C-B2645023BD9F}" srcOrd="0" destOrd="0" presId="urn:microsoft.com/office/officeart/2008/layout/VerticalAccentList"/>
+    <dgm:cxn modelId="{63938E59-0EF7-4DDD-A857-9F0C70232B82}" type="presParOf" srcId="{361524FE-1AE7-46D3-88C9-BFB88C9C2F35}" destId="{1CCAD808-DE37-4E59-A735-B1E19D96BCB4}" srcOrd="1" destOrd="0" presId="urn:microsoft.com/office/officeart/2008/layout/VerticalAccentList"/>
+    <dgm:cxn modelId="{AB212022-B09A-4208-9DE0-BEDF127E65AD}" type="presParOf" srcId="{361524FE-1AE7-46D3-88C9-BFB88C9C2F35}" destId="{8A1274C0-9429-4774-8A97-2E2DC922E525}" srcOrd="2" destOrd="0" presId="urn:microsoft.com/office/officeart/2008/layout/VerticalAccentList"/>
+    <dgm:cxn modelId="{EC9964BE-ECC7-4410-B9DB-DC403605CCB5}" type="presParOf" srcId="{361524FE-1AE7-46D3-88C9-BFB88C9C2F35}" destId="{E5015BBB-9419-4DB5-9CAD-5466A86B2DCD}" srcOrd="3" destOrd="0" presId="urn:microsoft.com/office/officeart/2008/layout/VerticalAccentList"/>
+    <dgm:cxn modelId="{72902B77-9F56-445F-9C39-EB72CD5BF56A}" type="presParOf" srcId="{361524FE-1AE7-46D3-88C9-BFB88C9C2F35}" destId="{64278D5A-3873-4F32-8B12-9D31A0B10BB1}" srcOrd="4" destOrd="0" presId="urn:microsoft.com/office/officeart/2008/layout/VerticalAccentList"/>
+    <dgm:cxn modelId="{B5180369-B5DB-4E52-8456-524A53256C1A}" type="presParOf" srcId="{361524FE-1AE7-46D3-88C9-BFB88C9C2F35}" destId="{362D78F6-AD8F-489D-A1E5-5DF94A47A468}" srcOrd="5" destOrd="0" presId="urn:microsoft.com/office/officeart/2008/layout/VerticalAccentList"/>
+    <dgm:cxn modelId="{47D425D2-D9F2-47C1-96B3-E6277DF802D3}" type="presParOf" srcId="{361524FE-1AE7-46D3-88C9-BFB88C9C2F35}" destId="{16B29E6B-BE14-43E7-9762-01FB459E61E9}" srcOrd="6" destOrd="0" presId="urn:microsoft.com/office/officeart/2008/layout/VerticalAccentList"/>
+    <dgm:cxn modelId="{3B77C00A-244A-4CE2-9E25-669F36666C4D}" type="presParOf" srcId="{361524FE-1AE7-46D3-88C9-BFB88C9C2F35}" destId="{68A2D395-1B30-4F75-B665-0FBB4D9340C8}" srcOrd="7" destOrd="0" presId="urn:microsoft.com/office/officeart/2008/layout/VerticalAccentList"/>
+    <dgm:cxn modelId="{B80CAD8C-E6EE-4BFD-B830-ADB8951E1119}" type="presParOf" srcId="{F6B841CA-BFE1-4B2B-9AD4-435E8CEF8969}" destId="{7E97D4A6-AF54-4FB2-97A7-123483679BE2}" srcOrd="5" destOrd="0" presId="urn:microsoft.com/office/officeart/2008/layout/VerticalAccentList"/>
+    <dgm:cxn modelId="{82678FD4-A799-487F-9CF1-86EE9DC0EB51}" type="presParOf" srcId="{F6B841CA-BFE1-4B2B-9AD4-435E8CEF8969}" destId="{22A29615-8679-498B-B9A9-CC6735748FD3}" srcOrd="6" destOrd="0" presId="urn:microsoft.com/office/officeart/2008/layout/VerticalAccentList"/>
+    <dgm:cxn modelId="{8B101742-1564-4305-AFC5-D1DC0DE1A613}" type="presParOf" srcId="{22A29615-8679-498B-B9A9-CC6735748FD3}" destId="{035B9835-9D63-4701-90A1-57165E123790}" srcOrd="0" destOrd="0" presId="urn:microsoft.com/office/officeart/2008/layout/VerticalAccentList"/>
+    <dgm:cxn modelId="{DD23DB49-3058-42E5-BD56-A20234D70C2B}" type="presParOf" srcId="{F6B841CA-BFE1-4B2B-9AD4-435E8CEF8969}" destId="{DEE27EBF-3E85-4E9A-AABC-73B19B6200E1}" srcOrd="7" destOrd="0" presId="urn:microsoft.com/office/officeart/2008/layout/VerticalAccentList"/>
+    <dgm:cxn modelId="{473E57F6-E8BC-4860-8BFF-387E25665BBA}" type="presParOf" srcId="{DEE27EBF-3E85-4E9A-AABC-73B19B6200E1}" destId="{151D355F-A17F-4DBF-A4A7-3C185517BB6F}" srcOrd="0" destOrd="0" presId="urn:microsoft.com/office/officeart/2008/layout/VerticalAccentList"/>
+    <dgm:cxn modelId="{209E2304-20CC-41B8-B6CD-93C6B75F3804}" type="presParOf" srcId="{DEE27EBF-3E85-4E9A-AABC-73B19B6200E1}" destId="{4EF318A1-C0DD-4891-8C36-9439533C9D7A}" srcOrd="1" destOrd="0" presId="urn:microsoft.com/office/officeart/2008/layout/VerticalAccentList"/>
+    <dgm:cxn modelId="{E7AFA893-64D7-4EF6-93DE-69258D09BC60}" type="presParOf" srcId="{DEE27EBF-3E85-4E9A-AABC-73B19B6200E1}" destId="{53EBBB8C-9B63-4F0B-9B9D-9C27672001EE}" srcOrd="2" destOrd="0" presId="urn:microsoft.com/office/officeart/2008/layout/VerticalAccentList"/>
+    <dgm:cxn modelId="{EFC28051-6A22-44EA-BA51-5ED4C4ACD84E}" type="presParOf" srcId="{DEE27EBF-3E85-4E9A-AABC-73B19B6200E1}" destId="{04A0C546-CA99-4CA1-95BA-108DA5547B64}" srcOrd="3" destOrd="0" presId="urn:microsoft.com/office/officeart/2008/layout/VerticalAccentList"/>
+    <dgm:cxn modelId="{4539E7A6-9454-4951-9372-A529572CC4C9}" type="presParOf" srcId="{DEE27EBF-3E85-4E9A-AABC-73B19B6200E1}" destId="{3C85CA20-A5D4-449E-97BA-A366FFE5EF18}" srcOrd="4" destOrd="0" presId="urn:microsoft.com/office/officeart/2008/layout/VerticalAccentList"/>
+    <dgm:cxn modelId="{8868348D-FF0A-4872-9295-DB6423DDD946}" type="presParOf" srcId="{DEE27EBF-3E85-4E9A-AABC-73B19B6200E1}" destId="{A8854346-8FD5-4079-BDFE-CB155587B4A3}" srcOrd="5" destOrd="0" presId="urn:microsoft.com/office/officeart/2008/layout/VerticalAccentList"/>
+    <dgm:cxn modelId="{3162A169-A9D6-44F4-8641-47E71D16D005}" type="presParOf" srcId="{DEE27EBF-3E85-4E9A-AABC-73B19B6200E1}" destId="{54BD6091-77E6-4DD8-AC6C-83D084EC23C8}" srcOrd="6" destOrd="0" presId="urn:microsoft.com/office/officeart/2008/layout/VerticalAccentList"/>
+    <dgm:cxn modelId="{C40DCF67-BE32-417A-BD55-26C772D38772}" type="presParOf" srcId="{DEE27EBF-3E85-4E9A-AABC-73B19B6200E1}" destId="{B729A5AD-0296-493F-BD8B-6708B7FC32C9}" srcOrd="7" destOrd="0" presId="urn:microsoft.com/office/officeart/2008/layout/VerticalAccentList"/>
   </dgm:cxnLst>
   <dgm:bg/>
   <dgm:whole/>
@@ -3322,7 +3368,7 @@
                 <a:srgbClr val="FF0000"/>
               </a:solidFill>
             </a:rPr>
-            <a:t>....</a:t>
+            <a:t>Funcion que compara la informacion</a:t>
           </a:r>
         </a:p>
       </dgm:t>
@@ -3348,6 +3394,32 @@
           <a:endParaRPr lang="es-ES"/>
         </a:p>
       </dgm:t>
+    </dgm:pt>
+    <dgm:pt modelId="{55DE7017-E496-4E7A-B8EE-D87BA1767449}">
+      <dgm:prSet/>
+      <dgm:spPr/>
+      <dgm:t>
+        <a:bodyPr/>
+        <a:lstStyle/>
+        <a:p>
+          <a:r>
+            <a:rPr lang="es-PE">
+              <a:solidFill>
+                <a:srgbClr val="FF0000"/>
+              </a:solidFill>
+            </a:rPr>
+            <a:t>Funcion que corrije detalles de la comparacion</a:t>
+          </a:r>
+        </a:p>
+      </dgm:t>
+    </dgm:pt>
+    <dgm:pt modelId="{5FB028CF-66A0-491F-B439-1F98BD1B0867}" type="parTrans" cxnId="{71A47BF3-CF22-47B1-8F2C-7CA9CD8C35F2}">
+      <dgm:prSet/>
+      <dgm:spPr/>
+    </dgm:pt>
+    <dgm:pt modelId="{B6A795BC-B083-4A55-9DF7-E8C63745BA4F}" type="sibTrans" cxnId="{71A47BF3-CF22-47B1-8F2C-7CA9CD8C35F2}">
+      <dgm:prSet/>
+      <dgm:spPr/>
     </dgm:pt>
     <dgm:pt modelId="{F6B841CA-BFE1-4B2B-9AD4-435E8CEF8969}" type="pres">
       <dgm:prSet presAssocID="{D7B75C32-8F87-411F-B984-874743ECA190}" presName="Name0" presStyleCnt="0">
@@ -3358,6 +3430,13 @@
         </dgm:presLayoutVars>
       </dgm:prSet>
       <dgm:spPr/>
+      <dgm:t>
+        <a:bodyPr/>
+        <a:lstStyle/>
+        <a:p>
+          <a:endParaRPr lang="es-PE"/>
+        </a:p>
+      </dgm:t>
     </dgm:pt>
     <dgm:pt modelId="{79679875-031A-4906-ACE3-65D472FD8596}" type="pres">
       <dgm:prSet presAssocID="{DF62C84F-00AF-4F9B-81B9-0CDDCC08C048}" presName="parenttextcomposite" presStyleCnt="0"/>
@@ -3372,6 +3451,13 @@
         </dgm:presLayoutVars>
       </dgm:prSet>
       <dgm:spPr/>
+      <dgm:t>
+        <a:bodyPr/>
+        <a:lstStyle/>
+        <a:p>
+          <a:endParaRPr lang="es-PE"/>
+        </a:p>
+      </dgm:t>
     </dgm:pt>
     <dgm:pt modelId="{D7C0F832-F93F-465E-945B-D752371CF142}" type="pres">
       <dgm:prSet presAssocID="{DF62C84F-00AF-4F9B-81B9-0CDDCC08C048}" presName="composite" presStyleCnt="0"/>
@@ -3414,6 +3500,13 @@
         </dgm:presLayoutVars>
       </dgm:prSet>
       <dgm:spPr/>
+      <dgm:t>
+        <a:bodyPr/>
+        <a:lstStyle/>
+        <a:p>
+          <a:endParaRPr lang="es-PE"/>
+        </a:p>
+      </dgm:t>
     </dgm:pt>
     <dgm:pt modelId="{C4133916-CFD9-46C6-88F8-7C56C7CEACB3}" type="pres">
       <dgm:prSet presAssocID="{C9BCF6DC-B3DA-419D-A917-EDA44857ACC5}" presName="sibTrans" presStyleCnt="0"/>
@@ -3432,6 +3525,13 @@
         </dgm:presLayoutVars>
       </dgm:prSet>
       <dgm:spPr/>
+      <dgm:t>
+        <a:bodyPr/>
+        <a:lstStyle/>
+        <a:p>
+          <a:endParaRPr lang="es-PE"/>
+        </a:p>
+      </dgm:t>
     </dgm:pt>
     <dgm:pt modelId="{DEE27EBF-3E85-4E9A-AABC-73B19B6200E1}" type="pres">
       <dgm:prSet presAssocID="{D27037BF-04C4-4DE3-AD31-014DD2D6C499}" presName="composite" presStyleCnt="0"/>
@@ -3474,49 +3574,58 @@
         </dgm:presLayoutVars>
       </dgm:prSet>
       <dgm:spPr/>
+      <dgm:t>
+        <a:bodyPr/>
+        <a:lstStyle/>
+        <a:p>
+          <a:endParaRPr lang="es-PE"/>
+        </a:p>
+      </dgm:t>
     </dgm:pt>
   </dgm:ptLst>
   <dgm:cxnLst>
-    <dgm:cxn modelId="{1CEF060A-F05E-481A-944D-3E9892085ACC}" type="presOf" srcId="{27DDE262-73AA-4076-B618-B003370CF299}" destId="{69DF3239-1F99-4425-B3DF-5112E1087084}" srcOrd="0" destOrd="1" presId="urn:microsoft.com/office/officeart/2008/layout/VerticalAccentList"/>
+    <dgm:cxn modelId="{F04B1DAE-6C90-43A3-8561-78A000559114}" srcId="{D7B75C32-8F87-411F-B984-874743ECA190}" destId="{DF62C84F-00AF-4F9B-81B9-0CDDCC08C048}" srcOrd="0" destOrd="0" parTransId="{7B44670F-F9F3-4AA9-AC81-3D28C1D6F9CF}" sibTransId="{C9BCF6DC-B3DA-419D-A917-EDA44857ACC5}"/>
+    <dgm:cxn modelId="{AE26C98E-8246-4FA1-8D72-604A62EF45C4}" type="presOf" srcId="{F1A2D85B-6837-4834-9801-58152A2DECEF}" destId="{69DF3239-1F99-4425-B3DF-5112E1087084}" srcOrd="0" destOrd="4" presId="urn:microsoft.com/office/officeart/2008/layout/VerticalAccentList"/>
+    <dgm:cxn modelId="{71A47BF3-CF22-47B1-8F2C-7CA9CD8C35F2}" srcId="{B2308969-0A6B-4344-B87B-BD809982A37D}" destId="{55DE7017-E496-4E7A-B8EE-D87BA1767449}" srcOrd="4" destOrd="0" parTransId="{5FB028CF-66A0-491F-B439-1F98BD1B0867}" sibTransId="{B6A795BC-B083-4A55-9DF7-E8C63745BA4F}"/>
+    <dgm:cxn modelId="{B951CB97-0338-4C47-A4F3-1C9E832AC04D}" srcId="{B2308969-0A6B-4344-B87B-BD809982A37D}" destId="{F1A2D85B-6837-4834-9801-58152A2DECEF}" srcOrd="3" destOrd="0" parTransId="{286A5A34-8525-47CF-AF9F-B26A68009051}" sibTransId="{CBE523AA-0081-49C0-B21B-5D84FA13A25F}"/>
+    <dgm:cxn modelId="{9E4033D7-40F8-41C0-AA7C-212AF387E2B1}" srcId="{D7B75C32-8F87-411F-B984-874743ECA190}" destId="{D27037BF-04C4-4DE3-AD31-014DD2D6C499}" srcOrd="1" destOrd="0" parTransId="{AC1DBD30-C131-4FEA-B018-6D38EA8C1634}" sibTransId="{9C8A0E7C-87B2-4E32-9B82-2D68EE642F26}"/>
+    <dgm:cxn modelId="{E4662176-E74A-4AE3-AE6D-9376946D0B6C}" type="presOf" srcId="{D7B75C32-8F87-411F-B984-874743ECA190}" destId="{F6B841CA-BFE1-4B2B-9AD4-435E8CEF8969}" srcOrd="0" destOrd="0" presId="urn:microsoft.com/office/officeart/2008/layout/VerticalAccentList"/>
+    <dgm:cxn modelId="{3B995E68-3A42-4F64-BC82-02F239D99C8C}" type="presOf" srcId="{222861EF-CC7E-4524-B290-E0DE3EFDD1A0}" destId="{69DF3239-1F99-4425-B3DF-5112E1087084}" srcOrd="0" destOrd="3" presId="urn:microsoft.com/office/officeart/2008/layout/VerticalAccentList"/>
+    <dgm:cxn modelId="{71979917-1010-4965-982A-E0DC70B55179}" type="presOf" srcId="{27DDE262-73AA-4076-B618-B003370CF299}" destId="{69DF3239-1F99-4425-B3DF-5112E1087084}" srcOrd="0" destOrd="1" presId="urn:microsoft.com/office/officeart/2008/layout/VerticalAccentList"/>
+    <dgm:cxn modelId="{0E473A06-6326-479F-9A21-9A5D24527109}" type="presOf" srcId="{55DE7017-E496-4E7A-B8EE-D87BA1767449}" destId="{69DF3239-1F99-4425-B3DF-5112E1087084}" srcOrd="0" destOrd="5" presId="urn:microsoft.com/office/officeart/2008/layout/VerticalAccentList"/>
+    <dgm:cxn modelId="{D8931C3A-B5C5-4BBD-ACD5-86E26BD8650A}" type="presOf" srcId="{B2308969-0A6B-4344-B87B-BD809982A37D}" destId="{69DF3239-1F99-4425-B3DF-5112E1087084}" srcOrd="0" destOrd="0" presId="urn:microsoft.com/office/officeart/2008/layout/VerticalAccentList"/>
+    <dgm:cxn modelId="{7F5626D5-BBDE-4152-AA22-C87FDD559524}" srcId="{B2308969-0A6B-4344-B87B-BD809982A37D}" destId="{27DDE262-73AA-4076-B618-B003370CF299}" srcOrd="0" destOrd="0" parTransId="{DEBF7028-F79E-48AD-9C71-F2D4E40A871A}" sibTransId="{605ED08B-D029-4605-BCE4-0494B3E9FD91}"/>
+    <dgm:cxn modelId="{D43DC71B-1E66-441D-9999-2C0FB0A6E96D}" type="presOf" srcId="{DF62C84F-00AF-4F9B-81B9-0CDDCC08C048}" destId="{08CE8FA7-F9AC-4FD2-A6F8-C2D1D13E1311}" srcOrd="0" destOrd="0" presId="urn:microsoft.com/office/officeart/2008/layout/VerticalAccentList"/>
+    <dgm:cxn modelId="{054420F6-2A42-4A16-AC10-BFE9CE360AE4}" srcId="{B2308969-0A6B-4344-B87B-BD809982A37D}" destId="{222861EF-CC7E-4524-B290-E0DE3EFDD1A0}" srcOrd="2" destOrd="0" parTransId="{86DF9E7C-6BB4-42D5-8FBE-FA14B0CCB7F3}" sibTransId="{1FF56785-C147-42EA-9C97-6B955BF48206}"/>
+    <dgm:cxn modelId="{BC72A045-02CE-436F-9160-CD9C8D008979}" type="presOf" srcId="{D27037BF-04C4-4DE3-AD31-014DD2D6C499}" destId="{035B9835-9D63-4701-90A1-57165E123790}" srcOrd="0" destOrd="0" presId="urn:microsoft.com/office/officeart/2008/layout/VerticalAccentList"/>
+    <dgm:cxn modelId="{468BCB0F-1B11-420B-979E-2A21B5E82095}" type="presOf" srcId="{2337CACA-5431-4CCA-BB2A-23F6CCCD4623}" destId="{B729A5AD-0296-493F-BD8B-6708B7FC32C9}" srcOrd="0" destOrd="0" presId="urn:microsoft.com/office/officeart/2008/layout/VerticalAccentList"/>
+    <dgm:cxn modelId="{9B04E121-FB27-43D9-9ECB-2BACCBAF99FC}" srcId="{D27037BF-04C4-4DE3-AD31-014DD2D6C499}" destId="{2337CACA-5431-4CCA-BB2A-23F6CCCD4623}" srcOrd="0" destOrd="0" parTransId="{049D6F15-202C-4C4C-BEEC-BD503EFB6EBD}" sibTransId="{F3F18D2C-15E9-465D-A4F6-CB9180DF2438}"/>
+    <dgm:cxn modelId="{8536CBAC-E9AE-49D6-95B8-A3F746DC54FD}" type="presOf" srcId="{7AA9BFC8-FFC2-4339-A70E-40B1B124DBF3}" destId="{69DF3239-1F99-4425-B3DF-5112E1087084}" srcOrd="0" destOrd="2" presId="urn:microsoft.com/office/officeart/2008/layout/VerticalAccentList"/>
+    <dgm:cxn modelId="{2E4DA9E1-AA32-43D7-9607-1D8087C08010}" srcId="{B2308969-0A6B-4344-B87B-BD809982A37D}" destId="{7AA9BFC8-FFC2-4339-A70E-40B1B124DBF3}" srcOrd="1" destOrd="0" parTransId="{BEF3433A-0D26-4BC3-B8C3-7ED466250B4A}" sibTransId="{210611BE-28A1-488E-9865-F09FC08B1697}"/>
     <dgm:cxn modelId="{5A2A3C1A-010E-4B3E-846E-FF8F07048229}" srcId="{DF62C84F-00AF-4F9B-81B9-0CDDCC08C048}" destId="{B2308969-0A6B-4344-B87B-BD809982A37D}" srcOrd="0" destOrd="0" parTransId="{BC56AB93-2151-4956-AF33-5AAAE8C83569}" sibTransId="{3F16D2D9-83A0-4BBE-BC81-7C75E85F8564}"/>
-    <dgm:cxn modelId="{9B04E121-FB27-43D9-9ECB-2BACCBAF99FC}" srcId="{D27037BF-04C4-4DE3-AD31-014DD2D6C499}" destId="{2337CACA-5431-4CCA-BB2A-23F6CCCD4623}" srcOrd="0" destOrd="0" parTransId="{049D6F15-202C-4C4C-BEEC-BD503EFB6EBD}" sibTransId="{F3F18D2C-15E9-465D-A4F6-CB9180DF2438}"/>
-    <dgm:cxn modelId="{AA0BCE3B-B30F-40D3-AD15-3C6EA051AB00}" type="presOf" srcId="{7AA9BFC8-FFC2-4339-A70E-40B1B124DBF3}" destId="{69DF3239-1F99-4425-B3DF-5112E1087084}" srcOrd="0" destOrd="2" presId="urn:microsoft.com/office/officeart/2008/layout/VerticalAccentList"/>
-    <dgm:cxn modelId="{11112683-4F98-4982-B85D-0B7B36EC5FE6}" type="presOf" srcId="{D27037BF-04C4-4DE3-AD31-014DD2D6C499}" destId="{035B9835-9D63-4701-90A1-57165E123790}" srcOrd="0" destOrd="0" presId="urn:microsoft.com/office/officeart/2008/layout/VerticalAccentList"/>
-    <dgm:cxn modelId="{B951CB97-0338-4C47-A4F3-1C9E832AC04D}" srcId="{B2308969-0A6B-4344-B87B-BD809982A37D}" destId="{F1A2D85B-6837-4834-9801-58152A2DECEF}" srcOrd="3" destOrd="0" parTransId="{286A5A34-8525-47CF-AF9F-B26A68009051}" sibTransId="{CBE523AA-0081-49C0-B21B-5D84FA13A25F}"/>
-    <dgm:cxn modelId="{F04B1DAE-6C90-43A3-8561-78A000559114}" srcId="{D7B75C32-8F87-411F-B984-874743ECA190}" destId="{DF62C84F-00AF-4F9B-81B9-0CDDCC08C048}" srcOrd="0" destOrd="0" parTransId="{7B44670F-F9F3-4AA9-AC81-3D28C1D6F9CF}" sibTransId="{C9BCF6DC-B3DA-419D-A917-EDA44857ACC5}"/>
-    <dgm:cxn modelId="{12D79EB0-1376-442B-A824-509CAFE24E03}" type="presOf" srcId="{DF62C84F-00AF-4F9B-81B9-0CDDCC08C048}" destId="{08CE8FA7-F9AC-4FD2-A6F8-C2D1D13E1311}" srcOrd="0" destOrd="0" presId="urn:microsoft.com/office/officeart/2008/layout/VerticalAccentList"/>
-    <dgm:cxn modelId="{D4F5D3CB-7BDE-46BC-8D50-104B8DE12E12}" type="presOf" srcId="{F1A2D85B-6837-4834-9801-58152A2DECEF}" destId="{69DF3239-1F99-4425-B3DF-5112E1087084}" srcOrd="0" destOrd="4" presId="urn:microsoft.com/office/officeart/2008/layout/VerticalAccentList"/>
-    <dgm:cxn modelId="{7F5626D5-BBDE-4152-AA22-C87FDD559524}" srcId="{B2308969-0A6B-4344-B87B-BD809982A37D}" destId="{27DDE262-73AA-4076-B618-B003370CF299}" srcOrd="0" destOrd="0" parTransId="{DEBF7028-F79E-48AD-9C71-F2D4E40A871A}" sibTransId="{605ED08B-D029-4605-BCE4-0494B3E9FD91}"/>
-    <dgm:cxn modelId="{9E4033D7-40F8-41C0-AA7C-212AF387E2B1}" srcId="{D7B75C32-8F87-411F-B984-874743ECA190}" destId="{D27037BF-04C4-4DE3-AD31-014DD2D6C499}" srcOrd="1" destOrd="0" parTransId="{AC1DBD30-C131-4FEA-B018-6D38EA8C1634}" sibTransId="{9C8A0E7C-87B2-4E32-9B82-2D68EE642F26}"/>
-    <dgm:cxn modelId="{362BC1DC-4BFE-49D4-BB2D-E37C4FA0A0A9}" type="presOf" srcId="{222861EF-CC7E-4524-B290-E0DE3EFDD1A0}" destId="{69DF3239-1F99-4425-B3DF-5112E1087084}" srcOrd="0" destOrd="3" presId="urn:microsoft.com/office/officeart/2008/layout/VerticalAccentList"/>
-    <dgm:cxn modelId="{2E4DA9E1-AA32-43D7-9607-1D8087C08010}" srcId="{B2308969-0A6B-4344-B87B-BD809982A37D}" destId="{7AA9BFC8-FFC2-4339-A70E-40B1B124DBF3}" srcOrd="1" destOrd="0" parTransId="{BEF3433A-0D26-4BC3-B8C3-7ED466250B4A}" sibTransId="{210611BE-28A1-488E-9865-F09FC08B1697}"/>
-    <dgm:cxn modelId="{81AC68E6-FFCD-4511-8B54-4376825A2C61}" type="presOf" srcId="{2337CACA-5431-4CCA-BB2A-23F6CCCD4623}" destId="{B729A5AD-0296-493F-BD8B-6708B7FC32C9}" srcOrd="0" destOrd="0" presId="urn:microsoft.com/office/officeart/2008/layout/VerticalAccentList"/>
-    <dgm:cxn modelId="{A8944AEE-8E1A-4C80-8529-EC5E2C06118C}" type="presOf" srcId="{D7B75C32-8F87-411F-B984-874743ECA190}" destId="{F6B841CA-BFE1-4B2B-9AD4-435E8CEF8969}" srcOrd="0" destOrd="0" presId="urn:microsoft.com/office/officeart/2008/layout/VerticalAccentList"/>
-    <dgm:cxn modelId="{054420F6-2A42-4A16-AC10-BFE9CE360AE4}" srcId="{B2308969-0A6B-4344-B87B-BD809982A37D}" destId="{222861EF-CC7E-4524-B290-E0DE3EFDD1A0}" srcOrd="2" destOrd="0" parTransId="{86DF9E7C-6BB4-42D5-8FBE-FA14B0CCB7F3}" sibTransId="{1FF56785-C147-42EA-9C97-6B955BF48206}"/>
-    <dgm:cxn modelId="{76A7E7FC-801B-4897-B8F2-18716D8C172E}" type="presOf" srcId="{B2308969-0A6B-4344-B87B-BD809982A37D}" destId="{69DF3239-1F99-4425-B3DF-5112E1087084}" srcOrd="0" destOrd="0" presId="urn:microsoft.com/office/officeart/2008/layout/VerticalAccentList"/>
-    <dgm:cxn modelId="{904F42EA-2B20-462C-AB5B-953A3FB5B7A9}" type="presParOf" srcId="{F6B841CA-BFE1-4B2B-9AD4-435E8CEF8969}" destId="{79679875-031A-4906-ACE3-65D472FD8596}" srcOrd="0" destOrd="0" presId="urn:microsoft.com/office/officeart/2008/layout/VerticalAccentList"/>
-    <dgm:cxn modelId="{47CEA3CB-9939-4DC4-B123-F0C75C56BDE0}" type="presParOf" srcId="{79679875-031A-4906-ACE3-65D472FD8596}" destId="{08CE8FA7-F9AC-4FD2-A6F8-C2D1D13E1311}" srcOrd="0" destOrd="0" presId="urn:microsoft.com/office/officeart/2008/layout/VerticalAccentList"/>
-    <dgm:cxn modelId="{84778971-99EC-49AE-91A4-5514275826EB}" type="presParOf" srcId="{F6B841CA-BFE1-4B2B-9AD4-435E8CEF8969}" destId="{D7C0F832-F93F-465E-945B-D752371CF142}" srcOrd="1" destOrd="0" presId="urn:microsoft.com/office/officeart/2008/layout/VerticalAccentList"/>
-    <dgm:cxn modelId="{D6DB4373-E353-40DA-B78F-C8DBC92E6421}" type="presParOf" srcId="{D7C0F832-F93F-465E-945B-D752371CF142}" destId="{9D1477F7-047C-4A23-B5B2-3E9D981FB82D}" srcOrd="0" destOrd="0" presId="urn:microsoft.com/office/officeart/2008/layout/VerticalAccentList"/>
-    <dgm:cxn modelId="{7EBEB136-A117-4B5A-82F5-D66C63173C82}" type="presParOf" srcId="{D7C0F832-F93F-465E-945B-D752371CF142}" destId="{7ACFA13D-9878-4F00-9A1B-6DD7FF9DA63C}" srcOrd="1" destOrd="0" presId="urn:microsoft.com/office/officeart/2008/layout/VerticalAccentList"/>
-    <dgm:cxn modelId="{15D4F897-1DE7-42AF-B60D-1C1380CA8B78}" type="presParOf" srcId="{D7C0F832-F93F-465E-945B-D752371CF142}" destId="{5B244AAE-A077-4020-9A34-77B05A4CC839}" srcOrd="2" destOrd="0" presId="urn:microsoft.com/office/officeart/2008/layout/VerticalAccentList"/>
-    <dgm:cxn modelId="{354A8A75-C8AA-475A-B0B9-7974720F761A}" type="presParOf" srcId="{D7C0F832-F93F-465E-945B-D752371CF142}" destId="{51F057E1-9E2A-4FFB-8800-107C0E73FC58}" srcOrd="3" destOrd="0" presId="urn:microsoft.com/office/officeart/2008/layout/VerticalAccentList"/>
-    <dgm:cxn modelId="{23C2C6D9-52A4-4B49-B9AB-38A94FF0E523}" type="presParOf" srcId="{D7C0F832-F93F-465E-945B-D752371CF142}" destId="{21F01986-5247-4A83-A6D4-C80E37DD5C87}" srcOrd="4" destOrd="0" presId="urn:microsoft.com/office/officeart/2008/layout/VerticalAccentList"/>
-    <dgm:cxn modelId="{C7026C00-ECF5-482B-8A5B-D299BA1ECBA9}" type="presParOf" srcId="{D7C0F832-F93F-465E-945B-D752371CF142}" destId="{C55AEB53-037C-486B-8743-91C63531D00E}" srcOrd="5" destOrd="0" presId="urn:microsoft.com/office/officeart/2008/layout/VerticalAccentList"/>
-    <dgm:cxn modelId="{31374911-94FD-44A8-BC09-A17B4AD0AADA}" type="presParOf" srcId="{D7C0F832-F93F-465E-945B-D752371CF142}" destId="{A6964F6C-46C9-456B-BA2E-8A35087632CC}" srcOrd="6" destOrd="0" presId="urn:microsoft.com/office/officeart/2008/layout/VerticalAccentList"/>
-    <dgm:cxn modelId="{6B03DD45-8E49-49F3-9EC7-038EAB3934A4}" type="presParOf" srcId="{D7C0F832-F93F-465E-945B-D752371CF142}" destId="{69DF3239-1F99-4425-B3DF-5112E1087084}" srcOrd="7" destOrd="0" presId="urn:microsoft.com/office/officeart/2008/layout/VerticalAccentList"/>
-    <dgm:cxn modelId="{6FA64FB9-09A5-4443-89C0-5D01752BF7F4}" type="presParOf" srcId="{F6B841CA-BFE1-4B2B-9AD4-435E8CEF8969}" destId="{C4133916-CFD9-46C6-88F8-7C56C7CEACB3}" srcOrd="2" destOrd="0" presId="urn:microsoft.com/office/officeart/2008/layout/VerticalAccentList"/>
-    <dgm:cxn modelId="{D8F5C3BE-35F9-4DFB-A3FB-DD736CBE0F2B}" type="presParOf" srcId="{F6B841CA-BFE1-4B2B-9AD4-435E8CEF8969}" destId="{22A29615-8679-498B-B9A9-CC6735748FD3}" srcOrd="3" destOrd="0" presId="urn:microsoft.com/office/officeart/2008/layout/VerticalAccentList"/>
-    <dgm:cxn modelId="{BAF0B047-C65C-41F8-B96C-A4ADA1C1A130}" type="presParOf" srcId="{22A29615-8679-498B-B9A9-CC6735748FD3}" destId="{035B9835-9D63-4701-90A1-57165E123790}" srcOrd="0" destOrd="0" presId="urn:microsoft.com/office/officeart/2008/layout/VerticalAccentList"/>
-    <dgm:cxn modelId="{0CFBCB7F-E8C1-4C93-B20C-BF435C526D07}" type="presParOf" srcId="{F6B841CA-BFE1-4B2B-9AD4-435E8CEF8969}" destId="{DEE27EBF-3E85-4E9A-AABC-73B19B6200E1}" srcOrd="4" destOrd="0" presId="urn:microsoft.com/office/officeart/2008/layout/VerticalAccentList"/>
-    <dgm:cxn modelId="{FBA1E3E8-D987-4278-9C62-08875BFA14E0}" type="presParOf" srcId="{DEE27EBF-3E85-4E9A-AABC-73B19B6200E1}" destId="{151D355F-A17F-4DBF-A4A7-3C185517BB6F}" srcOrd="0" destOrd="0" presId="urn:microsoft.com/office/officeart/2008/layout/VerticalAccentList"/>
-    <dgm:cxn modelId="{80C9C140-50E5-4B89-9BE6-8B55EC4B61CF}" type="presParOf" srcId="{DEE27EBF-3E85-4E9A-AABC-73B19B6200E1}" destId="{4EF318A1-C0DD-4891-8C36-9439533C9D7A}" srcOrd="1" destOrd="0" presId="urn:microsoft.com/office/officeart/2008/layout/VerticalAccentList"/>
-    <dgm:cxn modelId="{1538EE94-D194-4ADC-B2CB-0305984B861B}" type="presParOf" srcId="{DEE27EBF-3E85-4E9A-AABC-73B19B6200E1}" destId="{53EBBB8C-9B63-4F0B-9B9D-9C27672001EE}" srcOrd="2" destOrd="0" presId="urn:microsoft.com/office/officeart/2008/layout/VerticalAccentList"/>
-    <dgm:cxn modelId="{53E1BEC7-83AB-4E5F-8429-58FE7F823DED}" type="presParOf" srcId="{DEE27EBF-3E85-4E9A-AABC-73B19B6200E1}" destId="{04A0C546-CA99-4CA1-95BA-108DA5547B64}" srcOrd="3" destOrd="0" presId="urn:microsoft.com/office/officeart/2008/layout/VerticalAccentList"/>
-    <dgm:cxn modelId="{04A2D2E1-E809-4C30-88FD-34755CD29323}" type="presParOf" srcId="{DEE27EBF-3E85-4E9A-AABC-73B19B6200E1}" destId="{3C85CA20-A5D4-449E-97BA-A366FFE5EF18}" srcOrd="4" destOrd="0" presId="urn:microsoft.com/office/officeart/2008/layout/VerticalAccentList"/>
-    <dgm:cxn modelId="{78E133BB-F873-4639-8205-F7A08AB6CBD9}" type="presParOf" srcId="{DEE27EBF-3E85-4E9A-AABC-73B19B6200E1}" destId="{A8854346-8FD5-4079-BDFE-CB155587B4A3}" srcOrd="5" destOrd="0" presId="urn:microsoft.com/office/officeart/2008/layout/VerticalAccentList"/>
-    <dgm:cxn modelId="{396E1DE4-DCA7-4FE4-BDA7-8E57A556257C}" type="presParOf" srcId="{DEE27EBF-3E85-4E9A-AABC-73B19B6200E1}" destId="{54BD6091-77E6-4DD8-AC6C-83D084EC23C8}" srcOrd="6" destOrd="0" presId="urn:microsoft.com/office/officeart/2008/layout/VerticalAccentList"/>
-    <dgm:cxn modelId="{91B5DD3B-6834-4E57-A5C7-C9AA1F47BD52}" type="presParOf" srcId="{DEE27EBF-3E85-4E9A-AABC-73B19B6200E1}" destId="{B729A5AD-0296-493F-BD8B-6708B7FC32C9}" srcOrd="7" destOrd="0" presId="urn:microsoft.com/office/officeart/2008/layout/VerticalAccentList"/>
+    <dgm:cxn modelId="{56EA6D99-AC54-4E79-89CC-083B8CD80F1E}" type="presParOf" srcId="{F6B841CA-BFE1-4B2B-9AD4-435E8CEF8969}" destId="{79679875-031A-4906-ACE3-65D472FD8596}" srcOrd="0" destOrd="0" presId="urn:microsoft.com/office/officeart/2008/layout/VerticalAccentList"/>
+    <dgm:cxn modelId="{E49EF997-C4A7-4911-A043-93BA15A63347}" type="presParOf" srcId="{79679875-031A-4906-ACE3-65D472FD8596}" destId="{08CE8FA7-F9AC-4FD2-A6F8-C2D1D13E1311}" srcOrd="0" destOrd="0" presId="urn:microsoft.com/office/officeart/2008/layout/VerticalAccentList"/>
+    <dgm:cxn modelId="{559692D9-29A1-4570-AA5A-A382B2364BA4}" type="presParOf" srcId="{F6B841CA-BFE1-4B2B-9AD4-435E8CEF8969}" destId="{D7C0F832-F93F-465E-945B-D752371CF142}" srcOrd="1" destOrd="0" presId="urn:microsoft.com/office/officeart/2008/layout/VerticalAccentList"/>
+    <dgm:cxn modelId="{BDA24701-367C-4071-A6B3-21F3A4A04126}" type="presParOf" srcId="{D7C0F832-F93F-465E-945B-D752371CF142}" destId="{9D1477F7-047C-4A23-B5B2-3E9D981FB82D}" srcOrd="0" destOrd="0" presId="urn:microsoft.com/office/officeart/2008/layout/VerticalAccentList"/>
+    <dgm:cxn modelId="{CA717585-3E64-4B18-A1BC-BC43DF2DC671}" type="presParOf" srcId="{D7C0F832-F93F-465E-945B-D752371CF142}" destId="{7ACFA13D-9878-4F00-9A1B-6DD7FF9DA63C}" srcOrd="1" destOrd="0" presId="urn:microsoft.com/office/officeart/2008/layout/VerticalAccentList"/>
+    <dgm:cxn modelId="{363E9F2B-BDE2-4037-9847-3B07508B13EB}" type="presParOf" srcId="{D7C0F832-F93F-465E-945B-D752371CF142}" destId="{5B244AAE-A077-4020-9A34-77B05A4CC839}" srcOrd="2" destOrd="0" presId="urn:microsoft.com/office/officeart/2008/layout/VerticalAccentList"/>
+    <dgm:cxn modelId="{7EF429E8-6726-4E14-8381-144FA8E5A169}" type="presParOf" srcId="{D7C0F832-F93F-465E-945B-D752371CF142}" destId="{51F057E1-9E2A-4FFB-8800-107C0E73FC58}" srcOrd="3" destOrd="0" presId="urn:microsoft.com/office/officeart/2008/layout/VerticalAccentList"/>
+    <dgm:cxn modelId="{C77CE067-45DE-40C9-A928-D606EF376FAD}" type="presParOf" srcId="{D7C0F832-F93F-465E-945B-D752371CF142}" destId="{21F01986-5247-4A83-A6D4-C80E37DD5C87}" srcOrd="4" destOrd="0" presId="urn:microsoft.com/office/officeart/2008/layout/VerticalAccentList"/>
+    <dgm:cxn modelId="{41AA624D-52C0-4D1B-89BE-F3EFD84ABFF4}" type="presParOf" srcId="{D7C0F832-F93F-465E-945B-D752371CF142}" destId="{C55AEB53-037C-486B-8743-91C63531D00E}" srcOrd="5" destOrd="0" presId="urn:microsoft.com/office/officeart/2008/layout/VerticalAccentList"/>
+    <dgm:cxn modelId="{3D63F23B-8091-4F46-A3BB-6F4F1EB3E08B}" type="presParOf" srcId="{D7C0F832-F93F-465E-945B-D752371CF142}" destId="{A6964F6C-46C9-456B-BA2E-8A35087632CC}" srcOrd="6" destOrd="0" presId="urn:microsoft.com/office/officeart/2008/layout/VerticalAccentList"/>
+    <dgm:cxn modelId="{B36516A8-F996-41CF-8D51-90529E6ECCF3}" type="presParOf" srcId="{D7C0F832-F93F-465E-945B-D752371CF142}" destId="{69DF3239-1F99-4425-B3DF-5112E1087084}" srcOrd="7" destOrd="0" presId="urn:microsoft.com/office/officeart/2008/layout/VerticalAccentList"/>
+    <dgm:cxn modelId="{32245F5C-3E38-40AA-9475-7AB09CBF5D17}" type="presParOf" srcId="{F6B841CA-BFE1-4B2B-9AD4-435E8CEF8969}" destId="{C4133916-CFD9-46C6-88F8-7C56C7CEACB3}" srcOrd="2" destOrd="0" presId="urn:microsoft.com/office/officeart/2008/layout/VerticalAccentList"/>
+    <dgm:cxn modelId="{45B9275A-092B-41E1-B287-A89363F8E5EC}" type="presParOf" srcId="{F6B841CA-BFE1-4B2B-9AD4-435E8CEF8969}" destId="{22A29615-8679-498B-B9A9-CC6735748FD3}" srcOrd="3" destOrd="0" presId="urn:microsoft.com/office/officeart/2008/layout/VerticalAccentList"/>
+    <dgm:cxn modelId="{75F306F3-7482-411D-A2E5-3A20E51F04C2}" type="presParOf" srcId="{22A29615-8679-498B-B9A9-CC6735748FD3}" destId="{035B9835-9D63-4701-90A1-57165E123790}" srcOrd="0" destOrd="0" presId="urn:microsoft.com/office/officeart/2008/layout/VerticalAccentList"/>
+    <dgm:cxn modelId="{8B3F723C-0365-494D-B55C-1266A5C461B0}" type="presParOf" srcId="{F6B841CA-BFE1-4B2B-9AD4-435E8CEF8969}" destId="{DEE27EBF-3E85-4E9A-AABC-73B19B6200E1}" srcOrd="4" destOrd="0" presId="urn:microsoft.com/office/officeart/2008/layout/VerticalAccentList"/>
+    <dgm:cxn modelId="{4EAF46BE-EB4C-4884-8317-F9712D057C5F}" type="presParOf" srcId="{DEE27EBF-3E85-4E9A-AABC-73B19B6200E1}" destId="{151D355F-A17F-4DBF-A4A7-3C185517BB6F}" srcOrd="0" destOrd="0" presId="urn:microsoft.com/office/officeart/2008/layout/VerticalAccentList"/>
+    <dgm:cxn modelId="{EE4F8153-77FE-42EF-A8E0-B1BA19013DC4}" type="presParOf" srcId="{DEE27EBF-3E85-4E9A-AABC-73B19B6200E1}" destId="{4EF318A1-C0DD-4891-8C36-9439533C9D7A}" srcOrd="1" destOrd="0" presId="urn:microsoft.com/office/officeart/2008/layout/VerticalAccentList"/>
+    <dgm:cxn modelId="{F7B85260-8C81-40B6-AC0F-6E02EC762E30}" type="presParOf" srcId="{DEE27EBF-3E85-4E9A-AABC-73B19B6200E1}" destId="{53EBBB8C-9B63-4F0B-9B9D-9C27672001EE}" srcOrd="2" destOrd="0" presId="urn:microsoft.com/office/officeart/2008/layout/VerticalAccentList"/>
+    <dgm:cxn modelId="{E2771310-37C3-4F70-B7E5-825EEE2D7587}" type="presParOf" srcId="{DEE27EBF-3E85-4E9A-AABC-73B19B6200E1}" destId="{04A0C546-CA99-4CA1-95BA-108DA5547B64}" srcOrd="3" destOrd="0" presId="urn:microsoft.com/office/officeart/2008/layout/VerticalAccentList"/>
+    <dgm:cxn modelId="{B2914AFD-97A9-4AB5-B95B-F87A9F20AAA9}" type="presParOf" srcId="{DEE27EBF-3E85-4E9A-AABC-73B19B6200E1}" destId="{3C85CA20-A5D4-449E-97BA-A366FFE5EF18}" srcOrd="4" destOrd="0" presId="urn:microsoft.com/office/officeart/2008/layout/VerticalAccentList"/>
+    <dgm:cxn modelId="{7EC97BEC-592A-47E0-BA97-37E248611BCA}" type="presParOf" srcId="{DEE27EBF-3E85-4E9A-AABC-73B19B6200E1}" destId="{A8854346-8FD5-4079-BDFE-CB155587B4A3}" srcOrd="5" destOrd="0" presId="urn:microsoft.com/office/officeart/2008/layout/VerticalAccentList"/>
+    <dgm:cxn modelId="{D672AF59-E6F2-424F-93DD-D498C07B370A}" type="presParOf" srcId="{DEE27EBF-3E85-4E9A-AABC-73B19B6200E1}" destId="{54BD6091-77E6-4DD8-AC6C-83D084EC23C8}" srcOrd="6" destOrd="0" presId="urn:microsoft.com/office/officeart/2008/layout/VerticalAccentList"/>
+    <dgm:cxn modelId="{0F0423FB-64E9-4973-A4F4-42B3E2FBB5C8}" type="presParOf" srcId="{DEE27EBF-3E85-4E9A-AABC-73B19B6200E1}" destId="{B729A5AD-0296-493F-BD8B-6708B7FC32C9}" srcOrd="7" destOrd="0" presId="urn:microsoft.com/office/officeart/2008/layout/VerticalAccentList"/>
   </dgm:cxnLst>
   <dgm:bg/>
   <dgm:whole/>
@@ -3573,7 +3682,7 @@
         </a:bodyPr>
         <a:lstStyle/>
         <a:p>
-          <a:pPr marL="0" lvl="0" indent="0" algn="l" defTabSz="711200">
+          <a:pPr lvl="0" algn="l" defTabSz="711200">
             <a:lnSpc>
               <a:spcPct val="90000"/>
             </a:lnSpc>
@@ -3583,7 +3692,6 @@
             <a:spcAft>
               <a:spcPct val="35000"/>
             </a:spcAft>
-            <a:buNone/>
           </a:pPr>
           <a:r>
             <a:rPr lang="es-PE" sz="1600" kern="1200"/>
@@ -4017,7 +4125,7 @@
         </a:bodyPr>
         <a:lstStyle/>
         <a:p>
-          <a:pPr marL="0" lvl="0" indent="0" algn="l" defTabSz="355600">
+          <a:pPr lvl="0" algn="l" defTabSz="355600">
             <a:lnSpc>
               <a:spcPct val="90000"/>
             </a:lnSpc>
@@ -4027,7 +4135,6 @@
             <a:spcAft>
               <a:spcPct val="35000"/>
             </a:spcAft>
-            <a:buNone/>
           </a:pPr>
           <a:r>
             <a:rPr lang="es-PE" sz="800" kern="1200">
@@ -4039,7 +4146,7 @@
           </a:r>
         </a:p>
         <a:p>
-          <a:pPr marL="0" lvl="0" indent="0" algn="l" defTabSz="355600">
+          <a:pPr lvl="0" algn="l" defTabSz="355600">
             <a:lnSpc>
               <a:spcPct val="90000"/>
             </a:lnSpc>
@@ -4049,7 +4156,6 @@
             <a:spcAft>
               <a:spcPct val="35000"/>
             </a:spcAft>
-            <a:buNone/>
           </a:pPr>
           <a:r>
             <a:rPr lang="es-PE" sz="800" kern="1200">
@@ -4061,7 +4167,7 @@
           </a:r>
         </a:p>
         <a:p>
-          <a:pPr marL="0" lvl="0" indent="0" algn="l" defTabSz="355600">
+          <a:pPr lvl="0" algn="l" defTabSz="355600">
             <a:lnSpc>
               <a:spcPct val="90000"/>
             </a:lnSpc>
@@ -4071,7 +4177,6 @@
             <a:spcAft>
               <a:spcPct val="35000"/>
             </a:spcAft>
-            <a:buNone/>
           </a:pPr>
           <a:r>
             <a:rPr lang="es-PE" sz="800" b="0" i="0" kern="1200">
@@ -4088,7 +4193,7 @@
           </a:endParaRPr>
         </a:p>
         <a:p>
-          <a:pPr marL="0" lvl="0" indent="0" algn="l" defTabSz="355600">
+          <a:pPr lvl="0" algn="l" defTabSz="355600">
             <a:lnSpc>
               <a:spcPct val="90000"/>
             </a:lnSpc>
@@ -4098,7 +4203,6 @@
             <a:spcAft>
               <a:spcPct val="35000"/>
             </a:spcAft>
-            <a:buNone/>
           </a:pPr>
           <a:r>
             <a:rPr lang="es-PE" sz="800" b="0" i="0" kern="1200">
@@ -4115,7 +4219,7 @@
           </a:endParaRPr>
         </a:p>
         <a:p>
-          <a:pPr marL="0" lvl="0" indent="0" algn="l" defTabSz="355600">
+          <a:pPr lvl="0" algn="l" defTabSz="355600">
             <a:lnSpc>
               <a:spcPct val="90000"/>
             </a:lnSpc>
@@ -4125,7 +4229,6 @@
             <a:spcAft>
               <a:spcPct val="35000"/>
             </a:spcAft>
-            <a:buNone/>
           </a:pPr>
           <a:r>
             <a:rPr lang="es-PE" sz="800" kern="1200">
@@ -4142,7 +4245,7 @@
           </a:endParaRPr>
         </a:p>
         <a:p>
-          <a:pPr marL="0" lvl="0" indent="0" algn="l" defTabSz="355600">
+          <a:pPr lvl="0" algn="l" defTabSz="355600">
             <a:lnSpc>
               <a:spcPct val="90000"/>
             </a:lnSpc>
@@ -4152,7 +4255,6 @@
             <a:spcAft>
               <a:spcPct val="35000"/>
             </a:spcAft>
-            <a:buNone/>
           </a:pPr>
           <a:r>
             <a:rPr lang="es-PE" sz="800" kern="1200">
@@ -4164,7 +4266,7 @@
           </a:r>
         </a:p>
         <a:p>
-          <a:pPr marL="0" lvl="0" indent="0" algn="l" defTabSz="355600">
+          <a:pPr lvl="0" algn="l" defTabSz="355600">
             <a:lnSpc>
               <a:spcPct val="90000"/>
             </a:lnSpc>
@@ -4174,7 +4276,6 @@
             <a:spcAft>
               <a:spcPct val="35000"/>
             </a:spcAft>
-            <a:buNone/>
           </a:pPr>
           <a:r>
             <a:rPr lang="es-PE" sz="800" kern="1200">
@@ -4186,7 +4287,7 @@
           </a:r>
         </a:p>
         <a:p>
-          <a:pPr marL="0" lvl="0" indent="0" algn="l" defTabSz="355600">
+          <a:pPr lvl="0" algn="l" defTabSz="355600">
             <a:lnSpc>
               <a:spcPct val="90000"/>
             </a:lnSpc>
@@ -4196,7 +4297,6 @@
             <a:spcAft>
               <a:spcPct val="35000"/>
             </a:spcAft>
-            <a:buNone/>
           </a:pPr>
           <a:r>
             <a:rPr lang="es-PE" sz="800" kern="1200">
@@ -4251,7 +4351,7 @@
         </a:bodyPr>
         <a:lstStyle/>
         <a:p>
-          <a:pPr marL="0" lvl="0" indent="0" algn="l" defTabSz="711200">
+          <a:pPr lvl="0" algn="l" defTabSz="711200">
             <a:lnSpc>
               <a:spcPct val="90000"/>
             </a:lnSpc>
@@ -4261,7 +4361,6 @@
             <a:spcAft>
               <a:spcPct val="35000"/>
             </a:spcAft>
-            <a:buNone/>
           </a:pPr>
           <a:r>
             <a:rPr lang="es-PE" sz="1600" kern="1200"/>
@@ -4691,7 +4790,7 @@
         </a:bodyPr>
         <a:lstStyle/>
         <a:p>
-          <a:pPr marL="0" lvl="0" indent="0" algn="l" defTabSz="355600">
+          <a:pPr lvl="0" algn="l" defTabSz="355600">
             <a:lnSpc>
               <a:spcPct val="90000"/>
             </a:lnSpc>
@@ -4701,7 +4800,6 @@
             <a:spcAft>
               <a:spcPct val="35000"/>
             </a:spcAft>
-            <a:buNone/>
           </a:pPr>
           <a:r>
             <a:rPr lang="es-PE" sz="800" kern="1200">
@@ -4713,7 +4811,7 @@
           </a:r>
         </a:p>
         <a:p>
-          <a:pPr marL="0" lvl="0" indent="0" algn="l" defTabSz="355600">
+          <a:pPr lvl="0" algn="l" defTabSz="355600">
             <a:lnSpc>
               <a:spcPct val="90000"/>
             </a:lnSpc>
@@ -4723,7 +4821,6 @@
             <a:spcAft>
               <a:spcPct val="35000"/>
             </a:spcAft>
-            <a:buNone/>
           </a:pPr>
           <a:r>
             <a:rPr lang="es-PE" sz="800" kern="1200">
@@ -4735,7 +4832,7 @@
           </a:r>
         </a:p>
         <a:p>
-          <a:pPr marL="0" lvl="0" indent="0" algn="l" defTabSz="355600">
+          <a:pPr lvl="0" algn="l" defTabSz="355600">
             <a:lnSpc>
               <a:spcPct val="90000"/>
             </a:lnSpc>
@@ -4745,7 +4842,6 @@
             <a:spcAft>
               <a:spcPct val="35000"/>
             </a:spcAft>
-            <a:buNone/>
           </a:pPr>
           <a:r>
             <a:rPr lang="es-PE" sz="800" kern="1200">
@@ -4757,7 +4853,7 @@
           </a:r>
         </a:p>
         <a:p>
-          <a:pPr marL="0" lvl="0" indent="0" algn="l" defTabSz="355600">
+          <a:pPr lvl="0" algn="l" defTabSz="355600">
             <a:lnSpc>
               <a:spcPct val="90000"/>
             </a:lnSpc>
@@ -4767,7 +4863,6 @@
             <a:spcAft>
               <a:spcPct val="35000"/>
             </a:spcAft>
-            <a:buNone/>
           </a:pPr>
           <a:r>
             <a:rPr lang="es-PE" sz="800" kern="1200">
@@ -4779,7 +4874,7 @@
           </a:r>
         </a:p>
         <a:p>
-          <a:pPr marL="0" lvl="0" indent="0" algn="l" defTabSz="355600">
+          <a:pPr lvl="0" algn="l" defTabSz="355600">
             <a:lnSpc>
               <a:spcPct val="90000"/>
             </a:lnSpc>
@@ -4789,7 +4884,6 @@
             <a:spcAft>
               <a:spcPct val="35000"/>
             </a:spcAft>
-            <a:buNone/>
           </a:pPr>
           <a:r>
             <a:rPr lang="es-PE" sz="800" kern="1200">
@@ -4801,7 +4895,7 @@
           </a:r>
         </a:p>
         <a:p>
-          <a:pPr marL="0" lvl="0" indent="0" algn="l" defTabSz="355600">
+          <a:pPr lvl="0" algn="l" defTabSz="355600">
             <a:lnSpc>
               <a:spcPct val="90000"/>
             </a:lnSpc>
@@ -4811,7 +4905,6 @@
             <a:spcAft>
               <a:spcPct val="35000"/>
             </a:spcAft>
-            <a:buNone/>
           </a:pPr>
           <a:r>
             <a:rPr lang="es-PE" sz="800" kern="1200">
@@ -4865,7 +4958,7 @@
         </a:bodyPr>
         <a:lstStyle/>
         <a:p>
-          <a:pPr marL="0" lvl="0" indent="0" algn="l" defTabSz="711200">
+          <a:pPr lvl="0" algn="l" defTabSz="711200">
             <a:lnSpc>
               <a:spcPct val="90000"/>
             </a:lnSpc>
@@ -4875,7 +4968,6 @@
             <a:spcAft>
               <a:spcPct val="35000"/>
             </a:spcAft>
-            <a:buNone/>
           </a:pPr>
           <a:r>
             <a:rPr lang="es-PE" sz="1600" kern="1200"/>
@@ -5305,7 +5397,7 @@
         </a:bodyPr>
         <a:lstStyle/>
         <a:p>
-          <a:pPr marL="0" lvl="0" indent="0" algn="l" defTabSz="355600">
+          <a:pPr lvl="0" algn="l" defTabSz="355600">
             <a:lnSpc>
               <a:spcPct val="90000"/>
             </a:lnSpc>
@@ -5315,7 +5407,6 @@
             <a:spcAft>
               <a:spcPct val="35000"/>
             </a:spcAft>
-            <a:buNone/>
           </a:pPr>
           <a:r>
             <a:rPr lang="es-PE" sz="800" kern="1200">
@@ -5327,7 +5418,7 @@
           </a:r>
         </a:p>
         <a:p>
-          <a:pPr marL="0" lvl="0" indent="0" algn="l" defTabSz="355600">
+          <a:pPr lvl="0" algn="l" defTabSz="355600">
             <a:lnSpc>
               <a:spcPct val="90000"/>
             </a:lnSpc>
@@ -5337,7 +5428,6 @@
             <a:spcAft>
               <a:spcPct val="35000"/>
             </a:spcAft>
-            <a:buNone/>
           </a:pPr>
           <a:r>
             <a:rPr lang="es-PE" sz="800" kern="1200">
@@ -5349,7 +5439,7 @@
           </a:r>
         </a:p>
         <a:p>
-          <a:pPr marL="0" lvl="0" indent="0" algn="l" defTabSz="355600">
+          <a:pPr lvl="0" algn="l" defTabSz="355600">
             <a:lnSpc>
               <a:spcPct val="90000"/>
             </a:lnSpc>
@@ -5359,7 +5449,6 @@
             <a:spcAft>
               <a:spcPct val="35000"/>
             </a:spcAft>
-            <a:buNone/>
           </a:pPr>
           <a:r>
             <a:rPr lang="es-PE" sz="800" kern="1200">
@@ -5371,7 +5460,7 @@
           </a:r>
         </a:p>
         <a:p>
-          <a:pPr marL="0" lvl="0" indent="0" algn="l" defTabSz="355600">
+          <a:pPr lvl="0" algn="l" defTabSz="355600">
             <a:lnSpc>
               <a:spcPct val="90000"/>
             </a:lnSpc>
@@ -5381,7 +5470,6 @@
             <a:spcAft>
               <a:spcPct val="35000"/>
             </a:spcAft>
-            <a:buNone/>
           </a:pPr>
           <a:r>
             <a:rPr lang="es-PE" sz="800" kern="1200">
@@ -5401,7 +5489,7 @@
           </a:r>
         </a:p>
         <a:p>
-          <a:pPr marL="0" lvl="0" indent="0" algn="l" defTabSz="355600">
+          <a:pPr lvl="0" algn="l" defTabSz="355600">
             <a:lnSpc>
               <a:spcPct val="90000"/>
             </a:lnSpc>
@@ -5411,7 +5499,6 @@
             <a:spcAft>
               <a:spcPct val="35000"/>
             </a:spcAft>
-            <a:buNone/>
           </a:pPr>
           <a:r>
             <a:rPr lang="es-PE" sz="800" kern="1200">
@@ -5423,7 +5510,7 @@
           </a:r>
         </a:p>
         <a:p>
-          <a:pPr marL="0" lvl="0" indent="0" algn="l" defTabSz="355600">
+          <a:pPr lvl="0" algn="l" defTabSz="355600">
             <a:lnSpc>
               <a:spcPct val="90000"/>
             </a:lnSpc>
@@ -5433,7 +5520,6 @@
             <a:spcAft>
               <a:spcPct val="35000"/>
             </a:spcAft>
-            <a:buNone/>
           </a:pPr>
           <a:r>
             <a:rPr lang="es-PE" sz="800" kern="1200">
@@ -5445,7 +5531,7 @@
           </a:r>
         </a:p>
         <a:p>
-          <a:pPr marL="0" lvl="0" indent="0" algn="l" defTabSz="355600">
+          <a:pPr lvl="0" algn="l" defTabSz="355600">
             <a:lnSpc>
               <a:spcPct val="90000"/>
             </a:lnSpc>
@@ -5455,7 +5541,6 @@
             <a:spcAft>
               <a:spcPct val="35000"/>
             </a:spcAft>
-            <a:buNone/>
           </a:pPr>
           <a:r>
             <a:rPr lang="es-PE" sz="800" kern="1200">
@@ -5521,7 +5606,7 @@
         </a:bodyPr>
         <a:lstStyle/>
         <a:p>
-          <a:pPr marL="0" lvl="0" indent="0" algn="l" defTabSz="711200">
+          <a:pPr lvl="0" algn="l" defTabSz="711200">
             <a:lnSpc>
               <a:spcPct val="90000"/>
             </a:lnSpc>
@@ -5531,7 +5616,6 @@
             <a:spcAft>
               <a:spcPct val="35000"/>
             </a:spcAft>
-            <a:buNone/>
           </a:pPr>
           <a:r>
             <a:rPr lang="es-PE" sz="1600" kern="1200"/>
@@ -5957,12 +6041,12 @@
         <a:fontRef idx="minor"/>
       </dsp:style>
       <dsp:txBody>
-        <a:bodyPr spcFirstLastPara="0" vert="horz" wrap="square" lIns="43180" tIns="43180" rIns="43180" bIns="43180" numCol="1" spcCol="1270" anchor="t" anchorCtr="0">
+        <a:bodyPr spcFirstLastPara="0" vert="horz" wrap="square" lIns="40640" tIns="40640" rIns="40640" bIns="40640" numCol="1" spcCol="1270" anchor="t" anchorCtr="0">
           <a:noAutofit/>
         </a:bodyPr>
         <a:lstStyle/>
         <a:p>
-          <a:pPr marL="0" lvl="0" indent="0" algn="l" defTabSz="755650">
+          <a:pPr lvl="0" algn="l" defTabSz="711200">
             <a:lnSpc>
               <a:spcPct val="90000"/>
             </a:lnSpc>
@@ -5972,10 +6056,9 @@
             <a:spcAft>
               <a:spcPct val="35000"/>
             </a:spcAft>
-            <a:buNone/>
           </a:pPr>
           <a:r>
-            <a:rPr lang="es-PE" sz="1700" kern="1200">
+            <a:rPr lang="es-PE" sz="1600" kern="1200">
               <a:solidFill>
                 <a:schemeClr val="tx1"/>
               </a:solidFill>
@@ -5984,7 +6067,7 @@
           </a:r>
         </a:p>
         <a:p>
-          <a:pPr marL="114300" lvl="1" indent="-114300" algn="l" defTabSz="577850">
+          <a:pPr marL="114300" lvl="1" indent="-114300" algn="l" defTabSz="533400">
             <a:lnSpc>
               <a:spcPct val="90000"/>
             </a:lnSpc>
@@ -5994,10 +6077,10 @@
             <a:spcAft>
               <a:spcPct val="15000"/>
             </a:spcAft>
-            <a:buChar char="•"/>
+            <a:buChar char="••"/>
           </a:pPr>
           <a:r>
-            <a:rPr lang="es-PE" sz="1300" kern="1200">
+            <a:rPr lang="es-PE" sz="1200" kern="1200">
               <a:solidFill>
                 <a:srgbClr val="FF0000"/>
               </a:solidFill>
@@ -6006,7 +6089,7 @@
           </a:r>
         </a:p>
         <a:p>
-          <a:pPr marL="114300" lvl="1" indent="-114300" algn="l" defTabSz="577850">
+          <a:pPr marL="114300" lvl="1" indent="-114300" algn="l" defTabSz="533400">
             <a:lnSpc>
               <a:spcPct val="90000"/>
             </a:lnSpc>
@@ -6016,10 +6099,10 @@
             <a:spcAft>
               <a:spcPct val="15000"/>
             </a:spcAft>
-            <a:buChar char="•"/>
+            <a:buChar char="••"/>
           </a:pPr>
           <a:r>
-            <a:rPr lang="es-PE" sz="1300" kern="1200">
+            <a:rPr lang="es-PE" sz="1200" kern="1200">
               <a:solidFill>
                 <a:srgbClr val="FF0000"/>
               </a:solidFill>
@@ -6028,7 +6111,7 @@
           </a:r>
         </a:p>
         <a:p>
-          <a:pPr marL="114300" lvl="1" indent="-114300" algn="l" defTabSz="577850">
+          <a:pPr marL="114300" lvl="1" indent="-114300" algn="l" defTabSz="533400">
             <a:lnSpc>
               <a:spcPct val="90000"/>
             </a:lnSpc>
@@ -6038,10 +6121,10 @@
             <a:spcAft>
               <a:spcPct val="15000"/>
             </a:spcAft>
-            <a:buChar char="•"/>
+            <a:buChar char="••"/>
           </a:pPr>
           <a:r>
-            <a:rPr lang="es-PE" sz="1300" kern="1200">
+            <a:rPr lang="es-PE" sz="1200" kern="1200">
               <a:solidFill>
                 <a:srgbClr val="FF0000"/>
               </a:solidFill>
@@ -6050,7 +6133,7 @@
           </a:r>
         </a:p>
         <a:p>
-          <a:pPr marL="114300" lvl="1" indent="-114300" algn="l" defTabSz="577850">
+          <a:pPr marL="114300" lvl="1" indent="-114300" algn="l" defTabSz="533400">
             <a:lnSpc>
               <a:spcPct val="90000"/>
             </a:lnSpc>
@@ -6060,15 +6143,37 @@
             <a:spcAft>
               <a:spcPct val="15000"/>
             </a:spcAft>
-            <a:buChar char="•"/>
+            <a:buChar char="••"/>
           </a:pPr>
           <a:r>
-            <a:rPr lang="es-PE" sz="1300" kern="1200">
+            <a:rPr lang="es-PE" sz="1200" kern="1200">
               <a:solidFill>
                 <a:srgbClr val="FF0000"/>
               </a:solidFill>
             </a:rPr>
-            <a:t>....</a:t>
+            <a:t>Funcion que compara la informacion</a:t>
+          </a:r>
+        </a:p>
+        <a:p>
+          <a:pPr marL="114300" lvl="1" indent="-114300" algn="l" defTabSz="533400">
+            <a:lnSpc>
+              <a:spcPct val="90000"/>
+            </a:lnSpc>
+            <a:spcBef>
+              <a:spcPct val="0"/>
+            </a:spcBef>
+            <a:spcAft>
+              <a:spcPct val="15000"/>
+            </a:spcAft>
+            <a:buChar char="••"/>
+          </a:pPr>
+          <a:r>
+            <a:rPr lang="es-PE" sz="1200" kern="1200">
+              <a:solidFill>
+                <a:srgbClr val="FF0000"/>
+              </a:solidFill>
+            </a:rPr>
+            <a:t>Funcion que corrije detalles de la comparacion</a:t>
           </a:r>
         </a:p>
       </dsp:txBody>
@@ -6114,7 +6219,7 @@
         </a:bodyPr>
         <a:lstStyle/>
         <a:p>
-          <a:pPr marL="0" lvl="0" indent="0" algn="l" defTabSz="755650">
+          <a:pPr lvl="0" algn="l" defTabSz="755650">
             <a:lnSpc>
               <a:spcPct val="90000"/>
             </a:lnSpc>
@@ -6124,7 +6229,6 @@
             <a:spcAft>
               <a:spcPct val="35000"/>
             </a:spcAft>
-            <a:buNone/>
           </a:pPr>
           <a:r>
             <a:rPr lang="es-PE" sz="1700" kern="1200"/>
@@ -6549,12 +6653,12 @@
         <a:fontRef idx="minor"/>
       </dsp:style>
       <dsp:txBody>
-        <a:bodyPr spcFirstLastPara="0" vert="horz" wrap="square" lIns="43180" tIns="43180" rIns="43180" bIns="43180" numCol="1" spcCol="1270" anchor="ctr" anchorCtr="0">
+        <a:bodyPr spcFirstLastPara="0" vert="horz" wrap="square" lIns="40640" tIns="40640" rIns="40640" bIns="40640" numCol="1" spcCol="1270" anchor="ctr" anchorCtr="0">
           <a:noAutofit/>
         </a:bodyPr>
         <a:lstStyle/>
         <a:p>
-          <a:pPr marL="0" lvl="0" indent="0" algn="l" defTabSz="755650">
+          <a:pPr lvl="0" algn="l" defTabSz="711200">
             <a:lnSpc>
               <a:spcPct val="90000"/>
             </a:lnSpc>
@@ -6564,10 +6668,9 @@
             <a:spcAft>
               <a:spcPct val="35000"/>
             </a:spcAft>
-            <a:buNone/>
           </a:pPr>
           <a:r>
-            <a:rPr lang="es-PE" sz="1700" kern="1200">
+            <a:rPr lang="es-PE" sz="1600" kern="1200">
               <a:solidFill>
                 <a:srgbClr val="FF0000"/>
               </a:solidFill>
@@ -6576,7 +6679,7 @@
           </a:r>
         </a:p>
         <a:p>
-          <a:pPr marL="0" lvl="0" indent="0" algn="l" defTabSz="755650">
+          <a:pPr lvl="0" algn="l" defTabSz="711200">
             <a:lnSpc>
               <a:spcPct val="90000"/>
             </a:lnSpc>
@@ -6586,10 +6689,9 @@
             <a:spcAft>
               <a:spcPct val="35000"/>
             </a:spcAft>
-            <a:buNone/>
           </a:pPr>
           <a:r>
-            <a:rPr lang="es-PE" sz="1700" kern="1200">
+            <a:rPr lang="es-PE" sz="1600" kern="1200">
               <a:solidFill>
                 <a:srgbClr val="FF0000"/>
               </a:solidFill>
@@ -6598,7 +6700,7 @@
           </a:r>
         </a:p>
         <a:p>
-          <a:pPr marL="0" lvl="0" indent="0" algn="l" defTabSz="755650">
+          <a:pPr lvl="0" algn="l" defTabSz="711200">
             <a:lnSpc>
               <a:spcPct val="90000"/>
             </a:lnSpc>
@@ -6608,24 +6710,23 @@
             <a:spcAft>
               <a:spcPct val="35000"/>
             </a:spcAft>
-            <a:buNone/>
           </a:pPr>
           <a:r>
-            <a:rPr lang="es-PE" sz="1700" kern="1200">
+            <a:rPr lang="es-PE" sz="1600" kern="1200">
               <a:solidFill>
                 <a:srgbClr val="FF0000"/>
               </a:solidFill>
             </a:rPr>
             <a:t>enviar el mensaje en formato HML</a:t>
           </a:r>
-          <a:endParaRPr lang="es-PE" sz="1700" kern="1200">
+          <a:endParaRPr lang="es-PE" sz="1600" kern="1200">
             <a:solidFill>
               <a:schemeClr val="tx1"/>
             </a:solidFill>
           </a:endParaRPr>
         </a:p>
         <a:p>
-          <a:pPr marL="0" lvl="0" indent="0" algn="l" defTabSz="755650">
+          <a:pPr lvl="0" algn="l" defTabSz="711200">
             <a:lnSpc>
               <a:spcPct val="90000"/>
             </a:lnSpc>
@@ -6635,10 +6736,9 @@
             <a:spcAft>
               <a:spcPct val="35000"/>
             </a:spcAft>
-            <a:buNone/>
           </a:pPr>
           <a:r>
-            <a:rPr lang="es-PE" sz="1700" kern="1200">
+            <a:rPr lang="es-PE" sz="1600" kern="1200">
               <a:solidFill>
                 <a:srgbClr val="FF0000"/>
               </a:solidFill>
@@ -10134,7 +10234,7 @@
 </file>
 
 <file path=customXml/itemProps1.xml><?xml version="1.0" encoding="utf-8"?>
-<ds:datastoreItem xmlns:ds="http://schemas.openxmlformats.org/officeDocument/2006/customXml" ds:itemID="{EC75B660-8752-4D57-880D-5D33FA57B55B}">
+<ds:datastoreItem xmlns:ds="http://schemas.openxmlformats.org/officeDocument/2006/customXml" ds:itemID="{40DBD74E-7BD3-4ECD-AC9C-1E448D437F3B}">
   <ds:schemaRefs>
     <ds:schemaRef ds:uri="http://schemas.openxmlformats.org/officeDocument/2006/bibliography"/>
   </ds:schemaRefs>

</xml_diff>

<commit_message>
Ultimos detalles de envio - Agregando PDF indicaciones finales
</commit_message>
<xml_diff>
--- a/Planificacion-proyecto-LPII.docx
+++ b/Planificacion-proyecto-LPII.docx
@@ -14,7 +14,7 @@
         <w:rPr>
           <w:sz w:val="36"/>
         </w:rPr>
-        <w:t>Trabajo Final - AVANCE.</w:t>
+        <w:t>Trabajo Final</w:t>
       </w:r>
     </w:p>
     <w:p>
@@ -73,7 +73,7 @@
         <w:rPr>
           <w:sz w:val="36"/>
         </w:rPr>
-        <w:t xml:space="preserve"> Final - AVANCE.</w:t>
+        <w:t xml:space="preserve"> Final</w:t>
       </w:r>
     </w:p>
     <w:p>
@@ -89,8 +89,8 @@
           <w:lang w:eastAsia="es-PE"/>
         </w:rPr>
         <w:drawing>
-          <wp:inline distT="0" distB="0" distL="0" distR="0" wp14:anchorId="23AE973D" wp14:editId="4DD53DDC">
-            <wp:extent cx="10351135" cy="6163026"/>
+          <wp:inline distT="0" distB="0" distL="0" distR="0" wp14:anchorId="23AE973D" wp14:editId="49E5C38B">
+            <wp:extent cx="10351135" cy="6581553"/>
             <wp:effectExtent l="0" t="0" r="0" b="0"/>
             <wp:docPr id="2" name="Diagrama 2"/>
             <wp:cNvGraphicFramePr/>
@@ -2965,63 +2965,63 @@
   </dgm:ptLst>
   <dgm:cxnLst>
     <dgm:cxn modelId="{5A2A3C1A-010E-4B3E-846E-FF8F07048229}" srcId="{DF62C84F-00AF-4F9B-81B9-0CDDCC08C048}" destId="{B2308969-0A6B-4344-B87B-BD809982A37D}" srcOrd="0" destOrd="0" parTransId="{BC56AB93-2151-4956-AF33-5AAAE8C83569}" sibTransId="{3F16D2D9-83A0-4BBE-BC81-7C75E85F8564}"/>
-    <dgm:cxn modelId="{84CDB2C4-04C5-4B2C-A75C-BCA3E310BCC9}" type="presOf" srcId="{73CB0AFD-CB1E-438D-A041-7DBFD14AB769}" destId="{69DF3239-1F99-4425-B3DF-5112E1087084}" srcOrd="0" destOrd="4" presId="urn:microsoft.com/office/officeart/2008/layout/VerticalAccentList"/>
-    <dgm:cxn modelId="{E907E38D-7A13-4987-B7B0-CF9E7D0D15D2}" type="presOf" srcId="{C11FCFC8-C598-427F-88B2-A95E1E71DFAB}" destId="{69DF3239-1F99-4425-B3DF-5112E1087084}" srcOrd="0" destOrd="2" presId="urn:microsoft.com/office/officeart/2008/layout/VerticalAccentList"/>
     <dgm:cxn modelId="{ED2D9E87-C85F-4DB0-9A7A-6BF9748A9FEC}" srcId="{DF62C84F-00AF-4F9B-81B9-0CDDCC08C048}" destId="{73CB0AFD-CB1E-438D-A041-7DBFD14AB769}" srcOrd="4" destOrd="0" parTransId="{8E3F2D29-9CFB-4444-9140-E95CC7C333F4}" sibTransId="{526A1194-1A48-496E-8D86-C5D2AE37F92C}"/>
-    <dgm:cxn modelId="{EA0E9F93-63F7-4CDB-B8D6-AA393E91A168}" type="presOf" srcId="{2337CACA-5431-4CCA-BB2A-23F6CCCD4623}" destId="{B729A5AD-0296-493F-BD8B-6708B7FC32C9}" srcOrd="0" destOrd="0" presId="urn:microsoft.com/office/officeart/2008/layout/VerticalAccentList"/>
-    <dgm:cxn modelId="{AE716A4D-0CD7-454D-8EE8-62EDC1B7FCAF}" type="presOf" srcId="{D5CF4052-A874-4DEF-B9D8-665DD3192256}" destId="{69DF3239-1F99-4425-B3DF-5112E1087084}" srcOrd="0" destOrd="1" presId="urn:microsoft.com/office/officeart/2008/layout/VerticalAccentList"/>
+    <dgm:cxn modelId="{8823B2C4-6288-48E5-AE4E-22E8B4C1986D}" type="presOf" srcId="{306C8646-9CFD-4BCA-B98B-9D231512D156}" destId="{D14C891D-9AA4-4D7C-B2A3-DDB23D49280E}" srcOrd="0" destOrd="0" presId="urn:microsoft.com/office/officeart/2008/layout/VerticalAccentList"/>
     <dgm:cxn modelId="{F04B1DAE-6C90-43A3-8561-78A000559114}" srcId="{D7B75C32-8F87-411F-B984-874743ECA190}" destId="{DF62C84F-00AF-4F9B-81B9-0CDDCC08C048}" srcOrd="0" destOrd="0" parTransId="{7B44670F-F9F3-4AA9-AC81-3D28C1D6F9CF}" sibTransId="{C9BCF6DC-B3DA-419D-A917-EDA44857ACC5}"/>
-    <dgm:cxn modelId="{4007D30A-0B21-423D-BEE5-EAF31684305D}" type="presOf" srcId="{FB84F691-9DB2-4A81-867A-0D21D957E9CE}" destId="{68A2D395-1B30-4F75-B665-0FBB4D9340C8}" srcOrd="0" destOrd="0" presId="urn:microsoft.com/office/officeart/2008/layout/VerticalAccentList"/>
-    <dgm:cxn modelId="{ADC3E8F4-C387-4BB5-B0CF-30D4131D2AAD}" type="presOf" srcId="{6350BA11-71A8-4345-B505-1008CE761026}" destId="{69DF3239-1F99-4425-B3DF-5112E1087084}" srcOrd="0" destOrd="3" presId="urn:microsoft.com/office/officeart/2008/layout/VerticalAccentList"/>
-    <dgm:cxn modelId="{18E14601-31D2-4881-AF11-7DF0C7BBCD53}" type="presOf" srcId="{306C8646-9CFD-4BCA-B98B-9D231512D156}" destId="{D14C891D-9AA4-4D7C-B2A3-DDB23D49280E}" srcOrd="0" destOrd="0" presId="urn:microsoft.com/office/officeart/2008/layout/VerticalAccentList"/>
-    <dgm:cxn modelId="{0B9DBD66-4D9F-4AF2-AB82-842112E22E39}" type="presOf" srcId="{D7B75C32-8F87-411F-B984-874743ECA190}" destId="{F6B841CA-BFE1-4B2B-9AD4-435E8CEF8969}" srcOrd="0" destOrd="0" presId="urn:microsoft.com/office/officeart/2008/layout/VerticalAccentList"/>
+    <dgm:cxn modelId="{F2AE9F41-102C-472B-86E3-D9B6BA417F3F}" type="presOf" srcId="{C11FCFC8-C598-427F-88B2-A95E1E71DFAB}" destId="{69DF3239-1F99-4425-B3DF-5112E1087084}" srcOrd="0" destOrd="2" presId="urn:microsoft.com/office/officeart/2008/layout/VerticalAccentList"/>
+    <dgm:cxn modelId="{72D3814E-B53D-4D2B-9771-CF0BD49A3A67}" type="presOf" srcId="{D7B75C32-8F87-411F-B984-874743ECA190}" destId="{F6B841CA-BFE1-4B2B-9AD4-435E8CEF8969}" srcOrd="0" destOrd="0" presId="urn:microsoft.com/office/officeart/2008/layout/VerticalAccentList"/>
+    <dgm:cxn modelId="{FC2545DA-7BD0-4ADE-904C-AC3B83AD8212}" type="presOf" srcId="{6350BA11-71A8-4345-B505-1008CE761026}" destId="{69DF3239-1F99-4425-B3DF-5112E1087084}" srcOrd="0" destOrd="3" presId="urn:microsoft.com/office/officeart/2008/layout/VerticalAccentList"/>
+    <dgm:cxn modelId="{9617F6CA-FB61-42E4-BFC4-2D9507BB6284}" type="presOf" srcId="{6E988D01-0769-4839-83BC-2381E54A53CD}" destId="{69DF3239-1F99-4425-B3DF-5112E1087084}" srcOrd="0" destOrd="5" presId="urn:microsoft.com/office/officeart/2008/layout/VerticalAccentList"/>
+    <dgm:cxn modelId="{B4EECBF4-F9F8-4F57-8F75-D0DE1B5ABDE5}" type="presOf" srcId="{D5CF4052-A874-4DEF-B9D8-665DD3192256}" destId="{69DF3239-1F99-4425-B3DF-5112E1087084}" srcOrd="0" destOrd="1" presId="urn:microsoft.com/office/officeart/2008/layout/VerticalAccentList"/>
+    <dgm:cxn modelId="{936E3C66-FF21-4982-95B6-D15EEF82226B}" type="presOf" srcId="{73CB0AFD-CB1E-438D-A041-7DBFD14AB769}" destId="{69DF3239-1F99-4425-B3DF-5112E1087084}" srcOrd="0" destOrd="4" presId="urn:microsoft.com/office/officeart/2008/layout/VerticalAccentList"/>
+    <dgm:cxn modelId="{DA91D8F8-C074-4F47-BA6E-0301D8AECBE5}" srcId="{DF62C84F-00AF-4F9B-81B9-0CDDCC08C048}" destId="{C11FCFC8-C598-427F-88B2-A95E1E71DFAB}" srcOrd="2" destOrd="0" parTransId="{15C3BDE5-8300-4974-A648-4051397846FA}" sibTransId="{49F88020-7574-40D4-B960-8191DF51D26A}"/>
     <dgm:cxn modelId="{9B04E121-FB27-43D9-9ECB-2BACCBAF99FC}" srcId="{D27037BF-04C4-4DE3-AD31-014DD2D6C499}" destId="{2337CACA-5431-4CCA-BB2A-23F6CCCD4623}" srcOrd="0" destOrd="0" parTransId="{049D6F15-202C-4C4C-BEEC-BD503EFB6EBD}" sibTransId="{F3F18D2C-15E9-465D-A4F6-CB9180DF2438}"/>
-    <dgm:cxn modelId="{DA91D8F8-C074-4F47-BA6E-0301D8AECBE5}" srcId="{DF62C84F-00AF-4F9B-81B9-0CDDCC08C048}" destId="{C11FCFC8-C598-427F-88B2-A95E1E71DFAB}" srcOrd="2" destOrd="0" parTransId="{15C3BDE5-8300-4974-A648-4051397846FA}" sibTransId="{49F88020-7574-40D4-B960-8191DF51D26A}"/>
     <dgm:cxn modelId="{9E4033D7-40F8-41C0-AA7C-212AF387E2B1}" srcId="{D7B75C32-8F87-411F-B984-874743ECA190}" destId="{D27037BF-04C4-4DE3-AD31-014DD2D6C499}" srcOrd="2" destOrd="0" parTransId="{AC1DBD30-C131-4FEA-B018-6D38EA8C1634}" sibTransId="{9C8A0E7C-87B2-4E32-9B82-2D68EE642F26}"/>
     <dgm:cxn modelId="{61CE9E4B-806E-4107-9E33-0F6903716138}" srcId="{DF62C84F-00AF-4F9B-81B9-0CDDCC08C048}" destId="{6E988D01-0769-4839-83BC-2381E54A53CD}" srcOrd="5" destOrd="0" parTransId="{0C0909B5-D775-4FAE-8E14-8528D543F26D}" sibTransId="{6C3F6DA5-3654-4032-A0EF-504B3877F310}"/>
-    <dgm:cxn modelId="{BF4E2239-9BD4-4346-8181-1707B71DFD6C}" type="presOf" srcId="{B2308969-0A6B-4344-B87B-BD809982A37D}" destId="{69DF3239-1F99-4425-B3DF-5112E1087084}" srcOrd="0" destOrd="0" presId="urn:microsoft.com/office/officeart/2008/layout/VerticalAccentList"/>
     <dgm:cxn modelId="{BF6F09FE-0389-4063-825C-10A765DFCC9E}" srcId="{DF62C84F-00AF-4F9B-81B9-0CDDCC08C048}" destId="{D5CF4052-A874-4DEF-B9D8-665DD3192256}" srcOrd="1" destOrd="0" parTransId="{A39D94D3-8F3B-401C-BA36-87A595F5E09D}" sibTransId="{C1FB273E-B1F6-40A7-BA80-C8FA76BBFB8B}"/>
-    <dgm:cxn modelId="{594B8A5F-F2C4-4C85-AD99-489076EFD9DA}" type="presOf" srcId="{DF62C84F-00AF-4F9B-81B9-0CDDCC08C048}" destId="{08CE8FA7-F9AC-4FD2-A6F8-C2D1D13E1311}" srcOrd="0" destOrd="0" presId="urn:microsoft.com/office/officeart/2008/layout/VerticalAccentList"/>
+    <dgm:cxn modelId="{7BEC6788-A15F-4358-92F4-85852AD948DE}" type="presOf" srcId="{DF62C84F-00AF-4F9B-81B9-0CDDCC08C048}" destId="{08CE8FA7-F9AC-4FD2-A6F8-C2D1D13E1311}" srcOrd="0" destOrd="0" presId="urn:microsoft.com/office/officeart/2008/layout/VerticalAccentList"/>
     <dgm:cxn modelId="{4E7C4594-E935-4895-AA2D-56696C7371FF}" srcId="{D7B75C32-8F87-411F-B984-874743ECA190}" destId="{306C8646-9CFD-4BCA-B98B-9D231512D156}" srcOrd="1" destOrd="0" parTransId="{888FD958-1F97-44D7-99B8-B9C26757637C}" sibTransId="{35C703B9-AF6A-4935-B57C-C08C5FA40C0A}"/>
+    <dgm:cxn modelId="{B1DD1DEE-1AFB-4E6C-818A-B12C7C205301}" type="presOf" srcId="{2337CACA-5431-4CCA-BB2A-23F6CCCD4623}" destId="{B729A5AD-0296-493F-BD8B-6708B7FC32C9}" srcOrd="0" destOrd="0" presId="urn:microsoft.com/office/officeart/2008/layout/VerticalAccentList"/>
     <dgm:cxn modelId="{9FDF6F17-64AF-4C05-8887-AFBA248A7887}" srcId="{DF62C84F-00AF-4F9B-81B9-0CDDCC08C048}" destId="{6350BA11-71A8-4345-B505-1008CE761026}" srcOrd="3" destOrd="0" parTransId="{22D9D665-CD33-4329-8B8A-F59EE782B8F5}" sibTransId="{9E497B14-DE65-4CF3-8390-061C0FFDC02E}"/>
-    <dgm:cxn modelId="{42EE0588-8F99-4329-9E35-713C59948ED6}" type="presOf" srcId="{D27037BF-04C4-4DE3-AD31-014DD2D6C499}" destId="{035B9835-9D63-4701-90A1-57165E123790}" srcOrd="0" destOrd="0" presId="urn:microsoft.com/office/officeart/2008/layout/VerticalAccentList"/>
-    <dgm:cxn modelId="{6062F356-F09A-4B79-A104-D72C9BF75C07}" type="presOf" srcId="{6E988D01-0769-4839-83BC-2381E54A53CD}" destId="{69DF3239-1F99-4425-B3DF-5112E1087084}" srcOrd="0" destOrd="5" presId="urn:microsoft.com/office/officeart/2008/layout/VerticalAccentList"/>
+    <dgm:cxn modelId="{B991EACD-CA59-44FA-8E11-FFE79A1FA14B}" type="presOf" srcId="{D27037BF-04C4-4DE3-AD31-014DD2D6C499}" destId="{035B9835-9D63-4701-90A1-57165E123790}" srcOrd="0" destOrd="0" presId="urn:microsoft.com/office/officeart/2008/layout/VerticalAccentList"/>
+    <dgm:cxn modelId="{F9DBF34A-E53F-47A3-90DF-4EFBD52CA2C0}" type="presOf" srcId="{B2308969-0A6B-4344-B87B-BD809982A37D}" destId="{69DF3239-1F99-4425-B3DF-5112E1087084}" srcOrd="0" destOrd="0" presId="urn:microsoft.com/office/officeart/2008/layout/VerticalAccentList"/>
+    <dgm:cxn modelId="{A5C7F7E1-34CB-480D-AFD5-F769168A8019}" type="presOf" srcId="{FB84F691-9DB2-4A81-867A-0D21D957E9CE}" destId="{68A2D395-1B30-4F75-B665-0FBB4D9340C8}" srcOrd="0" destOrd="0" presId="urn:microsoft.com/office/officeart/2008/layout/VerticalAccentList"/>
     <dgm:cxn modelId="{44E99253-1C58-4116-95D3-A4421880CBAD}" srcId="{306C8646-9CFD-4BCA-B98B-9D231512D156}" destId="{FB84F691-9DB2-4A81-867A-0D21D957E9CE}" srcOrd="0" destOrd="0" parTransId="{2BFB9B4C-445F-4BBF-8636-3C3774EC391A}" sibTransId="{AF406DCC-8BE7-48F2-8B4F-E97CF85BAA92}"/>
-    <dgm:cxn modelId="{DC576421-DEBB-47E0-9BA9-3A6242F20C73}" type="presParOf" srcId="{F6B841CA-BFE1-4B2B-9AD4-435E8CEF8969}" destId="{79679875-031A-4906-ACE3-65D472FD8596}" srcOrd="0" destOrd="0" presId="urn:microsoft.com/office/officeart/2008/layout/VerticalAccentList"/>
-    <dgm:cxn modelId="{5B4BDBC5-2DC1-4607-8FC1-940AF32DB7D5}" type="presParOf" srcId="{79679875-031A-4906-ACE3-65D472FD8596}" destId="{08CE8FA7-F9AC-4FD2-A6F8-C2D1D13E1311}" srcOrd="0" destOrd="0" presId="urn:microsoft.com/office/officeart/2008/layout/VerticalAccentList"/>
-    <dgm:cxn modelId="{BABA54ED-FDBF-4994-9BEF-31F5F6BE06A8}" type="presParOf" srcId="{F6B841CA-BFE1-4B2B-9AD4-435E8CEF8969}" destId="{D7C0F832-F93F-465E-945B-D752371CF142}" srcOrd="1" destOrd="0" presId="urn:microsoft.com/office/officeart/2008/layout/VerticalAccentList"/>
-    <dgm:cxn modelId="{73AE95E2-A280-4AA1-89DD-6F77DB8D332F}" type="presParOf" srcId="{D7C0F832-F93F-465E-945B-D752371CF142}" destId="{9D1477F7-047C-4A23-B5B2-3E9D981FB82D}" srcOrd="0" destOrd="0" presId="urn:microsoft.com/office/officeart/2008/layout/VerticalAccentList"/>
-    <dgm:cxn modelId="{CA0014CB-DE50-43BA-8E70-98E9F15A4EA2}" type="presParOf" srcId="{D7C0F832-F93F-465E-945B-D752371CF142}" destId="{7ACFA13D-9878-4F00-9A1B-6DD7FF9DA63C}" srcOrd="1" destOrd="0" presId="urn:microsoft.com/office/officeart/2008/layout/VerticalAccentList"/>
-    <dgm:cxn modelId="{E2C7756D-259E-46DA-BC38-C122996F9884}" type="presParOf" srcId="{D7C0F832-F93F-465E-945B-D752371CF142}" destId="{5B244AAE-A077-4020-9A34-77B05A4CC839}" srcOrd="2" destOrd="0" presId="urn:microsoft.com/office/officeart/2008/layout/VerticalAccentList"/>
-    <dgm:cxn modelId="{B2D82340-766B-4963-B8F3-67F09D6E247B}" type="presParOf" srcId="{D7C0F832-F93F-465E-945B-D752371CF142}" destId="{51F057E1-9E2A-4FFB-8800-107C0E73FC58}" srcOrd="3" destOrd="0" presId="urn:microsoft.com/office/officeart/2008/layout/VerticalAccentList"/>
-    <dgm:cxn modelId="{7C4860D4-5F8C-4DCD-9D32-C531678AA789}" type="presParOf" srcId="{D7C0F832-F93F-465E-945B-D752371CF142}" destId="{21F01986-5247-4A83-A6D4-C80E37DD5C87}" srcOrd="4" destOrd="0" presId="urn:microsoft.com/office/officeart/2008/layout/VerticalAccentList"/>
-    <dgm:cxn modelId="{ACE4F61E-F549-47CC-95E9-CEC5AE0E088C}" type="presParOf" srcId="{D7C0F832-F93F-465E-945B-D752371CF142}" destId="{C55AEB53-037C-486B-8743-91C63531D00E}" srcOrd="5" destOrd="0" presId="urn:microsoft.com/office/officeart/2008/layout/VerticalAccentList"/>
-    <dgm:cxn modelId="{22203363-267D-4D4D-A30D-1D6238484AF9}" type="presParOf" srcId="{D7C0F832-F93F-465E-945B-D752371CF142}" destId="{A6964F6C-46C9-456B-BA2E-8A35087632CC}" srcOrd="6" destOrd="0" presId="urn:microsoft.com/office/officeart/2008/layout/VerticalAccentList"/>
-    <dgm:cxn modelId="{CFE0E9ED-20C0-42DB-BCB0-FAF3C3E07385}" type="presParOf" srcId="{D7C0F832-F93F-465E-945B-D752371CF142}" destId="{69DF3239-1F99-4425-B3DF-5112E1087084}" srcOrd="7" destOrd="0" presId="urn:microsoft.com/office/officeart/2008/layout/VerticalAccentList"/>
-    <dgm:cxn modelId="{DBF32198-F1A5-4E70-8436-B0E1B1C82CD1}" type="presParOf" srcId="{F6B841CA-BFE1-4B2B-9AD4-435E8CEF8969}" destId="{C4133916-CFD9-46C6-88F8-7C56C7CEACB3}" srcOrd="2" destOrd="0" presId="urn:microsoft.com/office/officeart/2008/layout/VerticalAccentList"/>
-    <dgm:cxn modelId="{E6A88198-288B-4FE8-A34F-40AB33E61E5D}" type="presParOf" srcId="{F6B841CA-BFE1-4B2B-9AD4-435E8CEF8969}" destId="{AEEE71BF-C768-4893-AD8F-875463FC0DCA}" srcOrd="3" destOrd="0" presId="urn:microsoft.com/office/officeart/2008/layout/VerticalAccentList"/>
-    <dgm:cxn modelId="{3C4B8557-2AAA-446F-83B2-61C5B8C69825}" type="presParOf" srcId="{AEEE71BF-C768-4893-AD8F-875463FC0DCA}" destId="{D14C891D-9AA4-4D7C-B2A3-DDB23D49280E}" srcOrd="0" destOrd="0" presId="urn:microsoft.com/office/officeart/2008/layout/VerticalAccentList"/>
-    <dgm:cxn modelId="{F5FA0F33-595C-4B3F-AC83-6A384043706D}" type="presParOf" srcId="{F6B841CA-BFE1-4B2B-9AD4-435E8CEF8969}" destId="{361524FE-1AE7-46D3-88C9-BFB88C9C2F35}" srcOrd="4" destOrd="0" presId="urn:microsoft.com/office/officeart/2008/layout/VerticalAccentList"/>
-    <dgm:cxn modelId="{80565E44-EF47-4972-A733-F22CAA749FC7}" type="presParOf" srcId="{361524FE-1AE7-46D3-88C9-BFB88C9C2F35}" destId="{F6C8B6CF-3E1D-47AB-B95C-B2645023BD9F}" srcOrd="0" destOrd="0" presId="urn:microsoft.com/office/officeart/2008/layout/VerticalAccentList"/>
-    <dgm:cxn modelId="{63938E59-0EF7-4DDD-A857-9F0C70232B82}" type="presParOf" srcId="{361524FE-1AE7-46D3-88C9-BFB88C9C2F35}" destId="{1CCAD808-DE37-4E59-A735-B1E19D96BCB4}" srcOrd="1" destOrd="0" presId="urn:microsoft.com/office/officeart/2008/layout/VerticalAccentList"/>
-    <dgm:cxn modelId="{AB212022-B09A-4208-9DE0-BEDF127E65AD}" type="presParOf" srcId="{361524FE-1AE7-46D3-88C9-BFB88C9C2F35}" destId="{8A1274C0-9429-4774-8A97-2E2DC922E525}" srcOrd="2" destOrd="0" presId="urn:microsoft.com/office/officeart/2008/layout/VerticalAccentList"/>
-    <dgm:cxn modelId="{EC9964BE-ECC7-4410-B9DB-DC403605CCB5}" type="presParOf" srcId="{361524FE-1AE7-46D3-88C9-BFB88C9C2F35}" destId="{E5015BBB-9419-4DB5-9CAD-5466A86B2DCD}" srcOrd="3" destOrd="0" presId="urn:microsoft.com/office/officeart/2008/layout/VerticalAccentList"/>
-    <dgm:cxn modelId="{72902B77-9F56-445F-9C39-EB72CD5BF56A}" type="presParOf" srcId="{361524FE-1AE7-46D3-88C9-BFB88C9C2F35}" destId="{64278D5A-3873-4F32-8B12-9D31A0B10BB1}" srcOrd="4" destOrd="0" presId="urn:microsoft.com/office/officeart/2008/layout/VerticalAccentList"/>
-    <dgm:cxn modelId="{B5180369-B5DB-4E52-8456-524A53256C1A}" type="presParOf" srcId="{361524FE-1AE7-46D3-88C9-BFB88C9C2F35}" destId="{362D78F6-AD8F-489D-A1E5-5DF94A47A468}" srcOrd="5" destOrd="0" presId="urn:microsoft.com/office/officeart/2008/layout/VerticalAccentList"/>
-    <dgm:cxn modelId="{47D425D2-D9F2-47C1-96B3-E6277DF802D3}" type="presParOf" srcId="{361524FE-1AE7-46D3-88C9-BFB88C9C2F35}" destId="{16B29E6B-BE14-43E7-9762-01FB459E61E9}" srcOrd="6" destOrd="0" presId="urn:microsoft.com/office/officeart/2008/layout/VerticalAccentList"/>
-    <dgm:cxn modelId="{3B77C00A-244A-4CE2-9E25-669F36666C4D}" type="presParOf" srcId="{361524FE-1AE7-46D3-88C9-BFB88C9C2F35}" destId="{68A2D395-1B30-4F75-B665-0FBB4D9340C8}" srcOrd="7" destOrd="0" presId="urn:microsoft.com/office/officeart/2008/layout/VerticalAccentList"/>
-    <dgm:cxn modelId="{B80CAD8C-E6EE-4BFD-B830-ADB8951E1119}" type="presParOf" srcId="{F6B841CA-BFE1-4B2B-9AD4-435E8CEF8969}" destId="{7E97D4A6-AF54-4FB2-97A7-123483679BE2}" srcOrd="5" destOrd="0" presId="urn:microsoft.com/office/officeart/2008/layout/VerticalAccentList"/>
-    <dgm:cxn modelId="{82678FD4-A799-487F-9CF1-86EE9DC0EB51}" type="presParOf" srcId="{F6B841CA-BFE1-4B2B-9AD4-435E8CEF8969}" destId="{22A29615-8679-498B-B9A9-CC6735748FD3}" srcOrd="6" destOrd="0" presId="urn:microsoft.com/office/officeart/2008/layout/VerticalAccentList"/>
-    <dgm:cxn modelId="{8B101742-1564-4305-AFC5-D1DC0DE1A613}" type="presParOf" srcId="{22A29615-8679-498B-B9A9-CC6735748FD3}" destId="{035B9835-9D63-4701-90A1-57165E123790}" srcOrd="0" destOrd="0" presId="urn:microsoft.com/office/officeart/2008/layout/VerticalAccentList"/>
-    <dgm:cxn modelId="{DD23DB49-3058-42E5-BD56-A20234D70C2B}" type="presParOf" srcId="{F6B841CA-BFE1-4B2B-9AD4-435E8CEF8969}" destId="{DEE27EBF-3E85-4E9A-AABC-73B19B6200E1}" srcOrd="7" destOrd="0" presId="urn:microsoft.com/office/officeart/2008/layout/VerticalAccentList"/>
-    <dgm:cxn modelId="{473E57F6-E8BC-4860-8BFF-387E25665BBA}" type="presParOf" srcId="{DEE27EBF-3E85-4E9A-AABC-73B19B6200E1}" destId="{151D355F-A17F-4DBF-A4A7-3C185517BB6F}" srcOrd="0" destOrd="0" presId="urn:microsoft.com/office/officeart/2008/layout/VerticalAccentList"/>
-    <dgm:cxn modelId="{209E2304-20CC-41B8-B6CD-93C6B75F3804}" type="presParOf" srcId="{DEE27EBF-3E85-4E9A-AABC-73B19B6200E1}" destId="{4EF318A1-C0DD-4891-8C36-9439533C9D7A}" srcOrd="1" destOrd="0" presId="urn:microsoft.com/office/officeart/2008/layout/VerticalAccentList"/>
-    <dgm:cxn modelId="{E7AFA893-64D7-4EF6-93DE-69258D09BC60}" type="presParOf" srcId="{DEE27EBF-3E85-4E9A-AABC-73B19B6200E1}" destId="{53EBBB8C-9B63-4F0B-9B9D-9C27672001EE}" srcOrd="2" destOrd="0" presId="urn:microsoft.com/office/officeart/2008/layout/VerticalAccentList"/>
-    <dgm:cxn modelId="{EFC28051-6A22-44EA-BA51-5ED4C4ACD84E}" type="presParOf" srcId="{DEE27EBF-3E85-4E9A-AABC-73B19B6200E1}" destId="{04A0C546-CA99-4CA1-95BA-108DA5547B64}" srcOrd="3" destOrd="0" presId="urn:microsoft.com/office/officeart/2008/layout/VerticalAccentList"/>
-    <dgm:cxn modelId="{4539E7A6-9454-4951-9372-A529572CC4C9}" type="presParOf" srcId="{DEE27EBF-3E85-4E9A-AABC-73B19B6200E1}" destId="{3C85CA20-A5D4-449E-97BA-A366FFE5EF18}" srcOrd="4" destOrd="0" presId="urn:microsoft.com/office/officeart/2008/layout/VerticalAccentList"/>
-    <dgm:cxn modelId="{8868348D-FF0A-4872-9295-DB6423DDD946}" type="presParOf" srcId="{DEE27EBF-3E85-4E9A-AABC-73B19B6200E1}" destId="{A8854346-8FD5-4079-BDFE-CB155587B4A3}" srcOrd="5" destOrd="0" presId="urn:microsoft.com/office/officeart/2008/layout/VerticalAccentList"/>
-    <dgm:cxn modelId="{3162A169-A9D6-44F4-8641-47E71D16D005}" type="presParOf" srcId="{DEE27EBF-3E85-4E9A-AABC-73B19B6200E1}" destId="{54BD6091-77E6-4DD8-AC6C-83D084EC23C8}" srcOrd="6" destOrd="0" presId="urn:microsoft.com/office/officeart/2008/layout/VerticalAccentList"/>
-    <dgm:cxn modelId="{C40DCF67-BE32-417A-BD55-26C772D38772}" type="presParOf" srcId="{DEE27EBF-3E85-4E9A-AABC-73B19B6200E1}" destId="{B729A5AD-0296-493F-BD8B-6708B7FC32C9}" srcOrd="7" destOrd="0" presId="urn:microsoft.com/office/officeart/2008/layout/VerticalAccentList"/>
+    <dgm:cxn modelId="{2C2CC00A-A3C3-45A5-B1C2-1BD0494BF594}" type="presParOf" srcId="{F6B841CA-BFE1-4B2B-9AD4-435E8CEF8969}" destId="{79679875-031A-4906-ACE3-65D472FD8596}" srcOrd="0" destOrd="0" presId="urn:microsoft.com/office/officeart/2008/layout/VerticalAccentList"/>
+    <dgm:cxn modelId="{1324CB90-56F5-402B-8564-7BA60268AC67}" type="presParOf" srcId="{79679875-031A-4906-ACE3-65D472FD8596}" destId="{08CE8FA7-F9AC-4FD2-A6F8-C2D1D13E1311}" srcOrd="0" destOrd="0" presId="urn:microsoft.com/office/officeart/2008/layout/VerticalAccentList"/>
+    <dgm:cxn modelId="{3F490A4B-77DB-4B77-B17A-EBD7342764A2}" type="presParOf" srcId="{F6B841CA-BFE1-4B2B-9AD4-435E8CEF8969}" destId="{D7C0F832-F93F-465E-945B-D752371CF142}" srcOrd="1" destOrd="0" presId="urn:microsoft.com/office/officeart/2008/layout/VerticalAccentList"/>
+    <dgm:cxn modelId="{280CCB02-5CF7-42FA-9752-666D7B4D29DF}" type="presParOf" srcId="{D7C0F832-F93F-465E-945B-D752371CF142}" destId="{9D1477F7-047C-4A23-B5B2-3E9D981FB82D}" srcOrd="0" destOrd="0" presId="urn:microsoft.com/office/officeart/2008/layout/VerticalAccentList"/>
+    <dgm:cxn modelId="{331358A3-1F64-4198-AC33-27CA7B1F3F87}" type="presParOf" srcId="{D7C0F832-F93F-465E-945B-D752371CF142}" destId="{7ACFA13D-9878-4F00-9A1B-6DD7FF9DA63C}" srcOrd="1" destOrd="0" presId="urn:microsoft.com/office/officeart/2008/layout/VerticalAccentList"/>
+    <dgm:cxn modelId="{C63EC861-DB00-4F77-89A6-3AD6D9288E7D}" type="presParOf" srcId="{D7C0F832-F93F-465E-945B-D752371CF142}" destId="{5B244AAE-A077-4020-9A34-77B05A4CC839}" srcOrd="2" destOrd="0" presId="urn:microsoft.com/office/officeart/2008/layout/VerticalAccentList"/>
+    <dgm:cxn modelId="{15D6CCE3-EF8C-41CA-923D-5C3666446355}" type="presParOf" srcId="{D7C0F832-F93F-465E-945B-D752371CF142}" destId="{51F057E1-9E2A-4FFB-8800-107C0E73FC58}" srcOrd="3" destOrd="0" presId="urn:microsoft.com/office/officeart/2008/layout/VerticalAccentList"/>
+    <dgm:cxn modelId="{9937837C-EC29-4033-8158-EEE79D97A50F}" type="presParOf" srcId="{D7C0F832-F93F-465E-945B-D752371CF142}" destId="{21F01986-5247-4A83-A6D4-C80E37DD5C87}" srcOrd="4" destOrd="0" presId="urn:microsoft.com/office/officeart/2008/layout/VerticalAccentList"/>
+    <dgm:cxn modelId="{E498B428-4DD4-4DF7-81AD-C30C3945952C}" type="presParOf" srcId="{D7C0F832-F93F-465E-945B-D752371CF142}" destId="{C55AEB53-037C-486B-8743-91C63531D00E}" srcOrd="5" destOrd="0" presId="urn:microsoft.com/office/officeart/2008/layout/VerticalAccentList"/>
+    <dgm:cxn modelId="{993B2499-010D-405F-B8F0-DE1C205993A6}" type="presParOf" srcId="{D7C0F832-F93F-465E-945B-D752371CF142}" destId="{A6964F6C-46C9-456B-BA2E-8A35087632CC}" srcOrd="6" destOrd="0" presId="urn:microsoft.com/office/officeart/2008/layout/VerticalAccentList"/>
+    <dgm:cxn modelId="{FF427DC5-47F6-4F1F-8598-B657DE0540CD}" type="presParOf" srcId="{D7C0F832-F93F-465E-945B-D752371CF142}" destId="{69DF3239-1F99-4425-B3DF-5112E1087084}" srcOrd="7" destOrd="0" presId="urn:microsoft.com/office/officeart/2008/layout/VerticalAccentList"/>
+    <dgm:cxn modelId="{E0558A7F-4CA9-4FE8-AF2D-6098F70B260E}" type="presParOf" srcId="{F6B841CA-BFE1-4B2B-9AD4-435E8CEF8969}" destId="{C4133916-CFD9-46C6-88F8-7C56C7CEACB3}" srcOrd="2" destOrd="0" presId="urn:microsoft.com/office/officeart/2008/layout/VerticalAccentList"/>
+    <dgm:cxn modelId="{D4141338-9FC9-4FED-9A5D-D781C5105EF6}" type="presParOf" srcId="{F6B841CA-BFE1-4B2B-9AD4-435E8CEF8969}" destId="{AEEE71BF-C768-4893-AD8F-875463FC0DCA}" srcOrd="3" destOrd="0" presId="urn:microsoft.com/office/officeart/2008/layout/VerticalAccentList"/>
+    <dgm:cxn modelId="{85DA16FD-5681-4E9D-A3DC-427428DBB970}" type="presParOf" srcId="{AEEE71BF-C768-4893-AD8F-875463FC0DCA}" destId="{D14C891D-9AA4-4D7C-B2A3-DDB23D49280E}" srcOrd="0" destOrd="0" presId="urn:microsoft.com/office/officeart/2008/layout/VerticalAccentList"/>
+    <dgm:cxn modelId="{BA1BF494-B50A-4B65-9E3A-A644FE65DA5A}" type="presParOf" srcId="{F6B841CA-BFE1-4B2B-9AD4-435E8CEF8969}" destId="{361524FE-1AE7-46D3-88C9-BFB88C9C2F35}" srcOrd="4" destOrd="0" presId="urn:microsoft.com/office/officeart/2008/layout/VerticalAccentList"/>
+    <dgm:cxn modelId="{547B4506-C6FF-4190-A439-083B0DFF3DB8}" type="presParOf" srcId="{361524FE-1AE7-46D3-88C9-BFB88C9C2F35}" destId="{F6C8B6CF-3E1D-47AB-B95C-B2645023BD9F}" srcOrd="0" destOrd="0" presId="urn:microsoft.com/office/officeart/2008/layout/VerticalAccentList"/>
+    <dgm:cxn modelId="{0AC1B728-F290-4B40-B248-1B8FD8D54860}" type="presParOf" srcId="{361524FE-1AE7-46D3-88C9-BFB88C9C2F35}" destId="{1CCAD808-DE37-4E59-A735-B1E19D96BCB4}" srcOrd="1" destOrd="0" presId="urn:microsoft.com/office/officeart/2008/layout/VerticalAccentList"/>
+    <dgm:cxn modelId="{5232AFCE-9F28-4AC2-AE9A-8E8FEE5F798E}" type="presParOf" srcId="{361524FE-1AE7-46D3-88C9-BFB88C9C2F35}" destId="{8A1274C0-9429-4774-8A97-2E2DC922E525}" srcOrd="2" destOrd="0" presId="urn:microsoft.com/office/officeart/2008/layout/VerticalAccentList"/>
+    <dgm:cxn modelId="{43EC5D66-5AAB-416D-AE3E-BC1036595CEE}" type="presParOf" srcId="{361524FE-1AE7-46D3-88C9-BFB88C9C2F35}" destId="{E5015BBB-9419-4DB5-9CAD-5466A86B2DCD}" srcOrd="3" destOrd="0" presId="urn:microsoft.com/office/officeart/2008/layout/VerticalAccentList"/>
+    <dgm:cxn modelId="{F8BCD000-3E34-4862-8DC2-8A54B1B21D83}" type="presParOf" srcId="{361524FE-1AE7-46D3-88C9-BFB88C9C2F35}" destId="{64278D5A-3873-4F32-8B12-9D31A0B10BB1}" srcOrd="4" destOrd="0" presId="urn:microsoft.com/office/officeart/2008/layout/VerticalAccentList"/>
+    <dgm:cxn modelId="{406176DE-CBCF-4926-868A-D691B220CE48}" type="presParOf" srcId="{361524FE-1AE7-46D3-88C9-BFB88C9C2F35}" destId="{362D78F6-AD8F-489D-A1E5-5DF94A47A468}" srcOrd="5" destOrd="0" presId="urn:microsoft.com/office/officeart/2008/layout/VerticalAccentList"/>
+    <dgm:cxn modelId="{C98CC892-45BB-4A03-86B3-D8ECBCDE9B4F}" type="presParOf" srcId="{361524FE-1AE7-46D3-88C9-BFB88C9C2F35}" destId="{16B29E6B-BE14-43E7-9762-01FB459E61E9}" srcOrd="6" destOrd="0" presId="urn:microsoft.com/office/officeart/2008/layout/VerticalAccentList"/>
+    <dgm:cxn modelId="{FB5B0CE1-9F6E-4360-B35C-8CB3C9CC8057}" type="presParOf" srcId="{361524FE-1AE7-46D3-88C9-BFB88C9C2F35}" destId="{68A2D395-1B30-4F75-B665-0FBB4D9340C8}" srcOrd="7" destOrd="0" presId="urn:microsoft.com/office/officeart/2008/layout/VerticalAccentList"/>
+    <dgm:cxn modelId="{78F7228E-9225-4CDD-B945-179FE3345170}" type="presParOf" srcId="{F6B841CA-BFE1-4B2B-9AD4-435E8CEF8969}" destId="{7E97D4A6-AF54-4FB2-97A7-123483679BE2}" srcOrd="5" destOrd="0" presId="urn:microsoft.com/office/officeart/2008/layout/VerticalAccentList"/>
+    <dgm:cxn modelId="{E558F260-1EDA-46B2-9DFA-2B1C7508AB8C}" type="presParOf" srcId="{F6B841CA-BFE1-4B2B-9AD4-435E8CEF8969}" destId="{22A29615-8679-498B-B9A9-CC6735748FD3}" srcOrd="6" destOrd="0" presId="urn:microsoft.com/office/officeart/2008/layout/VerticalAccentList"/>
+    <dgm:cxn modelId="{15EC2625-3D6D-4A7F-9FCC-1B057333EA66}" type="presParOf" srcId="{22A29615-8679-498B-B9A9-CC6735748FD3}" destId="{035B9835-9D63-4701-90A1-57165E123790}" srcOrd="0" destOrd="0" presId="urn:microsoft.com/office/officeart/2008/layout/VerticalAccentList"/>
+    <dgm:cxn modelId="{1A552703-B95A-4431-B6B2-953E2CD4CE08}" type="presParOf" srcId="{F6B841CA-BFE1-4B2B-9AD4-435E8CEF8969}" destId="{DEE27EBF-3E85-4E9A-AABC-73B19B6200E1}" srcOrd="7" destOrd="0" presId="urn:microsoft.com/office/officeart/2008/layout/VerticalAccentList"/>
+    <dgm:cxn modelId="{FD62CEC0-CEEE-4BD8-A3D2-AD98A87B7E5C}" type="presParOf" srcId="{DEE27EBF-3E85-4E9A-AABC-73B19B6200E1}" destId="{151D355F-A17F-4DBF-A4A7-3C185517BB6F}" srcOrd="0" destOrd="0" presId="urn:microsoft.com/office/officeart/2008/layout/VerticalAccentList"/>
+    <dgm:cxn modelId="{7407D298-B1B1-4A89-9FBB-B912B9FE786C}" type="presParOf" srcId="{DEE27EBF-3E85-4E9A-AABC-73B19B6200E1}" destId="{4EF318A1-C0DD-4891-8C36-9439533C9D7A}" srcOrd="1" destOrd="0" presId="urn:microsoft.com/office/officeart/2008/layout/VerticalAccentList"/>
+    <dgm:cxn modelId="{735023DF-FE9D-4FAE-BF0D-E08C7A646528}" type="presParOf" srcId="{DEE27EBF-3E85-4E9A-AABC-73B19B6200E1}" destId="{53EBBB8C-9B63-4F0B-9B9D-9C27672001EE}" srcOrd="2" destOrd="0" presId="urn:microsoft.com/office/officeart/2008/layout/VerticalAccentList"/>
+    <dgm:cxn modelId="{1EB0E5ED-A7DF-4674-B13D-6941AA228ED0}" type="presParOf" srcId="{DEE27EBF-3E85-4E9A-AABC-73B19B6200E1}" destId="{04A0C546-CA99-4CA1-95BA-108DA5547B64}" srcOrd="3" destOrd="0" presId="urn:microsoft.com/office/officeart/2008/layout/VerticalAccentList"/>
+    <dgm:cxn modelId="{1640A05C-0305-4849-945C-4E37D54F120D}" type="presParOf" srcId="{DEE27EBF-3E85-4E9A-AABC-73B19B6200E1}" destId="{3C85CA20-A5D4-449E-97BA-A366FFE5EF18}" srcOrd="4" destOrd="0" presId="urn:microsoft.com/office/officeart/2008/layout/VerticalAccentList"/>
+    <dgm:cxn modelId="{5A6FEDA4-6ADF-4A65-BF5B-4564E19C1E2B}" type="presParOf" srcId="{DEE27EBF-3E85-4E9A-AABC-73B19B6200E1}" destId="{A8854346-8FD5-4079-BDFE-CB155587B4A3}" srcOrd="5" destOrd="0" presId="urn:microsoft.com/office/officeart/2008/layout/VerticalAccentList"/>
+    <dgm:cxn modelId="{4BFDF4FD-5943-49EA-B7D9-392F574BC921}" type="presParOf" srcId="{DEE27EBF-3E85-4E9A-AABC-73B19B6200E1}" destId="{54BD6091-77E6-4DD8-AC6C-83D084EC23C8}" srcOrd="6" destOrd="0" presId="urn:microsoft.com/office/officeart/2008/layout/VerticalAccentList"/>
+    <dgm:cxn modelId="{751CE716-8677-400D-8FDD-9293B4161246}" type="presParOf" srcId="{DEE27EBF-3E85-4E9A-AABC-73B19B6200E1}" destId="{B729A5AD-0296-493F-BD8B-6708B7FC32C9}" srcOrd="7" destOrd="0" presId="urn:microsoft.com/office/officeart/2008/layout/VerticalAccentList"/>
   </dgm:cxnLst>
   <dgm:bg/>
   <dgm:whole/>
@@ -3161,14 +3161,14 @@
       </dgm:t>
     </dgm:pt>
     <dgm:pt modelId="{2337CACA-5431-4CCA-BB2A-23F6CCCD4623}">
-      <dgm:prSet phldrT="[Texto]"/>
+      <dgm:prSet phldrT="[Texto]" custT="1"/>
       <dgm:spPr/>
       <dgm:t>
         <a:bodyPr/>
         <a:lstStyle/>
         <a:p>
           <a:r>
-            <a:rPr lang="es-PE">
+            <a:rPr lang="es-PE" sz="1200">
               <a:solidFill>
                 <a:srgbClr val="FF0000"/>
               </a:solidFill>
@@ -3178,7 +3178,7 @@
         </a:p>
         <a:p>
           <a:r>
-            <a:rPr lang="es-PE">
+            <a:rPr lang="es-PE" sz="1200">
               <a:solidFill>
                 <a:srgbClr val="FF0000"/>
               </a:solidFill>
@@ -3188,27 +3188,32 @@
         </a:p>
         <a:p>
           <a:r>
-            <a:rPr lang="es-PE">
+            <a:rPr lang="es-PE" sz="1200">
               <a:solidFill>
                 <a:srgbClr val="FF0000"/>
               </a:solidFill>
             </a:rPr>
-            <a:t>enviar el mensaje en formato HML</a:t>
+            <a:t>Enviar el mensaje en formato HML</a:t>
           </a:r>
-          <a:endParaRPr lang="es-PE">
-            <a:solidFill>
-              <a:schemeClr val="tx1"/>
-            </a:solidFill>
-          </a:endParaRPr>
         </a:p>
         <a:p>
           <a:r>
-            <a:rPr lang="es-PE">
+            <a:rPr lang="es-PE" sz="1200">
               <a:solidFill>
                 <a:srgbClr val="FF0000"/>
               </a:solidFill>
             </a:rPr>
-            <a:t>...</a:t>
+            <a:t>Creacion de nuestro API para el requerimiento de informacion del usuario</a:t>
+          </a:r>
+        </a:p>
+        <a:p>
+          <a:r>
+            <a:rPr lang="es-PE" sz="1200">
+              <a:solidFill>
+                <a:srgbClr val="FF0000"/>
+              </a:solidFill>
+            </a:rPr>
+            <a:t>Pruebas finales de la API. OK</a:t>
           </a:r>
         </a:p>
       </dgm:t>
@@ -3368,7 +3373,7 @@
                 <a:srgbClr val="FF0000"/>
               </a:solidFill>
             </a:rPr>
-            <a:t>Funcion que compara la informacion</a:t>
+            <a:t>Funcion que compara la informacion (Comparacion 1)</a:t>
           </a:r>
         </a:p>
       </dgm:t>
@@ -3408,7 +3413,7 @@
                 <a:srgbClr val="FF0000"/>
               </a:solidFill>
             </a:rPr>
-            <a:t>Funcion que corrije detalles de la comparacion</a:t>
+            <a:t>Funcion que corrije detalles de la comparacion 2</a:t>
           </a:r>
         </a:p>
       </dgm:t>
@@ -3416,10 +3421,64 @@
     <dgm:pt modelId="{5FB028CF-66A0-491F-B439-1F98BD1B0867}" type="parTrans" cxnId="{71A47BF3-CF22-47B1-8F2C-7CA9CD8C35F2}">
       <dgm:prSet/>
       <dgm:spPr/>
+      <dgm:t>
+        <a:bodyPr/>
+        <a:lstStyle/>
+        <a:p>
+          <a:endParaRPr lang="es-PE"/>
+        </a:p>
+      </dgm:t>
     </dgm:pt>
     <dgm:pt modelId="{B6A795BC-B083-4A55-9DF7-E8C63745BA4F}" type="sibTrans" cxnId="{71A47BF3-CF22-47B1-8F2C-7CA9CD8C35F2}">
       <dgm:prSet/>
       <dgm:spPr/>
+      <dgm:t>
+        <a:bodyPr/>
+        <a:lstStyle/>
+        <a:p>
+          <a:endParaRPr lang="es-PE"/>
+        </a:p>
+      </dgm:t>
+    </dgm:pt>
+    <dgm:pt modelId="{9C677B3C-131F-487E-BA01-CAA7D21D78DA}">
+      <dgm:prSet/>
+      <dgm:spPr/>
+      <dgm:t>
+        <a:bodyPr/>
+        <a:lstStyle/>
+        <a:p>
+          <a:r>
+            <a:rPr lang="es-PE">
+              <a:solidFill>
+                <a:srgbClr val="FF0000"/>
+              </a:solidFill>
+            </a:rPr>
+            <a:t>Funcion que compara la informacion (Comparacion 2)</a:t>
+          </a:r>
+        </a:p>
+      </dgm:t>
+    </dgm:pt>
+    <dgm:pt modelId="{84CE033E-7C0C-43D8-8FA8-CEF410C19127}" type="parTrans" cxnId="{73D4B99C-9FB8-4CB8-A8EF-929A4665D4A9}">
+      <dgm:prSet/>
+      <dgm:spPr/>
+      <dgm:t>
+        <a:bodyPr/>
+        <a:lstStyle/>
+        <a:p>
+          <a:endParaRPr lang="es-PE"/>
+        </a:p>
+      </dgm:t>
+    </dgm:pt>
+    <dgm:pt modelId="{36840C17-7E7D-4BB7-A362-72C53C070C1B}" type="sibTrans" cxnId="{73D4B99C-9FB8-4CB8-A8EF-929A4665D4A9}">
+      <dgm:prSet/>
+      <dgm:spPr/>
+      <dgm:t>
+        <a:bodyPr/>
+        <a:lstStyle/>
+        <a:p>
+          <a:endParaRPr lang="es-PE"/>
+        </a:p>
+      </dgm:t>
     </dgm:pt>
     <dgm:pt modelId="{F6B841CA-BFE1-4B2B-9AD4-435E8CEF8969}" type="pres">
       <dgm:prSet presAssocID="{D7B75C32-8F87-411F-B984-874743ECA190}" presName="Name0" presStyleCnt="0">
@@ -3443,7 +3502,7 @@
       <dgm:spPr/>
     </dgm:pt>
     <dgm:pt modelId="{08CE8FA7-F9AC-4FD2-A6F8-C2D1D13E1311}" type="pres">
-      <dgm:prSet presAssocID="{DF62C84F-00AF-4F9B-81B9-0CDDCC08C048}" presName="parenttext" presStyleLbl="revTx" presStyleIdx="0" presStyleCnt="2" custScaleY="39338">
+      <dgm:prSet presAssocID="{DF62C84F-00AF-4F9B-81B9-0CDDCC08C048}" presName="parenttext" presStyleLbl="revTx" presStyleIdx="0" presStyleCnt="2" custScaleY="43290" custLinFactNeighborX="-228" custLinFactNeighborY="-81684">
         <dgm:presLayoutVars>
           <dgm:chMax/>
           <dgm:chPref val="2"/>
@@ -3464,35 +3523,35 @@
       <dgm:spPr/>
     </dgm:pt>
     <dgm:pt modelId="{9D1477F7-047C-4A23-B5B2-3E9D981FB82D}" type="pres">
-      <dgm:prSet presAssocID="{DF62C84F-00AF-4F9B-81B9-0CDDCC08C048}" presName="chevron1" presStyleLbl="alignNode1" presStyleIdx="0" presStyleCnt="14"/>
+      <dgm:prSet presAssocID="{DF62C84F-00AF-4F9B-81B9-0CDDCC08C048}" presName="chevron1" presStyleLbl="alignNode1" presStyleIdx="0" presStyleCnt="14" custScaleY="110047" custLinFactNeighborX="-976" custLinFactNeighborY="-40099"/>
       <dgm:spPr/>
     </dgm:pt>
     <dgm:pt modelId="{7ACFA13D-9878-4F00-9A1B-6DD7FF9DA63C}" type="pres">
-      <dgm:prSet presAssocID="{DF62C84F-00AF-4F9B-81B9-0CDDCC08C048}" presName="chevron2" presStyleLbl="alignNode1" presStyleIdx="1" presStyleCnt="14"/>
+      <dgm:prSet presAssocID="{DF62C84F-00AF-4F9B-81B9-0CDDCC08C048}" presName="chevron2" presStyleLbl="alignNode1" presStyleIdx="1" presStyleCnt="14" custScaleY="110047" custLinFactNeighborX="-976" custLinFactNeighborY="-40716"/>
       <dgm:spPr/>
     </dgm:pt>
     <dgm:pt modelId="{5B244AAE-A077-4020-9A34-77B05A4CC839}" type="pres">
-      <dgm:prSet presAssocID="{DF62C84F-00AF-4F9B-81B9-0CDDCC08C048}" presName="chevron3" presStyleLbl="alignNode1" presStyleIdx="2" presStyleCnt="14"/>
+      <dgm:prSet presAssocID="{DF62C84F-00AF-4F9B-81B9-0CDDCC08C048}" presName="chevron3" presStyleLbl="alignNode1" presStyleIdx="2" presStyleCnt="14" custScaleY="110047" custLinFactNeighborX="-976" custLinFactNeighborY="-40716"/>
       <dgm:spPr/>
     </dgm:pt>
     <dgm:pt modelId="{51F057E1-9E2A-4FFB-8800-107C0E73FC58}" type="pres">
-      <dgm:prSet presAssocID="{DF62C84F-00AF-4F9B-81B9-0CDDCC08C048}" presName="chevron4" presStyleLbl="alignNode1" presStyleIdx="3" presStyleCnt="14"/>
+      <dgm:prSet presAssocID="{DF62C84F-00AF-4F9B-81B9-0CDDCC08C048}" presName="chevron4" presStyleLbl="alignNode1" presStyleIdx="3" presStyleCnt="14" custScaleY="110047" custLinFactNeighborX="-976" custLinFactNeighborY="-40716"/>
       <dgm:spPr/>
     </dgm:pt>
     <dgm:pt modelId="{21F01986-5247-4A83-A6D4-C80E37DD5C87}" type="pres">
-      <dgm:prSet presAssocID="{DF62C84F-00AF-4F9B-81B9-0CDDCC08C048}" presName="chevron5" presStyleLbl="alignNode1" presStyleIdx="4" presStyleCnt="14"/>
+      <dgm:prSet presAssocID="{DF62C84F-00AF-4F9B-81B9-0CDDCC08C048}" presName="chevron5" presStyleLbl="alignNode1" presStyleIdx="4" presStyleCnt="14" custScaleY="110047" custLinFactNeighborX="-976" custLinFactNeighborY="-40716"/>
       <dgm:spPr/>
     </dgm:pt>
     <dgm:pt modelId="{C55AEB53-037C-486B-8743-91C63531D00E}" type="pres">
-      <dgm:prSet presAssocID="{DF62C84F-00AF-4F9B-81B9-0CDDCC08C048}" presName="chevron6" presStyleLbl="alignNode1" presStyleIdx="5" presStyleCnt="14"/>
+      <dgm:prSet presAssocID="{DF62C84F-00AF-4F9B-81B9-0CDDCC08C048}" presName="chevron6" presStyleLbl="alignNode1" presStyleIdx="5" presStyleCnt="14" custScaleY="110047" custLinFactNeighborX="-976" custLinFactNeighborY="-40716"/>
       <dgm:spPr/>
     </dgm:pt>
     <dgm:pt modelId="{A6964F6C-46C9-456B-BA2E-8A35087632CC}" type="pres">
-      <dgm:prSet presAssocID="{DF62C84F-00AF-4F9B-81B9-0CDDCC08C048}" presName="chevron7" presStyleLbl="alignNode1" presStyleIdx="6" presStyleCnt="14"/>
+      <dgm:prSet presAssocID="{DF62C84F-00AF-4F9B-81B9-0CDDCC08C048}" presName="chevron7" presStyleLbl="alignNode1" presStyleIdx="6" presStyleCnt="14" custScaleY="110047" custLinFactNeighborX="-976" custLinFactNeighborY="-40099"/>
       <dgm:spPr/>
     </dgm:pt>
     <dgm:pt modelId="{69DF3239-1F99-4425-B3DF-5112E1087084}" type="pres">
-      <dgm:prSet presAssocID="{DF62C84F-00AF-4F9B-81B9-0CDDCC08C048}" presName="childtext" presStyleLbl="solidFgAcc1" presStyleIdx="0" presStyleCnt="2">
+      <dgm:prSet presAssocID="{DF62C84F-00AF-4F9B-81B9-0CDDCC08C048}" presName="childtext" presStyleLbl="solidFgAcc1" presStyleIdx="0" presStyleCnt="2" custScaleY="110047" custLinFactNeighborX="-226" custLinFactNeighborY="-50124">
         <dgm:presLayoutVars>
           <dgm:chMax/>
           <dgm:chPref val="0"/>
@@ -3584,48 +3643,50 @@
     </dgm:pt>
   </dgm:ptLst>
   <dgm:cxnLst>
+    <dgm:cxn modelId="{5A2A3C1A-010E-4B3E-846E-FF8F07048229}" srcId="{DF62C84F-00AF-4F9B-81B9-0CDDCC08C048}" destId="{B2308969-0A6B-4344-B87B-BD809982A37D}" srcOrd="0" destOrd="0" parTransId="{BC56AB93-2151-4956-AF33-5AAAE8C83569}" sibTransId="{3F16D2D9-83A0-4BBE-BC81-7C75E85F8564}"/>
+    <dgm:cxn modelId="{FF5AF44F-6BD6-4FA9-8223-6FF3AA7F11FE}" type="presOf" srcId="{D7B75C32-8F87-411F-B984-874743ECA190}" destId="{F6B841CA-BFE1-4B2B-9AD4-435E8CEF8969}" srcOrd="0" destOrd="0" presId="urn:microsoft.com/office/officeart/2008/layout/VerticalAccentList"/>
+    <dgm:cxn modelId="{569BC77B-32D2-480D-B722-BEB63A74F28C}" type="presOf" srcId="{9C677B3C-131F-487E-BA01-CAA7D21D78DA}" destId="{69DF3239-1F99-4425-B3DF-5112E1087084}" srcOrd="0" destOrd="5" presId="urn:microsoft.com/office/officeart/2008/layout/VerticalAccentList"/>
+    <dgm:cxn modelId="{D3ED18E2-44C4-4E8F-AA30-79B58102AF87}" type="presOf" srcId="{55DE7017-E496-4E7A-B8EE-D87BA1767449}" destId="{69DF3239-1F99-4425-B3DF-5112E1087084}" srcOrd="0" destOrd="6" presId="urn:microsoft.com/office/officeart/2008/layout/VerticalAccentList"/>
+    <dgm:cxn modelId="{0149E40A-1FEB-4592-B63A-BB149DDB2B68}" type="presOf" srcId="{F1A2D85B-6837-4834-9801-58152A2DECEF}" destId="{69DF3239-1F99-4425-B3DF-5112E1087084}" srcOrd="0" destOrd="4" presId="urn:microsoft.com/office/officeart/2008/layout/VerticalAccentList"/>
+    <dgm:cxn modelId="{73D4B99C-9FB8-4CB8-A8EF-929A4665D4A9}" srcId="{222861EF-CC7E-4524-B290-E0DE3EFDD1A0}" destId="{9C677B3C-131F-487E-BA01-CAA7D21D78DA}" srcOrd="1" destOrd="0" parTransId="{84CE033E-7C0C-43D8-8FA8-CEF410C19127}" sibTransId="{36840C17-7E7D-4BB7-A362-72C53C070C1B}"/>
+    <dgm:cxn modelId="{71A47BF3-CF22-47B1-8F2C-7CA9CD8C35F2}" srcId="{222861EF-CC7E-4524-B290-E0DE3EFDD1A0}" destId="{55DE7017-E496-4E7A-B8EE-D87BA1767449}" srcOrd="2" destOrd="0" parTransId="{5FB028CF-66A0-491F-B439-1F98BD1B0867}" sibTransId="{B6A795BC-B083-4A55-9DF7-E8C63745BA4F}"/>
     <dgm:cxn modelId="{F04B1DAE-6C90-43A3-8561-78A000559114}" srcId="{D7B75C32-8F87-411F-B984-874743ECA190}" destId="{DF62C84F-00AF-4F9B-81B9-0CDDCC08C048}" srcOrd="0" destOrd="0" parTransId="{7B44670F-F9F3-4AA9-AC81-3D28C1D6F9CF}" sibTransId="{C9BCF6DC-B3DA-419D-A917-EDA44857ACC5}"/>
-    <dgm:cxn modelId="{AE26C98E-8246-4FA1-8D72-604A62EF45C4}" type="presOf" srcId="{F1A2D85B-6837-4834-9801-58152A2DECEF}" destId="{69DF3239-1F99-4425-B3DF-5112E1087084}" srcOrd="0" destOrd="4" presId="urn:microsoft.com/office/officeart/2008/layout/VerticalAccentList"/>
-    <dgm:cxn modelId="{71A47BF3-CF22-47B1-8F2C-7CA9CD8C35F2}" srcId="{B2308969-0A6B-4344-B87B-BD809982A37D}" destId="{55DE7017-E496-4E7A-B8EE-D87BA1767449}" srcOrd="4" destOrd="0" parTransId="{5FB028CF-66A0-491F-B439-1F98BD1B0867}" sibTransId="{B6A795BC-B083-4A55-9DF7-E8C63745BA4F}"/>
-    <dgm:cxn modelId="{B951CB97-0338-4C47-A4F3-1C9E832AC04D}" srcId="{B2308969-0A6B-4344-B87B-BD809982A37D}" destId="{F1A2D85B-6837-4834-9801-58152A2DECEF}" srcOrd="3" destOrd="0" parTransId="{286A5A34-8525-47CF-AF9F-B26A68009051}" sibTransId="{CBE523AA-0081-49C0-B21B-5D84FA13A25F}"/>
+    <dgm:cxn modelId="{A31870A0-7CBB-4E5F-8F18-032852E37791}" type="presOf" srcId="{2337CACA-5431-4CCA-BB2A-23F6CCCD4623}" destId="{B729A5AD-0296-493F-BD8B-6708B7FC32C9}" srcOrd="0" destOrd="0" presId="urn:microsoft.com/office/officeart/2008/layout/VerticalAccentList"/>
+    <dgm:cxn modelId="{2E4DA9E1-AA32-43D7-9607-1D8087C08010}" srcId="{B2308969-0A6B-4344-B87B-BD809982A37D}" destId="{7AA9BFC8-FFC2-4339-A70E-40B1B124DBF3}" srcOrd="1" destOrd="0" parTransId="{BEF3433A-0D26-4BC3-B8C3-7ED466250B4A}" sibTransId="{210611BE-28A1-488E-9865-F09FC08B1697}"/>
+    <dgm:cxn modelId="{7F5626D5-BBDE-4152-AA22-C87FDD559524}" srcId="{B2308969-0A6B-4344-B87B-BD809982A37D}" destId="{27DDE262-73AA-4076-B618-B003370CF299}" srcOrd="0" destOrd="0" parTransId="{DEBF7028-F79E-48AD-9C71-F2D4E40A871A}" sibTransId="{605ED08B-D029-4605-BCE4-0494B3E9FD91}"/>
+    <dgm:cxn modelId="{50621174-7614-4771-B84B-A64F2DB328D1}" type="presOf" srcId="{DF62C84F-00AF-4F9B-81B9-0CDDCC08C048}" destId="{08CE8FA7-F9AC-4FD2-A6F8-C2D1D13E1311}" srcOrd="0" destOrd="0" presId="urn:microsoft.com/office/officeart/2008/layout/VerticalAccentList"/>
+    <dgm:cxn modelId="{4B8CD130-4B95-424F-B2CD-4FD87F27EFC6}" type="presOf" srcId="{B2308969-0A6B-4344-B87B-BD809982A37D}" destId="{69DF3239-1F99-4425-B3DF-5112E1087084}" srcOrd="0" destOrd="0" presId="urn:microsoft.com/office/officeart/2008/layout/VerticalAccentList"/>
+    <dgm:cxn modelId="{9B04E121-FB27-43D9-9ECB-2BACCBAF99FC}" srcId="{D27037BF-04C4-4DE3-AD31-014DD2D6C499}" destId="{2337CACA-5431-4CCA-BB2A-23F6CCCD4623}" srcOrd="0" destOrd="0" parTransId="{049D6F15-202C-4C4C-BEEC-BD503EFB6EBD}" sibTransId="{F3F18D2C-15E9-465D-A4F6-CB9180DF2438}"/>
+    <dgm:cxn modelId="{8F327EA8-8BD3-402B-A838-4D3227C92F7C}" type="presOf" srcId="{27DDE262-73AA-4076-B618-B003370CF299}" destId="{69DF3239-1F99-4425-B3DF-5112E1087084}" srcOrd="0" destOrd="1" presId="urn:microsoft.com/office/officeart/2008/layout/VerticalAccentList"/>
+    <dgm:cxn modelId="{B951CB97-0338-4C47-A4F3-1C9E832AC04D}" srcId="{222861EF-CC7E-4524-B290-E0DE3EFDD1A0}" destId="{F1A2D85B-6837-4834-9801-58152A2DECEF}" srcOrd="0" destOrd="0" parTransId="{286A5A34-8525-47CF-AF9F-B26A68009051}" sibTransId="{CBE523AA-0081-49C0-B21B-5D84FA13A25F}"/>
+    <dgm:cxn modelId="{DC58B2F3-D60F-403F-8B89-8CF0F554A51D}" type="presOf" srcId="{7AA9BFC8-FFC2-4339-A70E-40B1B124DBF3}" destId="{69DF3239-1F99-4425-B3DF-5112E1087084}" srcOrd="0" destOrd="2" presId="urn:microsoft.com/office/officeart/2008/layout/VerticalAccentList"/>
     <dgm:cxn modelId="{9E4033D7-40F8-41C0-AA7C-212AF387E2B1}" srcId="{D7B75C32-8F87-411F-B984-874743ECA190}" destId="{D27037BF-04C4-4DE3-AD31-014DD2D6C499}" srcOrd="1" destOrd="0" parTransId="{AC1DBD30-C131-4FEA-B018-6D38EA8C1634}" sibTransId="{9C8A0E7C-87B2-4E32-9B82-2D68EE642F26}"/>
-    <dgm:cxn modelId="{E4662176-E74A-4AE3-AE6D-9376946D0B6C}" type="presOf" srcId="{D7B75C32-8F87-411F-B984-874743ECA190}" destId="{F6B841CA-BFE1-4B2B-9AD4-435E8CEF8969}" srcOrd="0" destOrd="0" presId="urn:microsoft.com/office/officeart/2008/layout/VerticalAccentList"/>
-    <dgm:cxn modelId="{3B995E68-3A42-4F64-BC82-02F239D99C8C}" type="presOf" srcId="{222861EF-CC7E-4524-B290-E0DE3EFDD1A0}" destId="{69DF3239-1F99-4425-B3DF-5112E1087084}" srcOrd="0" destOrd="3" presId="urn:microsoft.com/office/officeart/2008/layout/VerticalAccentList"/>
-    <dgm:cxn modelId="{71979917-1010-4965-982A-E0DC70B55179}" type="presOf" srcId="{27DDE262-73AA-4076-B618-B003370CF299}" destId="{69DF3239-1F99-4425-B3DF-5112E1087084}" srcOrd="0" destOrd="1" presId="urn:microsoft.com/office/officeart/2008/layout/VerticalAccentList"/>
-    <dgm:cxn modelId="{0E473A06-6326-479F-9A21-9A5D24527109}" type="presOf" srcId="{55DE7017-E496-4E7A-B8EE-D87BA1767449}" destId="{69DF3239-1F99-4425-B3DF-5112E1087084}" srcOrd="0" destOrd="5" presId="urn:microsoft.com/office/officeart/2008/layout/VerticalAccentList"/>
-    <dgm:cxn modelId="{D8931C3A-B5C5-4BBD-ACD5-86E26BD8650A}" type="presOf" srcId="{B2308969-0A6B-4344-B87B-BD809982A37D}" destId="{69DF3239-1F99-4425-B3DF-5112E1087084}" srcOrd="0" destOrd="0" presId="urn:microsoft.com/office/officeart/2008/layout/VerticalAccentList"/>
-    <dgm:cxn modelId="{7F5626D5-BBDE-4152-AA22-C87FDD559524}" srcId="{B2308969-0A6B-4344-B87B-BD809982A37D}" destId="{27DDE262-73AA-4076-B618-B003370CF299}" srcOrd="0" destOrd="0" parTransId="{DEBF7028-F79E-48AD-9C71-F2D4E40A871A}" sibTransId="{605ED08B-D029-4605-BCE4-0494B3E9FD91}"/>
-    <dgm:cxn modelId="{D43DC71B-1E66-441D-9999-2C0FB0A6E96D}" type="presOf" srcId="{DF62C84F-00AF-4F9B-81B9-0CDDCC08C048}" destId="{08CE8FA7-F9AC-4FD2-A6F8-C2D1D13E1311}" srcOrd="0" destOrd="0" presId="urn:microsoft.com/office/officeart/2008/layout/VerticalAccentList"/>
-    <dgm:cxn modelId="{054420F6-2A42-4A16-AC10-BFE9CE360AE4}" srcId="{B2308969-0A6B-4344-B87B-BD809982A37D}" destId="{222861EF-CC7E-4524-B290-E0DE3EFDD1A0}" srcOrd="2" destOrd="0" parTransId="{86DF9E7C-6BB4-42D5-8FBE-FA14B0CCB7F3}" sibTransId="{1FF56785-C147-42EA-9C97-6B955BF48206}"/>
-    <dgm:cxn modelId="{BC72A045-02CE-436F-9160-CD9C8D008979}" type="presOf" srcId="{D27037BF-04C4-4DE3-AD31-014DD2D6C499}" destId="{035B9835-9D63-4701-90A1-57165E123790}" srcOrd="0" destOrd="0" presId="urn:microsoft.com/office/officeart/2008/layout/VerticalAccentList"/>
-    <dgm:cxn modelId="{468BCB0F-1B11-420B-979E-2A21B5E82095}" type="presOf" srcId="{2337CACA-5431-4CCA-BB2A-23F6CCCD4623}" destId="{B729A5AD-0296-493F-BD8B-6708B7FC32C9}" srcOrd="0" destOrd="0" presId="urn:microsoft.com/office/officeart/2008/layout/VerticalAccentList"/>
-    <dgm:cxn modelId="{9B04E121-FB27-43D9-9ECB-2BACCBAF99FC}" srcId="{D27037BF-04C4-4DE3-AD31-014DD2D6C499}" destId="{2337CACA-5431-4CCA-BB2A-23F6CCCD4623}" srcOrd="0" destOrd="0" parTransId="{049D6F15-202C-4C4C-BEEC-BD503EFB6EBD}" sibTransId="{F3F18D2C-15E9-465D-A4F6-CB9180DF2438}"/>
-    <dgm:cxn modelId="{8536CBAC-E9AE-49D6-95B8-A3F746DC54FD}" type="presOf" srcId="{7AA9BFC8-FFC2-4339-A70E-40B1B124DBF3}" destId="{69DF3239-1F99-4425-B3DF-5112E1087084}" srcOrd="0" destOrd="2" presId="urn:microsoft.com/office/officeart/2008/layout/VerticalAccentList"/>
-    <dgm:cxn modelId="{2E4DA9E1-AA32-43D7-9607-1D8087C08010}" srcId="{B2308969-0A6B-4344-B87B-BD809982A37D}" destId="{7AA9BFC8-FFC2-4339-A70E-40B1B124DBF3}" srcOrd="1" destOrd="0" parTransId="{BEF3433A-0D26-4BC3-B8C3-7ED466250B4A}" sibTransId="{210611BE-28A1-488E-9865-F09FC08B1697}"/>
-    <dgm:cxn modelId="{5A2A3C1A-010E-4B3E-846E-FF8F07048229}" srcId="{DF62C84F-00AF-4F9B-81B9-0CDDCC08C048}" destId="{B2308969-0A6B-4344-B87B-BD809982A37D}" srcOrd="0" destOrd="0" parTransId="{BC56AB93-2151-4956-AF33-5AAAE8C83569}" sibTransId="{3F16D2D9-83A0-4BBE-BC81-7C75E85F8564}"/>
-    <dgm:cxn modelId="{56EA6D99-AC54-4E79-89CC-083B8CD80F1E}" type="presParOf" srcId="{F6B841CA-BFE1-4B2B-9AD4-435E8CEF8969}" destId="{79679875-031A-4906-ACE3-65D472FD8596}" srcOrd="0" destOrd="0" presId="urn:microsoft.com/office/officeart/2008/layout/VerticalAccentList"/>
-    <dgm:cxn modelId="{E49EF997-C4A7-4911-A043-93BA15A63347}" type="presParOf" srcId="{79679875-031A-4906-ACE3-65D472FD8596}" destId="{08CE8FA7-F9AC-4FD2-A6F8-C2D1D13E1311}" srcOrd="0" destOrd="0" presId="urn:microsoft.com/office/officeart/2008/layout/VerticalAccentList"/>
-    <dgm:cxn modelId="{559692D9-29A1-4570-AA5A-A382B2364BA4}" type="presParOf" srcId="{F6B841CA-BFE1-4B2B-9AD4-435E8CEF8969}" destId="{D7C0F832-F93F-465E-945B-D752371CF142}" srcOrd="1" destOrd="0" presId="urn:microsoft.com/office/officeart/2008/layout/VerticalAccentList"/>
-    <dgm:cxn modelId="{BDA24701-367C-4071-A6B3-21F3A4A04126}" type="presParOf" srcId="{D7C0F832-F93F-465E-945B-D752371CF142}" destId="{9D1477F7-047C-4A23-B5B2-3E9D981FB82D}" srcOrd="0" destOrd="0" presId="urn:microsoft.com/office/officeart/2008/layout/VerticalAccentList"/>
-    <dgm:cxn modelId="{CA717585-3E64-4B18-A1BC-BC43DF2DC671}" type="presParOf" srcId="{D7C0F832-F93F-465E-945B-D752371CF142}" destId="{7ACFA13D-9878-4F00-9A1B-6DD7FF9DA63C}" srcOrd="1" destOrd="0" presId="urn:microsoft.com/office/officeart/2008/layout/VerticalAccentList"/>
-    <dgm:cxn modelId="{363E9F2B-BDE2-4037-9847-3B07508B13EB}" type="presParOf" srcId="{D7C0F832-F93F-465E-945B-D752371CF142}" destId="{5B244AAE-A077-4020-9A34-77B05A4CC839}" srcOrd="2" destOrd="0" presId="urn:microsoft.com/office/officeart/2008/layout/VerticalAccentList"/>
-    <dgm:cxn modelId="{7EF429E8-6726-4E14-8381-144FA8E5A169}" type="presParOf" srcId="{D7C0F832-F93F-465E-945B-D752371CF142}" destId="{51F057E1-9E2A-4FFB-8800-107C0E73FC58}" srcOrd="3" destOrd="0" presId="urn:microsoft.com/office/officeart/2008/layout/VerticalAccentList"/>
-    <dgm:cxn modelId="{C77CE067-45DE-40C9-A928-D606EF376FAD}" type="presParOf" srcId="{D7C0F832-F93F-465E-945B-D752371CF142}" destId="{21F01986-5247-4A83-A6D4-C80E37DD5C87}" srcOrd="4" destOrd="0" presId="urn:microsoft.com/office/officeart/2008/layout/VerticalAccentList"/>
-    <dgm:cxn modelId="{41AA624D-52C0-4D1B-89BE-F3EFD84ABFF4}" type="presParOf" srcId="{D7C0F832-F93F-465E-945B-D752371CF142}" destId="{C55AEB53-037C-486B-8743-91C63531D00E}" srcOrd="5" destOrd="0" presId="urn:microsoft.com/office/officeart/2008/layout/VerticalAccentList"/>
-    <dgm:cxn modelId="{3D63F23B-8091-4F46-A3BB-6F4F1EB3E08B}" type="presParOf" srcId="{D7C0F832-F93F-465E-945B-D752371CF142}" destId="{A6964F6C-46C9-456B-BA2E-8A35087632CC}" srcOrd="6" destOrd="0" presId="urn:microsoft.com/office/officeart/2008/layout/VerticalAccentList"/>
-    <dgm:cxn modelId="{B36516A8-F996-41CF-8D51-90529E6ECCF3}" type="presParOf" srcId="{D7C0F832-F93F-465E-945B-D752371CF142}" destId="{69DF3239-1F99-4425-B3DF-5112E1087084}" srcOrd="7" destOrd="0" presId="urn:microsoft.com/office/officeart/2008/layout/VerticalAccentList"/>
-    <dgm:cxn modelId="{32245F5C-3E38-40AA-9475-7AB09CBF5D17}" type="presParOf" srcId="{F6B841CA-BFE1-4B2B-9AD4-435E8CEF8969}" destId="{C4133916-CFD9-46C6-88F8-7C56C7CEACB3}" srcOrd="2" destOrd="0" presId="urn:microsoft.com/office/officeart/2008/layout/VerticalAccentList"/>
-    <dgm:cxn modelId="{45B9275A-092B-41E1-B287-A89363F8E5EC}" type="presParOf" srcId="{F6B841CA-BFE1-4B2B-9AD4-435E8CEF8969}" destId="{22A29615-8679-498B-B9A9-CC6735748FD3}" srcOrd="3" destOrd="0" presId="urn:microsoft.com/office/officeart/2008/layout/VerticalAccentList"/>
-    <dgm:cxn modelId="{75F306F3-7482-411D-A2E5-3A20E51F04C2}" type="presParOf" srcId="{22A29615-8679-498B-B9A9-CC6735748FD3}" destId="{035B9835-9D63-4701-90A1-57165E123790}" srcOrd="0" destOrd="0" presId="urn:microsoft.com/office/officeart/2008/layout/VerticalAccentList"/>
-    <dgm:cxn modelId="{8B3F723C-0365-494D-B55C-1266A5C461B0}" type="presParOf" srcId="{F6B841CA-BFE1-4B2B-9AD4-435E8CEF8969}" destId="{DEE27EBF-3E85-4E9A-AABC-73B19B6200E1}" srcOrd="4" destOrd="0" presId="urn:microsoft.com/office/officeart/2008/layout/VerticalAccentList"/>
-    <dgm:cxn modelId="{4EAF46BE-EB4C-4884-8317-F9712D057C5F}" type="presParOf" srcId="{DEE27EBF-3E85-4E9A-AABC-73B19B6200E1}" destId="{151D355F-A17F-4DBF-A4A7-3C185517BB6F}" srcOrd="0" destOrd="0" presId="urn:microsoft.com/office/officeart/2008/layout/VerticalAccentList"/>
-    <dgm:cxn modelId="{EE4F8153-77FE-42EF-A8E0-B1BA19013DC4}" type="presParOf" srcId="{DEE27EBF-3E85-4E9A-AABC-73B19B6200E1}" destId="{4EF318A1-C0DD-4891-8C36-9439533C9D7A}" srcOrd="1" destOrd="0" presId="urn:microsoft.com/office/officeart/2008/layout/VerticalAccentList"/>
-    <dgm:cxn modelId="{F7B85260-8C81-40B6-AC0F-6E02EC762E30}" type="presParOf" srcId="{DEE27EBF-3E85-4E9A-AABC-73B19B6200E1}" destId="{53EBBB8C-9B63-4F0B-9B9D-9C27672001EE}" srcOrd="2" destOrd="0" presId="urn:microsoft.com/office/officeart/2008/layout/VerticalAccentList"/>
-    <dgm:cxn modelId="{E2771310-37C3-4F70-B7E5-825EEE2D7587}" type="presParOf" srcId="{DEE27EBF-3E85-4E9A-AABC-73B19B6200E1}" destId="{04A0C546-CA99-4CA1-95BA-108DA5547B64}" srcOrd="3" destOrd="0" presId="urn:microsoft.com/office/officeart/2008/layout/VerticalAccentList"/>
-    <dgm:cxn modelId="{B2914AFD-97A9-4AB5-B95B-F87A9F20AAA9}" type="presParOf" srcId="{DEE27EBF-3E85-4E9A-AABC-73B19B6200E1}" destId="{3C85CA20-A5D4-449E-97BA-A366FFE5EF18}" srcOrd="4" destOrd="0" presId="urn:microsoft.com/office/officeart/2008/layout/VerticalAccentList"/>
-    <dgm:cxn modelId="{7EC97BEC-592A-47E0-BA97-37E248611BCA}" type="presParOf" srcId="{DEE27EBF-3E85-4E9A-AABC-73B19B6200E1}" destId="{A8854346-8FD5-4079-BDFE-CB155587B4A3}" srcOrd="5" destOrd="0" presId="urn:microsoft.com/office/officeart/2008/layout/VerticalAccentList"/>
-    <dgm:cxn modelId="{D672AF59-E6F2-424F-93DD-D498C07B370A}" type="presParOf" srcId="{DEE27EBF-3E85-4E9A-AABC-73B19B6200E1}" destId="{54BD6091-77E6-4DD8-AC6C-83D084EC23C8}" srcOrd="6" destOrd="0" presId="urn:microsoft.com/office/officeart/2008/layout/VerticalAccentList"/>
-    <dgm:cxn modelId="{0F0423FB-64E9-4973-A4F4-42B3E2FBB5C8}" type="presParOf" srcId="{DEE27EBF-3E85-4E9A-AABC-73B19B6200E1}" destId="{B729A5AD-0296-493F-BD8B-6708B7FC32C9}" srcOrd="7" destOrd="0" presId="urn:microsoft.com/office/officeart/2008/layout/VerticalAccentList"/>
+    <dgm:cxn modelId="{054420F6-2A42-4A16-AC10-BFE9CE360AE4}" srcId="{DF62C84F-00AF-4F9B-81B9-0CDDCC08C048}" destId="{222861EF-CC7E-4524-B290-E0DE3EFDD1A0}" srcOrd="1" destOrd="0" parTransId="{86DF9E7C-6BB4-42D5-8FBE-FA14B0CCB7F3}" sibTransId="{1FF56785-C147-42EA-9C97-6B955BF48206}"/>
+    <dgm:cxn modelId="{0AE7E8B2-5CB9-4D43-A63B-FD3DB600EEEA}" type="presOf" srcId="{222861EF-CC7E-4524-B290-E0DE3EFDD1A0}" destId="{69DF3239-1F99-4425-B3DF-5112E1087084}" srcOrd="0" destOrd="3" presId="urn:microsoft.com/office/officeart/2008/layout/VerticalAccentList"/>
+    <dgm:cxn modelId="{99DD4422-F586-43E2-892E-A5A8ACBB74A0}" type="presOf" srcId="{D27037BF-04C4-4DE3-AD31-014DD2D6C499}" destId="{035B9835-9D63-4701-90A1-57165E123790}" srcOrd="0" destOrd="0" presId="urn:microsoft.com/office/officeart/2008/layout/VerticalAccentList"/>
+    <dgm:cxn modelId="{11C878D6-3A8B-4F73-96E9-6F6C00D1FB76}" type="presParOf" srcId="{F6B841CA-BFE1-4B2B-9AD4-435E8CEF8969}" destId="{79679875-031A-4906-ACE3-65D472FD8596}" srcOrd="0" destOrd="0" presId="urn:microsoft.com/office/officeart/2008/layout/VerticalAccentList"/>
+    <dgm:cxn modelId="{861C62C5-366B-4918-BB2E-3D36DB93015B}" type="presParOf" srcId="{79679875-031A-4906-ACE3-65D472FD8596}" destId="{08CE8FA7-F9AC-4FD2-A6F8-C2D1D13E1311}" srcOrd="0" destOrd="0" presId="urn:microsoft.com/office/officeart/2008/layout/VerticalAccentList"/>
+    <dgm:cxn modelId="{4ED797A2-30FB-4617-B63C-431AD83C5E95}" type="presParOf" srcId="{F6B841CA-BFE1-4B2B-9AD4-435E8CEF8969}" destId="{D7C0F832-F93F-465E-945B-D752371CF142}" srcOrd="1" destOrd="0" presId="urn:microsoft.com/office/officeart/2008/layout/VerticalAccentList"/>
+    <dgm:cxn modelId="{4C31C0CB-060D-4128-9C74-153218BB37B0}" type="presParOf" srcId="{D7C0F832-F93F-465E-945B-D752371CF142}" destId="{9D1477F7-047C-4A23-B5B2-3E9D981FB82D}" srcOrd="0" destOrd="0" presId="urn:microsoft.com/office/officeart/2008/layout/VerticalAccentList"/>
+    <dgm:cxn modelId="{C69D39BA-F88C-495F-BF7B-4FE58843A617}" type="presParOf" srcId="{D7C0F832-F93F-465E-945B-D752371CF142}" destId="{7ACFA13D-9878-4F00-9A1B-6DD7FF9DA63C}" srcOrd="1" destOrd="0" presId="urn:microsoft.com/office/officeart/2008/layout/VerticalAccentList"/>
+    <dgm:cxn modelId="{4F4B3A90-4C48-4375-96DF-3BA033CCD700}" type="presParOf" srcId="{D7C0F832-F93F-465E-945B-D752371CF142}" destId="{5B244AAE-A077-4020-9A34-77B05A4CC839}" srcOrd="2" destOrd="0" presId="urn:microsoft.com/office/officeart/2008/layout/VerticalAccentList"/>
+    <dgm:cxn modelId="{99096C3C-4B64-438A-AC57-CC47D302030A}" type="presParOf" srcId="{D7C0F832-F93F-465E-945B-D752371CF142}" destId="{51F057E1-9E2A-4FFB-8800-107C0E73FC58}" srcOrd="3" destOrd="0" presId="urn:microsoft.com/office/officeart/2008/layout/VerticalAccentList"/>
+    <dgm:cxn modelId="{0A7B9A17-BCD8-47DA-AF9A-2E449279372D}" type="presParOf" srcId="{D7C0F832-F93F-465E-945B-D752371CF142}" destId="{21F01986-5247-4A83-A6D4-C80E37DD5C87}" srcOrd="4" destOrd="0" presId="urn:microsoft.com/office/officeart/2008/layout/VerticalAccentList"/>
+    <dgm:cxn modelId="{FE8DF3A5-328A-4FB9-A527-11EC11AE0656}" type="presParOf" srcId="{D7C0F832-F93F-465E-945B-D752371CF142}" destId="{C55AEB53-037C-486B-8743-91C63531D00E}" srcOrd="5" destOrd="0" presId="urn:microsoft.com/office/officeart/2008/layout/VerticalAccentList"/>
+    <dgm:cxn modelId="{A518BC21-EFA4-4A53-9198-36326FCEDD8E}" type="presParOf" srcId="{D7C0F832-F93F-465E-945B-D752371CF142}" destId="{A6964F6C-46C9-456B-BA2E-8A35087632CC}" srcOrd="6" destOrd="0" presId="urn:microsoft.com/office/officeart/2008/layout/VerticalAccentList"/>
+    <dgm:cxn modelId="{BE1BB822-A891-42C7-9E9D-25A2816D020D}" type="presParOf" srcId="{D7C0F832-F93F-465E-945B-D752371CF142}" destId="{69DF3239-1F99-4425-B3DF-5112E1087084}" srcOrd="7" destOrd="0" presId="urn:microsoft.com/office/officeart/2008/layout/VerticalAccentList"/>
+    <dgm:cxn modelId="{CC00F30C-AD77-4AB1-A6FC-45605FCC002E}" type="presParOf" srcId="{F6B841CA-BFE1-4B2B-9AD4-435E8CEF8969}" destId="{C4133916-CFD9-46C6-88F8-7C56C7CEACB3}" srcOrd="2" destOrd="0" presId="urn:microsoft.com/office/officeart/2008/layout/VerticalAccentList"/>
+    <dgm:cxn modelId="{C89802AC-B03A-4314-AAC5-6361282FFC93}" type="presParOf" srcId="{F6B841CA-BFE1-4B2B-9AD4-435E8CEF8969}" destId="{22A29615-8679-498B-B9A9-CC6735748FD3}" srcOrd="3" destOrd="0" presId="urn:microsoft.com/office/officeart/2008/layout/VerticalAccentList"/>
+    <dgm:cxn modelId="{F72CE88D-4E62-48FE-95EA-7850DB28985B}" type="presParOf" srcId="{22A29615-8679-498B-B9A9-CC6735748FD3}" destId="{035B9835-9D63-4701-90A1-57165E123790}" srcOrd="0" destOrd="0" presId="urn:microsoft.com/office/officeart/2008/layout/VerticalAccentList"/>
+    <dgm:cxn modelId="{98DB01B0-EE73-4027-81FE-088DE9F4E2F8}" type="presParOf" srcId="{F6B841CA-BFE1-4B2B-9AD4-435E8CEF8969}" destId="{DEE27EBF-3E85-4E9A-AABC-73B19B6200E1}" srcOrd="4" destOrd="0" presId="urn:microsoft.com/office/officeart/2008/layout/VerticalAccentList"/>
+    <dgm:cxn modelId="{80604C1B-6DA1-4753-BE4C-EF916BB6BEC4}" type="presParOf" srcId="{DEE27EBF-3E85-4E9A-AABC-73B19B6200E1}" destId="{151D355F-A17F-4DBF-A4A7-3C185517BB6F}" srcOrd="0" destOrd="0" presId="urn:microsoft.com/office/officeart/2008/layout/VerticalAccentList"/>
+    <dgm:cxn modelId="{C7943756-056E-43E3-A9E8-383E5C313B77}" type="presParOf" srcId="{DEE27EBF-3E85-4E9A-AABC-73B19B6200E1}" destId="{4EF318A1-C0DD-4891-8C36-9439533C9D7A}" srcOrd="1" destOrd="0" presId="urn:microsoft.com/office/officeart/2008/layout/VerticalAccentList"/>
+    <dgm:cxn modelId="{E7B6D053-7B3A-4E93-A74E-5759E1E319C6}" type="presParOf" srcId="{DEE27EBF-3E85-4E9A-AABC-73B19B6200E1}" destId="{53EBBB8C-9B63-4F0B-9B9D-9C27672001EE}" srcOrd="2" destOrd="0" presId="urn:microsoft.com/office/officeart/2008/layout/VerticalAccentList"/>
+    <dgm:cxn modelId="{0F5B7D49-4D30-4C6A-B415-937960E85CD2}" type="presParOf" srcId="{DEE27EBF-3E85-4E9A-AABC-73B19B6200E1}" destId="{04A0C546-CA99-4CA1-95BA-108DA5547B64}" srcOrd="3" destOrd="0" presId="urn:microsoft.com/office/officeart/2008/layout/VerticalAccentList"/>
+    <dgm:cxn modelId="{F690E95F-57B3-4DD6-8D65-F740747321B2}" type="presParOf" srcId="{DEE27EBF-3E85-4E9A-AABC-73B19B6200E1}" destId="{3C85CA20-A5D4-449E-97BA-A366FFE5EF18}" srcOrd="4" destOrd="0" presId="urn:microsoft.com/office/officeart/2008/layout/VerticalAccentList"/>
+    <dgm:cxn modelId="{FAD34116-FD16-4519-8915-E3884EFEC7D1}" type="presParOf" srcId="{DEE27EBF-3E85-4E9A-AABC-73B19B6200E1}" destId="{A8854346-8FD5-4079-BDFE-CB155587B4A3}" srcOrd="5" destOrd="0" presId="urn:microsoft.com/office/officeart/2008/layout/VerticalAccentList"/>
+    <dgm:cxn modelId="{69B3F3C5-F375-476B-80EB-0D261513E823}" type="presParOf" srcId="{DEE27EBF-3E85-4E9A-AABC-73B19B6200E1}" destId="{54BD6091-77E6-4DD8-AC6C-83D084EC23C8}" srcOrd="6" destOrd="0" presId="urn:microsoft.com/office/officeart/2008/layout/VerticalAccentList"/>
+    <dgm:cxn modelId="{AFD7E6F3-A755-4C2B-8B98-2F2DEB9A88CF}" type="presParOf" srcId="{DEE27EBF-3E85-4E9A-AABC-73B19B6200E1}" destId="{B729A5AD-0296-493F-BD8B-6708B7FC32C9}" srcOrd="7" destOrd="0" presId="urn:microsoft.com/office/officeart/2008/layout/VerticalAccentList"/>
   </dgm:cxnLst>
   <dgm:bg/>
   <dgm:whole/>
@@ -5576,8 +5637,8 @@
       </dsp:nvSpPr>
       <dsp:spPr>
         <a:xfrm>
-          <a:off x="160686" y="946519"/>
-          <a:ext cx="9306923" cy="332832"/>
+          <a:off x="134544" y="354319"/>
+          <a:ext cx="9316021" cy="366627"/>
         </a:xfrm>
         <a:prstGeom prst="rect">
           <a:avLst/>
@@ -5625,8 +5686,8 @@
         </a:p>
       </dsp:txBody>
       <dsp:txXfrm>
-        <a:off x="160686" y="946519"/>
-        <a:ext cx="9306923" cy="332832"/>
+        <a:off x="134544" y="354319"/>
+        <a:ext cx="9316021" cy="366627"/>
       </dsp:txXfrm>
     </dsp:sp>
     <dsp:sp modelId="{9D1477F7-047C-4A23-B5B2-3E9D981FB82D}">
@@ -5636,8 +5697,8 @@
       </dsp:nvSpPr>
       <dsp:spPr>
         <a:xfrm>
-          <a:off x="160686" y="1279351"/>
-          <a:ext cx="2177820" cy="1723504"/>
+          <a:off x="134508" y="720954"/>
+          <a:ext cx="2179949" cy="1898518"/>
         </a:xfrm>
         <a:prstGeom prst="chevron">
           <a:avLst>
@@ -5688,8 +5749,8 @@
       </dsp:nvSpPr>
       <dsp:spPr>
         <a:xfrm>
-          <a:off x="1468826" y="1279351"/>
-          <a:ext cx="2177820" cy="1723504"/>
+          <a:off x="1443926" y="710310"/>
+          <a:ext cx="2179949" cy="1898518"/>
         </a:xfrm>
         <a:prstGeom prst="chevron">
           <a:avLst>
@@ -5740,8 +5801,8 @@
       </dsp:nvSpPr>
       <dsp:spPr>
         <a:xfrm>
-          <a:off x="2778000" y="1279351"/>
-          <a:ext cx="2177820" cy="1723504"/>
+          <a:off x="2754380" y="710310"/>
+          <a:ext cx="2179949" cy="1898518"/>
         </a:xfrm>
         <a:prstGeom prst="chevron">
           <a:avLst>
@@ -5792,8 +5853,8 @@
       </dsp:nvSpPr>
       <dsp:spPr>
         <a:xfrm>
-          <a:off x="4086140" y="1279351"/>
-          <a:ext cx="2177820" cy="1723504"/>
+          <a:off x="4063799" y="710310"/>
+          <a:ext cx="2179949" cy="1898518"/>
         </a:xfrm>
         <a:prstGeom prst="chevron">
           <a:avLst>
@@ -5844,8 +5905,8 @@
       </dsp:nvSpPr>
       <dsp:spPr>
         <a:xfrm>
-          <a:off x="5395314" y="1279351"/>
-          <a:ext cx="2177820" cy="1723504"/>
+          <a:off x="5374252" y="710310"/>
+          <a:ext cx="2179949" cy="1898518"/>
         </a:xfrm>
         <a:prstGeom prst="chevron">
           <a:avLst>
@@ -5896,8 +5957,8 @@
       </dsp:nvSpPr>
       <dsp:spPr>
         <a:xfrm>
-          <a:off x="6703454" y="1279351"/>
-          <a:ext cx="2177820" cy="1723504"/>
+          <a:off x="6683671" y="710310"/>
+          <a:ext cx="2179949" cy="1898518"/>
         </a:xfrm>
         <a:prstGeom prst="chevron">
           <a:avLst>
@@ -5948,8 +6009,8 @@
       </dsp:nvSpPr>
       <dsp:spPr>
         <a:xfrm>
-          <a:off x="8012628" y="1279351"/>
-          <a:ext cx="2177820" cy="1723504"/>
+          <a:off x="7994125" y="720954"/>
+          <a:ext cx="2179949" cy="1898518"/>
         </a:xfrm>
         <a:prstGeom prst="chevron">
           <a:avLst>
@@ -6000,8 +6061,8 @@
       </dsp:nvSpPr>
       <dsp:spPr>
         <a:xfrm>
-          <a:off x="160686" y="1451702"/>
-          <a:ext cx="9427913" cy="1378803"/>
+          <a:off x="134456" y="910803"/>
+          <a:ext cx="9437129" cy="1518815"/>
         </a:xfrm>
         <a:prstGeom prst="rect">
           <a:avLst/>
@@ -6041,12 +6102,12 @@
         <a:fontRef idx="minor"/>
       </dsp:style>
       <dsp:txBody>
-        <a:bodyPr spcFirstLastPara="0" vert="horz" wrap="square" lIns="40640" tIns="40640" rIns="40640" bIns="40640" numCol="1" spcCol="1270" anchor="t" anchorCtr="0">
+        <a:bodyPr spcFirstLastPara="0" vert="horz" wrap="square" lIns="35560" tIns="35560" rIns="35560" bIns="35560" numCol="1" spcCol="1270" anchor="t" anchorCtr="0">
           <a:noAutofit/>
         </a:bodyPr>
         <a:lstStyle/>
         <a:p>
-          <a:pPr lvl="0" algn="l" defTabSz="711200">
+          <a:pPr lvl="0" algn="l" defTabSz="622300">
             <a:lnSpc>
               <a:spcPct val="90000"/>
             </a:lnSpc>
@@ -6058,7 +6119,7 @@
             </a:spcAft>
           </a:pPr>
           <a:r>
-            <a:rPr lang="es-PE" sz="1600" kern="1200">
+            <a:rPr lang="es-PE" sz="1400" kern="1200">
               <a:solidFill>
                 <a:schemeClr val="tx1"/>
               </a:solidFill>
@@ -6067,7 +6128,7 @@
           </a:r>
         </a:p>
         <a:p>
-          <a:pPr marL="114300" lvl="1" indent="-114300" algn="l" defTabSz="533400">
+          <a:pPr marL="57150" lvl="1" indent="-57150" algn="l" defTabSz="488950">
             <a:lnSpc>
               <a:spcPct val="90000"/>
             </a:lnSpc>
@@ -6080,7 +6141,7 @@
             <a:buChar char="••"/>
           </a:pPr>
           <a:r>
-            <a:rPr lang="es-PE" sz="1200" kern="1200">
+            <a:rPr lang="es-PE" sz="1100" kern="1200">
               <a:solidFill>
                 <a:srgbClr val="FF0000"/>
               </a:solidFill>
@@ -6089,7 +6150,7 @@
           </a:r>
         </a:p>
         <a:p>
-          <a:pPr marL="114300" lvl="1" indent="-114300" algn="l" defTabSz="533400">
+          <a:pPr marL="57150" lvl="1" indent="-57150" algn="l" defTabSz="488950">
             <a:lnSpc>
               <a:spcPct val="90000"/>
             </a:lnSpc>
@@ -6102,7 +6163,7 @@
             <a:buChar char="••"/>
           </a:pPr>
           <a:r>
-            <a:rPr lang="es-PE" sz="1200" kern="1200">
+            <a:rPr lang="es-PE" sz="1100" kern="1200">
               <a:solidFill>
                 <a:srgbClr val="FF0000"/>
               </a:solidFill>
@@ -6111,7 +6172,28 @@
           </a:r>
         </a:p>
         <a:p>
-          <a:pPr marL="114300" lvl="1" indent="-114300" algn="l" defTabSz="533400">
+          <a:pPr lvl="0" algn="l" defTabSz="622300">
+            <a:lnSpc>
+              <a:spcPct val="90000"/>
+            </a:lnSpc>
+            <a:spcBef>
+              <a:spcPct val="0"/>
+            </a:spcBef>
+            <a:spcAft>
+              <a:spcPct val="35000"/>
+            </a:spcAft>
+          </a:pPr>
+          <a:r>
+            <a:rPr lang="es-PE" sz="1400" kern="1200">
+              <a:solidFill>
+                <a:srgbClr val="FF0000"/>
+              </a:solidFill>
+            </a:rPr>
+            <a:t>Funcion para correjir errores en las unidades y presentaciones</a:t>
+          </a:r>
+        </a:p>
+        <a:p>
+          <a:pPr marL="57150" lvl="1" indent="-57150" algn="l" defTabSz="488950">
             <a:lnSpc>
               <a:spcPct val="90000"/>
             </a:lnSpc>
@@ -6124,16 +6206,16 @@
             <a:buChar char="••"/>
           </a:pPr>
           <a:r>
-            <a:rPr lang="es-PE" sz="1200" kern="1200">
+            <a:rPr lang="es-PE" sz="1100" kern="1200">
               <a:solidFill>
                 <a:srgbClr val="FF0000"/>
               </a:solidFill>
             </a:rPr>
-            <a:t>Funcion para correjir errores en las unidades y presentaciones</a:t>
+            <a:t>Funcion que compara la informacion (Comparacion 1)</a:t>
           </a:r>
         </a:p>
         <a:p>
-          <a:pPr marL="114300" lvl="1" indent="-114300" algn="l" defTabSz="533400">
+          <a:pPr marL="57150" lvl="1" indent="-57150" algn="l" defTabSz="488950">
             <a:lnSpc>
               <a:spcPct val="90000"/>
             </a:lnSpc>
@@ -6146,16 +6228,16 @@
             <a:buChar char="••"/>
           </a:pPr>
           <a:r>
-            <a:rPr lang="es-PE" sz="1200" kern="1200">
+            <a:rPr lang="es-PE" sz="1100" kern="1200">
               <a:solidFill>
                 <a:srgbClr val="FF0000"/>
               </a:solidFill>
             </a:rPr>
-            <a:t>Funcion que compara la informacion</a:t>
+            <a:t>Funcion que compara la informacion (Comparacion 2)</a:t>
           </a:r>
         </a:p>
         <a:p>
-          <a:pPr marL="114300" lvl="1" indent="-114300" algn="l" defTabSz="533400">
+          <a:pPr marL="57150" lvl="1" indent="-57150" algn="l" defTabSz="488950">
             <a:lnSpc>
               <a:spcPct val="90000"/>
             </a:lnSpc>
@@ -6168,18 +6250,18 @@
             <a:buChar char="••"/>
           </a:pPr>
           <a:r>
-            <a:rPr lang="es-PE" sz="1200" kern="1200">
+            <a:rPr lang="es-PE" sz="1100" kern="1200">
               <a:solidFill>
                 <a:srgbClr val="FF0000"/>
               </a:solidFill>
             </a:rPr>
-            <a:t>Funcion que corrije detalles de la comparacion</a:t>
+            <a:t>Funcion que corrije detalles de la comparacion 2</a:t>
           </a:r>
         </a:p>
       </dsp:txBody>
       <dsp:txXfrm>
-        <a:off x="160686" y="1451702"/>
-        <a:ext cx="9427913" cy="1378803"/>
+        <a:off x="134456" y="910803"/>
+        <a:ext cx="9437129" cy="1518815"/>
       </dsp:txXfrm>
     </dsp:sp>
     <dsp:sp modelId="{035B9835-9D63-4701-90A1-57165E123790}">
@@ -6189,8 +6271,8 @@
       </dsp:nvSpPr>
       <dsp:spPr>
         <a:xfrm>
-          <a:off x="160686" y="3125996"/>
-          <a:ext cx="9306923" cy="367005"/>
+          <a:off x="155784" y="3442888"/>
+          <a:ext cx="9316021" cy="367364"/>
         </a:xfrm>
         <a:prstGeom prst="rect">
           <a:avLst/>
@@ -6237,8 +6319,8 @@
         </a:p>
       </dsp:txBody>
       <dsp:txXfrm>
-        <a:off x="160686" y="3125996"/>
-        <a:ext cx="9306923" cy="367005"/>
+        <a:off x="155784" y="3442888"/>
+        <a:ext cx="9316021" cy="367364"/>
       </dsp:txXfrm>
     </dsp:sp>
     <dsp:sp modelId="{151D355F-A17F-4DBF-A4A7-3C185517BB6F}">
@@ -6248,8 +6330,8 @@
       </dsp:nvSpPr>
       <dsp:spPr>
         <a:xfrm>
-          <a:off x="160686" y="3493002"/>
-          <a:ext cx="2177820" cy="1723504"/>
+          <a:off x="155784" y="3810253"/>
+          <a:ext cx="2179949" cy="1725189"/>
         </a:xfrm>
         <a:prstGeom prst="chevron">
           <a:avLst>
@@ -6300,8 +6382,8 @@
       </dsp:nvSpPr>
       <dsp:spPr>
         <a:xfrm>
-          <a:off x="1468826" y="3493002"/>
-          <a:ext cx="2177820" cy="1723504"/>
+          <a:off x="1465203" y="3810253"/>
+          <a:ext cx="2179949" cy="1725189"/>
         </a:xfrm>
         <a:prstGeom prst="chevron">
           <a:avLst>
@@ -6352,8 +6434,8 @@
       </dsp:nvSpPr>
       <dsp:spPr>
         <a:xfrm>
-          <a:off x="2778000" y="3493002"/>
-          <a:ext cx="2177820" cy="1723504"/>
+          <a:off x="2775656" y="3810253"/>
+          <a:ext cx="2179949" cy="1725189"/>
         </a:xfrm>
         <a:prstGeom prst="chevron">
           <a:avLst>
@@ -6404,8 +6486,8 @@
       </dsp:nvSpPr>
       <dsp:spPr>
         <a:xfrm>
-          <a:off x="4086140" y="3493002"/>
-          <a:ext cx="2177820" cy="1723504"/>
+          <a:off x="4085075" y="3810253"/>
+          <a:ext cx="2179949" cy="1725189"/>
         </a:xfrm>
         <a:prstGeom prst="chevron">
           <a:avLst>
@@ -6456,8 +6538,8 @@
       </dsp:nvSpPr>
       <dsp:spPr>
         <a:xfrm>
-          <a:off x="5395314" y="3493002"/>
-          <a:ext cx="2177820" cy="1723504"/>
+          <a:off x="5395529" y="3810253"/>
+          <a:ext cx="2179949" cy="1725189"/>
         </a:xfrm>
         <a:prstGeom prst="chevron">
           <a:avLst>
@@ -6508,8 +6590,8 @@
       </dsp:nvSpPr>
       <dsp:spPr>
         <a:xfrm>
-          <a:off x="6703454" y="3493002"/>
-          <a:ext cx="2177820" cy="1723504"/>
+          <a:off x="6704947" y="3810253"/>
+          <a:ext cx="2179949" cy="1725189"/>
         </a:xfrm>
         <a:prstGeom prst="chevron">
           <a:avLst>
@@ -6560,8 +6642,8 @@
       </dsp:nvSpPr>
       <dsp:spPr>
         <a:xfrm>
-          <a:off x="8012628" y="3493002"/>
-          <a:ext cx="2177820" cy="1723504"/>
+          <a:off x="8015401" y="3810253"/>
+          <a:ext cx="2179949" cy="1725189"/>
         </a:xfrm>
         <a:prstGeom prst="chevron">
           <a:avLst>
@@ -6612,8 +6694,8 @@
       </dsp:nvSpPr>
       <dsp:spPr>
         <a:xfrm>
-          <a:off x="160686" y="3665352"/>
-          <a:ext cx="9427913" cy="1378803"/>
+          <a:off x="155784" y="3982772"/>
+          <a:ext cx="9437129" cy="1380151"/>
         </a:xfrm>
         <a:prstGeom prst="rect">
           <a:avLst/>
@@ -6653,12 +6735,12 @@
         <a:fontRef idx="minor"/>
       </dsp:style>
       <dsp:txBody>
-        <a:bodyPr spcFirstLastPara="0" vert="horz" wrap="square" lIns="40640" tIns="40640" rIns="40640" bIns="40640" numCol="1" spcCol="1270" anchor="ctr" anchorCtr="0">
+        <a:bodyPr spcFirstLastPara="0" vert="horz" wrap="square" lIns="30480" tIns="30480" rIns="30480" bIns="30480" numCol="1" spcCol="1270" anchor="ctr" anchorCtr="0">
           <a:noAutofit/>
         </a:bodyPr>
         <a:lstStyle/>
         <a:p>
-          <a:pPr lvl="0" algn="l" defTabSz="711200">
+          <a:pPr lvl="0" algn="l" defTabSz="533400">
             <a:lnSpc>
               <a:spcPct val="90000"/>
             </a:lnSpc>
@@ -6670,7 +6752,7 @@
             </a:spcAft>
           </a:pPr>
           <a:r>
-            <a:rPr lang="es-PE" sz="1600" kern="1200">
+            <a:rPr lang="es-PE" sz="1200" kern="1200">
               <a:solidFill>
                 <a:srgbClr val="FF0000"/>
               </a:solidFill>
@@ -6679,7 +6761,7 @@
           </a:r>
         </a:p>
         <a:p>
-          <a:pPr lvl="0" algn="l" defTabSz="711200">
+          <a:pPr lvl="0" algn="l" defTabSz="533400">
             <a:lnSpc>
               <a:spcPct val="90000"/>
             </a:lnSpc>
@@ -6691,7 +6773,7 @@
             </a:spcAft>
           </a:pPr>
           <a:r>
-            <a:rPr lang="es-PE" sz="1600" kern="1200">
+            <a:rPr lang="es-PE" sz="1200" kern="1200">
               <a:solidFill>
                 <a:srgbClr val="FF0000"/>
               </a:solidFill>
@@ -6700,7 +6782,7 @@
           </a:r>
         </a:p>
         <a:p>
-          <a:pPr lvl="0" algn="l" defTabSz="711200">
+          <a:pPr lvl="0" algn="l" defTabSz="533400">
             <a:lnSpc>
               <a:spcPct val="90000"/>
             </a:lnSpc>
@@ -6712,21 +6794,16 @@
             </a:spcAft>
           </a:pPr>
           <a:r>
-            <a:rPr lang="es-PE" sz="1600" kern="1200">
+            <a:rPr lang="es-PE" sz="1200" kern="1200">
               <a:solidFill>
                 <a:srgbClr val="FF0000"/>
               </a:solidFill>
             </a:rPr>
-            <a:t>enviar el mensaje en formato HML</a:t>
+            <a:t>Enviar el mensaje en formato HML</a:t>
           </a:r>
-          <a:endParaRPr lang="es-PE" sz="1600" kern="1200">
-            <a:solidFill>
-              <a:schemeClr val="tx1"/>
-            </a:solidFill>
-          </a:endParaRPr>
-        </a:p>
-        <a:p>
-          <a:pPr lvl="0" algn="l" defTabSz="711200">
+        </a:p>
+        <a:p>
+          <a:pPr lvl="0" algn="l" defTabSz="533400">
             <a:lnSpc>
               <a:spcPct val="90000"/>
             </a:lnSpc>
@@ -6738,18 +6815,39 @@
             </a:spcAft>
           </a:pPr>
           <a:r>
-            <a:rPr lang="es-PE" sz="1600" kern="1200">
+            <a:rPr lang="es-PE" sz="1200" kern="1200">
               <a:solidFill>
                 <a:srgbClr val="FF0000"/>
               </a:solidFill>
             </a:rPr>
-            <a:t>...</a:t>
+            <a:t>Creacion de nuestro API para el requerimiento de informacion del usuario</a:t>
+          </a:r>
+        </a:p>
+        <a:p>
+          <a:pPr lvl="0" algn="l" defTabSz="533400">
+            <a:lnSpc>
+              <a:spcPct val="90000"/>
+            </a:lnSpc>
+            <a:spcBef>
+              <a:spcPct val="0"/>
+            </a:spcBef>
+            <a:spcAft>
+              <a:spcPct val="35000"/>
+            </a:spcAft>
+          </a:pPr>
+          <a:r>
+            <a:rPr lang="es-PE" sz="1200" kern="1200">
+              <a:solidFill>
+                <a:srgbClr val="FF0000"/>
+              </a:solidFill>
+            </a:rPr>
+            <a:t>Pruebas finales de la API. OK</a:t>
           </a:r>
         </a:p>
       </dsp:txBody>
       <dsp:txXfrm>
-        <a:off x="160686" y="3665352"/>
-        <a:ext cx="9427913" cy="1378803"/>
+        <a:off x="155784" y="3982772"/>
+        <a:ext cx="9437129" cy="1380151"/>
       </dsp:txXfrm>
     </dsp:sp>
   </dsp:spTree>
@@ -10234,7 +10332,7 @@
 </file>
 
 <file path=customXml/itemProps1.xml><?xml version="1.0" encoding="utf-8"?>
-<ds:datastoreItem xmlns:ds="http://schemas.openxmlformats.org/officeDocument/2006/customXml" ds:itemID="{40DBD74E-7BD3-4ECD-AC9C-1E448D437F3B}">
+<ds:datastoreItem xmlns:ds="http://schemas.openxmlformats.org/officeDocument/2006/customXml" ds:itemID="{C0FF6A3A-6CAF-4767-AD78-6D9CF5CFBC18}">
   <ds:schemaRefs>
     <ds:schemaRef ds:uri="http://schemas.openxmlformats.org/officeDocument/2006/bibliography"/>
   </ds:schemaRefs>

</xml_diff>